<commit_message>
finishing Apresentação geral do projeto and starting Definição do problema
</commit_message>
<xml_diff>
--- a/plano_de_trabalho.docx
+++ b/plano_de_trabalho.docx
@@ -2037,6 +2037,15 @@
       </w:r>
       <w:r>
         <w:fldChar w:fldCharType="end"/>
+      </w:r>
+    </w:p>
+    <w:p>
+      <w:pPr>
+        <w:pStyle w:val="TextBody"/>
+        <w:rPr/>
+      </w:pPr>
+      <w:r>
+        <w:rPr/>
       </w:r>
     </w:p>
     <w:p>
@@ -3039,6 +3048,15 @@
       </w:r>
       <w:r>
         <w:fldChar w:fldCharType="end"/>
+      </w:r>
+    </w:p>
+    <w:p>
+      <w:pPr>
+        <w:pStyle w:val="TextBody"/>
+        <w:rPr/>
+      </w:pPr>
+      <w:r>
+        <w:rPr/>
       </w:r>
     </w:p>
     <w:p>
@@ -5212,6 +5230,21 @@
     </w:p>
     <w:p>
       <w:pPr>
+        <w:pStyle w:val="Contents1"/>
+        <w:tabs>
+          <w:tab w:val="right" w:pos="8494" w:leader="dot"/>
+          <w:tab w:val="right" w:pos="8504" w:leader="dot"/>
+        </w:tabs>
+        <w:rPr/>
+      </w:pPr>
+      <w:hyperlink w:anchor="__RefHeading__838_242833606">
+        <w:r>
+          <w:rPr/>
+        </w:r>
+      </w:hyperlink>
+    </w:p>
+    <w:p>
+      <w:pPr>
         <w:pStyle w:val="Normal"/>
         <w:rPr/>
       </w:pPr>
@@ -5220,26 +5253,6 @@
           <w:rPr/>
         </w:r>
       </w:hyperlink>
-    </w:p>
-    <w:p>
-      <w:pPr>
-        <w:pStyle w:val="Normal"/>
-        <w:ind w:left="0" w:right="-568" w:hanging="0"/>
-        <w:rPr>
-          <w:rFonts w:cs="Times New Roman" w:ascii="Times New Roman" w:hAnsi="Times New Roman"/>
-          <w:b/>
-          <w:sz w:val="24"/>
-          <w:szCs w:val="24"/>
-        </w:rPr>
-      </w:pPr>
-      <w:r>
-        <w:rPr>
-          <w:rFonts w:cs="Times New Roman" w:ascii="Times New Roman" w:hAnsi="Times New Roman"/>
-          <w:b/>
-          <w:sz w:val="24"/>
-          <w:szCs w:val="24"/>
-        </w:rPr>
-      </w:r>
     </w:p>
     <w:p>
       <w:pPr>
@@ -5621,8 +5634,8 @@
           <w:szCs w:val="24"/>
         </w:rPr>
       </w:pPr>
-      <w:bookmarkStart w:id="1" w:name="__RefHeading__814_242833606"/>
-      <w:bookmarkStart w:id="2" w:name="_Toc350370121"/>
+      <w:bookmarkStart w:id="1" w:name="_Toc350370121"/>
+      <w:bookmarkStart w:id="2" w:name="__RefHeading__814_242833606"/>
       <w:bookmarkEnd w:id="1"/>
       <w:bookmarkEnd w:id="2"/>
       <w:r>
@@ -5675,7 +5688,7 @@
           <w:sz w:val="24"/>
           <w:szCs w:val="24"/>
         </w:rPr>
-        <w:t>No desenvolvimento de software em geral, a estimativa de esforço para implementar um requisito normalmente é um problema. Estimativas mal elaboradas podem afetar o projeto em alguns fatores, como o prazo que pode ser comprometido, podendo acarretar em atrasos de entrega. As estimativas são peça fundamental para o sucesso de um projeto.</w:t>
+        <w:t>No desenvolvimento de software em geral, a estimativa de esforço para implementar um requisito pode afetar o projeto em alguns fatores, como o prazo que pode ser comprometido, podendo acarretar em atrasos de entrega. As estimativas são peça fundamental para o sucesso de um projeto.</w:t>
       </w:r>
     </w:p>
     <w:p>
@@ -5697,7 +5710,25 @@
           <w:sz w:val="24"/>
           <w:szCs w:val="24"/>
         </w:rPr>
-        <w:t>Atualmente, as metodologias ágeis estão se tornando cada vez mais populares na indústria do desenvolvimento de software, registrando casos de sucesso. Estas metodologias tendem a diminuir o risco do projeto fazendo entregas periódicas chamadas de iterações.</w:t>
+        <w:t xml:space="preserve">Atualmente, as metodologias ágeis estão se tornando cada vez mais populares na indústria do desenvolvimento de software </w:t>
+      </w:r>
+      <w:r>
+        <w:rPr>
+          <w:rFonts w:cs="Times New Roman" w:ascii="Times New Roman" w:hAnsi="Times New Roman"/>
+          <w:color w:val="000000"/>
+          <w:sz w:val="24"/>
+          <w:szCs w:val="24"/>
+        </w:rPr>
+        <w:t>(https://www.planbox.com/agile-by-the-numbers-2013-performance-study/)</w:t>
+      </w:r>
+      <w:r>
+        <w:rPr>
+          <w:rFonts w:cs="Times New Roman" w:ascii="Times New Roman" w:hAnsi="Times New Roman"/>
+          <w:color w:val="000000"/>
+          <w:sz w:val="24"/>
+          <w:szCs w:val="24"/>
+        </w:rPr>
+        <w:t>. Estas metodologias tendem a diminuir o risco do projeto fazendo entregas periódicas chamadas de iterações.</w:t>
       </w:r>
     </w:p>
     <w:p>
@@ -5744,8 +5775,8 @@
         <w:rPr>
           <w:rFonts w:cs="Times New Roman" w:ascii="Times New Roman" w:hAnsi="Times New Roman"/>
           <w:b w:val="false"/>
-          <w:i/>
-          <w:iCs/>
+          <w:i w:val="false"/>
+          <w:iCs w:val="false"/>
           <w:caps w:val="false"/>
           <w:smallCaps w:val="false"/>
           <w:color w:val="000000"/>
@@ -5831,7 +5862,25 @@
           <w:sz w:val="24"/>
           <w:szCs w:val="24"/>
         </w:rPr>
-        <w:t xml:space="preserve"> pequenas, onde os requisitos são quebradas em estórias. Cada estória é estimada, normalmente, utilizando o </w:t>
+        <w:t xml:space="preserve"> pequenas, onde os requisitos são quebradas em estórias. Cada estória é estimada, normalmente, utilizando </w:t>
+      </w:r>
+      <w:r>
+        <w:rPr>
+          <w:rFonts w:cs="Times New Roman" w:ascii="Times New Roman" w:hAnsi="Times New Roman"/>
+          <w:color w:val="000000"/>
+          <w:sz w:val="24"/>
+          <w:szCs w:val="24"/>
+        </w:rPr>
+        <w:t>o</w:t>
+      </w:r>
+      <w:r>
+        <w:rPr>
+          <w:rFonts w:cs="Times New Roman" w:ascii="Times New Roman" w:hAnsi="Times New Roman"/>
+          <w:color w:val="000000"/>
+          <w:sz w:val="24"/>
+          <w:szCs w:val="24"/>
+        </w:rPr>
+        <w:t xml:space="preserve"> </w:t>
       </w:r>
       <w:r>
         <w:rPr>
@@ -5851,16 +5900,7 @@
           <w:sz w:val="24"/>
           <w:szCs w:val="24"/>
         </w:rPr>
-        <w:t xml:space="preserve">, onde os componentes da equipe as estimam </w:t>
-      </w:r>
-      <w:r>
-        <w:rPr>
-          <w:rFonts w:cs="Times New Roman" w:ascii="Times New Roman" w:hAnsi="Times New Roman"/>
-          <w:color w:val="000000"/>
-          <w:sz w:val="24"/>
-          <w:szCs w:val="24"/>
-        </w:rPr>
-        <w:t>cada estória em pontos</w:t>
+        <w:t>, onde os componentes da equipe as estimam cada estória em pontos</w:t>
       </w:r>
       <w:r>
         <w:rPr>
@@ -5908,7 +5948,29 @@
           <w:sz w:val="24"/>
           <w:szCs w:val="24"/>
         </w:rPr>
-        <w:t>. Com estes dados coletados, o sistema poderá prover a quantidade de pontos que a equipe é capaz de entregar em uma sprint futura.</w:t>
+        <w:t xml:space="preserve">. Com estes dados coletados, o sistema poderá prover a quantidade </w:t>
+      </w:r>
+      <w:r>
+        <w:rPr>
+          <w:rFonts w:cs="Times New Roman" w:ascii="Times New Roman" w:hAnsi="Times New Roman"/>
+          <w:i/>
+          <w:iCs/>
+          <w:color w:val="000000"/>
+          <w:sz w:val="24"/>
+          <w:szCs w:val="24"/>
+        </w:rPr>
+        <w:t xml:space="preserve">média </w:t>
+      </w:r>
+      <w:r>
+        <w:rPr>
+          <w:rFonts w:cs="Times New Roman" w:ascii="Times New Roman" w:hAnsi="Times New Roman"/>
+          <w:i/>
+          <w:iCs/>
+          <w:color w:val="000000"/>
+          <w:sz w:val="24"/>
+          <w:szCs w:val="24"/>
+        </w:rPr>
+        <w:t>de pontos que a equipe é capaz de entregar em uma sprint futura.</w:t>
       </w:r>
     </w:p>
     <w:p>
@@ -5934,7 +5996,7 @@
           <w:sz w:val="24"/>
           <w:szCs w:val="24"/>
         </w:rPr>
-        <w:t>Isto acarreta em mais segurança para a empresa prestadora do serviço de desenvolvimento e para o cliente. A prestadora de serviço vai saber quantos pontos poderá entregar em uma sprint e o cliente poderá, juntamente com a equipe, priorizar requisitos para a sprint, não atrasando a entrega d</w:t>
+        <w:t xml:space="preserve">Isto acarreta em mais segurança para </w:t>
       </w:r>
       <w:r>
         <w:rPr>
@@ -5945,7 +6007,7 @@
           <w:sz w:val="24"/>
           <w:szCs w:val="24"/>
         </w:rPr>
-        <w:t>a</w:t>
+        <w:t>o fornecedor</w:t>
       </w:r>
       <w:r>
         <w:rPr>
@@ -5956,7 +6018,7 @@
           <w:sz w:val="24"/>
           <w:szCs w:val="24"/>
         </w:rPr>
-        <w:t xml:space="preserve"> </w:t>
+        <w:t xml:space="preserve"> e para o cliente. </w:t>
       </w:r>
       <w:r>
         <w:rPr>
@@ -5967,7 +6029,73 @@
           <w:sz w:val="24"/>
           <w:szCs w:val="24"/>
         </w:rPr>
-        <w:t>sprint</w:t>
+        <w:t>A equipe de desenvolvimento saberá quantos pontos poderão ser entregues e o cliente</w:t>
+      </w:r>
+      <w:r>
+        <w:rPr>
+          <w:rFonts w:cs="Times New Roman" w:ascii="Times New Roman" w:hAnsi="Times New Roman"/>
+          <w:i w:val="false"/>
+          <w:iCs w:val="false"/>
+          <w:color w:val="000000"/>
+          <w:sz w:val="24"/>
+          <w:szCs w:val="24"/>
+        </w:rPr>
+        <w:t xml:space="preserve">, juntamente com a equipe, </w:t>
+      </w:r>
+      <w:r>
+        <w:rPr>
+          <w:rFonts w:cs="Times New Roman" w:ascii="Times New Roman" w:hAnsi="Times New Roman"/>
+          <w:i w:val="false"/>
+          <w:iCs w:val="false"/>
+          <w:color w:val="000000"/>
+          <w:sz w:val="24"/>
+          <w:szCs w:val="24"/>
+        </w:rPr>
+        <w:t xml:space="preserve">poderá </w:t>
+      </w:r>
+      <w:r>
+        <w:rPr>
+          <w:rFonts w:cs="Times New Roman" w:ascii="Times New Roman" w:hAnsi="Times New Roman"/>
+          <w:i w:val="false"/>
+          <w:iCs w:val="false"/>
+          <w:color w:val="000000"/>
+          <w:sz w:val="24"/>
+          <w:szCs w:val="24"/>
+        </w:rPr>
+        <w:t xml:space="preserve">priorizar </w:t>
+      </w:r>
+      <w:r>
+        <w:rPr>
+          <w:rFonts w:cs="Times New Roman" w:ascii="Times New Roman" w:hAnsi="Times New Roman"/>
+          <w:i w:val="false"/>
+          <w:iCs w:val="false"/>
+          <w:color w:val="000000"/>
+          <w:sz w:val="24"/>
+          <w:szCs w:val="24"/>
+        </w:rPr>
+        <w:t xml:space="preserve">os </w:t>
+      </w:r>
+      <w:r>
+        <w:rPr>
+          <w:rFonts w:cs="Times New Roman" w:ascii="Times New Roman" w:hAnsi="Times New Roman"/>
+          <w:i w:val="false"/>
+          <w:iCs w:val="false"/>
+          <w:color w:val="000000"/>
+          <w:sz w:val="24"/>
+          <w:szCs w:val="24"/>
+        </w:rPr>
+        <w:t xml:space="preserve">requisitos para a sprint </w:t>
+      </w:r>
+      <w:r>
+        <w:rPr>
+          <w:rFonts w:cs="Times New Roman" w:ascii="Times New Roman" w:hAnsi="Times New Roman"/>
+          <w:i w:val="false"/>
+          <w:iCs w:val="false"/>
+          <w:color w:val="000000"/>
+          <w:sz w:val="24"/>
+          <w:szCs w:val="24"/>
+        </w:rPr>
+        <w:t>evitando atrasos</w:t>
       </w:r>
       <w:r>
         <w:rPr>
@@ -6008,6 +6136,17 @@
         <w:pStyle w:val="Normal"/>
         <w:ind w:left="0" w:right="-568" w:firstLine="708"/>
         <w:jc w:val="both"/>
+        <w:rPr/>
+      </w:pPr>
+      <w:r>
+        <w:rPr/>
+      </w:r>
+    </w:p>
+    <w:p>
+      <w:pPr>
+        <w:pStyle w:val="Normal"/>
+        <w:ind w:left="0" w:right="-568" w:firstLine="708"/>
+        <w:jc w:val="both"/>
         <w:rPr>
           <w:rFonts w:cs="Times New Roman" w:ascii="Times New Roman" w:hAnsi="Times New Roman"/>
           <w:color w:val="000000"/>
@@ -6061,8 +6200,8 @@
           <w:szCs w:val="24"/>
         </w:rPr>
       </w:pPr>
-      <w:bookmarkStart w:id="3" w:name="__RefHeading__816_242833606"/>
-      <w:bookmarkStart w:id="4" w:name="_Toc350370122"/>
+      <w:bookmarkStart w:id="3" w:name="_Toc350370122"/>
+      <w:bookmarkStart w:id="4" w:name="__RefHeading__816_242833606"/>
       <w:bookmarkEnd w:id="3"/>
       <w:bookmarkEnd w:id="4"/>
       <w:r>
@@ -6101,40 +6240,10 @@
         <w:pStyle w:val="Normal"/>
         <w:ind w:left="0" w:right="-568" w:firstLine="708"/>
         <w:jc w:val="both"/>
-        <w:rPr>
-          <w:rFonts w:cs="Times New Roman" w:ascii="Times New Roman" w:hAnsi="Times New Roman"/>
-          <w:color w:val="000000"/>
-          <w:sz w:val="24"/>
-          <w:szCs w:val="24"/>
-        </w:rPr>
-      </w:pPr>
-      <w:r>
-        <w:rPr>
-          <w:rFonts w:cs="Times New Roman" w:ascii="Times New Roman" w:hAnsi="Times New Roman"/>
-          <w:color w:val="000000"/>
-          <w:sz w:val="24"/>
-          <w:szCs w:val="24"/>
-        </w:rPr>
-        <w:t xml:space="preserve">Lorem ipsum dolor sit amet, consectetur adipiscing elit. Quisque rhoncus nisi id ante facilisis sit amet imperdiet nulla lacinia. Donec in dui vitae nisl fringilla hendrerit. Vivamus et arcu vitae odio porta eleifend. </w:t>
-      </w:r>
-      <w:r>
-        <w:rPr>
-          <w:rFonts w:cs="Times New Roman" w:ascii="Times New Roman" w:hAnsi="Times New Roman"/>
-          <w:color w:val="000000"/>
-          <w:sz w:val="24"/>
-          <w:szCs w:val="24"/>
-          <w:lang w:val="en-US"/>
-        </w:rPr>
-        <w:t xml:space="preserve">Ut vel mi ut leo pharetra laoreet at vitae tortor. </w:t>
-      </w:r>
-      <w:r>
-        <w:rPr>
-          <w:rFonts w:cs="Times New Roman" w:ascii="Times New Roman" w:hAnsi="Times New Roman"/>
-          <w:color w:val="000000"/>
-          <w:sz w:val="24"/>
-          <w:szCs w:val="24"/>
-        </w:rPr>
-        <w:t>Donec egestas hendrerit elementum. Integer tempus rutrum leo, quis elementum sapien scelerisque a. In vel mauris ante, vitae adipiscing ante. Proin dolor elit, pharetra sed gravida id, suscipit vitae metus.</w:t>
+        <w:rPr/>
+      </w:pPr>
+      <w:r>
+        <w:rPr/>
       </w:r>
     </w:p>
     <w:p>
@@ -6147,27 +6256,25 @@
           <w:color w:val="000000"/>
           <w:sz w:val="24"/>
           <w:szCs w:val="24"/>
-          <w:lang w:val="en-US"/>
-        </w:rPr>
-      </w:pPr>
-      <w:r>
-        <w:rPr>
-          <w:rFonts w:cs="Times New Roman" w:ascii="Times New Roman" w:hAnsi="Times New Roman"/>
-          <w:color w:val="000000"/>
-          <w:sz w:val="24"/>
-          <w:szCs w:val="24"/>
-        </w:rPr>
-        <w:t xml:space="preserve">Mauris consequat ipsum ut felis bibendum aliquam. Morbi porttitor arcu eget urna consectetur rhoncus suscipit erat vestibulum. Nulla consequat, sapien quis sodales facilisis, erat purus porta nisi, vel eleifend ante purus quis ipsum. Pellentesque habitant morbi tristique senectus et netus et malesuada fames ac turpis egestas. Aenean non magna quis neque tempus tristique. Aenean vehicula tempus varius. Aliquam tortor velit, iaculis vel sollicitudin sed, pretium a nisl. </w:t>
-      </w:r>
-      <w:r>
-        <w:rPr>
-          <w:rFonts w:cs="Times New Roman" w:ascii="Times New Roman" w:hAnsi="Times New Roman"/>
-          <w:color w:val="000000"/>
-          <w:sz w:val="24"/>
-          <w:szCs w:val="24"/>
-          <w:lang w:val="en-US"/>
-        </w:rPr>
-        <w:t>Aenean laoreet arcu eget ipsum consequat eleifend.</w:t>
+        </w:rPr>
+      </w:pPr>
+      <w:r>
+        <w:rPr>
+          <w:rFonts w:cs="Times New Roman" w:ascii="Times New Roman" w:hAnsi="Times New Roman"/>
+          <w:color w:val="000000"/>
+          <w:sz w:val="24"/>
+          <w:szCs w:val="24"/>
+        </w:rPr>
+        <w:t xml:space="preserve">Quando os requistos de um projeto são definidos e quebrados em tarefas menores, estes necessitam de uma estimativa de esforço para executá-los. </w:t>
+      </w:r>
+      <w:r>
+        <w:rPr>
+          <w:rFonts w:cs="Times New Roman" w:ascii="Times New Roman" w:hAnsi="Times New Roman"/>
+          <w:color w:val="000000"/>
+          <w:sz w:val="24"/>
+          <w:szCs w:val="24"/>
+        </w:rPr>
+        <w:t>A estimativa de esforço é um fator importante para o sucesso ou fracasso de um projeto, pois ela está diretamente ligada com o prazo e o custo. De acordo com estatísticas, apenas 35% dos projetos tiveram sucesso em 2006 (https://www.ibm.com/developerworks/community/blogs/tlcbr/entry/fim_do_empirismo?lang=en)</w:t>
       </w:r>
     </w:p>
     <w:p>
@@ -6188,56 +6295,26 @@
           <w:color w:val="000000"/>
           <w:sz w:val="24"/>
           <w:szCs w:val="24"/>
-          <w:lang w:val="en-US"/>
-        </w:rPr>
-        <w:t xml:space="preserve">Proin bibendum urna at massa ullamcorper tincidunt consectetur nisi hendrerit. </w:t>
-      </w:r>
-      <w:r>
-        <w:rPr>
-          <w:rFonts w:cs="Times New Roman" w:ascii="Times New Roman" w:hAnsi="Times New Roman"/>
-          <w:color w:val="000000"/>
-          <w:sz w:val="24"/>
-          <w:szCs w:val="24"/>
-        </w:rPr>
-        <w:t xml:space="preserve">Phasellus quis ante quis lorem consectetur cursus. Aenean fringilla, lorem sed pellentesque varius, velit nulla sagittis sem, ut venenatis erat risus rhoncus tortor. Cum sociis natoque penatibus et magnis dis parturient montes, nascetur ridiculus mus. In nec elit nisl, quis dignissim enim. Nam eu libero nunc, non mollis sapien. </w:t>
-      </w:r>
-      <w:r>
-        <w:rPr>
-          <w:rFonts w:cs="Times New Roman" w:ascii="Times New Roman" w:hAnsi="Times New Roman"/>
-          <w:color w:val="000000"/>
-          <w:sz w:val="24"/>
-          <w:szCs w:val="24"/>
-          <w:lang w:val="en-US"/>
-        </w:rPr>
-        <w:t xml:space="preserve">Aliquam tortor diam, congue eget sagittis in, tincidunt eget risus. Proin eget purus ligula. </w:t>
-      </w:r>
-      <w:r>
-        <w:rPr>
-          <w:rFonts w:cs="Times New Roman" w:ascii="Times New Roman" w:hAnsi="Times New Roman"/>
-          <w:color w:val="000000"/>
-          <w:sz w:val="24"/>
-          <w:szCs w:val="24"/>
-        </w:rPr>
-        <w:t xml:space="preserve">Sed consectetur, libero fermentum gravida tempor, mi elit tempus dolor, in pellentesque purus quam at metus. Aenean ante massa, interdum id bibendum eget, tempor sit amet dolor. Fusce a lacus eu massa gravida cursus. </w:t>
-      </w:r>
-      <w:r>
-        <w:rPr>
-          <w:rFonts w:cs="Times New Roman" w:ascii="Times New Roman" w:hAnsi="Times New Roman"/>
-          <w:color w:val="000000"/>
-          <w:sz w:val="24"/>
-          <w:szCs w:val="24"/>
-          <w:lang w:val="en-US"/>
-        </w:rPr>
-        <w:t xml:space="preserve">In sagittis nibh a leo venenatis non placerat arcu tristique. </w:t>
-      </w:r>
-      <w:r>
-        <w:rPr>
-          <w:rFonts w:cs="Times New Roman" w:ascii="Times New Roman" w:hAnsi="Times New Roman"/>
-          <w:color w:val="000000"/>
-          <w:sz w:val="24"/>
-          <w:szCs w:val="24"/>
-        </w:rPr>
-        <w:t>Duis bibendum mattis rhoncus. Nullam sit amet enim sapien.</w:t>
+        </w:rPr>
+        <w:t>Tudo ficaria mais fácil para uma empresa de desenvolvimento de software e para o cliente se o time pudesse prover estimativas de esforço precisas. Os projetos poderiam ser vendidos com mais segurança para o cliente e para o time, estipula</w:t>
+      </w:r>
+      <w:r>
+        <w:rPr>
+          <w:rFonts w:cs="Times New Roman" w:ascii="Times New Roman" w:hAnsi="Times New Roman"/>
+          <w:color w:val="000000"/>
+          <w:sz w:val="24"/>
+          <w:szCs w:val="24"/>
+        </w:rPr>
+        <w:t>ndo</w:t>
+      </w:r>
+      <w:r>
+        <w:rPr>
+          <w:rFonts w:cs="Times New Roman" w:ascii="Times New Roman" w:hAnsi="Times New Roman"/>
+          <w:color w:val="000000"/>
+          <w:sz w:val="24"/>
+          <w:szCs w:val="24"/>
+        </w:rPr>
+        <w:t xml:space="preserve"> o prazo e o custo sem surpresas ao final do projeto.</w:t>
       </w:r>
     </w:p>
     <w:p>
@@ -6259,27 +6336,114 @@
           <w:sz w:val="24"/>
           <w:szCs w:val="24"/>
         </w:rPr>
-      </w:r>
-    </w:p>
-    <w:p>
-      <w:pPr>
-        <w:pStyle w:val="Normal"/>
-        <w:rPr>
-          <w:rFonts w:cs="Times New Roman" w:ascii="Times New Roman" w:hAnsi="Times New Roman"/>
-          <w:b/>
-          <w:bCs/>
-          <w:sz w:val="24"/>
-          <w:szCs w:val="24"/>
-        </w:rPr>
-      </w:pPr>
-      <w:r>
-        <w:rPr>
-          <w:rFonts w:cs="Times New Roman" w:ascii="Times New Roman" w:hAnsi="Times New Roman"/>
-          <w:b/>
-          <w:bCs/>
-          <w:sz w:val="24"/>
-          <w:szCs w:val="24"/>
-        </w:rPr>
+        <w:t>Projetos executados com metodologias ágeis, como o Scrum, tendem a ter entregas periódicas</w:t>
+      </w:r>
+      <w:r>
+        <w:rPr>
+          <w:rFonts w:cs="Times New Roman" w:ascii="Times New Roman" w:hAnsi="Times New Roman"/>
+          <w:color w:val="000000"/>
+          <w:sz w:val="24"/>
+          <w:szCs w:val="24"/>
+        </w:rPr>
+        <w:t xml:space="preserve"> </w:t>
+      </w:r>
+      <w:r>
+        <w:rPr>
+          <w:rFonts w:cs="Times New Roman" w:ascii="Times New Roman" w:hAnsi="Times New Roman"/>
+          <w:color w:val="000000"/>
+          <w:sz w:val="24"/>
+          <w:szCs w:val="24"/>
+        </w:rPr>
+        <w:t xml:space="preserve">de funcionalidades específicas acordadas entre o cliente e o time de desenvolvimento. </w:t>
+      </w:r>
+      <w:r>
+        <w:rPr>
+          <w:rFonts w:cs="Times New Roman" w:ascii="Times New Roman" w:hAnsi="Times New Roman"/>
+          <w:color w:val="000000"/>
+          <w:sz w:val="24"/>
+          <w:szCs w:val="24"/>
+        </w:rPr>
+        <w:t>Estes ciclos são chamados de Sprints. Normalmente são períodos curtos, como por exemplo, duas semanas. Ao final de cada Sprint as funcionalidades são entregues ao cliente, e uma reunião entre cliente e equipe é feita para definir as estórias que deverão ser entregues no próximo ciclo.</w:t>
+      </w:r>
+    </w:p>
+    <w:p>
+      <w:pPr>
+        <w:pStyle w:val="Normal"/>
+        <w:ind w:left="0" w:right="-568" w:firstLine="708"/>
+        <w:jc w:val="both"/>
+        <w:rPr>
+          <w:rFonts w:cs="Times New Roman" w:ascii="Times New Roman" w:hAnsi="Times New Roman"/>
+          <w:color w:val="000000"/>
+          <w:sz w:val="24"/>
+          <w:szCs w:val="24"/>
+        </w:rPr>
+      </w:pPr>
+      <w:r>
+        <w:rPr>
+          <w:rFonts w:cs="Times New Roman" w:ascii="Times New Roman" w:hAnsi="Times New Roman"/>
+          <w:color w:val="000000"/>
+          <w:sz w:val="24"/>
+          <w:szCs w:val="24"/>
+        </w:rPr>
+        <w:t>As estórias priorizadas para serem executadas na Sprint devem ser estimadas. Normalmente as estimativas são feitas utilizando a metodologia Planning Poker, onde cada estória é estimada em pontos, que variam de 0 até 100 pontos (</w:t>
+      </w:r>
+      <w:hyperlink r:id="rId2">
+        <w:r>
+          <w:rPr>
+            <w:rStyle w:val="InternetLink"/>
+            <w:rFonts w:cs="Times New Roman" w:ascii="Times New Roman" w:hAnsi="Times New Roman"/>
+            <w:color w:val="000000"/>
+            <w:sz w:val="24"/>
+            <w:szCs w:val="24"/>
+          </w:rPr>
+          <w:t>http://en.wikipedia.org/wiki/Planning_poker</w:t>
+        </w:r>
+      </w:hyperlink>
+      <w:hyperlink r:id="rId3">
+        <w:r>
+          <w:rPr>
+            <w:rFonts w:cs="Times New Roman" w:ascii="Times New Roman" w:hAnsi="Times New Roman"/>
+            <w:color w:val="000000"/>
+            <w:sz w:val="24"/>
+            <w:szCs w:val="24"/>
+          </w:rPr>
+          <w:t>).</w:t>
+        </w:r>
+      </w:hyperlink>
+    </w:p>
+    <w:p>
+      <w:pPr>
+        <w:pStyle w:val="Normal"/>
+        <w:ind w:left="0" w:right="-568" w:firstLine="708"/>
+        <w:jc w:val="both"/>
+        <w:rPr>
+          <w:rFonts w:cs="Times New Roman" w:ascii="Times New Roman" w:hAnsi="Times New Roman"/>
+          <w:color w:val="000000"/>
+          <w:sz w:val="24"/>
+          <w:szCs w:val="24"/>
+        </w:rPr>
+      </w:pPr>
+      <w:r>
+        <w:rPr>
+          <w:rFonts w:cs="Times New Roman" w:ascii="Times New Roman" w:hAnsi="Times New Roman"/>
+          <w:color w:val="000000"/>
+          <w:sz w:val="24"/>
+          <w:szCs w:val="24"/>
+        </w:rPr>
+        <w:t xml:space="preserve">Este sistema tem por objetivo facilitar as estimativas de estórias baseado em dados históricos de Sprints passadas. Ao final de cada Sprint o sistema deverá coletar quantos pontos a equipe prometeu entregar ao final da Sprint e quantos pontos realmente foram entregues. </w:t>
+        <w:tab/>
+        <w:t>Então baseando-se nas Sprints passadas, as estimativas se tornam cada vez mais precisas e as Sprints podem ser planejadas com mais segurança e precisão. Tudo isto agrega valor para o negócio do cliente.</w:t>
+      </w:r>
+    </w:p>
+    <w:p>
+      <w:pPr>
+        <w:pStyle w:val="Normal"/>
+        <w:ind w:left="0" w:right="-568" w:firstLine="708"/>
+        <w:jc w:val="both"/>
+        <w:rPr/>
+      </w:pPr>
+      <w:r>
+        <w:rPr/>
       </w:r>
     </w:p>
     <w:p>
@@ -6294,8 +6458,8 @@
           <w:szCs w:val="24"/>
         </w:rPr>
       </w:pPr>
-      <w:bookmarkStart w:id="5" w:name="__RefHeading__818_242833606"/>
-      <w:bookmarkStart w:id="6" w:name="_Toc350370123"/>
+      <w:bookmarkStart w:id="5" w:name="_Toc350370123"/>
+      <w:bookmarkStart w:id="6" w:name="__RefHeading__818_242833606"/>
       <w:bookmarkEnd w:id="5"/>
       <w:bookmarkEnd w:id="6"/>
       <w:r>
@@ -6404,8 +6568,8 @@
           <w:szCs w:val="24"/>
         </w:rPr>
       </w:pPr>
-      <w:bookmarkStart w:id="7" w:name="__RefHeading__820_242833606"/>
-      <w:bookmarkStart w:id="8" w:name="_Toc350370124"/>
+      <w:bookmarkStart w:id="7" w:name="_Toc350370124"/>
+      <w:bookmarkStart w:id="8" w:name="__RefHeading__820_242833606"/>
       <w:bookmarkEnd w:id="7"/>
       <w:bookmarkEnd w:id="8"/>
       <w:r>
@@ -6500,8 +6664,8 @@
           <w:szCs w:val="24"/>
         </w:rPr>
       </w:pPr>
-      <w:bookmarkStart w:id="9" w:name="__RefHeading__822_242833606"/>
-      <w:bookmarkStart w:id="10" w:name="_Toc350370125"/>
+      <w:bookmarkStart w:id="9" w:name="_Toc350370125"/>
+      <w:bookmarkStart w:id="10" w:name="__RefHeading__822_242833606"/>
       <w:bookmarkEnd w:id="9"/>
       <w:bookmarkEnd w:id="10"/>
       <w:r>
@@ -7194,8 +7358,8 @@
           <w:szCs w:val="24"/>
         </w:rPr>
       </w:pPr>
-      <w:bookmarkStart w:id="11" w:name="__RefHeading__824_242833606"/>
-      <w:bookmarkStart w:id="12" w:name="_Toc350370126"/>
+      <w:bookmarkStart w:id="11" w:name="_Toc350370126"/>
+      <w:bookmarkStart w:id="12" w:name="__RefHeading__824_242833606"/>
       <w:bookmarkEnd w:id="11"/>
       <w:bookmarkEnd w:id="12"/>
       <w:r>
@@ -7406,8 +7570,8 @@
           <w:szCs w:val="24"/>
         </w:rPr>
       </w:pPr>
-      <w:bookmarkStart w:id="13" w:name="__RefHeading__826_242833606"/>
-      <w:bookmarkStart w:id="14" w:name="_Toc350370127"/>
+      <w:bookmarkStart w:id="13" w:name="_Toc350370127"/>
+      <w:bookmarkStart w:id="14" w:name="__RefHeading__826_242833606"/>
       <w:bookmarkEnd w:id="13"/>
       <w:bookmarkEnd w:id="14"/>
       <w:r>
@@ -7630,13 +7794,13 @@
         <w:fldChar w:fldCharType="begin"/>
       </w:r>
       <w:r>
-        <w:instrText> SEQ """""Figura""""" \*Arabic </w:instrText>
+        <w:instrText> SEQ """"""Figura"""""" \*Arabic </w:instrText>
       </w:r>
       <w:r>
         <w:fldChar w:fldCharType="separate"/>
       </w:r>
       <w:r>
-        <w:t>0</w:t>
+        <w:t>1</w:t>
       </w:r>
       <w:r>
         <w:fldChar w:fldCharType="end"/>
@@ -7690,7 +7854,7 @@
                     </pic:cNvPicPr>
                   </pic:nvPicPr>
                   <pic:blipFill>
-                    <a:blip r:embed="rId2"/>
+                    <a:blip r:embed="rId4"/>
                     <a:stretch>
                       <a:fillRect/>
                     </a:stretch>
@@ -7817,13 +7981,13 @@
         <w:fldChar w:fldCharType="begin"/>
       </w:r>
       <w:r>
-        <w:instrText> SEQ """""Figura""""" \*Arabic </w:instrText>
+        <w:instrText> SEQ """"""Figura"""""" \*Arabic </w:instrText>
       </w:r>
       <w:r>
         <w:fldChar w:fldCharType="separate"/>
       </w:r>
       <w:r>
-        <w:t>0</w:t>
+        <w:t>1</w:t>
       </w:r>
       <w:r>
         <w:fldChar w:fldCharType="end"/>
@@ -7859,8 +8023,8 @@
       <w:r>
         <w:rPr/>
         <w:pict>
-          <v:rect id="shape_0" stroked="f" style="position:absolute;margin-left:0.05pt;margin-top:0pt;width:415.3pt;height:180.55pt">
-            <v:imagedata r:id="rId3" detectmouseclick="t"/>
+          <v:rect id="shape_0" stroked="f" style="position:absolute;margin-left:0.05pt;margin-top:0pt;width:415.25pt;height:180.5pt">
+            <v:imagedata r:id="rId5" detectmouseclick="t"/>
             <v:wrap v:type="none"/>
             <v:stroke color="#3465a4" joinstyle="round" endcap="flat"/>
           </v:rect>
@@ -7909,8 +8073,8 @@
           <w:szCs w:val="24"/>
         </w:rPr>
       </w:pPr>
-      <w:bookmarkStart w:id="17" w:name="__RefHeading__828_242833606"/>
-      <w:bookmarkStart w:id="18" w:name="_Toc350370128"/>
+      <w:bookmarkStart w:id="17" w:name="_Toc350370128"/>
+      <w:bookmarkStart w:id="18" w:name="__RefHeading__828_242833606"/>
       <w:bookmarkEnd w:id="17"/>
       <w:bookmarkEnd w:id="18"/>
       <w:r>
@@ -8101,13 +8265,13 @@
         <w:fldChar w:fldCharType="begin"/>
       </w:r>
       <w:r>
-        <w:instrText> SEQ """""Tabela""""" \*Arabic </w:instrText>
+        <w:instrText> SEQ """"""Tabela"""""" \*Arabic </w:instrText>
       </w:r>
       <w:r>
         <w:fldChar w:fldCharType="separate"/>
       </w:r>
       <w:r>
-        <w:t>0</w:t>
+        <w:t>1</w:t>
       </w:r>
       <w:r>
         <w:fldChar w:fldCharType="end"/>
@@ -8208,7 +8372,7 @@
             </w:tcBorders>
             <w:shd w:fill="BFBFBF" w:val="clear"/>
             <w:tcMar>
-              <w:left w:w="88" w:type="dxa"/>
+              <w:left w:w="83" w:type="dxa"/>
             </w:tcMar>
             <w:vAlign w:val="center"/>
           </w:tcPr>
@@ -8249,7 +8413,7 @@
             </w:tcBorders>
             <w:shd w:fill="BFBFBF" w:val="clear"/>
             <w:tcMar>
-              <w:left w:w="88" w:type="dxa"/>
+              <w:left w:w="83" w:type="dxa"/>
             </w:tcMar>
             <w:vAlign w:val="center"/>
           </w:tcPr>
@@ -8295,7 +8459,7 @@
             </w:tcBorders>
             <w:shd w:fill="BFBFBF" w:val="clear"/>
             <w:tcMar>
-              <w:left w:w="88" w:type="dxa"/>
+              <w:left w:w="83" w:type="dxa"/>
             </w:tcMar>
             <w:vAlign w:val="center"/>
           </w:tcPr>
@@ -8335,7 +8499,7 @@
             </w:tcBorders>
             <w:shd w:fill="FFFFFF" w:val="clear"/>
             <w:tcMar>
-              <w:left w:w="88" w:type="dxa"/>
+              <w:left w:w="83" w:type="dxa"/>
             </w:tcMar>
           </w:tcPr>
           <w:p>
@@ -8374,7 +8538,7 @@
             </w:tcBorders>
             <w:shd w:fill="FFFFFF" w:val="clear"/>
             <w:tcMar>
-              <w:left w:w="88" w:type="dxa"/>
+              <w:left w:w="83" w:type="dxa"/>
             </w:tcMar>
           </w:tcPr>
           <w:p>
@@ -8418,7 +8582,7 @@
             </w:tcBorders>
             <w:shd w:fill="BFBFBF" w:val="clear"/>
             <w:tcMar>
-              <w:left w:w="88" w:type="dxa"/>
+              <w:left w:w="83" w:type="dxa"/>
             </w:tcMar>
             <w:vAlign w:val="center"/>
           </w:tcPr>
@@ -8458,7 +8622,7 @@
             </w:tcBorders>
             <w:shd w:fill="FFFFFF" w:val="clear"/>
             <w:tcMar>
-              <w:left w:w="88" w:type="dxa"/>
+              <w:left w:w="83" w:type="dxa"/>
             </w:tcMar>
           </w:tcPr>
           <w:p>
@@ -8496,7 +8660,7 @@
             </w:tcBorders>
             <w:shd w:fill="FFFFFF" w:val="clear"/>
             <w:tcMar>
-              <w:left w:w="88" w:type="dxa"/>
+              <w:left w:w="83" w:type="dxa"/>
             </w:tcMar>
           </w:tcPr>
           <w:p>
@@ -8579,8 +8743,8 @@
           <w:szCs w:val="24"/>
         </w:rPr>
       </w:pPr>
-      <w:bookmarkStart w:id="20" w:name="__RefHeading__830_242833606"/>
-      <w:bookmarkStart w:id="21" w:name="_Toc350370129"/>
+      <w:bookmarkStart w:id="20" w:name="_Toc350370129"/>
+      <w:bookmarkStart w:id="21" w:name="__RefHeading__830_242833606"/>
       <w:bookmarkEnd w:id="20"/>
       <w:bookmarkEnd w:id="21"/>
       <w:r>
@@ -8914,8 +9078,8 @@
           <w:szCs w:val="24"/>
         </w:rPr>
       </w:pPr>
-      <w:bookmarkStart w:id="24" w:name="__RefHeading__834_242833606"/>
-      <w:bookmarkStart w:id="25" w:name="_Toc350370131"/>
+      <w:bookmarkStart w:id="24" w:name="_Toc350370131"/>
+      <w:bookmarkStart w:id="25" w:name="__RefHeading__834_242833606"/>
       <w:bookmarkEnd w:id="24"/>
       <w:bookmarkEnd w:id="25"/>
       <w:r>
@@ -8982,13 +9146,13 @@
         <w:fldChar w:fldCharType="begin"/>
       </w:r>
       <w:r>
-        <w:instrText> SEQ """""Tabela""""" \*Arabic </w:instrText>
+        <w:instrText> SEQ """"""Tabela"""""" \*Arabic </w:instrText>
       </w:r>
       <w:r>
         <w:fldChar w:fldCharType="separate"/>
       </w:r>
       <w:r>
-        <w:t>0</w:t>
+        <w:t>1</w:t>
       </w:r>
       <w:r>
         <w:fldChar w:fldCharType="end"/>
@@ -9008,7 +9172,7 @@
     <w:tbl>
       <w:tblPr>
         <w:jc w:val="left"/>
-        <w:tblInd w:w="70" w:type="dxa"/>
+        <w:tblInd w:w="60" w:type="dxa"/>
         <w:tblBorders>
           <w:top w:val="single" w:sz="8" w:space="0" w:color="000001"/>
           <w:left w:val="single" w:sz="8" w:space="0" w:color="000001"/>
@@ -9019,13 +9183,13 @@
         </w:tblBorders>
         <w:tblCellMar>
           <w:top w:w="0" w:type="dxa"/>
-          <w:left w:w="58" w:type="dxa"/>
+          <w:left w:w="48" w:type="dxa"/>
           <w:bottom w:w="0" w:type="dxa"/>
           <w:right w:w="108" w:type="dxa"/>
         </w:tblCellMar>
       </w:tblPr>
       <w:tblGrid>
-        <w:gridCol w:w="2547"/>
+        <w:gridCol w:w="2546"/>
         <w:gridCol w:w="1984"/>
         <w:gridCol w:w="1556"/>
         <w:gridCol w:w="2980"/>
@@ -9037,7 +9201,7 @@
         </w:trPr>
         <w:tc>
           <w:tcPr>
-            <w:tcW w:w="2547" w:type="dxa"/>
+            <w:tcW w:w="2546" w:type="dxa"/>
             <w:tcBorders>
               <w:top w:val="single" w:sz="8" w:space="0" w:color="000001"/>
               <w:left w:val="single" w:sz="8" w:space="0" w:color="000001"/>
@@ -9048,7 +9212,7 @@
             </w:tcBorders>
             <w:shd w:fill="BFBFBF" w:val="clear"/>
             <w:tcMar>
-              <w:left w:w="58" w:type="dxa"/>
+              <w:left w:w="48" w:type="dxa"/>
             </w:tcMar>
           </w:tcPr>
           <w:p>
@@ -9086,7 +9250,7 @@
             </w:tcBorders>
             <w:shd w:fill="BFBFBF" w:val="clear"/>
             <w:tcMar>
-              <w:left w:w="58" w:type="dxa"/>
+              <w:left w:w="48" w:type="dxa"/>
             </w:tcMar>
           </w:tcPr>
           <w:p>
@@ -9124,7 +9288,7 @@
             </w:tcBorders>
             <w:shd w:fill="BFBFBF" w:val="clear"/>
             <w:tcMar>
-              <w:left w:w="58" w:type="dxa"/>
+              <w:left w:w="48" w:type="dxa"/>
             </w:tcMar>
           </w:tcPr>
           <w:p>
@@ -9162,7 +9326,7 @@
             </w:tcBorders>
             <w:shd w:fill="BFBFBF" w:val="clear"/>
             <w:tcMar>
-              <w:left w:w="58" w:type="dxa"/>
+              <w:left w:w="48" w:type="dxa"/>
             </w:tcMar>
           </w:tcPr>
           <w:p>
@@ -9195,7 +9359,7 @@
         </w:trPr>
         <w:tc>
           <w:tcPr>
-            <w:tcW w:w="2547" w:type="dxa"/>
+            <w:tcW w:w="2546" w:type="dxa"/>
             <w:tcBorders>
               <w:top w:val="single" w:sz="8" w:space="0" w:color="000001"/>
               <w:left w:val="single" w:sz="8" w:space="0" w:color="000001"/>
@@ -9206,7 +9370,7 @@
             </w:tcBorders>
             <w:shd w:fill="FFFFFF" w:val="clear"/>
             <w:tcMar>
-              <w:left w:w="58" w:type="dxa"/>
+              <w:left w:w="48" w:type="dxa"/>
             </w:tcMar>
             <w:vAlign w:val="center"/>
           </w:tcPr>
@@ -9243,7 +9407,7 @@
             </w:tcBorders>
             <w:shd w:fill="FFFFFF" w:val="clear"/>
             <w:tcMar>
-              <w:left w:w="58" w:type="dxa"/>
+              <w:left w:w="48" w:type="dxa"/>
             </w:tcMar>
             <w:vAlign w:val="center"/>
           </w:tcPr>
@@ -9280,7 +9444,7 @@
             </w:tcBorders>
             <w:shd w:fill="FFFFFF" w:val="clear"/>
             <w:tcMar>
-              <w:left w:w="58" w:type="dxa"/>
+              <w:left w:w="48" w:type="dxa"/>
             </w:tcMar>
             <w:vAlign w:val="center"/>
           </w:tcPr>
@@ -9317,7 +9481,7 @@
             </w:tcBorders>
             <w:shd w:fill="FFFFFF" w:val="clear"/>
             <w:tcMar>
-              <w:left w:w="58" w:type="dxa"/>
+              <w:left w:w="48" w:type="dxa"/>
             </w:tcMar>
             <w:vAlign w:val="center"/>
           </w:tcPr>
@@ -9349,7 +9513,7 @@
         </w:trPr>
         <w:tc>
           <w:tcPr>
-            <w:tcW w:w="2547" w:type="dxa"/>
+            <w:tcW w:w="2546" w:type="dxa"/>
             <w:tcBorders>
               <w:top w:val="single" w:sz="8" w:space="0" w:color="000001"/>
               <w:left w:val="single" w:sz="8" w:space="0" w:color="000001"/>
@@ -9360,7 +9524,7 @@
             </w:tcBorders>
             <w:shd w:fill="FFFFFF" w:val="clear"/>
             <w:tcMar>
-              <w:left w:w="58" w:type="dxa"/>
+              <w:left w:w="48" w:type="dxa"/>
             </w:tcMar>
             <w:vAlign w:val="center"/>
           </w:tcPr>
@@ -9397,7 +9561,7 @@
             </w:tcBorders>
             <w:shd w:fill="FFFFFF" w:val="clear"/>
             <w:tcMar>
-              <w:left w:w="58" w:type="dxa"/>
+              <w:left w:w="48" w:type="dxa"/>
             </w:tcMar>
             <w:vAlign w:val="center"/>
           </w:tcPr>
@@ -9434,7 +9598,7 @@
             </w:tcBorders>
             <w:shd w:fill="FFFFFF" w:val="clear"/>
             <w:tcMar>
-              <w:left w:w="58" w:type="dxa"/>
+              <w:left w:w="48" w:type="dxa"/>
             </w:tcMar>
             <w:vAlign w:val="center"/>
           </w:tcPr>
@@ -9471,7 +9635,7 @@
             </w:tcBorders>
             <w:shd w:fill="FFFFFF" w:val="clear"/>
             <w:tcMar>
-              <w:left w:w="58" w:type="dxa"/>
+              <w:left w:w="48" w:type="dxa"/>
             </w:tcMar>
             <w:vAlign w:val="center"/>
           </w:tcPr>
@@ -9503,7 +9667,7 @@
         </w:trPr>
         <w:tc>
           <w:tcPr>
-            <w:tcW w:w="2547" w:type="dxa"/>
+            <w:tcW w:w="2546" w:type="dxa"/>
             <w:tcBorders>
               <w:top w:val="single" w:sz="8" w:space="0" w:color="000001"/>
               <w:left w:val="single" w:sz="8" w:space="0" w:color="000001"/>
@@ -9514,7 +9678,7 @@
             </w:tcBorders>
             <w:shd w:fill="FFFFFF" w:val="clear"/>
             <w:tcMar>
-              <w:left w:w="58" w:type="dxa"/>
+              <w:left w:w="48" w:type="dxa"/>
             </w:tcMar>
             <w:vAlign w:val="center"/>
           </w:tcPr>
@@ -9551,7 +9715,7 @@
             </w:tcBorders>
             <w:shd w:fill="FFFFFF" w:val="clear"/>
             <w:tcMar>
-              <w:left w:w="58" w:type="dxa"/>
+              <w:left w:w="48" w:type="dxa"/>
             </w:tcMar>
             <w:vAlign w:val="center"/>
           </w:tcPr>
@@ -9588,7 +9752,7 @@
             </w:tcBorders>
             <w:shd w:fill="FFFFFF" w:val="clear"/>
             <w:tcMar>
-              <w:left w:w="58" w:type="dxa"/>
+              <w:left w:w="48" w:type="dxa"/>
             </w:tcMar>
             <w:vAlign w:val="center"/>
           </w:tcPr>
@@ -9625,7 +9789,7 @@
             </w:tcBorders>
             <w:shd w:fill="FFFFFF" w:val="clear"/>
             <w:tcMar>
-              <w:left w:w="58" w:type="dxa"/>
+              <w:left w:w="48" w:type="dxa"/>
             </w:tcMar>
             <w:vAlign w:val="center"/>
           </w:tcPr>
@@ -9657,7 +9821,7 @@
         </w:trPr>
         <w:tc>
           <w:tcPr>
-            <w:tcW w:w="2547" w:type="dxa"/>
+            <w:tcW w:w="2546" w:type="dxa"/>
             <w:tcBorders>
               <w:top w:val="single" w:sz="8" w:space="0" w:color="000001"/>
               <w:left w:val="single" w:sz="8" w:space="0" w:color="000001"/>
@@ -9668,7 +9832,7 @@
             </w:tcBorders>
             <w:shd w:fill="FFFFFF" w:val="clear"/>
             <w:tcMar>
-              <w:left w:w="58" w:type="dxa"/>
+              <w:left w:w="48" w:type="dxa"/>
             </w:tcMar>
             <w:vAlign w:val="center"/>
           </w:tcPr>
@@ -9705,7 +9869,7 @@
             </w:tcBorders>
             <w:shd w:fill="FFFFFF" w:val="clear"/>
             <w:tcMar>
-              <w:left w:w="58" w:type="dxa"/>
+              <w:left w:w="48" w:type="dxa"/>
             </w:tcMar>
             <w:vAlign w:val="center"/>
           </w:tcPr>
@@ -9742,7 +9906,7 @@
             </w:tcBorders>
             <w:shd w:fill="FFFFFF" w:val="clear"/>
             <w:tcMar>
-              <w:left w:w="58" w:type="dxa"/>
+              <w:left w:w="48" w:type="dxa"/>
             </w:tcMar>
             <w:vAlign w:val="center"/>
           </w:tcPr>
@@ -9779,7 +9943,7 @@
             </w:tcBorders>
             <w:shd w:fill="FFFFFF" w:val="clear"/>
             <w:tcMar>
-              <w:left w:w="58" w:type="dxa"/>
+              <w:left w:w="48" w:type="dxa"/>
             </w:tcMar>
             <w:vAlign w:val="center"/>
           </w:tcPr>
@@ -9811,7 +9975,7 @@
         </w:trPr>
         <w:tc>
           <w:tcPr>
-            <w:tcW w:w="2547" w:type="dxa"/>
+            <w:tcW w:w="2546" w:type="dxa"/>
             <w:tcBorders>
               <w:top w:val="single" w:sz="8" w:space="0" w:color="000001"/>
               <w:left w:val="single" w:sz="8" w:space="0" w:color="000001"/>
@@ -9822,7 +9986,7 @@
             </w:tcBorders>
             <w:shd w:fill="FFFFFF" w:val="clear"/>
             <w:tcMar>
-              <w:left w:w="58" w:type="dxa"/>
+              <w:left w:w="48" w:type="dxa"/>
             </w:tcMar>
             <w:vAlign w:val="center"/>
           </w:tcPr>
@@ -9859,7 +10023,7 @@
             </w:tcBorders>
             <w:shd w:fill="FFFFFF" w:val="clear"/>
             <w:tcMar>
-              <w:left w:w="58" w:type="dxa"/>
+              <w:left w:w="48" w:type="dxa"/>
             </w:tcMar>
             <w:vAlign w:val="center"/>
           </w:tcPr>
@@ -9896,7 +10060,7 @@
             </w:tcBorders>
             <w:shd w:fill="FFFFFF" w:val="clear"/>
             <w:tcMar>
-              <w:left w:w="58" w:type="dxa"/>
+              <w:left w:w="48" w:type="dxa"/>
             </w:tcMar>
             <w:vAlign w:val="center"/>
           </w:tcPr>
@@ -9933,7 +10097,7 @@
             </w:tcBorders>
             <w:shd w:fill="FFFFFF" w:val="clear"/>
             <w:tcMar>
-              <w:left w:w="58" w:type="dxa"/>
+              <w:left w:w="48" w:type="dxa"/>
             </w:tcMar>
             <w:vAlign w:val="center"/>
           </w:tcPr>
@@ -9965,7 +10129,7 @@
         </w:trPr>
         <w:tc>
           <w:tcPr>
-            <w:tcW w:w="2547" w:type="dxa"/>
+            <w:tcW w:w="2546" w:type="dxa"/>
             <w:tcBorders>
               <w:top w:val="single" w:sz="8" w:space="0" w:color="000001"/>
               <w:left w:val="single" w:sz="8" w:space="0" w:color="000001"/>
@@ -9976,7 +10140,7 @@
             </w:tcBorders>
             <w:shd w:fill="FFFFFF" w:val="clear"/>
             <w:tcMar>
-              <w:left w:w="58" w:type="dxa"/>
+              <w:left w:w="48" w:type="dxa"/>
             </w:tcMar>
             <w:vAlign w:val="center"/>
           </w:tcPr>
@@ -10013,7 +10177,7 @@
             </w:tcBorders>
             <w:shd w:fill="FFFFFF" w:val="clear"/>
             <w:tcMar>
-              <w:left w:w="58" w:type="dxa"/>
+              <w:left w:w="48" w:type="dxa"/>
             </w:tcMar>
             <w:vAlign w:val="center"/>
           </w:tcPr>
@@ -10050,7 +10214,7 @@
             </w:tcBorders>
             <w:shd w:fill="FFFFFF" w:val="clear"/>
             <w:tcMar>
-              <w:left w:w="58" w:type="dxa"/>
+              <w:left w:w="48" w:type="dxa"/>
             </w:tcMar>
             <w:vAlign w:val="center"/>
           </w:tcPr>
@@ -10087,7 +10251,7 @@
             </w:tcBorders>
             <w:shd w:fill="FFFFFF" w:val="clear"/>
             <w:tcMar>
-              <w:left w:w="58" w:type="dxa"/>
+              <w:left w:w="48" w:type="dxa"/>
             </w:tcMar>
             <w:vAlign w:val="center"/>
           </w:tcPr>
@@ -10119,7 +10283,7 @@
         </w:trPr>
         <w:tc>
           <w:tcPr>
-            <w:tcW w:w="2547" w:type="dxa"/>
+            <w:tcW w:w="2546" w:type="dxa"/>
             <w:tcBorders>
               <w:top w:val="single" w:sz="8" w:space="0" w:color="000001"/>
               <w:left w:val="single" w:sz="8" w:space="0" w:color="000001"/>
@@ -10130,7 +10294,7 @@
             </w:tcBorders>
             <w:shd w:fill="FFFFFF" w:val="clear"/>
             <w:tcMar>
-              <w:left w:w="58" w:type="dxa"/>
+              <w:left w:w="48" w:type="dxa"/>
             </w:tcMar>
             <w:vAlign w:val="center"/>
           </w:tcPr>
@@ -10167,7 +10331,7 @@
             </w:tcBorders>
             <w:shd w:fill="FFFFFF" w:val="clear"/>
             <w:tcMar>
-              <w:left w:w="58" w:type="dxa"/>
+              <w:left w:w="48" w:type="dxa"/>
             </w:tcMar>
             <w:vAlign w:val="center"/>
           </w:tcPr>
@@ -10204,7 +10368,7 @@
             </w:tcBorders>
             <w:shd w:fill="FFFFFF" w:val="clear"/>
             <w:tcMar>
-              <w:left w:w="58" w:type="dxa"/>
+              <w:left w:w="48" w:type="dxa"/>
             </w:tcMar>
             <w:vAlign w:val="center"/>
           </w:tcPr>
@@ -10241,7 +10405,7 @@
             </w:tcBorders>
             <w:shd w:fill="FFFFFF" w:val="clear"/>
             <w:tcMar>
-              <w:left w:w="58" w:type="dxa"/>
+              <w:left w:w="48" w:type="dxa"/>
             </w:tcMar>
             <w:vAlign w:val="center"/>
           </w:tcPr>
@@ -10273,7 +10437,7 @@
         </w:trPr>
         <w:tc>
           <w:tcPr>
-            <w:tcW w:w="2547" w:type="dxa"/>
+            <w:tcW w:w="2546" w:type="dxa"/>
             <w:tcBorders>
               <w:top w:val="single" w:sz="8" w:space="0" w:color="000001"/>
               <w:left w:val="single" w:sz="8" w:space="0" w:color="000001"/>
@@ -10284,7 +10448,7 @@
             </w:tcBorders>
             <w:shd w:fill="FFFFFF" w:val="clear"/>
             <w:tcMar>
-              <w:left w:w="58" w:type="dxa"/>
+              <w:left w:w="48" w:type="dxa"/>
             </w:tcMar>
             <w:vAlign w:val="center"/>
           </w:tcPr>
@@ -10321,7 +10485,7 @@
             </w:tcBorders>
             <w:shd w:fill="FFFFFF" w:val="clear"/>
             <w:tcMar>
-              <w:left w:w="58" w:type="dxa"/>
+              <w:left w:w="48" w:type="dxa"/>
             </w:tcMar>
             <w:vAlign w:val="center"/>
           </w:tcPr>
@@ -10358,7 +10522,7 @@
             </w:tcBorders>
             <w:shd w:fill="FFFFFF" w:val="clear"/>
             <w:tcMar>
-              <w:left w:w="58" w:type="dxa"/>
+              <w:left w:w="48" w:type="dxa"/>
             </w:tcMar>
             <w:vAlign w:val="center"/>
           </w:tcPr>
@@ -10395,7 +10559,7 @@
             </w:tcBorders>
             <w:shd w:fill="FFFFFF" w:val="clear"/>
             <w:tcMar>
-              <w:left w:w="58" w:type="dxa"/>
+              <w:left w:w="48" w:type="dxa"/>
             </w:tcMar>
             <w:vAlign w:val="center"/>
           </w:tcPr>
@@ -10427,7 +10591,7 @@
         </w:trPr>
         <w:tc>
           <w:tcPr>
-            <w:tcW w:w="2547" w:type="dxa"/>
+            <w:tcW w:w="2546" w:type="dxa"/>
             <w:tcBorders>
               <w:top w:val="single" w:sz="8" w:space="0" w:color="000001"/>
               <w:left w:val="single" w:sz="8" w:space="0" w:color="000001"/>
@@ -10438,7 +10602,7 @@
             </w:tcBorders>
             <w:shd w:fill="FFFFFF" w:val="clear"/>
             <w:tcMar>
-              <w:left w:w="58" w:type="dxa"/>
+              <w:left w:w="48" w:type="dxa"/>
             </w:tcMar>
             <w:vAlign w:val="center"/>
           </w:tcPr>
@@ -10475,7 +10639,7 @@
             </w:tcBorders>
             <w:shd w:fill="FFFFFF" w:val="clear"/>
             <w:tcMar>
-              <w:left w:w="58" w:type="dxa"/>
+              <w:left w:w="48" w:type="dxa"/>
             </w:tcMar>
             <w:vAlign w:val="center"/>
           </w:tcPr>
@@ -10512,7 +10676,7 @@
             </w:tcBorders>
             <w:shd w:fill="FFFFFF" w:val="clear"/>
             <w:tcMar>
-              <w:left w:w="58" w:type="dxa"/>
+              <w:left w:w="48" w:type="dxa"/>
             </w:tcMar>
             <w:vAlign w:val="center"/>
           </w:tcPr>
@@ -10549,7 +10713,7 @@
             </w:tcBorders>
             <w:shd w:fill="FFFFFF" w:val="clear"/>
             <w:tcMar>
-              <w:left w:w="58" w:type="dxa"/>
+              <w:left w:w="48" w:type="dxa"/>
             </w:tcMar>
             <w:vAlign w:val="center"/>
           </w:tcPr>
@@ -10581,7 +10745,7 @@
         </w:trPr>
         <w:tc>
           <w:tcPr>
-            <w:tcW w:w="2547" w:type="dxa"/>
+            <w:tcW w:w="2546" w:type="dxa"/>
             <w:tcBorders>
               <w:top w:val="single" w:sz="8" w:space="0" w:color="000001"/>
               <w:left w:val="single" w:sz="8" w:space="0" w:color="000001"/>
@@ -10592,7 +10756,7 @@
             </w:tcBorders>
             <w:shd w:fill="FFFFFF" w:val="clear"/>
             <w:tcMar>
-              <w:left w:w="58" w:type="dxa"/>
+              <w:left w:w="48" w:type="dxa"/>
             </w:tcMar>
             <w:vAlign w:val="center"/>
           </w:tcPr>
@@ -10629,7 +10793,7 @@
             </w:tcBorders>
             <w:shd w:fill="FFFFFF" w:val="clear"/>
             <w:tcMar>
-              <w:left w:w="58" w:type="dxa"/>
+              <w:left w:w="48" w:type="dxa"/>
             </w:tcMar>
             <w:vAlign w:val="center"/>
           </w:tcPr>
@@ -10666,7 +10830,7 @@
             </w:tcBorders>
             <w:shd w:fill="FFFFFF" w:val="clear"/>
             <w:tcMar>
-              <w:left w:w="58" w:type="dxa"/>
+              <w:left w:w="48" w:type="dxa"/>
             </w:tcMar>
             <w:vAlign w:val="center"/>
           </w:tcPr>
@@ -10703,7 +10867,7 @@
             </w:tcBorders>
             <w:shd w:fill="FFFFFF" w:val="clear"/>
             <w:tcMar>
-              <w:left w:w="58" w:type="dxa"/>
+              <w:left w:w="48" w:type="dxa"/>
             </w:tcMar>
             <w:vAlign w:val="center"/>
           </w:tcPr>
@@ -10735,7 +10899,7 @@
         </w:trPr>
         <w:tc>
           <w:tcPr>
-            <w:tcW w:w="2547" w:type="dxa"/>
+            <w:tcW w:w="2546" w:type="dxa"/>
             <w:tcBorders>
               <w:top w:val="single" w:sz="8" w:space="0" w:color="000001"/>
               <w:left w:val="single" w:sz="8" w:space="0" w:color="000001"/>
@@ -10746,7 +10910,7 @@
             </w:tcBorders>
             <w:shd w:fill="FFFFFF" w:val="clear"/>
             <w:tcMar>
-              <w:left w:w="58" w:type="dxa"/>
+              <w:left w:w="48" w:type="dxa"/>
             </w:tcMar>
             <w:vAlign w:val="center"/>
           </w:tcPr>
@@ -10783,7 +10947,7 @@
             </w:tcBorders>
             <w:shd w:fill="FFFFFF" w:val="clear"/>
             <w:tcMar>
-              <w:left w:w="58" w:type="dxa"/>
+              <w:left w:w="48" w:type="dxa"/>
             </w:tcMar>
             <w:vAlign w:val="center"/>
           </w:tcPr>
@@ -10820,7 +10984,7 @@
             </w:tcBorders>
             <w:shd w:fill="FFFFFF" w:val="clear"/>
             <w:tcMar>
-              <w:left w:w="58" w:type="dxa"/>
+              <w:left w:w="48" w:type="dxa"/>
             </w:tcMar>
             <w:vAlign w:val="center"/>
           </w:tcPr>
@@ -10857,7 +11021,7 @@
             </w:tcBorders>
             <w:shd w:fill="FFFFFF" w:val="clear"/>
             <w:tcMar>
-              <w:left w:w="58" w:type="dxa"/>
+              <w:left w:w="48" w:type="dxa"/>
             </w:tcMar>
             <w:vAlign w:val="center"/>
           </w:tcPr>
@@ -10889,7 +11053,7 @@
         </w:trPr>
         <w:tc>
           <w:tcPr>
-            <w:tcW w:w="2547" w:type="dxa"/>
+            <w:tcW w:w="2546" w:type="dxa"/>
             <w:tcBorders>
               <w:top w:val="single" w:sz="8" w:space="0" w:color="000001"/>
               <w:left w:val="single" w:sz="8" w:space="0" w:color="000001"/>
@@ -10900,7 +11064,7 @@
             </w:tcBorders>
             <w:shd w:fill="FFFFFF" w:val="clear"/>
             <w:tcMar>
-              <w:left w:w="58" w:type="dxa"/>
+              <w:left w:w="48" w:type="dxa"/>
             </w:tcMar>
             <w:vAlign w:val="center"/>
           </w:tcPr>
@@ -10937,7 +11101,7 @@
             </w:tcBorders>
             <w:shd w:fill="FFFFFF" w:val="clear"/>
             <w:tcMar>
-              <w:left w:w="58" w:type="dxa"/>
+              <w:left w:w="48" w:type="dxa"/>
             </w:tcMar>
             <w:vAlign w:val="center"/>
           </w:tcPr>
@@ -10974,7 +11138,7 @@
             </w:tcBorders>
             <w:shd w:fill="FFFFFF" w:val="clear"/>
             <w:tcMar>
-              <w:left w:w="58" w:type="dxa"/>
+              <w:left w:w="48" w:type="dxa"/>
             </w:tcMar>
             <w:vAlign w:val="center"/>
           </w:tcPr>
@@ -11011,7 +11175,7 @@
             </w:tcBorders>
             <w:shd w:fill="FFFFFF" w:val="clear"/>
             <w:tcMar>
-              <w:left w:w="58" w:type="dxa"/>
+              <w:left w:w="48" w:type="dxa"/>
             </w:tcMar>
             <w:vAlign w:val="center"/>
           </w:tcPr>
@@ -11043,7 +11207,7 @@
         </w:trPr>
         <w:tc>
           <w:tcPr>
-            <w:tcW w:w="2547" w:type="dxa"/>
+            <w:tcW w:w="2546" w:type="dxa"/>
             <w:tcBorders>
               <w:top w:val="single" w:sz="8" w:space="0" w:color="000001"/>
               <w:left w:val="single" w:sz="8" w:space="0" w:color="000001"/>
@@ -11054,7 +11218,7 @@
             </w:tcBorders>
             <w:shd w:fill="FFFFFF" w:val="clear"/>
             <w:tcMar>
-              <w:left w:w="58" w:type="dxa"/>
+              <w:left w:w="48" w:type="dxa"/>
             </w:tcMar>
             <w:vAlign w:val="center"/>
           </w:tcPr>
@@ -11091,7 +11255,7 @@
             </w:tcBorders>
             <w:shd w:fill="FFFFFF" w:val="clear"/>
             <w:tcMar>
-              <w:left w:w="58" w:type="dxa"/>
+              <w:left w:w="48" w:type="dxa"/>
             </w:tcMar>
             <w:vAlign w:val="center"/>
           </w:tcPr>
@@ -11128,7 +11292,7 @@
             </w:tcBorders>
             <w:shd w:fill="FFFFFF" w:val="clear"/>
             <w:tcMar>
-              <w:left w:w="58" w:type="dxa"/>
+              <w:left w:w="48" w:type="dxa"/>
             </w:tcMar>
             <w:vAlign w:val="center"/>
           </w:tcPr>
@@ -11165,7 +11329,7 @@
             </w:tcBorders>
             <w:shd w:fill="FFFFFF" w:val="clear"/>
             <w:tcMar>
-              <w:left w:w="58" w:type="dxa"/>
+              <w:left w:w="48" w:type="dxa"/>
             </w:tcMar>
             <w:vAlign w:val="center"/>
           </w:tcPr>
@@ -11197,7 +11361,7 @@
         </w:trPr>
         <w:tc>
           <w:tcPr>
-            <w:tcW w:w="2547" w:type="dxa"/>
+            <w:tcW w:w="2546" w:type="dxa"/>
             <w:tcBorders>
               <w:top w:val="single" w:sz="8" w:space="0" w:color="000001"/>
               <w:left w:val="single" w:sz="8" w:space="0" w:color="000001"/>
@@ -11208,7 +11372,7 @@
             </w:tcBorders>
             <w:shd w:fill="FFFFFF" w:val="clear"/>
             <w:tcMar>
-              <w:left w:w="58" w:type="dxa"/>
+              <w:left w:w="48" w:type="dxa"/>
             </w:tcMar>
             <w:vAlign w:val="center"/>
           </w:tcPr>
@@ -11245,7 +11409,7 @@
             </w:tcBorders>
             <w:shd w:fill="FFFFFF" w:val="clear"/>
             <w:tcMar>
-              <w:left w:w="58" w:type="dxa"/>
+              <w:left w:w="48" w:type="dxa"/>
             </w:tcMar>
             <w:vAlign w:val="center"/>
           </w:tcPr>
@@ -11282,7 +11446,7 @@
             </w:tcBorders>
             <w:shd w:fill="FFFFFF" w:val="clear"/>
             <w:tcMar>
-              <w:left w:w="58" w:type="dxa"/>
+              <w:left w:w="48" w:type="dxa"/>
             </w:tcMar>
             <w:vAlign w:val="center"/>
           </w:tcPr>
@@ -11319,7 +11483,7 @@
             </w:tcBorders>
             <w:shd w:fill="FFFFFF" w:val="clear"/>
             <w:tcMar>
-              <w:left w:w="58" w:type="dxa"/>
+              <w:left w:w="48" w:type="dxa"/>
             </w:tcMar>
             <w:vAlign w:val="center"/>
           </w:tcPr>
@@ -11351,7 +11515,7 @@
         </w:trPr>
         <w:tc>
           <w:tcPr>
-            <w:tcW w:w="2547" w:type="dxa"/>
+            <w:tcW w:w="2546" w:type="dxa"/>
             <w:tcBorders>
               <w:top w:val="single" w:sz="8" w:space="0" w:color="000001"/>
               <w:left w:val="single" w:sz="8" w:space="0" w:color="000001"/>
@@ -11362,7 +11526,7 @@
             </w:tcBorders>
             <w:shd w:fill="FFFFFF" w:val="clear"/>
             <w:tcMar>
-              <w:left w:w="58" w:type="dxa"/>
+              <w:left w:w="48" w:type="dxa"/>
             </w:tcMar>
             <w:vAlign w:val="center"/>
           </w:tcPr>
@@ -11399,7 +11563,7 @@
             </w:tcBorders>
             <w:shd w:fill="FFFFFF" w:val="clear"/>
             <w:tcMar>
-              <w:left w:w="58" w:type="dxa"/>
+              <w:left w:w="48" w:type="dxa"/>
             </w:tcMar>
             <w:vAlign w:val="center"/>
           </w:tcPr>
@@ -11436,7 +11600,7 @@
             </w:tcBorders>
             <w:shd w:fill="FFFFFF" w:val="clear"/>
             <w:tcMar>
-              <w:left w:w="58" w:type="dxa"/>
+              <w:left w:w="48" w:type="dxa"/>
             </w:tcMar>
             <w:vAlign w:val="center"/>
           </w:tcPr>
@@ -11473,7 +11637,7 @@
             </w:tcBorders>
             <w:shd w:fill="FFFFFF" w:val="clear"/>
             <w:tcMar>
-              <w:left w:w="58" w:type="dxa"/>
+              <w:left w:w="48" w:type="dxa"/>
             </w:tcMar>
             <w:vAlign w:val="center"/>
           </w:tcPr>
@@ -11505,7 +11669,7 @@
         </w:trPr>
         <w:tc>
           <w:tcPr>
-            <w:tcW w:w="2547" w:type="dxa"/>
+            <w:tcW w:w="2546" w:type="dxa"/>
             <w:tcBorders>
               <w:top w:val="single" w:sz="8" w:space="0" w:color="000001"/>
               <w:left w:val="single" w:sz="8" w:space="0" w:color="000001"/>
@@ -11516,7 +11680,7 @@
             </w:tcBorders>
             <w:shd w:fill="FFFFFF" w:val="clear"/>
             <w:tcMar>
-              <w:left w:w="58" w:type="dxa"/>
+              <w:left w:w="48" w:type="dxa"/>
             </w:tcMar>
             <w:vAlign w:val="center"/>
           </w:tcPr>
@@ -11553,7 +11717,7 @@
             </w:tcBorders>
             <w:shd w:fill="FFFFFF" w:val="clear"/>
             <w:tcMar>
-              <w:left w:w="58" w:type="dxa"/>
+              <w:left w:w="48" w:type="dxa"/>
             </w:tcMar>
             <w:vAlign w:val="center"/>
           </w:tcPr>
@@ -11590,7 +11754,7 @@
             </w:tcBorders>
             <w:shd w:fill="FFFFFF" w:val="clear"/>
             <w:tcMar>
-              <w:left w:w="58" w:type="dxa"/>
+              <w:left w:w="48" w:type="dxa"/>
             </w:tcMar>
             <w:vAlign w:val="center"/>
           </w:tcPr>
@@ -11627,7 +11791,7 @@
             </w:tcBorders>
             <w:shd w:fill="FFFFFF" w:val="clear"/>
             <w:tcMar>
-              <w:left w:w="58" w:type="dxa"/>
+              <w:left w:w="48" w:type="dxa"/>
             </w:tcMar>
             <w:vAlign w:val="center"/>
           </w:tcPr>
@@ -11659,7 +11823,7 @@
         </w:trPr>
         <w:tc>
           <w:tcPr>
-            <w:tcW w:w="2547" w:type="dxa"/>
+            <w:tcW w:w="2546" w:type="dxa"/>
             <w:tcBorders>
               <w:top w:val="single" w:sz="8" w:space="0" w:color="000001"/>
               <w:left w:val="single" w:sz="8" w:space="0" w:color="000001"/>
@@ -11670,7 +11834,7 @@
             </w:tcBorders>
             <w:shd w:fill="FFFFFF" w:val="clear"/>
             <w:tcMar>
-              <w:left w:w="58" w:type="dxa"/>
+              <w:left w:w="48" w:type="dxa"/>
             </w:tcMar>
             <w:vAlign w:val="center"/>
           </w:tcPr>
@@ -11707,7 +11871,7 @@
             </w:tcBorders>
             <w:shd w:fill="FFFFFF" w:val="clear"/>
             <w:tcMar>
-              <w:left w:w="58" w:type="dxa"/>
+              <w:left w:w="48" w:type="dxa"/>
             </w:tcMar>
             <w:vAlign w:val="center"/>
           </w:tcPr>
@@ -11744,7 +11908,7 @@
             </w:tcBorders>
             <w:shd w:fill="FFFFFF" w:val="clear"/>
             <w:tcMar>
-              <w:left w:w="58" w:type="dxa"/>
+              <w:left w:w="48" w:type="dxa"/>
             </w:tcMar>
             <w:vAlign w:val="center"/>
           </w:tcPr>
@@ -11781,7 +11945,7 @@
             </w:tcBorders>
             <w:shd w:fill="FFFFFF" w:val="clear"/>
             <w:tcMar>
-              <w:left w:w="58" w:type="dxa"/>
+              <w:left w:w="48" w:type="dxa"/>
             </w:tcMar>
             <w:vAlign w:val="center"/>
           </w:tcPr>
@@ -11813,7 +11977,7 @@
         </w:trPr>
         <w:tc>
           <w:tcPr>
-            <w:tcW w:w="2547" w:type="dxa"/>
+            <w:tcW w:w="2546" w:type="dxa"/>
             <w:tcBorders>
               <w:top w:val="single" w:sz="8" w:space="0" w:color="000001"/>
               <w:left w:val="single" w:sz="8" w:space="0" w:color="000001"/>
@@ -11824,7 +11988,7 @@
             </w:tcBorders>
             <w:shd w:fill="FFFFFF" w:val="clear"/>
             <w:tcMar>
-              <w:left w:w="58" w:type="dxa"/>
+              <w:left w:w="48" w:type="dxa"/>
             </w:tcMar>
             <w:vAlign w:val="center"/>
           </w:tcPr>
@@ -11861,7 +12025,7 @@
             </w:tcBorders>
             <w:shd w:fill="FFFFFF" w:val="clear"/>
             <w:tcMar>
-              <w:left w:w="58" w:type="dxa"/>
+              <w:left w:w="48" w:type="dxa"/>
             </w:tcMar>
             <w:vAlign w:val="center"/>
           </w:tcPr>
@@ -11898,7 +12062,7 @@
             </w:tcBorders>
             <w:shd w:fill="FFFFFF" w:val="clear"/>
             <w:tcMar>
-              <w:left w:w="58" w:type="dxa"/>
+              <w:left w:w="48" w:type="dxa"/>
             </w:tcMar>
             <w:vAlign w:val="center"/>
           </w:tcPr>
@@ -11935,7 +12099,7 @@
             </w:tcBorders>
             <w:shd w:fill="FFFFFF" w:val="clear"/>
             <w:tcMar>
-              <w:left w:w="58" w:type="dxa"/>
+              <w:left w:w="48" w:type="dxa"/>
             </w:tcMar>
             <w:vAlign w:val="center"/>
           </w:tcPr>
@@ -11967,7 +12131,7 @@
         </w:trPr>
         <w:tc>
           <w:tcPr>
-            <w:tcW w:w="2547" w:type="dxa"/>
+            <w:tcW w:w="2546" w:type="dxa"/>
             <w:tcBorders>
               <w:top w:val="single" w:sz="8" w:space="0" w:color="000001"/>
               <w:left w:val="single" w:sz="8" w:space="0" w:color="000001"/>
@@ -11978,7 +12142,7 @@
             </w:tcBorders>
             <w:shd w:fill="FFFFFF" w:val="clear"/>
             <w:tcMar>
-              <w:left w:w="58" w:type="dxa"/>
+              <w:left w:w="48" w:type="dxa"/>
             </w:tcMar>
             <w:vAlign w:val="center"/>
           </w:tcPr>
@@ -12015,7 +12179,7 @@
             </w:tcBorders>
             <w:shd w:fill="FFFFFF" w:val="clear"/>
             <w:tcMar>
-              <w:left w:w="58" w:type="dxa"/>
+              <w:left w:w="48" w:type="dxa"/>
             </w:tcMar>
             <w:vAlign w:val="center"/>
           </w:tcPr>
@@ -12052,7 +12216,7 @@
             </w:tcBorders>
             <w:shd w:fill="FFFFFF" w:val="clear"/>
             <w:tcMar>
-              <w:left w:w="58" w:type="dxa"/>
+              <w:left w:w="48" w:type="dxa"/>
             </w:tcMar>
             <w:vAlign w:val="center"/>
           </w:tcPr>
@@ -12089,7 +12253,7 @@
             </w:tcBorders>
             <w:shd w:fill="FFFFFF" w:val="clear"/>
             <w:tcMar>
-              <w:left w:w="58" w:type="dxa"/>
+              <w:left w:w="48" w:type="dxa"/>
             </w:tcMar>
             <w:vAlign w:val="center"/>
           </w:tcPr>
@@ -12121,7 +12285,7 @@
         </w:trPr>
         <w:tc>
           <w:tcPr>
-            <w:tcW w:w="2547" w:type="dxa"/>
+            <w:tcW w:w="2546" w:type="dxa"/>
             <w:tcBorders>
               <w:top w:val="single" w:sz="8" w:space="0" w:color="000001"/>
               <w:left w:val="single" w:sz="8" w:space="0" w:color="000001"/>
@@ -12132,7 +12296,7 @@
             </w:tcBorders>
             <w:shd w:fill="FFFFFF" w:val="clear"/>
             <w:tcMar>
-              <w:left w:w="58" w:type="dxa"/>
+              <w:left w:w="48" w:type="dxa"/>
             </w:tcMar>
             <w:vAlign w:val="center"/>
           </w:tcPr>
@@ -12169,7 +12333,7 @@
             </w:tcBorders>
             <w:shd w:fill="FFFFFF" w:val="clear"/>
             <w:tcMar>
-              <w:left w:w="58" w:type="dxa"/>
+              <w:left w:w="48" w:type="dxa"/>
             </w:tcMar>
             <w:vAlign w:val="center"/>
           </w:tcPr>
@@ -12206,7 +12370,7 @@
             </w:tcBorders>
             <w:shd w:fill="FFFFFF" w:val="clear"/>
             <w:tcMar>
-              <w:left w:w="58" w:type="dxa"/>
+              <w:left w:w="48" w:type="dxa"/>
             </w:tcMar>
             <w:vAlign w:val="center"/>
           </w:tcPr>
@@ -12243,7 +12407,7 @@
             </w:tcBorders>
             <w:shd w:fill="FFFFFF" w:val="clear"/>
             <w:tcMar>
-              <w:left w:w="58" w:type="dxa"/>
+              <w:left w:w="48" w:type="dxa"/>
             </w:tcMar>
             <w:vAlign w:val="center"/>
           </w:tcPr>
@@ -12275,7 +12439,7 @@
         </w:trPr>
         <w:tc>
           <w:tcPr>
-            <w:tcW w:w="2547" w:type="dxa"/>
+            <w:tcW w:w="2546" w:type="dxa"/>
             <w:tcBorders>
               <w:top w:val="single" w:sz="8" w:space="0" w:color="000001"/>
               <w:left w:val="single" w:sz="8" w:space="0" w:color="000001"/>
@@ -12286,7 +12450,7 @@
             </w:tcBorders>
             <w:shd w:fill="FFFFFF" w:val="clear"/>
             <w:tcMar>
-              <w:left w:w="58" w:type="dxa"/>
+              <w:left w:w="48" w:type="dxa"/>
             </w:tcMar>
             <w:vAlign w:val="center"/>
           </w:tcPr>
@@ -12323,7 +12487,7 @@
             </w:tcBorders>
             <w:shd w:fill="FFFFFF" w:val="clear"/>
             <w:tcMar>
-              <w:left w:w="58" w:type="dxa"/>
+              <w:left w:w="48" w:type="dxa"/>
             </w:tcMar>
             <w:vAlign w:val="center"/>
           </w:tcPr>
@@ -12360,7 +12524,7 @@
             </w:tcBorders>
             <w:shd w:fill="FFFFFF" w:val="clear"/>
             <w:tcMar>
-              <w:left w:w="58" w:type="dxa"/>
+              <w:left w:w="48" w:type="dxa"/>
             </w:tcMar>
             <w:vAlign w:val="center"/>
           </w:tcPr>
@@ -12397,7 +12561,7 @@
             </w:tcBorders>
             <w:shd w:fill="FFFFFF" w:val="clear"/>
             <w:tcMar>
-              <w:left w:w="58" w:type="dxa"/>
+              <w:left w:w="48" w:type="dxa"/>
             </w:tcMar>
             <w:vAlign w:val="center"/>
           </w:tcPr>
@@ -12429,7 +12593,7 @@
         </w:trPr>
         <w:tc>
           <w:tcPr>
-            <w:tcW w:w="2547" w:type="dxa"/>
+            <w:tcW w:w="2546" w:type="dxa"/>
             <w:tcBorders>
               <w:top w:val="single" w:sz="8" w:space="0" w:color="000001"/>
               <w:left w:val="single" w:sz="8" w:space="0" w:color="000001"/>
@@ -12440,7 +12604,7 @@
             </w:tcBorders>
             <w:shd w:fill="FFFFFF" w:val="clear"/>
             <w:tcMar>
-              <w:left w:w="58" w:type="dxa"/>
+              <w:left w:w="48" w:type="dxa"/>
             </w:tcMar>
             <w:vAlign w:val="center"/>
           </w:tcPr>
@@ -12477,7 +12641,7 @@
             </w:tcBorders>
             <w:shd w:fill="FFFFFF" w:val="clear"/>
             <w:tcMar>
-              <w:left w:w="58" w:type="dxa"/>
+              <w:left w:w="48" w:type="dxa"/>
             </w:tcMar>
             <w:vAlign w:val="center"/>
           </w:tcPr>
@@ -12514,7 +12678,7 @@
             </w:tcBorders>
             <w:shd w:fill="FFFFFF" w:val="clear"/>
             <w:tcMar>
-              <w:left w:w="58" w:type="dxa"/>
+              <w:left w:w="48" w:type="dxa"/>
             </w:tcMar>
             <w:vAlign w:val="center"/>
           </w:tcPr>
@@ -12551,7 +12715,7 @@
             </w:tcBorders>
             <w:shd w:fill="FFFFFF" w:val="clear"/>
             <w:tcMar>
-              <w:left w:w="58" w:type="dxa"/>
+              <w:left w:w="48" w:type="dxa"/>
             </w:tcMar>
             <w:vAlign w:val="center"/>
           </w:tcPr>
@@ -12583,7 +12747,7 @@
         </w:trPr>
         <w:tc>
           <w:tcPr>
-            <w:tcW w:w="2547" w:type="dxa"/>
+            <w:tcW w:w="2546" w:type="dxa"/>
             <w:tcBorders>
               <w:top w:val="single" w:sz="8" w:space="0" w:color="000001"/>
               <w:left w:val="single" w:sz="8" w:space="0" w:color="000001"/>
@@ -12594,7 +12758,7 @@
             </w:tcBorders>
             <w:shd w:fill="FFFFFF" w:val="clear"/>
             <w:tcMar>
-              <w:left w:w="58" w:type="dxa"/>
+              <w:left w:w="48" w:type="dxa"/>
             </w:tcMar>
             <w:vAlign w:val="center"/>
           </w:tcPr>
@@ -12631,7 +12795,7 @@
             </w:tcBorders>
             <w:shd w:fill="FFFFFF" w:val="clear"/>
             <w:tcMar>
-              <w:left w:w="58" w:type="dxa"/>
+              <w:left w:w="48" w:type="dxa"/>
             </w:tcMar>
             <w:vAlign w:val="center"/>
           </w:tcPr>
@@ -12668,7 +12832,7 @@
             </w:tcBorders>
             <w:shd w:fill="FFFFFF" w:val="clear"/>
             <w:tcMar>
-              <w:left w:w="58" w:type="dxa"/>
+              <w:left w:w="48" w:type="dxa"/>
             </w:tcMar>
             <w:vAlign w:val="center"/>
           </w:tcPr>
@@ -12705,7 +12869,7 @@
             </w:tcBorders>
             <w:shd w:fill="FFFFFF" w:val="clear"/>
             <w:tcMar>
-              <w:left w:w="58" w:type="dxa"/>
+              <w:left w:w="48" w:type="dxa"/>
             </w:tcMar>
             <w:vAlign w:val="center"/>
           </w:tcPr>
@@ -12737,7 +12901,7 @@
         </w:trPr>
         <w:tc>
           <w:tcPr>
-            <w:tcW w:w="2547" w:type="dxa"/>
+            <w:tcW w:w="2546" w:type="dxa"/>
             <w:tcBorders>
               <w:top w:val="single" w:sz="8" w:space="0" w:color="000001"/>
               <w:left w:val="single" w:sz="8" w:space="0" w:color="000001"/>
@@ -12748,7 +12912,7 @@
             </w:tcBorders>
             <w:shd w:fill="FFFFFF" w:val="clear"/>
             <w:tcMar>
-              <w:left w:w="58" w:type="dxa"/>
+              <w:left w:w="48" w:type="dxa"/>
             </w:tcMar>
             <w:vAlign w:val="center"/>
           </w:tcPr>
@@ -12785,7 +12949,7 @@
             </w:tcBorders>
             <w:shd w:fill="FFFFFF" w:val="clear"/>
             <w:tcMar>
-              <w:left w:w="58" w:type="dxa"/>
+              <w:left w:w="48" w:type="dxa"/>
             </w:tcMar>
             <w:vAlign w:val="center"/>
           </w:tcPr>
@@ -12822,7 +12986,7 @@
             </w:tcBorders>
             <w:shd w:fill="FFFFFF" w:val="clear"/>
             <w:tcMar>
-              <w:left w:w="58" w:type="dxa"/>
+              <w:left w:w="48" w:type="dxa"/>
             </w:tcMar>
             <w:vAlign w:val="center"/>
           </w:tcPr>
@@ -12859,7 +13023,7 @@
             </w:tcBorders>
             <w:shd w:fill="FFFFFF" w:val="clear"/>
             <w:tcMar>
-              <w:left w:w="58" w:type="dxa"/>
+              <w:left w:w="48" w:type="dxa"/>
             </w:tcMar>
             <w:vAlign w:val="center"/>
           </w:tcPr>
@@ -12891,7 +13055,7 @@
         </w:trPr>
         <w:tc>
           <w:tcPr>
-            <w:tcW w:w="2547" w:type="dxa"/>
+            <w:tcW w:w="2546" w:type="dxa"/>
             <w:tcBorders>
               <w:top w:val="single" w:sz="8" w:space="0" w:color="000001"/>
               <w:left w:val="single" w:sz="8" w:space="0" w:color="000001"/>
@@ -12902,7 +13066,7 @@
             </w:tcBorders>
             <w:shd w:fill="FFFFFF" w:val="clear"/>
             <w:tcMar>
-              <w:left w:w="58" w:type="dxa"/>
+              <w:left w:w="48" w:type="dxa"/>
             </w:tcMar>
             <w:vAlign w:val="center"/>
           </w:tcPr>
@@ -12939,7 +13103,7 @@
             </w:tcBorders>
             <w:shd w:fill="FFFFFF" w:val="clear"/>
             <w:tcMar>
-              <w:left w:w="58" w:type="dxa"/>
+              <w:left w:w="48" w:type="dxa"/>
             </w:tcMar>
             <w:vAlign w:val="center"/>
           </w:tcPr>
@@ -12976,7 +13140,7 @@
             </w:tcBorders>
             <w:shd w:fill="FFFFFF" w:val="clear"/>
             <w:tcMar>
-              <w:left w:w="58" w:type="dxa"/>
+              <w:left w:w="48" w:type="dxa"/>
             </w:tcMar>
             <w:vAlign w:val="center"/>
           </w:tcPr>
@@ -13013,7 +13177,7 @@
             </w:tcBorders>
             <w:shd w:fill="FFFFFF" w:val="clear"/>
             <w:tcMar>
-              <w:left w:w="58" w:type="dxa"/>
+              <w:left w:w="48" w:type="dxa"/>
             </w:tcMar>
             <w:vAlign w:val="center"/>
           </w:tcPr>
@@ -13045,7 +13209,7 @@
         </w:trPr>
         <w:tc>
           <w:tcPr>
-            <w:tcW w:w="2547" w:type="dxa"/>
+            <w:tcW w:w="2546" w:type="dxa"/>
             <w:tcBorders>
               <w:top w:val="single" w:sz="8" w:space="0" w:color="000001"/>
               <w:left w:val="single" w:sz="8" w:space="0" w:color="000001"/>
@@ -13056,7 +13220,7 @@
             </w:tcBorders>
             <w:shd w:fill="FFFFFF" w:val="clear"/>
             <w:tcMar>
-              <w:left w:w="58" w:type="dxa"/>
+              <w:left w:w="48" w:type="dxa"/>
             </w:tcMar>
             <w:vAlign w:val="center"/>
           </w:tcPr>
@@ -13093,7 +13257,7 @@
             </w:tcBorders>
             <w:shd w:fill="FFFFFF" w:val="clear"/>
             <w:tcMar>
-              <w:left w:w="58" w:type="dxa"/>
+              <w:left w:w="48" w:type="dxa"/>
             </w:tcMar>
             <w:vAlign w:val="center"/>
           </w:tcPr>
@@ -13130,7 +13294,7 @@
             </w:tcBorders>
             <w:shd w:fill="FFFFFF" w:val="clear"/>
             <w:tcMar>
-              <w:left w:w="58" w:type="dxa"/>
+              <w:left w:w="48" w:type="dxa"/>
             </w:tcMar>
             <w:vAlign w:val="center"/>
           </w:tcPr>
@@ -13167,7 +13331,7 @@
             </w:tcBorders>
             <w:shd w:fill="FFFFFF" w:val="clear"/>
             <w:tcMar>
-              <w:left w:w="58" w:type="dxa"/>
+              <w:left w:w="48" w:type="dxa"/>
             </w:tcMar>
             <w:vAlign w:val="center"/>
           </w:tcPr>
@@ -13199,7 +13363,7 @@
         </w:trPr>
         <w:tc>
           <w:tcPr>
-            <w:tcW w:w="2547" w:type="dxa"/>
+            <w:tcW w:w="2546" w:type="dxa"/>
             <w:tcBorders>
               <w:top w:val="single" w:sz="8" w:space="0" w:color="000001"/>
               <w:left w:val="single" w:sz="8" w:space="0" w:color="000001"/>
@@ -13210,7 +13374,7 @@
             </w:tcBorders>
             <w:shd w:fill="FFFFFF" w:val="clear"/>
             <w:tcMar>
-              <w:left w:w="58" w:type="dxa"/>
+              <w:left w:w="48" w:type="dxa"/>
             </w:tcMar>
             <w:vAlign w:val="center"/>
           </w:tcPr>
@@ -13247,7 +13411,7 @@
             </w:tcBorders>
             <w:shd w:fill="FFFFFF" w:val="clear"/>
             <w:tcMar>
-              <w:left w:w="58" w:type="dxa"/>
+              <w:left w:w="48" w:type="dxa"/>
             </w:tcMar>
             <w:vAlign w:val="center"/>
           </w:tcPr>
@@ -13284,7 +13448,7 @@
             </w:tcBorders>
             <w:shd w:fill="FFFFFF" w:val="clear"/>
             <w:tcMar>
-              <w:left w:w="58" w:type="dxa"/>
+              <w:left w:w="48" w:type="dxa"/>
             </w:tcMar>
             <w:vAlign w:val="center"/>
           </w:tcPr>
@@ -13321,7 +13485,7 @@
             </w:tcBorders>
             <w:shd w:fill="FFFFFF" w:val="clear"/>
             <w:tcMar>
-              <w:left w:w="58" w:type="dxa"/>
+              <w:left w:w="48" w:type="dxa"/>
             </w:tcMar>
             <w:vAlign w:val="center"/>
           </w:tcPr>
@@ -13353,7 +13517,7 @@
         </w:trPr>
         <w:tc>
           <w:tcPr>
-            <w:tcW w:w="2547" w:type="dxa"/>
+            <w:tcW w:w="2546" w:type="dxa"/>
             <w:tcBorders>
               <w:top w:val="single" w:sz="8" w:space="0" w:color="000001"/>
               <w:left w:val="single" w:sz="8" w:space="0" w:color="000001"/>
@@ -13364,7 +13528,7 @@
             </w:tcBorders>
             <w:shd w:fill="FFFFFF" w:val="clear"/>
             <w:tcMar>
-              <w:left w:w="58" w:type="dxa"/>
+              <w:left w:w="48" w:type="dxa"/>
             </w:tcMar>
             <w:vAlign w:val="center"/>
           </w:tcPr>
@@ -13401,7 +13565,7 @@
             </w:tcBorders>
             <w:shd w:fill="FFFFFF" w:val="clear"/>
             <w:tcMar>
-              <w:left w:w="58" w:type="dxa"/>
+              <w:left w:w="48" w:type="dxa"/>
             </w:tcMar>
             <w:vAlign w:val="center"/>
           </w:tcPr>
@@ -13438,7 +13602,7 @@
             </w:tcBorders>
             <w:shd w:fill="FFFFFF" w:val="clear"/>
             <w:tcMar>
-              <w:left w:w="58" w:type="dxa"/>
+              <w:left w:w="48" w:type="dxa"/>
             </w:tcMar>
             <w:vAlign w:val="center"/>
           </w:tcPr>
@@ -13475,7 +13639,7 @@
             </w:tcBorders>
             <w:shd w:fill="FFFFFF" w:val="clear"/>
             <w:tcMar>
-              <w:left w:w="58" w:type="dxa"/>
+              <w:left w:w="48" w:type="dxa"/>
             </w:tcMar>
             <w:vAlign w:val="center"/>
           </w:tcPr>
@@ -13507,7 +13671,7 @@
         </w:trPr>
         <w:tc>
           <w:tcPr>
-            <w:tcW w:w="2547" w:type="dxa"/>
+            <w:tcW w:w="2546" w:type="dxa"/>
             <w:tcBorders>
               <w:top w:val="single" w:sz="8" w:space="0" w:color="000001"/>
               <w:left w:val="single" w:sz="8" w:space="0" w:color="000001"/>
@@ -13518,7 +13682,7 @@
             </w:tcBorders>
             <w:shd w:fill="FFFFFF" w:val="clear"/>
             <w:tcMar>
-              <w:left w:w="58" w:type="dxa"/>
+              <w:left w:w="48" w:type="dxa"/>
             </w:tcMar>
             <w:vAlign w:val="center"/>
           </w:tcPr>
@@ -13555,7 +13719,7 @@
             </w:tcBorders>
             <w:shd w:fill="FFFFFF" w:val="clear"/>
             <w:tcMar>
-              <w:left w:w="58" w:type="dxa"/>
+              <w:left w:w="48" w:type="dxa"/>
             </w:tcMar>
             <w:vAlign w:val="center"/>
           </w:tcPr>
@@ -13592,7 +13756,7 @@
             </w:tcBorders>
             <w:shd w:fill="FFFFFF" w:val="clear"/>
             <w:tcMar>
-              <w:left w:w="58" w:type="dxa"/>
+              <w:left w:w="48" w:type="dxa"/>
             </w:tcMar>
             <w:vAlign w:val="center"/>
           </w:tcPr>
@@ -13629,7 +13793,7 @@
             </w:tcBorders>
             <w:shd w:fill="FFFFFF" w:val="clear"/>
             <w:tcMar>
-              <w:left w:w="58" w:type="dxa"/>
+              <w:left w:w="48" w:type="dxa"/>
             </w:tcMar>
             <w:vAlign w:val="center"/>
           </w:tcPr>
@@ -13661,7 +13825,7 @@
         </w:trPr>
         <w:tc>
           <w:tcPr>
-            <w:tcW w:w="2547" w:type="dxa"/>
+            <w:tcW w:w="2546" w:type="dxa"/>
             <w:tcBorders>
               <w:top w:val="single" w:sz="8" w:space="0" w:color="000001"/>
               <w:left w:val="single" w:sz="8" w:space="0" w:color="000001"/>
@@ -13672,7 +13836,7 @@
             </w:tcBorders>
             <w:shd w:fill="FFFFFF" w:val="clear"/>
             <w:tcMar>
-              <w:left w:w="58" w:type="dxa"/>
+              <w:left w:w="48" w:type="dxa"/>
             </w:tcMar>
             <w:vAlign w:val="center"/>
           </w:tcPr>
@@ -13709,7 +13873,7 @@
             </w:tcBorders>
             <w:shd w:fill="FFFFFF" w:val="clear"/>
             <w:tcMar>
-              <w:left w:w="58" w:type="dxa"/>
+              <w:left w:w="48" w:type="dxa"/>
             </w:tcMar>
             <w:vAlign w:val="center"/>
           </w:tcPr>
@@ -13746,7 +13910,7 @@
             </w:tcBorders>
             <w:shd w:fill="FFFFFF" w:val="clear"/>
             <w:tcMar>
-              <w:left w:w="58" w:type="dxa"/>
+              <w:left w:w="48" w:type="dxa"/>
             </w:tcMar>
             <w:vAlign w:val="center"/>
           </w:tcPr>
@@ -13783,7 +13947,7 @@
             </w:tcBorders>
             <w:shd w:fill="FFFFFF" w:val="clear"/>
             <w:tcMar>
-              <w:left w:w="58" w:type="dxa"/>
+              <w:left w:w="48" w:type="dxa"/>
             </w:tcMar>
             <w:vAlign w:val="center"/>
           </w:tcPr>
@@ -13815,7 +13979,7 @@
         </w:trPr>
         <w:tc>
           <w:tcPr>
-            <w:tcW w:w="2547" w:type="dxa"/>
+            <w:tcW w:w="2546" w:type="dxa"/>
             <w:tcBorders>
               <w:top w:val="single" w:sz="8" w:space="0" w:color="000001"/>
               <w:left w:val="single" w:sz="8" w:space="0" w:color="000001"/>
@@ -13826,7 +13990,7 @@
             </w:tcBorders>
             <w:shd w:fill="FFFFFF" w:val="clear"/>
             <w:tcMar>
-              <w:left w:w="58" w:type="dxa"/>
+              <w:left w:w="48" w:type="dxa"/>
             </w:tcMar>
             <w:vAlign w:val="center"/>
           </w:tcPr>
@@ -13863,7 +14027,7 @@
             </w:tcBorders>
             <w:shd w:fill="FFFFFF" w:val="clear"/>
             <w:tcMar>
-              <w:left w:w="58" w:type="dxa"/>
+              <w:left w:w="48" w:type="dxa"/>
             </w:tcMar>
             <w:vAlign w:val="center"/>
           </w:tcPr>
@@ -13900,7 +14064,7 @@
             </w:tcBorders>
             <w:shd w:fill="FFFFFF" w:val="clear"/>
             <w:tcMar>
-              <w:left w:w="58" w:type="dxa"/>
+              <w:left w:w="48" w:type="dxa"/>
             </w:tcMar>
             <w:vAlign w:val="center"/>
           </w:tcPr>
@@ -13937,7 +14101,7 @@
             </w:tcBorders>
             <w:shd w:fill="FFFFFF" w:val="clear"/>
             <w:tcMar>
-              <w:left w:w="58" w:type="dxa"/>
+              <w:left w:w="48" w:type="dxa"/>
             </w:tcMar>
             <w:vAlign w:val="center"/>
           </w:tcPr>
@@ -13969,7 +14133,7 @@
         </w:trPr>
         <w:tc>
           <w:tcPr>
-            <w:tcW w:w="2547" w:type="dxa"/>
+            <w:tcW w:w="2546" w:type="dxa"/>
             <w:tcBorders>
               <w:top w:val="single" w:sz="8" w:space="0" w:color="000001"/>
               <w:left w:val="single" w:sz="8" w:space="0" w:color="000001"/>
@@ -13980,7 +14144,7 @@
             </w:tcBorders>
             <w:shd w:fill="FFFFFF" w:val="clear"/>
             <w:tcMar>
-              <w:left w:w="58" w:type="dxa"/>
+              <w:left w:w="48" w:type="dxa"/>
             </w:tcMar>
             <w:vAlign w:val="center"/>
           </w:tcPr>
@@ -14017,7 +14181,7 @@
             </w:tcBorders>
             <w:shd w:fill="FFFFFF" w:val="clear"/>
             <w:tcMar>
-              <w:left w:w="58" w:type="dxa"/>
+              <w:left w:w="48" w:type="dxa"/>
             </w:tcMar>
             <w:vAlign w:val="center"/>
           </w:tcPr>
@@ -14054,7 +14218,7 @@
             </w:tcBorders>
             <w:shd w:fill="FFFFFF" w:val="clear"/>
             <w:tcMar>
-              <w:left w:w="58" w:type="dxa"/>
+              <w:left w:w="48" w:type="dxa"/>
             </w:tcMar>
             <w:vAlign w:val="center"/>
           </w:tcPr>
@@ -14091,7 +14255,7 @@
             </w:tcBorders>
             <w:shd w:fill="FFFFFF" w:val="clear"/>
             <w:tcMar>
-              <w:left w:w="58" w:type="dxa"/>
+              <w:left w:w="48" w:type="dxa"/>
             </w:tcMar>
             <w:vAlign w:val="center"/>
           </w:tcPr>
@@ -14123,7 +14287,7 @@
         </w:trPr>
         <w:tc>
           <w:tcPr>
-            <w:tcW w:w="2547" w:type="dxa"/>
+            <w:tcW w:w="2546" w:type="dxa"/>
             <w:tcBorders>
               <w:top w:val="single" w:sz="8" w:space="0" w:color="000001"/>
               <w:left w:val="single" w:sz="8" w:space="0" w:color="000001"/>
@@ -14134,7 +14298,7 @@
             </w:tcBorders>
             <w:shd w:fill="FFFFFF" w:val="clear"/>
             <w:tcMar>
-              <w:left w:w="58" w:type="dxa"/>
+              <w:left w:w="48" w:type="dxa"/>
             </w:tcMar>
             <w:vAlign w:val="center"/>
           </w:tcPr>
@@ -14171,7 +14335,7 @@
             </w:tcBorders>
             <w:shd w:fill="FFFFFF" w:val="clear"/>
             <w:tcMar>
-              <w:left w:w="58" w:type="dxa"/>
+              <w:left w:w="48" w:type="dxa"/>
             </w:tcMar>
             <w:vAlign w:val="center"/>
           </w:tcPr>
@@ -14208,7 +14372,7 @@
             </w:tcBorders>
             <w:shd w:fill="FFFFFF" w:val="clear"/>
             <w:tcMar>
-              <w:left w:w="58" w:type="dxa"/>
+              <w:left w:w="48" w:type="dxa"/>
             </w:tcMar>
             <w:vAlign w:val="center"/>
           </w:tcPr>
@@ -14245,7 +14409,7 @@
             </w:tcBorders>
             <w:shd w:fill="FFFFFF" w:val="clear"/>
             <w:tcMar>
-              <w:left w:w="58" w:type="dxa"/>
+              <w:left w:w="48" w:type="dxa"/>
             </w:tcMar>
             <w:vAlign w:val="center"/>
           </w:tcPr>
@@ -14277,7 +14441,7 @@
         </w:trPr>
         <w:tc>
           <w:tcPr>
-            <w:tcW w:w="2547" w:type="dxa"/>
+            <w:tcW w:w="2546" w:type="dxa"/>
             <w:tcBorders>
               <w:top w:val="single" w:sz="8" w:space="0" w:color="000001"/>
               <w:left w:val="single" w:sz="8" w:space="0" w:color="000001"/>
@@ -14288,7 +14452,7 @@
             </w:tcBorders>
             <w:shd w:fill="FFFFFF" w:val="clear"/>
             <w:tcMar>
-              <w:left w:w="58" w:type="dxa"/>
+              <w:left w:w="48" w:type="dxa"/>
             </w:tcMar>
             <w:vAlign w:val="center"/>
           </w:tcPr>
@@ -14325,7 +14489,7 @@
             </w:tcBorders>
             <w:shd w:fill="FFFFFF" w:val="clear"/>
             <w:tcMar>
-              <w:left w:w="58" w:type="dxa"/>
+              <w:left w:w="48" w:type="dxa"/>
             </w:tcMar>
             <w:vAlign w:val="center"/>
           </w:tcPr>
@@ -14362,7 +14526,7 @@
             </w:tcBorders>
             <w:shd w:fill="FFFFFF" w:val="clear"/>
             <w:tcMar>
-              <w:left w:w="58" w:type="dxa"/>
+              <w:left w:w="48" w:type="dxa"/>
             </w:tcMar>
             <w:vAlign w:val="center"/>
           </w:tcPr>
@@ -14399,7 +14563,7 @@
             </w:tcBorders>
             <w:shd w:fill="FFFFFF" w:val="clear"/>
             <w:tcMar>
-              <w:left w:w="58" w:type="dxa"/>
+              <w:left w:w="48" w:type="dxa"/>
             </w:tcMar>
             <w:vAlign w:val="center"/>
           </w:tcPr>
@@ -14431,7 +14595,7 @@
         </w:trPr>
         <w:tc>
           <w:tcPr>
-            <w:tcW w:w="2547" w:type="dxa"/>
+            <w:tcW w:w="2546" w:type="dxa"/>
             <w:tcBorders>
               <w:top w:val="single" w:sz="8" w:space="0" w:color="000001"/>
               <w:left w:val="single" w:sz="8" w:space="0" w:color="000001"/>
@@ -14442,7 +14606,7 @@
             </w:tcBorders>
             <w:shd w:fill="FFFFFF" w:val="clear"/>
             <w:tcMar>
-              <w:left w:w="58" w:type="dxa"/>
+              <w:left w:w="48" w:type="dxa"/>
             </w:tcMar>
             <w:vAlign w:val="center"/>
           </w:tcPr>
@@ -14479,7 +14643,7 @@
             </w:tcBorders>
             <w:shd w:fill="FFFFFF" w:val="clear"/>
             <w:tcMar>
-              <w:left w:w="58" w:type="dxa"/>
+              <w:left w:w="48" w:type="dxa"/>
             </w:tcMar>
             <w:vAlign w:val="center"/>
           </w:tcPr>
@@ -14516,7 +14680,7 @@
             </w:tcBorders>
             <w:shd w:fill="FFFFFF" w:val="clear"/>
             <w:tcMar>
-              <w:left w:w="58" w:type="dxa"/>
+              <w:left w:w="48" w:type="dxa"/>
             </w:tcMar>
             <w:vAlign w:val="center"/>
           </w:tcPr>
@@ -14553,7 +14717,7 @@
             </w:tcBorders>
             <w:shd w:fill="FFFFFF" w:val="clear"/>
             <w:tcMar>
-              <w:left w:w="58" w:type="dxa"/>
+              <w:left w:w="48" w:type="dxa"/>
             </w:tcMar>
             <w:vAlign w:val="center"/>
           </w:tcPr>
@@ -14631,8 +14795,8 @@
           <w:szCs w:val="24"/>
         </w:rPr>
       </w:pPr>
-      <w:bookmarkStart w:id="27" w:name="__RefHeading__836_242833606"/>
-      <w:bookmarkStart w:id="28" w:name="_Toc350370132"/>
+      <w:bookmarkStart w:id="27" w:name="_Toc350370132"/>
+      <w:bookmarkStart w:id="28" w:name="__RefHeading__836_242833606"/>
       <w:bookmarkEnd w:id="27"/>
       <w:bookmarkEnd w:id="28"/>
       <w:r>
@@ -14719,7 +14883,7 @@
         </w:rPr>
         <w:t>. 2009. Disponível em: &lt;</w:t>
       </w:r>
-      <w:hyperlink r:id="rId4">
+      <w:hyperlink r:id="rId6">
         <w:r>
           <w:rPr>
             <w:rStyle w:val="InternetLink"/>
@@ -14765,8 +14929,8 @@
           <w:szCs w:val="24"/>
         </w:rPr>
       </w:pPr>
-      <w:bookmarkStart w:id="29" w:name="__RefHeading__838_242833606"/>
-      <w:bookmarkStart w:id="30" w:name="_Toc350370133"/>
+      <w:bookmarkStart w:id="29" w:name="_Toc350370133"/>
+      <w:bookmarkStart w:id="30" w:name="__RefHeading__838_242833606"/>
       <w:bookmarkEnd w:id="29"/>
       <w:bookmarkEnd w:id="30"/>
       <w:r>
@@ -14791,7 +14955,7 @@
       </w:r>
     </w:p>
     <w:sectPr>
-      <w:headerReference w:type="default" r:id="rId5"/>
+      <w:headerReference w:type="default" r:id="rId7"/>
       <w:type w:val="nextPage"/>
       <w:pgSz w:w="11906" w:h="16838"/>
       <w:pgMar w:left="1701" w:right="1701" w:header="708" w:top="1702" w:footer="0" w:bottom="1417" w:gutter="0"/>
@@ -15147,16 +15311,16 @@
       <w:rFonts w:cs="Times New Roman"/>
     </w:rPr>
   </w:style>
-  <w:style w:type="character" w:styleId="IndexLink">
-    <w:name w:val="Index Link"/>
-    <w:rPr/>
-  </w:style>
   <w:style w:type="character" w:styleId="StrongEmphasis">
     <w:name w:val="Strong Emphasis"/>
     <w:rPr>
       <w:b/>
       <w:bCs/>
     </w:rPr>
+  </w:style>
+  <w:style w:type="character" w:styleId="IndexLink">
+    <w:name w:val="Index Link"/>
+    <w:rPr/>
   </w:style>
   <w:style w:type="paragraph" w:styleId="Heading">
     <w:name w:val="Heading"/>

</xml_diff>

<commit_message>
adding analise das tecnologias e ferramentas
</commit_message>
<xml_diff>
--- a/plano_de_trabalho.docx
+++ b/plano_de_trabalho.docx
@@ -2037,6 +2037,15 @@
       </w:r>
       <w:r>
         <w:fldChar w:fldCharType="end"/>
+      </w:r>
+    </w:p>
+    <w:p>
+      <w:pPr>
+        <w:pStyle w:val="TextBody"/>
+        <w:rPr/>
+      </w:pPr>
+      <w:r>
+        <w:rPr/>
       </w:r>
     </w:p>
     <w:p>
@@ -3057,6 +3066,15 @@
       </w:r>
       <w:r>
         <w:fldChar w:fldCharType="end"/>
+      </w:r>
+    </w:p>
+    <w:p>
+      <w:pPr>
+        <w:pStyle w:val="TextBody"/>
+        <w:rPr/>
+      </w:pPr>
+      <w:r>
+        <w:rPr/>
       </w:r>
     </w:p>
     <w:p>
@@ -5032,7 +5050,7 @@
           </w:rPr>
           <w:t>4 ANÁLISE DE TECNOLOGIAS/FERRAMENTAS</w:t>
           <w:tab/>
-          <w:t>12</w:t>
+          <w:t>13</w:t>
         </w:r>
       </w:hyperlink>
     </w:p>
@@ -5053,7 +5071,7 @@
           </w:rPr>
           <w:t>5 DESCRIÇÃO DA SOLUÇÃO</w:t>
           <w:tab/>
-          <w:t>13</w:t>
+          <w:t>14</w:t>
         </w:r>
       </w:hyperlink>
     </w:p>
@@ -5074,7 +5092,7 @@
           </w:rPr>
           <w:t>6 ABORDAGEM DE DESENVOLVIMENTO</w:t>
           <w:tab/>
-          <w:t>14</w:t>
+          <w:t>15</w:t>
         </w:r>
       </w:hyperlink>
     </w:p>
@@ -5095,7 +5113,7 @@
           </w:rPr>
           <w:t>7 ARQUITETURA DO SISTEMA</w:t>
           <w:tab/>
-          <w:t>15</w:t>
+          <w:t>16</w:t>
         </w:r>
       </w:hyperlink>
     </w:p>
@@ -5116,7 +5134,7 @@
           </w:rPr>
           <w:t>8 VALIDAÇÃO</w:t>
           <w:tab/>
-          <w:t>16</w:t>
+          <w:t>17</w:t>
         </w:r>
       </w:hyperlink>
     </w:p>
@@ -5137,7 +5155,7 @@
           </w:rPr>
           <w:t>9 CRONOGRAMA</w:t>
           <w:tab/>
-          <w:t>17</w:t>
+          <w:t>18</w:t>
         </w:r>
       </w:hyperlink>
     </w:p>
@@ -5158,7 +5176,7 @@
           </w:rPr>
           <w:t>REFERÊNCIAS BIBLIOGRÁFICAS</w:t>
           <w:tab/>
-          <w:t>26</w:t>
+          <w:t>27</w:t>
         </w:r>
       </w:hyperlink>
     </w:p>
@@ -5179,7 +5197,7 @@
           </w:rPr>
           <w:t>COMPONENTES REUTILIZADOS</w:t>
           <w:tab/>
-          <w:t>27</w:t>
+          <w:t>28</w:t>
         </w:r>
       </w:hyperlink>
       <w:r>
@@ -5278,6 +5296,21 @@
     </w:p>
     <w:p>
       <w:pPr>
+        <w:pStyle w:val="Contents1"/>
+        <w:tabs>
+          <w:tab w:val="right" w:pos="8494" w:leader="dot"/>
+          <w:tab w:val="right" w:pos="8504" w:leader="dot"/>
+        </w:tabs>
+        <w:rPr/>
+      </w:pPr>
+      <w:hyperlink w:anchor="__RefHeading__838_242833606">
+        <w:r>
+          <w:rPr/>
+        </w:r>
+      </w:hyperlink>
+    </w:p>
+    <w:p>
+      <w:pPr>
         <w:pStyle w:val="Normal"/>
         <w:rPr/>
       </w:pPr>
@@ -5286,26 +5319,6 @@
           <w:rPr/>
         </w:r>
       </w:hyperlink>
-    </w:p>
-    <w:p>
-      <w:pPr>
-        <w:pStyle w:val="Normal"/>
-        <w:ind w:left="0" w:right="-568" w:hanging="0"/>
-        <w:rPr>
-          <w:rFonts w:cs="Times New Roman" w:ascii="Times New Roman" w:hAnsi="Times New Roman"/>
-          <w:b/>
-          <w:sz w:val="24"/>
-          <w:szCs w:val="24"/>
-        </w:rPr>
-      </w:pPr>
-      <w:r>
-        <w:rPr>
-          <w:rFonts w:cs="Times New Roman" w:ascii="Times New Roman" w:hAnsi="Times New Roman"/>
-          <w:b/>
-          <w:sz w:val="24"/>
-          <w:szCs w:val="24"/>
-        </w:rPr>
-      </w:r>
     </w:p>
     <w:p>
       <w:pPr>
@@ -5647,8 +5660,8 @@
           <w:szCs w:val="24"/>
         </w:rPr>
       </w:pPr>
-      <w:bookmarkStart w:id="1" w:name="__RefHeading__814_242833606"/>
-      <w:bookmarkStart w:id="2" w:name="_Toc350370121"/>
+      <w:bookmarkStart w:id="1" w:name="_Toc350370121"/>
+      <w:bookmarkStart w:id="2" w:name="__RefHeading__814_242833606"/>
       <w:bookmarkEnd w:id="1"/>
       <w:bookmarkEnd w:id="2"/>
       <w:r>
@@ -6045,8 +6058,8 @@
           <w:szCs w:val="24"/>
         </w:rPr>
       </w:pPr>
-      <w:bookmarkStart w:id="3" w:name="__RefHeading__816_242833606"/>
-      <w:bookmarkStart w:id="4" w:name="_Toc350370122"/>
+      <w:bookmarkStart w:id="3" w:name="_Toc350370122"/>
+      <w:bookmarkStart w:id="4" w:name="__RefHeading__816_242833606"/>
       <w:bookmarkEnd w:id="3"/>
       <w:bookmarkEnd w:id="4"/>
       <w:r>
@@ -6247,8 +6260,8 @@
           <w:szCs w:val="24"/>
         </w:rPr>
       </w:pPr>
-      <w:bookmarkStart w:id="5" w:name="__RefHeading__818_242833606"/>
-      <w:bookmarkStart w:id="6" w:name="_Toc350370123"/>
+      <w:bookmarkStart w:id="5" w:name="_Toc350370123"/>
+      <w:bookmarkStart w:id="6" w:name="__RefHeading__818_242833606"/>
       <w:bookmarkEnd w:id="5"/>
       <w:bookmarkEnd w:id="6"/>
       <w:r>
@@ -6297,7 +6310,25 @@
           <w:sz w:val="24"/>
           <w:szCs w:val="24"/>
         </w:rPr>
-        <w:t>Esta seção descreve os objetivos gerais e específicos do projeto.</w:t>
+        <w:t xml:space="preserve">Esta seção </w:t>
+      </w:r>
+      <w:r>
+        <w:rPr>
+          <w:rFonts w:cs="Times New Roman" w:ascii="Times New Roman" w:hAnsi="Times New Roman"/>
+          <w:color w:val="000000"/>
+          <w:sz w:val="24"/>
+          <w:szCs w:val="24"/>
+        </w:rPr>
+        <w:t xml:space="preserve">do trabalho </w:t>
+      </w:r>
+      <w:r>
+        <w:rPr>
+          <w:rFonts w:cs="Times New Roman" w:ascii="Times New Roman" w:hAnsi="Times New Roman"/>
+          <w:color w:val="000000"/>
+          <w:sz w:val="24"/>
+          <w:szCs w:val="24"/>
+        </w:rPr>
+        <w:t>descreve os objetivos gerais e específicos do projeto.</w:t>
       </w:r>
     </w:p>
     <w:p>
@@ -6328,8 +6359,8 @@
           <w:szCs w:val="24"/>
         </w:rPr>
       </w:pPr>
-      <w:bookmarkStart w:id="7" w:name="__RefHeading__820_242833606"/>
-      <w:bookmarkStart w:id="8" w:name="_Toc350370124"/>
+      <w:bookmarkStart w:id="7" w:name="_Toc350370124"/>
+      <w:bookmarkStart w:id="8" w:name="__RefHeading__820_242833606"/>
       <w:bookmarkEnd w:id="7"/>
       <w:bookmarkEnd w:id="8"/>
       <w:r>
@@ -6445,7 +6476,7 @@
           <w:szCs w:val="24"/>
           <w:lang w:val="en-US"/>
         </w:rPr>
-        <w:t>Garantir a entrega das estórias;</w:t>
+        <w:t>Garantir a entrega das estórias.</w:t>
       </w:r>
     </w:p>
     <w:p>
@@ -6503,8 +6534,8 @@
           <w:szCs w:val="24"/>
         </w:rPr>
       </w:pPr>
-      <w:bookmarkStart w:id="9" w:name="__RefHeading__822_242833606"/>
-      <w:bookmarkStart w:id="10" w:name="_Toc350370125"/>
+      <w:bookmarkStart w:id="9" w:name="_Toc350370125"/>
+      <w:bookmarkStart w:id="10" w:name="__RefHeading__822_242833606"/>
       <w:bookmarkEnd w:id="9"/>
       <w:bookmarkEnd w:id="10"/>
       <w:r>
@@ -6666,21 +6697,8 @@
           <w:sz w:val="24"/>
           <w:szCs w:val="24"/>
         </w:rPr>
-        <w:t>Desenvolver módulo para ler dados do Trello (</w:t>
-      </w:r>
-      <w:hyperlink r:id="rId3">
-        <w:r>
-          <w:rPr>
-            <w:rStyle w:val="VisitedInternetLink"/>
-            <w:rFonts w:cs="Times New Roman" w:ascii="Times New Roman" w:hAnsi="Times New Roman"/>
-            <w:bCs/>
-            <w:color w:val="000000"/>
-            <w:sz w:val="24"/>
-            <w:szCs w:val="24"/>
-          </w:rPr>
-          <w:t>www.trello.com</w:t>
-        </w:r>
-      </w:hyperlink>
+        <w:t xml:space="preserve">Desenvolver módulo para ler dados do Trello </w:t>
+      </w:r>
       <w:r>
         <w:rPr>
           <w:rFonts w:cs="Times New Roman" w:ascii="Times New Roman" w:hAnsi="Times New Roman"/>
@@ -6689,7 +6707,7 @@
           <w:sz w:val="24"/>
           <w:szCs w:val="24"/>
         </w:rPr>
-        <w:t>)</w:t>
+        <w:t>(http://www.trello.com</w:t>
       </w:r>
       <w:r>
         <w:rPr>
@@ -6699,7 +6717,7 @@
           <w:sz w:val="24"/>
           <w:szCs w:val="24"/>
         </w:rPr>
-        <w:t>;</w:t>
+        <w:t>);</w:t>
       </w:r>
     </w:p>
     <w:p>
@@ -6783,7 +6801,7 @@
           <w:szCs w:val="24"/>
           <w:lang w:val="en-US"/>
         </w:rPr>
-        <w:t>Salvar dados em um banco de dados;</w:t>
+        <w:t>Salvar dados em um banco de dados.</w:t>
       </w:r>
     </w:p>
     <w:p>
@@ -7371,8 +7389,8 @@
           <w:szCs w:val="24"/>
         </w:rPr>
       </w:pPr>
-      <w:bookmarkStart w:id="11" w:name="__RefHeading__824_242833606"/>
-      <w:bookmarkStart w:id="12" w:name="_Toc350370126"/>
+      <w:bookmarkStart w:id="11" w:name="_Toc350370126"/>
+      <w:bookmarkStart w:id="12" w:name="__RefHeading__824_242833606"/>
       <w:bookmarkEnd w:id="11"/>
       <w:bookmarkEnd w:id="12"/>
       <w:r>
@@ -7416,26 +7434,18 @@
           <w:color w:val="000000"/>
           <w:sz w:val="24"/>
           <w:szCs w:val="24"/>
-        </w:rPr>
-      </w:pPr>
-      <w:r>
-        <w:rPr>
-          <w:rFonts w:cs="Times New Roman" w:ascii="Times New Roman" w:hAnsi="Times New Roman"/>
-          <w:color w:val="000000"/>
-          <w:sz w:val="24"/>
-          <w:szCs w:val="24"/>
           <w:lang w:val="en-US"/>
         </w:rPr>
-        <w:t xml:space="preserve">Lorem ipsum dolor sit amet, consectetur adipiscing elit. Quisque rhoncus nisi id ante facilisis sit amet imperdiet nulla lacinia. Donec in dui vitae nisl fringilla hendrerit. Vivamus et arcu vitae odio porta eleifend. Ut vel mi ut leo pharetra laoreet at vitae tortor. </w:t>
-      </w:r>
-      <w:r>
-        <w:rPr>
-          <w:rFonts w:cs="Times New Roman" w:ascii="Times New Roman" w:hAnsi="Times New Roman"/>
-          <w:color w:val="000000"/>
-          <w:sz w:val="24"/>
-          <w:szCs w:val="24"/>
-        </w:rPr>
-        <w:t>Donec egestas hendrerit elementum. Integer tempus rutrum leo, quis elementum sapien scelerisque a. In vel mauris ante, vitae adipiscing ante. Proin dolor elit, pharetra sed gravida id, suscipit vitae metus.</w:t>
+      </w:pPr>
+      <w:r>
+        <w:rPr>
+          <w:rFonts w:cs="Times New Roman" w:ascii="Times New Roman" w:hAnsi="Times New Roman"/>
+          <w:color w:val="000000"/>
+          <w:sz w:val="24"/>
+          <w:szCs w:val="24"/>
+          <w:lang w:val="en-US"/>
+        </w:rPr>
+        <w:t>Este projeto será desenvolvido utilizando a linguagem de programação Python, pois ela provém facilidade no desenvolvimento, as APIs são simples e bem documentadas, assim como a própria linguagem. Python é uma linguagem de programação grátis, onde não precisa pagar nenhuma licença ou algo do tipo. Será utilizado também o framework Django para auxiliar no desenvolvimento das páginas e integração com banco de dados.</w:t>
       </w:r>
     </w:p>
     <w:p>
@@ -7448,27 +7458,16 @@
           <w:color w:val="000000"/>
           <w:sz w:val="24"/>
           <w:szCs w:val="24"/>
-          <w:lang w:val="en-US"/>
-        </w:rPr>
-      </w:pPr>
-      <w:r>
-        <w:rPr>
-          <w:rFonts w:cs="Times New Roman" w:ascii="Times New Roman" w:hAnsi="Times New Roman"/>
-          <w:color w:val="000000"/>
-          <w:sz w:val="24"/>
-          <w:szCs w:val="24"/>
-        </w:rPr>
-        <w:t xml:space="preserve">Mauris consequat ipsum ut felis bibendum aliquam. Morbi porttitor arcu eget urna consectetur rhoncus suscipit erat vestibulum. Nulla consequat, sapien quis sodales facilisis, erat purus porta nisi, vel eleifend ante purus quis ipsum. Pellentesque habitant morbi tristique senectus et netus et malesuada fames ac turpis egestas. Aenean non magna quis neque tempus tristique. Aenean vehicula tempus varius. Aliquam tortor velit, iaculis vel sollicitudin sed, pretium a nisl. </w:t>
-      </w:r>
-      <w:r>
-        <w:rPr>
-          <w:rFonts w:cs="Times New Roman" w:ascii="Times New Roman" w:hAnsi="Times New Roman"/>
-          <w:color w:val="000000"/>
-          <w:sz w:val="24"/>
-          <w:szCs w:val="24"/>
-          <w:lang w:val="en-US"/>
-        </w:rPr>
-        <w:t>Aenean laoreet arcu eget ipsum consequat eleifend.</w:t>
+        </w:rPr>
+      </w:pPr>
+      <w:r>
+        <w:rPr>
+          <w:rFonts w:cs="Times New Roman" w:ascii="Times New Roman" w:hAnsi="Times New Roman"/>
+          <w:color w:val="000000"/>
+          <w:sz w:val="24"/>
+          <w:szCs w:val="24"/>
+        </w:rPr>
+        <w:t>Os dados serão guardados no banco de dados PostgreSQL por ser poderoso e grátis. O PostgreSQL provém a capacidade de escrever consultas complexas e retornar os dados em um formato específico para que o sistema possa utilizá-los de maneira mais facil.</w:t>
       </w:r>
     </w:p>
     <w:p>
@@ -7489,56 +7488,8 @@
           <w:color w:val="000000"/>
           <w:sz w:val="24"/>
           <w:szCs w:val="24"/>
-          <w:lang w:val="en-US"/>
-        </w:rPr>
-        <w:t xml:space="preserve">Proin bibendum urna at massa ullamcorper tincidunt consectetur nisi hendrerit. </w:t>
-      </w:r>
-      <w:r>
-        <w:rPr>
-          <w:rFonts w:cs="Times New Roman" w:ascii="Times New Roman" w:hAnsi="Times New Roman"/>
-          <w:color w:val="000000"/>
-          <w:sz w:val="24"/>
-          <w:szCs w:val="24"/>
-        </w:rPr>
-        <w:t xml:space="preserve">Phasellus quis ante quis lorem consectetur cursus. Aenean fringilla, lorem sed pellentesque varius, velit nulla sagittis sem, ut venenatis erat risus rhoncus tortor. Cum sociis natoque penatibus et magnis dis parturient montes, nascetur ridiculus mus. In nec elit nisl, quis dignissim enim. Nam eu libero nunc, non mollis sapien. </w:t>
-      </w:r>
-      <w:r>
-        <w:rPr>
-          <w:rFonts w:cs="Times New Roman" w:ascii="Times New Roman" w:hAnsi="Times New Roman"/>
-          <w:color w:val="000000"/>
-          <w:sz w:val="24"/>
-          <w:szCs w:val="24"/>
-          <w:lang w:val="en-US"/>
-        </w:rPr>
-        <w:t xml:space="preserve">Aliquam tortor diam, congue eget sagittis in, tincidunt eget risus. Proin eget purus ligula. </w:t>
-      </w:r>
-      <w:r>
-        <w:rPr>
-          <w:rFonts w:cs="Times New Roman" w:ascii="Times New Roman" w:hAnsi="Times New Roman"/>
-          <w:color w:val="000000"/>
-          <w:sz w:val="24"/>
-          <w:szCs w:val="24"/>
-        </w:rPr>
-        <w:t xml:space="preserve">Sed consectetur, libero fermentum gravida tempor, mi elit tempus dolor, in pellentesque purus quam at metus. Aenean ante massa, interdum id bibendum eget, tempor sit amet dolor. Fusce a lacus eu massa gravida cursus. </w:t>
-      </w:r>
-      <w:r>
-        <w:rPr>
-          <w:rFonts w:cs="Times New Roman" w:ascii="Times New Roman" w:hAnsi="Times New Roman"/>
-          <w:color w:val="000000"/>
-          <w:sz w:val="24"/>
-          <w:szCs w:val="24"/>
-          <w:lang w:val="en-US"/>
-        </w:rPr>
-        <w:t xml:space="preserve">In sagittis nibh a leo venenatis non placerat arcu tristique. </w:t>
-      </w:r>
-      <w:r>
-        <w:rPr>
-          <w:rFonts w:cs="Times New Roman" w:ascii="Times New Roman" w:hAnsi="Times New Roman"/>
-          <w:color w:val="000000"/>
-          <w:sz w:val="24"/>
-          <w:szCs w:val="24"/>
-        </w:rPr>
-        <w:t>Duis bibendum mattis rhoncus. Nullam sit amet enim sapien.</w:t>
+        </w:rPr>
+        <w:t>O desenvolvimento em si será feito com uma ferramenta chamada Sublime. Esta ferramenta facilita o desenvolvimento pois ela oferece muitas funcionalidades úteis como auto complete, lista de arquivos do projeto, multi seleção, entre outras.</w:t>
       </w:r>
     </w:p>
     <w:p>
@@ -7583,8 +7534,8 @@
           <w:szCs w:val="24"/>
         </w:rPr>
       </w:pPr>
-      <w:bookmarkStart w:id="13" w:name="__RefHeading__826_242833606"/>
-      <w:bookmarkStart w:id="14" w:name="_Toc350370127"/>
+      <w:bookmarkStart w:id="13" w:name="_Toc350370127"/>
+      <w:bookmarkStart w:id="14" w:name="__RefHeading__826_242833606"/>
       <w:bookmarkEnd w:id="13"/>
       <w:bookmarkEnd w:id="14"/>
       <w:r>
@@ -7807,13 +7758,13 @@
         <w:fldChar w:fldCharType="begin"/>
       </w:r>
       <w:r>
-        <w:instrText> SEQ """""""Figura""""""" \*Arabic </w:instrText>
+        <w:instrText> SEQ """"""""Figura"""""""" \*Arabic </w:instrText>
       </w:r>
       <w:r>
         <w:fldChar w:fldCharType="separate"/>
       </w:r>
       <w:r>
-        <w:t>0</w:t>
+        <w:t>1</w:t>
       </w:r>
       <w:r>
         <w:fldChar w:fldCharType="end"/>
@@ -7867,7 +7818,7 @@
                     </pic:cNvPicPr>
                   </pic:nvPicPr>
                   <pic:blipFill>
-                    <a:blip r:embed="rId4"/>
+                    <a:blip r:embed="rId3"/>
                     <a:stretch>
                       <a:fillRect/>
                     </a:stretch>
@@ -7994,13 +7945,13 @@
         <w:fldChar w:fldCharType="begin"/>
       </w:r>
       <w:r>
-        <w:instrText> SEQ """""""Figura""""""" \*Arabic </w:instrText>
+        <w:instrText> SEQ """"""""Figura"""""""" \*Arabic </w:instrText>
       </w:r>
       <w:r>
         <w:fldChar w:fldCharType="separate"/>
       </w:r>
       <w:r>
-        <w:t>0</w:t>
+        <w:t>1</w:t>
       </w:r>
       <w:r>
         <w:fldChar w:fldCharType="end"/>
@@ -8036,8 +7987,8 @@
       <w:r>
         <w:rPr/>
         <w:pict>
-          <v:rect id="shape_0" stroked="f" style="position:absolute;margin-left:0.05pt;margin-top:0pt;width:415.2pt;height:180.45pt">
-            <v:imagedata r:id="rId5" detectmouseclick="t"/>
+          <v:rect id="shape_0" stroked="f" style="position:absolute;margin-left:0.05pt;margin-top:0pt;width:415.15pt;height:180.4pt">
+            <v:imagedata r:id="rId4" detectmouseclick="t"/>
             <v:wrap v:type="none"/>
             <v:stroke color="#3465a4" joinstyle="round" endcap="flat"/>
           </v:rect>
@@ -8086,8 +8037,8 @@
           <w:szCs w:val="24"/>
         </w:rPr>
       </w:pPr>
-      <w:bookmarkStart w:id="17" w:name="__RefHeading__828_242833606"/>
-      <w:bookmarkStart w:id="18" w:name="_Toc350370128"/>
+      <w:bookmarkStart w:id="17" w:name="_Toc350370128"/>
+      <w:bookmarkStart w:id="18" w:name="__RefHeading__828_242833606"/>
       <w:bookmarkEnd w:id="17"/>
       <w:bookmarkEnd w:id="18"/>
       <w:r>
@@ -8278,13 +8229,13 @@
         <w:fldChar w:fldCharType="begin"/>
       </w:r>
       <w:r>
-        <w:instrText> SEQ """""""Tabela""""""" \*Arabic </w:instrText>
+        <w:instrText> SEQ """"""""Tabela"""""""" \*Arabic </w:instrText>
       </w:r>
       <w:r>
         <w:fldChar w:fldCharType="separate"/>
       </w:r>
       <w:r>
-        <w:t>0</w:t>
+        <w:t>1</w:t>
       </w:r>
       <w:r>
         <w:fldChar w:fldCharType="end"/>
@@ -8385,7 +8336,7 @@
             </w:tcBorders>
             <w:shd w:fill="BFBFBF" w:val="clear"/>
             <w:tcMar>
-              <w:left w:w="78" w:type="dxa"/>
+              <w:left w:w="73" w:type="dxa"/>
             </w:tcMar>
             <w:vAlign w:val="center"/>
           </w:tcPr>
@@ -8426,7 +8377,7 @@
             </w:tcBorders>
             <w:shd w:fill="BFBFBF" w:val="clear"/>
             <w:tcMar>
-              <w:left w:w="78" w:type="dxa"/>
+              <w:left w:w="73" w:type="dxa"/>
             </w:tcMar>
             <w:vAlign w:val="center"/>
           </w:tcPr>
@@ -8472,7 +8423,7 @@
             </w:tcBorders>
             <w:shd w:fill="BFBFBF" w:val="clear"/>
             <w:tcMar>
-              <w:left w:w="78" w:type="dxa"/>
+              <w:left w:w="73" w:type="dxa"/>
             </w:tcMar>
             <w:vAlign w:val="center"/>
           </w:tcPr>
@@ -8512,7 +8463,7 @@
             </w:tcBorders>
             <w:shd w:fill="FFFFFF" w:val="clear"/>
             <w:tcMar>
-              <w:left w:w="78" w:type="dxa"/>
+              <w:left w:w="73" w:type="dxa"/>
             </w:tcMar>
           </w:tcPr>
           <w:p>
@@ -8551,7 +8502,7 @@
             </w:tcBorders>
             <w:shd w:fill="FFFFFF" w:val="clear"/>
             <w:tcMar>
-              <w:left w:w="78" w:type="dxa"/>
+              <w:left w:w="73" w:type="dxa"/>
             </w:tcMar>
           </w:tcPr>
           <w:p>
@@ -8595,7 +8546,7 @@
             </w:tcBorders>
             <w:shd w:fill="BFBFBF" w:val="clear"/>
             <w:tcMar>
-              <w:left w:w="78" w:type="dxa"/>
+              <w:left w:w="73" w:type="dxa"/>
             </w:tcMar>
             <w:vAlign w:val="center"/>
           </w:tcPr>
@@ -8635,7 +8586,7 @@
             </w:tcBorders>
             <w:shd w:fill="FFFFFF" w:val="clear"/>
             <w:tcMar>
-              <w:left w:w="78" w:type="dxa"/>
+              <w:left w:w="73" w:type="dxa"/>
             </w:tcMar>
           </w:tcPr>
           <w:p>
@@ -8673,7 +8624,7 @@
             </w:tcBorders>
             <w:shd w:fill="FFFFFF" w:val="clear"/>
             <w:tcMar>
-              <w:left w:w="78" w:type="dxa"/>
+              <w:left w:w="73" w:type="dxa"/>
             </w:tcMar>
           </w:tcPr>
           <w:p>
@@ -8756,8 +8707,8 @@
           <w:szCs w:val="24"/>
         </w:rPr>
       </w:pPr>
-      <w:bookmarkStart w:id="20" w:name="__RefHeading__830_242833606"/>
-      <w:bookmarkStart w:id="21" w:name="_Toc350370129"/>
+      <w:bookmarkStart w:id="20" w:name="_Toc350370129"/>
+      <w:bookmarkStart w:id="21" w:name="__RefHeading__830_242833606"/>
       <w:bookmarkEnd w:id="20"/>
       <w:bookmarkEnd w:id="21"/>
       <w:r>
@@ -9091,8 +9042,8 @@
           <w:szCs w:val="24"/>
         </w:rPr>
       </w:pPr>
-      <w:bookmarkStart w:id="24" w:name="__RefHeading__834_242833606"/>
-      <w:bookmarkStart w:id="25" w:name="_Toc350370131"/>
+      <w:bookmarkStart w:id="24" w:name="_Toc350370131"/>
+      <w:bookmarkStart w:id="25" w:name="__RefHeading__834_242833606"/>
       <w:bookmarkEnd w:id="24"/>
       <w:bookmarkEnd w:id="25"/>
       <w:r>
@@ -9159,13 +9110,13 @@
         <w:fldChar w:fldCharType="begin"/>
       </w:r>
       <w:r>
-        <w:instrText> SEQ """""""Tabela""""""" \*Arabic </w:instrText>
+        <w:instrText> SEQ """"""""Tabela"""""""" \*Arabic </w:instrText>
       </w:r>
       <w:r>
         <w:fldChar w:fldCharType="separate"/>
       </w:r>
       <w:r>
-        <w:t>0</w:t>
+        <w:t>1</w:t>
       </w:r>
       <w:r>
         <w:fldChar w:fldCharType="end"/>
@@ -9185,7 +9136,7 @@
     <w:tbl>
       <w:tblPr>
         <w:jc w:val="left"/>
-        <w:tblInd w:w="50" w:type="dxa"/>
+        <w:tblInd w:w="40" w:type="dxa"/>
         <w:tblBorders>
           <w:top w:val="single" w:sz="8" w:space="0" w:color="000001"/>
           <w:left w:val="single" w:sz="8" w:space="0" w:color="000001"/>
@@ -9196,16 +9147,16 @@
         </w:tblBorders>
         <w:tblCellMar>
           <w:top w:w="0" w:type="dxa"/>
-          <w:left w:w="38" w:type="dxa"/>
+          <w:left w:w="28" w:type="dxa"/>
           <w:bottom w:w="0" w:type="dxa"/>
           <w:right w:w="108" w:type="dxa"/>
         </w:tblCellMar>
       </w:tblPr>
       <w:tblGrid>
-        <w:gridCol w:w="2545"/>
-        <w:gridCol w:w="1984"/>
+        <w:gridCol w:w="2544"/>
+        <w:gridCol w:w="1983"/>
         <w:gridCol w:w="1556"/>
-        <w:gridCol w:w="2980"/>
+        <w:gridCol w:w="2981"/>
       </w:tblGrid>
       <w:tr>
         <w:trPr>
@@ -9214,7 +9165,7 @@
         </w:trPr>
         <w:tc>
           <w:tcPr>
-            <w:tcW w:w="2545" w:type="dxa"/>
+            <w:tcW w:w="2544" w:type="dxa"/>
             <w:tcBorders>
               <w:top w:val="single" w:sz="8" w:space="0" w:color="000001"/>
               <w:left w:val="single" w:sz="8" w:space="0" w:color="000001"/>
@@ -9225,7 +9176,7 @@
             </w:tcBorders>
             <w:shd w:fill="BFBFBF" w:val="clear"/>
             <w:tcMar>
-              <w:left w:w="38" w:type="dxa"/>
+              <w:left w:w="28" w:type="dxa"/>
             </w:tcMar>
           </w:tcPr>
           <w:p>
@@ -9252,7 +9203,7 @@
         </w:tc>
         <w:tc>
           <w:tcPr>
-            <w:tcW w:w="1984" w:type="dxa"/>
+            <w:tcW w:w="1983" w:type="dxa"/>
             <w:tcBorders>
               <w:top w:val="single" w:sz="8" w:space="0" w:color="000001"/>
               <w:left w:val="single" w:sz="8" w:space="0" w:color="000001"/>
@@ -9263,7 +9214,7 @@
             </w:tcBorders>
             <w:shd w:fill="BFBFBF" w:val="clear"/>
             <w:tcMar>
-              <w:left w:w="38" w:type="dxa"/>
+              <w:left w:w="28" w:type="dxa"/>
             </w:tcMar>
           </w:tcPr>
           <w:p>
@@ -9301,7 +9252,7 @@
             </w:tcBorders>
             <w:shd w:fill="BFBFBF" w:val="clear"/>
             <w:tcMar>
-              <w:left w:w="38" w:type="dxa"/>
+              <w:left w:w="28" w:type="dxa"/>
             </w:tcMar>
           </w:tcPr>
           <w:p>
@@ -9328,7 +9279,7 @@
         </w:tc>
         <w:tc>
           <w:tcPr>
-            <w:tcW w:w="2980" w:type="dxa"/>
+            <w:tcW w:w="2981" w:type="dxa"/>
             <w:tcBorders>
               <w:top w:val="single" w:sz="8" w:space="0" w:color="000001"/>
               <w:left w:val="single" w:sz="8" w:space="0" w:color="000001"/>
@@ -9339,7 +9290,7 @@
             </w:tcBorders>
             <w:shd w:fill="BFBFBF" w:val="clear"/>
             <w:tcMar>
-              <w:left w:w="38" w:type="dxa"/>
+              <w:left w:w="28" w:type="dxa"/>
             </w:tcMar>
           </w:tcPr>
           <w:p>
@@ -9372,7 +9323,7 @@
         </w:trPr>
         <w:tc>
           <w:tcPr>
-            <w:tcW w:w="2545" w:type="dxa"/>
+            <w:tcW w:w="2544" w:type="dxa"/>
             <w:tcBorders>
               <w:top w:val="single" w:sz="8" w:space="0" w:color="000001"/>
               <w:left w:val="single" w:sz="8" w:space="0" w:color="000001"/>
@@ -9383,7 +9334,7 @@
             </w:tcBorders>
             <w:shd w:fill="FFFFFF" w:val="clear"/>
             <w:tcMar>
-              <w:left w:w="38" w:type="dxa"/>
+              <w:left w:w="28" w:type="dxa"/>
             </w:tcMar>
             <w:vAlign w:val="center"/>
           </w:tcPr>
@@ -9409,7 +9360,7 @@
         </w:tc>
         <w:tc>
           <w:tcPr>
-            <w:tcW w:w="1984" w:type="dxa"/>
+            <w:tcW w:w="1983" w:type="dxa"/>
             <w:tcBorders>
               <w:top w:val="single" w:sz="8" w:space="0" w:color="000001"/>
               <w:left w:val="single" w:sz="8" w:space="0" w:color="000001"/>
@@ -9420,7 +9371,7 @@
             </w:tcBorders>
             <w:shd w:fill="FFFFFF" w:val="clear"/>
             <w:tcMar>
-              <w:left w:w="38" w:type="dxa"/>
+              <w:left w:w="28" w:type="dxa"/>
             </w:tcMar>
             <w:vAlign w:val="center"/>
           </w:tcPr>
@@ -9457,7 +9408,7 @@
             </w:tcBorders>
             <w:shd w:fill="FFFFFF" w:val="clear"/>
             <w:tcMar>
-              <w:left w:w="38" w:type="dxa"/>
+              <w:left w:w="28" w:type="dxa"/>
             </w:tcMar>
             <w:vAlign w:val="center"/>
           </w:tcPr>
@@ -9483,7 +9434,7 @@
         </w:tc>
         <w:tc>
           <w:tcPr>
-            <w:tcW w:w="2980" w:type="dxa"/>
+            <w:tcW w:w="2981" w:type="dxa"/>
             <w:tcBorders>
               <w:top w:val="single" w:sz="8" w:space="0" w:color="000001"/>
               <w:left w:val="single" w:sz="8" w:space="0" w:color="000001"/>
@@ -9494,7 +9445,7 @@
             </w:tcBorders>
             <w:shd w:fill="FFFFFF" w:val="clear"/>
             <w:tcMar>
-              <w:left w:w="38" w:type="dxa"/>
+              <w:left w:w="28" w:type="dxa"/>
             </w:tcMar>
             <w:vAlign w:val="center"/>
           </w:tcPr>
@@ -9526,7 +9477,7 @@
         </w:trPr>
         <w:tc>
           <w:tcPr>
-            <w:tcW w:w="2545" w:type="dxa"/>
+            <w:tcW w:w="2544" w:type="dxa"/>
             <w:tcBorders>
               <w:top w:val="single" w:sz="8" w:space="0" w:color="000001"/>
               <w:left w:val="single" w:sz="8" w:space="0" w:color="000001"/>
@@ -9537,7 +9488,7 @@
             </w:tcBorders>
             <w:shd w:fill="FFFFFF" w:val="clear"/>
             <w:tcMar>
-              <w:left w:w="38" w:type="dxa"/>
+              <w:left w:w="28" w:type="dxa"/>
             </w:tcMar>
             <w:vAlign w:val="center"/>
           </w:tcPr>
@@ -9563,7 +9514,7 @@
         </w:tc>
         <w:tc>
           <w:tcPr>
-            <w:tcW w:w="1984" w:type="dxa"/>
+            <w:tcW w:w="1983" w:type="dxa"/>
             <w:tcBorders>
               <w:top w:val="single" w:sz="8" w:space="0" w:color="000001"/>
               <w:left w:val="single" w:sz="8" w:space="0" w:color="000001"/>
@@ -9574,7 +9525,7 @@
             </w:tcBorders>
             <w:shd w:fill="FFFFFF" w:val="clear"/>
             <w:tcMar>
-              <w:left w:w="38" w:type="dxa"/>
+              <w:left w:w="28" w:type="dxa"/>
             </w:tcMar>
             <w:vAlign w:val="center"/>
           </w:tcPr>
@@ -9611,7 +9562,7 @@
             </w:tcBorders>
             <w:shd w:fill="FFFFFF" w:val="clear"/>
             <w:tcMar>
-              <w:left w:w="38" w:type="dxa"/>
+              <w:left w:w="28" w:type="dxa"/>
             </w:tcMar>
             <w:vAlign w:val="center"/>
           </w:tcPr>
@@ -9637,7 +9588,7 @@
         </w:tc>
         <w:tc>
           <w:tcPr>
-            <w:tcW w:w="2980" w:type="dxa"/>
+            <w:tcW w:w="2981" w:type="dxa"/>
             <w:tcBorders>
               <w:top w:val="single" w:sz="8" w:space="0" w:color="000001"/>
               <w:left w:val="single" w:sz="8" w:space="0" w:color="000001"/>
@@ -9648,7 +9599,7 @@
             </w:tcBorders>
             <w:shd w:fill="FFFFFF" w:val="clear"/>
             <w:tcMar>
-              <w:left w:w="38" w:type="dxa"/>
+              <w:left w:w="28" w:type="dxa"/>
             </w:tcMar>
             <w:vAlign w:val="center"/>
           </w:tcPr>
@@ -9680,7 +9631,7 @@
         </w:trPr>
         <w:tc>
           <w:tcPr>
-            <w:tcW w:w="2545" w:type="dxa"/>
+            <w:tcW w:w="2544" w:type="dxa"/>
             <w:tcBorders>
               <w:top w:val="single" w:sz="8" w:space="0" w:color="000001"/>
               <w:left w:val="single" w:sz="8" w:space="0" w:color="000001"/>
@@ -9691,7 +9642,7 @@
             </w:tcBorders>
             <w:shd w:fill="FFFFFF" w:val="clear"/>
             <w:tcMar>
-              <w:left w:w="38" w:type="dxa"/>
+              <w:left w:w="28" w:type="dxa"/>
             </w:tcMar>
             <w:vAlign w:val="center"/>
           </w:tcPr>
@@ -9717,7 +9668,7 @@
         </w:tc>
         <w:tc>
           <w:tcPr>
-            <w:tcW w:w="1984" w:type="dxa"/>
+            <w:tcW w:w="1983" w:type="dxa"/>
             <w:tcBorders>
               <w:top w:val="single" w:sz="8" w:space="0" w:color="000001"/>
               <w:left w:val="single" w:sz="8" w:space="0" w:color="000001"/>
@@ -9728,7 +9679,7 @@
             </w:tcBorders>
             <w:shd w:fill="FFFFFF" w:val="clear"/>
             <w:tcMar>
-              <w:left w:w="38" w:type="dxa"/>
+              <w:left w:w="28" w:type="dxa"/>
             </w:tcMar>
             <w:vAlign w:val="center"/>
           </w:tcPr>
@@ -9765,7 +9716,7 @@
             </w:tcBorders>
             <w:shd w:fill="FFFFFF" w:val="clear"/>
             <w:tcMar>
-              <w:left w:w="38" w:type="dxa"/>
+              <w:left w:w="28" w:type="dxa"/>
             </w:tcMar>
             <w:vAlign w:val="center"/>
           </w:tcPr>
@@ -9791,7 +9742,7 @@
         </w:tc>
         <w:tc>
           <w:tcPr>
-            <w:tcW w:w="2980" w:type="dxa"/>
+            <w:tcW w:w="2981" w:type="dxa"/>
             <w:tcBorders>
               <w:top w:val="single" w:sz="8" w:space="0" w:color="000001"/>
               <w:left w:val="single" w:sz="8" w:space="0" w:color="000001"/>
@@ -9802,7 +9753,7 @@
             </w:tcBorders>
             <w:shd w:fill="FFFFFF" w:val="clear"/>
             <w:tcMar>
-              <w:left w:w="38" w:type="dxa"/>
+              <w:left w:w="28" w:type="dxa"/>
             </w:tcMar>
             <w:vAlign w:val="center"/>
           </w:tcPr>
@@ -9834,7 +9785,7 @@
         </w:trPr>
         <w:tc>
           <w:tcPr>
-            <w:tcW w:w="2545" w:type="dxa"/>
+            <w:tcW w:w="2544" w:type="dxa"/>
             <w:tcBorders>
               <w:top w:val="single" w:sz="8" w:space="0" w:color="000001"/>
               <w:left w:val="single" w:sz="8" w:space="0" w:color="000001"/>
@@ -9845,7 +9796,7 @@
             </w:tcBorders>
             <w:shd w:fill="FFFFFF" w:val="clear"/>
             <w:tcMar>
-              <w:left w:w="38" w:type="dxa"/>
+              <w:left w:w="28" w:type="dxa"/>
             </w:tcMar>
             <w:vAlign w:val="center"/>
           </w:tcPr>
@@ -9871,7 +9822,7 @@
         </w:tc>
         <w:tc>
           <w:tcPr>
-            <w:tcW w:w="1984" w:type="dxa"/>
+            <w:tcW w:w="1983" w:type="dxa"/>
             <w:tcBorders>
               <w:top w:val="single" w:sz="8" w:space="0" w:color="000001"/>
               <w:left w:val="single" w:sz="8" w:space="0" w:color="000001"/>
@@ -9882,7 +9833,7 @@
             </w:tcBorders>
             <w:shd w:fill="FFFFFF" w:val="clear"/>
             <w:tcMar>
-              <w:left w:w="38" w:type="dxa"/>
+              <w:left w:w="28" w:type="dxa"/>
             </w:tcMar>
             <w:vAlign w:val="center"/>
           </w:tcPr>
@@ -9919,7 +9870,7 @@
             </w:tcBorders>
             <w:shd w:fill="FFFFFF" w:val="clear"/>
             <w:tcMar>
-              <w:left w:w="38" w:type="dxa"/>
+              <w:left w:w="28" w:type="dxa"/>
             </w:tcMar>
             <w:vAlign w:val="center"/>
           </w:tcPr>
@@ -9945,7 +9896,7 @@
         </w:tc>
         <w:tc>
           <w:tcPr>
-            <w:tcW w:w="2980" w:type="dxa"/>
+            <w:tcW w:w="2981" w:type="dxa"/>
             <w:tcBorders>
               <w:top w:val="single" w:sz="8" w:space="0" w:color="000001"/>
               <w:left w:val="single" w:sz="8" w:space="0" w:color="000001"/>
@@ -9956,7 +9907,7 @@
             </w:tcBorders>
             <w:shd w:fill="FFFFFF" w:val="clear"/>
             <w:tcMar>
-              <w:left w:w="38" w:type="dxa"/>
+              <w:left w:w="28" w:type="dxa"/>
             </w:tcMar>
             <w:vAlign w:val="center"/>
           </w:tcPr>
@@ -9988,7 +9939,7 @@
         </w:trPr>
         <w:tc>
           <w:tcPr>
-            <w:tcW w:w="2545" w:type="dxa"/>
+            <w:tcW w:w="2544" w:type="dxa"/>
             <w:tcBorders>
               <w:top w:val="single" w:sz="8" w:space="0" w:color="000001"/>
               <w:left w:val="single" w:sz="8" w:space="0" w:color="000001"/>
@@ -9999,7 +9950,7 @@
             </w:tcBorders>
             <w:shd w:fill="FFFFFF" w:val="clear"/>
             <w:tcMar>
-              <w:left w:w="38" w:type="dxa"/>
+              <w:left w:w="28" w:type="dxa"/>
             </w:tcMar>
             <w:vAlign w:val="center"/>
           </w:tcPr>
@@ -10025,7 +9976,7 @@
         </w:tc>
         <w:tc>
           <w:tcPr>
-            <w:tcW w:w="1984" w:type="dxa"/>
+            <w:tcW w:w="1983" w:type="dxa"/>
             <w:tcBorders>
               <w:top w:val="single" w:sz="8" w:space="0" w:color="000001"/>
               <w:left w:val="single" w:sz="8" w:space="0" w:color="000001"/>
@@ -10036,7 +9987,7 @@
             </w:tcBorders>
             <w:shd w:fill="FFFFFF" w:val="clear"/>
             <w:tcMar>
-              <w:left w:w="38" w:type="dxa"/>
+              <w:left w:w="28" w:type="dxa"/>
             </w:tcMar>
             <w:vAlign w:val="center"/>
           </w:tcPr>
@@ -10073,7 +10024,7 @@
             </w:tcBorders>
             <w:shd w:fill="FFFFFF" w:val="clear"/>
             <w:tcMar>
-              <w:left w:w="38" w:type="dxa"/>
+              <w:left w:w="28" w:type="dxa"/>
             </w:tcMar>
             <w:vAlign w:val="center"/>
           </w:tcPr>
@@ -10099,7 +10050,7 @@
         </w:tc>
         <w:tc>
           <w:tcPr>
-            <w:tcW w:w="2980" w:type="dxa"/>
+            <w:tcW w:w="2981" w:type="dxa"/>
             <w:tcBorders>
               <w:top w:val="single" w:sz="8" w:space="0" w:color="000001"/>
               <w:left w:val="single" w:sz="8" w:space="0" w:color="000001"/>
@@ -10110,7 +10061,7 @@
             </w:tcBorders>
             <w:shd w:fill="FFFFFF" w:val="clear"/>
             <w:tcMar>
-              <w:left w:w="38" w:type="dxa"/>
+              <w:left w:w="28" w:type="dxa"/>
             </w:tcMar>
             <w:vAlign w:val="center"/>
           </w:tcPr>
@@ -10142,7 +10093,7 @@
         </w:trPr>
         <w:tc>
           <w:tcPr>
-            <w:tcW w:w="2545" w:type="dxa"/>
+            <w:tcW w:w="2544" w:type="dxa"/>
             <w:tcBorders>
               <w:top w:val="single" w:sz="8" w:space="0" w:color="000001"/>
               <w:left w:val="single" w:sz="8" w:space="0" w:color="000001"/>
@@ -10153,7 +10104,7 @@
             </w:tcBorders>
             <w:shd w:fill="FFFFFF" w:val="clear"/>
             <w:tcMar>
-              <w:left w:w="38" w:type="dxa"/>
+              <w:left w:w="28" w:type="dxa"/>
             </w:tcMar>
             <w:vAlign w:val="center"/>
           </w:tcPr>
@@ -10179,7 +10130,7 @@
         </w:tc>
         <w:tc>
           <w:tcPr>
-            <w:tcW w:w="1984" w:type="dxa"/>
+            <w:tcW w:w="1983" w:type="dxa"/>
             <w:tcBorders>
               <w:top w:val="single" w:sz="8" w:space="0" w:color="000001"/>
               <w:left w:val="single" w:sz="8" w:space="0" w:color="000001"/>
@@ -10190,7 +10141,7 @@
             </w:tcBorders>
             <w:shd w:fill="FFFFFF" w:val="clear"/>
             <w:tcMar>
-              <w:left w:w="38" w:type="dxa"/>
+              <w:left w:w="28" w:type="dxa"/>
             </w:tcMar>
             <w:vAlign w:val="center"/>
           </w:tcPr>
@@ -10227,7 +10178,7 @@
             </w:tcBorders>
             <w:shd w:fill="FFFFFF" w:val="clear"/>
             <w:tcMar>
-              <w:left w:w="38" w:type="dxa"/>
+              <w:left w:w="28" w:type="dxa"/>
             </w:tcMar>
             <w:vAlign w:val="center"/>
           </w:tcPr>
@@ -10253,7 +10204,7 @@
         </w:tc>
         <w:tc>
           <w:tcPr>
-            <w:tcW w:w="2980" w:type="dxa"/>
+            <w:tcW w:w="2981" w:type="dxa"/>
             <w:tcBorders>
               <w:top w:val="single" w:sz="8" w:space="0" w:color="000001"/>
               <w:left w:val="single" w:sz="8" w:space="0" w:color="000001"/>
@@ -10264,7 +10215,7 @@
             </w:tcBorders>
             <w:shd w:fill="FFFFFF" w:val="clear"/>
             <w:tcMar>
-              <w:left w:w="38" w:type="dxa"/>
+              <w:left w:w="28" w:type="dxa"/>
             </w:tcMar>
             <w:vAlign w:val="center"/>
           </w:tcPr>
@@ -10296,7 +10247,7 @@
         </w:trPr>
         <w:tc>
           <w:tcPr>
-            <w:tcW w:w="2545" w:type="dxa"/>
+            <w:tcW w:w="2544" w:type="dxa"/>
             <w:tcBorders>
               <w:top w:val="single" w:sz="8" w:space="0" w:color="000001"/>
               <w:left w:val="single" w:sz="8" w:space="0" w:color="000001"/>
@@ -10307,7 +10258,7 @@
             </w:tcBorders>
             <w:shd w:fill="FFFFFF" w:val="clear"/>
             <w:tcMar>
-              <w:left w:w="38" w:type="dxa"/>
+              <w:left w:w="28" w:type="dxa"/>
             </w:tcMar>
             <w:vAlign w:val="center"/>
           </w:tcPr>
@@ -10333,7 +10284,7 @@
         </w:tc>
         <w:tc>
           <w:tcPr>
-            <w:tcW w:w="1984" w:type="dxa"/>
+            <w:tcW w:w="1983" w:type="dxa"/>
             <w:tcBorders>
               <w:top w:val="single" w:sz="8" w:space="0" w:color="000001"/>
               <w:left w:val="single" w:sz="8" w:space="0" w:color="000001"/>
@@ -10344,7 +10295,7 @@
             </w:tcBorders>
             <w:shd w:fill="FFFFFF" w:val="clear"/>
             <w:tcMar>
-              <w:left w:w="38" w:type="dxa"/>
+              <w:left w:w="28" w:type="dxa"/>
             </w:tcMar>
             <w:vAlign w:val="center"/>
           </w:tcPr>
@@ -10381,7 +10332,7 @@
             </w:tcBorders>
             <w:shd w:fill="FFFFFF" w:val="clear"/>
             <w:tcMar>
-              <w:left w:w="38" w:type="dxa"/>
+              <w:left w:w="28" w:type="dxa"/>
             </w:tcMar>
             <w:vAlign w:val="center"/>
           </w:tcPr>
@@ -10407,7 +10358,7 @@
         </w:tc>
         <w:tc>
           <w:tcPr>
-            <w:tcW w:w="2980" w:type="dxa"/>
+            <w:tcW w:w="2981" w:type="dxa"/>
             <w:tcBorders>
               <w:top w:val="single" w:sz="8" w:space="0" w:color="000001"/>
               <w:left w:val="single" w:sz="8" w:space="0" w:color="000001"/>
@@ -10418,7 +10369,7 @@
             </w:tcBorders>
             <w:shd w:fill="FFFFFF" w:val="clear"/>
             <w:tcMar>
-              <w:left w:w="38" w:type="dxa"/>
+              <w:left w:w="28" w:type="dxa"/>
             </w:tcMar>
             <w:vAlign w:val="center"/>
           </w:tcPr>
@@ -10450,7 +10401,7 @@
         </w:trPr>
         <w:tc>
           <w:tcPr>
-            <w:tcW w:w="2545" w:type="dxa"/>
+            <w:tcW w:w="2544" w:type="dxa"/>
             <w:tcBorders>
               <w:top w:val="single" w:sz="8" w:space="0" w:color="000001"/>
               <w:left w:val="single" w:sz="8" w:space="0" w:color="000001"/>
@@ -10461,7 +10412,7 @@
             </w:tcBorders>
             <w:shd w:fill="FFFFFF" w:val="clear"/>
             <w:tcMar>
-              <w:left w:w="38" w:type="dxa"/>
+              <w:left w:w="28" w:type="dxa"/>
             </w:tcMar>
             <w:vAlign w:val="center"/>
           </w:tcPr>
@@ -10487,7 +10438,7 @@
         </w:tc>
         <w:tc>
           <w:tcPr>
-            <w:tcW w:w="1984" w:type="dxa"/>
+            <w:tcW w:w="1983" w:type="dxa"/>
             <w:tcBorders>
               <w:top w:val="single" w:sz="8" w:space="0" w:color="000001"/>
               <w:left w:val="single" w:sz="8" w:space="0" w:color="000001"/>
@@ -10498,7 +10449,7 @@
             </w:tcBorders>
             <w:shd w:fill="FFFFFF" w:val="clear"/>
             <w:tcMar>
-              <w:left w:w="38" w:type="dxa"/>
+              <w:left w:w="28" w:type="dxa"/>
             </w:tcMar>
             <w:vAlign w:val="center"/>
           </w:tcPr>
@@ -10535,7 +10486,7 @@
             </w:tcBorders>
             <w:shd w:fill="FFFFFF" w:val="clear"/>
             <w:tcMar>
-              <w:left w:w="38" w:type="dxa"/>
+              <w:left w:w="28" w:type="dxa"/>
             </w:tcMar>
             <w:vAlign w:val="center"/>
           </w:tcPr>
@@ -10561,7 +10512,7 @@
         </w:tc>
         <w:tc>
           <w:tcPr>
-            <w:tcW w:w="2980" w:type="dxa"/>
+            <w:tcW w:w="2981" w:type="dxa"/>
             <w:tcBorders>
               <w:top w:val="single" w:sz="8" w:space="0" w:color="000001"/>
               <w:left w:val="single" w:sz="8" w:space="0" w:color="000001"/>
@@ -10572,7 +10523,7 @@
             </w:tcBorders>
             <w:shd w:fill="FFFFFF" w:val="clear"/>
             <w:tcMar>
-              <w:left w:w="38" w:type="dxa"/>
+              <w:left w:w="28" w:type="dxa"/>
             </w:tcMar>
             <w:vAlign w:val="center"/>
           </w:tcPr>
@@ -10604,7 +10555,7 @@
         </w:trPr>
         <w:tc>
           <w:tcPr>
-            <w:tcW w:w="2545" w:type="dxa"/>
+            <w:tcW w:w="2544" w:type="dxa"/>
             <w:tcBorders>
               <w:top w:val="single" w:sz="8" w:space="0" w:color="000001"/>
               <w:left w:val="single" w:sz="8" w:space="0" w:color="000001"/>
@@ -10615,7 +10566,7 @@
             </w:tcBorders>
             <w:shd w:fill="FFFFFF" w:val="clear"/>
             <w:tcMar>
-              <w:left w:w="38" w:type="dxa"/>
+              <w:left w:w="28" w:type="dxa"/>
             </w:tcMar>
             <w:vAlign w:val="center"/>
           </w:tcPr>
@@ -10641,7 +10592,7 @@
         </w:tc>
         <w:tc>
           <w:tcPr>
-            <w:tcW w:w="1984" w:type="dxa"/>
+            <w:tcW w:w="1983" w:type="dxa"/>
             <w:tcBorders>
               <w:top w:val="single" w:sz="8" w:space="0" w:color="000001"/>
               <w:left w:val="single" w:sz="8" w:space="0" w:color="000001"/>
@@ -10652,7 +10603,7 @@
             </w:tcBorders>
             <w:shd w:fill="FFFFFF" w:val="clear"/>
             <w:tcMar>
-              <w:left w:w="38" w:type="dxa"/>
+              <w:left w:w="28" w:type="dxa"/>
             </w:tcMar>
             <w:vAlign w:val="center"/>
           </w:tcPr>
@@ -10689,7 +10640,7 @@
             </w:tcBorders>
             <w:shd w:fill="FFFFFF" w:val="clear"/>
             <w:tcMar>
-              <w:left w:w="38" w:type="dxa"/>
+              <w:left w:w="28" w:type="dxa"/>
             </w:tcMar>
             <w:vAlign w:val="center"/>
           </w:tcPr>
@@ -10715,7 +10666,7 @@
         </w:tc>
         <w:tc>
           <w:tcPr>
-            <w:tcW w:w="2980" w:type="dxa"/>
+            <w:tcW w:w="2981" w:type="dxa"/>
             <w:tcBorders>
               <w:top w:val="single" w:sz="8" w:space="0" w:color="000001"/>
               <w:left w:val="single" w:sz="8" w:space="0" w:color="000001"/>
@@ -10726,7 +10677,7 @@
             </w:tcBorders>
             <w:shd w:fill="FFFFFF" w:val="clear"/>
             <w:tcMar>
-              <w:left w:w="38" w:type="dxa"/>
+              <w:left w:w="28" w:type="dxa"/>
             </w:tcMar>
             <w:vAlign w:val="center"/>
           </w:tcPr>
@@ -10758,7 +10709,7 @@
         </w:trPr>
         <w:tc>
           <w:tcPr>
-            <w:tcW w:w="2545" w:type="dxa"/>
+            <w:tcW w:w="2544" w:type="dxa"/>
             <w:tcBorders>
               <w:top w:val="single" w:sz="8" w:space="0" w:color="000001"/>
               <w:left w:val="single" w:sz="8" w:space="0" w:color="000001"/>
@@ -10769,7 +10720,7 @@
             </w:tcBorders>
             <w:shd w:fill="FFFFFF" w:val="clear"/>
             <w:tcMar>
-              <w:left w:w="38" w:type="dxa"/>
+              <w:left w:w="28" w:type="dxa"/>
             </w:tcMar>
             <w:vAlign w:val="center"/>
           </w:tcPr>
@@ -10795,7 +10746,7 @@
         </w:tc>
         <w:tc>
           <w:tcPr>
-            <w:tcW w:w="1984" w:type="dxa"/>
+            <w:tcW w:w="1983" w:type="dxa"/>
             <w:tcBorders>
               <w:top w:val="single" w:sz="8" w:space="0" w:color="000001"/>
               <w:left w:val="single" w:sz="8" w:space="0" w:color="000001"/>
@@ -10806,7 +10757,7 @@
             </w:tcBorders>
             <w:shd w:fill="FFFFFF" w:val="clear"/>
             <w:tcMar>
-              <w:left w:w="38" w:type="dxa"/>
+              <w:left w:w="28" w:type="dxa"/>
             </w:tcMar>
             <w:vAlign w:val="center"/>
           </w:tcPr>
@@ -10843,7 +10794,7 @@
             </w:tcBorders>
             <w:shd w:fill="FFFFFF" w:val="clear"/>
             <w:tcMar>
-              <w:left w:w="38" w:type="dxa"/>
+              <w:left w:w="28" w:type="dxa"/>
             </w:tcMar>
             <w:vAlign w:val="center"/>
           </w:tcPr>
@@ -10869,7 +10820,7 @@
         </w:tc>
         <w:tc>
           <w:tcPr>
-            <w:tcW w:w="2980" w:type="dxa"/>
+            <w:tcW w:w="2981" w:type="dxa"/>
             <w:tcBorders>
               <w:top w:val="single" w:sz="8" w:space="0" w:color="000001"/>
               <w:left w:val="single" w:sz="8" w:space="0" w:color="000001"/>
@@ -10880,7 +10831,7 @@
             </w:tcBorders>
             <w:shd w:fill="FFFFFF" w:val="clear"/>
             <w:tcMar>
-              <w:left w:w="38" w:type="dxa"/>
+              <w:left w:w="28" w:type="dxa"/>
             </w:tcMar>
             <w:vAlign w:val="center"/>
           </w:tcPr>
@@ -10912,7 +10863,7 @@
         </w:trPr>
         <w:tc>
           <w:tcPr>
-            <w:tcW w:w="2545" w:type="dxa"/>
+            <w:tcW w:w="2544" w:type="dxa"/>
             <w:tcBorders>
               <w:top w:val="single" w:sz="8" w:space="0" w:color="000001"/>
               <w:left w:val="single" w:sz="8" w:space="0" w:color="000001"/>
@@ -10923,7 +10874,7 @@
             </w:tcBorders>
             <w:shd w:fill="FFFFFF" w:val="clear"/>
             <w:tcMar>
-              <w:left w:w="38" w:type="dxa"/>
+              <w:left w:w="28" w:type="dxa"/>
             </w:tcMar>
             <w:vAlign w:val="center"/>
           </w:tcPr>
@@ -10949,7 +10900,7 @@
         </w:tc>
         <w:tc>
           <w:tcPr>
-            <w:tcW w:w="1984" w:type="dxa"/>
+            <w:tcW w:w="1983" w:type="dxa"/>
             <w:tcBorders>
               <w:top w:val="single" w:sz="8" w:space="0" w:color="000001"/>
               <w:left w:val="single" w:sz="8" w:space="0" w:color="000001"/>
@@ -10960,7 +10911,7 @@
             </w:tcBorders>
             <w:shd w:fill="FFFFFF" w:val="clear"/>
             <w:tcMar>
-              <w:left w:w="38" w:type="dxa"/>
+              <w:left w:w="28" w:type="dxa"/>
             </w:tcMar>
             <w:vAlign w:val="center"/>
           </w:tcPr>
@@ -10997,7 +10948,7 @@
             </w:tcBorders>
             <w:shd w:fill="FFFFFF" w:val="clear"/>
             <w:tcMar>
-              <w:left w:w="38" w:type="dxa"/>
+              <w:left w:w="28" w:type="dxa"/>
             </w:tcMar>
             <w:vAlign w:val="center"/>
           </w:tcPr>
@@ -11023,7 +10974,7 @@
         </w:tc>
         <w:tc>
           <w:tcPr>
-            <w:tcW w:w="2980" w:type="dxa"/>
+            <w:tcW w:w="2981" w:type="dxa"/>
             <w:tcBorders>
               <w:top w:val="single" w:sz="8" w:space="0" w:color="000001"/>
               <w:left w:val="single" w:sz="8" w:space="0" w:color="000001"/>
@@ -11034,7 +10985,7 @@
             </w:tcBorders>
             <w:shd w:fill="FFFFFF" w:val="clear"/>
             <w:tcMar>
-              <w:left w:w="38" w:type="dxa"/>
+              <w:left w:w="28" w:type="dxa"/>
             </w:tcMar>
             <w:vAlign w:val="center"/>
           </w:tcPr>
@@ -11066,7 +11017,7 @@
         </w:trPr>
         <w:tc>
           <w:tcPr>
-            <w:tcW w:w="2545" w:type="dxa"/>
+            <w:tcW w:w="2544" w:type="dxa"/>
             <w:tcBorders>
               <w:top w:val="single" w:sz="8" w:space="0" w:color="000001"/>
               <w:left w:val="single" w:sz="8" w:space="0" w:color="000001"/>
@@ -11077,7 +11028,7 @@
             </w:tcBorders>
             <w:shd w:fill="FFFFFF" w:val="clear"/>
             <w:tcMar>
-              <w:left w:w="38" w:type="dxa"/>
+              <w:left w:w="28" w:type="dxa"/>
             </w:tcMar>
             <w:vAlign w:val="center"/>
           </w:tcPr>
@@ -11103,7 +11054,7 @@
         </w:tc>
         <w:tc>
           <w:tcPr>
-            <w:tcW w:w="1984" w:type="dxa"/>
+            <w:tcW w:w="1983" w:type="dxa"/>
             <w:tcBorders>
               <w:top w:val="single" w:sz="8" w:space="0" w:color="000001"/>
               <w:left w:val="single" w:sz="8" w:space="0" w:color="000001"/>
@@ -11114,7 +11065,7 @@
             </w:tcBorders>
             <w:shd w:fill="FFFFFF" w:val="clear"/>
             <w:tcMar>
-              <w:left w:w="38" w:type="dxa"/>
+              <w:left w:w="28" w:type="dxa"/>
             </w:tcMar>
             <w:vAlign w:val="center"/>
           </w:tcPr>
@@ -11151,7 +11102,7 @@
             </w:tcBorders>
             <w:shd w:fill="FFFFFF" w:val="clear"/>
             <w:tcMar>
-              <w:left w:w="38" w:type="dxa"/>
+              <w:left w:w="28" w:type="dxa"/>
             </w:tcMar>
             <w:vAlign w:val="center"/>
           </w:tcPr>
@@ -11177,7 +11128,7 @@
         </w:tc>
         <w:tc>
           <w:tcPr>
-            <w:tcW w:w="2980" w:type="dxa"/>
+            <w:tcW w:w="2981" w:type="dxa"/>
             <w:tcBorders>
               <w:top w:val="single" w:sz="8" w:space="0" w:color="000001"/>
               <w:left w:val="single" w:sz="8" w:space="0" w:color="000001"/>
@@ -11188,7 +11139,7 @@
             </w:tcBorders>
             <w:shd w:fill="FFFFFF" w:val="clear"/>
             <w:tcMar>
-              <w:left w:w="38" w:type="dxa"/>
+              <w:left w:w="28" w:type="dxa"/>
             </w:tcMar>
             <w:vAlign w:val="center"/>
           </w:tcPr>
@@ -11220,7 +11171,7 @@
         </w:trPr>
         <w:tc>
           <w:tcPr>
-            <w:tcW w:w="2545" w:type="dxa"/>
+            <w:tcW w:w="2544" w:type="dxa"/>
             <w:tcBorders>
               <w:top w:val="single" w:sz="8" w:space="0" w:color="000001"/>
               <w:left w:val="single" w:sz="8" w:space="0" w:color="000001"/>
@@ -11231,7 +11182,7 @@
             </w:tcBorders>
             <w:shd w:fill="FFFFFF" w:val="clear"/>
             <w:tcMar>
-              <w:left w:w="38" w:type="dxa"/>
+              <w:left w:w="28" w:type="dxa"/>
             </w:tcMar>
             <w:vAlign w:val="center"/>
           </w:tcPr>
@@ -11257,7 +11208,7 @@
         </w:tc>
         <w:tc>
           <w:tcPr>
-            <w:tcW w:w="1984" w:type="dxa"/>
+            <w:tcW w:w="1983" w:type="dxa"/>
             <w:tcBorders>
               <w:top w:val="single" w:sz="8" w:space="0" w:color="000001"/>
               <w:left w:val="single" w:sz="8" w:space="0" w:color="000001"/>
@@ -11268,7 +11219,7 @@
             </w:tcBorders>
             <w:shd w:fill="FFFFFF" w:val="clear"/>
             <w:tcMar>
-              <w:left w:w="38" w:type="dxa"/>
+              <w:left w:w="28" w:type="dxa"/>
             </w:tcMar>
             <w:vAlign w:val="center"/>
           </w:tcPr>
@@ -11305,7 +11256,7 @@
             </w:tcBorders>
             <w:shd w:fill="FFFFFF" w:val="clear"/>
             <w:tcMar>
-              <w:left w:w="38" w:type="dxa"/>
+              <w:left w:w="28" w:type="dxa"/>
             </w:tcMar>
             <w:vAlign w:val="center"/>
           </w:tcPr>
@@ -11331,7 +11282,7 @@
         </w:tc>
         <w:tc>
           <w:tcPr>
-            <w:tcW w:w="2980" w:type="dxa"/>
+            <w:tcW w:w="2981" w:type="dxa"/>
             <w:tcBorders>
               <w:top w:val="single" w:sz="8" w:space="0" w:color="000001"/>
               <w:left w:val="single" w:sz="8" w:space="0" w:color="000001"/>
@@ -11342,7 +11293,7 @@
             </w:tcBorders>
             <w:shd w:fill="FFFFFF" w:val="clear"/>
             <w:tcMar>
-              <w:left w:w="38" w:type="dxa"/>
+              <w:left w:w="28" w:type="dxa"/>
             </w:tcMar>
             <w:vAlign w:val="center"/>
           </w:tcPr>
@@ -11374,7 +11325,7 @@
         </w:trPr>
         <w:tc>
           <w:tcPr>
-            <w:tcW w:w="2545" w:type="dxa"/>
+            <w:tcW w:w="2544" w:type="dxa"/>
             <w:tcBorders>
               <w:top w:val="single" w:sz="8" w:space="0" w:color="000001"/>
               <w:left w:val="single" w:sz="8" w:space="0" w:color="000001"/>
@@ -11385,7 +11336,7 @@
             </w:tcBorders>
             <w:shd w:fill="FFFFFF" w:val="clear"/>
             <w:tcMar>
-              <w:left w:w="38" w:type="dxa"/>
+              <w:left w:w="28" w:type="dxa"/>
             </w:tcMar>
             <w:vAlign w:val="center"/>
           </w:tcPr>
@@ -11411,7 +11362,7 @@
         </w:tc>
         <w:tc>
           <w:tcPr>
-            <w:tcW w:w="1984" w:type="dxa"/>
+            <w:tcW w:w="1983" w:type="dxa"/>
             <w:tcBorders>
               <w:top w:val="single" w:sz="8" w:space="0" w:color="000001"/>
               <w:left w:val="single" w:sz="8" w:space="0" w:color="000001"/>
@@ -11422,7 +11373,7 @@
             </w:tcBorders>
             <w:shd w:fill="FFFFFF" w:val="clear"/>
             <w:tcMar>
-              <w:left w:w="38" w:type="dxa"/>
+              <w:left w:w="28" w:type="dxa"/>
             </w:tcMar>
             <w:vAlign w:val="center"/>
           </w:tcPr>
@@ -11459,7 +11410,7 @@
             </w:tcBorders>
             <w:shd w:fill="FFFFFF" w:val="clear"/>
             <w:tcMar>
-              <w:left w:w="38" w:type="dxa"/>
+              <w:left w:w="28" w:type="dxa"/>
             </w:tcMar>
             <w:vAlign w:val="center"/>
           </w:tcPr>
@@ -11485,7 +11436,7 @@
         </w:tc>
         <w:tc>
           <w:tcPr>
-            <w:tcW w:w="2980" w:type="dxa"/>
+            <w:tcW w:w="2981" w:type="dxa"/>
             <w:tcBorders>
               <w:top w:val="single" w:sz="8" w:space="0" w:color="000001"/>
               <w:left w:val="single" w:sz="8" w:space="0" w:color="000001"/>
@@ -11496,7 +11447,7 @@
             </w:tcBorders>
             <w:shd w:fill="FFFFFF" w:val="clear"/>
             <w:tcMar>
-              <w:left w:w="38" w:type="dxa"/>
+              <w:left w:w="28" w:type="dxa"/>
             </w:tcMar>
             <w:vAlign w:val="center"/>
           </w:tcPr>
@@ -11528,7 +11479,7 @@
         </w:trPr>
         <w:tc>
           <w:tcPr>
-            <w:tcW w:w="2545" w:type="dxa"/>
+            <w:tcW w:w="2544" w:type="dxa"/>
             <w:tcBorders>
               <w:top w:val="single" w:sz="8" w:space="0" w:color="000001"/>
               <w:left w:val="single" w:sz="8" w:space="0" w:color="000001"/>
@@ -11539,7 +11490,7 @@
             </w:tcBorders>
             <w:shd w:fill="FFFFFF" w:val="clear"/>
             <w:tcMar>
-              <w:left w:w="38" w:type="dxa"/>
+              <w:left w:w="28" w:type="dxa"/>
             </w:tcMar>
             <w:vAlign w:val="center"/>
           </w:tcPr>
@@ -11565,7 +11516,7 @@
         </w:tc>
         <w:tc>
           <w:tcPr>
-            <w:tcW w:w="1984" w:type="dxa"/>
+            <w:tcW w:w="1983" w:type="dxa"/>
             <w:tcBorders>
               <w:top w:val="single" w:sz="8" w:space="0" w:color="000001"/>
               <w:left w:val="single" w:sz="8" w:space="0" w:color="000001"/>
@@ -11576,7 +11527,7 @@
             </w:tcBorders>
             <w:shd w:fill="FFFFFF" w:val="clear"/>
             <w:tcMar>
-              <w:left w:w="38" w:type="dxa"/>
+              <w:left w:w="28" w:type="dxa"/>
             </w:tcMar>
             <w:vAlign w:val="center"/>
           </w:tcPr>
@@ -11613,7 +11564,7 @@
             </w:tcBorders>
             <w:shd w:fill="FFFFFF" w:val="clear"/>
             <w:tcMar>
-              <w:left w:w="38" w:type="dxa"/>
+              <w:left w:w="28" w:type="dxa"/>
             </w:tcMar>
             <w:vAlign w:val="center"/>
           </w:tcPr>
@@ -11639,7 +11590,7 @@
         </w:tc>
         <w:tc>
           <w:tcPr>
-            <w:tcW w:w="2980" w:type="dxa"/>
+            <w:tcW w:w="2981" w:type="dxa"/>
             <w:tcBorders>
               <w:top w:val="single" w:sz="8" w:space="0" w:color="000001"/>
               <w:left w:val="single" w:sz="8" w:space="0" w:color="000001"/>
@@ -11650,7 +11601,7 @@
             </w:tcBorders>
             <w:shd w:fill="FFFFFF" w:val="clear"/>
             <w:tcMar>
-              <w:left w:w="38" w:type="dxa"/>
+              <w:left w:w="28" w:type="dxa"/>
             </w:tcMar>
             <w:vAlign w:val="center"/>
           </w:tcPr>
@@ -11682,7 +11633,7 @@
         </w:trPr>
         <w:tc>
           <w:tcPr>
-            <w:tcW w:w="2545" w:type="dxa"/>
+            <w:tcW w:w="2544" w:type="dxa"/>
             <w:tcBorders>
               <w:top w:val="single" w:sz="8" w:space="0" w:color="000001"/>
               <w:left w:val="single" w:sz="8" w:space="0" w:color="000001"/>
@@ -11693,7 +11644,7 @@
             </w:tcBorders>
             <w:shd w:fill="FFFFFF" w:val="clear"/>
             <w:tcMar>
-              <w:left w:w="38" w:type="dxa"/>
+              <w:left w:w="28" w:type="dxa"/>
             </w:tcMar>
             <w:vAlign w:val="center"/>
           </w:tcPr>
@@ -11719,7 +11670,7 @@
         </w:tc>
         <w:tc>
           <w:tcPr>
-            <w:tcW w:w="1984" w:type="dxa"/>
+            <w:tcW w:w="1983" w:type="dxa"/>
             <w:tcBorders>
               <w:top w:val="single" w:sz="8" w:space="0" w:color="000001"/>
               <w:left w:val="single" w:sz="8" w:space="0" w:color="000001"/>
@@ -11730,7 +11681,7 @@
             </w:tcBorders>
             <w:shd w:fill="FFFFFF" w:val="clear"/>
             <w:tcMar>
-              <w:left w:w="38" w:type="dxa"/>
+              <w:left w:w="28" w:type="dxa"/>
             </w:tcMar>
             <w:vAlign w:val="center"/>
           </w:tcPr>
@@ -11767,7 +11718,7 @@
             </w:tcBorders>
             <w:shd w:fill="FFFFFF" w:val="clear"/>
             <w:tcMar>
-              <w:left w:w="38" w:type="dxa"/>
+              <w:left w:w="28" w:type="dxa"/>
             </w:tcMar>
             <w:vAlign w:val="center"/>
           </w:tcPr>
@@ -11793,7 +11744,7 @@
         </w:tc>
         <w:tc>
           <w:tcPr>
-            <w:tcW w:w="2980" w:type="dxa"/>
+            <w:tcW w:w="2981" w:type="dxa"/>
             <w:tcBorders>
               <w:top w:val="single" w:sz="8" w:space="0" w:color="000001"/>
               <w:left w:val="single" w:sz="8" w:space="0" w:color="000001"/>
@@ -11804,7 +11755,7 @@
             </w:tcBorders>
             <w:shd w:fill="FFFFFF" w:val="clear"/>
             <w:tcMar>
-              <w:left w:w="38" w:type="dxa"/>
+              <w:left w:w="28" w:type="dxa"/>
             </w:tcMar>
             <w:vAlign w:val="center"/>
           </w:tcPr>
@@ -11836,7 +11787,7 @@
         </w:trPr>
         <w:tc>
           <w:tcPr>
-            <w:tcW w:w="2545" w:type="dxa"/>
+            <w:tcW w:w="2544" w:type="dxa"/>
             <w:tcBorders>
               <w:top w:val="single" w:sz="8" w:space="0" w:color="000001"/>
               <w:left w:val="single" w:sz="8" w:space="0" w:color="000001"/>
@@ -11847,7 +11798,7 @@
             </w:tcBorders>
             <w:shd w:fill="FFFFFF" w:val="clear"/>
             <w:tcMar>
-              <w:left w:w="38" w:type="dxa"/>
+              <w:left w:w="28" w:type="dxa"/>
             </w:tcMar>
             <w:vAlign w:val="center"/>
           </w:tcPr>
@@ -11873,7 +11824,7 @@
         </w:tc>
         <w:tc>
           <w:tcPr>
-            <w:tcW w:w="1984" w:type="dxa"/>
+            <w:tcW w:w="1983" w:type="dxa"/>
             <w:tcBorders>
               <w:top w:val="single" w:sz="8" w:space="0" w:color="000001"/>
               <w:left w:val="single" w:sz="8" w:space="0" w:color="000001"/>
@@ -11884,7 +11835,7 @@
             </w:tcBorders>
             <w:shd w:fill="FFFFFF" w:val="clear"/>
             <w:tcMar>
-              <w:left w:w="38" w:type="dxa"/>
+              <w:left w:w="28" w:type="dxa"/>
             </w:tcMar>
             <w:vAlign w:val="center"/>
           </w:tcPr>
@@ -11921,7 +11872,7 @@
             </w:tcBorders>
             <w:shd w:fill="FFFFFF" w:val="clear"/>
             <w:tcMar>
-              <w:left w:w="38" w:type="dxa"/>
+              <w:left w:w="28" w:type="dxa"/>
             </w:tcMar>
             <w:vAlign w:val="center"/>
           </w:tcPr>
@@ -11947,7 +11898,7 @@
         </w:tc>
         <w:tc>
           <w:tcPr>
-            <w:tcW w:w="2980" w:type="dxa"/>
+            <w:tcW w:w="2981" w:type="dxa"/>
             <w:tcBorders>
               <w:top w:val="single" w:sz="8" w:space="0" w:color="000001"/>
               <w:left w:val="single" w:sz="8" w:space="0" w:color="000001"/>
@@ -11958,7 +11909,7 @@
             </w:tcBorders>
             <w:shd w:fill="FFFFFF" w:val="clear"/>
             <w:tcMar>
-              <w:left w:w="38" w:type="dxa"/>
+              <w:left w:w="28" w:type="dxa"/>
             </w:tcMar>
             <w:vAlign w:val="center"/>
           </w:tcPr>
@@ -11990,7 +11941,7 @@
         </w:trPr>
         <w:tc>
           <w:tcPr>
-            <w:tcW w:w="2545" w:type="dxa"/>
+            <w:tcW w:w="2544" w:type="dxa"/>
             <w:tcBorders>
               <w:top w:val="single" w:sz="8" w:space="0" w:color="000001"/>
               <w:left w:val="single" w:sz="8" w:space="0" w:color="000001"/>
@@ -12001,7 +11952,7 @@
             </w:tcBorders>
             <w:shd w:fill="FFFFFF" w:val="clear"/>
             <w:tcMar>
-              <w:left w:w="38" w:type="dxa"/>
+              <w:left w:w="28" w:type="dxa"/>
             </w:tcMar>
             <w:vAlign w:val="center"/>
           </w:tcPr>
@@ -12027,7 +11978,7 @@
         </w:tc>
         <w:tc>
           <w:tcPr>
-            <w:tcW w:w="1984" w:type="dxa"/>
+            <w:tcW w:w="1983" w:type="dxa"/>
             <w:tcBorders>
               <w:top w:val="single" w:sz="8" w:space="0" w:color="000001"/>
               <w:left w:val="single" w:sz="8" w:space="0" w:color="000001"/>
@@ -12038,7 +11989,7 @@
             </w:tcBorders>
             <w:shd w:fill="FFFFFF" w:val="clear"/>
             <w:tcMar>
-              <w:left w:w="38" w:type="dxa"/>
+              <w:left w:w="28" w:type="dxa"/>
             </w:tcMar>
             <w:vAlign w:val="center"/>
           </w:tcPr>
@@ -12075,7 +12026,7 @@
             </w:tcBorders>
             <w:shd w:fill="FFFFFF" w:val="clear"/>
             <w:tcMar>
-              <w:left w:w="38" w:type="dxa"/>
+              <w:left w:w="28" w:type="dxa"/>
             </w:tcMar>
             <w:vAlign w:val="center"/>
           </w:tcPr>
@@ -12101,7 +12052,7 @@
         </w:tc>
         <w:tc>
           <w:tcPr>
-            <w:tcW w:w="2980" w:type="dxa"/>
+            <w:tcW w:w="2981" w:type="dxa"/>
             <w:tcBorders>
               <w:top w:val="single" w:sz="8" w:space="0" w:color="000001"/>
               <w:left w:val="single" w:sz="8" w:space="0" w:color="000001"/>
@@ -12112,7 +12063,7 @@
             </w:tcBorders>
             <w:shd w:fill="FFFFFF" w:val="clear"/>
             <w:tcMar>
-              <w:left w:w="38" w:type="dxa"/>
+              <w:left w:w="28" w:type="dxa"/>
             </w:tcMar>
             <w:vAlign w:val="center"/>
           </w:tcPr>
@@ -12144,7 +12095,7 @@
         </w:trPr>
         <w:tc>
           <w:tcPr>
-            <w:tcW w:w="2545" w:type="dxa"/>
+            <w:tcW w:w="2544" w:type="dxa"/>
             <w:tcBorders>
               <w:top w:val="single" w:sz="8" w:space="0" w:color="000001"/>
               <w:left w:val="single" w:sz="8" w:space="0" w:color="000001"/>
@@ -12155,7 +12106,7 @@
             </w:tcBorders>
             <w:shd w:fill="FFFFFF" w:val="clear"/>
             <w:tcMar>
-              <w:left w:w="38" w:type="dxa"/>
+              <w:left w:w="28" w:type="dxa"/>
             </w:tcMar>
             <w:vAlign w:val="center"/>
           </w:tcPr>
@@ -12181,7 +12132,7 @@
         </w:tc>
         <w:tc>
           <w:tcPr>
-            <w:tcW w:w="1984" w:type="dxa"/>
+            <w:tcW w:w="1983" w:type="dxa"/>
             <w:tcBorders>
               <w:top w:val="single" w:sz="8" w:space="0" w:color="000001"/>
               <w:left w:val="single" w:sz="8" w:space="0" w:color="000001"/>
@@ -12192,7 +12143,7 @@
             </w:tcBorders>
             <w:shd w:fill="FFFFFF" w:val="clear"/>
             <w:tcMar>
-              <w:left w:w="38" w:type="dxa"/>
+              <w:left w:w="28" w:type="dxa"/>
             </w:tcMar>
             <w:vAlign w:val="center"/>
           </w:tcPr>
@@ -12229,7 +12180,7 @@
             </w:tcBorders>
             <w:shd w:fill="FFFFFF" w:val="clear"/>
             <w:tcMar>
-              <w:left w:w="38" w:type="dxa"/>
+              <w:left w:w="28" w:type="dxa"/>
             </w:tcMar>
             <w:vAlign w:val="center"/>
           </w:tcPr>
@@ -12255,7 +12206,7 @@
         </w:tc>
         <w:tc>
           <w:tcPr>
-            <w:tcW w:w="2980" w:type="dxa"/>
+            <w:tcW w:w="2981" w:type="dxa"/>
             <w:tcBorders>
               <w:top w:val="single" w:sz="8" w:space="0" w:color="000001"/>
               <w:left w:val="single" w:sz="8" w:space="0" w:color="000001"/>
@@ -12266,7 +12217,7 @@
             </w:tcBorders>
             <w:shd w:fill="FFFFFF" w:val="clear"/>
             <w:tcMar>
-              <w:left w:w="38" w:type="dxa"/>
+              <w:left w:w="28" w:type="dxa"/>
             </w:tcMar>
             <w:vAlign w:val="center"/>
           </w:tcPr>
@@ -12298,7 +12249,7 @@
         </w:trPr>
         <w:tc>
           <w:tcPr>
-            <w:tcW w:w="2545" w:type="dxa"/>
+            <w:tcW w:w="2544" w:type="dxa"/>
             <w:tcBorders>
               <w:top w:val="single" w:sz="8" w:space="0" w:color="000001"/>
               <w:left w:val="single" w:sz="8" w:space="0" w:color="000001"/>
@@ -12309,7 +12260,7 @@
             </w:tcBorders>
             <w:shd w:fill="FFFFFF" w:val="clear"/>
             <w:tcMar>
-              <w:left w:w="38" w:type="dxa"/>
+              <w:left w:w="28" w:type="dxa"/>
             </w:tcMar>
             <w:vAlign w:val="center"/>
           </w:tcPr>
@@ -12335,7 +12286,7 @@
         </w:tc>
         <w:tc>
           <w:tcPr>
-            <w:tcW w:w="1984" w:type="dxa"/>
+            <w:tcW w:w="1983" w:type="dxa"/>
             <w:tcBorders>
               <w:top w:val="single" w:sz="8" w:space="0" w:color="000001"/>
               <w:left w:val="single" w:sz="8" w:space="0" w:color="000001"/>
@@ -12346,7 +12297,7 @@
             </w:tcBorders>
             <w:shd w:fill="FFFFFF" w:val="clear"/>
             <w:tcMar>
-              <w:left w:w="38" w:type="dxa"/>
+              <w:left w:w="28" w:type="dxa"/>
             </w:tcMar>
             <w:vAlign w:val="center"/>
           </w:tcPr>
@@ -12383,7 +12334,7 @@
             </w:tcBorders>
             <w:shd w:fill="FFFFFF" w:val="clear"/>
             <w:tcMar>
-              <w:left w:w="38" w:type="dxa"/>
+              <w:left w:w="28" w:type="dxa"/>
             </w:tcMar>
             <w:vAlign w:val="center"/>
           </w:tcPr>
@@ -12409,7 +12360,7 @@
         </w:tc>
         <w:tc>
           <w:tcPr>
-            <w:tcW w:w="2980" w:type="dxa"/>
+            <w:tcW w:w="2981" w:type="dxa"/>
             <w:tcBorders>
               <w:top w:val="single" w:sz="8" w:space="0" w:color="000001"/>
               <w:left w:val="single" w:sz="8" w:space="0" w:color="000001"/>
@@ -12420,7 +12371,7 @@
             </w:tcBorders>
             <w:shd w:fill="FFFFFF" w:val="clear"/>
             <w:tcMar>
-              <w:left w:w="38" w:type="dxa"/>
+              <w:left w:w="28" w:type="dxa"/>
             </w:tcMar>
             <w:vAlign w:val="center"/>
           </w:tcPr>
@@ -12452,7 +12403,7 @@
         </w:trPr>
         <w:tc>
           <w:tcPr>
-            <w:tcW w:w="2545" w:type="dxa"/>
+            <w:tcW w:w="2544" w:type="dxa"/>
             <w:tcBorders>
               <w:top w:val="single" w:sz="8" w:space="0" w:color="000001"/>
               <w:left w:val="single" w:sz="8" w:space="0" w:color="000001"/>
@@ -12463,7 +12414,7 @@
             </w:tcBorders>
             <w:shd w:fill="FFFFFF" w:val="clear"/>
             <w:tcMar>
-              <w:left w:w="38" w:type="dxa"/>
+              <w:left w:w="28" w:type="dxa"/>
             </w:tcMar>
             <w:vAlign w:val="center"/>
           </w:tcPr>
@@ -12489,7 +12440,7 @@
         </w:tc>
         <w:tc>
           <w:tcPr>
-            <w:tcW w:w="1984" w:type="dxa"/>
+            <w:tcW w:w="1983" w:type="dxa"/>
             <w:tcBorders>
               <w:top w:val="single" w:sz="8" w:space="0" w:color="000001"/>
               <w:left w:val="single" w:sz="8" w:space="0" w:color="000001"/>
@@ -12500,7 +12451,7 @@
             </w:tcBorders>
             <w:shd w:fill="FFFFFF" w:val="clear"/>
             <w:tcMar>
-              <w:left w:w="38" w:type="dxa"/>
+              <w:left w:w="28" w:type="dxa"/>
             </w:tcMar>
             <w:vAlign w:val="center"/>
           </w:tcPr>
@@ -12537,7 +12488,7 @@
             </w:tcBorders>
             <w:shd w:fill="FFFFFF" w:val="clear"/>
             <w:tcMar>
-              <w:left w:w="38" w:type="dxa"/>
+              <w:left w:w="28" w:type="dxa"/>
             </w:tcMar>
             <w:vAlign w:val="center"/>
           </w:tcPr>
@@ -12563,7 +12514,7 @@
         </w:tc>
         <w:tc>
           <w:tcPr>
-            <w:tcW w:w="2980" w:type="dxa"/>
+            <w:tcW w:w="2981" w:type="dxa"/>
             <w:tcBorders>
               <w:top w:val="single" w:sz="8" w:space="0" w:color="000001"/>
               <w:left w:val="single" w:sz="8" w:space="0" w:color="000001"/>
@@ -12574,7 +12525,7 @@
             </w:tcBorders>
             <w:shd w:fill="FFFFFF" w:val="clear"/>
             <w:tcMar>
-              <w:left w:w="38" w:type="dxa"/>
+              <w:left w:w="28" w:type="dxa"/>
             </w:tcMar>
             <w:vAlign w:val="center"/>
           </w:tcPr>
@@ -12606,7 +12557,7 @@
         </w:trPr>
         <w:tc>
           <w:tcPr>
-            <w:tcW w:w="2545" w:type="dxa"/>
+            <w:tcW w:w="2544" w:type="dxa"/>
             <w:tcBorders>
               <w:top w:val="single" w:sz="8" w:space="0" w:color="000001"/>
               <w:left w:val="single" w:sz="8" w:space="0" w:color="000001"/>
@@ -12617,7 +12568,7 @@
             </w:tcBorders>
             <w:shd w:fill="FFFFFF" w:val="clear"/>
             <w:tcMar>
-              <w:left w:w="38" w:type="dxa"/>
+              <w:left w:w="28" w:type="dxa"/>
             </w:tcMar>
             <w:vAlign w:val="center"/>
           </w:tcPr>
@@ -12643,7 +12594,7 @@
         </w:tc>
         <w:tc>
           <w:tcPr>
-            <w:tcW w:w="1984" w:type="dxa"/>
+            <w:tcW w:w="1983" w:type="dxa"/>
             <w:tcBorders>
               <w:top w:val="single" w:sz="8" w:space="0" w:color="000001"/>
               <w:left w:val="single" w:sz="8" w:space="0" w:color="000001"/>
@@ -12654,7 +12605,7 @@
             </w:tcBorders>
             <w:shd w:fill="FFFFFF" w:val="clear"/>
             <w:tcMar>
-              <w:left w:w="38" w:type="dxa"/>
+              <w:left w:w="28" w:type="dxa"/>
             </w:tcMar>
             <w:vAlign w:val="center"/>
           </w:tcPr>
@@ -12691,7 +12642,7 @@
             </w:tcBorders>
             <w:shd w:fill="FFFFFF" w:val="clear"/>
             <w:tcMar>
-              <w:left w:w="38" w:type="dxa"/>
+              <w:left w:w="28" w:type="dxa"/>
             </w:tcMar>
             <w:vAlign w:val="center"/>
           </w:tcPr>
@@ -12717,7 +12668,7 @@
         </w:tc>
         <w:tc>
           <w:tcPr>
-            <w:tcW w:w="2980" w:type="dxa"/>
+            <w:tcW w:w="2981" w:type="dxa"/>
             <w:tcBorders>
               <w:top w:val="single" w:sz="8" w:space="0" w:color="000001"/>
               <w:left w:val="single" w:sz="8" w:space="0" w:color="000001"/>
@@ -12728,7 +12679,7 @@
             </w:tcBorders>
             <w:shd w:fill="FFFFFF" w:val="clear"/>
             <w:tcMar>
-              <w:left w:w="38" w:type="dxa"/>
+              <w:left w:w="28" w:type="dxa"/>
             </w:tcMar>
             <w:vAlign w:val="center"/>
           </w:tcPr>
@@ -12760,7 +12711,7 @@
         </w:trPr>
         <w:tc>
           <w:tcPr>
-            <w:tcW w:w="2545" w:type="dxa"/>
+            <w:tcW w:w="2544" w:type="dxa"/>
             <w:tcBorders>
               <w:top w:val="single" w:sz="8" w:space="0" w:color="000001"/>
               <w:left w:val="single" w:sz="8" w:space="0" w:color="000001"/>
@@ -12771,7 +12722,7 @@
             </w:tcBorders>
             <w:shd w:fill="FFFFFF" w:val="clear"/>
             <w:tcMar>
-              <w:left w:w="38" w:type="dxa"/>
+              <w:left w:w="28" w:type="dxa"/>
             </w:tcMar>
             <w:vAlign w:val="center"/>
           </w:tcPr>
@@ -12797,7 +12748,7 @@
         </w:tc>
         <w:tc>
           <w:tcPr>
-            <w:tcW w:w="1984" w:type="dxa"/>
+            <w:tcW w:w="1983" w:type="dxa"/>
             <w:tcBorders>
               <w:top w:val="single" w:sz="8" w:space="0" w:color="000001"/>
               <w:left w:val="single" w:sz="8" w:space="0" w:color="000001"/>
@@ -12808,7 +12759,7 @@
             </w:tcBorders>
             <w:shd w:fill="FFFFFF" w:val="clear"/>
             <w:tcMar>
-              <w:left w:w="38" w:type="dxa"/>
+              <w:left w:w="28" w:type="dxa"/>
             </w:tcMar>
             <w:vAlign w:val="center"/>
           </w:tcPr>
@@ -12845,7 +12796,7 @@
             </w:tcBorders>
             <w:shd w:fill="FFFFFF" w:val="clear"/>
             <w:tcMar>
-              <w:left w:w="38" w:type="dxa"/>
+              <w:left w:w="28" w:type="dxa"/>
             </w:tcMar>
             <w:vAlign w:val="center"/>
           </w:tcPr>
@@ -12871,7 +12822,7 @@
         </w:tc>
         <w:tc>
           <w:tcPr>
-            <w:tcW w:w="2980" w:type="dxa"/>
+            <w:tcW w:w="2981" w:type="dxa"/>
             <w:tcBorders>
               <w:top w:val="single" w:sz="8" w:space="0" w:color="000001"/>
               <w:left w:val="single" w:sz="8" w:space="0" w:color="000001"/>
@@ -12882,7 +12833,7 @@
             </w:tcBorders>
             <w:shd w:fill="FFFFFF" w:val="clear"/>
             <w:tcMar>
-              <w:left w:w="38" w:type="dxa"/>
+              <w:left w:w="28" w:type="dxa"/>
             </w:tcMar>
             <w:vAlign w:val="center"/>
           </w:tcPr>
@@ -12914,7 +12865,7 @@
         </w:trPr>
         <w:tc>
           <w:tcPr>
-            <w:tcW w:w="2545" w:type="dxa"/>
+            <w:tcW w:w="2544" w:type="dxa"/>
             <w:tcBorders>
               <w:top w:val="single" w:sz="8" w:space="0" w:color="000001"/>
               <w:left w:val="single" w:sz="8" w:space="0" w:color="000001"/>
@@ -12925,7 +12876,7 @@
             </w:tcBorders>
             <w:shd w:fill="FFFFFF" w:val="clear"/>
             <w:tcMar>
-              <w:left w:w="38" w:type="dxa"/>
+              <w:left w:w="28" w:type="dxa"/>
             </w:tcMar>
             <w:vAlign w:val="center"/>
           </w:tcPr>
@@ -12951,7 +12902,7 @@
         </w:tc>
         <w:tc>
           <w:tcPr>
-            <w:tcW w:w="1984" w:type="dxa"/>
+            <w:tcW w:w="1983" w:type="dxa"/>
             <w:tcBorders>
               <w:top w:val="single" w:sz="8" w:space="0" w:color="000001"/>
               <w:left w:val="single" w:sz="8" w:space="0" w:color="000001"/>
@@ -12962,7 +12913,7 @@
             </w:tcBorders>
             <w:shd w:fill="FFFFFF" w:val="clear"/>
             <w:tcMar>
-              <w:left w:w="38" w:type="dxa"/>
+              <w:left w:w="28" w:type="dxa"/>
             </w:tcMar>
             <w:vAlign w:val="center"/>
           </w:tcPr>
@@ -12999,7 +12950,7 @@
             </w:tcBorders>
             <w:shd w:fill="FFFFFF" w:val="clear"/>
             <w:tcMar>
-              <w:left w:w="38" w:type="dxa"/>
+              <w:left w:w="28" w:type="dxa"/>
             </w:tcMar>
             <w:vAlign w:val="center"/>
           </w:tcPr>
@@ -13025,7 +12976,7 @@
         </w:tc>
         <w:tc>
           <w:tcPr>
-            <w:tcW w:w="2980" w:type="dxa"/>
+            <w:tcW w:w="2981" w:type="dxa"/>
             <w:tcBorders>
               <w:top w:val="single" w:sz="8" w:space="0" w:color="000001"/>
               <w:left w:val="single" w:sz="8" w:space="0" w:color="000001"/>
@@ -13036,7 +12987,7 @@
             </w:tcBorders>
             <w:shd w:fill="FFFFFF" w:val="clear"/>
             <w:tcMar>
-              <w:left w:w="38" w:type="dxa"/>
+              <w:left w:w="28" w:type="dxa"/>
             </w:tcMar>
             <w:vAlign w:val="center"/>
           </w:tcPr>
@@ -13068,7 +13019,7 @@
         </w:trPr>
         <w:tc>
           <w:tcPr>
-            <w:tcW w:w="2545" w:type="dxa"/>
+            <w:tcW w:w="2544" w:type="dxa"/>
             <w:tcBorders>
               <w:top w:val="single" w:sz="8" w:space="0" w:color="000001"/>
               <w:left w:val="single" w:sz="8" w:space="0" w:color="000001"/>
@@ -13079,7 +13030,7 @@
             </w:tcBorders>
             <w:shd w:fill="FFFFFF" w:val="clear"/>
             <w:tcMar>
-              <w:left w:w="38" w:type="dxa"/>
+              <w:left w:w="28" w:type="dxa"/>
             </w:tcMar>
             <w:vAlign w:val="center"/>
           </w:tcPr>
@@ -13105,7 +13056,7 @@
         </w:tc>
         <w:tc>
           <w:tcPr>
-            <w:tcW w:w="1984" w:type="dxa"/>
+            <w:tcW w:w="1983" w:type="dxa"/>
             <w:tcBorders>
               <w:top w:val="single" w:sz="8" w:space="0" w:color="000001"/>
               <w:left w:val="single" w:sz="8" w:space="0" w:color="000001"/>
@@ -13116,7 +13067,7 @@
             </w:tcBorders>
             <w:shd w:fill="FFFFFF" w:val="clear"/>
             <w:tcMar>
-              <w:left w:w="38" w:type="dxa"/>
+              <w:left w:w="28" w:type="dxa"/>
             </w:tcMar>
             <w:vAlign w:val="center"/>
           </w:tcPr>
@@ -13153,7 +13104,7 @@
             </w:tcBorders>
             <w:shd w:fill="FFFFFF" w:val="clear"/>
             <w:tcMar>
-              <w:left w:w="38" w:type="dxa"/>
+              <w:left w:w="28" w:type="dxa"/>
             </w:tcMar>
             <w:vAlign w:val="center"/>
           </w:tcPr>
@@ -13179,7 +13130,7 @@
         </w:tc>
         <w:tc>
           <w:tcPr>
-            <w:tcW w:w="2980" w:type="dxa"/>
+            <w:tcW w:w="2981" w:type="dxa"/>
             <w:tcBorders>
               <w:top w:val="single" w:sz="8" w:space="0" w:color="000001"/>
               <w:left w:val="single" w:sz="8" w:space="0" w:color="000001"/>
@@ -13190,7 +13141,7 @@
             </w:tcBorders>
             <w:shd w:fill="FFFFFF" w:val="clear"/>
             <w:tcMar>
-              <w:left w:w="38" w:type="dxa"/>
+              <w:left w:w="28" w:type="dxa"/>
             </w:tcMar>
             <w:vAlign w:val="center"/>
           </w:tcPr>
@@ -13222,7 +13173,7 @@
         </w:trPr>
         <w:tc>
           <w:tcPr>
-            <w:tcW w:w="2545" w:type="dxa"/>
+            <w:tcW w:w="2544" w:type="dxa"/>
             <w:tcBorders>
               <w:top w:val="single" w:sz="8" w:space="0" w:color="000001"/>
               <w:left w:val="single" w:sz="8" w:space="0" w:color="000001"/>
@@ -13233,7 +13184,7 @@
             </w:tcBorders>
             <w:shd w:fill="FFFFFF" w:val="clear"/>
             <w:tcMar>
-              <w:left w:w="38" w:type="dxa"/>
+              <w:left w:w="28" w:type="dxa"/>
             </w:tcMar>
             <w:vAlign w:val="center"/>
           </w:tcPr>
@@ -13259,7 +13210,7 @@
         </w:tc>
         <w:tc>
           <w:tcPr>
-            <w:tcW w:w="1984" w:type="dxa"/>
+            <w:tcW w:w="1983" w:type="dxa"/>
             <w:tcBorders>
               <w:top w:val="single" w:sz="8" w:space="0" w:color="000001"/>
               <w:left w:val="single" w:sz="8" w:space="0" w:color="000001"/>
@@ -13270,7 +13221,7 @@
             </w:tcBorders>
             <w:shd w:fill="FFFFFF" w:val="clear"/>
             <w:tcMar>
-              <w:left w:w="38" w:type="dxa"/>
+              <w:left w:w="28" w:type="dxa"/>
             </w:tcMar>
             <w:vAlign w:val="center"/>
           </w:tcPr>
@@ -13307,7 +13258,7 @@
             </w:tcBorders>
             <w:shd w:fill="FFFFFF" w:val="clear"/>
             <w:tcMar>
-              <w:left w:w="38" w:type="dxa"/>
+              <w:left w:w="28" w:type="dxa"/>
             </w:tcMar>
             <w:vAlign w:val="center"/>
           </w:tcPr>
@@ -13333,7 +13284,7 @@
         </w:tc>
         <w:tc>
           <w:tcPr>
-            <w:tcW w:w="2980" w:type="dxa"/>
+            <w:tcW w:w="2981" w:type="dxa"/>
             <w:tcBorders>
               <w:top w:val="single" w:sz="8" w:space="0" w:color="000001"/>
               <w:left w:val="single" w:sz="8" w:space="0" w:color="000001"/>
@@ -13344,7 +13295,7 @@
             </w:tcBorders>
             <w:shd w:fill="FFFFFF" w:val="clear"/>
             <w:tcMar>
-              <w:left w:w="38" w:type="dxa"/>
+              <w:left w:w="28" w:type="dxa"/>
             </w:tcMar>
             <w:vAlign w:val="center"/>
           </w:tcPr>
@@ -13376,7 +13327,7 @@
         </w:trPr>
         <w:tc>
           <w:tcPr>
-            <w:tcW w:w="2545" w:type="dxa"/>
+            <w:tcW w:w="2544" w:type="dxa"/>
             <w:tcBorders>
               <w:top w:val="single" w:sz="8" w:space="0" w:color="000001"/>
               <w:left w:val="single" w:sz="8" w:space="0" w:color="000001"/>
@@ -13387,7 +13338,7 @@
             </w:tcBorders>
             <w:shd w:fill="FFFFFF" w:val="clear"/>
             <w:tcMar>
-              <w:left w:w="38" w:type="dxa"/>
+              <w:left w:w="28" w:type="dxa"/>
             </w:tcMar>
             <w:vAlign w:val="center"/>
           </w:tcPr>
@@ -13413,7 +13364,7 @@
         </w:tc>
         <w:tc>
           <w:tcPr>
-            <w:tcW w:w="1984" w:type="dxa"/>
+            <w:tcW w:w="1983" w:type="dxa"/>
             <w:tcBorders>
               <w:top w:val="single" w:sz="8" w:space="0" w:color="000001"/>
               <w:left w:val="single" w:sz="8" w:space="0" w:color="000001"/>
@@ -13424,7 +13375,7 @@
             </w:tcBorders>
             <w:shd w:fill="FFFFFF" w:val="clear"/>
             <w:tcMar>
-              <w:left w:w="38" w:type="dxa"/>
+              <w:left w:w="28" w:type="dxa"/>
             </w:tcMar>
             <w:vAlign w:val="center"/>
           </w:tcPr>
@@ -13461,7 +13412,7 @@
             </w:tcBorders>
             <w:shd w:fill="FFFFFF" w:val="clear"/>
             <w:tcMar>
-              <w:left w:w="38" w:type="dxa"/>
+              <w:left w:w="28" w:type="dxa"/>
             </w:tcMar>
             <w:vAlign w:val="center"/>
           </w:tcPr>
@@ -13487,7 +13438,7 @@
         </w:tc>
         <w:tc>
           <w:tcPr>
-            <w:tcW w:w="2980" w:type="dxa"/>
+            <w:tcW w:w="2981" w:type="dxa"/>
             <w:tcBorders>
               <w:top w:val="single" w:sz="8" w:space="0" w:color="000001"/>
               <w:left w:val="single" w:sz="8" w:space="0" w:color="000001"/>
@@ -13498,7 +13449,7 @@
             </w:tcBorders>
             <w:shd w:fill="FFFFFF" w:val="clear"/>
             <w:tcMar>
-              <w:left w:w="38" w:type="dxa"/>
+              <w:left w:w="28" w:type="dxa"/>
             </w:tcMar>
             <w:vAlign w:val="center"/>
           </w:tcPr>
@@ -13530,7 +13481,7 @@
         </w:trPr>
         <w:tc>
           <w:tcPr>
-            <w:tcW w:w="2545" w:type="dxa"/>
+            <w:tcW w:w="2544" w:type="dxa"/>
             <w:tcBorders>
               <w:top w:val="single" w:sz="8" w:space="0" w:color="000001"/>
               <w:left w:val="single" w:sz="8" w:space="0" w:color="000001"/>
@@ -13541,7 +13492,7 @@
             </w:tcBorders>
             <w:shd w:fill="FFFFFF" w:val="clear"/>
             <w:tcMar>
-              <w:left w:w="38" w:type="dxa"/>
+              <w:left w:w="28" w:type="dxa"/>
             </w:tcMar>
             <w:vAlign w:val="center"/>
           </w:tcPr>
@@ -13567,7 +13518,7 @@
         </w:tc>
         <w:tc>
           <w:tcPr>
-            <w:tcW w:w="1984" w:type="dxa"/>
+            <w:tcW w:w="1983" w:type="dxa"/>
             <w:tcBorders>
               <w:top w:val="single" w:sz="8" w:space="0" w:color="000001"/>
               <w:left w:val="single" w:sz="8" w:space="0" w:color="000001"/>
@@ -13578,7 +13529,7 @@
             </w:tcBorders>
             <w:shd w:fill="FFFFFF" w:val="clear"/>
             <w:tcMar>
-              <w:left w:w="38" w:type="dxa"/>
+              <w:left w:w="28" w:type="dxa"/>
             </w:tcMar>
             <w:vAlign w:val="center"/>
           </w:tcPr>
@@ -13615,7 +13566,7 @@
             </w:tcBorders>
             <w:shd w:fill="FFFFFF" w:val="clear"/>
             <w:tcMar>
-              <w:left w:w="38" w:type="dxa"/>
+              <w:left w:w="28" w:type="dxa"/>
             </w:tcMar>
             <w:vAlign w:val="center"/>
           </w:tcPr>
@@ -13641,7 +13592,7 @@
         </w:tc>
         <w:tc>
           <w:tcPr>
-            <w:tcW w:w="2980" w:type="dxa"/>
+            <w:tcW w:w="2981" w:type="dxa"/>
             <w:tcBorders>
               <w:top w:val="single" w:sz="8" w:space="0" w:color="000001"/>
               <w:left w:val="single" w:sz="8" w:space="0" w:color="000001"/>
@@ -13652,7 +13603,7 @@
             </w:tcBorders>
             <w:shd w:fill="FFFFFF" w:val="clear"/>
             <w:tcMar>
-              <w:left w:w="38" w:type="dxa"/>
+              <w:left w:w="28" w:type="dxa"/>
             </w:tcMar>
             <w:vAlign w:val="center"/>
           </w:tcPr>
@@ -13684,7 +13635,7 @@
         </w:trPr>
         <w:tc>
           <w:tcPr>
-            <w:tcW w:w="2545" w:type="dxa"/>
+            <w:tcW w:w="2544" w:type="dxa"/>
             <w:tcBorders>
               <w:top w:val="single" w:sz="8" w:space="0" w:color="000001"/>
               <w:left w:val="single" w:sz="8" w:space="0" w:color="000001"/>
@@ -13695,7 +13646,7 @@
             </w:tcBorders>
             <w:shd w:fill="FFFFFF" w:val="clear"/>
             <w:tcMar>
-              <w:left w:w="38" w:type="dxa"/>
+              <w:left w:w="28" w:type="dxa"/>
             </w:tcMar>
             <w:vAlign w:val="center"/>
           </w:tcPr>
@@ -13721,7 +13672,7 @@
         </w:tc>
         <w:tc>
           <w:tcPr>
-            <w:tcW w:w="1984" w:type="dxa"/>
+            <w:tcW w:w="1983" w:type="dxa"/>
             <w:tcBorders>
               <w:top w:val="single" w:sz="8" w:space="0" w:color="000001"/>
               <w:left w:val="single" w:sz="8" w:space="0" w:color="000001"/>
@@ -13732,7 +13683,7 @@
             </w:tcBorders>
             <w:shd w:fill="FFFFFF" w:val="clear"/>
             <w:tcMar>
-              <w:left w:w="38" w:type="dxa"/>
+              <w:left w:w="28" w:type="dxa"/>
             </w:tcMar>
             <w:vAlign w:val="center"/>
           </w:tcPr>
@@ -13769,7 +13720,7 @@
             </w:tcBorders>
             <w:shd w:fill="FFFFFF" w:val="clear"/>
             <w:tcMar>
-              <w:left w:w="38" w:type="dxa"/>
+              <w:left w:w="28" w:type="dxa"/>
             </w:tcMar>
             <w:vAlign w:val="center"/>
           </w:tcPr>
@@ -13795,7 +13746,7 @@
         </w:tc>
         <w:tc>
           <w:tcPr>
-            <w:tcW w:w="2980" w:type="dxa"/>
+            <w:tcW w:w="2981" w:type="dxa"/>
             <w:tcBorders>
               <w:top w:val="single" w:sz="8" w:space="0" w:color="000001"/>
               <w:left w:val="single" w:sz="8" w:space="0" w:color="000001"/>
@@ -13806,7 +13757,7 @@
             </w:tcBorders>
             <w:shd w:fill="FFFFFF" w:val="clear"/>
             <w:tcMar>
-              <w:left w:w="38" w:type="dxa"/>
+              <w:left w:w="28" w:type="dxa"/>
             </w:tcMar>
             <w:vAlign w:val="center"/>
           </w:tcPr>
@@ -13838,7 +13789,7 @@
         </w:trPr>
         <w:tc>
           <w:tcPr>
-            <w:tcW w:w="2545" w:type="dxa"/>
+            <w:tcW w:w="2544" w:type="dxa"/>
             <w:tcBorders>
               <w:top w:val="single" w:sz="8" w:space="0" w:color="000001"/>
               <w:left w:val="single" w:sz="8" w:space="0" w:color="000001"/>
@@ -13849,7 +13800,7 @@
             </w:tcBorders>
             <w:shd w:fill="FFFFFF" w:val="clear"/>
             <w:tcMar>
-              <w:left w:w="38" w:type="dxa"/>
+              <w:left w:w="28" w:type="dxa"/>
             </w:tcMar>
             <w:vAlign w:val="center"/>
           </w:tcPr>
@@ -13875,7 +13826,7 @@
         </w:tc>
         <w:tc>
           <w:tcPr>
-            <w:tcW w:w="1984" w:type="dxa"/>
+            <w:tcW w:w="1983" w:type="dxa"/>
             <w:tcBorders>
               <w:top w:val="single" w:sz="8" w:space="0" w:color="000001"/>
               <w:left w:val="single" w:sz="8" w:space="0" w:color="000001"/>
@@ -13886,7 +13837,7 @@
             </w:tcBorders>
             <w:shd w:fill="FFFFFF" w:val="clear"/>
             <w:tcMar>
-              <w:left w:w="38" w:type="dxa"/>
+              <w:left w:w="28" w:type="dxa"/>
             </w:tcMar>
             <w:vAlign w:val="center"/>
           </w:tcPr>
@@ -13923,7 +13874,7 @@
             </w:tcBorders>
             <w:shd w:fill="FFFFFF" w:val="clear"/>
             <w:tcMar>
-              <w:left w:w="38" w:type="dxa"/>
+              <w:left w:w="28" w:type="dxa"/>
             </w:tcMar>
             <w:vAlign w:val="center"/>
           </w:tcPr>
@@ -13949,7 +13900,7 @@
         </w:tc>
         <w:tc>
           <w:tcPr>
-            <w:tcW w:w="2980" w:type="dxa"/>
+            <w:tcW w:w="2981" w:type="dxa"/>
             <w:tcBorders>
               <w:top w:val="single" w:sz="8" w:space="0" w:color="000001"/>
               <w:left w:val="single" w:sz="8" w:space="0" w:color="000001"/>
@@ -13960,7 +13911,7 @@
             </w:tcBorders>
             <w:shd w:fill="FFFFFF" w:val="clear"/>
             <w:tcMar>
-              <w:left w:w="38" w:type="dxa"/>
+              <w:left w:w="28" w:type="dxa"/>
             </w:tcMar>
             <w:vAlign w:val="center"/>
           </w:tcPr>
@@ -13992,7 +13943,7 @@
         </w:trPr>
         <w:tc>
           <w:tcPr>
-            <w:tcW w:w="2545" w:type="dxa"/>
+            <w:tcW w:w="2544" w:type="dxa"/>
             <w:tcBorders>
               <w:top w:val="single" w:sz="8" w:space="0" w:color="000001"/>
               <w:left w:val="single" w:sz="8" w:space="0" w:color="000001"/>
@@ -14003,7 +13954,7 @@
             </w:tcBorders>
             <w:shd w:fill="FFFFFF" w:val="clear"/>
             <w:tcMar>
-              <w:left w:w="38" w:type="dxa"/>
+              <w:left w:w="28" w:type="dxa"/>
             </w:tcMar>
             <w:vAlign w:val="center"/>
           </w:tcPr>
@@ -14029,7 +13980,7 @@
         </w:tc>
         <w:tc>
           <w:tcPr>
-            <w:tcW w:w="1984" w:type="dxa"/>
+            <w:tcW w:w="1983" w:type="dxa"/>
             <w:tcBorders>
               <w:top w:val="single" w:sz="8" w:space="0" w:color="000001"/>
               <w:left w:val="single" w:sz="8" w:space="0" w:color="000001"/>
@@ -14040,7 +13991,7 @@
             </w:tcBorders>
             <w:shd w:fill="FFFFFF" w:val="clear"/>
             <w:tcMar>
-              <w:left w:w="38" w:type="dxa"/>
+              <w:left w:w="28" w:type="dxa"/>
             </w:tcMar>
             <w:vAlign w:val="center"/>
           </w:tcPr>
@@ -14077,7 +14028,7 @@
             </w:tcBorders>
             <w:shd w:fill="FFFFFF" w:val="clear"/>
             <w:tcMar>
-              <w:left w:w="38" w:type="dxa"/>
+              <w:left w:w="28" w:type="dxa"/>
             </w:tcMar>
             <w:vAlign w:val="center"/>
           </w:tcPr>
@@ -14103,7 +14054,7 @@
         </w:tc>
         <w:tc>
           <w:tcPr>
-            <w:tcW w:w="2980" w:type="dxa"/>
+            <w:tcW w:w="2981" w:type="dxa"/>
             <w:tcBorders>
               <w:top w:val="single" w:sz="8" w:space="0" w:color="000001"/>
               <w:left w:val="single" w:sz="8" w:space="0" w:color="000001"/>
@@ -14114,7 +14065,7 @@
             </w:tcBorders>
             <w:shd w:fill="FFFFFF" w:val="clear"/>
             <w:tcMar>
-              <w:left w:w="38" w:type="dxa"/>
+              <w:left w:w="28" w:type="dxa"/>
             </w:tcMar>
             <w:vAlign w:val="center"/>
           </w:tcPr>
@@ -14146,7 +14097,7 @@
         </w:trPr>
         <w:tc>
           <w:tcPr>
-            <w:tcW w:w="2545" w:type="dxa"/>
+            <w:tcW w:w="2544" w:type="dxa"/>
             <w:tcBorders>
               <w:top w:val="single" w:sz="8" w:space="0" w:color="000001"/>
               <w:left w:val="single" w:sz="8" w:space="0" w:color="000001"/>
@@ -14157,7 +14108,7 @@
             </w:tcBorders>
             <w:shd w:fill="FFFFFF" w:val="clear"/>
             <w:tcMar>
-              <w:left w:w="38" w:type="dxa"/>
+              <w:left w:w="28" w:type="dxa"/>
             </w:tcMar>
             <w:vAlign w:val="center"/>
           </w:tcPr>
@@ -14183,7 +14134,7 @@
         </w:tc>
         <w:tc>
           <w:tcPr>
-            <w:tcW w:w="1984" w:type="dxa"/>
+            <w:tcW w:w="1983" w:type="dxa"/>
             <w:tcBorders>
               <w:top w:val="single" w:sz="8" w:space="0" w:color="000001"/>
               <w:left w:val="single" w:sz="8" w:space="0" w:color="000001"/>
@@ -14194,7 +14145,7 @@
             </w:tcBorders>
             <w:shd w:fill="FFFFFF" w:val="clear"/>
             <w:tcMar>
-              <w:left w:w="38" w:type="dxa"/>
+              <w:left w:w="28" w:type="dxa"/>
             </w:tcMar>
             <w:vAlign w:val="center"/>
           </w:tcPr>
@@ -14231,7 +14182,7 @@
             </w:tcBorders>
             <w:shd w:fill="FFFFFF" w:val="clear"/>
             <w:tcMar>
-              <w:left w:w="38" w:type="dxa"/>
+              <w:left w:w="28" w:type="dxa"/>
             </w:tcMar>
             <w:vAlign w:val="center"/>
           </w:tcPr>
@@ -14257,7 +14208,7 @@
         </w:tc>
         <w:tc>
           <w:tcPr>
-            <w:tcW w:w="2980" w:type="dxa"/>
+            <w:tcW w:w="2981" w:type="dxa"/>
             <w:tcBorders>
               <w:top w:val="single" w:sz="8" w:space="0" w:color="000001"/>
               <w:left w:val="single" w:sz="8" w:space="0" w:color="000001"/>
@@ -14268,7 +14219,7 @@
             </w:tcBorders>
             <w:shd w:fill="FFFFFF" w:val="clear"/>
             <w:tcMar>
-              <w:left w:w="38" w:type="dxa"/>
+              <w:left w:w="28" w:type="dxa"/>
             </w:tcMar>
             <w:vAlign w:val="center"/>
           </w:tcPr>
@@ -14300,7 +14251,7 @@
         </w:trPr>
         <w:tc>
           <w:tcPr>
-            <w:tcW w:w="2545" w:type="dxa"/>
+            <w:tcW w:w="2544" w:type="dxa"/>
             <w:tcBorders>
               <w:top w:val="single" w:sz="8" w:space="0" w:color="000001"/>
               <w:left w:val="single" w:sz="8" w:space="0" w:color="000001"/>
@@ -14311,7 +14262,7 @@
             </w:tcBorders>
             <w:shd w:fill="FFFFFF" w:val="clear"/>
             <w:tcMar>
-              <w:left w:w="38" w:type="dxa"/>
+              <w:left w:w="28" w:type="dxa"/>
             </w:tcMar>
             <w:vAlign w:val="center"/>
           </w:tcPr>
@@ -14337,7 +14288,7 @@
         </w:tc>
         <w:tc>
           <w:tcPr>
-            <w:tcW w:w="1984" w:type="dxa"/>
+            <w:tcW w:w="1983" w:type="dxa"/>
             <w:tcBorders>
               <w:top w:val="single" w:sz="8" w:space="0" w:color="000001"/>
               <w:left w:val="single" w:sz="8" w:space="0" w:color="000001"/>
@@ -14348,7 +14299,7 @@
             </w:tcBorders>
             <w:shd w:fill="FFFFFF" w:val="clear"/>
             <w:tcMar>
-              <w:left w:w="38" w:type="dxa"/>
+              <w:left w:w="28" w:type="dxa"/>
             </w:tcMar>
             <w:vAlign w:val="center"/>
           </w:tcPr>
@@ -14385,7 +14336,7 @@
             </w:tcBorders>
             <w:shd w:fill="FFFFFF" w:val="clear"/>
             <w:tcMar>
-              <w:left w:w="38" w:type="dxa"/>
+              <w:left w:w="28" w:type="dxa"/>
             </w:tcMar>
             <w:vAlign w:val="center"/>
           </w:tcPr>
@@ -14411,7 +14362,7 @@
         </w:tc>
         <w:tc>
           <w:tcPr>
-            <w:tcW w:w="2980" w:type="dxa"/>
+            <w:tcW w:w="2981" w:type="dxa"/>
             <w:tcBorders>
               <w:top w:val="single" w:sz="8" w:space="0" w:color="000001"/>
               <w:left w:val="single" w:sz="8" w:space="0" w:color="000001"/>
@@ -14422,7 +14373,7 @@
             </w:tcBorders>
             <w:shd w:fill="FFFFFF" w:val="clear"/>
             <w:tcMar>
-              <w:left w:w="38" w:type="dxa"/>
+              <w:left w:w="28" w:type="dxa"/>
             </w:tcMar>
             <w:vAlign w:val="center"/>
           </w:tcPr>
@@ -14454,7 +14405,7 @@
         </w:trPr>
         <w:tc>
           <w:tcPr>
-            <w:tcW w:w="2545" w:type="dxa"/>
+            <w:tcW w:w="2544" w:type="dxa"/>
             <w:tcBorders>
               <w:top w:val="single" w:sz="8" w:space="0" w:color="000001"/>
               <w:left w:val="single" w:sz="8" w:space="0" w:color="000001"/>
@@ -14465,7 +14416,7 @@
             </w:tcBorders>
             <w:shd w:fill="FFFFFF" w:val="clear"/>
             <w:tcMar>
-              <w:left w:w="38" w:type="dxa"/>
+              <w:left w:w="28" w:type="dxa"/>
             </w:tcMar>
             <w:vAlign w:val="center"/>
           </w:tcPr>
@@ -14491,7 +14442,7 @@
         </w:tc>
         <w:tc>
           <w:tcPr>
-            <w:tcW w:w="1984" w:type="dxa"/>
+            <w:tcW w:w="1983" w:type="dxa"/>
             <w:tcBorders>
               <w:top w:val="single" w:sz="8" w:space="0" w:color="000001"/>
               <w:left w:val="single" w:sz="8" w:space="0" w:color="000001"/>
@@ -14502,7 +14453,7 @@
             </w:tcBorders>
             <w:shd w:fill="FFFFFF" w:val="clear"/>
             <w:tcMar>
-              <w:left w:w="38" w:type="dxa"/>
+              <w:left w:w="28" w:type="dxa"/>
             </w:tcMar>
             <w:vAlign w:val="center"/>
           </w:tcPr>
@@ -14539,7 +14490,7 @@
             </w:tcBorders>
             <w:shd w:fill="FFFFFF" w:val="clear"/>
             <w:tcMar>
-              <w:left w:w="38" w:type="dxa"/>
+              <w:left w:w="28" w:type="dxa"/>
             </w:tcMar>
             <w:vAlign w:val="center"/>
           </w:tcPr>
@@ -14565,7 +14516,7 @@
         </w:tc>
         <w:tc>
           <w:tcPr>
-            <w:tcW w:w="2980" w:type="dxa"/>
+            <w:tcW w:w="2981" w:type="dxa"/>
             <w:tcBorders>
               <w:top w:val="single" w:sz="8" w:space="0" w:color="000001"/>
               <w:left w:val="single" w:sz="8" w:space="0" w:color="000001"/>
@@ -14576,7 +14527,7 @@
             </w:tcBorders>
             <w:shd w:fill="FFFFFF" w:val="clear"/>
             <w:tcMar>
-              <w:left w:w="38" w:type="dxa"/>
+              <w:left w:w="28" w:type="dxa"/>
             </w:tcMar>
             <w:vAlign w:val="center"/>
           </w:tcPr>
@@ -14608,7 +14559,7 @@
         </w:trPr>
         <w:tc>
           <w:tcPr>
-            <w:tcW w:w="2545" w:type="dxa"/>
+            <w:tcW w:w="2544" w:type="dxa"/>
             <w:tcBorders>
               <w:top w:val="single" w:sz="8" w:space="0" w:color="000001"/>
               <w:left w:val="single" w:sz="8" w:space="0" w:color="000001"/>
@@ -14619,7 +14570,7 @@
             </w:tcBorders>
             <w:shd w:fill="FFFFFF" w:val="clear"/>
             <w:tcMar>
-              <w:left w:w="38" w:type="dxa"/>
+              <w:left w:w="28" w:type="dxa"/>
             </w:tcMar>
             <w:vAlign w:val="center"/>
           </w:tcPr>
@@ -14645,7 +14596,7 @@
         </w:tc>
         <w:tc>
           <w:tcPr>
-            <w:tcW w:w="1984" w:type="dxa"/>
+            <w:tcW w:w="1983" w:type="dxa"/>
             <w:tcBorders>
               <w:top w:val="single" w:sz="8" w:space="0" w:color="000001"/>
               <w:left w:val="single" w:sz="8" w:space="0" w:color="000001"/>
@@ -14656,7 +14607,7 @@
             </w:tcBorders>
             <w:shd w:fill="FFFFFF" w:val="clear"/>
             <w:tcMar>
-              <w:left w:w="38" w:type="dxa"/>
+              <w:left w:w="28" w:type="dxa"/>
             </w:tcMar>
             <w:vAlign w:val="center"/>
           </w:tcPr>
@@ -14693,7 +14644,7 @@
             </w:tcBorders>
             <w:shd w:fill="FFFFFF" w:val="clear"/>
             <w:tcMar>
-              <w:left w:w="38" w:type="dxa"/>
+              <w:left w:w="28" w:type="dxa"/>
             </w:tcMar>
             <w:vAlign w:val="center"/>
           </w:tcPr>
@@ -14719,7 +14670,7 @@
         </w:tc>
         <w:tc>
           <w:tcPr>
-            <w:tcW w:w="2980" w:type="dxa"/>
+            <w:tcW w:w="2981" w:type="dxa"/>
             <w:tcBorders>
               <w:top w:val="single" w:sz="8" w:space="0" w:color="000001"/>
               <w:left w:val="single" w:sz="8" w:space="0" w:color="000001"/>
@@ -14730,7 +14681,7 @@
             </w:tcBorders>
             <w:shd w:fill="FFFFFF" w:val="clear"/>
             <w:tcMar>
-              <w:left w:w="38" w:type="dxa"/>
+              <w:left w:w="28" w:type="dxa"/>
             </w:tcMar>
             <w:vAlign w:val="center"/>
           </w:tcPr>
@@ -14808,8 +14759,8 @@
           <w:szCs w:val="24"/>
         </w:rPr>
       </w:pPr>
-      <w:bookmarkStart w:id="27" w:name="__RefHeading__836_242833606"/>
-      <w:bookmarkStart w:id="28" w:name="_Toc350370132"/>
+      <w:bookmarkStart w:id="27" w:name="_Toc350370132"/>
+      <w:bookmarkStart w:id="28" w:name="__RefHeading__836_242833606"/>
       <w:bookmarkEnd w:id="27"/>
       <w:bookmarkEnd w:id="28"/>
       <w:r>
@@ -14896,7 +14847,7 @@
         </w:rPr>
         <w:t>. 2009. Disponível em: &lt;</w:t>
       </w:r>
-      <w:hyperlink r:id="rId6">
+      <w:hyperlink r:id="rId5">
         <w:r>
           <w:rPr>
             <w:rStyle w:val="InternetLink"/>
@@ -14942,8 +14893,8 @@
           <w:szCs w:val="24"/>
         </w:rPr>
       </w:pPr>
-      <w:bookmarkStart w:id="29" w:name="__RefHeading__838_242833606"/>
-      <w:bookmarkStart w:id="30" w:name="_Toc350370133"/>
+      <w:bookmarkStart w:id="29" w:name="_Toc350370133"/>
+      <w:bookmarkStart w:id="30" w:name="__RefHeading__838_242833606"/>
       <w:bookmarkEnd w:id="29"/>
       <w:bookmarkEnd w:id="30"/>
       <w:r>
@@ -14968,7 +14919,7 @@
       </w:r>
     </w:p>
     <w:sectPr>
-      <w:headerReference w:type="default" r:id="rId7"/>
+      <w:headerReference w:type="default" r:id="rId6"/>
       <w:type w:val="nextPage"/>
       <w:pgSz w:w="11906" w:h="16838"/>
       <w:pgMar w:left="1701" w:right="1701" w:header="708" w:top="1702" w:footer="0" w:bottom="1417" w:gutter="0"/>
@@ -15004,7 +14955,7 @@
       <w:fldChar w:fldCharType="separate"/>
     </w:r>
     <w:r>
-      <w:t>11</w:t>
+      <w:t>18</w:t>
     </w:r>
     <w:r>
       <w:fldChar w:fldCharType="end"/>
@@ -15738,10 +15689,6 @@
       <w:bCs/>
     </w:rPr>
   </w:style>
-  <w:style w:type="character" w:styleId="IndexLink">
-    <w:name w:val="Index Link"/>
-    <w:rPr/>
-  </w:style>
   <w:style w:type="character" w:styleId="Bullets">
     <w:name w:val="Bullets"/>
     <w:rPr>
@@ -15755,6 +15702,22 @@
       <w:u w:val="single"/>
       <w:lang w:val="zxx" w:eastAsia="zxx" w:bidi="zxx"/>
     </w:rPr>
+  </w:style>
+  <w:style w:type="character" w:styleId="ListLabel2">
+    <w:name w:val="ListLabel 2"/>
+    <w:rPr>
+      <w:rFonts w:cs="Symbol"/>
+    </w:rPr>
+  </w:style>
+  <w:style w:type="character" w:styleId="ListLabel3">
+    <w:name w:val="ListLabel 3"/>
+    <w:rPr>
+      <w:rFonts w:cs="OpenSymbol"/>
+    </w:rPr>
+  </w:style>
+  <w:style w:type="character" w:styleId="IndexLink">
+    <w:name w:val="Index Link"/>
+    <w:rPr/>
   </w:style>
   <w:style w:type="paragraph" w:styleId="Heading">
     <w:name w:val="Heading"/>

</xml_diff>

<commit_message>
adding descrição da solução
</commit_message>
<xml_diff>
--- a/plano_de_trabalho.docx
+++ b/plano_de_trabalho.docx
@@ -2037,6 +2037,24 @@
       </w:r>
       <w:r>
         <w:fldChar w:fldCharType="end"/>
+      </w:r>
+    </w:p>
+    <w:p>
+      <w:pPr>
+        <w:pStyle w:val="TextBody"/>
+        <w:rPr/>
+      </w:pPr>
+      <w:r>
+        <w:rPr/>
+      </w:r>
+    </w:p>
+    <w:p>
+      <w:pPr>
+        <w:pStyle w:val="TextBody"/>
+        <w:rPr/>
+      </w:pPr>
+      <w:r>
+        <w:rPr/>
       </w:r>
     </w:p>
     <w:p>
@@ -3066,6 +3084,24 @@
       </w:r>
       <w:r>
         <w:fldChar w:fldCharType="end"/>
+      </w:r>
+    </w:p>
+    <w:p>
+      <w:pPr>
+        <w:pStyle w:val="TextBody"/>
+        <w:rPr/>
+      </w:pPr>
+      <w:r>
+        <w:rPr/>
+      </w:r>
+    </w:p>
+    <w:p>
+      <w:pPr>
+        <w:pStyle w:val="TextBody"/>
+        <w:rPr/>
+      </w:pPr>
+      <w:r>
+        <w:rPr/>
       </w:r>
     </w:p>
     <w:p>
@@ -5311,6 +5347,36 @@
     </w:p>
     <w:p>
       <w:pPr>
+        <w:pStyle w:val="Contents1"/>
+        <w:tabs>
+          <w:tab w:val="right" w:pos="8494" w:leader="dot"/>
+          <w:tab w:val="right" w:pos="8504" w:leader="dot"/>
+        </w:tabs>
+        <w:rPr/>
+      </w:pPr>
+      <w:hyperlink w:anchor="__RefHeading__838_242833606">
+        <w:r>
+          <w:rPr/>
+        </w:r>
+      </w:hyperlink>
+    </w:p>
+    <w:p>
+      <w:pPr>
+        <w:pStyle w:val="Contents1"/>
+        <w:tabs>
+          <w:tab w:val="right" w:pos="8494" w:leader="dot"/>
+          <w:tab w:val="right" w:pos="8504" w:leader="dot"/>
+        </w:tabs>
+        <w:rPr/>
+      </w:pPr>
+      <w:hyperlink w:anchor="__RefHeading__838_242833606">
+        <w:r>
+          <w:rPr/>
+        </w:r>
+      </w:hyperlink>
+    </w:p>
+    <w:p>
+      <w:pPr>
         <w:pStyle w:val="Normal"/>
         <w:rPr/>
       </w:pPr>
@@ -5319,46 +5385,6 @@
           <w:rPr/>
         </w:r>
       </w:hyperlink>
-    </w:p>
-    <w:p>
-      <w:pPr>
-        <w:pStyle w:val="Normal"/>
-        <w:ind w:left="0" w:right="-568" w:hanging="0"/>
-        <w:rPr>
-          <w:rFonts w:cs="Times New Roman" w:ascii="Times New Roman" w:hAnsi="Times New Roman"/>
-          <w:b/>
-          <w:sz w:val="24"/>
-          <w:szCs w:val="24"/>
-        </w:rPr>
-      </w:pPr>
-      <w:r>
-        <w:rPr>
-          <w:rFonts w:cs="Times New Roman" w:ascii="Times New Roman" w:hAnsi="Times New Roman"/>
-          <w:b/>
-          <w:sz w:val="24"/>
-          <w:szCs w:val="24"/>
-        </w:rPr>
-      </w:r>
-    </w:p>
-    <w:p>
-      <w:pPr>
-        <w:pStyle w:val="Normal"/>
-        <w:ind w:left="0" w:right="-568" w:hanging="0"/>
-        <w:rPr>
-          <w:rFonts w:cs="Times New Roman" w:ascii="Times New Roman" w:hAnsi="Times New Roman"/>
-          <w:b/>
-          <w:sz w:val="24"/>
-          <w:szCs w:val="24"/>
-        </w:rPr>
-      </w:pPr>
-      <w:r>
-        <w:rPr>
-          <w:rFonts w:cs="Times New Roman" w:ascii="Times New Roman" w:hAnsi="Times New Roman"/>
-          <w:b/>
-          <w:sz w:val="24"/>
-          <w:szCs w:val="24"/>
-        </w:rPr>
-      </w:r>
     </w:p>
     <w:p>
       <w:pPr>
@@ -6310,25 +6336,7 @@
           <w:sz w:val="24"/>
           <w:szCs w:val="24"/>
         </w:rPr>
-        <w:t xml:space="preserve">Esta seção </w:t>
-      </w:r>
-      <w:r>
-        <w:rPr>
-          <w:rFonts w:cs="Times New Roman" w:ascii="Times New Roman" w:hAnsi="Times New Roman"/>
-          <w:color w:val="000000"/>
-          <w:sz w:val="24"/>
-          <w:szCs w:val="24"/>
-        </w:rPr>
-        <w:t xml:space="preserve">do trabalho </w:t>
-      </w:r>
-      <w:r>
-        <w:rPr>
-          <w:rFonts w:cs="Times New Roman" w:ascii="Times New Roman" w:hAnsi="Times New Roman"/>
-          <w:color w:val="000000"/>
-          <w:sz w:val="24"/>
-          <w:szCs w:val="24"/>
-        </w:rPr>
-        <w:t>descreve os objetivos gerais e específicos do projeto.</w:t>
+        <w:t>Esta seção do trabalho descreve os objetivos gerais e específicos do projeto.</w:t>
       </w:r>
     </w:p>
     <w:p>
@@ -6697,27 +6705,7 @@
           <w:sz w:val="24"/>
           <w:szCs w:val="24"/>
         </w:rPr>
-        <w:t xml:space="preserve">Desenvolver módulo para ler dados do Trello </w:t>
-      </w:r>
-      <w:r>
-        <w:rPr>
-          <w:rFonts w:cs="Times New Roman" w:ascii="Times New Roman" w:hAnsi="Times New Roman"/>
-          <w:bCs/>
-          <w:color w:val="000000"/>
-          <w:sz w:val="24"/>
-          <w:szCs w:val="24"/>
-        </w:rPr>
-        <w:t>(http://www.trello.com</w:t>
-      </w:r>
-      <w:r>
-        <w:rPr>
-          <w:rFonts w:cs="Times New Roman" w:ascii="Times New Roman" w:hAnsi="Times New Roman"/>
-          <w:bCs/>
-          <w:color w:val="000000"/>
-          <w:sz w:val="24"/>
-          <w:szCs w:val="24"/>
-        </w:rPr>
-        <w:t>);</w:t>
+        <w:t>Desenvolver módulo para ler dados do Trello (http://www.trello.com);</w:t>
       </w:r>
     </w:p>
     <w:p>
@@ -7445,7 +7433,30 @@
           <w:szCs w:val="24"/>
           <w:lang w:val="en-US"/>
         </w:rPr>
-        <w:t>Este projeto será desenvolvido utilizando a linguagem de programação Python, pois ela provém facilidade no desenvolvimento, as APIs são simples e bem documentadas, assim como a própria linguagem. Python é uma linguagem de programação grátis, onde não precisa pagar nenhuma licença ou algo do tipo. Será utilizado também o framework Django para auxiliar no desenvolvimento das páginas e integração com banco de dados.</w:t>
+        <w:t>Este projeto será desenvolvido utilizando a linguagem de programação Python, pois ela provém facilidade no desenvolvimento, as APIs são simples e bem documentadas, assim como a própria linguagem. É fácil configurar bibliotecas externas. Python é uma linguagem de programação grátis, onde não precisa pagar nenhuma licença. (</w:t>
+      </w:r>
+      <w:hyperlink r:id="rId3">
+        <w:r>
+          <w:rPr>
+            <w:rStyle w:val="InternetLink"/>
+            <w:rFonts w:cs="Times New Roman" w:ascii="Times New Roman" w:hAnsi="Times New Roman"/>
+            <w:color w:val="000000"/>
+            <w:sz w:val="24"/>
+            <w:szCs w:val="24"/>
+            <w:lang w:val="en-US"/>
+          </w:rPr>
+          <w:t>http://www.python.org.br/</w:t>
+        </w:r>
+      </w:hyperlink>
+      <w:r>
+        <w:rPr>
+          <w:rFonts w:cs="Times New Roman" w:ascii="Times New Roman" w:hAnsi="Times New Roman"/>
+          <w:color w:val="000000"/>
+          <w:sz w:val="24"/>
+          <w:szCs w:val="24"/>
+          <w:lang w:val="en-US"/>
+        </w:rPr>
+        <w:t>).</w:t>
       </w:r>
     </w:p>
     <w:p>
@@ -7458,16 +7469,41 @@
           <w:color w:val="000000"/>
           <w:sz w:val="24"/>
           <w:szCs w:val="24"/>
-        </w:rPr>
-      </w:pPr>
-      <w:r>
-        <w:rPr>
-          <w:rFonts w:cs="Times New Roman" w:ascii="Times New Roman" w:hAnsi="Times New Roman"/>
-          <w:color w:val="000000"/>
-          <w:sz w:val="24"/>
-          <w:szCs w:val="24"/>
-        </w:rPr>
-        <w:t>Os dados serão guardados no banco de dados PostgreSQL por ser poderoso e grátis. O PostgreSQL provém a capacidade de escrever consultas complexas e retornar os dados em um formato específico para que o sistema possa utilizá-los de maneira mais facil.</w:t>
+          <w:lang w:val="en-US"/>
+        </w:rPr>
+      </w:pPr>
+      <w:r>
+        <w:rPr>
+          <w:rFonts w:cs="Times New Roman" w:ascii="Times New Roman" w:hAnsi="Times New Roman"/>
+          <w:color w:val="000000"/>
+          <w:sz w:val="24"/>
+          <w:szCs w:val="24"/>
+          <w:lang w:val="en-US"/>
+        </w:rPr>
+        <w:t>Será utilizado também o framework Django para auxiliar no desenvolvimento das páginas e integração com banco de dados (</w:t>
+      </w:r>
+      <w:hyperlink r:id="rId4">
+        <w:r>
+          <w:rPr>
+            <w:rStyle w:val="InternetLink"/>
+            <w:rFonts w:cs="Times New Roman" w:ascii="Times New Roman" w:hAnsi="Times New Roman"/>
+            <w:color w:val="000000"/>
+            <w:sz w:val="24"/>
+            <w:szCs w:val="24"/>
+            <w:lang w:val="en-US"/>
+          </w:rPr>
+          <w:t>https://www.djangoproject.com/</w:t>
+        </w:r>
+      </w:hyperlink>
+      <w:r>
+        <w:rPr>
+          <w:rFonts w:cs="Times New Roman" w:ascii="Times New Roman" w:hAnsi="Times New Roman"/>
+          <w:color w:val="000000"/>
+          <w:sz w:val="24"/>
+          <w:szCs w:val="24"/>
+          <w:lang w:val="en-US"/>
+        </w:rPr>
+        <w:t>).</w:t>
       </w:r>
     </w:p>
     <w:p>
@@ -7489,7 +7525,71 @@
           <w:sz w:val="24"/>
           <w:szCs w:val="24"/>
         </w:rPr>
-        <w:t>O desenvolvimento em si será feito com uma ferramenta chamada Sublime. Esta ferramenta facilita o desenvolvimento pois ela oferece muitas funcionalidades úteis como auto complete, lista de arquivos do projeto, multi seleção, entre outras.</w:t>
+        <w:t>Os dados serão guardados no banco de dados PostgreSQL por ser poderoso e grátis. O PostgreSQL provém a capacidade de escrever consultas complexas e retornar os dados em um formato específico para que o sistema possa utilizá-los de maneira mais facil (</w:t>
+      </w:r>
+      <w:hyperlink r:id="rId5">
+        <w:r>
+          <w:rPr>
+            <w:rStyle w:val="InternetLink"/>
+            <w:rFonts w:cs="Times New Roman" w:ascii="Times New Roman" w:hAnsi="Times New Roman"/>
+            <w:color w:val="000000"/>
+            <w:sz w:val="24"/>
+            <w:szCs w:val="24"/>
+          </w:rPr>
+          <w:t>http://www.postgresql.org/</w:t>
+        </w:r>
+      </w:hyperlink>
+      <w:r>
+        <w:rPr>
+          <w:rFonts w:cs="Times New Roman" w:ascii="Times New Roman" w:hAnsi="Times New Roman"/>
+          <w:color w:val="000000"/>
+          <w:sz w:val="24"/>
+          <w:szCs w:val="24"/>
+        </w:rPr>
+        <w:t>).</w:t>
+      </w:r>
+    </w:p>
+    <w:p>
+      <w:pPr>
+        <w:pStyle w:val="Normal"/>
+        <w:ind w:left="0" w:right="-568" w:firstLine="708"/>
+        <w:jc w:val="both"/>
+        <w:rPr>
+          <w:rFonts w:cs="Times New Roman" w:ascii="Times New Roman" w:hAnsi="Times New Roman"/>
+          <w:color w:val="000000"/>
+          <w:sz w:val="24"/>
+          <w:szCs w:val="24"/>
+        </w:rPr>
+      </w:pPr>
+      <w:r>
+        <w:rPr>
+          <w:rFonts w:cs="Times New Roman" w:ascii="Times New Roman" w:hAnsi="Times New Roman"/>
+          <w:color w:val="000000"/>
+          <w:sz w:val="24"/>
+          <w:szCs w:val="24"/>
+        </w:rPr>
+        <w:t>O desenvolvimento será feito utilizando uma ferramenta chamada Sublime. Esta ferramenta facilita o desenvolvimento pois ela oferece muitas funcionalidades úteis como auto complete, lista de arquivos do projeto, multi seleção, entre outras. O Sublime é uma ferramenta extremamente leve. (</w:t>
+      </w:r>
+      <w:hyperlink r:id="rId6">
+        <w:r>
+          <w:rPr>
+            <w:rStyle w:val="InternetLink"/>
+            <w:rFonts w:cs="Times New Roman" w:ascii="Times New Roman" w:hAnsi="Times New Roman"/>
+            <w:color w:val="000000"/>
+            <w:sz w:val="24"/>
+            <w:szCs w:val="24"/>
+          </w:rPr>
+          <w:t>http://www.sublimetext.com/</w:t>
+        </w:r>
+      </w:hyperlink>
+      <w:r>
+        <w:rPr>
+          <w:rFonts w:cs="Times New Roman" w:ascii="Times New Roman" w:hAnsi="Times New Roman"/>
+          <w:color w:val="000000"/>
+          <w:sz w:val="24"/>
+          <w:szCs w:val="24"/>
+        </w:rPr>
+        <w:t>).</w:t>
       </w:r>
     </w:p>
     <w:p>
@@ -7588,26 +7688,16 @@
           <w:sz w:val="24"/>
           <w:szCs w:val="24"/>
         </w:rPr>
-        <w:t xml:space="preserve">Lorem ipsum dolor sit amet, consectetur adipiscing elit. Quisque rhoncus nisi id ante facilisis sit amet imperdiet nulla lacinia. Donec in dui vitae nisl fringilla hendrerit. Vivamus et arcu vitae odio porta eleifend. </w:t>
-      </w:r>
-      <w:r>
-        <w:rPr>
-          <w:rFonts w:cs="Times New Roman" w:ascii="Times New Roman" w:hAnsi="Times New Roman"/>
-          <w:color w:val="000000"/>
-          <w:sz w:val="24"/>
-          <w:szCs w:val="24"/>
-          <w:lang w:val="en-US"/>
-        </w:rPr>
-        <w:t xml:space="preserve">Ut vel mi ut leo pharetra laoreet at vitae tortor. </w:t>
-      </w:r>
-      <w:r>
-        <w:rPr>
-          <w:rFonts w:cs="Times New Roman" w:ascii="Times New Roman" w:hAnsi="Times New Roman"/>
-          <w:color w:val="000000"/>
-          <w:sz w:val="24"/>
-          <w:szCs w:val="24"/>
-        </w:rPr>
-        <w:t>Donec egestas hendrerit elementum. Integer tempus rutrum leo, quis elementum sapien scelerisque a. In vel mauris ante, vitae adipiscing ante. Proin dolor elit, pharetra sed gravida id, suscipit vitae metus.</w:t>
+        <w:t xml:space="preserve">O sistema será restringido somente para pessoas que possuem acesso. Diferentes usuários poderão acessar diferentes projetos, os quais terá a opção para fazer a coleta de dados e ver os relatórios. </w:t>
+      </w:r>
+      <w:r>
+        <w:rPr>
+          <w:rFonts w:cs="Times New Roman" w:ascii="Times New Roman" w:hAnsi="Times New Roman"/>
+          <w:color w:val="000000"/>
+          <w:sz w:val="24"/>
+          <w:szCs w:val="24"/>
+        </w:rPr>
+        <w:t>O sistema incluirá a área do administrador, onde poderão ser criados projetos e adicionar pessoas a estes projetos.</w:t>
       </w:r>
     </w:p>
     <w:p>
@@ -7628,56 +7718,8 @@
           <w:color w:val="000000"/>
           <w:sz w:val="24"/>
           <w:szCs w:val="24"/>
-          <w:lang w:val="en-US"/>
-        </w:rPr>
-        <w:t xml:space="preserve">Proin bibendum urna at massa ullamcorper tincidunt consectetur nisi hendrerit. </w:t>
-      </w:r>
-      <w:r>
-        <w:rPr>
-          <w:rFonts w:cs="Times New Roman" w:ascii="Times New Roman" w:hAnsi="Times New Roman"/>
-          <w:color w:val="000000"/>
-          <w:sz w:val="24"/>
-          <w:szCs w:val="24"/>
-        </w:rPr>
-        <w:t xml:space="preserve">Phasellus quis ante quis lorem consectetur cursus. Aenean fringilla, lorem sed pellentesque varius, velit nulla sagittis sem, ut venenatis erat risus rhoncus tortor. Cum sociis natoque penatibus et magnis dis parturient montes, nascetur ridiculus mus. In nec elit nisl, quis dignissim enim. Nam eu libero nunc, non mollis sapien. </w:t>
-      </w:r>
-      <w:r>
-        <w:rPr>
-          <w:rFonts w:cs="Times New Roman" w:ascii="Times New Roman" w:hAnsi="Times New Roman"/>
-          <w:color w:val="000000"/>
-          <w:sz w:val="24"/>
-          <w:szCs w:val="24"/>
-          <w:lang w:val="en-US"/>
-        </w:rPr>
-        <w:t xml:space="preserve">Aliquam tortor diam, congue eget sagittis in, tincidunt eget risus. Proin eget purus ligula. </w:t>
-      </w:r>
-      <w:r>
-        <w:rPr>
-          <w:rFonts w:cs="Times New Roman" w:ascii="Times New Roman" w:hAnsi="Times New Roman"/>
-          <w:color w:val="000000"/>
-          <w:sz w:val="24"/>
-          <w:szCs w:val="24"/>
-        </w:rPr>
-        <w:t xml:space="preserve">Sed consectetur, libero fermentum gravida tempor, mi elit tempus dolor, in pellentesque purus quam at metus. Aenean ante massa, interdum id bibendum eget, tempor sit amet dolor. Fusce a lacus eu massa gravida cursus. </w:t>
-      </w:r>
-      <w:r>
-        <w:rPr>
-          <w:rFonts w:cs="Times New Roman" w:ascii="Times New Roman" w:hAnsi="Times New Roman"/>
-          <w:color w:val="000000"/>
-          <w:sz w:val="24"/>
-          <w:szCs w:val="24"/>
-          <w:lang w:val="en-US"/>
-        </w:rPr>
-        <w:t xml:space="preserve">In sagittis nibh a leo venenatis non placerat arcu tristique. </w:t>
-      </w:r>
-      <w:r>
-        <w:rPr>
-          <w:rFonts w:cs="Times New Roman" w:ascii="Times New Roman" w:hAnsi="Times New Roman"/>
-          <w:color w:val="000000"/>
-          <w:sz w:val="24"/>
-          <w:szCs w:val="24"/>
-        </w:rPr>
-        <w:t>Duis bibendum mattis rhoncus. Nullam sit amet enim sapien.</w:t>
+        </w:rPr>
+        <w:t>Considera-se que os projetos tenham acompanhamento na ferramenta online Trello. Esta ferramenta disponibiliza boards onde o usuário pode criar listas, cards, adicionar informações, anexar arquivos, etc.</w:t>
       </w:r>
     </w:p>
     <w:p>
@@ -7699,7 +7741,7 @@
           <w:sz w:val="24"/>
           <w:szCs w:val="24"/>
         </w:rPr>
-        <w:t>A Figura 1 Lorem ipsum dolor sit amet.</w:t>
+        <w:t>A coleta de métricas basicamente irá acessar a API do Trello em Python. O usuário selecionará um projeto e iniciará a coleta. O sistema irá buscar os cards que estiverem na última coluna do board, que é a coluna “done”, onde terá as tarefas que foram concluídas na Sprint.</w:t>
       </w:r>
     </w:p>
     <w:p>
@@ -7721,129 +7763,7 @@
           <w:sz w:val="24"/>
           <w:szCs w:val="24"/>
         </w:rPr>
-      </w:r>
-    </w:p>
-    <w:p>
-      <w:pPr>
-        <w:pStyle w:val="Caption1"/>
-        <w:keepNext/>
-        <w:spacing w:before="0" w:after="0"/>
-        <w:rPr>
-          <w:rFonts w:cs="Times New Roman" w:ascii="Times New Roman" w:hAnsi="Times New Roman"/>
-          <w:b w:val="false"/>
-          <w:color w:val="00000A"/>
-          <w:sz w:val="24"/>
-          <w:szCs w:val="24"/>
-        </w:rPr>
-      </w:pPr>
-      <w:bookmarkStart w:id="15" w:name="_Toc349914463"/>
-      <w:r>
-        <w:rPr>
-          <w:rFonts w:cs="Times New Roman" w:ascii="Times New Roman" w:hAnsi="Times New Roman"/>
-          <w:b w:val="false"/>
-          <w:color w:val="00000A"/>
-          <w:sz w:val="24"/>
-          <w:szCs w:val="24"/>
-        </w:rPr>
-        <w:t xml:space="preserve">Figura </w:t>
-      </w:r>
-      <w:r>
-        <w:rPr>
-          <w:rFonts w:cs="Times New Roman" w:ascii="Times New Roman" w:hAnsi="Times New Roman"/>
-          <w:b w:val="false"/>
-          <w:color w:val="00000A"/>
-          <w:sz w:val="24"/>
-          <w:szCs w:val="24"/>
-        </w:rPr>
-        <w:fldChar w:fldCharType="begin"/>
-      </w:r>
-      <w:r>
-        <w:instrText> SEQ """"""""Figura"""""""" \*Arabic </w:instrText>
-      </w:r>
-      <w:r>
-        <w:fldChar w:fldCharType="separate"/>
-      </w:r>
-      <w:r>
-        <w:t>1</w:t>
-      </w:r>
-      <w:r>
-        <w:fldChar w:fldCharType="end"/>
-      </w:r>
-      <w:bookmarkEnd w:id="15"/>
-      <w:r>
-        <w:rPr>
-          <w:rFonts w:cs="Times New Roman" w:ascii="Times New Roman" w:hAnsi="Times New Roman"/>
-          <w:b w:val="false"/>
-          <w:color w:val="00000A"/>
-          <w:sz w:val="24"/>
-          <w:szCs w:val="24"/>
-        </w:rPr>
-        <w:t xml:space="preserve"> - Lorem ipsum dolor sit amet</w:t>
-      </w:r>
-    </w:p>
-    <w:p>
-      <w:pPr>
-        <w:pStyle w:val="Normal"/>
-        <w:rPr/>
-      </w:pPr>
-      <w:r>
-        <w:rPr/>
-      </w:r>
-    </w:p>
-    <w:p>
-      <w:pPr>
-        <w:pStyle w:val="Normal"/>
-        <w:keepNext/>
-        <w:ind w:left="0" w:right="-568" w:hanging="0"/>
-        <w:jc w:val="center"/>
-        <w:rPr/>
-      </w:pPr>
-      <w:r>
-        <w:rPr/>
-        <w:drawing>
-          <wp:inline distT="0" distB="0" distL="0" distR="0">
-            <wp:extent cx="2326005" cy="695960"/>
-            <wp:effectExtent l="0" t="0" r="0" b="0"/>
-            <wp:docPr id="0" name="Picture" descr=""/>
-            <wp:cNvGraphicFramePr>
-              <a:graphicFrameLocks xmlns:a="http://schemas.openxmlformats.org/drawingml/2006/main" noChangeAspect="1"/>
-            </wp:cNvGraphicFramePr>
-            <a:graphic xmlns:a="http://schemas.openxmlformats.org/drawingml/2006/main">
-              <a:graphicData uri="http://schemas.openxmlformats.org/drawingml/2006/picture">
-                <pic:pic xmlns:pic="http://schemas.openxmlformats.org/drawingml/2006/picture">
-                  <pic:nvPicPr>
-                    <pic:cNvPr id="0" name="Picture" descr=""/>
-                    <pic:cNvPicPr>
-                      <a:picLocks noChangeAspect="1" noChangeArrowheads="1"/>
-                    </pic:cNvPicPr>
-                  </pic:nvPicPr>
-                  <pic:blipFill>
-                    <a:blip r:embed="rId3"/>
-                    <a:stretch>
-                      <a:fillRect/>
-                    </a:stretch>
-                  </pic:blipFill>
-                  <pic:spPr bwMode="auto">
-                    <a:xfrm>
-                      <a:off x="0" y="0"/>
-                      <a:ext cx="2326005" cy="695960"/>
-                    </a:xfrm>
-                    <a:prstGeom prst="rect">
-                      <a:avLst/>
-                    </a:prstGeom>
-                    <a:noFill/>
-                    <a:ln w="9525">
-                      <a:noFill/>
-                      <a:miter lim="800000"/>
-                      <a:headEnd/>
-                      <a:tailEnd/>
-                    </a:ln>
-                  </pic:spPr>
-                </pic:pic>
-              </a:graphicData>
-            </a:graphic>
-          </wp:inline>
-        </w:drawing>
+        <w:t>O sistema irá coletar o identificador de cada card, quanto tempo levou para ser finalizado, os pontos, linguagem de programação e número de testes unitários criados para aquela tarefa. A última etapa da coleta de dados é salvá-los no banco de dados PostgreSQL. Cada execução referente a um projeto será considerada uma Sprint.</w:t>
       </w:r>
     </w:p>
     <w:p>
@@ -7865,164 +7785,25 @@
           <w:sz w:val="24"/>
           <w:szCs w:val="24"/>
         </w:rPr>
-      </w:r>
-    </w:p>
-    <w:p>
-      <w:pPr>
-        <w:pStyle w:val="Normal"/>
-        <w:ind w:left="0" w:right="-568" w:firstLine="708"/>
-        <w:jc w:val="both"/>
-        <w:rPr>
-          <w:rFonts w:cs="Times New Roman" w:ascii="Times New Roman" w:hAnsi="Times New Roman"/>
-          <w:color w:val="000000"/>
-          <w:sz w:val="24"/>
-          <w:szCs w:val="24"/>
-        </w:rPr>
-      </w:pPr>
-      <w:r>
-        <w:rPr>
-          <w:rFonts w:cs="Times New Roman" w:ascii="Times New Roman" w:hAnsi="Times New Roman"/>
-          <w:color w:val="000000"/>
-          <w:sz w:val="24"/>
-          <w:szCs w:val="24"/>
-        </w:rPr>
-        <w:t>A Figura 2 Lorem ipsum dolor sit amet.</w:t>
-      </w:r>
-    </w:p>
-    <w:p>
-      <w:pPr>
-        <w:pStyle w:val="Normal"/>
-        <w:ind w:left="0" w:right="-568" w:hanging="0"/>
-        <w:jc w:val="both"/>
-        <w:rPr>
-          <w:rFonts w:cs="Times New Roman" w:ascii="Times New Roman" w:hAnsi="Times New Roman"/>
-          <w:color w:val="000000"/>
-          <w:sz w:val="24"/>
-          <w:szCs w:val="24"/>
-        </w:rPr>
-      </w:pPr>
-      <w:r>
-        <w:rPr>
-          <w:rFonts w:cs="Times New Roman" w:ascii="Times New Roman" w:hAnsi="Times New Roman"/>
-          <w:color w:val="000000"/>
-          <w:sz w:val="24"/>
-          <w:szCs w:val="24"/>
-        </w:rPr>
-      </w:r>
-    </w:p>
-    <w:p>
-      <w:pPr>
-        <w:pStyle w:val="Caption1"/>
-        <w:keepNext/>
-        <w:spacing w:before="0" w:after="0"/>
-        <w:rPr>
-          <w:rFonts w:cs="Times New Roman" w:ascii="Times New Roman" w:hAnsi="Times New Roman"/>
-          <w:b w:val="false"/>
-          <w:color w:val="00000A"/>
-          <w:sz w:val="24"/>
-          <w:szCs w:val="24"/>
-        </w:rPr>
-      </w:pPr>
-      <w:bookmarkStart w:id="16" w:name="_Toc349914464"/>
-      <w:r>
-        <w:rPr>
-          <w:rFonts w:cs="Times New Roman" w:ascii="Times New Roman" w:hAnsi="Times New Roman"/>
-          <w:b w:val="false"/>
-          <w:color w:val="00000A"/>
-          <w:sz w:val="24"/>
-          <w:szCs w:val="24"/>
-        </w:rPr>
-        <w:t xml:space="preserve">Figura </w:t>
-      </w:r>
-      <w:r>
-        <w:rPr>
-          <w:rFonts w:cs="Times New Roman" w:ascii="Times New Roman" w:hAnsi="Times New Roman"/>
-          <w:b w:val="false"/>
-          <w:color w:val="00000A"/>
-          <w:sz w:val="24"/>
-          <w:szCs w:val="24"/>
-        </w:rPr>
-        <w:fldChar w:fldCharType="begin"/>
-      </w:r>
-      <w:r>
-        <w:instrText> SEQ """"""""Figura"""""""" \*Arabic </w:instrText>
-      </w:r>
-      <w:r>
-        <w:fldChar w:fldCharType="separate"/>
-      </w:r>
-      <w:r>
-        <w:t>1</w:t>
-      </w:r>
-      <w:r>
-        <w:fldChar w:fldCharType="end"/>
-      </w:r>
-      <w:bookmarkEnd w:id="16"/>
-      <w:r>
-        <w:rPr>
-          <w:rFonts w:cs="Times New Roman" w:ascii="Times New Roman" w:hAnsi="Times New Roman"/>
-          <w:b w:val="false"/>
-          <w:color w:val="00000A"/>
-          <w:sz w:val="24"/>
-          <w:szCs w:val="24"/>
-        </w:rPr>
-        <w:t xml:space="preserve"> - Lorem ipsum dolor sit amet.</w:t>
-      </w:r>
-    </w:p>
-    <w:p>
-      <w:pPr>
-        <w:pStyle w:val="Normal"/>
-        <w:rPr/>
-      </w:pPr>
-      <w:r>
-        <w:rPr/>
-      </w:r>
-    </w:p>
-    <w:p>
-      <w:pPr>
-        <w:pStyle w:val="Normal"/>
-        <w:ind w:left="0" w:right="-568" w:hanging="0"/>
-        <w:jc w:val="center"/>
-        <w:rPr/>
-      </w:pPr>
-      <w:r>
-        <w:rPr/>
-        <w:pict>
-          <v:rect id="shape_0" stroked="f" style="position:absolute;margin-left:0.05pt;margin-top:0pt;width:415.15pt;height:180.4pt">
-            <v:imagedata r:id="rId4" detectmouseclick="t"/>
-            <v:wrap v:type="none"/>
-            <v:stroke color="#3465a4" joinstyle="round" endcap="flat"/>
-          </v:rect>
-        </w:pict>
-      </w:r>
-    </w:p>
-    <w:p>
-      <w:pPr>
-        <w:pStyle w:val="Normal"/>
-        <w:rPr/>
-      </w:pPr>
-      <w:r>
-        <w:rPr/>
-      </w:r>
-    </w:p>
-    <w:p>
-      <w:pPr>
-        <w:pStyle w:val="Normal"/>
-        <w:rPr>
-          <w:rFonts w:cs="Times New Roman" w:ascii="Times New Roman" w:hAnsi="Times New Roman"/>
-          <w:b/>
-          <w:bCs/>
-          <w:sz w:val="24"/>
-          <w:szCs w:val="24"/>
-        </w:rPr>
-      </w:pPr>
-      <w:r>
-        <w:rPr>
-          <w:rFonts w:cs="Times New Roman" w:ascii="Times New Roman" w:hAnsi="Times New Roman"/>
-          <w:b/>
-          <w:bCs/>
-          <w:sz w:val="24"/>
-          <w:szCs w:val="24"/>
-        </w:rPr>
+        <w:t xml:space="preserve">Serão disponibilizados relatórios de métricas referentes a um projeto e relatórios de métricas referentes a todos os projetos da empresa. Diferentes visões serão extraídas destes dados, assim como quantidade de testes unitários criados por sprint, quantidade de testes unitários criados por card, quantidade de estórias por pontos </w:t>
+      </w:r>
+      <w:r>
+        <w:rPr>
+          <w:rFonts w:cs="Times New Roman" w:ascii="Times New Roman" w:hAnsi="Times New Roman"/>
+          <w:color w:val="000000"/>
+          <w:sz w:val="24"/>
+          <w:szCs w:val="24"/>
+        </w:rPr>
+        <w:t>e</w:t>
+      </w:r>
+      <w:r>
+        <w:rPr>
+          <w:rFonts w:cs="Times New Roman" w:ascii="Times New Roman" w:hAnsi="Times New Roman"/>
+          <w:color w:val="000000"/>
+          <w:sz w:val="24"/>
+          <w:szCs w:val="24"/>
+        </w:rPr>
+        <w:t xml:space="preserve"> quantidade média de pontos por Sprint.</w:t>
       </w:r>
     </w:p>
     <w:p>
@@ -8037,10 +7818,10 @@
           <w:szCs w:val="24"/>
         </w:rPr>
       </w:pPr>
-      <w:bookmarkStart w:id="17" w:name="_Toc350370128"/>
-      <w:bookmarkStart w:id="18" w:name="__RefHeading__828_242833606"/>
-      <w:bookmarkEnd w:id="17"/>
-      <w:bookmarkEnd w:id="18"/>
+      <w:bookmarkStart w:id="15" w:name="_Toc350370128"/>
+      <w:bookmarkStart w:id="16" w:name="__RefHeading__828_242833606"/>
+      <w:bookmarkEnd w:id="15"/>
+      <w:bookmarkEnd w:id="16"/>
       <w:r>
         <w:rPr>
           <w:rFonts w:cs="Times New Roman" w:ascii="Times New Roman" w:hAnsi="Times New Roman"/>
@@ -8207,7 +7988,7 @@
           <w:szCs w:val="24"/>
         </w:rPr>
       </w:pPr>
-      <w:bookmarkStart w:id="19" w:name="_Toc349914483"/>
+      <w:bookmarkStart w:id="17" w:name="_Toc349914483"/>
       <w:r>
         <w:rPr>
           <w:rFonts w:cs="Times New Roman" w:ascii="Times New Roman" w:hAnsi="Times New Roman"/>
@@ -8229,7 +8010,7 @@
         <w:fldChar w:fldCharType="begin"/>
       </w:r>
       <w:r>
-        <w:instrText> SEQ """"""""Tabela"""""""" \*Arabic </w:instrText>
+        <w:instrText> SEQ """"""""""Tabela"""""""""" \*Arabic </w:instrText>
       </w:r>
       <w:r>
         <w:fldChar w:fldCharType="separate"/>
@@ -8240,7 +8021,7 @@
       <w:r>
         <w:fldChar w:fldCharType="end"/>
       </w:r>
-      <w:bookmarkEnd w:id="19"/>
+      <w:bookmarkEnd w:id="17"/>
       <w:r>
         <w:rPr>
           <w:rFonts w:cs="Times New Roman" w:ascii="Times New Roman" w:hAnsi="Times New Roman"/>
@@ -8336,7 +8117,7 @@
             </w:tcBorders>
             <w:shd w:fill="BFBFBF" w:val="clear"/>
             <w:tcMar>
-              <w:left w:w="73" w:type="dxa"/>
+              <w:left w:w="63" w:type="dxa"/>
             </w:tcMar>
             <w:vAlign w:val="center"/>
           </w:tcPr>
@@ -8377,7 +8158,7 @@
             </w:tcBorders>
             <w:shd w:fill="BFBFBF" w:val="clear"/>
             <w:tcMar>
-              <w:left w:w="73" w:type="dxa"/>
+              <w:left w:w="63" w:type="dxa"/>
             </w:tcMar>
             <w:vAlign w:val="center"/>
           </w:tcPr>
@@ -8423,7 +8204,7 @@
             </w:tcBorders>
             <w:shd w:fill="BFBFBF" w:val="clear"/>
             <w:tcMar>
-              <w:left w:w="73" w:type="dxa"/>
+              <w:left w:w="63" w:type="dxa"/>
             </w:tcMar>
             <w:vAlign w:val="center"/>
           </w:tcPr>
@@ -8463,7 +8244,7 @@
             </w:tcBorders>
             <w:shd w:fill="FFFFFF" w:val="clear"/>
             <w:tcMar>
-              <w:left w:w="73" w:type="dxa"/>
+              <w:left w:w="63" w:type="dxa"/>
             </w:tcMar>
           </w:tcPr>
           <w:p>
@@ -8502,7 +8283,7 @@
             </w:tcBorders>
             <w:shd w:fill="FFFFFF" w:val="clear"/>
             <w:tcMar>
-              <w:left w:w="73" w:type="dxa"/>
+              <w:left w:w="63" w:type="dxa"/>
             </w:tcMar>
           </w:tcPr>
           <w:p>
@@ -8546,7 +8327,7 @@
             </w:tcBorders>
             <w:shd w:fill="BFBFBF" w:val="clear"/>
             <w:tcMar>
-              <w:left w:w="73" w:type="dxa"/>
+              <w:left w:w="63" w:type="dxa"/>
             </w:tcMar>
             <w:vAlign w:val="center"/>
           </w:tcPr>
@@ -8586,7 +8367,7 @@
             </w:tcBorders>
             <w:shd w:fill="FFFFFF" w:val="clear"/>
             <w:tcMar>
-              <w:left w:w="73" w:type="dxa"/>
+              <w:left w:w="63" w:type="dxa"/>
             </w:tcMar>
           </w:tcPr>
           <w:p>
@@ -8624,7 +8405,7 @@
             </w:tcBorders>
             <w:shd w:fill="FFFFFF" w:val="clear"/>
             <w:tcMar>
-              <w:left w:w="73" w:type="dxa"/>
+              <w:left w:w="63" w:type="dxa"/>
             </w:tcMar>
           </w:tcPr>
           <w:p>
@@ -8707,10 +8488,10 @@
           <w:szCs w:val="24"/>
         </w:rPr>
       </w:pPr>
-      <w:bookmarkStart w:id="20" w:name="_Toc350370129"/>
-      <w:bookmarkStart w:id="21" w:name="__RefHeading__830_242833606"/>
-      <w:bookmarkEnd w:id="20"/>
-      <w:bookmarkEnd w:id="21"/>
+      <w:bookmarkStart w:id="18" w:name="_Toc350370129"/>
+      <w:bookmarkStart w:id="19" w:name="__RefHeading__830_242833606"/>
+      <w:bookmarkEnd w:id="18"/>
+      <w:bookmarkEnd w:id="19"/>
       <w:r>
         <w:rPr>
           <w:rFonts w:cs="Times New Roman" w:ascii="Times New Roman" w:hAnsi="Times New Roman"/>
@@ -8899,9 +8680,9 @@
           <w:szCs w:val="24"/>
         </w:rPr>
       </w:pPr>
-      <w:bookmarkStart w:id="22" w:name="_Toc350370130"/>
-      <w:bookmarkStart w:id="23" w:name="__RefHeading__832_242833606"/>
-      <w:bookmarkEnd w:id="23"/>
+      <w:bookmarkStart w:id="20" w:name="_Toc350370130"/>
+      <w:bookmarkStart w:id="21" w:name="__RefHeading__832_242833606"/>
+      <w:bookmarkEnd w:id="21"/>
       <w:r>
         <w:rPr>
           <w:rFonts w:cs="Times New Roman" w:ascii="Times New Roman" w:hAnsi="Times New Roman"/>
@@ -8911,7 +8692,7 @@
         </w:rPr>
         <w:t>8 VALIDAÇÃO</w:t>
       </w:r>
-      <w:bookmarkEnd w:id="22"/>
+      <w:bookmarkEnd w:id="20"/>
       <w:r>
         <w:rPr>
           <w:rFonts w:cs="Times New Roman" w:ascii="Times New Roman" w:hAnsi="Times New Roman"/>
@@ -9042,10 +8823,10 @@
           <w:szCs w:val="24"/>
         </w:rPr>
       </w:pPr>
-      <w:bookmarkStart w:id="24" w:name="_Toc350370131"/>
-      <w:bookmarkStart w:id="25" w:name="__RefHeading__834_242833606"/>
-      <w:bookmarkEnd w:id="24"/>
-      <w:bookmarkEnd w:id="25"/>
+      <w:bookmarkStart w:id="22" w:name="_Toc350370131"/>
+      <w:bookmarkStart w:id="23" w:name="__RefHeading__834_242833606"/>
+      <w:bookmarkEnd w:id="22"/>
+      <w:bookmarkEnd w:id="23"/>
       <w:r>
         <w:rPr>
           <w:rFonts w:cs="Times New Roman" w:ascii="Times New Roman" w:hAnsi="Times New Roman"/>
@@ -9088,7 +8869,7 @@
           <w:szCs w:val="24"/>
         </w:rPr>
       </w:pPr>
-      <w:bookmarkStart w:id="26" w:name="_Toc349914484"/>
+      <w:bookmarkStart w:id="24" w:name="_Toc349914484"/>
       <w:r>
         <w:rPr>
           <w:rFonts w:cs="Times New Roman" w:ascii="Times New Roman" w:hAnsi="Times New Roman"/>
@@ -9110,7 +8891,7 @@
         <w:fldChar w:fldCharType="begin"/>
       </w:r>
       <w:r>
-        <w:instrText> SEQ """"""""Tabela"""""""" \*Arabic </w:instrText>
+        <w:instrText> SEQ """"""""""Tabela"""""""""" \*Arabic </w:instrText>
       </w:r>
       <w:r>
         <w:fldChar w:fldCharType="separate"/>
@@ -9121,7 +8902,7 @@
       <w:r>
         <w:fldChar w:fldCharType="end"/>
       </w:r>
-      <w:bookmarkEnd w:id="26"/>
+      <w:bookmarkEnd w:id="24"/>
       <w:r>
         <w:rPr>
           <w:rFonts w:cs="Times New Roman" w:ascii="Times New Roman" w:hAnsi="Times New Roman"/>
@@ -9136,7 +8917,7 @@
     <w:tbl>
       <w:tblPr>
         <w:jc w:val="left"/>
-        <w:tblInd w:w="40" w:type="dxa"/>
+        <w:tblInd w:w="21" w:type="dxa"/>
         <w:tblBorders>
           <w:top w:val="single" w:sz="8" w:space="0" w:color="000001"/>
           <w:left w:val="single" w:sz="8" w:space="0" w:color="000001"/>
@@ -9147,16 +8928,16 @@
         </w:tblBorders>
         <w:tblCellMar>
           <w:top w:w="0" w:type="dxa"/>
-          <w:left w:w="28" w:type="dxa"/>
+          <w:left w:w="8" w:type="dxa"/>
           <w:bottom w:w="0" w:type="dxa"/>
           <w:right w:w="108" w:type="dxa"/>
         </w:tblCellMar>
       </w:tblPr>
       <w:tblGrid>
-        <w:gridCol w:w="2544"/>
-        <w:gridCol w:w="1983"/>
+        <w:gridCol w:w="2543"/>
+        <w:gridCol w:w="1981"/>
         <w:gridCol w:w="1556"/>
-        <w:gridCol w:w="2981"/>
+        <w:gridCol w:w="2982"/>
       </w:tblGrid>
       <w:tr>
         <w:trPr>
@@ -9165,7 +8946,7 @@
         </w:trPr>
         <w:tc>
           <w:tcPr>
-            <w:tcW w:w="2544" w:type="dxa"/>
+            <w:tcW w:w="2543" w:type="dxa"/>
             <w:tcBorders>
               <w:top w:val="single" w:sz="8" w:space="0" w:color="000001"/>
               <w:left w:val="single" w:sz="8" w:space="0" w:color="000001"/>
@@ -9176,7 +8957,7 @@
             </w:tcBorders>
             <w:shd w:fill="BFBFBF" w:val="clear"/>
             <w:tcMar>
-              <w:left w:w="28" w:type="dxa"/>
+              <w:left w:w="8" w:type="dxa"/>
             </w:tcMar>
           </w:tcPr>
           <w:p>
@@ -9203,7 +8984,7 @@
         </w:tc>
         <w:tc>
           <w:tcPr>
-            <w:tcW w:w="1983" w:type="dxa"/>
+            <w:tcW w:w="1981" w:type="dxa"/>
             <w:tcBorders>
               <w:top w:val="single" w:sz="8" w:space="0" w:color="000001"/>
               <w:left w:val="single" w:sz="8" w:space="0" w:color="000001"/>
@@ -9214,7 +8995,7 @@
             </w:tcBorders>
             <w:shd w:fill="BFBFBF" w:val="clear"/>
             <w:tcMar>
-              <w:left w:w="28" w:type="dxa"/>
+              <w:left w:w="8" w:type="dxa"/>
             </w:tcMar>
           </w:tcPr>
           <w:p>
@@ -9252,7 +9033,7 @@
             </w:tcBorders>
             <w:shd w:fill="BFBFBF" w:val="clear"/>
             <w:tcMar>
-              <w:left w:w="28" w:type="dxa"/>
+              <w:left w:w="8" w:type="dxa"/>
             </w:tcMar>
           </w:tcPr>
           <w:p>
@@ -9279,7 +9060,7 @@
         </w:tc>
         <w:tc>
           <w:tcPr>
-            <w:tcW w:w="2981" w:type="dxa"/>
+            <w:tcW w:w="2982" w:type="dxa"/>
             <w:tcBorders>
               <w:top w:val="single" w:sz="8" w:space="0" w:color="000001"/>
               <w:left w:val="single" w:sz="8" w:space="0" w:color="000001"/>
@@ -9290,7 +9071,7 @@
             </w:tcBorders>
             <w:shd w:fill="BFBFBF" w:val="clear"/>
             <w:tcMar>
-              <w:left w:w="28" w:type="dxa"/>
+              <w:left w:w="8" w:type="dxa"/>
             </w:tcMar>
           </w:tcPr>
           <w:p>
@@ -9323,7 +9104,7 @@
         </w:trPr>
         <w:tc>
           <w:tcPr>
-            <w:tcW w:w="2544" w:type="dxa"/>
+            <w:tcW w:w="2543" w:type="dxa"/>
             <w:tcBorders>
               <w:top w:val="single" w:sz="8" w:space="0" w:color="000001"/>
               <w:left w:val="single" w:sz="8" w:space="0" w:color="000001"/>
@@ -9334,7 +9115,7 @@
             </w:tcBorders>
             <w:shd w:fill="FFFFFF" w:val="clear"/>
             <w:tcMar>
-              <w:left w:w="28" w:type="dxa"/>
+              <w:left w:w="8" w:type="dxa"/>
             </w:tcMar>
             <w:vAlign w:val="center"/>
           </w:tcPr>
@@ -9360,7 +9141,7 @@
         </w:tc>
         <w:tc>
           <w:tcPr>
-            <w:tcW w:w="1983" w:type="dxa"/>
+            <w:tcW w:w="1981" w:type="dxa"/>
             <w:tcBorders>
               <w:top w:val="single" w:sz="8" w:space="0" w:color="000001"/>
               <w:left w:val="single" w:sz="8" w:space="0" w:color="000001"/>
@@ -9371,7 +9152,7 @@
             </w:tcBorders>
             <w:shd w:fill="FFFFFF" w:val="clear"/>
             <w:tcMar>
-              <w:left w:w="28" w:type="dxa"/>
+              <w:left w:w="8" w:type="dxa"/>
             </w:tcMar>
             <w:vAlign w:val="center"/>
           </w:tcPr>
@@ -9408,7 +9189,7 @@
             </w:tcBorders>
             <w:shd w:fill="FFFFFF" w:val="clear"/>
             <w:tcMar>
-              <w:left w:w="28" w:type="dxa"/>
+              <w:left w:w="8" w:type="dxa"/>
             </w:tcMar>
             <w:vAlign w:val="center"/>
           </w:tcPr>
@@ -9434,7 +9215,7 @@
         </w:tc>
         <w:tc>
           <w:tcPr>
-            <w:tcW w:w="2981" w:type="dxa"/>
+            <w:tcW w:w="2982" w:type="dxa"/>
             <w:tcBorders>
               <w:top w:val="single" w:sz="8" w:space="0" w:color="000001"/>
               <w:left w:val="single" w:sz="8" w:space="0" w:color="000001"/>
@@ -9445,7 +9226,7 @@
             </w:tcBorders>
             <w:shd w:fill="FFFFFF" w:val="clear"/>
             <w:tcMar>
-              <w:left w:w="28" w:type="dxa"/>
+              <w:left w:w="8" w:type="dxa"/>
             </w:tcMar>
             <w:vAlign w:val="center"/>
           </w:tcPr>
@@ -9477,7 +9258,7 @@
         </w:trPr>
         <w:tc>
           <w:tcPr>
-            <w:tcW w:w="2544" w:type="dxa"/>
+            <w:tcW w:w="2543" w:type="dxa"/>
             <w:tcBorders>
               <w:top w:val="single" w:sz="8" w:space="0" w:color="000001"/>
               <w:left w:val="single" w:sz="8" w:space="0" w:color="000001"/>
@@ -9488,7 +9269,7 @@
             </w:tcBorders>
             <w:shd w:fill="FFFFFF" w:val="clear"/>
             <w:tcMar>
-              <w:left w:w="28" w:type="dxa"/>
+              <w:left w:w="8" w:type="dxa"/>
             </w:tcMar>
             <w:vAlign w:val="center"/>
           </w:tcPr>
@@ -9514,7 +9295,7 @@
         </w:tc>
         <w:tc>
           <w:tcPr>
-            <w:tcW w:w="1983" w:type="dxa"/>
+            <w:tcW w:w="1981" w:type="dxa"/>
             <w:tcBorders>
               <w:top w:val="single" w:sz="8" w:space="0" w:color="000001"/>
               <w:left w:val="single" w:sz="8" w:space="0" w:color="000001"/>
@@ -9525,7 +9306,7 @@
             </w:tcBorders>
             <w:shd w:fill="FFFFFF" w:val="clear"/>
             <w:tcMar>
-              <w:left w:w="28" w:type="dxa"/>
+              <w:left w:w="8" w:type="dxa"/>
             </w:tcMar>
             <w:vAlign w:val="center"/>
           </w:tcPr>
@@ -9562,7 +9343,7 @@
             </w:tcBorders>
             <w:shd w:fill="FFFFFF" w:val="clear"/>
             <w:tcMar>
-              <w:left w:w="28" w:type="dxa"/>
+              <w:left w:w="8" w:type="dxa"/>
             </w:tcMar>
             <w:vAlign w:val="center"/>
           </w:tcPr>
@@ -9588,7 +9369,7 @@
         </w:tc>
         <w:tc>
           <w:tcPr>
-            <w:tcW w:w="2981" w:type="dxa"/>
+            <w:tcW w:w="2982" w:type="dxa"/>
             <w:tcBorders>
               <w:top w:val="single" w:sz="8" w:space="0" w:color="000001"/>
               <w:left w:val="single" w:sz="8" w:space="0" w:color="000001"/>
@@ -9599,7 +9380,7 @@
             </w:tcBorders>
             <w:shd w:fill="FFFFFF" w:val="clear"/>
             <w:tcMar>
-              <w:left w:w="28" w:type="dxa"/>
+              <w:left w:w="8" w:type="dxa"/>
             </w:tcMar>
             <w:vAlign w:val="center"/>
           </w:tcPr>
@@ -9631,7 +9412,7 @@
         </w:trPr>
         <w:tc>
           <w:tcPr>
-            <w:tcW w:w="2544" w:type="dxa"/>
+            <w:tcW w:w="2543" w:type="dxa"/>
             <w:tcBorders>
               <w:top w:val="single" w:sz="8" w:space="0" w:color="000001"/>
               <w:left w:val="single" w:sz="8" w:space="0" w:color="000001"/>
@@ -9642,7 +9423,7 @@
             </w:tcBorders>
             <w:shd w:fill="FFFFFF" w:val="clear"/>
             <w:tcMar>
-              <w:left w:w="28" w:type="dxa"/>
+              <w:left w:w="8" w:type="dxa"/>
             </w:tcMar>
             <w:vAlign w:val="center"/>
           </w:tcPr>
@@ -9668,7 +9449,7 @@
         </w:tc>
         <w:tc>
           <w:tcPr>
-            <w:tcW w:w="1983" w:type="dxa"/>
+            <w:tcW w:w="1981" w:type="dxa"/>
             <w:tcBorders>
               <w:top w:val="single" w:sz="8" w:space="0" w:color="000001"/>
               <w:left w:val="single" w:sz="8" w:space="0" w:color="000001"/>
@@ -9679,7 +9460,7 @@
             </w:tcBorders>
             <w:shd w:fill="FFFFFF" w:val="clear"/>
             <w:tcMar>
-              <w:left w:w="28" w:type="dxa"/>
+              <w:left w:w="8" w:type="dxa"/>
             </w:tcMar>
             <w:vAlign w:val="center"/>
           </w:tcPr>
@@ -9716,7 +9497,7 @@
             </w:tcBorders>
             <w:shd w:fill="FFFFFF" w:val="clear"/>
             <w:tcMar>
-              <w:left w:w="28" w:type="dxa"/>
+              <w:left w:w="8" w:type="dxa"/>
             </w:tcMar>
             <w:vAlign w:val="center"/>
           </w:tcPr>
@@ -9742,7 +9523,7 @@
         </w:tc>
         <w:tc>
           <w:tcPr>
-            <w:tcW w:w="2981" w:type="dxa"/>
+            <w:tcW w:w="2982" w:type="dxa"/>
             <w:tcBorders>
               <w:top w:val="single" w:sz="8" w:space="0" w:color="000001"/>
               <w:left w:val="single" w:sz="8" w:space="0" w:color="000001"/>
@@ -9753,7 +9534,7 @@
             </w:tcBorders>
             <w:shd w:fill="FFFFFF" w:val="clear"/>
             <w:tcMar>
-              <w:left w:w="28" w:type="dxa"/>
+              <w:left w:w="8" w:type="dxa"/>
             </w:tcMar>
             <w:vAlign w:val="center"/>
           </w:tcPr>
@@ -9785,7 +9566,7 @@
         </w:trPr>
         <w:tc>
           <w:tcPr>
-            <w:tcW w:w="2544" w:type="dxa"/>
+            <w:tcW w:w="2543" w:type="dxa"/>
             <w:tcBorders>
               <w:top w:val="single" w:sz="8" w:space="0" w:color="000001"/>
               <w:left w:val="single" w:sz="8" w:space="0" w:color="000001"/>
@@ -9796,7 +9577,7 @@
             </w:tcBorders>
             <w:shd w:fill="FFFFFF" w:val="clear"/>
             <w:tcMar>
-              <w:left w:w="28" w:type="dxa"/>
+              <w:left w:w="8" w:type="dxa"/>
             </w:tcMar>
             <w:vAlign w:val="center"/>
           </w:tcPr>
@@ -9822,7 +9603,7 @@
         </w:tc>
         <w:tc>
           <w:tcPr>
-            <w:tcW w:w="1983" w:type="dxa"/>
+            <w:tcW w:w="1981" w:type="dxa"/>
             <w:tcBorders>
               <w:top w:val="single" w:sz="8" w:space="0" w:color="000001"/>
               <w:left w:val="single" w:sz="8" w:space="0" w:color="000001"/>
@@ -9833,7 +9614,7 @@
             </w:tcBorders>
             <w:shd w:fill="FFFFFF" w:val="clear"/>
             <w:tcMar>
-              <w:left w:w="28" w:type="dxa"/>
+              <w:left w:w="8" w:type="dxa"/>
             </w:tcMar>
             <w:vAlign w:val="center"/>
           </w:tcPr>
@@ -9870,7 +9651,7 @@
             </w:tcBorders>
             <w:shd w:fill="FFFFFF" w:val="clear"/>
             <w:tcMar>
-              <w:left w:w="28" w:type="dxa"/>
+              <w:left w:w="8" w:type="dxa"/>
             </w:tcMar>
             <w:vAlign w:val="center"/>
           </w:tcPr>
@@ -9896,7 +9677,7 @@
         </w:tc>
         <w:tc>
           <w:tcPr>
-            <w:tcW w:w="2981" w:type="dxa"/>
+            <w:tcW w:w="2982" w:type="dxa"/>
             <w:tcBorders>
               <w:top w:val="single" w:sz="8" w:space="0" w:color="000001"/>
               <w:left w:val="single" w:sz="8" w:space="0" w:color="000001"/>
@@ -9907,7 +9688,7 @@
             </w:tcBorders>
             <w:shd w:fill="FFFFFF" w:val="clear"/>
             <w:tcMar>
-              <w:left w:w="28" w:type="dxa"/>
+              <w:left w:w="8" w:type="dxa"/>
             </w:tcMar>
             <w:vAlign w:val="center"/>
           </w:tcPr>
@@ -9939,7 +9720,7 @@
         </w:trPr>
         <w:tc>
           <w:tcPr>
-            <w:tcW w:w="2544" w:type="dxa"/>
+            <w:tcW w:w="2543" w:type="dxa"/>
             <w:tcBorders>
               <w:top w:val="single" w:sz="8" w:space="0" w:color="000001"/>
               <w:left w:val="single" w:sz="8" w:space="0" w:color="000001"/>
@@ -9950,7 +9731,7 @@
             </w:tcBorders>
             <w:shd w:fill="FFFFFF" w:val="clear"/>
             <w:tcMar>
-              <w:left w:w="28" w:type="dxa"/>
+              <w:left w:w="8" w:type="dxa"/>
             </w:tcMar>
             <w:vAlign w:val="center"/>
           </w:tcPr>
@@ -9976,7 +9757,7 @@
         </w:tc>
         <w:tc>
           <w:tcPr>
-            <w:tcW w:w="1983" w:type="dxa"/>
+            <w:tcW w:w="1981" w:type="dxa"/>
             <w:tcBorders>
               <w:top w:val="single" w:sz="8" w:space="0" w:color="000001"/>
               <w:left w:val="single" w:sz="8" w:space="0" w:color="000001"/>
@@ -9987,7 +9768,7 @@
             </w:tcBorders>
             <w:shd w:fill="FFFFFF" w:val="clear"/>
             <w:tcMar>
-              <w:left w:w="28" w:type="dxa"/>
+              <w:left w:w="8" w:type="dxa"/>
             </w:tcMar>
             <w:vAlign w:val="center"/>
           </w:tcPr>
@@ -10024,7 +9805,7 @@
             </w:tcBorders>
             <w:shd w:fill="FFFFFF" w:val="clear"/>
             <w:tcMar>
-              <w:left w:w="28" w:type="dxa"/>
+              <w:left w:w="8" w:type="dxa"/>
             </w:tcMar>
             <w:vAlign w:val="center"/>
           </w:tcPr>
@@ -10050,7 +9831,7 @@
         </w:tc>
         <w:tc>
           <w:tcPr>
-            <w:tcW w:w="2981" w:type="dxa"/>
+            <w:tcW w:w="2982" w:type="dxa"/>
             <w:tcBorders>
               <w:top w:val="single" w:sz="8" w:space="0" w:color="000001"/>
               <w:left w:val="single" w:sz="8" w:space="0" w:color="000001"/>
@@ -10061,7 +9842,7 @@
             </w:tcBorders>
             <w:shd w:fill="FFFFFF" w:val="clear"/>
             <w:tcMar>
-              <w:left w:w="28" w:type="dxa"/>
+              <w:left w:w="8" w:type="dxa"/>
             </w:tcMar>
             <w:vAlign w:val="center"/>
           </w:tcPr>
@@ -10093,7 +9874,7 @@
         </w:trPr>
         <w:tc>
           <w:tcPr>
-            <w:tcW w:w="2544" w:type="dxa"/>
+            <w:tcW w:w="2543" w:type="dxa"/>
             <w:tcBorders>
               <w:top w:val="single" w:sz="8" w:space="0" w:color="000001"/>
               <w:left w:val="single" w:sz="8" w:space="0" w:color="000001"/>
@@ -10104,7 +9885,7 @@
             </w:tcBorders>
             <w:shd w:fill="FFFFFF" w:val="clear"/>
             <w:tcMar>
-              <w:left w:w="28" w:type="dxa"/>
+              <w:left w:w="8" w:type="dxa"/>
             </w:tcMar>
             <w:vAlign w:val="center"/>
           </w:tcPr>
@@ -10130,7 +9911,7 @@
         </w:tc>
         <w:tc>
           <w:tcPr>
-            <w:tcW w:w="1983" w:type="dxa"/>
+            <w:tcW w:w="1981" w:type="dxa"/>
             <w:tcBorders>
               <w:top w:val="single" w:sz="8" w:space="0" w:color="000001"/>
               <w:left w:val="single" w:sz="8" w:space="0" w:color="000001"/>
@@ -10141,7 +9922,7 @@
             </w:tcBorders>
             <w:shd w:fill="FFFFFF" w:val="clear"/>
             <w:tcMar>
-              <w:left w:w="28" w:type="dxa"/>
+              <w:left w:w="8" w:type="dxa"/>
             </w:tcMar>
             <w:vAlign w:val="center"/>
           </w:tcPr>
@@ -10178,7 +9959,7 @@
             </w:tcBorders>
             <w:shd w:fill="FFFFFF" w:val="clear"/>
             <w:tcMar>
-              <w:left w:w="28" w:type="dxa"/>
+              <w:left w:w="8" w:type="dxa"/>
             </w:tcMar>
             <w:vAlign w:val="center"/>
           </w:tcPr>
@@ -10204,7 +9985,7 @@
         </w:tc>
         <w:tc>
           <w:tcPr>
-            <w:tcW w:w="2981" w:type="dxa"/>
+            <w:tcW w:w="2982" w:type="dxa"/>
             <w:tcBorders>
               <w:top w:val="single" w:sz="8" w:space="0" w:color="000001"/>
               <w:left w:val="single" w:sz="8" w:space="0" w:color="000001"/>
@@ -10215,7 +9996,7 @@
             </w:tcBorders>
             <w:shd w:fill="FFFFFF" w:val="clear"/>
             <w:tcMar>
-              <w:left w:w="28" w:type="dxa"/>
+              <w:left w:w="8" w:type="dxa"/>
             </w:tcMar>
             <w:vAlign w:val="center"/>
           </w:tcPr>
@@ -10247,7 +10028,7 @@
         </w:trPr>
         <w:tc>
           <w:tcPr>
-            <w:tcW w:w="2544" w:type="dxa"/>
+            <w:tcW w:w="2543" w:type="dxa"/>
             <w:tcBorders>
               <w:top w:val="single" w:sz="8" w:space="0" w:color="000001"/>
               <w:left w:val="single" w:sz="8" w:space="0" w:color="000001"/>
@@ -10258,7 +10039,7 @@
             </w:tcBorders>
             <w:shd w:fill="FFFFFF" w:val="clear"/>
             <w:tcMar>
-              <w:left w:w="28" w:type="dxa"/>
+              <w:left w:w="8" w:type="dxa"/>
             </w:tcMar>
             <w:vAlign w:val="center"/>
           </w:tcPr>
@@ -10284,7 +10065,7 @@
         </w:tc>
         <w:tc>
           <w:tcPr>
-            <w:tcW w:w="1983" w:type="dxa"/>
+            <w:tcW w:w="1981" w:type="dxa"/>
             <w:tcBorders>
               <w:top w:val="single" w:sz="8" w:space="0" w:color="000001"/>
               <w:left w:val="single" w:sz="8" w:space="0" w:color="000001"/>
@@ -10295,7 +10076,7 @@
             </w:tcBorders>
             <w:shd w:fill="FFFFFF" w:val="clear"/>
             <w:tcMar>
-              <w:left w:w="28" w:type="dxa"/>
+              <w:left w:w="8" w:type="dxa"/>
             </w:tcMar>
             <w:vAlign w:val="center"/>
           </w:tcPr>
@@ -10332,7 +10113,7 @@
             </w:tcBorders>
             <w:shd w:fill="FFFFFF" w:val="clear"/>
             <w:tcMar>
-              <w:left w:w="28" w:type="dxa"/>
+              <w:left w:w="8" w:type="dxa"/>
             </w:tcMar>
             <w:vAlign w:val="center"/>
           </w:tcPr>
@@ -10358,7 +10139,7 @@
         </w:tc>
         <w:tc>
           <w:tcPr>
-            <w:tcW w:w="2981" w:type="dxa"/>
+            <w:tcW w:w="2982" w:type="dxa"/>
             <w:tcBorders>
               <w:top w:val="single" w:sz="8" w:space="0" w:color="000001"/>
               <w:left w:val="single" w:sz="8" w:space="0" w:color="000001"/>
@@ -10369,7 +10150,7 @@
             </w:tcBorders>
             <w:shd w:fill="FFFFFF" w:val="clear"/>
             <w:tcMar>
-              <w:left w:w="28" w:type="dxa"/>
+              <w:left w:w="8" w:type="dxa"/>
             </w:tcMar>
             <w:vAlign w:val="center"/>
           </w:tcPr>
@@ -10401,7 +10182,7 @@
         </w:trPr>
         <w:tc>
           <w:tcPr>
-            <w:tcW w:w="2544" w:type="dxa"/>
+            <w:tcW w:w="2543" w:type="dxa"/>
             <w:tcBorders>
               <w:top w:val="single" w:sz="8" w:space="0" w:color="000001"/>
               <w:left w:val="single" w:sz="8" w:space="0" w:color="000001"/>
@@ -10412,7 +10193,7 @@
             </w:tcBorders>
             <w:shd w:fill="FFFFFF" w:val="clear"/>
             <w:tcMar>
-              <w:left w:w="28" w:type="dxa"/>
+              <w:left w:w="8" w:type="dxa"/>
             </w:tcMar>
             <w:vAlign w:val="center"/>
           </w:tcPr>
@@ -10438,7 +10219,7 @@
         </w:tc>
         <w:tc>
           <w:tcPr>
-            <w:tcW w:w="1983" w:type="dxa"/>
+            <w:tcW w:w="1981" w:type="dxa"/>
             <w:tcBorders>
               <w:top w:val="single" w:sz="8" w:space="0" w:color="000001"/>
               <w:left w:val="single" w:sz="8" w:space="0" w:color="000001"/>
@@ -10449,7 +10230,7 @@
             </w:tcBorders>
             <w:shd w:fill="FFFFFF" w:val="clear"/>
             <w:tcMar>
-              <w:left w:w="28" w:type="dxa"/>
+              <w:left w:w="8" w:type="dxa"/>
             </w:tcMar>
             <w:vAlign w:val="center"/>
           </w:tcPr>
@@ -10486,7 +10267,7 @@
             </w:tcBorders>
             <w:shd w:fill="FFFFFF" w:val="clear"/>
             <w:tcMar>
-              <w:left w:w="28" w:type="dxa"/>
+              <w:left w:w="8" w:type="dxa"/>
             </w:tcMar>
             <w:vAlign w:val="center"/>
           </w:tcPr>
@@ -10512,7 +10293,7 @@
         </w:tc>
         <w:tc>
           <w:tcPr>
-            <w:tcW w:w="2981" w:type="dxa"/>
+            <w:tcW w:w="2982" w:type="dxa"/>
             <w:tcBorders>
               <w:top w:val="single" w:sz="8" w:space="0" w:color="000001"/>
               <w:left w:val="single" w:sz="8" w:space="0" w:color="000001"/>
@@ -10523,7 +10304,7 @@
             </w:tcBorders>
             <w:shd w:fill="FFFFFF" w:val="clear"/>
             <w:tcMar>
-              <w:left w:w="28" w:type="dxa"/>
+              <w:left w:w="8" w:type="dxa"/>
             </w:tcMar>
             <w:vAlign w:val="center"/>
           </w:tcPr>
@@ -10555,7 +10336,7 @@
         </w:trPr>
         <w:tc>
           <w:tcPr>
-            <w:tcW w:w="2544" w:type="dxa"/>
+            <w:tcW w:w="2543" w:type="dxa"/>
             <w:tcBorders>
               <w:top w:val="single" w:sz="8" w:space="0" w:color="000001"/>
               <w:left w:val="single" w:sz="8" w:space="0" w:color="000001"/>
@@ -10566,7 +10347,7 @@
             </w:tcBorders>
             <w:shd w:fill="FFFFFF" w:val="clear"/>
             <w:tcMar>
-              <w:left w:w="28" w:type="dxa"/>
+              <w:left w:w="8" w:type="dxa"/>
             </w:tcMar>
             <w:vAlign w:val="center"/>
           </w:tcPr>
@@ -10592,7 +10373,7 @@
         </w:tc>
         <w:tc>
           <w:tcPr>
-            <w:tcW w:w="1983" w:type="dxa"/>
+            <w:tcW w:w="1981" w:type="dxa"/>
             <w:tcBorders>
               <w:top w:val="single" w:sz="8" w:space="0" w:color="000001"/>
               <w:left w:val="single" w:sz="8" w:space="0" w:color="000001"/>
@@ -10603,7 +10384,7 @@
             </w:tcBorders>
             <w:shd w:fill="FFFFFF" w:val="clear"/>
             <w:tcMar>
-              <w:left w:w="28" w:type="dxa"/>
+              <w:left w:w="8" w:type="dxa"/>
             </w:tcMar>
             <w:vAlign w:val="center"/>
           </w:tcPr>
@@ -10640,7 +10421,7 @@
             </w:tcBorders>
             <w:shd w:fill="FFFFFF" w:val="clear"/>
             <w:tcMar>
-              <w:left w:w="28" w:type="dxa"/>
+              <w:left w:w="8" w:type="dxa"/>
             </w:tcMar>
             <w:vAlign w:val="center"/>
           </w:tcPr>
@@ -10666,7 +10447,7 @@
         </w:tc>
         <w:tc>
           <w:tcPr>
-            <w:tcW w:w="2981" w:type="dxa"/>
+            <w:tcW w:w="2982" w:type="dxa"/>
             <w:tcBorders>
               <w:top w:val="single" w:sz="8" w:space="0" w:color="000001"/>
               <w:left w:val="single" w:sz="8" w:space="0" w:color="000001"/>
@@ -10677,7 +10458,7 @@
             </w:tcBorders>
             <w:shd w:fill="FFFFFF" w:val="clear"/>
             <w:tcMar>
-              <w:left w:w="28" w:type="dxa"/>
+              <w:left w:w="8" w:type="dxa"/>
             </w:tcMar>
             <w:vAlign w:val="center"/>
           </w:tcPr>
@@ -10709,7 +10490,7 @@
         </w:trPr>
         <w:tc>
           <w:tcPr>
-            <w:tcW w:w="2544" w:type="dxa"/>
+            <w:tcW w:w="2543" w:type="dxa"/>
             <w:tcBorders>
               <w:top w:val="single" w:sz="8" w:space="0" w:color="000001"/>
               <w:left w:val="single" w:sz="8" w:space="0" w:color="000001"/>
@@ -10720,7 +10501,7 @@
             </w:tcBorders>
             <w:shd w:fill="FFFFFF" w:val="clear"/>
             <w:tcMar>
-              <w:left w:w="28" w:type="dxa"/>
+              <w:left w:w="8" w:type="dxa"/>
             </w:tcMar>
             <w:vAlign w:val="center"/>
           </w:tcPr>
@@ -10746,7 +10527,7 @@
         </w:tc>
         <w:tc>
           <w:tcPr>
-            <w:tcW w:w="1983" w:type="dxa"/>
+            <w:tcW w:w="1981" w:type="dxa"/>
             <w:tcBorders>
               <w:top w:val="single" w:sz="8" w:space="0" w:color="000001"/>
               <w:left w:val="single" w:sz="8" w:space="0" w:color="000001"/>
@@ -10757,7 +10538,7 @@
             </w:tcBorders>
             <w:shd w:fill="FFFFFF" w:val="clear"/>
             <w:tcMar>
-              <w:left w:w="28" w:type="dxa"/>
+              <w:left w:w="8" w:type="dxa"/>
             </w:tcMar>
             <w:vAlign w:val="center"/>
           </w:tcPr>
@@ -10794,7 +10575,7 @@
             </w:tcBorders>
             <w:shd w:fill="FFFFFF" w:val="clear"/>
             <w:tcMar>
-              <w:left w:w="28" w:type="dxa"/>
+              <w:left w:w="8" w:type="dxa"/>
             </w:tcMar>
             <w:vAlign w:val="center"/>
           </w:tcPr>
@@ -10820,7 +10601,7 @@
         </w:tc>
         <w:tc>
           <w:tcPr>
-            <w:tcW w:w="2981" w:type="dxa"/>
+            <w:tcW w:w="2982" w:type="dxa"/>
             <w:tcBorders>
               <w:top w:val="single" w:sz="8" w:space="0" w:color="000001"/>
               <w:left w:val="single" w:sz="8" w:space="0" w:color="000001"/>
@@ -10831,7 +10612,7 @@
             </w:tcBorders>
             <w:shd w:fill="FFFFFF" w:val="clear"/>
             <w:tcMar>
-              <w:left w:w="28" w:type="dxa"/>
+              <w:left w:w="8" w:type="dxa"/>
             </w:tcMar>
             <w:vAlign w:val="center"/>
           </w:tcPr>
@@ -10863,7 +10644,7 @@
         </w:trPr>
         <w:tc>
           <w:tcPr>
-            <w:tcW w:w="2544" w:type="dxa"/>
+            <w:tcW w:w="2543" w:type="dxa"/>
             <w:tcBorders>
               <w:top w:val="single" w:sz="8" w:space="0" w:color="000001"/>
               <w:left w:val="single" w:sz="8" w:space="0" w:color="000001"/>
@@ -10874,7 +10655,7 @@
             </w:tcBorders>
             <w:shd w:fill="FFFFFF" w:val="clear"/>
             <w:tcMar>
-              <w:left w:w="28" w:type="dxa"/>
+              <w:left w:w="8" w:type="dxa"/>
             </w:tcMar>
             <w:vAlign w:val="center"/>
           </w:tcPr>
@@ -10900,7 +10681,7 @@
         </w:tc>
         <w:tc>
           <w:tcPr>
-            <w:tcW w:w="1983" w:type="dxa"/>
+            <w:tcW w:w="1981" w:type="dxa"/>
             <w:tcBorders>
               <w:top w:val="single" w:sz="8" w:space="0" w:color="000001"/>
               <w:left w:val="single" w:sz="8" w:space="0" w:color="000001"/>
@@ -10911,7 +10692,7 @@
             </w:tcBorders>
             <w:shd w:fill="FFFFFF" w:val="clear"/>
             <w:tcMar>
-              <w:left w:w="28" w:type="dxa"/>
+              <w:left w:w="8" w:type="dxa"/>
             </w:tcMar>
             <w:vAlign w:val="center"/>
           </w:tcPr>
@@ -10948,7 +10729,7 @@
             </w:tcBorders>
             <w:shd w:fill="FFFFFF" w:val="clear"/>
             <w:tcMar>
-              <w:left w:w="28" w:type="dxa"/>
+              <w:left w:w="8" w:type="dxa"/>
             </w:tcMar>
             <w:vAlign w:val="center"/>
           </w:tcPr>
@@ -10974,7 +10755,7 @@
         </w:tc>
         <w:tc>
           <w:tcPr>
-            <w:tcW w:w="2981" w:type="dxa"/>
+            <w:tcW w:w="2982" w:type="dxa"/>
             <w:tcBorders>
               <w:top w:val="single" w:sz="8" w:space="0" w:color="000001"/>
               <w:left w:val="single" w:sz="8" w:space="0" w:color="000001"/>
@@ -10985,7 +10766,7 @@
             </w:tcBorders>
             <w:shd w:fill="FFFFFF" w:val="clear"/>
             <w:tcMar>
-              <w:left w:w="28" w:type="dxa"/>
+              <w:left w:w="8" w:type="dxa"/>
             </w:tcMar>
             <w:vAlign w:val="center"/>
           </w:tcPr>
@@ -11017,7 +10798,7 @@
         </w:trPr>
         <w:tc>
           <w:tcPr>
-            <w:tcW w:w="2544" w:type="dxa"/>
+            <w:tcW w:w="2543" w:type="dxa"/>
             <w:tcBorders>
               <w:top w:val="single" w:sz="8" w:space="0" w:color="000001"/>
               <w:left w:val="single" w:sz="8" w:space="0" w:color="000001"/>
@@ -11028,7 +10809,7 @@
             </w:tcBorders>
             <w:shd w:fill="FFFFFF" w:val="clear"/>
             <w:tcMar>
-              <w:left w:w="28" w:type="dxa"/>
+              <w:left w:w="8" w:type="dxa"/>
             </w:tcMar>
             <w:vAlign w:val="center"/>
           </w:tcPr>
@@ -11054,7 +10835,7 @@
         </w:tc>
         <w:tc>
           <w:tcPr>
-            <w:tcW w:w="1983" w:type="dxa"/>
+            <w:tcW w:w="1981" w:type="dxa"/>
             <w:tcBorders>
               <w:top w:val="single" w:sz="8" w:space="0" w:color="000001"/>
               <w:left w:val="single" w:sz="8" w:space="0" w:color="000001"/>
@@ -11065,7 +10846,7 @@
             </w:tcBorders>
             <w:shd w:fill="FFFFFF" w:val="clear"/>
             <w:tcMar>
-              <w:left w:w="28" w:type="dxa"/>
+              <w:left w:w="8" w:type="dxa"/>
             </w:tcMar>
             <w:vAlign w:val="center"/>
           </w:tcPr>
@@ -11102,7 +10883,7 @@
             </w:tcBorders>
             <w:shd w:fill="FFFFFF" w:val="clear"/>
             <w:tcMar>
-              <w:left w:w="28" w:type="dxa"/>
+              <w:left w:w="8" w:type="dxa"/>
             </w:tcMar>
             <w:vAlign w:val="center"/>
           </w:tcPr>
@@ -11128,7 +10909,7 @@
         </w:tc>
         <w:tc>
           <w:tcPr>
-            <w:tcW w:w="2981" w:type="dxa"/>
+            <w:tcW w:w="2982" w:type="dxa"/>
             <w:tcBorders>
               <w:top w:val="single" w:sz="8" w:space="0" w:color="000001"/>
               <w:left w:val="single" w:sz="8" w:space="0" w:color="000001"/>
@@ -11139,7 +10920,7 @@
             </w:tcBorders>
             <w:shd w:fill="FFFFFF" w:val="clear"/>
             <w:tcMar>
-              <w:left w:w="28" w:type="dxa"/>
+              <w:left w:w="8" w:type="dxa"/>
             </w:tcMar>
             <w:vAlign w:val="center"/>
           </w:tcPr>
@@ -11171,7 +10952,7 @@
         </w:trPr>
         <w:tc>
           <w:tcPr>
-            <w:tcW w:w="2544" w:type="dxa"/>
+            <w:tcW w:w="2543" w:type="dxa"/>
             <w:tcBorders>
               <w:top w:val="single" w:sz="8" w:space="0" w:color="000001"/>
               <w:left w:val="single" w:sz="8" w:space="0" w:color="000001"/>
@@ -11182,7 +10963,7 @@
             </w:tcBorders>
             <w:shd w:fill="FFFFFF" w:val="clear"/>
             <w:tcMar>
-              <w:left w:w="28" w:type="dxa"/>
+              <w:left w:w="8" w:type="dxa"/>
             </w:tcMar>
             <w:vAlign w:val="center"/>
           </w:tcPr>
@@ -11208,7 +10989,7 @@
         </w:tc>
         <w:tc>
           <w:tcPr>
-            <w:tcW w:w="1983" w:type="dxa"/>
+            <w:tcW w:w="1981" w:type="dxa"/>
             <w:tcBorders>
               <w:top w:val="single" w:sz="8" w:space="0" w:color="000001"/>
               <w:left w:val="single" w:sz="8" w:space="0" w:color="000001"/>
@@ -11219,7 +11000,7 @@
             </w:tcBorders>
             <w:shd w:fill="FFFFFF" w:val="clear"/>
             <w:tcMar>
-              <w:left w:w="28" w:type="dxa"/>
+              <w:left w:w="8" w:type="dxa"/>
             </w:tcMar>
             <w:vAlign w:val="center"/>
           </w:tcPr>
@@ -11256,7 +11037,7 @@
             </w:tcBorders>
             <w:shd w:fill="FFFFFF" w:val="clear"/>
             <w:tcMar>
-              <w:left w:w="28" w:type="dxa"/>
+              <w:left w:w="8" w:type="dxa"/>
             </w:tcMar>
             <w:vAlign w:val="center"/>
           </w:tcPr>
@@ -11282,7 +11063,7 @@
         </w:tc>
         <w:tc>
           <w:tcPr>
-            <w:tcW w:w="2981" w:type="dxa"/>
+            <w:tcW w:w="2982" w:type="dxa"/>
             <w:tcBorders>
               <w:top w:val="single" w:sz="8" w:space="0" w:color="000001"/>
               <w:left w:val="single" w:sz="8" w:space="0" w:color="000001"/>
@@ -11293,7 +11074,7 @@
             </w:tcBorders>
             <w:shd w:fill="FFFFFF" w:val="clear"/>
             <w:tcMar>
-              <w:left w:w="28" w:type="dxa"/>
+              <w:left w:w="8" w:type="dxa"/>
             </w:tcMar>
             <w:vAlign w:val="center"/>
           </w:tcPr>
@@ -11325,7 +11106,7 @@
         </w:trPr>
         <w:tc>
           <w:tcPr>
-            <w:tcW w:w="2544" w:type="dxa"/>
+            <w:tcW w:w="2543" w:type="dxa"/>
             <w:tcBorders>
               <w:top w:val="single" w:sz="8" w:space="0" w:color="000001"/>
               <w:left w:val="single" w:sz="8" w:space="0" w:color="000001"/>
@@ -11336,7 +11117,7 @@
             </w:tcBorders>
             <w:shd w:fill="FFFFFF" w:val="clear"/>
             <w:tcMar>
-              <w:left w:w="28" w:type="dxa"/>
+              <w:left w:w="8" w:type="dxa"/>
             </w:tcMar>
             <w:vAlign w:val="center"/>
           </w:tcPr>
@@ -11362,7 +11143,7 @@
         </w:tc>
         <w:tc>
           <w:tcPr>
-            <w:tcW w:w="1983" w:type="dxa"/>
+            <w:tcW w:w="1981" w:type="dxa"/>
             <w:tcBorders>
               <w:top w:val="single" w:sz="8" w:space="0" w:color="000001"/>
               <w:left w:val="single" w:sz="8" w:space="0" w:color="000001"/>
@@ -11373,7 +11154,7 @@
             </w:tcBorders>
             <w:shd w:fill="FFFFFF" w:val="clear"/>
             <w:tcMar>
-              <w:left w:w="28" w:type="dxa"/>
+              <w:left w:w="8" w:type="dxa"/>
             </w:tcMar>
             <w:vAlign w:val="center"/>
           </w:tcPr>
@@ -11410,7 +11191,7 @@
             </w:tcBorders>
             <w:shd w:fill="FFFFFF" w:val="clear"/>
             <w:tcMar>
-              <w:left w:w="28" w:type="dxa"/>
+              <w:left w:w="8" w:type="dxa"/>
             </w:tcMar>
             <w:vAlign w:val="center"/>
           </w:tcPr>
@@ -11436,7 +11217,7 @@
         </w:tc>
         <w:tc>
           <w:tcPr>
-            <w:tcW w:w="2981" w:type="dxa"/>
+            <w:tcW w:w="2982" w:type="dxa"/>
             <w:tcBorders>
               <w:top w:val="single" w:sz="8" w:space="0" w:color="000001"/>
               <w:left w:val="single" w:sz="8" w:space="0" w:color="000001"/>
@@ -11447,7 +11228,7 @@
             </w:tcBorders>
             <w:shd w:fill="FFFFFF" w:val="clear"/>
             <w:tcMar>
-              <w:left w:w="28" w:type="dxa"/>
+              <w:left w:w="8" w:type="dxa"/>
             </w:tcMar>
             <w:vAlign w:val="center"/>
           </w:tcPr>
@@ -11479,7 +11260,7 @@
         </w:trPr>
         <w:tc>
           <w:tcPr>
-            <w:tcW w:w="2544" w:type="dxa"/>
+            <w:tcW w:w="2543" w:type="dxa"/>
             <w:tcBorders>
               <w:top w:val="single" w:sz="8" w:space="0" w:color="000001"/>
               <w:left w:val="single" w:sz="8" w:space="0" w:color="000001"/>
@@ -11490,7 +11271,7 @@
             </w:tcBorders>
             <w:shd w:fill="FFFFFF" w:val="clear"/>
             <w:tcMar>
-              <w:left w:w="28" w:type="dxa"/>
+              <w:left w:w="8" w:type="dxa"/>
             </w:tcMar>
             <w:vAlign w:val="center"/>
           </w:tcPr>
@@ -11516,7 +11297,7 @@
         </w:tc>
         <w:tc>
           <w:tcPr>
-            <w:tcW w:w="1983" w:type="dxa"/>
+            <w:tcW w:w="1981" w:type="dxa"/>
             <w:tcBorders>
               <w:top w:val="single" w:sz="8" w:space="0" w:color="000001"/>
               <w:left w:val="single" w:sz="8" w:space="0" w:color="000001"/>
@@ -11527,7 +11308,7 @@
             </w:tcBorders>
             <w:shd w:fill="FFFFFF" w:val="clear"/>
             <w:tcMar>
-              <w:left w:w="28" w:type="dxa"/>
+              <w:left w:w="8" w:type="dxa"/>
             </w:tcMar>
             <w:vAlign w:val="center"/>
           </w:tcPr>
@@ -11564,7 +11345,7 @@
             </w:tcBorders>
             <w:shd w:fill="FFFFFF" w:val="clear"/>
             <w:tcMar>
-              <w:left w:w="28" w:type="dxa"/>
+              <w:left w:w="8" w:type="dxa"/>
             </w:tcMar>
             <w:vAlign w:val="center"/>
           </w:tcPr>
@@ -11590,7 +11371,7 @@
         </w:tc>
         <w:tc>
           <w:tcPr>
-            <w:tcW w:w="2981" w:type="dxa"/>
+            <w:tcW w:w="2982" w:type="dxa"/>
             <w:tcBorders>
               <w:top w:val="single" w:sz="8" w:space="0" w:color="000001"/>
               <w:left w:val="single" w:sz="8" w:space="0" w:color="000001"/>
@@ -11601,7 +11382,7 @@
             </w:tcBorders>
             <w:shd w:fill="FFFFFF" w:val="clear"/>
             <w:tcMar>
-              <w:left w:w="28" w:type="dxa"/>
+              <w:left w:w="8" w:type="dxa"/>
             </w:tcMar>
             <w:vAlign w:val="center"/>
           </w:tcPr>
@@ -11633,7 +11414,7 @@
         </w:trPr>
         <w:tc>
           <w:tcPr>
-            <w:tcW w:w="2544" w:type="dxa"/>
+            <w:tcW w:w="2543" w:type="dxa"/>
             <w:tcBorders>
               <w:top w:val="single" w:sz="8" w:space="0" w:color="000001"/>
               <w:left w:val="single" w:sz="8" w:space="0" w:color="000001"/>
@@ -11644,7 +11425,7 @@
             </w:tcBorders>
             <w:shd w:fill="FFFFFF" w:val="clear"/>
             <w:tcMar>
-              <w:left w:w="28" w:type="dxa"/>
+              <w:left w:w="8" w:type="dxa"/>
             </w:tcMar>
             <w:vAlign w:val="center"/>
           </w:tcPr>
@@ -11670,7 +11451,7 @@
         </w:tc>
         <w:tc>
           <w:tcPr>
-            <w:tcW w:w="1983" w:type="dxa"/>
+            <w:tcW w:w="1981" w:type="dxa"/>
             <w:tcBorders>
               <w:top w:val="single" w:sz="8" w:space="0" w:color="000001"/>
               <w:left w:val="single" w:sz="8" w:space="0" w:color="000001"/>
@@ -11681,7 +11462,7 @@
             </w:tcBorders>
             <w:shd w:fill="FFFFFF" w:val="clear"/>
             <w:tcMar>
-              <w:left w:w="28" w:type="dxa"/>
+              <w:left w:w="8" w:type="dxa"/>
             </w:tcMar>
             <w:vAlign w:val="center"/>
           </w:tcPr>
@@ -11718,7 +11499,7 @@
             </w:tcBorders>
             <w:shd w:fill="FFFFFF" w:val="clear"/>
             <w:tcMar>
-              <w:left w:w="28" w:type="dxa"/>
+              <w:left w:w="8" w:type="dxa"/>
             </w:tcMar>
             <w:vAlign w:val="center"/>
           </w:tcPr>
@@ -11744,7 +11525,7 @@
         </w:tc>
         <w:tc>
           <w:tcPr>
-            <w:tcW w:w="2981" w:type="dxa"/>
+            <w:tcW w:w="2982" w:type="dxa"/>
             <w:tcBorders>
               <w:top w:val="single" w:sz="8" w:space="0" w:color="000001"/>
               <w:left w:val="single" w:sz="8" w:space="0" w:color="000001"/>
@@ -11755,7 +11536,7 @@
             </w:tcBorders>
             <w:shd w:fill="FFFFFF" w:val="clear"/>
             <w:tcMar>
-              <w:left w:w="28" w:type="dxa"/>
+              <w:left w:w="8" w:type="dxa"/>
             </w:tcMar>
             <w:vAlign w:val="center"/>
           </w:tcPr>
@@ -11787,7 +11568,7 @@
         </w:trPr>
         <w:tc>
           <w:tcPr>
-            <w:tcW w:w="2544" w:type="dxa"/>
+            <w:tcW w:w="2543" w:type="dxa"/>
             <w:tcBorders>
               <w:top w:val="single" w:sz="8" w:space="0" w:color="000001"/>
               <w:left w:val="single" w:sz="8" w:space="0" w:color="000001"/>
@@ -11798,7 +11579,7 @@
             </w:tcBorders>
             <w:shd w:fill="FFFFFF" w:val="clear"/>
             <w:tcMar>
-              <w:left w:w="28" w:type="dxa"/>
+              <w:left w:w="8" w:type="dxa"/>
             </w:tcMar>
             <w:vAlign w:val="center"/>
           </w:tcPr>
@@ -11824,7 +11605,7 @@
         </w:tc>
         <w:tc>
           <w:tcPr>
-            <w:tcW w:w="1983" w:type="dxa"/>
+            <w:tcW w:w="1981" w:type="dxa"/>
             <w:tcBorders>
               <w:top w:val="single" w:sz="8" w:space="0" w:color="000001"/>
               <w:left w:val="single" w:sz="8" w:space="0" w:color="000001"/>
@@ -11835,7 +11616,7 @@
             </w:tcBorders>
             <w:shd w:fill="FFFFFF" w:val="clear"/>
             <w:tcMar>
-              <w:left w:w="28" w:type="dxa"/>
+              <w:left w:w="8" w:type="dxa"/>
             </w:tcMar>
             <w:vAlign w:val="center"/>
           </w:tcPr>
@@ -11872,7 +11653,7 @@
             </w:tcBorders>
             <w:shd w:fill="FFFFFF" w:val="clear"/>
             <w:tcMar>
-              <w:left w:w="28" w:type="dxa"/>
+              <w:left w:w="8" w:type="dxa"/>
             </w:tcMar>
             <w:vAlign w:val="center"/>
           </w:tcPr>
@@ -11898,7 +11679,7 @@
         </w:tc>
         <w:tc>
           <w:tcPr>
-            <w:tcW w:w="2981" w:type="dxa"/>
+            <w:tcW w:w="2982" w:type="dxa"/>
             <w:tcBorders>
               <w:top w:val="single" w:sz="8" w:space="0" w:color="000001"/>
               <w:left w:val="single" w:sz="8" w:space="0" w:color="000001"/>
@@ -11909,7 +11690,7 @@
             </w:tcBorders>
             <w:shd w:fill="FFFFFF" w:val="clear"/>
             <w:tcMar>
-              <w:left w:w="28" w:type="dxa"/>
+              <w:left w:w="8" w:type="dxa"/>
             </w:tcMar>
             <w:vAlign w:val="center"/>
           </w:tcPr>
@@ -11941,7 +11722,7 @@
         </w:trPr>
         <w:tc>
           <w:tcPr>
-            <w:tcW w:w="2544" w:type="dxa"/>
+            <w:tcW w:w="2543" w:type="dxa"/>
             <w:tcBorders>
               <w:top w:val="single" w:sz="8" w:space="0" w:color="000001"/>
               <w:left w:val="single" w:sz="8" w:space="0" w:color="000001"/>
@@ -11952,7 +11733,7 @@
             </w:tcBorders>
             <w:shd w:fill="FFFFFF" w:val="clear"/>
             <w:tcMar>
-              <w:left w:w="28" w:type="dxa"/>
+              <w:left w:w="8" w:type="dxa"/>
             </w:tcMar>
             <w:vAlign w:val="center"/>
           </w:tcPr>
@@ -11978,7 +11759,7 @@
         </w:tc>
         <w:tc>
           <w:tcPr>
-            <w:tcW w:w="1983" w:type="dxa"/>
+            <w:tcW w:w="1981" w:type="dxa"/>
             <w:tcBorders>
               <w:top w:val="single" w:sz="8" w:space="0" w:color="000001"/>
               <w:left w:val="single" w:sz="8" w:space="0" w:color="000001"/>
@@ -11989,7 +11770,7 @@
             </w:tcBorders>
             <w:shd w:fill="FFFFFF" w:val="clear"/>
             <w:tcMar>
-              <w:left w:w="28" w:type="dxa"/>
+              <w:left w:w="8" w:type="dxa"/>
             </w:tcMar>
             <w:vAlign w:val="center"/>
           </w:tcPr>
@@ -12026,7 +11807,7 @@
             </w:tcBorders>
             <w:shd w:fill="FFFFFF" w:val="clear"/>
             <w:tcMar>
-              <w:left w:w="28" w:type="dxa"/>
+              <w:left w:w="8" w:type="dxa"/>
             </w:tcMar>
             <w:vAlign w:val="center"/>
           </w:tcPr>
@@ -12052,7 +11833,7 @@
         </w:tc>
         <w:tc>
           <w:tcPr>
-            <w:tcW w:w="2981" w:type="dxa"/>
+            <w:tcW w:w="2982" w:type="dxa"/>
             <w:tcBorders>
               <w:top w:val="single" w:sz="8" w:space="0" w:color="000001"/>
               <w:left w:val="single" w:sz="8" w:space="0" w:color="000001"/>
@@ -12063,7 +11844,7 @@
             </w:tcBorders>
             <w:shd w:fill="FFFFFF" w:val="clear"/>
             <w:tcMar>
-              <w:left w:w="28" w:type="dxa"/>
+              <w:left w:w="8" w:type="dxa"/>
             </w:tcMar>
             <w:vAlign w:val="center"/>
           </w:tcPr>
@@ -12095,7 +11876,7 @@
         </w:trPr>
         <w:tc>
           <w:tcPr>
-            <w:tcW w:w="2544" w:type="dxa"/>
+            <w:tcW w:w="2543" w:type="dxa"/>
             <w:tcBorders>
               <w:top w:val="single" w:sz="8" w:space="0" w:color="000001"/>
               <w:left w:val="single" w:sz="8" w:space="0" w:color="000001"/>
@@ -12106,7 +11887,7 @@
             </w:tcBorders>
             <w:shd w:fill="FFFFFF" w:val="clear"/>
             <w:tcMar>
-              <w:left w:w="28" w:type="dxa"/>
+              <w:left w:w="8" w:type="dxa"/>
             </w:tcMar>
             <w:vAlign w:val="center"/>
           </w:tcPr>
@@ -12132,7 +11913,7 @@
         </w:tc>
         <w:tc>
           <w:tcPr>
-            <w:tcW w:w="1983" w:type="dxa"/>
+            <w:tcW w:w="1981" w:type="dxa"/>
             <w:tcBorders>
               <w:top w:val="single" w:sz="8" w:space="0" w:color="000001"/>
               <w:left w:val="single" w:sz="8" w:space="0" w:color="000001"/>
@@ -12143,7 +11924,7 @@
             </w:tcBorders>
             <w:shd w:fill="FFFFFF" w:val="clear"/>
             <w:tcMar>
-              <w:left w:w="28" w:type="dxa"/>
+              <w:left w:w="8" w:type="dxa"/>
             </w:tcMar>
             <w:vAlign w:val="center"/>
           </w:tcPr>
@@ -12180,7 +11961,7 @@
             </w:tcBorders>
             <w:shd w:fill="FFFFFF" w:val="clear"/>
             <w:tcMar>
-              <w:left w:w="28" w:type="dxa"/>
+              <w:left w:w="8" w:type="dxa"/>
             </w:tcMar>
             <w:vAlign w:val="center"/>
           </w:tcPr>
@@ -12206,7 +11987,7 @@
         </w:tc>
         <w:tc>
           <w:tcPr>
-            <w:tcW w:w="2981" w:type="dxa"/>
+            <w:tcW w:w="2982" w:type="dxa"/>
             <w:tcBorders>
               <w:top w:val="single" w:sz="8" w:space="0" w:color="000001"/>
               <w:left w:val="single" w:sz="8" w:space="0" w:color="000001"/>
@@ -12217,7 +11998,7 @@
             </w:tcBorders>
             <w:shd w:fill="FFFFFF" w:val="clear"/>
             <w:tcMar>
-              <w:left w:w="28" w:type="dxa"/>
+              <w:left w:w="8" w:type="dxa"/>
             </w:tcMar>
             <w:vAlign w:val="center"/>
           </w:tcPr>
@@ -12249,7 +12030,7 @@
         </w:trPr>
         <w:tc>
           <w:tcPr>
-            <w:tcW w:w="2544" w:type="dxa"/>
+            <w:tcW w:w="2543" w:type="dxa"/>
             <w:tcBorders>
               <w:top w:val="single" w:sz="8" w:space="0" w:color="000001"/>
               <w:left w:val="single" w:sz="8" w:space="0" w:color="000001"/>
@@ -12260,7 +12041,7 @@
             </w:tcBorders>
             <w:shd w:fill="FFFFFF" w:val="clear"/>
             <w:tcMar>
-              <w:left w:w="28" w:type="dxa"/>
+              <w:left w:w="8" w:type="dxa"/>
             </w:tcMar>
             <w:vAlign w:val="center"/>
           </w:tcPr>
@@ -12286,7 +12067,7 @@
         </w:tc>
         <w:tc>
           <w:tcPr>
-            <w:tcW w:w="1983" w:type="dxa"/>
+            <w:tcW w:w="1981" w:type="dxa"/>
             <w:tcBorders>
               <w:top w:val="single" w:sz="8" w:space="0" w:color="000001"/>
               <w:left w:val="single" w:sz="8" w:space="0" w:color="000001"/>
@@ -12297,7 +12078,7 @@
             </w:tcBorders>
             <w:shd w:fill="FFFFFF" w:val="clear"/>
             <w:tcMar>
-              <w:left w:w="28" w:type="dxa"/>
+              <w:left w:w="8" w:type="dxa"/>
             </w:tcMar>
             <w:vAlign w:val="center"/>
           </w:tcPr>
@@ -12334,7 +12115,7 @@
             </w:tcBorders>
             <w:shd w:fill="FFFFFF" w:val="clear"/>
             <w:tcMar>
-              <w:left w:w="28" w:type="dxa"/>
+              <w:left w:w="8" w:type="dxa"/>
             </w:tcMar>
             <w:vAlign w:val="center"/>
           </w:tcPr>
@@ -12360,7 +12141,7 @@
         </w:tc>
         <w:tc>
           <w:tcPr>
-            <w:tcW w:w="2981" w:type="dxa"/>
+            <w:tcW w:w="2982" w:type="dxa"/>
             <w:tcBorders>
               <w:top w:val="single" w:sz="8" w:space="0" w:color="000001"/>
               <w:left w:val="single" w:sz="8" w:space="0" w:color="000001"/>
@@ -12371,7 +12152,7 @@
             </w:tcBorders>
             <w:shd w:fill="FFFFFF" w:val="clear"/>
             <w:tcMar>
-              <w:left w:w="28" w:type="dxa"/>
+              <w:left w:w="8" w:type="dxa"/>
             </w:tcMar>
             <w:vAlign w:val="center"/>
           </w:tcPr>
@@ -12403,7 +12184,7 @@
         </w:trPr>
         <w:tc>
           <w:tcPr>
-            <w:tcW w:w="2544" w:type="dxa"/>
+            <w:tcW w:w="2543" w:type="dxa"/>
             <w:tcBorders>
               <w:top w:val="single" w:sz="8" w:space="0" w:color="000001"/>
               <w:left w:val="single" w:sz="8" w:space="0" w:color="000001"/>
@@ -12414,7 +12195,7 @@
             </w:tcBorders>
             <w:shd w:fill="FFFFFF" w:val="clear"/>
             <w:tcMar>
-              <w:left w:w="28" w:type="dxa"/>
+              <w:left w:w="8" w:type="dxa"/>
             </w:tcMar>
             <w:vAlign w:val="center"/>
           </w:tcPr>
@@ -12440,7 +12221,7 @@
         </w:tc>
         <w:tc>
           <w:tcPr>
-            <w:tcW w:w="1983" w:type="dxa"/>
+            <w:tcW w:w="1981" w:type="dxa"/>
             <w:tcBorders>
               <w:top w:val="single" w:sz="8" w:space="0" w:color="000001"/>
               <w:left w:val="single" w:sz="8" w:space="0" w:color="000001"/>
@@ -12451,7 +12232,7 @@
             </w:tcBorders>
             <w:shd w:fill="FFFFFF" w:val="clear"/>
             <w:tcMar>
-              <w:left w:w="28" w:type="dxa"/>
+              <w:left w:w="8" w:type="dxa"/>
             </w:tcMar>
             <w:vAlign w:val="center"/>
           </w:tcPr>
@@ -12488,7 +12269,7 @@
             </w:tcBorders>
             <w:shd w:fill="FFFFFF" w:val="clear"/>
             <w:tcMar>
-              <w:left w:w="28" w:type="dxa"/>
+              <w:left w:w="8" w:type="dxa"/>
             </w:tcMar>
             <w:vAlign w:val="center"/>
           </w:tcPr>
@@ -12514,7 +12295,7 @@
         </w:tc>
         <w:tc>
           <w:tcPr>
-            <w:tcW w:w="2981" w:type="dxa"/>
+            <w:tcW w:w="2982" w:type="dxa"/>
             <w:tcBorders>
               <w:top w:val="single" w:sz="8" w:space="0" w:color="000001"/>
               <w:left w:val="single" w:sz="8" w:space="0" w:color="000001"/>
@@ -12525,7 +12306,7 @@
             </w:tcBorders>
             <w:shd w:fill="FFFFFF" w:val="clear"/>
             <w:tcMar>
-              <w:left w:w="28" w:type="dxa"/>
+              <w:left w:w="8" w:type="dxa"/>
             </w:tcMar>
             <w:vAlign w:val="center"/>
           </w:tcPr>
@@ -12557,7 +12338,7 @@
         </w:trPr>
         <w:tc>
           <w:tcPr>
-            <w:tcW w:w="2544" w:type="dxa"/>
+            <w:tcW w:w="2543" w:type="dxa"/>
             <w:tcBorders>
               <w:top w:val="single" w:sz="8" w:space="0" w:color="000001"/>
               <w:left w:val="single" w:sz="8" w:space="0" w:color="000001"/>
@@ -12568,7 +12349,7 @@
             </w:tcBorders>
             <w:shd w:fill="FFFFFF" w:val="clear"/>
             <w:tcMar>
-              <w:left w:w="28" w:type="dxa"/>
+              <w:left w:w="8" w:type="dxa"/>
             </w:tcMar>
             <w:vAlign w:val="center"/>
           </w:tcPr>
@@ -12594,7 +12375,7 @@
         </w:tc>
         <w:tc>
           <w:tcPr>
-            <w:tcW w:w="1983" w:type="dxa"/>
+            <w:tcW w:w="1981" w:type="dxa"/>
             <w:tcBorders>
               <w:top w:val="single" w:sz="8" w:space="0" w:color="000001"/>
               <w:left w:val="single" w:sz="8" w:space="0" w:color="000001"/>
@@ -12605,7 +12386,7 @@
             </w:tcBorders>
             <w:shd w:fill="FFFFFF" w:val="clear"/>
             <w:tcMar>
-              <w:left w:w="28" w:type="dxa"/>
+              <w:left w:w="8" w:type="dxa"/>
             </w:tcMar>
             <w:vAlign w:val="center"/>
           </w:tcPr>
@@ -12642,7 +12423,7 @@
             </w:tcBorders>
             <w:shd w:fill="FFFFFF" w:val="clear"/>
             <w:tcMar>
-              <w:left w:w="28" w:type="dxa"/>
+              <w:left w:w="8" w:type="dxa"/>
             </w:tcMar>
             <w:vAlign w:val="center"/>
           </w:tcPr>
@@ -12668,7 +12449,7 @@
         </w:tc>
         <w:tc>
           <w:tcPr>
-            <w:tcW w:w="2981" w:type="dxa"/>
+            <w:tcW w:w="2982" w:type="dxa"/>
             <w:tcBorders>
               <w:top w:val="single" w:sz="8" w:space="0" w:color="000001"/>
               <w:left w:val="single" w:sz="8" w:space="0" w:color="000001"/>
@@ -12679,7 +12460,7 @@
             </w:tcBorders>
             <w:shd w:fill="FFFFFF" w:val="clear"/>
             <w:tcMar>
-              <w:left w:w="28" w:type="dxa"/>
+              <w:left w:w="8" w:type="dxa"/>
             </w:tcMar>
             <w:vAlign w:val="center"/>
           </w:tcPr>
@@ -12711,7 +12492,7 @@
         </w:trPr>
         <w:tc>
           <w:tcPr>
-            <w:tcW w:w="2544" w:type="dxa"/>
+            <w:tcW w:w="2543" w:type="dxa"/>
             <w:tcBorders>
               <w:top w:val="single" w:sz="8" w:space="0" w:color="000001"/>
               <w:left w:val="single" w:sz="8" w:space="0" w:color="000001"/>
@@ -12722,7 +12503,7 @@
             </w:tcBorders>
             <w:shd w:fill="FFFFFF" w:val="clear"/>
             <w:tcMar>
-              <w:left w:w="28" w:type="dxa"/>
+              <w:left w:w="8" w:type="dxa"/>
             </w:tcMar>
             <w:vAlign w:val="center"/>
           </w:tcPr>
@@ -12748,7 +12529,7 @@
         </w:tc>
         <w:tc>
           <w:tcPr>
-            <w:tcW w:w="1983" w:type="dxa"/>
+            <w:tcW w:w="1981" w:type="dxa"/>
             <w:tcBorders>
               <w:top w:val="single" w:sz="8" w:space="0" w:color="000001"/>
               <w:left w:val="single" w:sz="8" w:space="0" w:color="000001"/>
@@ -12759,7 +12540,7 @@
             </w:tcBorders>
             <w:shd w:fill="FFFFFF" w:val="clear"/>
             <w:tcMar>
-              <w:left w:w="28" w:type="dxa"/>
+              <w:left w:w="8" w:type="dxa"/>
             </w:tcMar>
             <w:vAlign w:val="center"/>
           </w:tcPr>
@@ -12796,7 +12577,7 @@
             </w:tcBorders>
             <w:shd w:fill="FFFFFF" w:val="clear"/>
             <w:tcMar>
-              <w:left w:w="28" w:type="dxa"/>
+              <w:left w:w="8" w:type="dxa"/>
             </w:tcMar>
             <w:vAlign w:val="center"/>
           </w:tcPr>
@@ -12822,7 +12603,7 @@
         </w:tc>
         <w:tc>
           <w:tcPr>
-            <w:tcW w:w="2981" w:type="dxa"/>
+            <w:tcW w:w="2982" w:type="dxa"/>
             <w:tcBorders>
               <w:top w:val="single" w:sz="8" w:space="0" w:color="000001"/>
               <w:left w:val="single" w:sz="8" w:space="0" w:color="000001"/>
@@ -12833,7 +12614,7 @@
             </w:tcBorders>
             <w:shd w:fill="FFFFFF" w:val="clear"/>
             <w:tcMar>
-              <w:left w:w="28" w:type="dxa"/>
+              <w:left w:w="8" w:type="dxa"/>
             </w:tcMar>
             <w:vAlign w:val="center"/>
           </w:tcPr>
@@ -12865,7 +12646,7 @@
         </w:trPr>
         <w:tc>
           <w:tcPr>
-            <w:tcW w:w="2544" w:type="dxa"/>
+            <w:tcW w:w="2543" w:type="dxa"/>
             <w:tcBorders>
               <w:top w:val="single" w:sz="8" w:space="0" w:color="000001"/>
               <w:left w:val="single" w:sz="8" w:space="0" w:color="000001"/>
@@ -12876,7 +12657,7 @@
             </w:tcBorders>
             <w:shd w:fill="FFFFFF" w:val="clear"/>
             <w:tcMar>
-              <w:left w:w="28" w:type="dxa"/>
+              <w:left w:w="8" w:type="dxa"/>
             </w:tcMar>
             <w:vAlign w:val="center"/>
           </w:tcPr>
@@ -12902,7 +12683,7 @@
         </w:tc>
         <w:tc>
           <w:tcPr>
-            <w:tcW w:w="1983" w:type="dxa"/>
+            <w:tcW w:w="1981" w:type="dxa"/>
             <w:tcBorders>
               <w:top w:val="single" w:sz="8" w:space="0" w:color="000001"/>
               <w:left w:val="single" w:sz="8" w:space="0" w:color="000001"/>
@@ -12913,7 +12694,7 @@
             </w:tcBorders>
             <w:shd w:fill="FFFFFF" w:val="clear"/>
             <w:tcMar>
-              <w:left w:w="28" w:type="dxa"/>
+              <w:left w:w="8" w:type="dxa"/>
             </w:tcMar>
             <w:vAlign w:val="center"/>
           </w:tcPr>
@@ -12950,7 +12731,7 @@
             </w:tcBorders>
             <w:shd w:fill="FFFFFF" w:val="clear"/>
             <w:tcMar>
-              <w:left w:w="28" w:type="dxa"/>
+              <w:left w:w="8" w:type="dxa"/>
             </w:tcMar>
             <w:vAlign w:val="center"/>
           </w:tcPr>
@@ -12976,7 +12757,7 @@
         </w:tc>
         <w:tc>
           <w:tcPr>
-            <w:tcW w:w="2981" w:type="dxa"/>
+            <w:tcW w:w="2982" w:type="dxa"/>
             <w:tcBorders>
               <w:top w:val="single" w:sz="8" w:space="0" w:color="000001"/>
               <w:left w:val="single" w:sz="8" w:space="0" w:color="000001"/>
@@ -12987,7 +12768,7 @@
             </w:tcBorders>
             <w:shd w:fill="FFFFFF" w:val="clear"/>
             <w:tcMar>
-              <w:left w:w="28" w:type="dxa"/>
+              <w:left w:w="8" w:type="dxa"/>
             </w:tcMar>
             <w:vAlign w:val="center"/>
           </w:tcPr>
@@ -13019,7 +12800,7 @@
         </w:trPr>
         <w:tc>
           <w:tcPr>
-            <w:tcW w:w="2544" w:type="dxa"/>
+            <w:tcW w:w="2543" w:type="dxa"/>
             <w:tcBorders>
               <w:top w:val="single" w:sz="8" w:space="0" w:color="000001"/>
               <w:left w:val="single" w:sz="8" w:space="0" w:color="000001"/>
@@ -13030,7 +12811,7 @@
             </w:tcBorders>
             <w:shd w:fill="FFFFFF" w:val="clear"/>
             <w:tcMar>
-              <w:left w:w="28" w:type="dxa"/>
+              <w:left w:w="8" w:type="dxa"/>
             </w:tcMar>
             <w:vAlign w:val="center"/>
           </w:tcPr>
@@ -13056,7 +12837,7 @@
         </w:tc>
         <w:tc>
           <w:tcPr>
-            <w:tcW w:w="1983" w:type="dxa"/>
+            <w:tcW w:w="1981" w:type="dxa"/>
             <w:tcBorders>
               <w:top w:val="single" w:sz="8" w:space="0" w:color="000001"/>
               <w:left w:val="single" w:sz="8" w:space="0" w:color="000001"/>
@@ -13067,7 +12848,7 @@
             </w:tcBorders>
             <w:shd w:fill="FFFFFF" w:val="clear"/>
             <w:tcMar>
-              <w:left w:w="28" w:type="dxa"/>
+              <w:left w:w="8" w:type="dxa"/>
             </w:tcMar>
             <w:vAlign w:val="center"/>
           </w:tcPr>
@@ -13104,7 +12885,7 @@
             </w:tcBorders>
             <w:shd w:fill="FFFFFF" w:val="clear"/>
             <w:tcMar>
-              <w:left w:w="28" w:type="dxa"/>
+              <w:left w:w="8" w:type="dxa"/>
             </w:tcMar>
             <w:vAlign w:val="center"/>
           </w:tcPr>
@@ -13130,7 +12911,7 @@
         </w:tc>
         <w:tc>
           <w:tcPr>
-            <w:tcW w:w="2981" w:type="dxa"/>
+            <w:tcW w:w="2982" w:type="dxa"/>
             <w:tcBorders>
               <w:top w:val="single" w:sz="8" w:space="0" w:color="000001"/>
               <w:left w:val="single" w:sz="8" w:space="0" w:color="000001"/>
@@ -13141,7 +12922,7 @@
             </w:tcBorders>
             <w:shd w:fill="FFFFFF" w:val="clear"/>
             <w:tcMar>
-              <w:left w:w="28" w:type="dxa"/>
+              <w:left w:w="8" w:type="dxa"/>
             </w:tcMar>
             <w:vAlign w:val="center"/>
           </w:tcPr>
@@ -13173,7 +12954,7 @@
         </w:trPr>
         <w:tc>
           <w:tcPr>
-            <w:tcW w:w="2544" w:type="dxa"/>
+            <w:tcW w:w="2543" w:type="dxa"/>
             <w:tcBorders>
               <w:top w:val="single" w:sz="8" w:space="0" w:color="000001"/>
               <w:left w:val="single" w:sz="8" w:space="0" w:color="000001"/>
@@ -13184,7 +12965,7 @@
             </w:tcBorders>
             <w:shd w:fill="FFFFFF" w:val="clear"/>
             <w:tcMar>
-              <w:left w:w="28" w:type="dxa"/>
+              <w:left w:w="8" w:type="dxa"/>
             </w:tcMar>
             <w:vAlign w:val="center"/>
           </w:tcPr>
@@ -13210,7 +12991,7 @@
         </w:tc>
         <w:tc>
           <w:tcPr>
-            <w:tcW w:w="1983" w:type="dxa"/>
+            <w:tcW w:w="1981" w:type="dxa"/>
             <w:tcBorders>
               <w:top w:val="single" w:sz="8" w:space="0" w:color="000001"/>
               <w:left w:val="single" w:sz="8" w:space="0" w:color="000001"/>
@@ -13221,7 +13002,7 @@
             </w:tcBorders>
             <w:shd w:fill="FFFFFF" w:val="clear"/>
             <w:tcMar>
-              <w:left w:w="28" w:type="dxa"/>
+              <w:left w:w="8" w:type="dxa"/>
             </w:tcMar>
             <w:vAlign w:val="center"/>
           </w:tcPr>
@@ -13258,7 +13039,7 @@
             </w:tcBorders>
             <w:shd w:fill="FFFFFF" w:val="clear"/>
             <w:tcMar>
-              <w:left w:w="28" w:type="dxa"/>
+              <w:left w:w="8" w:type="dxa"/>
             </w:tcMar>
             <w:vAlign w:val="center"/>
           </w:tcPr>
@@ -13284,7 +13065,7 @@
         </w:tc>
         <w:tc>
           <w:tcPr>
-            <w:tcW w:w="2981" w:type="dxa"/>
+            <w:tcW w:w="2982" w:type="dxa"/>
             <w:tcBorders>
               <w:top w:val="single" w:sz="8" w:space="0" w:color="000001"/>
               <w:left w:val="single" w:sz="8" w:space="0" w:color="000001"/>
@@ -13295,7 +13076,7 @@
             </w:tcBorders>
             <w:shd w:fill="FFFFFF" w:val="clear"/>
             <w:tcMar>
-              <w:left w:w="28" w:type="dxa"/>
+              <w:left w:w="8" w:type="dxa"/>
             </w:tcMar>
             <w:vAlign w:val="center"/>
           </w:tcPr>
@@ -13327,7 +13108,7 @@
         </w:trPr>
         <w:tc>
           <w:tcPr>
-            <w:tcW w:w="2544" w:type="dxa"/>
+            <w:tcW w:w="2543" w:type="dxa"/>
             <w:tcBorders>
               <w:top w:val="single" w:sz="8" w:space="0" w:color="000001"/>
               <w:left w:val="single" w:sz="8" w:space="0" w:color="000001"/>
@@ -13338,7 +13119,7 @@
             </w:tcBorders>
             <w:shd w:fill="FFFFFF" w:val="clear"/>
             <w:tcMar>
-              <w:left w:w="28" w:type="dxa"/>
+              <w:left w:w="8" w:type="dxa"/>
             </w:tcMar>
             <w:vAlign w:val="center"/>
           </w:tcPr>
@@ -13364,7 +13145,7 @@
         </w:tc>
         <w:tc>
           <w:tcPr>
-            <w:tcW w:w="1983" w:type="dxa"/>
+            <w:tcW w:w="1981" w:type="dxa"/>
             <w:tcBorders>
               <w:top w:val="single" w:sz="8" w:space="0" w:color="000001"/>
               <w:left w:val="single" w:sz="8" w:space="0" w:color="000001"/>
@@ -13375,7 +13156,7 @@
             </w:tcBorders>
             <w:shd w:fill="FFFFFF" w:val="clear"/>
             <w:tcMar>
-              <w:left w:w="28" w:type="dxa"/>
+              <w:left w:w="8" w:type="dxa"/>
             </w:tcMar>
             <w:vAlign w:val="center"/>
           </w:tcPr>
@@ -13412,7 +13193,7 @@
             </w:tcBorders>
             <w:shd w:fill="FFFFFF" w:val="clear"/>
             <w:tcMar>
-              <w:left w:w="28" w:type="dxa"/>
+              <w:left w:w="8" w:type="dxa"/>
             </w:tcMar>
             <w:vAlign w:val="center"/>
           </w:tcPr>
@@ -13438,7 +13219,7 @@
         </w:tc>
         <w:tc>
           <w:tcPr>
-            <w:tcW w:w="2981" w:type="dxa"/>
+            <w:tcW w:w="2982" w:type="dxa"/>
             <w:tcBorders>
               <w:top w:val="single" w:sz="8" w:space="0" w:color="000001"/>
               <w:left w:val="single" w:sz="8" w:space="0" w:color="000001"/>
@@ -13449,7 +13230,7 @@
             </w:tcBorders>
             <w:shd w:fill="FFFFFF" w:val="clear"/>
             <w:tcMar>
-              <w:left w:w="28" w:type="dxa"/>
+              <w:left w:w="8" w:type="dxa"/>
             </w:tcMar>
             <w:vAlign w:val="center"/>
           </w:tcPr>
@@ -13481,7 +13262,7 @@
         </w:trPr>
         <w:tc>
           <w:tcPr>
-            <w:tcW w:w="2544" w:type="dxa"/>
+            <w:tcW w:w="2543" w:type="dxa"/>
             <w:tcBorders>
               <w:top w:val="single" w:sz="8" w:space="0" w:color="000001"/>
               <w:left w:val="single" w:sz="8" w:space="0" w:color="000001"/>
@@ -13492,7 +13273,7 @@
             </w:tcBorders>
             <w:shd w:fill="FFFFFF" w:val="clear"/>
             <w:tcMar>
-              <w:left w:w="28" w:type="dxa"/>
+              <w:left w:w="8" w:type="dxa"/>
             </w:tcMar>
             <w:vAlign w:val="center"/>
           </w:tcPr>
@@ -13518,7 +13299,7 @@
         </w:tc>
         <w:tc>
           <w:tcPr>
-            <w:tcW w:w="1983" w:type="dxa"/>
+            <w:tcW w:w="1981" w:type="dxa"/>
             <w:tcBorders>
               <w:top w:val="single" w:sz="8" w:space="0" w:color="000001"/>
               <w:left w:val="single" w:sz="8" w:space="0" w:color="000001"/>
@@ -13529,7 +13310,7 @@
             </w:tcBorders>
             <w:shd w:fill="FFFFFF" w:val="clear"/>
             <w:tcMar>
-              <w:left w:w="28" w:type="dxa"/>
+              <w:left w:w="8" w:type="dxa"/>
             </w:tcMar>
             <w:vAlign w:val="center"/>
           </w:tcPr>
@@ -13566,7 +13347,7 @@
             </w:tcBorders>
             <w:shd w:fill="FFFFFF" w:val="clear"/>
             <w:tcMar>
-              <w:left w:w="28" w:type="dxa"/>
+              <w:left w:w="8" w:type="dxa"/>
             </w:tcMar>
             <w:vAlign w:val="center"/>
           </w:tcPr>
@@ -13592,7 +13373,7 @@
         </w:tc>
         <w:tc>
           <w:tcPr>
-            <w:tcW w:w="2981" w:type="dxa"/>
+            <w:tcW w:w="2982" w:type="dxa"/>
             <w:tcBorders>
               <w:top w:val="single" w:sz="8" w:space="0" w:color="000001"/>
               <w:left w:val="single" w:sz="8" w:space="0" w:color="000001"/>
@@ -13603,7 +13384,7 @@
             </w:tcBorders>
             <w:shd w:fill="FFFFFF" w:val="clear"/>
             <w:tcMar>
-              <w:left w:w="28" w:type="dxa"/>
+              <w:left w:w="8" w:type="dxa"/>
             </w:tcMar>
             <w:vAlign w:val="center"/>
           </w:tcPr>
@@ -13635,7 +13416,7 @@
         </w:trPr>
         <w:tc>
           <w:tcPr>
-            <w:tcW w:w="2544" w:type="dxa"/>
+            <w:tcW w:w="2543" w:type="dxa"/>
             <w:tcBorders>
               <w:top w:val="single" w:sz="8" w:space="0" w:color="000001"/>
               <w:left w:val="single" w:sz="8" w:space="0" w:color="000001"/>
@@ -13646,7 +13427,7 @@
             </w:tcBorders>
             <w:shd w:fill="FFFFFF" w:val="clear"/>
             <w:tcMar>
-              <w:left w:w="28" w:type="dxa"/>
+              <w:left w:w="8" w:type="dxa"/>
             </w:tcMar>
             <w:vAlign w:val="center"/>
           </w:tcPr>
@@ -13672,7 +13453,7 @@
         </w:tc>
         <w:tc>
           <w:tcPr>
-            <w:tcW w:w="1983" w:type="dxa"/>
+            <w:tcW w:w="1981" w:type="dxa"/>
             <w:tcBorders>
               <w:top w:val="single" w:sz="8" w:space="0" w:color="000001"/>
               <w:left w:val="single" w:sz="8" w:space="0" w:color="000001"/>
@@ -13683,7 +13464,7 @@
             </w:tcBorders>
             <w:shd w:fill="FFFFFF" w:val="clear"/>
             <w:tcMar>
-              <w:left w:w="28" w:type="dxa"/>
+              <w:left w:w="8" w:type="dxa"/>
             </w:tcMar>
             <w:vAlign w:val="center"/>
           </w:tcPr>
@@ -13720,7 +13501,7 @@
             </w:tcBorders>
             <w:shd w:fill="FFFFFF" w:val="clear"/>
             <w:tcMar>
-              <w:left w:w="28" w:type="dxa"/>
+              <w:left w:w="8" w:type="dxa"/>
             </w:tcMar>
             <w:vAlign w:val="center"/>
           </w:tcPr>
@@ -13746,7 +13527,7 @@
         </w:tc>
         <w:tc>
           <w:tcPr>
-            <w:tcW w:w="2981" w:type="dxa"/>
+            <w:tcW w:w="2982" w:type="dxa"/>
             <w:tcBorders>
               <w:top w:val="single" w:sz="8" w:space="0" w:color="000001"/>
               <w:left w:val="single" w:sz="8" w:space="0" w:color="000001"/>
@@ -13757,7 +13538,7 @@
             </w:tcBorders>
             <w:shd w:fill="FFFFFF" w:val="clear"/>
             <w:tcMar>
-              <w:left w:w="28" w:type="dxa"/>
+              <w:left w:w="8" w:type="dxa"/>
             </w:tcMar>
             <w:vAlign w:val="center"/>
           </w:tcPr>
@@ -13789,7 +13570,7 @@
         </w:trPr>
         <w:tc>
           <w:tcPr>
-            <w:tcW w:w="2544" w:type="dxa"/>
+            <w:tcW w:w="2543" w:type="dxa"/>
             <w:tcBorders>
               <w:top w:val="single" w:sz="8" w:space="0" w:color="000001"/>
               <w:left w:val="single" w:sz="8" w:space="0" w:color="000001"/>
@@ -13800,7 +13581,7 @@
             </w:tcBorders>
             <w:shd w:fill="FFFFFF" w:val="clear"/>
             <w:tcMar>
-              <w:left w:w="28" w:type="dxa"/>
+              <w:left w:w="8" w:type="dxa"/>
             </w:tcMar>
             <w:vAlign w:val="center"/>
           </w:tcPr>
@@ -13826,7 +13607,7 @@
         </w:tc>
         <w:tc>
           <w:tcPr>
-            <w:tcW w:w="1983" w:type="dxa"/>
+            <w:tcW w:w="1981" w:type="dxa"/>
             <w:tcBorders>
               <w:top w:val="single" w:sz="8" w:space="0" w:color="000001"/>
               <w:left w:val="single" w:sz="8" w:space="0" w:color="000001"/>
@@ -13837,7 +13618,7 @@
             </w:tcBorders>
             <w:shd w:fill="FFFFFF" w:val="clear"/>
             <w:tcMar>
-              <w:left w:w="28" w:type="dxa"/>
+              <w:left w:w="8" w:type="dxa"/>
             </w:tcMar>
             <w:vAlign w:val="center"/>
           </w:tcPr>
@@ -13874,7 +13655,7 @@
             </w:tcBorders>
             <w:shd w:fill="FFFFFF" w:val="clear"/>
             <w:tcMar>
-              <w:left w:w="28" w:type="dxa"/>
+              <w:left w:w="8" w:type="dxa"/>
             </w:tcMar>
             <w:vAlign w:val="center"/>
           </w:tcPr>
@@ -13900,7 +13681,7 @@
         </w:tc>
         <w:tc>
           <w:tcPr>
-            <w:tcW w:w="2981" w:type="dxa"/>
+            <w:tcW w:w="2982" w:type="dxa"/>
             <w:tcBorders>
               <w:top w:val="single" w:sz="8" w:space="0" w:color="000001"/>
               <w:left w:val="single" w:sz="8" w:space="0" w:color="000001"/>
@@ -13911,7 +13692,7 @@
             </w:tcBorders>
             <w:shd w:fill="FFFFFF" w:val="clear"/>
             <w:tcMar>
-              <w:left w:w="28" w:type="dxa"/>
+              <w:left w:w="8" w:type="dxa"/>
             </w:tcMar>
             <w:vAlign w:val="center"/>
           </w:tcPr>
@@ -13943,7 +13724,7 @@
         </w:trPr>
         <w:tc>
           <w:tcPr>
-            <w:tcW w:w="2544" w:type="dxa"/>
+            <w:tcW w:w="2543" w:type="dxa"/>
             <w:tcBorders>
               <w:top w:val="single" w:sz="8" w:space="0" w:color="000001"/>
               <w:left w:val="single" w:sz="8" w:space="0" w:color="000001"/>
@@ -13954,7 +13735,7 @@
             </w:tcBorders>
             <w:shd w:fill="FFFFFF" w:val="clear"/>
             <w:tcMar>
-              <w:left w:w="28" w:type="dxa"/>
+              <w:left w:w="8" w:type="dxa"/>
             </w:tcMar>
             <w:vAlign w:val="center"/>
           </w:tcPr>
@@ -13980,7 +13761,7 @@
         </w:tc>
         <w:tc>
           <w:tcPr>
-            <w:tcW w:w="1983" w:type="dxa"/>
+            <w:tcW w:w="1981" w:type="dxa"/>
             <w:tcBorders>
               <w:top w:val="single" w:sz="8" w:space="0" w:color="000001"/>
               <w:left w:val="single" w:sz="8" w:space="0" w:color="000001"/>
@@ -13991,7 +13772,7 @@
             </w:tcBorders>
             <w:shd w:fill="FFFFFF" w:val="clear"/>
             <w:tcMar>
-              <w:left w:w="28" w:type="dxa"/>
+              <w:left w:w="8" w:type="dxa"/>
             </w:tcMar>
             <w:vAlign w:val="center"/>
           </w:tcPr>
@@ -14028,7 +13809,7 @@
             </w:tcBorders>
             <w:shd w:fill="FFFFFF" w:val="clear"/>
             <w:tcMar>
-              <w:left w:w="28" w:type="dxa"/>
+              <w:left w:w="8" w:type="dxa"/>
             </w:tcMar>
             <w:vAlign w:val="center"/>
           </w:tcPr>
@@ -14054,7 +13835,7 @@
         </w:tc>
         <w:tc>
           <w:tcPr>
-            <w:tcW w:w="2981" w:type="dxa"/>
+            <w:tcW w:w="2982" w:type="dxa"/>
             <w:tcBorders>
               <w:top w:val="single" w:sz="8" w:space="0" w:color="000001"/>
               <w:left w:val="single" w:sz="8" w:space="0" w:color="000001"/>
@@ -14065,7 +13846,7 @@
             </w:tcBorders>
             <w:shd w:fill="FFFFFF" w:val="clear"/>
             <w:tcMar>
-              <w:left w:w="28" w:type="dxa"/>
+              <w:left w:w="8" w:type="dxa"/>
             </w:tcMar>
             <w:vAlign w:val="center"/>
           </w:tcPr>
@@ -14097,7 +13878,7 @@
         </w:trPr>
         <w:tc>
           <w:tcPr>
-            <w:tcW w:w="2544" w:type="dxa"/>
+            <w:tcW w:w="2543" w:type="dxa"/>
             <w:tcBorders>
               <w:top w:val="single" w:sz="8" w:space="0" w:color="000001"/>
               <w:left w:val="single" w:sz="8" w:space="0" w:color="000001"/>
@@ -14108,7 +13889,7 @@
             </w:tcBorders>
             <w:shd w:fill="FFFFFF" w:val="clear"/>
             <w:tcMar>
-              <w:left w:w="28" w:type="dxa"/>
+              <w:left w:w="8" w:type="dxa"/>
             </w:tcMar>
             <w:vAlign w:val="center"/>
           </w:tcPr>
@@ -14134,7 +13915,7 @@
         </w:tc>
         <w:tc>
           <w:tcPr>
-            <w:tcW w:w="1983" w:type="dxa"/>
+            <w:tcW w:w="1981" w:type="dxa"/>
             <w:tcBorders>
               <w:top w:val="single" w:sz="8" w:space="0" w:color="000001"/>
               <w:left w:val="single" w:sz="8" w:space="0" w:color="000001"/>
@@ -14145,7 +13926,7 @@
             </w:tcBorders>
             <w:shd w:fill="FFFFFF" w:val="clear"/>
             <w:tcMar>
-              <w:left w:w="28" w:type="dxa"/>
+              <w:left w:w="8" w:type="dxa"/>
             </w:tcMar>
             <w:vAlign w:val="center"/>
           </w:tcPr>
@@ -14182,7 +13963,7 @@
             </w:tcBorders>
             <w:shd w:fill="FFFFFF" w:val="clear"/>
             <w:tcMar>
-              <w:left w:w="28" w:type="dxa"/>
+              <w:left w:w="8" w:type="dxa"/>
             </w:tcMar>
             <w:vAlign w:val="center"/>
           </w:tcPr>
@@ -14208,7 +13989,7 @@
         </w:tc>
         <w:tc>
           <w:tcPr>
-            <w:tcW w:w="2981" w:type="dxa"/>
+            <w:tcW w:w="2982" w:type="dxa"/>
             <w:tcBorders>
               <w:top w:val="single" w:sz="8" w:space="0" w:color="000001"/>
               <w:left w:val="single" w:sz="8" w:space="0" w:color="000001"/>
@@ -14219,7 +14000,7 @@
             </w:tcBorders>
             <w:shd w:fill="FFFFFF" w:val="clear"/>
             <w:tcMar>
-              <w:left w:w="28" w:type="dxa"/>
+              <w:left w:w="8" w:type="dxa"/>
             </w:tcMar>
             <w:vAlign w:val="center"/>
           </w:tcPr>
@@ -14251,7 +14032,7 @@
         </w:trPr>
         <w:tc>
           <w:tcPr>
-            <w:tcW w:w="2544" w:type="dxa"/>
+            <w:tcW w:w="2543" w:type="dxa"/>
             <w:tcBorders>
               <w:top w:val="single" w:sz="8" w:space="0" w:color="000001"/>
               <w:left w:val="single" w:sz="8" w:space="0" w:color="000001"/>
@@ -14262,7 +14043,7 @@
             </w:tcBorders>
             <w:shd w:fill="FFFFFF" w:val="clear"/>
             <w:tcMar>
-              <w:left w:w="28" w:type="dxa"/>
+              <w:left w:w="8" w:type="dxa"/>
             </w:tcMar>
             <w:vAlign w:val="center"/>
           </w:tcPr>
@@ -14288,7 +14069,7 @@
         </w:tc>
         <w:tc>
           <w:tcPr>
-            <w:tcW w:w="1983" w:type="dxa"/>
+            <w:tcW w:w="1981" w:type="dxa"/>
             <w:tcBorders>
               <w:top w:val="single" w:sz="8" w:space="0" w:color="000001"/>
               <w:left w:val="single" w:sz="8" w:space="0" w:color="000001"/>
@@ -14299,7 +14080,7 @@
             </w:tcBorders>
             <w:shd w:fill="FFFFFF" w:val="clear"/>
             <w:tcMar>
-              <w:left w:w="28" w:type="dxa"/>
+              <w:left w:w="8" w:type="dxa"/>
             </w:tcMar>
             <w:vAlign w:val="center"/>
           </w:tcPr>
@@ -14336,7 +14117,7 @@
             </w:tcBorders>
             <w:shd w:fill="FFFFFF" w:val="clear"/>
             <w:tcMar>
-              <w:left w:w="28" w:type="dxa"/>
+              <w:left w:w="8" w:type="dxa"/>
             </w:tcMar>
             <w:vAlign w:val="center"/>
           </w:tcPr>
@@ -14362,7 +14143,7 @@
         </w:tc>
         <w:tc>
           <w:tcPr>
-            <w:tcW w:w="2981" w:type="dxa"/>
+            <w:tcW w:w="2982" w:type="dxa"/>
             <w:tcBorders>
               <w:top w:val="single" w:sz="8" w:space="0" w:color="000001"/>
               <w:left w:val="single" w:sz="8" w:space="0" w:color="000001"/>
@@ -14373,7 +14154,7 @@
             </w:tcBorders>
             <w:shd w:fill="FFFFFF" w:val="clear"/>
             <w:tcMar>
-              <w:left w:w="28" w:type="dxa"/>
+              <w:left w:w="8" w:type="dxa"/>
             </w:tcMar>
             <w:vAlign w:val="center"/>
           </w:tcPr>
@@ -14405,7 +14186,7 @@
         </w:trPr>
         <w:tc>
           <w:tcPr>
-            <w:tcW w:w="2544" w:type="dxa"/>
+            <w:tcW w:w="2543" w:type="dxa"/>
             <w:tcBorders>
               <w:top w:val="single" w:sz="8" w:space="0" w:color="000001"/>
               <w:left w:val="single" w:sz="8" w:space="0" w:color="000001"/>
@@ -14416,7 +14197,7 @@
             </w:tcBorders>
             <w:shd w:fill="FFFFFF" w:val="clear"/>
             <w:tcMar>
-              <w:left w:w="28" w:type="dxa"/>
+              <w:left w:w="8" w:type="dxa"/>
             </w:tcMar>
             <w:vAlign w:val="center"/>
           </w:tcPr>
@@ -14442,7 +14223,7 @@
         </w:tc>
         <w:tc>
           <w:tcPr>
-            <w:tcW w:w="1983" w:type="dxa"/>
+            <w:tcW w:w="1981" w:type="dxa"/>
             <w:tcBorders>
               <w:top w:val="single" w:sz="8" w:space="0" w:color="000001"/>
               <w:left w:val="single" w:sz="8" w:space="0" w:color="000001"/>
@@ -14453,7 +14234,7 @@
             </w:tcBorders>
             <w:shd w:fill="FFFFFF" w:val="clear"/>
             <w:tcMar>
-              <w:left w:w="28" w:type="dxa"/>
+              <w:left w:w="8" w:type="dxa"/>
             </w:tcMar>
             <w:vAlign w:val="center"/>
           </w:tcPr>
@@ -14490,7 +14271,7 @@
             </w:tcBorders>
             <w:shd w:fill="FFFFFF" w:val="clear"/>
             <w:tcMar>
-              <w:left w:w="28" w:type="dxa"/>
+              <w:left w:w="8" w:type="dxa"/>
             </w:tcMar>
             <w:vAlign w:val="center"/>
           </w:tcPr>
@@ -14516,7 +14297,7 @@
         </w:tc>
         <w:tc>
           <w:tcPr>
-            <w:tcW w:w="2981" w:type="dxa"/>
+            <w:tcW w:w="2982" w:type="dxa"/>
             <w:tcBorders>
               <w:top w:val="single" w:sz="8" w:space="0" w:color="000001"/>
               <w:left w:val="single" w:sz="8" w:space="0" w:color="000001"/>
@@ -14527,7 +14308,7 @@
             </w:tcBorders>
             <w:shd w:fill="FFFFFF" w:val="clear"/>
             <w:tcMar>
-              <w:left w:w="28" w:type="dxa"/>
+              <w:left w:w="8" w:type="dxa"/>
             </w:tcMar>
             <w:vAlign w:val="center"/>
           </w:tcPr>
@@ -14559,7 +14340,7 @@
         </w:trPr>
         <w:tc>
           <w:tcPr>
-            <w:tcW w:w="2544" w:type="dxa"/>
+            <w:tcW w:w="2543" w:type="dxa"/>
             <w:tcBorders>
               <w:top w:val="single" w:sz="8" w:space="0" w:color="000001"/>
               <w:left w:val="single" w:sz="8" w:space="0" w:color="000001"/>
@@ -14570,7 +14351,7 @@
             </w:tcBorders>
             <w:shd w:fill="FFFFFF" w:val="clear"/>
             <w:tcMar>
-              <w:left w:w="28" w:type="dxa"/>
+              <w:left w:w="8" w:type="dxa"/>
             </w:tcMar>
             <w:vAlign w:val="center"/>
           </w:tcPr>
@@ -14596,7 +14377,7 @@
         </w:tc>
         <w:tc>
           <w:tcPr>
-            <w:tcW w:w="1983" w:type="dxa"/>
+            <w:tcW w:w="1981" w:type="dxa"/>
             <w:tcBorders>
               <w:top w:val="single" w:sz="8" w:space="0" w:color="000001"/>
               <w:left w:val="single" w:sz="8" w:space="0" w:color="000001"/>
@@ -14607,7 +14388,7 @@
             </w:tcBorders>
             <w:shd w:fill="FFFFFF" w:val="clear"/>
             <w:tcMar>
-              <w:left w:w="28" w:type="dxa"/>
+              <w:left w:w="8" w:type="dxa"/>
             </w:tcMar>
             <w:vAlign w:val="center"/>
           </w:tcPr>
@@ -14644,7 +14425,7 @@
             </w:tcBorders>
             <w:shd w:fill="FFFFFF" w:val="clear"/>
             <w:tcMar>
-              <w:left w:w="28" w:type="dxa"/>
+              <w:left w:w="8" w:type="dxa"/>
             </w:tcMar>
             <w:vAlign w:val="center"/>
           </w:tcPr>
@@ -14670,7 +14451,7 @@
         </w:tc>
         <w:tc>
           <w:tcPr>
-            <w:tcW w:w="2981" w:type="dxa"/>
+            <w:tcW w:w="2982" w:type="dxa"/>
             <w:tcBorders>
               <w:top w:val="single" w:sz="8" w:space="0" w:color="000001"/>
               <w:left w:val="single" w:sz="8" w:space="0" w:color="000001"/>
@@ -14681,7 +14462,7 @@
             </w:tcBorders>
             <w:shd w:fill="FFFFFF" w:val="clear"/>
             <w:tcMar>
-              <w:left w:w="28" w:type="dxa"/>
+              <w:left w:w="8" w:type="dxa"/>
             </w:tcMar>
             <w:vAlign w:val="center"/>
           </w:tcPr>
@@ -14759,10 +14540,10 @@
           <w:szCs w:val="24"/>
         </w:rPr>
       </w:pPr>
-      <w:bookmarkStart w:id="27" w:name="_Toc350370132"/>
-      <w:bookmarkStart w:id="28" w:name="__RefHeading__836_242833606"/>
-      <w:bookmarkEnd w:id="27"/>
-      <w:bookmarkEnd w:id="28"/>
+      <w:bookmarkStart w:id="25" w:name="_Toc350370132"/>
+      <w:bookmarkStart w:id="26" w:name="__RefHeading__836_242833606"/>
+      <w:bookmarkEnd w:id="25"/>
+      <w:bookmarkEnd w:id="26"/>
       <w:r>
         <w:rPr>
           <w:rFonts w:cs="Times New Roman" w:ascii="Times New Roman" w:hAnsi="Times New Roman"/>
@@ -14847,7 +14628,7 @@
         </w:rPr>
         <w:t>. 2009. Disponível em: &lt;</w:t>
       </w:r>
-      <w:hyperlink r:id="rId5">
+      <w:hyperlink r:id="rId7">
         <w:r>
           <w:rPr>
             <w:rStyle w:val="InternetLink"/>
@@ -14893,10 +14674,10 @@
           <w:szCs w:val="24"/>
         </w:rPr>
       </w:pPr>
-      <w:bookmarkStart w:id="29" w:name="_Toc350370133"/>
-      <w:bookmarkStart w:id="30" w:name="__RefHeading__838_242833606"/>
-      <w:bookmarkEnd w:id="29"/>
-      <w:bookmarkEnd w:id="30"/>
+      <w:bookmarkStart w:id="27" w:name="_Toc350370133"/>
+      <w:bookmarkStart w:id="28" w:name="__RefHeading__838_242833606"/>
+      <w:bookmarkEnd w:id="27"/>
+      <w:bookmarkEnd w:id="28"/>
       <w:r>
         <w:rPr>
           <w:rFonts w:cs="Times New Roman" w:ascii="Times New Roman" w:hAnsi="Times New Roman"/>
@@ -14919,7 +14700,7 @@
       </w:r>
     </w:p>
     <w:sectPr>
-      <w:headerReference w:type="default" r:id="rId6"/>
+      <w:headerReference w:type="default" r:id="rId8"/>
       <w:type w:val="nextPage"/>
       <w:pgSz w:w="11906" w:h="16838"/>
       <w:pgMar w:left="1701" w:right="1701" w:header="708" w:top="1702" w:footer="0" w:bottom="1417" w:gutter="0"/>
@@ -15711,6 +15492,30 @@
   </w:style>
   <w:style w:type="character" w:styleId="ListLabel3">
     <w:name w:val="ListLabel 3"/>
+    <w:rPr>
+      <w:rFonts w:cs="OpenSymbol"/>
+    </w:rPr>
+  </w:style>
+  <w:style w:type="character" w:styleId="ListLabel4">
+    <w:name w:val="ListLabel 4"/>
+    <w:rPr>
+      <w:rFonts w:cs="Symbol"/>
+    </w:rPr>
+  </w:style>
+  <w:style w:type="character" w:styleId="ListLabel5">
+    <w:name w:val="ListLabel 5"/>
+    <w:rPr>
+      <w:rFonts w:cs="OpenSymbol"/>
+    </w:rPr>
+  </w:style>
+  <w:style w:type="character" w:styleId="ListLabel6">
+    <w:name w:val="ListLabel 6"/>
+    <w:rPr>
+      <w:rFonts w:cs="Symbol"/>
+    </w:rPr>
+  </w:style>
+  <w:style w:type="character" w:styleId="ListLabel7">
+    <w:name w:val="ListLabel 7"/>
     <w:rPr>
       <w:rFonts w:cs="OpenSymbol"/>
     </w:rPr>

</xml_diff>

<commit_message>
adding abordagem de desenvolvimento
</commit_message>
<xml_diff>
--- a/plano_de_trabalho.docx
+++ b/plano_de_trabalho.docx
@@ -2037,6 +2037,15 @@
       </w:r>
       <w:r>
         <w:fldChar w:fldCharType="end"/>
+      </w:r>
+    </w:p>
+    <w:p>
+      <w:pPr>
+        <w:pStyle w:val="TextBody"/>
+        <w:rPr/>
+      </w:pPr>
+      <w:r>
+        <w:rPr/>
       </w:r>
     </w:p>
     <w:p>
@@ -3084,6 +3093,15 @@
       </w:r>
       <w:r>
         <w:fldChar w:fldCharType="end"/>
+      </w:r>
+    </w:p>
+    <w:p>
+      <w:pPr>
+        <w:pStyle w:val="TextBody"/>
+        <w:rPr/>
+      </w:pPr>
+      <w:r>
+        <w:rPr/>
       </w:r>
     </w:p>
     <w:p>
@@ -5377,6 +5395,21 @@
     </w:p>
     <w:p>
       <w:pPr>
+        <w:pStyle w:val="Contents1"/>
+        <w:tabs>
+          <w:tab w:val="right" w:pos="8494" w:leader="dot"/>
+          <w:tab w:val="right" w:pos="8504" w:leader="dot"/>
+        </w:tabs>
+        <w:rPr/>
+      </w:pPr>
+      <w:hyperlink w:anchor="__RefHeading__838_242833606">
+        <w:r>
+          <w:rPr/>
+        </w:r>
+      </w:hyperlink>
+    </w:p>
+    <w:p>
+      <w:pPr>
         <w:pStyle w:val="Normal"/>
         <w:rPr/>
       </w:pPr>
@@ -5385,26 +5418,6 @@
           <w:rPr/>
         </w:r>
       </w:hyperlink>
-    </w:p>
-    <w:p>
-      <w:pPr>
-        <w:pStyle w:val="Normal"/>
-        <w:ind w:left="0" w:right="-568" w:hanging="0"/>
-        <w:rPr>
-          <w:rFonts w:cs="Times New Roman" w:ascii="Times New Roman" w:hAnsi="Times New Roman"/>
-          <w:b/>
-          <w:sz w:val="24"/>
-          <w:szCs w:val="24"/>
-        </w:rPr>
-      </w:pPr>
-      <w:r>
-        <w:rPr>
-          <w:rFonts w:cs="Times New Roman" w:ascii="Times New Roman" w:hAnsi="Times New Roman"/>
-          <w:b/>
-          <w:sz w:val="24"/>
-          <w:szCs w:val="24"/>
-        </w:rPr>
-      </w:r>
     </w:p>
     <w:p>
       <w:pPr>
@@ -5686,8 +5699,8 @@
           <w:szCs w:val="24"/>
         </w:rPr>
       </w:pPr>
-      <w:bookmarkStart w:id="1" w:name="_Toc350370121"/>
-      <w:bookmarkStart w:id="2" w:name="__RefHeading__814_242833606"/>
+      <w:bookmarkStart w:id="1" w:name="__RefHeading__814_242833606"/>
+      <w:bookmarkStart w:id="2" w:name="_Toc350370121"/>
       <w:bookmarkEnd w:id="1"/>
       <w:bookmarkEnd w:id="2"/>
       <w:r>
@@ -5825,6 +5838,21 @@
           <w:rFonts w:cs="Times New Roman" w:ascii="Times New Roman" w:hAnsi="Times New Roman"/>
           <w:b w:val="false"/>
           <w:i w:val="false"/>
+          <w:iCs w:val="false"/>
+          <w:caps w:val="false"/>
+          <w:smallCaps w:val="false"/>
+          <w:color w:val="000000"/>
+          <w:spacing w:val="0"/>
+          <w:sz w:val="24"/>
+          <w:szCs w:val="24"/>
+        </w:rPr>
+        <w:t>(https://www.scrum.org/Portals/0/Documents/Scrum%20Guides/2013/Scrum-Guide-Portuguese-BR.pdf)</w:t>
+      </w:r>
+      <w:r>
+        <w:rPr>
+          <w:rFonts w:cs="Times New Roman" w:ascii="Times New Roman" w:hAnsi="Times New Roman"/>
+          <w:b w:val="false"/>
+          <w:i w:val="false"/>
           <w:caps w:val="false"/>
           <w:smallCaps w:val="false"/>
           <w:color w:val="000000"/>
@@ -6084,8 +6112,8 @@
           <w:szCs w:val="24"/>
         </w:rPr>
       </w:pPr>
-      <w:bookmarkStart w:id="3" w:name="_Toc350370122"/>
-      <w:bookmarkStart w:id="4" w:name="__RefHeading__816_242833606"/>
+      <w:bookmarkStart w:id="3" w:name="__RefHeading__816_242833606"/>
+      <w:bookmarkStart w:id="4" w:name="_Toc350370122"/>
       <w:bookmarkEnd w:id="3"/>
       <w:bookmarkEnd w:id="4"/>
       <w:r>
@@ -6286,8 +6314,8 @@
           <w:szCs w:val="24"/>
         </w:rPr>
       </w:pPr>
-      <w:bookmarkStart w:id="5" w:name="_Toc350370123"/>
-      <w:bookmarkStart w:id="6" w:name="__RefHeading__818_242833606"/>
+      <w:bookmarkStart w:id="5" w:name="__RefHeading__818_242833606"/>
+      <w:bookmarkStart w:id="6" w:name="_Toc350370123"/>
       <w:bookmarkEnd w:id="5"/>
       <w:bookmarkEnd w:id="6"/>
       <w:r>
@@ -6367,8 +6395,8 @@
           <w:szCs w:val="24"/>
         </w:rPr>
       </w:pPr>
-      <w:bookmarkStart w:id="7" w:name="_Toc350370124"/>
-      <w:bookmarkStart w:id="8" w:name="__RefHeading__820_242833606"/>
+      <w:bookmarkStart w:id="7" w:name="__RefHeading__820_242833606"/>
+      <w:bookmarkStart w:id="8" w:name="_Toc350370124"/>
       <w:bookmarkEnd w:id="7"/>
       <w:bookmarkEnd w:id="8"/>
       <w:r>
@@ -6542,8 +6570,8 @@
           <w:szCs w:val="24"/>
         </w:rPr>
       </w:pPr>
-      <w:bookmarkStart w:id="9" w:name="_Toc350370125"/>
-      <w:bookmarkStart w:id="10" w:name="__RefHeading__822_242833606"/>
+      <w:bookmarkStart w:id="9" w:name="__RefHeading__822_242833606"/>
+      <w:bookmarkStart w:id="10" w:name="_Toc350370125"/>
       <w:bookmarkEnd w:id="9"/>
       <w:bookmarkEnd w:id="10"/>
       <w:r>
@@ -7377,8 +7405,8 @@
           <w:szCs w:val="24"/>
         </w:rPr>
       </w:pPr>
-      <w:bookmarkStart w:id="11" w:name="_Toc350370126"/>
-      <w:bookmarkStart w:id="12" w:name="__RefHeading__824_242833606"/>
+      <w:bookmarkStart w:id="11" w:name="__RefHeading__824_242833606"/>
+      <w:bookmarkStart w:id="12" w:name="_Toc350370126"/>
       <w:bookmarkEnd w:id="11"/>
       <w:bookmarkEnd w:id="12"/>
       <w:r>
@@ -7433,7 +7461,47 @@
           <w:szCs w:val="24"/>
           <w:lang w:val="en-US"/>
         </w:rPr>
-        <w:t>Este projeto será desenvolvido utilizando a linguagem de programação Python, pois ela provém facilidade no desenvolvimento, as APIs são simples e bem documentadas, assim como a própria linguagem. É fácil configurar bibliotecas externas. Python é uma linguagem de programação grátis, onde não precisa pagar nenhuma licença. (</w:t>
+        <w:t xml:space="preserve">Este projeto será desenvolvido utilizando a linguagem de programação Python, pois ela provém facilidade no desenvolvimento, as APIs são simples e bem documentadas, assim como a própria linguagem. É fácil </w:t>
+      </w:r>
+      <w:r>
+        <w:rPr>
+          <w:rFonts w:cs="Times New Roman" w:ascii="Times New Roman" w:hAnsi="Times New Roman"/>
+          <w:color w:val="000000"/>
+          <w:sz w:val="24"/>
+          <w:szCs w:val="24"/>
+          <w:lang w:val="en-US"/>
+        </w:rPr>
+        <w:t xml:space="preserve">de </w:t>
+      </w:r>
+      <w:r>
+        <w:rPr>
+          <w:rFonts w:cs="Times New Roman" w:ascii="Times New Roman" w:hAnsi="Times New Roman"/>
+          <w:color w:val="000000"/>
+          <w:sz w:val="24"/>
+          <w:szCs w:val="24"/>
+          <w:lang w:val="en-US"/>
+        </w:rPr>
+        <w:t xml:space="preserve">configurar bibliotecas externas. Python é uma linguagem de programação grátis, onde não </w:t>
+      </w:r>
+      <w:r>
+        <w:rPr>
+          <w:rFonts w:cs="Times New Roman" w:ascii="Times New Roman" w:hAnsi="Times New Roman"/>
+          <w:color w:val="000000"/>
+          <w:sz w:val="24"/>
+          <w:szCs w:val="24"/>
+          <w:lang w:val="en-US"/>
+        </w:rPr>
+        <w:t xml:space="preserve">é necessário </w:t>
+      </w:r>
+      <w:r>
+        <w:rPr>
+          <w:rFonts w:cs="Times New Roman" w:ascii="Times New Roman" w:hAnsi="Times New Roman"/>
+          <w:color w:val="000000"/>
+          <w:sz w:val="24"/>
+          <w:szCs w:val="24"/>
+          <w:lang w:val="en-US"/>
+        </w:rPr>
+        <w:t>pagar licença. (</w:t>
       </w:r>
       <w:hyperlink r:id="rId3">
         <w:r>
@@ -7634,8 +7702,8 @@
           <w:szCs w:val="24"/>
         </w:rPr>
       </w:pPr>
-      <w:bookmarkStart w:id="13" w:name="_Toc350370127"/>
-      <w:bookmarkStart w:id="14" w:name="__RefHeading__826_242833606"/>
+      <w:bookmarkStart w:id="13" w:name="__RefHeading__826_242833606"/>
+      <w:bookmarkStart w:id="14" w:name="_Toc350370127"/>
       <w:bookmarkEnd w:id="13"/>
       <w:bookmarkEnd w:id="14"/>
       <w:r>
@@ -7688,16 +7756,43 @@
           <w:sz w:val="24"/>
           <w:szCs w:val="24"/>
         </w:rPr>
-        <w:t xml:space="preserve">O sistema será restringido somente para pessoas que possuem acesso. Diferentes usuários poderão acessar diferentes projetos, os quais terá a opção para fazer a coleta de dados e ver os relatórios. </w:t>
-      </w:r>
-      <w:r>
-        <w:rPr>
-          <w:rFonts w:cs="Times New Roman" w:ascii="Times New Roman" w:hAnsi="Times New Roman"/>
-          <w:color w:val="000000"/>
-          <w:sz w:val="24"/>
-          <w:szCs w:val="24"/>
-        </w:rPr>
-        <w:t>O sistema incluirá a área do administrador, onde poderão ser criados projetos e adicionar pessoas a estes projetos.</w:t>
+        <w:t xml:space="preserve">O sistema será restringido somente para pessoas que possuem acesso. Diferentes usuários poderão acessar diferentes projetos, </w:t>
+      </w:r>
+      <w:r>
+        <w:rPr>
+          <w:rFonts w:cs="Times New Roman" w:ascii="Times New Roman" w:hAnsi="Times New Roman"/>
+          <w:color w:val="000000"/>
+          <w:sz w:val="24"/>
+          <w:szCs w:val="24"/>
+        </w:rPr>
+        <w:t>onde</w:t>
+      </w:r>
+      <w:r>
+        <w:rPr>
+          <w:rFonts w:cs="Times New Roman" w:ascii="Times New Roman" w:hAnsi="Times New Roman"/>
+          <w:color w:val="000000"/>
+          <w:sz w:val="24"/>
+          <w:szCs w:val="24"/>
+        </w:rPr>
+        <w:t xml:space="preserve"> terá a opção para fazer a coleta de dados e </w:t>
+      </w:r>
+      <w:r>
+        <w:rPr>
+          <w:rFonts w:cs="Times New Roman" w:ascii="Times New Roman" w:hAnsi="Times New Roman"/>
+          <w:color w:val="000000"/>
+          <w:sz w:val="24"/>
+          <w:szCs w:val="24"/>
+        </w:rPr>
+        <w:t xml:space="preserve">visualizar </w:t>
+      </w:r>
+      <w:r>
+        <w:rPr>
+          <w:rFonts w:cs="Times New Roman" w:ascii="Times New Roman" w:hAnsi="Times New Roman"/>
+          <w:color w:val="000000"/>
+          <w:sz w:val="24"/>
+          <w:szCs w:val="24"/>
+        </w:rPr>
+        <w:t>relatórios. O sistema incluirá a área do administrador, onde poderão ser criados projetos e adicionar pessoas a estes projetos.</w:t>
       </w:r>
     </w:p>
     <w:p>
@@ -7719,7 +7814,25 @@
           <w:sz w:val="24"/>
           <w:szCs w:val="24"/>
         </w:rPr>
-        <w:t>Considera-se que os projetos tenham acompanhamento na ferramenta online Trello. Esta ferramenta disponibiliza boards onde o usuário pode criar listas, cards, adicionar informações, anexar arquivos, etc.</w:t>
+        <w:t xml:space="preserve">Considera-se que os projetos tenham acompanhamento na ferramenta online Trello. Esta ferramenta disponibiliza boards onde o usuário pode criar listas, cards, adicionar informações, anexar arquivos, etc </w:t>
+      </w:r>
+      <w:r>
+        <w:rPr>
+          <w:rFonts w:cs="Times New Roman" w:ascii="Times New Roman" w:hAnsi="Times New Roman"/>
+          <w:color w:val="000000"/>
+          <w:sz w:val="24"/>
+          <w:szCs w:val="24"/>
+        </w:rPr>
+        <w:t>(http://www.trello.com)</w:t>
+      </w:r>
+      <w:r>
+        <w:rPr>
+          <w:rFonts w:cs="Times New Roman" w:ascii="Times New Roman" w:hAnsi="Times New Roman"/>
+          <w:color w:val="000000"/>
+          <w:sz w:val="24"/>
+          <w:szCs w:val="24"/>
+        </w:rPr>
+        <w:t>.</w:t>
       </w:r>
     </w:p>
     <w:p>
@@ -7741,7 +7854,25 @@
           <w:sz w:val="24"/>
           <w:szCs w:val="24"/>
         </w:rPr>
-        <w:t>A coleta de métricas basicamente irá acessar a API do Trello em Python. O usuário selecionará um projeto e iniciará a coleta. O sistema irá buscar os cards que estiverem na última coluna do board, que é a coluna “done”, onde terá as tarefas que foram concluídas na Sprint.</w:t>
+        <w:t xml:space="preserve">A coleta de métricas basicamente irá acessar a API do Trello em Python. O usuário selecionará um projeto e iniciará a coleta. O sistema irá buscar os cards que estiverem na última coluna do board, que é a coluna “done”, onde </w:t>
+      </w:r>
+      <w:r>
+        <w:rPr>
+          <w:rFonts w:cs="Times New Roman" w:ascii="Times New Roman" w:hAnsi="Times New Roman"/>
+          <w:color w:val="000000"/>
+          <w:sz w:val="24"/>
+          <w:szCs w:val="24"/>
+        </w:rPr>
+        <w:t>estarão</w:t>
+      </w:r>
+      <w:r>
+        <w:rPr>
+          <w:rFonts w:cs="Times New Roman" w:ascii="Times New Roman" w:hAnsi="Times New Roman"/>
+          <w:color w:val="000000"/>
+          <w:sz w:val="24"/>
+          <w:szCs w:val="24"/>
+        </w:rPr>
+        <w:t xml:space="preserve"> as tarefas que foram concluídas na Sprint.</w:t>
       </w:r>
     </w:p>
     <w:p>
@@ -7785,25 +7916,7 @@
           <w:sz w:val="24"/>
           <w:szCs w:val="24"/>
         </w:rPr>
-        <w:t xml:space="preserve">Serão disponibilizados relatórios de métricas referentes a um projeto e relatórios de métricas referentes a todos os projetos da empresa. Diferentes visões serão extraídas destes dados, assim como quantidade de testes unitários criados por sprint, quantidade de testes unitários criados por card, quantidade de estórias por pontos </w:t>
-      </w:r>
-      <w:r>
-        <w:rPr>
-          <w:rFonts w:cs="Times New Roman" w:ascii="Times New Roman" w:hAnsi="Times New Roman"/>
-          <w:color w:val="000000"/>
-          <w:sz w:val="24"/>
-          <w:szCs w:val="24"/>
-        </w:rPr>
-        <w:t>e</w:t>
-      </w:r>
-      <w:r>
-        <w:rPr>
-          <w:rFonts w:cs="Times New Roman" w:ascii="Times New Roman" w:hAnsi="Times New Roman"/>
-          <w:color w:val="000000"/>
-          <w:sz w:val="24"/>
-          <w:szCs w:val="24"/>
-        </w:rPr>
-        <w:t xml:space="preserve"> quantidade média de pontos por Sprint.</w:t>
+        <w:t>Serão disponibilizados relatórios de métricas referentes a um projeto e relatórios de métricas referentes a todos os projetos da empresa. Diferentes visões serão extraídas destes dados, assim como quantidade de testes unitários criados por sprint, quantidade de testes unitários criados por card, quantidade de estórias por pontos e quantidade média de pontos por Sprint.</w:t>
       </w:r>
     </w:p>
     <w:p>
@@ -7818,8 +7931,8 @@
           <w:szCs w:val="24"/>
         </w:rPr>
       </w:pPr>
-      <w:bookmarkStart w:id="15" w:name="_Toc350370128"/>
-      <w:bookmarkStart w:id="16" w:name="__RefHeading__828_242833606"/>
+      <w:bookmarkStart w:id="15" w:name="__RefHeading__828_242833606"/>
+      <w:bookmarkStart w:id="16" w:name="_Toc350370128"/>
       <w:bookmarkEnd w:id="15"/>
       <w:bookmarkEnd w:id="16"/>
       <w:r>
@@ -7874,26 +7987,52 @@
           <w:sz w:val="24"/>
           <w:szCs w:val="24"/>
         </w:rPr>
-        <w:t xml:space="preserve">Lorem ipsum dolor sit amet, consectetur adipiscing elit. Quisque rhoncus nisi id ante facilisis sit amet imperdiet nulla lacinia. Donec in dui vitae nisl fringilla hendrerit. Vivamus et arcu vitae odio porta eleifend. </w:t>
-      </w:r>
-      <w:r>
-        <w:rPr>
-          <w:rFonts w:cs="Times New Roman" w:ascii="Times New Roman" w:hAnsi="Times New Roman"/>
-          <w:color w:val="000000"/>
-          <w:sz w:val="24"/>
-          <w:szCs w:val="24"/>
-          <w:lang w:val="en-US"/>
-        </w:rPr>
-        <w:t xml:space="preserve">Ut vel mi ut leo pharetra laoreet at vitae tortor. </w:t>
-      </w:r>
-      <w:r>
-        <w:rPr>
-          <w:rFonts w:cs="Times New Roman" w:ascii="Times New Roman" w:hAnsi="Times New Roman"/>
-          <w:color w:val="000000"/>
-          <w:sz w:val="24"/>
-          <w:szCs w:val="24"/>
-        </w:rPr>
-        <w:t>Donec egestas hendrerit elementum. Integer tempus rutrum leo, quis elementum sapien scelerisque a. In vel mauris ante, vitae adipiscing ante. Proin dolor elit, pharetra sed gravida id, suscipit vitae metus.</w:t>
+        <w:t xml:space="preserve">O projeto será desenvolvido basicamente utilizando alguma partes do Scrum </w:t>
+      </w:r>
+      <w:r>
+        <w:rPr>
+          <w:rFonts w:cs="Times New Roman" w:ascii="Times New Roman" w:hAnsi="Times New Roman"/>
+          <w:color w:val="000000"/>
+          <w:sz w:val="24"/>
+          <w:szCs w:val="24"/>
+        </w:rPr>
+        <w:t>e a utilização do Kanban</w:t>
+      </w:r>
+      <w:r>
+        <w:rPr>
+          <w:rFonts w:cs="Times New Roman" w:ascii="Times New Roman" w:hAnsi="Times New Roman"/>
+          <w:color w:val="000000"/>
+          <w:sz w:val="24"/>
+          <w:szCs w:val="24"/>
+        </w:rPr>
+        <w:t xml:space="preserve">. </w:t>
+      </w:r>
+      <w:r>
+        <w:rPr>
+          <w:rFonts w:cs="Times New Roman" w:ascii="Times New Roman" w:hAnsi="Times New Roman"/>
+          <w:color w:val="000000"/>
+          <w:sz w:val="24"/>
+          <w:szCs w:val="24"/>
+        </w:rPr>
+        <w:t xml:space="preserve">O Scrum  é uma metodologia que normalmente é utilizada em times </w:t>
+      </w:r>
+      <w:r>
+        <w:rPr>
+          <w:rFonts w:cs="Times New Roman" w:ascii="Times New Roman" w:hAnsi="Times New Roman"/>
+          <w:color w:val="000000"/>
+          <w:sz w:val="24"/>
+          <w:szCs w:val="24"/>
+        </w:rPr>
+        <w:t>pequenos</w:t>
+      </w:r>
+      <w:r>
+        <w:rPr>
+          <w:rFonts w:cs="Times New Roman" w:ascii="Times New Roman" w:hAnsi="Times New Roman"/>
+          <w:color w:val="000000"/>
+          <w:sz w:val="24"/>
+          <w:szCs w:val="24"/>
+        </w:rPr>
+        <w:t xml:space="preserve">, então algumas partes dele passam a ser relevantes para a necessidade específica do projeto. </w:t>
       </w:r>
     </w:p>
     <w:p>
@@ -7915,6 +8054,149 @@
           <w:sz w:val="24"/>
           <w:szCs w:val="24"/>
         </w:rPr>
+        <w:t xml:space="preserve">Utilizando o Kanban, </w:t>
+      </w:r>
+      <w:r>
+        <w:rPr>
+          <w:rFonts w:cs="Times New Roman" w:ascii="Times New Roman" w:hAnsi="Times New Roman"/>
+          <w:color w:val="000000"/>
+          <w:sz w:val="24"/>
+          <w:szCs w:val="24"/>
+        </w:rPr>
+        <w:t>será possível ter, de forma visual, um acompanhamento preciso do progresso da sprint corrente.</w:t>
+      </w:r>
+    </w:p>
+    <w:p>
+      <w:pPr>
+        <w:pStyle w:val="Normal"/>
+        <w:ind w:left="0" w:right="-568" w:firstLine="708"/>
+        <w:jc w:val="both"/>
+        <w:rPr>
+          <w:rFonts w:cs="Times New Roman" w:ascii="Times New Roman" w:hAnsi="Times New Roman"/>
+          <w:color w:val="000000"/>
+          <w:sz w:val="24"/>
+          <w:szCs w:val="24"/>
+        </w:rPr>
+      </w:pPr>
+      <w:r>
+        <w:rPr>
+          <w:rFonts w:cs="Times New Roman" w:ascii="Times New Roman" w:hAnsi="Times New Roman"/>
+          <w:color w:val="000000"/>
+          <w:sz w:val="24"/>
+          <w:szCs w:val="24"/>
+        </w:rPr>
+        <w:t>Os ciclos, conhecidos como sprint, serão utilizados priorizando itens do backlog para entregas periódicas. Serão executadas sprints de três semanas, onde ao final de cada sprint as funcionalidades priorizadas serão entregues.</w:t>
+      </w:r>
+    </w:p>
+    <w:p>
+      <w:pPr>
+        <w:pStyle w:val="Heading1"/>
+        <w:pageBreakBefore/>
+        <w:spacing w:before="0" w:after="0"/>
+        <w:rPr>
+          <w:rFonts w:cs="Times New Roman" w:ascii="Times New Roman" w:hAnsi="Times New Roman"/>
+          <w:color w:val="00000A"/>
+          <w:sz w:val="24"/>
+          <w:szCs w:val="24"/>
+        </w:rPr>
+      </w:pPr>
+      <w:bookmarkStart w:id="17" w:name="__RefHeading__830_242833606"/>
+      <w:bookmarkStart w:id="18" w:name="_Toc350370129"/>
+      <w:bookmarkEnd w:id="17"/>
+      <w:bookmarkEnd w:id="18"/>
+      <w:r>
+        <w:rPr>
+          <w:rFonts w:cs="Times New Roman" w:ascii="Times New Roman" w:hAnsi="Times New Roman"/>
+          <w:color w:val="00000A"/>
+          <w:sz w:val="24"/>
+          <w:szCs w:val="24"/>
+        </w:rPr>
+        <w:t>7 ARQUITETURA DO SISTEMA</w:t>
+      </w:r>
+    </w:p>
+    <w:p>
+      <w:pPr>
+        <w:pStyle w:val="Normal"/>
+        <w:ind w:left="0" w:right="-568" w:hanging="0"/>
+        <w:jc w:val="both"/>
+        <w:rPr>
+          <w:rFonts w:cs="Times New Roman" w:ascii="Times New Roman" w:hAnsi="Times New Roman"/>
+          <w:b/>
+          <w:color w:val="000000"/>
+          <w:sz w:val="24"/>
+          <w:szCs w:val="24"/>
+        </w:rPr>
+      </w:pPr>
+      <w:r>
+        <w:rPr>
+          <w:rFonts w:cs="Times New Roman" w:ascii="Times New Roman" w:hAnsi="Times New Roman"/>
+          <w:b/>
+          <w:color w:val="000000"/>
+          <w:sz w:val="24"/>
+          <w:szCs w:val="24"/>
+        </w:rPr>
+      </w:r>
+    </w:p>
+    <w:p>
+      <w:pPr>
+        <w:pStyle w:val="Normal"/>
+        <w:ind w:left="0" w:right="-568" w:firstLine="708"/>
+        <w:jc w:val="both"/>
+        <w:rPr>
+          <w:rFonts w:cs="Times New Roman" w:ascii="Times New Roman" w:hAnsi="Times New Roman"/>
+          <w:color w:val="000000"/>
+          <w:sz w:val="24"/>
+          <w:szCs w:val="24"/>
+        </w:rPr>
+      </w:pPr>
+      <w:r>
+        <w:rPr>
+          <w:rFonts w:cs="Times New Roman" w:ascii="Times New Roman" w:hAnsi="Times New Roman"/>
+          <w:color w:val="000000"/>
+          <w:sz w:val="24"/>
+          <w:szCs w:val="24"/>
+        </w:rPr>
+        <w:t xml:space="preserve">Lorem ipsum dolor sit amet, consectetur adipiscing elit. Quisque rhoncus nisi id ante facilisis sit amet imperdiet nulla lacinia. Donec in dui vitae nisl fringilla hendrerit. Vivamus et arcu vitae odio porta eleifend. </w:t>
+      </w:r>
+      <w:r>
+        <w:rPr>
+          <w:rFonts w:cs="Times New Roman" w:ascii="Times New Roman" w:hAnsi="Times New Roman"/>
+          <w:color w:val="000000"/>
+          <w:sz w:val="24"/>
+          <w:szCs w:val="24"/>
+          <w:lang w:val="en-US"/>
+        </w:rPr>
+        <w:t xml:space="preserve">Ut vel mi ut leo pharetra laoreet at vitae tortor. </w:t>
+      </w:r>
+      <w:r>
+        <w:rPr>
+          <w:rFonts w:cs="Times New Roman" w:ascii="Times New Roman" w:hAnsi="Times New Roman"/>
+          <w:color w:val="000000"/>
+          <w:sz w:val="24"/>
+          <w:szCs w:val="24"/>
+        </w:rPr>
+        <w:t>Donec egestas hendrerit elementum. Integer tempus rutrum leo, quis elementum sapien scelerisque a. In vel mauris ante, vitae adipiscing ante. Proin dolor elit, pharetra sed gravida id, suscipit vitae metus.</w:t>
+      </w:r>
+    </w:p>
+    <w:p>
+      <w:pPr>
+        <w:pStyle w:val="Normal"/>
+        <w:ind w:left="0" w:right="-568" w:firstLine="708"/>
+        <w:jc w:val="both"/>
+        <w:rPr>
+          <w:rFonts w:cs="Times New Roman" w:ascii="Times New Roman" w:hAnsi="Times New Roman"/>
+          <w:color w:val="000000"/>
+          <w:sz w:val="24"/>
+          <w:szCs w:val="24"/>
+        </w:rPr>
+      </w:pPr>
+      <w:r>
+        <w:rPr>
+          <w:rFonts w:cs="Times New Roman" w:ascii="Times New Roman" w:hAnsi="Times New Roman"/>
+          <w:color w:val="000000"/>
+          <w:sz w:val="24"/>
+          <w:szCs w:val="24"/>
+        </w:rPr>
         <w:t xml:space="preserve">Proin bibendum urna at massa ullamcorper tincidunt consectetur nisi hendrerit. Phasellus quis ante quis lorem consectetur cursus. Aenean fringilla, lorem sed pellentesque varius, velit nulla sagittis sem, ut venenatis erat risus rhoncus tortor. Cum sociis natoque penatibus et magnis dis parturient montes, nascetur ridiculus mus. In nec elit nisl, quis dignissim enim. Nam eu libero nunc, non mollis sapien. </w:t>
       </w:r>
       <w:r>
@@ -7954,6 +8236,217 @@
           <w:szCs w:val="24"/>
         </w:rPr>
         <w:t>Duis bibendum mattis rhoncus. Nullam sit amet enim sapien.</w:t>
+      </w:r>
+    </w:p>
+    <w:p>
+      <w:pPr>
+        <w:pStyle w:val="Normal"/>
+        <w:ind w:left="0" w:right="-568" w:hanging="0"/>
+        <w:jc w:val="both"/>
+        <w:rPr>
+          <w:rFonts w:cs="Times New Roman" w:ascii="Times New Roman" w:hAnsi="Times New Roman"/>
+          <w:color w:val="000000"/>
+          <w:sz w:val="24"/>
+          <w:szCs w:val="24"/>
+        </w:rPr>
+      </w:pPr>
+      <w:r>
+        <w:rPr>
+          <w:rFonts w:cs="Times New Roman" w:ascii="Times New Roman" w:hAnsi="Times New Roman"/>
+          <w:color w:val="000000"/>
+          <w:sz w:val="24"/>
+          <w:szCs w:val="24"/>
+        </w:rPr>
+      </w:r>
+    </w:p>
+    <w:p>
+      <w:pPr>
+        <w:pStyle w:val="Normal"/>
+        <w:rPr>
+          <w:rFonts w:cs="Times New Roman" w:ascii="Times New Roman" w:hAnsi="Times New Roman"/>
+          <w:b/>
+          <w:bCs/>
+          <w:sz w:val="24"/>
+          <w:szCs w:val="24"/>
+        </w:rPr>
+      </w:pPr>
+      <w:r>
+        <w:rPr>
+          <w:rFonts w:cs="Times New Roman" w:ascii="Times New Roman" w:hAnsi="Times New Roman"/>
+          <w:b/>
+          <w:bCs/>
+          <w:sz w:val="24"/>
+          <w:szCs w:val="24"/>
+        </w:rPr>
+      </w:r>
+    </w:p>
+    <w:p>
+      <w:pPr>
+        <w:pStyle w:val="Heading1"/>
+        <w:pageBreakBefore/>
+        <w:spacing w:before="0" w:after="0"/>
+        <w:rPr>
+          <w:rFonts w:cs="Times New Roman" w:ascii="Times New Roman" w:hAnsi="Times New Roman"/>
+          <w:color w:val="00000A"/>
+          <w:sz w:val="24"/>
+          <w:szCs w:val="24"/>
+        </w:rPr>
+      </w:pPr>
+      <w:bookmarkStart w:id="19" w:name="_Toc350370130"/>
+      <w:bookmarkStart w:id="20" w:name="__RefHeading__832_242833606"/>
+      <w:bookmarkEnd w:id="20"/>
+      <w:r>
+        <w:rPr>
+          <w:rFonts w:cs="Times New Roman" w:ascii="Times New Roman" w:hAnsi="Times New Roman"/>
+          <w:color w:val="00000A"/>
+          <w:sz w:val="24"/>
+          <w:szCs w:val="24"/>
+        </w:rPr>
+        <w:t>8 VALIDAÇÃO</w:t>
+      </w:r>
+      <w:bookmarkEnd w:id="19"/>
+      <w:r>
+        <w:rPr>
+          <w:rFonts w:cs="Times New Roman" w:ascii="Times New Roman" w:hAnsi="Times New Roman"/>
+          <w:color w:val="00000A"/>
+          <w:sz w:val="24"/>
+          <w:szCs w:val="24"/>
+        </w:rPr>
+        <w:t xml:space="preserve"> </w:t>
+      </w:r>
+    </w:p>
+    <w:p>
+      <w:pPr>
+        <w:pStyle w:val="Normal"/>
+        <w:jc w:val="both"/>
+        <w:rPr>
+          <w:rFonts w:cs="Times New Roman" w:ascii="Times New Roman" w:hAnsi="Times New Roman"/>
+          <w:color w:val="FF0000"/>
+          <w:sz w:val="24"/>
+          <w:szCs w:val="24"/>
+        </w:rPr>
+      </w:pPr>
+      <w:r>
+        <w:rPr>
+          <w:rFonts w:cs="Times New Roman" w:ascii="Times New Roman" w:hAnsi="Times New Roman"/>
+          <w:color w:val="FF0000"/>
+          <w:sz w:val="24"/>
+          <w:szCs w:val="24"/>
+        </w:rPr>
+      </w:r>
+    </w:p>
+    <w:p>
+      <w:pPr>
+        <w:pStyle w:val="Normal"/>
+        <w:ind w:left="0" w:right="-568" w:firstLine="708"/>
+        <w:jc w:val="both"/>
+        <w:rPr>
+          <w:rFonts w:cs="Times New Roman" w:ascii="Times New Roman" w:hAnsi="Times New Roman"/>
+          <w:color w:val="000000"/>
+          <w:sz w:val="24"/>
+          <w:szCs w:val="24"/>
+        </w:rPr>
+      </w:pPr>
+      <w:r>
+        <w:rPr>
+          <w:rFonts w:cs="Times New Roman" w:ascii="Times New Roman" w:hAnsi="Times New Roman"/>
+          <w:color w:val="000000"/>
+          <w:sz w:val="24"/>
+          <w:szCs w:val="24"/>
+        </w:rPr>
+        <w:t xml:space="preserve">Lorem ipsum dolor sit amet, consectetur adipiscing elit. Quisque rhoncus nisi id ante facilisis sit amet imperdiet nulla lacinia. Donec in dui vitae nisl fringilla hendrerit. Vivamus et arcu vitae odio porta eleifend. </w:t>
+      </w:r>
+      <w:r>
+        <w:rPr>
+          <w:rFonts w:cs="Times New Roman" w:ascii="Times New Roman" w:hAnsi="Times New Roman"/>
+          <w:color w:val="000000"/>
+          <w:sz w:val="24"/>
+          <w:szCs w:val="24"/>
+          <w:lang w:val="en-US"/>
+        </w:rPr>
+        <w:t xml:space="preserve">Ut vel mi ut leo pharetra laoreet at vitae tortor. </w:t>
+      </w:r>
+      <w:r>
+        <w:rPr>
+          <w:rFonts w:cs="Times New Roman" w:ascii="Times New Roman" w:hAnsi="Times New Roman"/>
+          <w:color w:val="000000"/>
+          <w:sz w:val="24"/>
+          <w:szCs w:val="24"/>
+        </w:rPr>
+        <w:t>Donec egestas hendrerit elementum. Integer tempus rutrum leo, quis elementum sapien scelerisque a. In vel mauris ante, vitae adipiscing ante. Proin dolor elit, pharetra sed gravida id, suscipit vitae metus.</w:t>
+      </w:r>
+    </w:p>
+    <w:p>
+      <w:pPr>
+        <w:pStyle w:val="Normal"/>
+        <w:jc w:val="both"/>
+        <w:rPr>
+          <w:rFonts w:cs="Times New Roman" w:ascii="Times New Roman" w:hAnsi="Times New Roman"/>
+          <w:b/>
+          <w:bCs/>
+          <w:color w:val="000000"/>
+          <w:sz w:val="24"/>
+          <w:szCs w:val="24"/>
+        </w:rPr>
+      </w:pPr>
+      <w:r>
+        <w:rPr>
+          <w:rFonts w:cs="Times New Roman" w:ascii="Times New Roman" w:hAnsi="Times New Roman"/>
+          <w:b/>
+          <w:bCs/>
+          <w:color w:val="000000"/>
+          <w:sz w:val="24"/>
+          <w:szCs w:val="24"/>
+        </w:rPr>
+      </w:r>
+    </w:p>
+    <w:p>
+      <w:pPr>
+        <w:pStyle w:val="Normal"/>
+        <w:rPr>
+          <w:rFonts w:cs="Times New Roman" w:ascii="Times New Roman" w:hAnsi="Times New Roman"/>
+          <w:b/>
+          <w:bCs/>
+          <w:color w:val="000000"/>
+          <w:sz w:val="24"/>
+          <w:szCs w:val="24"/>
+        </w:rPr>
+      </w:pPr>
+      <w:r>
+        <w:rPr>
+          <w:rFonts w:cs="Times New Roman" w:ascii="Times New Roman" w:hAnsi="Times New Roman"/>
+          <w:b/>
+          <w:bCs/>
+          <w:color w:val="000000"/>
+          <w:sz w:val="24"/>
+          <w:szCs w:val="24"/>
+        </w:rPr>
+      </w:r>
+    </w:p>
+    <w:p>
+      <w:pPr>
+        <w:pStyle w:val="Heading1"/>
+        <w:pageBreakBefore/>
+        <w:spacing w:before="0" w:after="0"/>
+        <w:rPr>
+          <w:rFonts w:cs="Times New Roman" w:ascii="Times New Roman" w:hAnsi="Times New Roman"/>
+          <w:color w:val="00000A"/>
+          <w:sz w:val="24"/>
+          <w:szCs w:val="24"/>
+        </w:rPr>
+      </w:pPr>
+      <w:bookmarkStart w:id="21" w:name="__RefHeading__834_242833606"/>
+      <w:bookmarkStart w:id="22" w:name="_Toc350370131"/>
+      <w:bookmarkEnd w:id="21"/>
+      <w:bookmarkEnd w:id="22"/>
+      <w:r>
+        <w:rPr>
+          <w:rFonts w:cs="Times New Roman" w:ascii="Times New Roman" w:hAnsi="Times New Roman"/>
+          <w:color w:val="00000A"/>
+          <w:sz w:val="24"/>
+          <w:szCs w:val="24"/>
+        </w:rPr>
+        <w:t>9 CRONOGRAMA</w:t>
       </w:r>
     </w:p>
     <w:p>
@@ -7988,7 +8481,7 @@
           <w:szCs w:val="24"/>
         </w:rPr>
       </w:pPr>
-      <w:bookmarkStart w:id="17" w:name="_Toc349914483"/>
+      <w:bookmarkStart w:id="23" w:name="_Toc349914484"/>
       <w:r>
         <w:rPr>
           <w:rFonts w:cs="Times New Roman" w:ascii="Times New Roman" w:hAnsi="Times New Roman"/>
@@ -8010,18 +8503,18 @@
         <w:fldChar w:fldCharType="begin"/>
       </w:r>
       <w:r>
-        <w:instrText> SEQ """"""""""Tabela"""""""""" \*Arabic </w:instrText>
+        <w:instrText> SEQ """""""""""Tabela""""""""""" \*Arabic </w:instrText>
       </w:r>
       <w:r>
         <w:fldChar w:fldCharType="separate"/>
       </w:r>
       <w:r>
-        <w:t>1</w:t>
+        <w:t>0</w:t>
       </w:r>
       <w:r>
         <w:fldChar w:fldCharType="end"/>
       </w:r>
-      <w:bookmarkEnd w:id="17"/>
+      <w:bookmarkEnd w:id="23"/>
       <w:r>
         <w:rPr>
           <w:rFonts w:cs="Times New Roman" w:ascii="Times New Roman" w:hAnsi="Times New Roman"/>
@@ -8030,894 +8523,13 @@
           <w:sz w:val="24"/>
           <w:szCs w:val="24"/>
         </w:rPr>
-        <w:t xml:space="preserve"> - Lorem ipsum dolor sit amet</w:t>
-      </w:r>
-    </w:p>
-    <w:p>
-      <w:pPr>
-        <w:pStyle w:val="Normal"/>
-        <w:rPr/>
-      </w:pPr>
-      <w:r>
-        <w:rPr/>
+        <w:t xml:space="preserve"> - Cronograma</w:t>
       </w:r>
     </w:p>
     <w:tbl>
       <w:tblPr>
         <w:jc w:val="left"/>
-        <w:tblInd w:w="0" w:type="dxa"/>
-        <w:tblBorders>
-          <w:top w:val="nil"/>
-          <w:left w:val="nil"/>
-          <w:bottom w:val="single" w:sz="4" w:space="0" w:color="00000A"/>
-          <w:insideH w:val="single" w:sz="4" w:space="0" w:color="00000A"/>
-          <w:right w:val="single" w:sz="4" w:space="0" w:color="00000A"/>
-          <w:insideV w:val="single" w:sz="4" w:space="0" w:color="00000A"/>
-        </w:tblBorders>
-        <w:tblCellMar>
-          <w:top w:w="0" w:type="dxa"/>
-          <w:left w:w="113" w:type="dxa"/>
-          <w:bottom w:w="0" w:type="dxa"/>
-          <w:right w:w="108" w:type="dxa"/>
-        </w:tblCellMar>
-      </w:tblPr>
-      <w:tblGrid>
-        <w:gridCol w:w="2373"/>
-        <w:gridCol w:w="3258"/>
-        <w:gridCol w:w="3549"/>
-      </w:tblGrid>
-      <w:tr>
-        <w:trPr>
-          <w:cantSplit w:val="false"/>
-        </w:trPr>
-        <w:tc>
-          <w:tcPr>
-            <w:tcW w:w="2373" w:type="dxa"/>
-            <w:tcBorders>
-              <w:top w:val="nil"/>
-              <w:left w:val="nil"/>
-              <w:bottom w:val="single" w:sz="4" w:space="0" w:color="00000A"/>
-              <w:insideH w:val="single" w:sz="4" w:space="0" w:color="00000A"/>
-              <w:right w:val="single" w:sz="4" w:space="0" w:color="00000A"/>
-              <w:insideV w:val="single" w:sz="4" w:space="0" w:color="00000A"/>
-            </w:tcBorders>
-            <w:shd w:fill="FFFFFF" w:val="clear"/>
-          </w:tcPr>
-          <w:p>
-            <w:pPr>
-              <w:pStyle w:val="Normal"/>
-              <w:jc w:val="center"/>
-              <w:rPr>
-                <w:rFonts w:cs="Times New Roman" w:ascii="Times New Roman" w:hAnsi="Times New Roman"/>
-                <w:color w:val="000000"/>
-                <w:sz w:val="24"/>
-                <w:szCs w:val="24"/>
-              </w:rPr>
-            </w:pPr>
-            <w:r>
-              <w:rPr>
-                <w:rFonts w:cs="Times New Roman" w:ascii="Times New Roman" w:hAnsi="Times New Roman"/>
-                <w:color w:val="000000"/>
-                <w:sz w:val="24"/>
-                <w:szCs w:val="24"/>
-              </w:rPr>
-            </w:r>
-          </w:p>
-        </w:tc>
-        <w:tc>
-          <w:tcPr>
-            <w:tcW w:w="3258" w:type="dxa"/>
-            <w:tcBorders>
-              <w:top w:val="single" w:sz="4" w:space="0" w:color="00000A"/>
-              <w:left w:val="single" w:sz="4" w:space="0" w:color="00000A"/>
-              <w:bottom w:val="single" w:sz="4" w:space="0" w:color="00000A"/>
-              <w:insideH w:val="single" w:sz="4" w:space="0" w:color="00000A"/>
-              <w:right w:val="single" w:sz="4" w:space="0" w:color="00000A"/>
-              <w:insideV w:val="single" w:sz="4" w:space="0" w:color="00000A"/>
-            </w:tcBorders>
-            <w:shd w:fill="BFBFBF" w:val="clear"/>
-            <w:tcMar>
-              <w:left w:w="63" w:type="dxa"/>
-            </w:tcMar>
-            <w:vAlign w:val="center"/>
-          </w:tcPr>
-          <w:p>
-            <w:pPr>
-              <w:pStyle w:val="Normal"/>
-              <w:jc w:val="center"/>
-              <w:rPr>
-                <w:rFonts w:cs="Times New Roman" w:ascii="Times New Roman" w:hAnsi="Times New Roman"/>
-                <w:color w:val="000000"/>
-                <w:sz w:val="24"/>
-                <w:szCs w:val="24"/>
-                <w:lang w:val="en-US"/>
-              </w:rPr>
-            </w:pPr>
-            <w:r>
-              <w:rPr>
-                <w:rFonts w:cs="Times New Roman" w:ascii="Times New Roman" w:hAnsi="Times New Roman"/>
-                <w:color w:val="000000"/>
-                <w:sz w:val="24"/>
-                <w:szCs w:val="24"/>
-                <w:lang w:val="en-US"/>
-              </w:rPr>
-              <w:t>Lorem ipsum dolor sit amet</w:t>
-            </w:r>
-          </w:p>
-        </w:tc>
-        <w:tc>
-          <w:tcPr>
-            <w:tcW w:w="3549" w:type="dxa"/>
-            <w:tcBorders>
-              <w:top w:val="single" w:sz="4" w:space="0" w:color="00000A"/>
-              <w:left w:val="single" w:sz="4" w:space="0" w:color="00000A"/>
-              <w:bottom w:val="single" w:sz="4" w:space="0" w:color="00000A"/>
-              <w:insideH w:val="single" w:sz="4" w:space="0" w:color="00000A"/>
-              <w:right w:val="single" w:sz="4" w:space="0" w:color="00000A"/>
-              <w:insideV w:val="single" w:sz="4" w:space="0" w:color="00000A"/>
-            </w:tcBorders>
-            <w:shd w:fill="BFBFBF" w:val="clear"/>
-            <w:tcMar>
-              <w:left w:w="63" w:type="dxa"/>
-            </w:tcMar>
-            <w:vAlign w:val="center"/>
-          </w:tcPr>
-          <w:p>
-            <w:pPr>
-              <w:pStyle w:val="Normal"/>
-              <w:jc w:val="center"/>
-              <w:rPr>
-                <w:rFonts w:cs="Times New Roman" w:ascii="Times New Roman" w:hAnsi="Times New Roman"/>
-                <w:color w:val="000000"/>
-                <w:sz w:val="24"/>
-                <w:szCs w:val="24"/>
-                <w:lang w:val="en-US"/>
-              </w:rPr>
-            </w:pPr>
-            <w:r>
-              <w:rPr>
-                <w:rFonts w:cs="Times New Roman" w:ascii="Times New Roman" w:hAnsi="Times New Roman"/>
-                <w:color w:val="000000"/>
-                <w:sz w:val="24"/>
-                <w:szCs w:val="24"/>
-                <w:lang w:val="en-US"/>
-              </w:rPr>
-              <w:t>Lorem ipsum dolor sit amet</w:t>
-            </w:r>
-          </w:p>
-        </w:tc>
-      </w:tr>
-      <w:tr>
-        <w:trPr>
-          <w:cantSplit w:val="false"/>
-        </w:trPr>
-        <w:tc>
-          <w:tcPr>
-            <w:tcW w:w="2373" w:type="dxa"/>
-            <w:tcBorders>
-              <w:top w:val="single" w:sz="4" w:space="0" w:color="00000A"/>
-              <w:left w:val="single" w:sz="4" w:space="0" w:color="00000A"/>
-              <w:bottom w:val="single" w:sz="4" w:space="0" w:color="00000A"/>
-              <w:insideH w:val="single" w:sz="4" w:space="0" w:color="00000A"/>
-              <w:right w:val="single" w:sz="4" w:space="0" w:color="00000A"/>
-              <w:insideV w:val="single" w:sz="4" w:space="0" w:color="00000A"/>
-            </w:tcBorders>
-            <w:shd w:fill="BFBFBF" w:val="clear"/>
-            <w:tcMar>
-              <w:left w:w="63" w:type="dxa"/>
-            </w:tcMar>
-            <w:vAlign w:val="center"/>
-          </w:tcPr>
-          <w:p>
-            <w:pPr>
-              <w:pStyle w:val="Normal"/>
-              <w:rPr>
-                <w:rFonts w:cs="Times New Roman" w:ascii="Times New Roman" w:hAnsi="Times New Roman"/>
-                <w:color w:val="000000"/>
-                <w:sz w:val="24"/>
-                <w:szCs w:val="24"/>
-                <w:lang w:val="en-US"/>
-              </w:rPr>
-            </w:pPr>
-            <w:r>
-              <w:rPr>
-                <w:rFonts w:cs="Times New Roman" w:ascii="Times New Roman" w:hAnsi="Times New Roman"/>
-                <w:color w:val="000000"/>
-                <w:sz w:val="24"/>
-                <w:szCs w:val="24"/>
-                <w:lang w:val="en-US"/>
-              </w:rPr>
-              <w:t>Lorem ipsum dolor sit amet:</w:t>
-            </w:r>
-          </w:p>
-        </w:tc>
-        <w:tc>
-          <w:tcPr>
-            <w:tcW w:w="3258" w:type="dxa"/>
-            <w:tcBorders>
-              <w:top w:val="single" w:sz="4" w:space="0" w:color="00000A"/>
-              <w:left w:val="single" w:sz="4" w:space="0" w:color="00000A"/>
-              <w:bottom w:val="single" w:sz="4" w:space="0" w:color="00000A"/>
-              <w:insideH w:val="single" w:sz="4" w:space="0" w:color="00000A"/>
-              <w:right w:val="single" w:sz="4" w:space="0" w:color="00000A"/>
-              <w:insideV w:val="single" w:sz="4" w:space="0" w:color="00000A"/>
-            </w:tcBorders>
-            <w:shd w:fill="FFFFFF" w:val="clear"/>
-            <w:tcMar>
-              <w:left w:w="63" w:type="dxa"/>
-            </w:tcMar>
-          </w:tcPr>
-          <w:p>
-            <w:pPr>
-              <w:pStyle w:val="Normal"/>
-              <w:rPr>
-                <w:rFonts w:cs="Times New Roman" w:ascii="Times New Roman" w:hAnsi="Times New Roman"/>
-                <w:color w:val="000000"/>
-                <w:sz w:val="24"/>
-                <w:szCs w:val="24"/>
-                <w:lang w:val="en-US"/>
-              </w:rPr>
-            </w:pPr>
-            <w:r>
-              <w:rPr>
-                <w:rFonts w:cs="Times New Roman" w:ascii="Times New Roman" w:hAnsi="Times New Roman"/>
-                <w:color w:val="000000"/>
-                <w:sz w:val="24"/>
-                <w:szCs w:val="24"/>
-                <w:lang w:val="en-US"/>
-              </w:rPr>
-              <w:t>Lorem ipsum dolor sit amet</w:t>
-            </w:r>
-          </w:p>
-        </w:tc>
-        <w:tc>
-          <w:tcPr>
-            <w:tcW w:w="3549" w:type="dxa"/>
-            <w:tcBorders>
-              <w:top w:val="single" w:sz="4" w:space="0" w:color="00000A"/>
-              <w:left w:val="single" w:sz="4" w:space="0" w:color="00000A"/>
-              <w:bottom w:val="single" w:sz="4" w:space="0" w:color="00000A"/>
-              <w:insideH w:val="single" w:sz="4" w:space="0" w:color="00000A"/>
-              <w:right w:val="single" w:sz="4" w:space="0" w:color="00000A"/>
-              <w:insideV w:val="single" w:sz="4" w:space="0" w:color="00000A"/>
-            </w:tcBorders>
-            <w:shd w:fill="FFFFFF" w:val="clear"/>
-            <w:tcMar>
-              <w:left w:w="63" w:type="dxa"/>
-            </w:tcMar>
-          </w:tcPr>
-          <w:p>
-            <w:pPr>
-              <w:pStyle w:val="Normal"/>
-              <w:rPr>
-                <w:rFonts w:cs="Times New Roman" w:ascii="Times New Roman" w:hAnsi="Times New Roman"/>
-                <w:color w:val="000000"/>
-                <w:sz w:val="24"/>
-                <w:szCs w:val="24"/>
-                <w:lang w:val="en-US"/>
-              </w:rPr>
-            </w:pPr>
-            <w:r>
-              <w:rPr>
-                <w:rFonts w:cs="Times New Roman" w:ascii="Times New Roman" w:hAnsi="Times New Roman"/>
-                <w:color w:val="000000"/>
-                <w:sz w:val="24"/>
-                <w:szCs w:val="24"/>
-                <w:lang w:val="en-US"/>
-              </w:rPr>
-              <w:t>Lorem ipsum dolor sit amet</w:t>
-            </w:r>
-          </w:p>
-        </w:tc>
-      </w:tr>
-      <w:tr>
-        <w:trPr>
-          <w:cantSplit w:val="false"/>
-        </w:trPr>
-        <w:tc>
-          <w:tcPr>
-            <w:tcW w:w="2373" w:type="dxa"/>
-            <w:tcBorders>
-              <w:top w:val="single" w:sz="4" w:space="0" w:color="00000A"/>
-              <w:left w:val="single" w:sz="4" w:space="0" w:color="00000A"/>
-              <w:bottom w:val="single" w:sz="4" w:space="0" w:color="00000A"/>
-              <w:insideH w:val="single" w:sz="4" w:space="0" w:color="00000A"/>
-              <w:right w:val="single" w:sz="4" w:space="0" w:color="00000A"/>
-              <w:insideV w:val="single" w:sz="4" w:space="0" w:color="00000A"/>
-            </w:tcBorders>
-            <w:shd w:fill="BFBFBF" w:val="clear"/>
-            <w:tcMar>
-              <w:left w:w="63" w:type="dxa"/>
-            </w:tcMar>
-            <w:vAlign w:val="center"/>
-          </w:tcPr>
-          <w:p>
-            <w:pPr>
-              <w:pStyle w:val="Normal"/>
-              <w:rPr>
-                <w:rFonts w:cs="Times New Roman" w:ascii="Times New Roman" w:hAnsi="Times New Roman"/>
-                <w:color w:val="000000"/>
-                <w:sz w:val="24"/>
-                <w:szCs w:val="24"/>
-                <w:lang w:val="en-US"/>
-              </w:rPr>
-            </w:pPr>
-            <w:r>
-              <w:rPr>
-                <w:rFonts w:cs="Times New Roman" w:ascii="Times New Roman" w:hAnsi="Times New Roman"/>
-                <w:color w:val="000000"/>
-                <w:sz w:val="24"/>
-                <w:szCs w:val="24"/>
-                <w:lang w:val="en-US"/>
-              </w:rPr>
-              <w:t>Lorem ipsum dolor sit amet:</w:t>
-            </w:r>
-          </w:p>
-        </w:tc>
-        <w:tc>
-          <w:tcPr>
-            <w:tcW w:w="3258" w:type="dxa"/>
-            <w:tcBorders>
-              <w:top w:val="single" w:sz="4" w:space="0" w:color="00000A"/>
-              <w:left w:val="single" w:sz="4" w:space="0" w:color="00000A"/>
-              <w:bottom w:val="single" w:sz="4" w:space="0" w:color="00000A"/>
-              <w:insideH w:val="single" w:sz="4" w:space="0" w:color="00000A"/>
-              <w:right w:val="single" w:sz="4" w:space="0" w:color="00000A"/>
-              <w:insideV w:val="single" w:sz="4" w:space="0" w:color="00000A"/>
-            </w:tcBorders>
-            <w:shd w:fill="FFFFFF" w:val="clear"/>
-            <w:tcMar>
-              <w:left w:w="63" w:type="dxa"/>
-            </w:tcMar>
-          </w:tcPr>
-          <w:p>
-            <w:pPr>
-              <w:pStyle w:val="Normal"/>
-              <w:rPr>
-                <w:rFonts w:cs="Times New Roman" w:ascii="Times New Roman" w:hAnsi="Times New Roman"/>
-                <w:color w:val="000000"/>
-                <w:sz w:val="24"/>
-                <w:szCs w:val="24"/>
-                <w:lang w:val="en-US"/>
-              </w:rPr>
-            </w:pPr>
-            <w:r>
-              <w:rPr>
-                <w:rFonts w:cs="Times New Roman" w:ascii="Times New Roman" w:hAnsi="Times New Roman"/>
-                <w:color w:val="000000"/>
-                <w:sz w:val="24"/>
-                <w:szCs w:val="24"/>
-                <w:lang w:val="en-US"/>
-              </w:rPr>
-            </w:r>
-          </w:p>
-        </w:tc>
-        <w:tc>
-          <w:tcPr>
-            <w:tcW w:w="3549" w:type="dxa"/>
-            <w:tcBorders>
-              <w:top w:val="single" w:sz="4" w:space="0" w:color="00000A"/>
-              <w:left w:val="single" w:sz="4" w:space="0" w:color="00000A"/>
-              <w:bottom w:val="single" w:sz="4" w:space="0" w:color="00000A"/>
-              <w:insideH w:val="single" w:sz="4" w:space="0" w:color="00000A"/>
-              <w:right w:val="single" w:sz="4" w:space="0" w:color="00000A"/>
-              <w:insideV w:val="single" w:sz="4" w:space="0" w:color="00000A"/>
-            </w:tcBorders>
-            <w:shd w:fill="FFFFFF" w:val="clear"/>
-            <w:tcMar>
-              <w:left w:w="63" w:type="dxa"/>
-            </w:tcMar>
-          </w:tcPr>
-          <w:p>
-            <w:pPr>
-              <w:pStyle w:val="Normal"/>
-              <w:rPr>
-                <w:rFonts w:cs="Times New Roman" w:ascii="Times New Roman" w:hAnsi="Times New Roman"/>
-                <w:color w:val="000000"/>
-                <w:sz w:val="24"/>
-                <w:szCs w:val="24"/>
-                <w:lang w:val="en-US"/>
-              </w:rPr>
-            </w:pPr>
-            <w:r>
-              <w:rPr>
-                <w:rFonts w:cs="Times New Roman" w:ascii="Times New Roman" w:hAnsi="Times New Roman"/>
-                <w:color w:val="000000"/>
-                <w:sz w:val="24"/>
-                <w:szCs w:val="24"/>
-                <w:lang w:val="en-US"/>
-              </w:rPr>
-              <w:t>Lorem ipsum dolor sit amet</w:t>
-            </w:r>
-          </w:p>
-        </w:tc>
-      </w:tr>
-    </w:tbl>
-    <w:p>
-      <w:pPr>
-        <w:pStyle w:val="Normal"/>
-        <w:jc w:val="both"/>
-        <w:rPr>
-          <w:rFonts w:cs="Times New Roman" w:ascii="Times New Roman" w:hAnsi="Times New Roman"/>
-          <w:color w:val="000000"/>
-          <w:sz w:val="24"/>
-          <w:szCs w:val="24"/>
-          <w:lang w:val="en-US"/>
-        </w:rPr>
-      </w:pPr>
-      <w:r>
-        <w:rPr>
-          <w:rFonts w:cs="Times New Roman" w:ascii="Times New Roman" w:hAnsi="Times New Roman"/>
-          <w:color w:val="000000"/>
-          <w:sz w:val="24"/>
-          <w:szCs w:val="24"/>
-          <w:lang w:val="en-US"/>
-        </w:rPr>
-      </w:r>
-    </w:p>
-    <w:p>
-      <w:pPr>
-        <w:pStyle w:val="Normal"/>
-        <w:rPr>
-          <w:rFonts w:cs="Times New Roman" w:ascii="Times New Roman" w:hAnsi="Times New Roman"/>
-          <w:b/>
-          <w:bCs/>
-          <w:sz w:val="24"/>
-          <w:szCs w:val="24"/>
-        </w:rPr>
-      </w:pPr>
-      <w:r>
-        <w:rPr>
-          <w:rFonts w:cs="Times New Roman" w:ascii="Times New Roman" w:hAnsi="Times New Roman"/>
-          <w:b/>
-          <w:bCs/>
-          <w:sz w:val="24"/>
-          <w:szCs w:val="24"/>
-        </w:rPr>
-      </w:r>
-    </w:p>
-    <w:p>
-      <w:pPr>
-        <w:pStyle w:val="Heading1"/>
-        <w:pageBreakBefore/>
-        <w:spacing w:before="0" w:after="0"/>
-        <w:rPr>
-          <w:rFonts w:cs="Times New Roman" w:ascii="Times New Roman" w:hAnsi="Times New Roman"/>
-          <w:color w:val="00000A"/>
-          <w:sz w:val="24"/>
-          <w:szCs w:val="24"/>
-        </w:rPr>
-      </w:pPr>
-      <w:bookmarkStart w:id="18" w:name="_Toc350370129"/>
-      <w:bookmarkStart w:id="19" w:name="__RefHeading__830_242833606"/>
-      <w:bookmarkEnd w:id="18"/>
-      <w:bookmarkEnd w:id="19"/>
-      <w:r>
-        <w:rPr>
-          <w:rFonts w:cs="Times New Roman" w:ascii="Times New Roman" w:hAnsi="Times New Roman"/>
-          <w:color w:val="00000A"/>
-          <w:sz w:val="24"/>
-          <w:szCs w:val="24"/>
-        </w:rPr>
-        <w:t>7 ARQUITETURA DO SISTEMA</w:t>
-      </w:r>
-    </w:p>
-    <w:p>
-      <w:pPr>
-        <w:pStyle w:val="Normal"/>
-        <w:ind w:left="0" w:right="-568" w:hanging="0"/>
-        <w:jc w:val="both"/>
-        <w:rPr>
-          <w:rFonts w:cs="Times New Roman" w:ascii="Times New Roman" w:hAnsi="Times New Roman"/>
-          <w:b/>
-          <w:color w:val="000000"/>
-          <w:sz w:val="24"/>
-          <w:szCs w:val="24"/>
-        </w:rPr>
-      </w:pPr>
-      <w:r>
-        <w:rPr>
-          <w:rFonts w:cs="Times New Roman" w:ascii="Times New Roman" w:hAnsi="Times New Roman"/>
-          <w:b/>
-          <w:color w:val="000000"/>
-          <w:sz w:val="24"/>
-          <w:szCs w:val="24"/>
-        </w:rPr>
-      </w:r>
-    </w:p>
-    <w:p>
-      <w:pPr>
-        <w:pStyle w:val="Normal"/>
-        <w:ind w:left="0" w:right="-568" w:firstLine="708"/>
-        <w:jc w:val="both"/>
-        <w:rPr>
-          <w:rFonts w:cs="Times New Roman" w:ascii="Times New Roman" w:hAnsi="Times New Roman"/>
-          <w:color w:val="000000"/>
-          <w:sz w:val="24"/>
-          <w:szCs w:val="24"/>
-        </w:rPr>
-      </w:pPr>
-      <w:r>
-        <w:rPr>
-          <w:rFonts w:cs="Times New Roman" w:ascii="Times New Roman" w:hAnsi="Times New Roman"/>
-          <w:color w:val="000000"/>
-          <w:sz w:val="24"/>
-          <w:szCs w:val="24"/>
-        </w:rPr>
-        <w:t xml:space="preserve">Lorem ipsum dolor sit amet, consectetur adipiscing elit. Quisque rhoncus nisi id ante facilisis sit amet imperdiet nulla lacinia. Donec in dui vitae nisl fringilla hendrerit. Vivamus et arcu vitae odio porta eleifend. </w:t>
-      </w:r>
-      <w:r>
-        <w:rPr>
-          <w:rFonts w:cs="Times New Roman" w:ascii="Times New Roman" w:hAnsi="Times New Roman"/>
-          <w:color w:val="000000"/>
-          <w:sz w:val="24"/>
-          <w:szCs w:val="24"/>
-          <w:lang w:val="en-US"/>
-        </w:rPr>
-        <w:t xml:space="preserve">Ut vel mi ut leo pharetra laoreet at vitae tortor. </w:t>
-      </w:r>
-      <w:r>
-        <w:rPr>
-          <w:rFonts w:cs="Times New Roman" w:ascii="Times New Roman" w:hAnsi="Times New Roman"/>
-          <w:color w:val="000000"/>
-          <w:sz w:val="24"/>
-          <w:szCs w:val="24"/>
-        </w:rPr>
-        <w:t>Donec egestas hendrerit elementum. Integer tempus rutrum leo, quis elementum sapien scelerisque a. In vel mauris ante, vitae adipiscing ante. Proin dolor elit, pharetra sed gravida id, suscipit vitae metus.</w:t>
-      </w:r>
-    </w:p>
-    <w:p>
-      <w:pPr>
-        <w:pStyle w:val="Normal"/>
-        <w:ind w:left="0" w:right="-568" w:firstLine="708"/>
-        <w:jc w:val="both"/>
-        <w:rPr>
-          <w:rFonts w:cs="Times New Roman" w:ascii="Times New Roman" w:hAnsi="Times New Roman"/>
-          <w:color w:val="000000"/>
-          <w:sz w:val="24"/>
-          <w:szCs w:val="24"/>
-        </w:rPr>
-      </w:pPr>
-      <w:r>
-        <w:rPr>
-          <w:rFonts w:cs="Times New Roman" w:ascii="Times New Roman" w:hAnsi="Times New Roman"/>
-          <w:color w:val="000000"/>
-          <w:sz w:val="24"/>
-          <w:szCs w:val="24"/>
-        </w:rPr>
-        <w:t xml:space="preserve">Proin bibendum urna at massa ullamcorper tincidunt consectetur nisi hendrerit. Phasellus quis ante quis lorem consectetur cursus. Aenean fringilla, lorem sed pellentesque varius, velit nulla sagittis sem, ut venenatis erat risus rhoncus tortor. Cum sociis natoque penatibus et magnis dis parturient montes, nascetur ridiculus mus. In nec elit nisl, quis dignissim enim. Nam eu libero nunc, non mollis sapien. </w:t>
-      </w:r>
-      <w:r>
-        <w:rPr>
-          <w:rFonts w:cs="Times New Roman" w:ascii="Times New Roman" w:hAnsi="Times New Roman"/>
-          <w:color w:val="000000"/>
-          <w:sz w:val="24"/>
-          <w:szCs w:val="24"/>
-          <w:lang w:val="en-US"/>
-        </w:rPr>
-        <w:t xml:space="preserve">Aliquam tortor diam, congue eget sagittis in, tincidunt eget risus. Proin eget purus ligula. </w:t>
-      </w:r>
-      <w:r>
-        <w:rPr>
-          <w:rFonts w:cs="Times New Roman" w:ascii="Times New Roman" w:hAnsi="Times New Roman"/>
-          <w:color w:val="000000"/>
-          <w:sz w:val="24"/>
-          <w:szCs w:val="24"/>
-        </w:rPr>
-        <w:t xml:space="preserve">Sed consectetur, libero fermentum gravida tempor, mi elit tempus dolor, in pellentesque purus quam at metus. Aenean ante massa, interdum id bibendum eget, tempor sit amet dolor. Fusce a lacus eu massa gravida cursus. </w:t>
-      </w:r>
-      <w:r>
-        <w:rPr>
-          <w:rFonts w:cs="Times New Roman" w:ascii="Times New Roman" w:hAnsi="Times New Roman"/>
-          <w:color w:val="000000"/>
-          <w:sz w:val="24"/>
-          <w:szCs w:val="24"/>
-          <w:lang w:val="en-US"/>
-        </w:rPr>
-        <w:t xml:space="preserve">In sagittis nibh a leo venenatis non placerat arcu tristique. </w:t>
-      </w:r>
-      <w:r>
-        <w:rPr>
-          <w:rFonts w:cs="Times New Roman" w:ascii="Times New Roman" w:hAnsi="Times New Roman"/>
-          <w:color w:val="000000"/>
-          <w:sz w:val="24"/>
-          <w:szCs w:val="24"/>
-        </w:rPr>
-        <w:t>Duis bibendum mattis rhoncus. Nullam sit amet enim sapien.</w:t>
-      </w:r>
-    </w:p>
-    <w:p>
-      <w:pPr>
-        <w:pStyle w:val="Normal"/>
-        <w:ind w:left="0" w:right="-568" w:hanging="0"/>
-        <w:jc w:val="both"/>
-        <w:rPr>
-          <w:rFonts w:cs="Times New Roman" w:ascii="Times New Roman" w:hAnsi="Times New Roman"/>
-          <w:color w:val="000000"/>
-          <w:sz w:val="24"/>
-          <w:szCs w:val="24"/>
-        </w:rPr>
-      </w:pPr>
-      <w:r>
-        <w:rPr>
-          <w:rFonts w:cs="Times New Roman" w:ascii="Times New Roman" w:hAnsi="Times New Roman"/>
-          <w:color w:val="000000"/>
-          <w:sz w:val="24"/>
-          <w:szCs w:val="24"/>
-        </w:rPr>
-      </w:r>
-    </w:p>
-    <w:p>
-      <w:pPr>
-        <w:pStyle w:val="Normal"/>
-        <w:rPr>
-          <w:rFonts w:cs="Times New Roman" w:ascii="Times New Roman" w:hAnsi="Times New Roman"/>
-          <w:b/>
-          <w:bCs/>
-          <w:sz w:val="24"/>
-          <w:szCs w:val="24"/>
-        </w:rPr>
-      </w:pPr>
-      <w:r>
-        <w:rPr>
-          <w:rFonts w:cs="Times New Roman" w:ascii="Times New Roman" w:hAnsi="Times New Roman"/>
-          <w:b/>
-          <w:bCs/>
-          <w:sz w:val="24"/>
-          <w:szCs w:val="24"/>
-        </w:rPr>
-      </w:r>
-    </w:p>
-    <w:p>
-      <w:pPr>
-        <w:pStyle w:val="Heading1"/>
-        <w:pageBreakBefore/>
-        <w:spacing w:before="0" w:after="0"/>
-        <w:rPr>
-          <w:rFonts w:cs="Times New Roman" w:ascii="Times New Roman" w:hAnsi="Times New Roman"/>
-          <w:color w:val="00000A"/>
-          <w:sz w:val="24"/>
-          <w:szCs w:val="24"/>
-        </w:rPr>
-      </w:pPr>
-      <w:bookmarkStart w:id="20" w:name="_Toc350370130"/>
-      <w:bookmarkStart w:id="21" w:name="__RefHeading__832_242833606"/>
-      <w:bookmarkEnd w:id="21"/>
-      <w:r>
-        <w:rPr>
-          <w:rFonts w:cs="Times New Roman" w:ascii="Times New Roman" w:hAnsi="Times New Roman"/>
-          <w:color w:val="00000A"/>
-          <w:sz w:val="24"/>
-          <w:szCs w:val="24"/>
-        </w:rPr>
-        <w:t>8 VALIDAÇÃO</w:t>
-      </w:r>
-      <w:bookmarkEnd w:id="20"/>
-      <w:r>
-        <w:rPr>
-          <w:rFonts w:cs="Times New Roman" w:ascii="Times New Roman" w:hAnsi="Times New Roman"/>
-          <w:color w:val="00000A"/>
-          <w:sz w:val="24"/>
-          <w:szCs w:val="24"/>
-        </w:rPr>
-        <w:t xml:space="preserve"> </w:t>
-      </w:r>
-    </w:p>
-    <w:p>
-      <w:pPr>
-        <w:pStyle w:val="Normal"/>
-        <w:jc w:val="both"/>
-        <w:rPr>
-          <w:rFonts w:cs="Times New Roman" w:ascii="Times New Roman" w:hAnsi="Times New Roman"/>
-          <w:color w:val="FF0000"/>
-          <w:sz w:val="24"/>
-          <w:szCs w:val="24"/>
-        </w:rPr>
-      </w:pPr>
-      <w:r>
-        <w:rPr>
-          <w:rFonts w:cs="Times New Roman" w:ascii="Times New Roman" w:hAnsi="Times New Roman"/>
-          <w:color w:val="FF0000"/>
-          <w:sz w:val="24"/>
-          <w:szCs w:val="24"/>
-        </w:rPr>
-      </w:r>
-    </w:p>
-    <w:p>
-      <w:pPr>
-        <w:pStyle w:val="Normal"/>
-        <w:ind w:left="0" w:right="-568" w:firstLine="708"/>
-        <w:jc w:val="both"/>
-        <w:rPr>
-          <w:rFonts w:cs="Times New Roman" w:ascii="Times New Roman" w:hAnsi="Times New Roman"/>
-          <w:color w:val="000000"/>
-          <w:sz w:val="24"/>
-          <w:szCs w:val="24"/>
-        </w:rPr>
-      </w:pPr>
-      <w:r>
-        <w:rPr>
-          <w:rFonts w:cs="Times New Roman" w:ascii="Times New Roman" w:hAnsi="Times New Roman"/>
-          <w:color w:val="000000"/>
-          <w:sz w:val="24"/>
-          <w:szCs w:val="24"/>
-        </w:rPr>
-        <w:t xml:space="preserve">Lorem ipsum dolor sit amet, consectetur adipiscing elit. Quisque rhoncus nisi id ante facilisis sit amet imperdiet nulla lacinia. Donec in dui vitae nisl fringilla hendrerit. Vivamus et arcu vitae odio porta eleifend. </w:t>
-      </w:r>
-      <w:r>
-        <w:rPr>
-          <w:rFonts w:cs="Times New Roman" w:ascii="Times New Roman" w:hAnsi="Times New Roman"/>
-          <w:color w:val="000000"/>
-          <w:sz w:val="24"/>
-          <w:szCs w:val="24"/>
-          <w:lang w:val="en-US"/>
-        </w:rPr>
-        <w:t xml:space="preserve">Ut vel mi ut leo pharetra laoreet at vitae tortor. </w:t>
-      </w:r>
-      <w:r>
-        <w:rPr>
-          <w:rFonts w:cs="Times New Roman" w:ascii="Times New Roman" w:hAnsi="Times New Roman"/>
-          <w:color w:val="000000"/>
-          <w:sz w:val="24"/>
-          <w:szCs w:val="24"/>
-        </w:rPr>
-        <w:t>Donec egestas hendrerit elementum. Integer tempus rutrum leo, quis elementum sapien scelerisque a. In vel mauris ante, vitae adipiscing ante. Proin dolor elit, pharetra sed gravida id, suscipit vitae metus.</w:t>
-      </w:r>
-    </w:p>
-    <w:p>
-      <w:pPr>
-        <w:pStyle w:val="Normal"/>
-        <w:jc w:val="both"/>
-        <w:rPr>
-          <w:rFonts w:cs="Times New Roman" w:ascii="Times New Roman" w:hAnsi="Times New Roman"/>
-          <w:b/>
-          <w:bCs/>
-          <w:color w:val="000000"/>
-          <w:sz w:val="24"/>
-          <w:szCs w:val="24"/>
-        </w:rPr>
-      </w:pPr>
-      <w:r>
-        <w:rPr>
-          <w:rFonts w:cs="Times New Roman" w:ascii="Times New Roman" w:hAnsi="Times New Roman"/>
-          <w:b/>
-          <w:bCs/>
-          <w:color w:val="000000"/>
-          <w:sz w:val="24"/>
-          <w:szCs w:val="24"/>
-        </w:rPr>
-      </w:r>
-    </w:p>
-    <w:p>
-      <w:pPr>
-        <w:pStyle w:val="Normal"/>
-        <w:rPr>
-          <w:rFonts w:cs="Times New Roman" w:ascii="Times New Roman" w:hAnsi="Times New Roman"/>
-          <w:b/>
-          <w:bCs/>
-          <w:color w:val="000000"/>
-          <w:sz w:val="24"/>
-          <w:szCs w:val="24"/>
-        </w:rPr>
-      </w:pPr>
-      <w:r>
-        <w:rPr>
-          <w:rFonts w:cs="Times New Roman" w:ascii="Times New Roman" w:hAnsi="Times New Roman"/>
-          <w:b/>
-          <w:bCs/>
-          <w:color w:val="000000"/>
-          <w:sz w:val="24"/>
-          <w:szCs w:val="24"/>
-        </w:rPr>
-      </w:r>
-    </w:p>
-    <w:p>
-      <w:pPr>
-        <w:pStyle w:val="Heading1"/>
-        <w:pageBreakBefore/>
-        <w:spacing w:before="0" w:after="0"/>
-        <w:rPr>
-          <w:rFonts w:cs="Times New Roman" w:ascii="Times New Roman" w:hAnsi="Times New Roman"/>
-          <w:color w:val="00000A"/>
-          <w:sz w:val="24"/>
-          <w:szCs w:val="24"/>
-        </w:rPr>
-      </w:pPr>
-      <w:bookmarkStart w:id="22" w:name="_Toc350370131"/>
-      <w:bookmarkStart w:id="23" w:name="__RefHeading__834_242833606"/>
-      <w:bookmarkEnd w:id="22"/>
-      <w:bookmarkEnd w:id="23"/>
-      <w:r>
-        <w:rPr>
-          <w:rFonts w:cs="Times New Roman" w:ascii="Times New Roman" w:hAnsi="Times New Roman"/>
-          <w:color w:val="00000A"/>
-          <w:sz w:val="24"/>
-          <w:szCs w:val="24"/>
-        </w:rPr>
-        <w:t>9 CRONOGRAMA</w:t>
-      </w:r>
-    </w:p>
-    <w:p>
-      <w:pPr>
-        <w:pStyle w:val="Normal"/>
-        <w:jc w:val="both"/>
-        <w:rPr>
-          <w:rFonts w:cs="Times New Roman" w:ascii="Times New Roman" w:hAnsi="Times New Roman"/>
-          <w:color w:val="000000"/>
-          <w:sz w:val="24"/>
-          <w:szCs w:val="24"/>
-        </w:rPr>
-      </w:pPr>
-      <w:r>
-        <w:rPr>
-          <w:rFonts w:cs="Times New Roman" w:ascii="Times New Roman" w:hAnsi="Times New Roman"/>
-          <w:color w:val="000000"/>
-          <w:sz w:val="24"/>
-          <w:szCs w:val="24"/>
-        </w:rPr>
-      </w:r>
-    </w:p>
-    <w:p>
-      <w:pPr>
-        <w:pStyle w:val="Caption1"/>
-        <w:keepNext/>
-        <w:rPr>
-          <w:rFonts w:cs="Times New Roman" w:ascii="Times New Roman" w:hAnsi="Times New Roman"/>
-          <w:b w:val="false"/>
-          <w:color w:val="00000A"/>
-          <w:sz w:val="24"/>
-          <w:szCs w:val="24"/>
-        </w:rPr>
-      </w:pPr>
-      <w:bookmarkStart w:id="24" w:name="_Toc349914484"/>
-      <w:r>
-        <w:rPr>
-          <w:rFonts w:cs="Times New Roman" w:ascii="Times New Roman" w:hAnsi="Times New Roman"/>
-          <w:b w:val="false"/>
-          <w:color w:val="00000A"/>
-          <w:sz w:val="24"/>
-          <w:szCs w:val="24"/>
-        </w:rPr>
-        <w:t xml:space="preserve">Tabela </w:t>
-      </w:r>
-      <w:r>
-        <w:rPr>
-          <w:rFonts w:cs="Times New Roman" w:ascii="Times New Roman" w:hAnsi="Times New Roman"/>
-          <w:b w:val="false"/>
-          <w:color w:val="00000A"/>
-          <w:sz w:val="24"/>
-          <w:szCs w:val="24"/>
-        </w:rPr>
-        <w:fldChar w:fldCharType="begin"/>
-      </w:r>
-      <w:r>
-        <w:instrText> SEQ """"""""""Tabela"""""""""" \*Arabic </w:instrText>
-      </w:r>
-      <w:r>
-        <w:fldChar w:fldCharType="separate"/>
-      </w:r>
-      <w:r>
-        <w:t>1</w:t>
-      </w:r>
-      <w:r>
-        <w:fldChar w:fldCharType="end"/>
-      </w:r>
-      <w:bookmarkEnd w:id="24"/>
-      <w:r>
-        <w:rPr>
-          <w:rFonts w:cs="Times New Roman" w:ascii="Times New Roman" w:hAnsi="Times New Roman"/>
-          <w:b w:val="false"/>
-          <w:color w:val="00000A"/>
-          <w:sz w:val="24"/>
-          <w:szCs w:val="24"/>
-        </w:rPr>
-        <w:t xml:space="preserve"> - Cronograma</w:t>
-      </w:r>
-    </w:p>
-    <w:tbl>
-      <w:tblPr>
-        <w:jc w:val="left"/>
-        <w:tblInd w:w="21" w:type="dxa"/>
+        <w:tblInd w:w="11" w:type="dxa"/>
         <w:tblBorders>
           <w:top w:val="single" w:sz="8" w:space="0" w:color="000001"/>
           <w:left w:val="single" w:sz="8" w:space="0" w:color="000001"/>
@@ -8928,16 +8540,16 @@
         </w:tblBorders>
         <w:tblCellMar>
           <w:top w:w="0" w:type="dxa"/>
-          <w:left w:w="8" w:type="dxa"/>
+          <w:left w:w="-2" w:type="dxa"/>
           <w:bottom w:w="0" w:type="dxa"/>
           <w:right w:w="108" w:type="dxa"/>
         </w:tblCellMar>
       </w:tblPr>
       <w:tblGrid>
-        <w:gridCol w:w="2543"/>
-        <w:gridCol w:w="1981"/>
+        <w:gridCol w:w="2542"/>
+        <w:gridCol w:w="1980"/>
         <w:gridCol w:w="1556"/>
-        <w:gridCol w:w="2982"/>
+        <w:gridCol w:w="2983"/>
       </w:tblGrid>
       <w:tr>
         <w:trPr>
@@ -8946,7 +8558,7 @@
         </w:trPr>
         <w:tc>
           <w:tcPr>
-            <w:tcW w:w="2543" w:type="dxa"/>
+            <w:tcW w:w="2542" w:type="dxa"/>
             <w:tcBorders>
               <w:top w:val="single" w:sz="8" w:space="0" w:color="000001"/>
               <w:left w:val="single" w:sz="8" w:space="0" w:color="000001"/>
@@ -8957,7 +8569,7 @@
             </w:tcBorders>
             <w:shd w:fill="BFBFBF" w:val="clear"/>
             <w:tcMar>
-              <w:left w:w="8" w:type="dxa"/>
+              <w:left w:w="-2" w:type="dxa"/>
             </w:tcMar>
           </w:tcPr>
           <w:p>
@@ -8984,7 +8596,7 @@
         </w:tc>
         <w:tc>
           <w:tcPr>
-            <w:tcW w:w="1981" w:type="dxa"/>
+            <w:tcW w:w="1980" w:type="dxa"/>
             <w:tcBorders>
               <w:top w:val="single" w:sz="8" w:space="0" w:color="000001"/>
               <w:left w:val="single" w:sz="8" w:space="0" w:color="000001"/>
@@ -8995,7 +8607,7 @@
             </w:tcBorders>
             <w:shd w:fill="BFBFBF" w:val="clear"/>
             <w:tcMar>
-              <w:left w:w="8" w:type="dxa"/>
+              <w:left w:w="-2" w:type="dxa"/>
             </w:tcMar>
           </w:tcPr>
           <w:p>
@@ -9033,7 +8645,7 @@
             </w:tcBorders>
             <w:shd w:fill="BFBFBF" w:val="clear"/>
             <w:tcMar>
-              <w:left w:w="8" w:type="dxa"/>
+              <w:left w:w="-2" w:type="dxa"/>
             </w:tcMar>
           </w:tcPr>
           <w:p>
@@ -9060,7 +8672,7 @@
         </w:tc>
         <w:tc>
           <w:tcPr>
-            <w:tcW w:w="2982" w:type="dxa"/>
+            <w:tcW w:w="2983" w:type="dxa"/>
             <w:tcBorders>
               <w:top w:val="single" w:sz="8" w:space="0" w:color="000001"/>
               <w:left w:val="single" w:sz="8" w:space="0" w:color="000001"/>
@@ -9071,7 +8683,7 @@
             </w:tcBorders>
             <w:shd w:fill="BFBFBF" w:val="clear"/>
             <w:tcMar>
-              <w:left w:w="8" w:type="dxa"/>
+              <w:left w:w="-2" w:type="dxa"/>
             </w:tcMar>
           </w:tcPr>
           <w:p>
@@ -9104,7 +8716,7 @@
         </w:trPr>
         <w:tc>
           <w:tcPr>
-            <w:tcW w:w="2543" w:type="dxa"/>
+            <w:tcW w:w="2542" w:type="dxa"/>
             <w:tcBorders>
               <w:top w:val="single" w:sz="8" w:space="0" w:color="000001"/>
               <w:left w:val="single" w:sz="8" w:space="0" w:color="000001"/>
@@ -9115,7 +8727,7 @@
             </w:tcBorders>
             <w:shd w:fill="FFFFFF" w:val="clear"/>
             <w:tcMar>
-              <w:left w:w="8" w:type="dxa"/>
+              <w:left w:w="-2" w:type="dxa"/>
             </w:tcMar>
             <w:vAlign w:val="center"/>
           </w:tcPr>
@@ -9141,7 +8753,7 @@
         </w:tc>
         <w:tc>
           <w:tcPr>
-            <w:tcW w:w="1981" w:type="dxa"/>
+            <w:tcW w:w="1980" w:type="dxa"/>
             <w:tcBorders>
               <w:top w:val="single" w:sz="8" w:space="0" w:color="000001"/>
               <w:left w:val="single" w:sz="8" w:space="0" w:color="000001"/>
@@ -9152,7 +8764,7 @@
             </w:tcBorders>
             <w:shd w:fill="FFFFFF" w:val="clear"/>
             <w:tcMar>
-              <w:left w:w="8" w:type="dxa"/>
+              <w:left w:w="-2" w:type="dxa"/>
             </w:tcMar>
             <w:vAlign w:val="center"/>
           </w:tcPr>
@@ -9189,7 +8801,7 @@
             </w:tcBorders>
             <w:shd w:fill="FFFFFF" w:val="clear"/>
             <w:tcMar>
-              <w:left w:w="8" w:type="dxa"/>
+              <w:left w:w="-2" w:type="dxa"/>
             </w:tcMar>
             <w:vAlign w:val="center"/>
           </w:tcPr>
@@ -9215,7 +8827,7 @@
         </w:tc>
         <w:tc>
           <w:tcPr>
-            <w:tcW w:w="2982" w:type="dxa"/>
+            <w:tcW w:w="2983" w:type="dxa"/>
             <w:tcBorders>
               <w:top w:val="single" w:sz="8" w:space="0" w:color="000001"/>
               <w:left w:val="single" w:sz="8" w:space="0" w:color="000001"/>
@@ -9226,7 +8838,7 @@
             </w:tcBorders>
             <w:shd w:fill="FFFFFF" w:val="clear"/>
             <w:tcMar>
-              <w:left w:w="8" w:type="dxa"/>
+              <w:left w:w="-2" w:type="dxa"/>
             </w:tcMar>
             <w:vAlign w:val="center"/>
           </w:tcPr>
@@ -9258,7 +8870,7 @@
         </w:trPr>
         <w:tc>
           <w:tcPr>
-            <w:tcW w:w="2543" w:type="dxa"/>
+            <w:tcW w:w="2542" w:type="dxa"/>
             <w:tcBorders>
               <w:top w:val="single" w:sz="8" w:space="0" w:color="000001"/>
               <w:left w:val="single" w:sz="8" w:space="0" w:color="000001"/>
@@ -9269,7 +8881,7 @@
             </w:tcBorders>
             <w:shd w:fill="FFFFFF" w:val="clear"/>
             <w:tcMar>
-              <w:left w:w="8" w:type="dxa"/>
+              <w:left w:w="-2" w:type="dxa"/>
             </w:tcMar>
             <w:vAlign w:val="center"/>
           </w:tcPr>
@@ -9295,7 +8907,7 @@
         </w:tc>
         <w:tc>
           <w:tcPr>
-            <w:tcW w:w="1981" w:type="dxa"/>
+            <w:tcW w:w="1980" w:type="dxa"/>
             <w:tcBorders>
               <w:top w:val="single" w:sz="8" w:space="0" w:color="000001"/>
               <w:left w:val="single" w:sz="8" w:space="0" w:color="000001"/>
@@ -9306,7 +8918,7 @@
             </w:tcBorders>
             <w:shd w:fill="FFFFFF" w:val="clear"/>
             <w:tcMar>
-              <w:left w:w="8" w:type="dxa"/>
+              <w:left w:w="-2" w:type="dxa"/>
             </w:tcMar>
             <w:vAlign w:val="center"/>
           </w:tcPr>
@@ -9343,7 +8955,7 @@
             </w:tcBorders>
             <w:shd w:fill="FFFFFF" w:val="clear"/>
             <w:tcMar>
-              <w:left w:w="8" w:type="dxa"/>
+              <w:left w:w="-2" w:type="dxa"/>
             </w:tcMar>
             <w:vAlign w:val="center"/>
           </w:tcPr>
@@ -9369,7 +8981,7 @@
         </w:tc>
         <w:tc>
           <w:tcPr>
-            <w:tcW w:w="2982" w:type="dxa"/>
+            <w:tcW w:w="2983" w:type="dxa"/>
             <w:tcBorders>
               <w:top w:val="single" w:sz="8" w:space="0" w:color="000001"/>
               <w:left w:val="single" w:sz="8" w:space="0" w:color="000001"/>
@@ -9380,7 +8992,7 @@
             </w:tcBorders>
             <w:shd w:fill="FFFFFF" w:val="clear"/>
             <w:tcMar>
-              <w:left w:w="8" w:type="dxa"/>
+              <w:left w:w="-2" w:type="dxa"/>
             </w:tcMar>
             <w:vAlign w:val="center"/>
           </w:tcPr>
@@ -9412,7 +9024,7 @@
         </w:trPr>
         <w:tc>
           <w:tcPr>
-            <w:tcW w:w="2543" w:type="dxa"/>
+            <w:tcW w:w="2542" w:type="dxa"/>
             <w:tcBorders>
               <w:top w:val="single" w:sz="8" w:space="0" w:color="000001"/>
               <w:left w:val="single" w:sz="8" w:space="0" w:color="000001"/>
@@ -9423,7 +9035,7 @@
             </w:tcBorders>
             <w:shd w:fill="FFFFFF" w:val="clear"/>
             <w:tcMar>
-              <w:left w:w="8" w:type="dxa"/>
+              <w:left w:w="-2" w:type="dxa"/>
             </w:tcMar>
             <w:vAlign w:val="center"/>
           </w:tcPr>
@@ -9449,7 +9061,7 @@
         </w:tc>
         <w:tc>
           <w:tcPr>
-            <w:tcW w:w="1981" w:type="dxa"/>
+            <w:tcW w:w="1980" w:type="dxa"/>
             <w:tcBorders>
               <w:top w:val="single" w:sz="8" w:space="0" w:color="000001"/>
               <w:left w:val="single" w:sz="8" w:space="0" w:color="000001"/>
@@ -9460,7 +9072,7 @@
             </w:tcBorders>
             <w:shd w:fill="FFFFFF" w:val="clear"/>
             <w:tcMar>
-              <w:left w:w="8" w:type="dxa"/>
+              <w:left w:w="-2" w:type="dxa"/>
             </w:tcMar>
             <w:vAlign w:val="center"/>
           </w:tcPr>
@@ -9497,7 +9109,7 @@
             </w:tcBorders>
             <w:shd w:fill="FFFFFF" w:val="clear"/>
             <w:tcMar>
-              <w:left w:w="8" w:type="dxa"/>
+              <w:left w:w="-2" w:type="dxa"/>
             </w:tcMar>
             <w:vAlign w:val="center"/>
           </w:tcPr>
@@ -9523,7 +9135,7 @@
         </w:tc>
         <w:tc>
           <w:tcPr>
-            <w:tcW w:w="2982" w:type="dxa"/>
+            <w:tcW w:w="2983" w:type="dxa"/>
             <w:tcBorders>
               <w:top w:val="single" w:sz="8" w:space="0" w:color="000001"/>
               <w:left w:val="single" w:sz="8" w:space="0" w:color="000001"/>
@@ -9534,7 +9146,7 @@
             </w:tcBorders>
             <w:shd w:fill="FFFFFF" w:val="clear"/>
             <w:tcMar>
-              <w:left w:w="8" w:type="dxa"/>
+              <w:left w:w="-2" w:type="dxa"/>
             </w:tcMar>
             <w:vAlign w:val="center"/>
           </w:tcPr>
@@ -9566,7 +9178,7 @@
         </w:trPr>
         <w:tc>
           <w:tcPr>
-            <w:tcW w:w="2543" w:type="dxa"/>
+            <w:tcW w:w="2542" w:type="dxa"/>
             <w:tcBorders>
               <w:top w:val="single" w:sz="8" w:space="0" w:color="000001"/>
               <w:left w:val="single" w:sz="8" w:space="0" w:color="000001"/>
@@ -9577,7 +9189,7 @@
             </w:tcBorders>
             <w:shd w:fill="FFFFFF" w:val="clear"/>
             <w:tcMar>
-              <w:left w:w="8" w:type="dxa"/>
+              <w:left w:w="-2" w:type="dxa"/>
             </w:tcMar>
             <w:vAlign w:val="center"/>
           </w:tcPr>
@@ -9603,7 +9215,7 @@
         </w:tc>
         <w:tc>
           <w:tcPr>
-            <w:tcW w:w="1981" w:type="dxa"/>
+            <w:tcW w:w="1980" w:type="dxa"/>
             <w:tcBorders>
               <w:top w:val="single" w:sz="8" w:space="0" w:color="000001"/>
               <w:left w:val="single" w:sz="8" w:space="0" w:color="000001"/>
@@ -9614,7 +9226,7 @@
             </w:tcBorders>
             <w:shd w:fill="FFFFFF" w:val="clear"/>
             <w:tcMar>
-              <w:left w:w="8" w:type="dxa"/>
+              <w:left w:w="-2" w:type="dxa"/>
             </w:tcMar>
             <w:vAlign w:val="center"/>
           </w:tcPr>
@@ -9651,7 +9263,7 @@
             </w:tcBorders>
             <w:shd w:fill="FFFFFF" w:val="clear"/>
             <w:tcMar>
-              <w:left w:w="8" w:type="dxa"/>
+              <w:left w:w="-2" w:type="dxa"/>
             </w:tcMar>
             <w:vAlign w:val="center"/>
           </w:tcPr>
@@ -9677,7 +9289,7 @@
         </w:tc>
         <w:tc>
           <w:tcPr>
-            <w:tcW w:w="2982" w:type="dxa"/>
+            <w:tcW w:w="2983" w:type="dxa"/>
             <w:tcBorders>
               <w:top w:val="single" w:sz="8" w:space="0" w:color="000001"/>
               <w:left w:val="single" w:sz="8" w:space="0" w:color="000001"/>
@@ -9688,7 +9300,7 @@
             </w:tcBorders>
             <w:shd w:fill="FFFFFF" w:val="clear"/>
             <w:tcMar>
-              <w:left w:w="8" w:type="dxa"/>
+              <w:left w:w="-2" w:type="dxa"/>
             </w:tcMar>
             <w:vAlign w:val="center"/>
           </w:tcPr>
@@ -9720,7 +9332,7 @@
         </w:trPr>
         <w:tc>
           <w:tcPr>
-            <w:tcW w:w="2543" w:type="dxa"/>
+            <w:tcW w:w="2542" w:type="dxa"/>
             <w:tcBorders>
               <w:top w:val="single" w:sz="8" w:space="0" w:color="000001"/>
               <w:left w:val="single" w:sz="8" w:space="0" w:color="000001"/>
@@ -9731,7 +9343,7 @@
             </w:tcBorders>
             <w:shd w:fill="FFFFFF" w:val="clear"/>
             <w:tcMar>
-              <w:left w:w="8" w:type="dxa"/>
+              <w:left w:w="-2" w:type="dxa"/>
             </w:tcMar>
             <w:vAlign w:val="center"/>
           </w:tcPr>
@@ -9757,7 +9369,7 @@
         </w:tc>
         <w:tc>
           <w:tcPr>
-            <w:tcW w:w="1981" w:type="dxa"/>
+            <w:tcW w:w="1980" w:type="dxa"/>
             <w:tcBorders>
               <w:top w:val="single" w:sz="8" w:space="0" w:color="000001"/>
               <w:left w:val="single" w:sz="8" w:space="0" w:color="000001"/>
@@ -9768,7 +9380,7 @@
             </w:tcBorders>
             <w:shd w:fill="FFFFFF" w:val="clear"/>
             <w:tcMar>
-              <w:left w:w="8" w:type="dxa"/>
+              <w:left w:w="-2" w:type="dxa"/>
             </w:tcMar>
             <w:vAlign w:val="center"/>
           </w:tcPr>
@@ -9805,7 +9417,7 @@
             </w:tcBorders>
             <w:shd w:fill="FFFFFF" w:val="clear"/>
             <w:tcMar>
-              <w:left w:w="8" w:type="dxa"/>
+              <w:left w:w="-2" w:type="dxa"/>
             </w:tcMar>
             <w:vAlign w:val="center"/>
           </w:tcPr>
@@ -9831,7 +9443,7 @@
         </w:tc>
         <w:tc>
           <w:tcPr>
-            <w:tcW w:w="2982" w:type="dxa"/>
+            <w:tcW w:w="2983" w:type="dxa"/>
             <w:tcBorders>
               <w:top w:val="single" w:sz="8" w:space="0" w:color="000001"/>
               <w:left w:val="single" w:sz="8" w:space="0" w:color="000001"/>
@@ -9842,7 +9454,7 @@
             </w:tcBorders>
             <w:shd w:fill="FFFFFF" w:val="clear"/>
             <w:tcMar>
-              <w:left w:w="8" w:type="dxa"/>
+              <w:left w:w="-2" w:type="dxa"/>
             </w:tcMar>
             <w:vAlign w:val="center"/>
           </w:tcPr>
@@ -9874,7 +9486,7 @@
         </w:trPr>
         <w:tc>
           <w:tcPr>
-            <w:tcW w:w="2543" w:type="dxa"/>
+            <w:tcW w:w="2542" w:type="dxa"/>
             <w:tcBorders>
               <w:top w:val="single" w:sz="8" w:space="0" w:color="000001"/>
               <w:left w:val="single" w:sz="8" w:space="0" w:color="000001"/>
@@ -9885,7 +9497,7 @@
             </w:tcBorders>
             <w:shd w:fill="FFFFFF" w:val="clear"/>
             <w:tcMar>
-              <w:left w:w="8" w:type="dxa"/>
+              <w:left w:w="-2" w:type="dxa"/>
             </w:tcMar>
             <w:vAlign w:val="center"/>
           </w:tcPr>
@@ -9911,7 +9523,7 @@
         </w:tc>
         <w:tc>
           <w:tcPr>
-            <w:tcW w:w="1981" w:type="dxa"/>
+            <w:tcW w:w="1980" w:type="dxa"/>
             <w:tcBorders>
               <w:top w:val="single" w:sz="8" w:space="0" w:color="000001"/>
               <w:left w:val="single" w:sz="8" w:space="0" w:color="000001"/>
@@ -9922,7 +9534,7 @@
             </w:tcBorders>
             <w:shd w:fill="FFFFFF" w:val="clear"/>
             <w:tcMar>
-              <w:left w:w="8" w:type="dxa"/>
+              <w:left w:w="-2" w:type="dxa"/>
             </w:tcMar>
             <w:vAlign w:val="center"/>
           </w:tcPr>
@@ -9959,7 +9571,7 @@
             </w:tcBorders>
             <w:shd w:fill="FFFFFF" w:val="clear"/>
             <w:tcMar>
-              <w:left w:w="8" w:type="dxa"/>
+              <w:left w:w="-2" w:type="dxa"/>
             </w:tcMar>
             <w:vAlign w:val="center"/>
           </w:tcPr>
@@ -9985,7 +9597,7 @@
         </w:tc>
         <w:tc>
           <w:tcPr>
-            <w:tcW w:w="2982" w:type="dxa"/>
+            <w:tcW w:w="2983" w:type="dxa"/>
             <w:tcBorders>
               <w:top w:val="single" w:sz="8" w:space="0" w:color="000001"/>
               <w:left w:val="single" w:sz="8" w:space="0" w:color="000001"/>
@@ -9996,7 +9608,7 @@
             </w:tcBorders>
             <w:shd w:fill="FFFFFF" w:val="clear"/>
             <w:tcMar>
-              <w:left w:w="8" w:type="dxa"/>
+              <w:left w:w="-2" w:type="dxa"/>
             </w:tcMar>
             <w:vAlign w:val="center"/>
           </w:tcPr>
@@ -10028,7 +9640,7 @@
         </w:trPr>
         <w:tc>
           <w:tcPr>
-            <w:tcW w:w="2543" w:type="dxa"/>
+            <w:tcW w:w="2542" w:type="dxa"/>
             <w:tcBorders>
               <w:top w:val="single" w:sz="8" w:space="0" w:color="000001"/>
               <w:left w:val="single" w:sz="8" w:space="0" w:color="000001"/>
@@ -10039,7 +9651,7 @@
             </w:tcBorders>
             <w:shd w:fill="FFFFFF" w:val="clear"/>
             <w:tcMar>
-              <w:left w:w="8" w:type="dxa"/>
+              <w:left w:w="-2" w:type="dxa"/>
             </w:tcMar>
             <w:vAlign w:val="center"/>
           </w:tcPr>
@@ -10065,7 +9677,7 @@
         </w:tc>
         <w:tc>
           <w:tcPr>
-            <w:tcW w:w="1981" w:type="dxa"/>
+            <w:tcW w:w="1980" w:type="dxa"/>
             <w:tcBorders>
               <w:top w:val="single" w:sz="8" w:space="0" w:color="000001"/>
               <w:left w:val="single" w:sz="8" w:space="0" w:color="000001"/>
@@ -10076,7 +9688,7 @@
             </w:tcBorders>
             <w:shd w:fill="FFFFFF" w:val="clear"/>
             <w:tcMar>
-              <w:left w:w="8" w:type="dxa"/>
+              <w:left w:w="-2" w:type="dxa"/>
             </w:tcMar>
             <w:vAlign w:val="center"/>
           </w:tcPr>
@@ -10113,7 +9725,7 @@
             </w:tcBorders>
             <w:shd w:fill="FFFFFF" w:val="clear"/>
             <w:tcMar>
-              <w:left w:w="8" w:type="dxa"/>
+              <w:left w:w="-2" w:type="dxa"/>
             </w:tcMar>
             <w:vAlign w:val="center"/>
           </w:tcPr>
@@ -10139,7 +9751,7 @@
         </w:tc>
         <w:tc>
           <w:tcPr>
-            <w:tcW w:w="2982" w:type="dxa"/>
+            <w:tcW w:w="2983" w:type="dxa"/>
             <w:tcBorders>
               <w:top w:val="single" w:sz="8" w:space="0" w:color="000001"/>
               <w:left w:val="single" w:sz="8" w:space="0" w:color="000001"/>
@@ -10150,7 +9762,7 @@
             </w:tcBorders>
             <w:shd w:fill="FFFFFF" w:val="clear"/>
             <w:tcMar>
-              <w:left w:w="8" w:type="dxa"/>
+              <w:left w:w="-2" w:type="dxa"/>
             </w:tcMar>
             <w:vAlign w:val="center"/>
           </w:tcPr>
@@ -10182,7 +9794,7 @@
         </w:trPr>
         <w:tc>
           <w:tcPr>
-            <w:tcW w:w="2543" w:type="dxa"/>
+            <w:tcW w:w="2542" w:type="dxa"/>
             <w:tcBorders>
               <w:top w:val="single" w:sz="8" w:space="0" w:color="000001"/>
               <w:left w:val="single" w:sz="8" w:space="0" w:color="000001"/>
@@ -10193,7 +9805,7 @@
             </w:tcBorders>
             <w:shd w:fill="FFFFFF" w:val="clear"/>
             <w:tcMar>
-              <w:left w:w="8" w:type="dxa"/>
+              <w:left w:w="-2" w:type="dxa"/>
             </w:tcMar>
             <w:vAlign w:val="center"/>
           </w:tcPr>
@@ -10219,7 +9831,7 @@
         </w:tc>
         <w:tc>
           <w:tcPr>
-            <w:tcW w:w="1981" w:type="dxa"/>
+            <w:tcW w:w="1980" w:type="dxa"/>
             <w:tcBorders>
               <w:top w:val="single" w:sz="8" w:space="0" w:color="000001"/>
               <w:left w:val="single" w:sz="8" w:space="0" w:color="000001"/>
@@ -10230,7 +9842,7 @@
             </w:tcBorders>
             <w:shd w:fill="FFFFFF" w:val="clear"/>
             <w:tcMar>
-              <w:left w:w="8" w:type="dxa"/>
+              <w:left w:w="-2" w:type="dxa"/>
             </w:tcMar>
             <w:vAlign w:val="center"/>
           </w:tcPr>
@@ -10267,7 +9879,7 @@
             </w:tcBorders>
             <w:shd w:fill="FFFFFF" w:val="clear"/>
             <w:tcMar>
-              <w:left w:w="8" w:type="dxa"/>
+              <w:left w:w="-2" w:type="dxa"/>
             </w:tcMar>
             <w:vAlign w:val="center"/>
           </w:tcPr>
@@ -10293,7 +9905,7 @@
         </w:tc>
         <w:tc>
           <w:tcPr>
-            <w:tcW w:w="2982" w:type="dxa"/>
+            <w:tcW w:w="2983" w:type="dxa"/>
             <w:tcBorders>
               <w:top w:val="single" w:sz="8" w:space="0" w:color="000001"/>
               <w:left w:val="single" w:sz="8" w:space="0" w:color="000001"/>
@@ -10304,7 +9916,7 @@
             </w:tcBorders>
             <w:shd w:fill="FFFFFF" w:val="clear"/>
             <w:tcMar>
-              <w:left w:w="8" w:type="dxa"/>
+              <w:left w:w="-2" w:type="dxa"/>
             </w:tcMar>
             <w:vAlign w:val="center"/>
           </w:tcPr>
@@ -10336,7 +9948,7 @@
         </w:trPr>
         <w:tc>
           <w:tcPr>
-            <w:tcW w:w="2543" w:type="dxa"/>
+            <w:tcW w:w="2542" w:type="dxa"/>
             <w:tcBorders>
               <w:top w:val="single" w:sz="8" w:space="0" w:color="000001"/>
               <w:left w:val="single" w:sz="8" w:space="0" w:color="000001"/>
@@ -10347,7 +9959,7 @@
             </w:tcBorders>
             <w:shd w:fill="FFFFFF" w:val="clear"/>
             <w:tcMar>
-              <w:left w:w="8" w:type="dxa"/>
+              <w:left w:w="-2" w:type="dxa"/>
             </w:tcMar>
             <w:vAlign w:val="center"/>
           </w:tcPr>
@@ -10373,7 +9985,7 @@
         </w:tc>
         <w:tc>
           <w:tcPr>
-            <w:tcW w:w="1981" w:type="dxa"/>
+            <w:tcW w:w="1980" w:type="dxa"/>
             <w:tcBorders>
               <w:top w:val="single" w:sz="8" w:space="0" w:color="000001"/>
               <w:left w:val="single" w:sz="8" w:space="0" w:color="000001"/>
@@ -10384,7 +9996,7 @@
             </w:tcBorders>
             <w:shd w:fill="FFFFFF" w:val="clear"/>
             <w:tcMar>
-              <w:left w:w="8" w:type="dxa"/>
+              <w:left w:w="-2" w:type="dxa"/>
             </w:tcMar>
             <w:vAlign w:val="center"/>
           </w:tcPr>
@@ -10421,7 +10033,7 @@
             </w:tcBorders>
             <w:shd w:fill="FFFFFF" w:val="clear"/>
             <w:tcMar>
-              <w:left w:w="8" w:type="dxa"/>
+              <w:left w:w="-2" w:type="dxa"/>
             </w:tcMar>
             <w:vAlign w:val="center"/>
           </w:tcPr>
@@ -10447,7 +10059,7 @@
         </w:tc>
         <w:tc>
           <w:tcPr>
-            <w:tcW w:w="2982" w:type="dxa"/>
+            <w:tcW w:w="2983" w:type="dxa"/>
             <w:tcBorders>
               <w:top w:val="single" w:sz="8" w:space="0" w:color="000001"/>
               <w:left w:val="single" w:sz="8" w:space="0" w:color="000001"/>
@@ -10458,7 +10070,7 @@
             </w:tcBorders>
             <w:shd w:fill="FFFFFF" w:val="clear"/>
             <w:tcMar>
-              <w:left w:w="8" w:type="dxa"/>
+              <w:left w:w="-2" w:type="dxa"/>
             </w:tcMar>
             <w:vAlign w:val="center"/>
           </w:tcPr>
@@ -10490,7 +10102,7 @@
         </w:trPr>
         <w:tc>
           <w:tcPr>
-            <w:tcW w:w="2543" w:type="dxa"/>
+            <w:tcW w:w="2542" w:type="dxa"/>
             <w:tcBorders>
               <w:top w:val="single" w:sz="8" w:space="0" w:color="000001"/>
               <w:left w:val="single" w:sz="8" w:space="0" w:color="000001"/>
@@ -10501,7 +10113,7 @@
             </w:tcBorders>
             <w:shd w:fill="FFFFFF" w:val="clear"/>
             <w:tcMar>
-              <w:left w:w="8" w:type="dxa"/>
+              <w:left w:w="-2" w:type="dxa"/>
             </w:tcMar>
             <w:vAlign w:val="center"/>
           </w:tcPr>
@@ -10527,7 +10139,7 @@
         </w:tc>
         <w:tc>
           <w:tcPr>
-            <w:tcW w:w="1981" w:type="dxa"/>
+            <w:tcW w:w="1980" w:type="dxa"/>
             <w:tcBorders>
               <w:top w:val="single" w:sz="8" w:space="0" w:color="000001"/>
               <w:left w:val="single" w:sz="8" w:space="0" w:color="000001"/>
@@ -10538,7 +10150,7 @@
             </w:tcBorders>
             <w:shd w:fill="FFFFFF" w:val="clear"/>
             <w:tcMar>
-              <w:left w:w="8" w:type="dxa"/>
+              <w:left w:w="-2" w:type="dxa"/>
             </w:tcMar>
             <w:vAlign w:val="center"/>
           </w:tcPr>
@@ -10575,7 +10187,7 @@
             </w:tcBorders>
             <w:shd w:fill="FFFFFF" w:val="clear"/>
             <w:tcMar>
-              <w:left w:w="8" w:type="dxa"/>
+              <w:left w:w="-2" w:type="dxa"/>
             </w:tcMar>
             <w:vAlign w:val="center"/>
           </w:tcPr>
@@ -10601,7 +10213,7 @@
         </w:tc>
         <w:tc>
           <w:tcPr>
-            <w:tcW w:w="2982" w:type="dxa"/>
+            <w:tcW w:w="2983" w:type="dxa"/>
             <w:tcBorders>
               <w:top w:val="single" w:sz="8" w:space="0" w:color="000001"/>
               <w:left w:val="single" w:sz="8" w:space="0" w:color="000001"/>
@@ -10612,7 +10224,7 @@
             </w:tcBorders>
             <w:shd w:fill="FFFFFF" w:val="clear"/>
             <w:tcMar>
-              <w:left w:w="8" w:type="dxa"/>
+              <w:left w:w="-2" w:type="dxa"/>
             </w:tcMar>
             <w:vAlign w:val="center"/>
           </w:tcPr>
@@ -10644,7 +10256,7 @@
         </w:trPr>
         <w:tc>
           <w:tcPr>
-            <w:tcW w:w="2543" w:type="dxa"/>
+            <w:tcW w:w="2542" w:type="dxa"/>
             <w:tcBorders>
               <w:top w:val="single" w:sz="8" w:space="0" w:color="000001"/>
               <w:left w:val="single" w:sz="8" w:space="0" w:color="000001"/>
@@ -10655,7 +10267,7 @@
             </w:tcBorders>
             <w:shd w:fill="FFFFFF" w:val="clear"/>
             <w:tcMar>
-              <w:left w:w="8" w:type="dxa"/>
+              <w:left w:w="-2" w:type="dxa"/>
             </w:tcMar>
             <w:vAlign w:val="center"/>
           </w:tcPr>
@@ -10681,7 +10293,7 @@
         </w:tc>
         <w:tc>
           <w:tcPr>
-            <w:tcW w:w="1981" w:type="dxa"/>
+            <w:tcW w:w="1980" w:type="dxa"/>
             <w:tcBorders>
               <w:top w:val="single" w:sz="8" w:space="0" w:color="000001"/>
               <w:left w:val="single" w:sz="8" w:space="0" w:color="000001"/>
@@ -10692,7 +10304,7 @@
             </w:tcBorders>
             <w:shd w:fill="FFFFFF" w:val="clear"/>
             <w:tcMar>
-              <w:left w:w="8" w:type="dxa"/>
+              <w:left w:w="-2" w:type="dxa"/>
             </w:tcMar>
             <w:vAlign w:val="center"/>
           </w:tcPr>
@@ -10729,7 +10341,7 @@
             </w:tcBorders>
             <w:shd w:fill="FFFFFF" w:val="clear"/>
             <w:tcMar>
-              <w:left w:w="8" w:type="dxa"/>
+              <w:left w:w="-2" w:type="dxa"/>
             </w:tcMar>
             <w:vAlign w:val="center"/>
           </w:tcPr>
@@ -10755,7 +10367,7 @@
         </w:tc>
         <w:tc>
           <w:tcPr>
-            <w:tcW w:w="2982" w:type="dxa"/>
+            <w:tcW w:w="2983" w:type="dxa"/>
             <w:tcBorders>
               <w:top w:val="single" w:sz="8" w:space="0" w:color="000001"/>
               <w:left w:val="single" w:sz="8" w:space="0" w:color="000001"/>
@@ -10766,7 +10378,7 @@
             </w:tcBorders>
             <w:shd w:fill="FFFFFF" w:val="clear"/>
             <w:tcMar>
-              <w:left w:w="8" w:type="dxa"/>
+              <w:left w:w="-2" w:type="dxa"/>
             </w:tcMar>
             <w:vAlign w:val="center"/>
           </w:tcPr>
@@ -10798,7 +10410,7 @@
         </w:trPr>
         <w:tc>
           <w:tcPr>
-            <w:tcW w:w="2543" w:type="dxa"/>
+            <w:tcW w:w="2542" w:type="dxa"/>
             <w:tcBorders>
               <w:top w:val="single" w:sz="8" w:space="0" w:color="000001"/>
               <w:left w:val="single" w:sz="8" w:space="0" w:color="000001"/>
@@ -10809,7 +10421,7 @@
             </w:tcBorders>
             <w:shd w:fill="FFFFFF" w:val="clear"/>
             <w:tcMar>
-              <w:left w:w="8" w:type="dxa"/>
+              <w:left w:w="-2" w:type="dxa"/>
             </w:tcMar>
             <w:vAlign w:val="center"/>
           </w:tcPr>
@@ -10835,7 +10447,7 @@
         </w:tc>
         <w:tc>
           <w:tcPr>
-            <w:tcW w:w="1981" w:type="dxa"/>
+            <w:tcW w:w="1980" w:type="dxa"/>
             <w:tcBorders>
               <w:top w:val="single" w:sz="8" w:space="0" w:color="000001"/>
               <w:left w:val="single" w:sz="8" w:space="0" w:color="000001"/>
@@ -10846,7 +10458,7 @@
             </w:tcBorders>
             <w:shd w:fill="FFFFFF" w:val="clear"/>
             <w:tcMar>
-              <w:left w:w="8" w:type="dxa"/>
+              <w:left w:w="-2" w:type="dxa"/>
             </w:tcMar>
             <w:vAlign w:val="center"/>
           </w:tcPr>
@@ -10883,7 +10495,7 @@
             </w:tcBorders>
             <w:shd w:fill="FFFFFF" w:val="clear"/>
             <w:tcMar>
-              <w:left w:w="8" w:type="dxa"/>
+              <w:left w:w="-2" w:type="dxa"/>
             </w:tcMar>
             <w:vAlign w:val="center"/>
           </w:tcPr>
@@ -10909,7 +10521,7 @@
         </w:tc>
         <w:tc>
           <w:tcPr>
-            <w:tcW w:w="2982" w:type="dxa"/>
+            <w:tcW w:w="2983" w:type="dxa"/>
             <w:tcBorders>
               <w:top w:val="single" w:sz="8" w:space="0" w:color="000001"/>
               <w:left w:val="single" w:sz="8" w:space="0" w:color="000001"/>
@@ -10920,7 +10532,7 @@
             </w:tcBorders>
             <w:shd w:fill="FFFFFF" w:val="clear"/>
             <w:tcMar>
-              <w:left w:w="8" w:type="dxa"/>
+              <w:left w:w="-2" w:type="dxa"/>
             </w:tcMar>
             <w:vAlign w:val="center"/>
           </w:tcPr>
@@ -10952,7 +10564,7 @@
         </w:trPr>
         <w:tc>
           <w:tcPr>
-            <w:tcW w:w="2543" w:type="dxa"/>
+            <w:tcW w:w="2542" w:type="dxa"/>
             <w:tcBorders>
               <w:top w:val="single" w:sz="8" w:space="0" w:color="000001"/>
               <w:left w:val="single" w:sz="8" w:space="0" w:color="000001"/>
@@ -10963,7 +10575,7 @@
             </w:tcBorders>
             <w:shd w:fill="FFFFFF" w:val="clear"/>
             <w:tcMar>
-              <w:left w:w="8" w:type="dxa"/>
+              <w:left w:w="-2" w:type="dxa"/>
             </w:tcMar>
             <w:vAlign w:val="center"/>
           </w:tcPr>
@@ -10989,7 +10601,7 @@
         </w:tc>
         <w:tc>
           <w:tcPr>
-            <w:tcW w:w="1981" w:type="dxa"/>
+            <w:tcW w:w="1980" w:type="dxa"/>
             <w:tcBorders>
               <w:top w:val="single" w:sz="8" w:space="0" w:color="000001"/>
               <w:left w:val="single" w:sz="8" w:space="0" w:color="000001"/>
@@ -11000,7 +10612,7 @@
             </w:tcBorders>
             <w:shd w:fill="FFFFFF" w:val="clear"/>
             <w:tcMar>
-              <w:left w:w="8" w:type="dxa"/>
+              <w:left w:w="-2" w:type="dxa"/>
             </w:tcMar>
             <w:vAlign w:val="center"/>
           </w:tcPr>
@@ -11037,7 +10649,7 @@
             </w:tcBorders>
             <w:shd w:fill="FFFFFF" w:val="clear"/>
             <w:tcMar>
-              <w:left w:w="8" w:type="dxa"/>
+              <w:left w:w="-2" w:type="dxa"/>
             </w:tcMar>
             <w:vAlign w:val="center"/>
           </w:tcPr>
@@ -11063,7 +10675,7 @@
         </w:tc>
         <w:tc>
           <w:tcPr>
-            <w:tcW w:w="2982" w:type="dxa"/>
+            <w:tcW w:w="2983" w:type="dxa"/>
             <w:tcBorders>
               <w:top w:val="single" w:sz="8" w:space="0" w:color="000001"/>
               <w:left w:val="single" w:sz="8" w:space="0" w:color="000001"/>
@@ -11074,7 +10686,7 @@
             </w:tcBorders>
             <w:shd w:fill="FFFFFF" w:val="clear"/>
             <w:tcMar>
-              <w:left w:w="8" w:type="dxa"/>
+              <w:left w:w="-2" w:type="dxa"/>
             </w:tcMar>
             <w:vAlign w:val="center"/>
           </w:tcPr>
@@ -11106,7 +10718,7 @@
         </w:trPr>
         <w:tc>
           <w:tcPr>
-            <w:tcW w:w="2543" w:type="dxa"/>
+            <w:tcW w:w="2542" w:type="dxa"/>
             <w:tcBorders>
               <w:top w:val="single" w:sz="8" w:space="0" w:color="000001"/>
               <w:left w:val="single" w:sz="8" w:space="0" w:color="000001"/>
@@ -11117,7 +10729,7 @@
             </w:tcBorders>
             <w:shd w:fill="FFFFFF" w:val="clear"/>
             <w:tcMar>
-              <w:left w:w="8" w:type="dxa"/>
+              <w:left w:w="-2" w:type="dxa"/>
             </w:tcMar>
             <w:vAlign w:val="center"/>
           </w:tcPr>
@@ -11143,7 +10755,7 @@
         </w:tc>
         <w:tc>
           <w:tcPr>
-            <w:tcW w:w="1981" w:type="dxa"/>
+            <w:tcW w:w="1980" w:type="dxa"/>
             <w:tcBorders>
               <w:top w:val="single" w:sz="8" w:space="0" w:color="000001"/>
               <w:left w:val="single" w:sz="8" w:space="0" w:color="000001"/>
@@ -11154,7 +10766,7 @@
             </w:tcBorders>
             <w:shd w:fill="FFFFFF" w:val="clear"/>
             <w:tcMar>
-              <w:left w:w="8" w:type="dxa"/>
+              <w:left w:w="-2" w:type="dxa"/>
             </w:tcMar>
             <w:vAlign w:val="center"/>
           </w:tcPr>
@@ -11191,7 +10803,7 @@
             </w:tcBorders>
             <w:shd w:fill="FFFFFF" w:val="clear"/>
             <w:tcMar>
-              <w:left w:w="8" w:type="dxa"/>
+              <w:left w:w="-2" w:type="dxa"/>
             </w:tcMar>
             <w:vAlign w:val="center"/>
           </w:tcPr>
@@ -11217,7 +10829,7 @@
         </w:tc>
         <w:tc>
           <w:tcPr>
-            <w:tcW w:w="2982" w:type="dxa"/>
+            <w:tcW w:w="2983" w:type="dxa"/>
             <w:tcBorders>
               <w:top w:val="single" w:sz="8" w:space="0" w:color="000001"/>
               <w:left w:val="single" w:sz="8" w:space="0" w:color="000001"/>
@@ -11228,7 +10840,7 @@
             </w:tcBorders>
             <w:shd w:fill="FFFFFF" w:val="clear"/>
             <w:tcMar>
-              <w:left w:w="8" w:type="dxa"/>
+              <w:left w:w="-2" w:type="dxa"/>
             </w:tcMar>
             <w:vAlign w:val="center"/>
           </w:tcPr>
@@ -11260,7 +10872,7 @@
         </w:trPr>
         <w:tc>
           <w:tcPr>
-            <w:tcW w:w="2543" w:type="dxa"/>
+            <w:tcW w:w="2542" w:type="dxa"/>
             <w:tcBorders>
               <w:top w:val="single" w:sz="8" w:space="0" w:color="000001"/>
               <w:left w:val="single" w:sz="8" w:space="0" w:color="000001"/>
@@ -11271,7 +10883,7 @@
             </w:tcBorders>
             <w:shd w:fill="FFFFFF" w:val="clear"/>
             <w:tcMar>
-              <w:left w:w="8" w:type="dxa"/>
+              <w:left w:w="-2" w:type="dxa"/>
             </w:tcMar>
             <w:vAlign w:val="center"/>
           </w:tcPr>
@@ -11297,7 +10909,7 @@
         </w:tc>
         <w:tc>
           <w:tcPr>
-            <w:tcW w:w="1981" w:type="dxa"/>
+            <w:tcW w:w="1980" w:type="dxa"/>
             <w:tcBorders>
               <w:top w:val="single" w:sz="8" w:space="0" w:color="000001"/>
               <w:left w:val="single" w:sz="8" w:space="0" w:color="000001"/>
@@ -11308,7 +10920,7 @@
             </w:tcBorders>
             <w:shd w:fill="FFFFFF" w:val="clear"/>
             <w:tcMar>
-              <w:left w:w="8" w:type="dxa"/>
+              <w:left w:w="-2" w:type="dxa"/>
             </w:tcMar>
             <w:vAlign w:val="center"/>
           </w:tcPr>
@@ -11345,7 +10957,7 @@
             </w:tcBorders>
             <w:shd w:fill="FFFFFF" w:val="clear"/>
             <w:tcMar>
-              <w:left w:w="8" w:type="dxa"/>
+              <w:left w:w="-2" w:type="dxa"/>
             </w:tcMar>
             <w:vAlign w:val="center"/>
           </w:tcPr>
@@ -11371,7 +10983,7 @@
         </w:tc>
         <w:tc>
           <w:tcPr>
-            <w:tcW w:w="2982" w:type="dxa"/>
+            <w:tcW w:w="2983" w:type="dxa"/>
             <w:tcBorders>
               <w:top w:val="single" w:sz="8" w:space="0" w:color="000001"/>
               <w:left w:val="single" w:sz="8" w:space="0" w:color="000001"/>
@@ -11382,7 +10994,7 @@
             </w:tcBorders>
             <w:shd w:fill="FFFFFF" w:val="clear"/>
             <w:tcMar>
-              <w:left w:w="8" w:type="dxa"/>
+              <w:left w:w="-2" w:type="dxa"/>
             </w:tcMar>
             <w:vAlign w:val="center"/>
           </w:tcPr>
@@ -11414,7 +11026,7 @@
         </w:trPr>
         <w:tc>
           <w:tcPr>
-            <w:tcW w:w="2543" w:type="dxa"/>
+            <w:tcW w:w="2542" w:type="dxa"/>
             <w:tcBorders>
               <w:top w:val="single" w:sz="8" w:space="0" w:color="000001"/>
               <w:left w:val="single" w:sz="8" w:space="0" w:color="000001"/>
@@ -11425,7 +11037,7 @@
             </w:tcBorders>
             <w:shd w:fill="FFFFFF" w:val="clear"/>
             <w:tcMar>
-              <w:left w:w="8" w:type="dxa"/>
+              <w:left w:w="-2" w:type="dxa"/>
             </w:tcMar>
             <w:vAlign w:val="center"/>
           </w:tcPr>
@@ -11451,7 +11063,7 @@
         </w:tc>
         <w:tc>
           <w:tcPr>
-            <w:tcW w:w="1981" w:type="dxa"/>
+            <w:tcW w:w="1980" w:type="dxa"/>
             <w:tcBorders>
               <w:top w:val="single" w:sz="8" w:space="0" w:color="000001"/>
               <w:left w:val="single" w:sz="8" w:space="0" w:color="000001"/>
@@ -11462,7 +11074,7 @@
             </w:tcBorders>
             <w:shd w:fill="FFFFFF" w:val="clear"/>
             <w:tcMar>
-              <w:left w:w="8" w:type="dxa"/>
+              <w:left w:w="-2" w:type="dxa"/>
             </w:tcMar>
             <w:vAlign w:val="center"/>
           </w:tcPr>
@@ -11499,7 +11111,7 @@
             </w:tcBorders>
             <w:shd w:fill="FFFFFF" w:val="clear"/>
             <w:tcMar>
-              <w:left w:w="8" w:type="dxa"/>
+              <w:left w:w="-2" w:type="dxa"/>
             </w:tcMar>
             <w:vAlign w:val="center"/>
           </w:tcPr>
@@ -11525,7 +11137,7 @@
         </w:tc>
         <w:tc>
           <w:tcPr>
-            <w:tcW w:w="2982" w:type="dxa"/>
+            <w:tcW w:w="2983" w:type="dxa"/>
             <w:tcBorders>
               <w:top w:val="single" w:sz="8" w:space="0" w:color="000001"/>
               <w:left w:val="single" w:sz="8" w:space="0" w:color="000001"/>
@@ -11536,7 +11148,7 @@
             </w:tcBorders>
             <w:shd w:fill="FFFFFF" w:val="clear"/>
             <w:tcMar>
-              <w:left w:w="8" w:type="dxa"/>
+              <w:left w:w="-2" w:type="dxa"/>
             </w:tcMar>
             <w:vAlign w:val="center"/>
           </w:tcPr>
@@ -11568,7 +11180,7 @@
         </w:trPr>
         <w:tc>
           <w:tcPr>
-            <w:tcW w:w="2543" w:type="dxa"/>
+            <w:tcW w:w="2542" w:type="dxa"/>
             <w:tcBorders>
               <w:top w:val="single" w:sz="8" w:space="0" w:color="000001"/>
               <w:left w:val="single" w:sz="8" w:space="0" w:color="000001"/>
@@ -11579,7 +11191,7 @@
             </w:tcBorders>
             <w:shd w:fill="FFFFFF" w:val="clear"/>
             <w:tcMar>
-              <w:left w:w="8" w:type="dxa"/>
+              <w:left w:w="-2" w:type="dxa"/>
             </w:tcMar>
             <w:vAlign w:val="center"/>
           </w:tcPr>
@@ -11605,7 +11217,7 @@
         </w:tc>
         <w:tc>
           <w:tcPr>
-            <w:tcW w:w="1981" w:type="dxa"/>
+            <w:tcW w:w="1980" w:type="dxa"/>
             <w:tcBorders>
               <w:top w:val="single" w:sz="8" w:space="0" w:color="000001"/>
               <w:left w:val="single" w:sz="8" w:space="0" w:color="000001"/>
@@ -11616,7 +11228,7 @@
             </w:tcBorders>
             <w:shd w:fill="FFFFFF" w:val="clear"/>
             <w:tcMar>
-              <w:left w:w="8" w:type="dxa"/>
+              <w:left w:w="-2" w:type="dxa"/>
             </w:tcMar>
             <w:vAlign w:val="center"/>
           </w:tcPr>
@@ -11653,7 +11265,7 @@
             </w:tcBorders>
             <w:shd w:fill="FFFFFF" w:val="clear"/>
             <w:tcMar>
-              <w:left w:w="8" w:type="dxa"/>
+              <w:left w:w="-2" w:type="dxa"/>
             </w:tcMar>
             <w:vAlign w:val="center"/>
           </w:tcPr>
@@ -11679,7 +11291,7 @@
         </w:tc>
         <w:tc>
           <w:tcPr>
-            <w:tcW w:w="2982" w:type="dxa"/>
+            <w:tcW w:w="2983" w:type="dxa"/>
             <w:tcBorders>
               <w:top w:val="single" w:sz="8" w:space="0" w:color="000001"/>
               <w:left w:val="single" w:sz="8" w:space="0" w:color="000001"/>
@@ -11690,7 +11302,7 @@
             </w:tcBorders>
             <w:shd w:fill="FFFFFF" w:val="clear"/>
             <w:tcMar>
-              <w:left w:w="8" w:type="dxa"/>
+              <w:left w:w="-2" w:type="dxa"/>
             </w:tcMar>
             <w:vAlign w:val="center"/>
           </w:tcPr>
@@ -11722,7 +11334,7 @@
         </w:trPr>
         <w:tc>
           <w:tcPr>
-            <w:tcW w:w="2543" w:type="dxa"/>
+            <w:tcW w:w="2542" w:type="dxa"/>
             <w:tcBorders>
               <w:top w:val="single" w:sz="8" w:space="0" w:color="000001"/>
               <w:left w:val="single" w:sz="8" w:space="0" w:color="000001"/>
@@ -11733,7 +11345,7 @@
             </w:tcBorders>
             <w:shd w:fill="FFFFFF" w:val="clear"/>
             <w:tcMar>
-              <w:left w:w="8" w:type="dxa"/>
+              <w:left w:w="-2" w:type="dxa"/>
             </w:tcMar>
             <w:vAlign w:val="center"/>
           </w:tcPr>
@@ -11759,7 +11371,7 @@
         </w:tc>
         <w:tc>
           <w:tcPr>
-            <w:tcW w:w="1981" w:type="dxa"/>
+            <w:tcW w:w="1980" w:type="dxa"/>
             <w:tcBorders>
               <w:top w:val="single" w:sz="8" w:space="0" w:color="000001"/>
               <w:left w:val="single" w:sz="8" w:space="0" w:color="000001"/>
@@ -11770,7 +11382,7 @@
             </w:tcBorders>
             <w:shd w:fill="FFFFFF" w:val="clear"/>
             <w:tcMar>
-              <w:left w:w="8" w:type="dxa"/>
+              <w:left w:w="-2" w:type="dxa"/>
             </w:tcMar>
             <w:vAlign w:val="center"/>
           </w:tcPr>
@@ -11807,7 +11419,7 @@
             </w:tcBorders>
             <w:shd w:fill="FFFFFF" w:val="clear"/>
             <w:tcMar>
-              <w:left w:w="8" w:type="dxa"/>
+              <w:left w:w="-2" w:type="dxa"/>
             </w:tcMar>
             <w:vAlign w:val="center"/>
           </w:tcPr>
@@ -11833,7 +11445,7 @@
         </w:tc>
         <w:tc>
           <w:tcPr>
-            <w:tcW w:w="2982" w:type="dxa"/>
+            <w:tcW w:w="2983" w:type="dxa"/>
             <w:tcBorders>
               <w:top w:val="single" w:sz="8" w:space="0" w:color="000001"/>
               <w:left w:val="single" w:sz="8" w:space="0" w:color="000001"/>
@@ -11844,7 +11456,7 @@
             </w:tcBorders>
             <w:shd w:fill="FFFFFF" w:val="clear"/>
             <w:tcMar>
-              <w:left w:w="8" w:type="dxa"/>
+              <w:left w:w="-2" w:type="dxa"/>
             </w:tcMar>
             <w:vAlign w:val="center"/>
           </w:tcPr>
@@ -11876,7 +11488,7 @@
         </w:trPr>
         <w:tc>
           <w:tcPr>
-            <w:tcW w:w="2543" w:type="dxa"/>
+            <w:tcW w:w="2542" w:type="dxa"/>
             <w:tcBorders>
               <w:top w:val="single" w:sz="8" w:space="0" w:color="000001"/>
               <w:left w:val="single" w:sz="8" w:space="0" w:color="000001"/>
@@ -11887,7 +11499,7 @@
             </w:tcBorders>
             <w:shd w:fill="FFFFFF" w:val="clear"/>
             <w:tcMar>
-              <w:left w:w="8" w:type="dxa"/>
+              <w:left w:w="-2" w:type="dxa"/>
             </w:tcMar>
             <w:vAlign w:val="center"/>
           </w:tcPr>
@@ -11913,7 +11525,7 @@
         </w:tc>
         <w:tc>
           <w:tcPr>
-            <w:tcW w:w="1981" w:type="dxa"/>
+            <w:tcW w:w="1980" w:type="dxa"/>
             <w:tcBorders>
               <w:top w:val="single" w:sz="8" w:space="0" w:color="000001"/>
               <w:left w:val="single" w:sz="8" w:space="0" w:color="000001"/>
@@ -11924,7 +11536,7 @@
             </w:tcBorders>
             <w:shd w:fill="FFFFFF" w:val="clear"/>
             <w:tcMar>
-              <w:left w:w="8" w:type="dxa"/>
+              <w:left w:w="-2" w:type="dxa"/>
             </w:tcMar>
             <w:vAlign w:val="center"/>
           </w:tcPr>
@@ -11961,7 +11573,7 @@
             </w:tcBorders>
             <w:shd w:fill="FFFFFF" w:val="clear"/>
             <w:tcMar>
-              <w:left w:w="8" w:type="dxa"/>
+              <w:left w:w="-2" w:type="dxa"/>
             </w:tcMar>
             <w:vAlign w:val="center"/>
           </w:tcPr>
@@ -11987,7 +11599,7 @@
         </w:tc>
         <w:tc>
           <w:tcPr>
-            <w:tcW w:w="2982" w:type="dxa"/>
+            <w:tcW w:w="2983" w:type="dxa"/>
             <w:tcBorders>
               <w:top w:val="single" w:sz="8" w:space="0" w:color="000001"/>
               <w:left w:val="single" w:sz="8" w:space="0" w:color="000001"/>
@@ -11998,7 +11610,7 @@
             </w:tcBorders>
             <w:shd w:fill="FFFFFF" w:val="clear"/>
             <w:tcMar>
-              <w:left w:w="8" w:type="dxa"/>
+              <w:left w:w="-2" w:type="dxa"/>
             </w:tcMar>
             <w:vAlign w:val="center"/>
           </w:tcPr>
@@ -12030,7 +11642,7 @@
         </w:trPr>
         <w:tc>
           <w:tcPr>
-            <w:tcW w:w="2543" w:type="dxa"/>
+            <w:tcW w:w="2542" w:type="dxa"/>
             <w:tcBorders>
               <w:top w:val="single" w:sz="8" w:space="0" w:color="000001"/>
               <w:left w:val="single" w:sz="8" w:space="0" w:color="000001"/>
@@ -12041,7 +11653,7 @@
             </w:tcBorders>
             <w:shd w:fill="FFFFFF" w:val="clear"/>
             <w:tcMar>
-              <w:left w:w="8" w:type="dxa"/>
+              <w:left w:w="-2" w:type="dxa"/>
             </w:tcMar>
             <w:vAlign w:val="center"/>
           </w:tcPr>
@@ -12067,7 +11679,7 @@
         </w:tc>
         <w:tc>
           <w:tcPr>
-            <w:tcW w:w="1981" w:type="dxa"/>
+            <w:tcW w:w="1980" w:type="dxa"/>
             <w:tcBorders>
               <w:top w:val="single" w:sz="8" w:space="0" w:color="000001"/>
               <w:left w:val="single" w:sz="8" w:space="0" w:color="000001"/>
@@ -12078,7 +11690,7 @@
             </w:tcBorders>
             <w:shd w:fill="FFFFFF" w:val="clear"/>
             <w:tcMar>
-              <w:left w:w="8" w:type="dxa"/>
+              <w:left w:w="-2" w:type="dxa"/>
             </w:tcMar>
             <w:vAlign w:val="center"/>
           </w:tcPr>
@@ -12115,7 +11727,7 @@
             </w:tcBorders>
             <w:shd w:fill="FFFFFF" w:val="clear"/>
             <w:tcMar>
-              <w:left w:w="8" w:type="dxa"/>
+              <w:left w:w="-2" w:type="dxa"/>
             </w:tcMar>
             <w:vAlign w:val="center"/>
           </w:tcPr>
@@ -12141,7 +11753,7 @@
         </w:tc>
         <w:tc>
           <w:tcPr>
-            <w:tcW w:w="2982" w:type="dxa"/>
+            <w:tcW w:w="2983" w:type="dxa"/>
             <w:tcBorders>
               <w:top w:val="single" w:sz="8" w:space="0" w:color="000001"/>
               <w:left w:val="single" w:sz="8" w:space="0" w:color="000001"/>
@@ -12152,7 +11764,7 @@
             </w:tcBorders>
             <w:shd w:fill="FFFFFF" w:val="clear"/>
             <w:tcMar>
-              <w:left w:w="8" w:type="dxa"/>
+              <w:left w:w="-2" w:type="dxa"/>
             </w:tcMar>
             <w:vAlign w:val="center"/>
           </w:tcPr>
@@ -12184,7 +11796,7 @@
         </w:trPr>
         <w:tc>
           <w:tcPr>
-            <w:tcW w:w="2543" w:type="dxa"/>
+            <w:tcW w:w="2542" w:type="dxa"/>
             <w:tcBorders>
               <w:top w:val="single" w:sz="8" w:space="0" w:color="000001"/>
               <w:left w:val="single" w:sz="8" w:space="0" w:color="000001"/>
@@ -12195,7 +11807,7 @@
             </w:tcBorders>
             <w:shd w:fill="FFFFFF" w:val="clear"/>
             <w:tcMar>
-              <w:left w:w="8" w:type="dxa"/>
+              <w:left w:w="-2" w:type="dxa"/>
             </w:tcMar>
             <w:vAlign w:val="center"/>
           </w:tcPr>
@@ -12221,7 +11833,7 @@
         </w:tc>
         <w:tc>
           <w:tcPr>
-            <w:tcW w:w="1981" w:type="dxa"/>
+            <w:tcW w:w="1980" w:type="dxa"/>
             <w:tcBorders>
               <w:top w:val="single" w:sz="8" w:space="0" w:color="000001"/>
               <w:left w:val="single" w:sz="8" w:space="0" w:color="000001"/>
@@ -12232,7 +11844,7 @@
             </w:tcBorders>
             <w:shd w:fill="FFFFFF" w:val="clear"/>
             <w:tcMar>
-              <w:left w:w="8" w:type="dxa"/>
+              <w:left w:w="-2" w:type="dxa"/>
             </w:tcMar>
             <w:vAlign w:val="center"/>
           </w:tcPr>
@@ -12269,7 +11881,7 @@
             </w:tcBorders>
             <w:shd w:fill="FFFFFF" w:val="clear"/>
             <w:tcMar>
-              <w:left w:w="8" w:type="dxa"/>
+              <w:left w:w="-2" w:type="dxa"/>
             </w:tcMar>
             <w:vAlign w:val="center"/>
           </w:tcPr>
@@ -12295,7 +11907,7 @@
         </w:tc>
         <w:tc>
           <w:tcPr>
-            <w:tcW w:w="2982" w:type="dxa"/>
+            <w:tcW w:w="2983" w:type="dxa"/>
             <w:tcBorders>
               <w:top w:val="single" w:sz="8" w:space="0" w:color="000001"/>
               <w:left w:val="single" w:sz="8" w:space="0" w:color="000001"/>
@@ -12306,7 +11918,7 @@
             </w:tcBorders>
             <w:shd w:fill="FFFFFF" w:val="clear"/>
             <w:tcMar>
-              <w:left w:w="8" w:type="dxa"/>
+              <w:left w:w="-2" w:type="dxa"/>
             </w:tcMar>
             <w:vAlign w:val="center"/>
           </w:tcPr>
@@ -12338,7 +11950,7 @@
         </w:trPr>
         <w:tc>
           <w:tcPr>
-            <w:tcW w:w="2543" w:type="dxa"/>
+            <w:tcW w:w="2542" w:type="dxa"/>
             <w:tcBorders>
               <w:top w:val="single" w:sz="8" w:space="0" w:color="000001"/>
               <w:left w:val="single" w:sz="8" w:space="0" w:color="000001"/>
@@ -12349,7 +11961,7 @@
             </w:tcBorders>
             <w:shd w:fill="FFFFFF" w:val="clear"/>
             <w:tcMar>
-              <w:left w:w="8" w:type="dxa"/>
+              <w:left w:w="-2" w:type="dxa"/>
             </w:tcMar>
             <w:vAlign w:val="center"/>
           </w:tcPr>
@@ -12375,7 +11987,7 @@
         </w:tc>
         <w:tc>
           <w:tcPr>
-            <w:tcW w:w="1981" w:type="dxa"/>
+            <w:tcW w:w="1980" w:type="dxa"/>
             <w:tcBorders>
               <w:top w:val="single" w:sz="8" w:space="0" w:color="000001"/>
               <w:left w:val="single" w:sz="8" w:space="0" w:color="000001"/>
@@ -12386,7 +11998,7 @@
             </w:tcBorders>
             <w:shd w:fill="FFFFFF" w:val="clear"/>
             <w:tcMar>
-              <w:left w:w="8" w:type="dxa"/>
+              <w:left w:w="-2" w:type="dxa"/>
             </w:tcMar>
             <w:vAlign w:val="center"/>
           </w:tcPr>
@@ -12423,7 +12035,7 @@
             </w:tcBorders>
             <w:shd w:fill="FFFFFF" w:val="clear"/>
             <w:tcMar>
-              <w:left w:w="8" w:type="dxa"/>
+              <w:left w:w="-2" w:type="dxa"/>
             </w:tcMar>
             <w:vAlign w:val="center"/>
           </w:tcPr>
@@ -12449,7 +12061,7 @@
         </w:tc>
         <w:tc>
           <w:tcPr>
-            <w:tcW w:w="2982" w:type="dxa"/>
+            <w:tcW w:w="2983" w:type="dxa"/>
             <w:tcBorders>
               <w:top w:val="single" w:sz="8" w:space="0" w:color="000001"/>
               <w:left w:val="single" w:sz="8" w:space="0" w:color="000001"/>
@@ -12460,7 +12072,7 @@
             </w:tcBorders>
             <w:shd w:fill="FFFFFF" w:val="clear"/>
             <w:tcMar>
-              <w:left w:w="8" w:type="dxa"/>
+              <w:left w:w="-2" w:type="dxa"/>
             </w:tcMar>
             <w:vAlign w:val="center"/>
           </w:tcPr>
@@ -12492,7 +12104,7 @@
         </w:trPr>
         <w:tc>
           <w:tcPr>
-            <w:tcW w:w="2543" w:type="dxa"/>
+            <w:tcW w:w="2542" w:type="dxa"/>
             <w:tcBorders>
               <w:top w:val="single" w:sz="8" w:space="0" w:color="000001"/>
               <w:left w:val="single" w:sz="8" w:space="0" w:color="000001"/>
@@ -12503,7 +12115,7 @@
             </w:tcBorders>
             <w:shd w:fill="FFFFFF" w:val="clear"/>
             <w:tcMar>
-              <w:left w:w="8" w:type="dxa"/>
+              <w:left w:w="-2" w:type="dxa"/>
             </w:tcMar>
             <w:vAlign w:val="center"/>
           </w:tcPr>
@@ -12529,7 +12141,7 @@
         </w:tc>
         <w:tc>
           <w:tcPr>
-            <w:tcW w:w="1981" w:type="dxa"/>
+            <w:tcW w:w="1980" w:type="dxa"/>
             <w:tcBorders>
               <w:top w:val="single" w:sz="8" w:space="0" w:color="000001"/>
               <w:left w:val="single" w:sz="8" w:space="0" w:color="000001"/>
@@ -12540,7 +12152,7 @@
             </w:tcBorders>
             <w:shd w:fill="FFFFFF" w:val="clear"/>
             <w:tcMar>
-              <w:left w:w="8" w:type="dxa"/>
+              <w:left w:w="-2" w:type="dxa"/>
             </w:tcMar>
             <w:vAlign w:val="center"/>
           </w:tcPr>
@@ -12577,7 +12189,7 @@
             </w:tcBorders>
             <w:shd w:fill="FFFFFF" w:val="clear"/>
             <w:tcMar>
-              <w:left w:w="8" w:type="dxa"/>
+              <w:left w:w="-2" w:type="dxa"/>
             </w:tcMar>
             <w:vAlign w:val="center"/>
           </w:tcPr>
@@ -12603,7 +12215,7 @@
         </w:tc>
         <w:tc>
           <w:tcPr>
-            <w:tcW w:w="2982" w:type="dxa"/>
+            <w:tcW w:w="2983" w:type="dxa"/>
             <w:tcBorders>
               <w:top w:val="single" w:sz="8" w:space="0" w:color="000001"/>
               <w:left w:val="single" w:sz="8" w:space="0" w:color="000001"/>
@@ -12614,7 +12226,7 @@
             </w:tcBorders>
             <w:shd w:fill="FFFFFF" w:val="clear"/>
             <w:tcMar>
-              <w:left w:w="8" w:type="dxa"/>
+              <w:left w:w="-2" w:type="dxa"/>
             </w:tcMar>
             <w:vAlign w:val="center"/>
           </w:tcPr>
@@ -12646,7 +12258,7 @@
         </w:trPr>
         <w:tc>
           <w:tcPr>
-            <w:tcW w:w="2543" w:type="dxa"/>
+            <w:tcW w:w="2542" w:type="dxa"/>
             <w:tcBorders>
               <w:top w:val="single" w:sz="8" w:space="0" w:color="000001"/>
               <w:left w:val="single" w:sz="8" w:space="0" w:color="000001"/>
@@ -12657,7 +12269,7 @@
             </w:tcBorders>
             <w:shd w:fill="FFFFFF" w:val="clear"/>
             <w:tcMar>
-              <w:left w:w="8" w:type="dxa"/>
+              <w:left w:w="-2" w:type="dxa"/>
             </w:tcMar>
             <w:vAlign w:val="center"/>
           </w:tcPr>
@@ -12683,7 +12295,7 @@
         </w:tc>
         <w:tc>
           <w:tcPr>
-            <w:tcW w:w="1981" w:type="dxa"/>
+            <w:tcW w:w="1980" w:type="dxa"/>
             <w:tcBorders>
               <w:top w:val="single" w:sz="8" w:space="0" w:color="000001"/>
               <w:left w:val="single" w:sz="8" w:space="0" w:color="000001"/>
@@ -12694,7 +12306,7 @@
             </w:tcBorders>
             <w:shd w:fill="FFFFFF" w:val="clear"/>
             <w:tcMar>
-              <w:left w:w="8" w:type="dxa"/>
+              <w:left w:w="-2" w:type="dxa"/>
             </w:tcMar>
             <w:vAlign w:val="center"/>
           </w:tcPr>
@@ -12731,7 +12343,7 @@
             </w:tcBorders>
             <w:shd w:fill="FFFFFF" w:val="clear"/>
             <w:tcMar>
-              <w:left w:w="8" w:type="dxa"/>
+              <w:left w:w="-2" w:type="dxa"/>
             </w:tcMar>
             <w:vAlign w:val="center"/>
           </w:tcPr>
@@ -12757,7 +12369,7 @@
         </w:tc>
         <w:tc>
           <w:tcPr>
-            <w:tcW w:w="2982" w:type="dxa"/>
+            <w:tcW w:w="2983" w:type="dxa"/>
             <w:tcBorders>
               <w:top w:val="single" w:sz="8" w:space="0" w:color="000001"/>
               <w:left w:val="single" w:sz="8" w:space="0" w:color="000001"/>
@@ -12768,7 +12380,7 @@
             </w:tcBorders>
             <w:shd w:fill="FFFFFF" w:val="clear"/>
             <w:tcMar>
-              <w:left w:w="8" w:type="dxa"/>
+              <w:left w:w="-2" w:type="dxa"/>
             </w:tcMar>
             <w:vAlign w:val="center"/>
           </w:tcPr>
@@ -12800,7 +12412,7 @@
         </w:trPr>
         <w:tc>
           <w:tcPr>
-            <w:tcW w:w="2543" w:type="dxa"/>
+            <w:tcW w:w="2542" w:type="dxa"/>
             <w:tcBorders>
               <w:top w:val="single" w:sz="8" w:space="0" w:color="000001"/>
               <w:left w:val="single" w:sz="8" w:space="0" w:color="000001"/>
@@ -12811,7 +12423,7 @@
             </w:tcBorders>
             <w:shd w:fill="FFFFFF" w:val="clear"/>
             <w:tcMar>
-              <w:left w:w="8" w:type="dxa"/>
+              <w:left w:w="-2" w:type="dxa"/>
             </w:tcMar>
             <w:vAlign w:val="center"/>
           </w:tcPr>
@@ -12837,7 +12449,7 @@
         </w:tc>
         <w:tc>
           <w:tcPr>
-            <w:tcW w:w="1981" w:type="dxa"/>
+            <w:tcW w:w="1980" w:type="dxa"/>
             <w:tcBorders>
               <w:top w:val="single" w:sz="8" w:space="0" w:color="000001"/>
               <w:left w:val="single" w:sz="8" w:space="0" w:color="000001"/>
@@ -12848,7 +12460,7 @@
             </w:tcBorders>
             <w:shd w:fill="FFFFFF" w:val="clear"/>
             <w:tcMar>
-              <w:left w:w="8" w:type="dxa"/>
+              <w:left w:w="-2" w:type="dxa"/>
             </w:tcMar>
             <w:vAlign w:val="center"/>
           </w:tcPr>
@@ -12885,7 +12497,7 @@
             </w:tcBorders>
             <w:shd w:fill="FFFFFF" w:val="clear"/>
             <w:tcMar>
-              <w:left w:w="8" w:type="dxa"/>
+              <w:left w:w="-2" w:type="dxa"/>
             </w:tcMar>
             <w:vAlign w:val="center"/>
           </w:tcPr>
@@ -12911,7 +12523,7 @@
         </w:tc>
         <w:tc>
           <w:tcPr>
-            <w:tcW w:w="2982" w:type="dxa"/>
+            <w:tcW w:w="2983" w:type="dxa"/>
             <w:tcBorders>
               <w:top w:val="single" w:sz="8" w:space="0" w:color="000001"/>
               <w:left w:val="single" w:sz="8" w:space="0" w:color="000001"/>
@@ -12922,7 +12534,7 @@
             </w:tcBorders>
             <w:shd w:fill="FFFFFF" w:val="clear"/>
             <w:tcMar>
-              <w:left w:w="8" w:type="dxa"/>
+              <w:left w:w="-2" w:type="dxa"/>
             </w:tcMar>
             <w:vAlign w:val="center"/>
           </w:tcPr>
@@ -12954,7 +12566,7 @@
         </w:trPr>
         <w:tc>
           <w:tcPr>
-            <w:tcW w:w="2543" w:type="dxa"/>
+            <w:tcW w:w="2542" w:type="dxa"/>
             <w:tcBorders>
               <w:top w:val="single" w:sz="8" w:space="0" w:color="000001"/>
               <w:left w:val="single" w:sz="8" w:space="0" w:color="000001"/>
@@ -12965,7 +12577,7 @@
             </w:tcBorders>
             <w:shd w:fill="FFFFFF" w:val="clear"/>
             <w:tcMar>
-              <w:left w:w="8" w:type="dxa"/>
+              <w:left w:w="-2" w:type="dxa"/>
             </w:tcMar>
             <w:vAlign w:val="center"/>
           </w:tcPr>
@@ -12991,7 +12603,7 @@
         </w:tc>
         <w:tc>
           <w:tcPr>
-            <w:tcW w:w="1981" w:type="dxa"/>
+            <w:tcW w:w="1980" w:type="dxa"/>
             <w:tcBorders>
               <w:top w:val="single" w:sz="8" w:space="0" w:color="000001"/>
               <w:left w:val="single" w:sz="8" w:space="0" w:color="000001"/>
@@ -13002,7 +12614,7 @@
             </w:tcBorders>
             <w:shd w:fill="FFFFFF" w:val="clear"/>
             <w:tcMar>
-              <w:left w:w="8" w:type="dxa"/>
+              <w:left w:w="-2" w:type="dxa"/>
             </w:tcMar>
             <w:vAlign w:val="center"/>
           </w:tcPr>
@@ -13039,7 +12651,7 @@
             </w:tcBorders>
             <w:shd w:fill="FFFFFF" w:val="clear"/>
             <w:tcMar>
-              <w:left w:w="8" w:type="dxa"/>
+              <w:left w:w="-2" w:type="dxa"/>
             </w:tcMar>
             <w:vAlign w:val="center"/>
           </w:tcPr>
@@ -13065,7 +12677,7 @@
         </w:tc>
         <w:tc>
           <w:tcPr>
-            <w:tcW w:w="2982" w:type="dxa"/>
+            <w:tcW w:w="2983" w:type="dxa"/>
             <w:tcBorders>
               <w:top w:val="single" w:sz="8" w:space="0" w:color="000001"/>
               <w:left w:val="single" w:sz="8" w:space="0" w:color="000001"/>
@@ -13076,7 +12688,7 @@
             </w:tcBorders>
             <w:shd w:fill="FFFFFF" w:val="clear"/>
             <w:tcMar>
-              <w:left w:w="8" w:type="dxa"/>
+              <w:left w:w="-2" w:type="dxa"/>
             </w:tcMar>
             <w:vAlign w:val="center"/>
           </w:tcPr>
@@ -13108,7 +12720,7 @@
         </w:trPr>
         <w:tc>
           <w:tcPr>
-            <w:tcW w:w="2543" w:type="dxa"/>
+            <w:tcW w:w="2542" w:type="dxa"/>
             <w:tcBorders>
               <w:top w:val="single" w:sz="8" w:space="0" w:color="000001"/>
               <w:left w:val="single" w:sz="8" w:space="0" w:color="000001"/>
@@ -13119,7 +12731,7 @@
             </w:tcBorders>
             <w:shd w:fill="FFFFFF" w:val="clear"/>
             <w:tcMar>
-              <w:left w:w="8" w:type="dxa"/>
+              <w:left w:w="-2" w:type="dxa"/>
             </w:tcMar>
             <w:vAlign w:val="center"/>
           </w:tcPr>
@@ -13145,7 +12757,7 @@
         </w:tc>
         <w:tc>
           <w:tcPr>
-            <w:tcW w:w="1981" w:type="dxa"/>
+            <w:tcW w:w="1980" w:type="dxa"/>
             <w:tcBorders>
               <w:top w:val="single" w:sz="8" w:space="0" w:color="000001"/>
               <w:left w:val="single" w:sz="8" w:space="0" w:color="000001"/>
@@ -13156,7 +12768,7 @@
             </w:tcBorders>
             <w:shd w:fill="FFFFFF" w:val="clear"/>
             <w:tcMar>
-              <w:left w:w="8" w:type="dxa"/>
+              <w:left w:w="-2" w:type="dxa"/>
             </w:tcMar>
             <w:vAlign w:val="center"/>
           </w:tcPr>
@@ -13193,7 +12805,7 @@
             </w:tcBorders>
             <w:shd w:fill="FFFFFF" w:val="clear"/>
             <w:tcMar>
-              <w:left w:w="8" w:type="dxa"/>
+              <w:left w:w="-2" w:type="dxa"/>
             </w:tcMar>
             <w:vAlign w:val="center"/>
           </w:tcPr>
@@ -13219,7 +12831,7 @@
         </w:tc>
         <w:tc>
           <w:tcPr>
-            <w:tcW w:w="2982" w:type="dxa"/>
+            <w:tcW w:w="2983" w:type="dxa"/>
             <w:tcBorders>
               <w:top w:val="single" w:sz="8" w:space="0" w:color="000001"/>
               <w:left w:val="single" w:sz="8" w:space="0" w:color="000001"/>
@@ -13230,7 +12842,7 @@
             </w:tcBorders>
             <w:shd w:fill="FFFFFF" w:val="clear"/>
             <w:tcMar>
-              <w:left w:w="8" w:type="dxa"/>
+              <w:left w:w="-2" w:type="dxa"/>
             </w:tcMar>
             <w:vAlign w:val="center"/>
           </w:tcPr>
@@ -13262,7 +12874,7 @@
         </w:trPr>
         <w:tc>
           <w:tcPr>
-            <w:tcW w:w="2543" w:type="dxa"/>
+            <w:tcW w:w="2542" w:type="dxa"/>
             <w:tcBorders>
               <w:top w:val="single" w:sz="8" w:space="0" w:color="000001"/>
               <w:left w:val="single" w:sz="8" w:space="0" w:color="000001"/>
@@ -13273,7 +12885,7 @@
             </w:tcBorders>
             <w:shd w:fill="FFFFFF" w:val="clear"/>
             <w:tcMar>
-              <w:left w:w="8" w:type="dxa"/>
+              <w:left w:w="-2" w:type="dxa"/>
             </w:tcMar>
             <w:vAlign w:val="center"/>
           </w:tcPr>
@@ -13299,7 +12911,7 @@
         </w:tc>
         <w:tc>
           <w:tcPr>
-            <w:tcW w:w="1981" w:type="dxa"/>
+            <w:tcW w:w="1980" w:type="dxa"/>
             <w:tcBorders>
               <w:top w:val="single" w:sz="8" w:space="0" w:color="000001"/>
               <w:left w:val="single" w:sz="8" w:space="0" w:color="000001"/>
@@ -13310,7 +12922,7 @@
             </w:tcBorders>
             <w:shd w:fill="FFFFFF" w:val="clear"/>
             <w:tcMar>
-              <w:left w:w="8" w:type="dxa"/>
+              <w:left w:w="-2" w:type="dxa"/>
             </w:tcMar>
             <w:vAlign w:val="center"/>
           </w:tcPr>
@@ -13347,7 +12959,7 @@
             </w:tcBorders>
             <w:shd w:fill="FFFFFF" w:val="clear"/>
             <w:tcMar>
-              <w:left w:w="8" w:type="dxa"/>
+              <w:left w:w="-2" w:type="dxa"/>
             </w:tcMar>
             <w:vAlign w:val="center"/>
           </w:tcPr>
@@ -13373,7 +12985,7 @@
         </w:tc>
         <w:tc>
           <w:tcPr>
-            <w:tcW w:w="2982" w:type="dxa"/>
+            <w:tcW w:w="2983" w:type="dxa"/>
             <w:tcBorders>
               <w:top w:val="single" w:sz="8" w:space="0" w:color="000001"/>
               <w:left w:val="single" w:sz="8" w:space="0" w:color="000001"/>
@@ -13384,7 +12996,7 @@
             </w:tcBorders>
             <w:shd w:fill="FFFFFF" w:val="clear"/>
             <w:tcMar>
-              <w:left w:w="8" w:type="dxa"/>
+              <w:left w:w="-2" w:type="dxa"/>
             </w:tcMar>
             <w:vAlign w:val="center"/>
           </w:tcPr>
@@ -13416,7 +13028,7 @@
         </w:trPr>
         <w:tc>
           <w:tcPr>
-            <w:tcW w:w="2543" w:type="dxa"/>
+            <w:tcW w:w="2542" w:type="dxa"/>
             <w:tcBorders>
               <w:top w:val="single" w:sz="8" w:space="0" w:color="000001"/>
               <w:left w:val="single" w:sz="8" w:space="0" w:color="000001"/>
@@ -13427,7 +13039,7 @@
             </w:tcBorders>
             <w:shd w:fill="FFFFFF" w:val="clear"/>
             <w:tcMar>
-              <w:left w:w="8" w:type="dxa"/>
+              <w:left w:w="-2" w:type="dxa"/>
             </w:tcMar>
             <w:vAlign w:val="center"/>
           </w:tcPr>
@@ -13453,7 +13065,7 @@
         </w:tc>
         <w:tc>
           <w:tcPr>
-            <w:tcW w:w="1981" w:type="dxa"/>
+            <w:tcW w:w="1980" w:type="dxa"/>
             <w:tcBorders>
               <w:top w:val="single" w:sz="8" w:space="0" w:color="000001"/>
               <w:left w:val="single" w:sz="8" w:space="0" w:color="000001"/>
@@ -13464,7 +13076,7 @@
             </w:tcBorders>
             <w:shd w:fill="FFFFFF" w:val="clear"/>
             <w:tcMar>
-              <w:left w:w="8" w:type="dxa"/>
+              <w:left w:w="-2" w:type="dxa"/>
             </w:tcMar>
             <w:vAlign w:val="center"/>
           </w:tcPr>
@@ -13501,7 +13113,7 @@
             </w:tcBorders>
             <w:shd w:fill="FFFFFF" w:val="clear"/>
             <w:tcMar>
-              <w:left w:w="8" w:type="dxa"/>
+              <w:left w:w="-2" w:type="dxa"/>
             </w:tcMar>
             <w:vAlign w:val="center"/>
           </w:tcPr>
@@ -13527,7 +13139,7 @@
         </w:tc>
         <w:tc>
           <w:tcPr>
-            <w:tcW w:w="2982" w:type="dxa"/>
+            <w:tcW w:w="2983" w:type="dxa"/>
             <w:tcBorders>
               <w:top w:val="single" w:sz="8" w:space="0" w:color="000001"/>
               <w:left w:val="single" w:sz="8" w:space="0" w:color="000001"/>
@@ -13538,7 +13150,7 @@
             </w:tcBorders>
             <w:shd w:fill="FFFFFF" w:val="clear"/>
             <w:tcMar>
-              <w:left w:w="8" w:type="dxa"/>
+              <w:left w:w="-2" w:type="dxa"/>
             </w:tcMar>
             <w:vAlign w:val="center"/>
           </w:tcPr>
@@ -13570,7 +13182,7 @@
         </w:trPr>
         <w:tc>
           <w:tcPr>
-            <w:tcW w:w="2543" w:type="dxa"/>
+            <w:tcW w:w="2542" w:type="dxa"/>
             <w:tcBorders>
               <w:top w:val="single" w:sz="8" w:space="0" w:color="000001"/>
               <w:left w:val="single" w:sz="8" w:space="0" w:color="000001"/>
@@ -13581,7 +13193,7 @@
             </w:tcBorders>
             <w:shd w:fill="FFFFFF" w:val="clear"/>
             <w:tcMar>
-              <w:left w:w="8" w:type="dxa"/>
+              <w:left w:w="-2" w:type="dxa"/>
             </w:tcMar>
             <w:vAlign w:val="center"/>
           </w:tcPr>
@@ -13607,7 +13219,7 @@
         </w:tc>
         <w:tc>
           <w:tcPr>
-            <w:tcW w:w="1981" w:type="dxa"/>
+            <w:tcW w:w="1980" w:type="dxa"/>
             <w:tcBorders>
               <w:top w:val="single" w:sz="8" w:space="0" w:color="000001"/>
               <w:left w:val="single" w:sz="8" w:space="0" w:color="000001"/>
@@ -13618,7 +13230,7 @@
             </w:tcBorders>
             <w:shd w:fill="FFFFFF" w:val="clear"/>
             <w:tcMar>
-              <w:left w:w="8" w:type="dxa"/>
+              <w:left w:w="-2" w:type="dxa"/>
             </w:tcMar>
             <w:vAlign w:val="center"/>
           </w:tcPr>
@@ -13655,7 +13267,7 @@
             </w:tcBorders>
             <w:shd w:fill="FFFFFF" w:val="clear"/>
             <w:tcMar>
-              <w:left w:w="8" w:type="dxa"/>
+              <w:left w:w="-2" w:type="dxa"/>
             </w:tcMar>
             <w:vAlign w:val="center"/>
           </w:tcPr>
@@ -13681,7 +13293,7 @@
         </w:tc>
         <w:tc>
           <w:tcPr>
-            <w:tcW w:w="2982" w:type="dxa"/>
+            <w:tcW w:w="2983" w:type="dxa"/>
             <w:tcBorders>
               <w:top w:val="single" w:sz="8" w:space="0" w:color="000001"/>
               <w:left w:val="single" w:sz="8" w:space="0" w:color="000001"/>
@@ -13692,7 +13304,7 @@
             </w:tcBorders>
             <w:shd w:fill="FFFFFF" w:val="clear"/>
             <w:tcMar>
-              <w:left w:w="8" w:type="dxa"/>
+              <w:left w:w="-2" w:type="dxa"/>
             </w:tcMar>
             <w:vAlign w:val="center"/>
           </w:tcPr>
@@ -13724,7 +13336,7 @@
         </w:trPr>
         <w:tc>
           <w:tcPr>
-            <w:tcW w:w="2543" w:type="dxa"/>
+            <w:tcW w:w="2542" w:type="dxa"/>
             <w:tcBorders>
               <w:top w:val="single" w:sz="8" w:space="0" w:color="000001"/>
               <w:left w:val="single" w:sz="8" w:space="0" w:color="000001"/>
@@ -13735,7 +13347,7 @@
             </w:tcBorders>
             <w:shd w:fill="FFFFFF" w:val="clear"/>
             <w:tcMar>
-              <w:left w:w="8" w:type="dxa"/>
+              <w:left w:w="-2" w:type="dxa"/>
             </w:tcMar>
             <w:vAlign w:val="center"/>
           </w:tcPr>
@@ -13761,7 +13373,7 @@
         </w:tc>
         <w:tc>
           <w:tcPr>
-            <w:tcW w:w="1981" w:type="dxa"/>
+            <w:tcW w:w="1980" w:type="dxa"/>
             <w:tcBorders>
               <w:top w:val="single" w:sz="8" w:space="0" w:color="000001"/>
               <w:left w:val="single" w:sz="8" w:space="0" w:color="000001"/>
@@ -13772,7 +13384,7 @@
             </w:tcBorders>
             <w:shd w:fill="FFFFFF" w:val="clear"/>
             <w:tcMar>
-              <w:left w:w="8" w:type="dxa"/>
+              <w:left w:w="-2" w:type="dxa"/>
             </w:tcMar>
             <w:vAlign w:val="center"/>
           </w:tcPr>
@@ -13809,7 +13421,7 @@
             </w:tcBorders>
             <w:shd w:fill="FFFFFF" w:val="clear"/>
             <w:tcMar>
-              <w:left w:w="8" w:type="dxa"/>
+              <w:left w:w="-2" w:type="dxa"/>
             </w:tcMar>
             <w:vAlign w:val="center"/>
           </w:tcPr>
@@ -13835,7 +13447,7 @@
         </w:tc>
         <w:tc>
           <w:tcPr>
-            <w:tcW w:w="2982" w:type="dxa"/>
+            <w:tcW w:w="2983" w:type="dxa"/>
             <w:tcBorders>
               <w:top w:val="single" w:sz="8" w:space="0" w:color="000001"/>
               <w:left w:val="single" w:sz="8" w:space="0" w:color="000001"/>
@@ -13846,7 +13458,7 @@
             </w:tcBorders>
             <w:shd w:fill="FFFFFF" w:val="clear"/>
             <w:tcMar>
-              <w:left w:w="8" w:type="dxa"/>
+              <w:left w:w="-2" w:type="dxa"/>
             </w:tcMar>
             <w:vAlign w:val="center"/>
           </w:tcPr>
@@ -13878,7 +13490,7 @@
         </w:trPr>
         <w:tc>
           <w:tcPr>
-            <w:tcW w:w="2543" w:type="dxa"/>
+            <w:tcW w:w="2542" w:type="dxa"/>
             <w:tcBorders>
               <w:top w:val="single" w:sz="8" w:space="0" w:color="000001"/>
               <w:left w:val="single" w:sz="8" w:space="0" w:color="000001"/>
@@ -13889,7 +13501,7 @@
             </w:tcBorders>
             <w:shd w:fill="FFFFFF" w:val="clear"/>
             <w:tcMar>
-              <w:left w:w="8" w:type="dxa"/>
+              <w:left w:w="-2" w:type="dxa"/>
             </w:tcMar>
             <w:vAlign w:val="center"/>
           </w:tcPr>
@@ -13915,7 +13527,7 @@
         </w:tc>
         <w:tc>
           <w:tcPr>
-            <w:tcW w:w="1981" w:type="dxa"/>
+            <w:tcW w:w="1980" w:type="dxa"/>
             <w:tcBorders>
               <w:top w:val="single" w:sz="8" w:space="0" w:color="000001"/>
               <w:left w:val="single" w:sz="8" w:space="0" w:color="000001"/>
@@ -13926,7 +13538,7 @@
             </w:tcBorders>
             <w:shd w:fill="FFFFFF" w:val="clear"/>
             <w:tcMar>
-              <w:left w:w="8" w:type="dxa"/>
+              <w:left w:w="-2" w:type="dxa"/>
             </w:tcMar>
             <w:vAlign w:val="center"/>
           </w:tcPr>
@@ -13963,7 +13575,7 @@
             </w:tcBorders>
             <w:shd w:fill="FFFFFF" w:val="clear"/>
             <w:tcMar>
-              <w:left w:w="8" w:type="dxa"/>
+              <w:left w:w="-2" w:type="dxa"/>
             </w:tcMar>
             <w:vAlign w:val="center"/>
           </w:tcPr>
@@ -13989,7 +13601,7 @@
         </w:tc>
         <w:tc>
           <w:tcPr>
-            <w:tcW w:w="2982" w:type="dxa"/>
+            <w:tcW w:w="2983" w:type="dxa"/>
             <w:tcBorders>
               <w:top w:val="single" w:sz="8" w:space="0" w:color="000001"/>
               <w:left w:val="single" w:sz="8" w:space="0" w:color="000001"/>
@@ -14000,7 +13612,7 @@
             </w:tcBorders>
             <w:shd w:fill="FFFFFF" w:val="clear"/>
             <w:tcMar>
-              <w:left w:w="8" w:type="dxa"/>
+              <w:left w:w="-2" w:type="dxa"/>
             </w:tcMar>
             <w:vAlign w:val="center"/>
           </w:tcPr>
@@ -14032,7 +13644,7 @@
         </w:trPr>
         <w:tc>
           <w:tcPr>
-            <w:tcW w:w="2543" w:type="dxa"/>
+            <w:tcW w:w="2542" w:type="dxa"/>
             <w:tcBorders>
               <w:top w:val="single" w:sz="8" w:space="0" w:color="000001"/>
               <w:left w:val="single" w:sz="8" w:space="0" w:color="000001"/>
@@ -14043,7 +13655,7 @@
             </w:tcBorders>
             <w:shd w:fill="FFFFFF" w:val="clear"/>
             <w:tcMar>
-              <w:left w:w="8" w:type="dxa"/>
+              <w:left w:w="-2" w:type="dxa"/>
             </w:tcMar>
             <w:vAlign w:val="center"/>
           </w:tcPr>
@@ -14069,7 +13681,7 @@
         </w:tc>
         <w:tc>
           <w:tcPr>
-            <w:tcW w:w="1981" w:type="dxa"/>
+            <w:tcW w:w="1980" w:type="dxa"/>
             <w:tcBorders>
               <w:top w:val="single" w:sz="8" w:space="0" w:color="000001"/>
               <w:left w:val="single" w:sz="8" w:space="0" w:color="000001"/>
@@ -14080,7 +13692,7 @@
             </w:tcBorders>
             <w:shd w:fill="FFFFFF" w:val="clear"/>
             <w:tcMar>
-              <w:left w:w="8" w:type="dxa"/>
+              <w:left w:w="-2" w:type="dxa"/>
             </w:tcMar>
             <w:vAlign w:val="center"/>
           </w:tcPr>
@@ -14117,7 +13729,7 @@
             </w:tcBorders>
             <w:shd w:fill="FFFFFF" w:val="clear"/>
             <w:tcMar>
-              <w:left w:w="8" w:type="dxa"/>
+              <w:left w:w="-2" w:type="dxa"/>
             </w:tcMar>
             <w:vAlign w:val="center"/>
           </w:tcPr>
@@ -14143,7 +13755,7 @@
         </w:tc>
         <w:tc>
           <w:tcPr>
-            <w:tcW w:w="2982" w:type="dxa"/>
+            <w:tcW w:w="2983" w:type="dxa"/>
             <w:tcBorders>
               <w:top w:val="single" w:sz="8" w:space="0" w:color="000001"/>
               <w:left w:val="single" w:sz="8" w:space="0" w:color="000001"/>
@@ -14154,7 +13766,7 @@
             </w:tcBorders>
             <w:shd w:fill="FFFFFF" w:val="clear"/>
             <w:tcMar>
-              <w:left w:w="8" w:type="dxa"/>
+              <w:left w:w="-2" w:type="dxa"/>
             </w:tcMar>
             <w:vAlign w:val="center"/>
           </w:tcPr>
@@ -14186,7 +13798,7 @@
         </w:trPr>
         <w:tc>
           <w:tcPr>
-            <w:tcW w:w="2543" w:type="dxa"/>
+            <w:tcW w:w="2542" w:type="dxa"/>
             <w:tcBorders>
               <w:top w:val="single" w:sz="8" w:space="0" w:color="000001"/>
               <w:left w:val="single" w:sz="8" w:space="0" w:color="000001"/>
@@ -14197,7 +13809,7 @@
             </w:tcBorders>
             <w:shd w:fill="FFFFFF" w:val="clear"/>
             <w:tcMar>
-              <w:left w:w="8" w:type="dxa"/>
+              <w:left w:w="-2" w:type="dxa"/>
             </w:tcMar>
             <w:vAlign w:val="center"/>
           </w:tcPr>
@@ -14223,7 +13835,7 @@
         </w:tc>
         <w:tc>
           <w:tcPr>
-            <w:tcW w:w="1981" w:type="dxa"/>
+            <w:tcW w:w="1980" w:type="dxa"/>
             <w:tcBorders>
               <w:top w:val="single" w:sz="8" w:space="0" w:color="000001"/>
               <w:left w:val="single" w:sz="8" w:space="0" w:color="000001"/>
@@ -14234,7 +13846,7 @@
             </w:tcBorders>
             <w:shd w:fill="FFFFFF" w:val="clear"/>
             <w:tcMar>
-              <w:left w:w="8" w:type="dxa"/>
+              <w:left w:w="-2" w:type="dxa"/>
             </w:tcMar>
             <w:vAlign w:val="center"/>
           </w:tcPr>
@@ -14271,7 +13883,7 @@
             </w:tcBorders>
             <w:shd w:fill="FFFFFF" w:val="clear"/>
             <w:tcMar>
-              <w:left w:w="8" w:type="dxa"/>
+              <w:left w:w="-2" w:type="dxa"/>
             </w:tcMar>
             <w:vAlign w:val="center"/>
           </w:tcPr>
@@ -14297,7 +13909,7 @@
         </w:tc>
         <w:tc>
           <w:tcPr>
-            <w:tcW w:w="2982" w:type="dxa"/>
+            <w:tcW w:w="2983" w:type="dxa"/>
             <w:tcBorders>
               <w:top w:val="single" w:sz="8" w:space="0" w:color="000001"/>
               <w:left w:val="single" w:sz="8" w:space="0" w:color="000001"/>
@@ -14308,7 +13920,7 @@
             </w:tcBorders>
             <w:shd w:fill="FFFFFF" w:val="clear"/>
             <w:tcMar>
-              <w:left w:w="8" w:type="dxa"/>
+              <w:left w:w="-2" w:type="dxa"/>
             </w:tcMar>
             <w:vAlign w:val="center"/>
           </w:tcPr>
@@ -14340,7 +13952,7 @@
         </w:trPr>
         <w:tc>
           <w:tcPr>
-            <w:tcW w:w="2543" w:type="dxa"/>
+            <w:tcW w:w="2542" w:type="dxa"/>
             <w:tcBorders>
               <w:top w:val="single" w:sz="8" w:space="0" w:color="000001"/>
               <w:left w:val="single" w:sz="8" w:space="0" w:color="000001"/>
@@ -14351,7 +13963,7 @@
             </w:tcBorders>
             <w:shd w:fill="FFFFFF" w:val="clear"/>
             <w:tcMar>
-              <w:left w:w="8" w:type="dxa"/>
+              <w:left w:w="-2" w:type="dxa"/>
             </w:tcMar>
             <w:vAlign w:val="center"/>
           </w:tcPr>
@@ -14377,7 +13989,7 @@
         </w:tc>
         <w:tc>
           <w:tcPr>
-            <w:tcW w:w="1981" w:type="dxa"/>
+            <w:tcW w:w="1980" w:type="dxa"/>
             <w:tcBorders>
               <w:top w:val="single" w:sz="8" w:space="0" w:color="000001"/>
               <w:left w:val="single" w:sz="8" w:space="0" w:color="000001"/>
@@ -14388,7 +14000,7 @@
             </w:tcBorders>
             <w:shd w:fill="FFFFFF" w:val="clear"/>
             <w:tcMar>
-              <w:left w:w="8" w:type="dxa"/>
+              <w:left w:w="-2" w:type="dxa"/>
             </w:tcMar>
             <w:vAlign w:val="center"/>
           </w:tcPr>
@@ -14425,7 +14037,7 @@
             </w:tcBorders>
             <w:shd w:fill="FFFFFF" w:val="clear"/>
             <w:tcMar>
-              <w:left w:w="8" w:type="dxa"/>
+              <w:left w:w="-2" w:type="dxa"/>
             </w:tcMar>
             <w:vAlign w:val="center"/>
           </w:tcPr>
@@ -14451,7 +14063,7 @@
         </w:tc>
         <w:tc>
           <w:tcPr>
-            <w:tcW w:w="2982" w:type="dxa"/>
+            <w:tcW w:w="2983" w:type="dxa"/>
             <w:tcBorders>
               <w:top w:val="single" w:sz="8" w:space="0" w:color="000001"/>
               <w:left w:val="single" w:sz="8" w:space="0" w:color="000001"/>
@@ -14462,7 +14074,7 @@
             </w:tcBorders>
             <w:shd w:fill="FFFFFF" w:val="clear"/>
             <w:tcMar>
-              <w:left w:w="8" w:type="dxa"/>
+              <w:left w:w="-2" w:type="dxa"/>
             </w:tcMar>
             <w:vAlign w:val="center"/>
           </w:tcPr>
@@ -14540,10 +14152,10 @@
           <w:szCs w:val="24"/>
         </w:rPr>
       </w:pPr>
+      <w:bookmarkStart w:id="24" w:name="__RefHeading__836_242833606"/>
       <w:bookmarkStart w:id="25" w:name="_Toc350370132"/>
-      <w:bookmarkStart w:id="26" w:name="__RefHeading__836_242833606"/>
+      <w:bookmarkEnd w:id="24"/>
       <w:bookmarkEnd w:id="25"/>
-      <w:bookmarkEnd w:id="26"/>
       <w:r>
         <w:rPr>
           <w:rFonts w:cs="Times New Roman" w:ascii="Times New Roman" w:hAnsi="Times New Roman"/>
@@ -14674,10 +14286,10 @@
           <w:szCs w:val="24"/>
         </w:rPr>
       </w:pPr>
+      <w:bookmarkStart w:id="26" w:name="__RefHeading__838_242833606"/>
       <w:bookmarkStart w:id="27" w:name="_Toc350370133"/>
-      <w:bookmarkStart w:id="28" w:name="__RefHeading__838_242833606"/>
+      <w:bookmarkEnd w:id="26"/>
       <w:bookmarkEnd w:id="27"/>
-      <w:bookmarkEnd w:id="28"/>
       <w:r>
         <w:rPr>
           <w:rFonts w:cs="Times New Roman" w:ascii="Times New Roman" w:hAnsi="Times New Roman"/>
@@ -15516,6 +15128,18 @@
   </w:style>
   <w:style w:type="character" w:styleId="ListLabel7">
     <w:name w:val="ListLabel 7"/>
+    <w:rPr>
+      <w:rFonts w:cs="OpenSymbol"/>
+    </w:rPr>
+  </w:style>
+  <w:style w:type="character" w:styleId="ListLabel8">
+    <w:name w:val="ListLabel 8"/>
+    <w:rPr>
+      <w:rFonts w:cs="Symbol"/>
+    </w:rPr>
+  </w:style>
+  <w:style w:type="character" w:styleId="ListLabel9">
+    <w:name w:val="ListLabel 9"/>
     <w:rPr>
       <w:rFonts w:cs="OpenSymbol"/>
     </w:rPr>

</xml_diff>

<commit_message>
adding arquitetura do sistema
</commit_message>
<xml_diff>
--- a/plano_de_trabalho.docx
+++ b/plano_de_trabalho.docx
@@ -2037,6 +2037,15 @@
       </w:r>
       <w:r>
         <w:fldChar w:fldCharType="end"/>
+      </w:r>
+    </w:p>
+    <w:p>
+      <w:pPr>
+        <w:pStyle w:val="TextBody"/>
+        <w:rPr/>
+      </w:pPr>
+      <w:r>
+        <w:rPr/>
       </w:r>
     </w:p>
     <w:p>
@@ -3093,6 +3102,15 @@
       </w:r>
       <w:r>
         <w:fldChar w:fldCharType="end"/>
+      </w:r>
+    </w:p>
+    <w:p>
+      <w:pPr>
+        <w:pStyle w:val="TextBody"/>
+        <w:rPr/>
+      </w:pPr>
+      <w:r>
+        <w:rPr/>
       </w:r>
     </w:p>
     <w:p>
@@ -5410,6 +5428,21 @@
     </w:p>
     <w:p>
       <w:pPr>
+        <w:pStyle w:val="Contents1"/>
+        <w:tabs>
+          <w:tab w:val="right" w:pos="8494" w:leader="dot"/>
+          <w:tab w:val="right" w:pos="8504" w:leader="dot"/>
+        </w:tabs>
+        <w:rPr/>
+      </w:pPr>
+      <w:hyperlink w:anchor="__RefHeading__838_242833606">
+        <w:r>
+          <w:rPr/>
+        </w:r>
+      </w:hyperlink>
+    </w:p>
+    <w:p>
+      <w:pPr>
         <w:pStyle w:val="Normal"/>
         <w:rPr/>
       </w:pPr>
@@ -5418,26 +5451,6 @@
           <w:rPr/>
         </w:r>
       </w:hyperlink>
-    </w:p>
-    <w:p>
-      <w:pPr>
-        <w:pStyle w:val="Normal"/>
-        <w:ind w:left="0" w:right="-568" w:hanging="0"/>
-        <w:rPr>
-          <w:rFonts w:cs="Times New Roman" w:ascii="Times New Roman" w:hAnsi="Times New Roman"/>
-          <w:b/>
-          <w:sz w:val="24"/>
-          <w:szCs w:val="24"/>
-        </w:rPr>
-      </w:pPr>
-      <w:r>
-        <w:rPr>
-          <w:rFonts w:cs="Times New Roman" w:ascii="Times New Roman" w:hAnsi="Times New Roman"/>
-          <w:b/>
-          <w:sz w:val="24"/>
-          <w:szCs w:val="24"/>
-        </w:rPr>
-      </w:r>
     </w:p>
     <w:p>
       <w:pPr>
@@ -5699,8 +5712,8 @@
           <w:szCs w:val="24"/>
         </w:rPr>
       </w:pPr>
-      <w:bookmarkStart w:id="1" w:name="__RefHeading__814_242833606"/>
-      <w:bookmarkStart w:id="2" w:name="_Toc350370121"/>
+      <w:bookmarkStart w:id="1" w:name="_Toc350370121"/>
+      <w:bookmarkStart w:id="2" w:name="__RefHeading__814_242833606"/>
       <w:bookmarkEnd w:id="1"/>
       <w:bookmarkEnd w:id="2"/>
       <w:r>
@@ -5831,22 +5844,7 @@
           <w:sz w:val="24"/>
           <w:szCs w:val="24"/>
         </w:rPr>
-        <w:t>(METHODOLOGY, 2009)</w:t>
-      </w:r>
-      <w:r>
-        <w:rPr>
-          <w:rFonts w:cs="Times New Roman" w:ascii="Times New Roman" w:hAnsi="Times New Roman"/>
-          <w:b w:val="false"/>
-          <w:i w:val="false"/>
-          <w:iCs w:val="false"/>
-          <w:caps w:val="false"/>
-          <w:smallCaps w:val="false"/>
-          <w:color w:val="000000"/>
-          <w:spacing w:val="0"/>
-          <w:sz w:val="24"/>
-          <w:szCs w:val="24"/>
-        </w:rPr>
-        <w:t>(https://www.scrum.org/Portals/0/Documents/Scrum%20Guides/2013/Scrum-Guide-Portuguese-BR.pdf)</w:t>
+        <w:t>(METHODOLOGY, 2009)(https://www.scrum.org/Portals/0/Documents/Scrum%20Guides/2013/Scrum-Guide-Portuguese-BR.pdf)</w:t>
       </w:r>
       <w:r>
         <w:rPr>
@@ -6112,8 +6110,8 @@
           <w:szCs w:val="24"/>
         </w:rPr>
       </w:pPr>
-      <w:bookmarkStart w:id="3" w:name="__RefHeading__816_242833606"/>
-      <w:bookmarkStart w:id="4" w:name="_Toc350370122"/>
+      <w:bookmarkStart w:id="3" w:name="_Toc350370122"/>
+      <w:bookmarkStart w:id="4" w:name="__RefHeading__816_242833606"/>
       <w:bookmarkEnd w:id="3"/>
       <w:bookmarkEnd w:id="4"/>
       <w:r>
@@ -6314,8 +6312,8 @@
           <w:szCs w:val="24"/>
         </w:rPr>
       </w:pPr>
-      <w:bookmarkStart w:id="5" w:name="__RefHeading__818_242833606"/>
-      <w:bookmarkStart w:id="6" w:name="_Toc350370123"/>
+      <w:bookmarkStart w:id="5" w:name="_Toc350370123"/>
+      <w:bookmarkStart w:id="6" w:name="__RefHeading__818_242833606"/>
       <w:bookmarkEnd w:id="5"/>
       <w:bookmarkEnd w:id="6"/>
       <w:r>
@@ -6395,8 +6393,8 @@
           <w:szCs w:val="24"/>
         </w:rPr>
       </w:pPr>
-      <w:bookmarkStart w:id="7" w:name="__RefHeading__820_242833606"/>
-      <w:bookmarkStart w:id="8" w:name="_Toc350370124"/>
+      <w:bookmarkStart w:id="7" w:name="_Toc350370124"/>
+      <w:bookmarkStart w:id="8" w:name="__RefHeading__820_242833606"/>
       <w:bookmarkEnd w:id="7"/>
       <w:bookmarkEnd w:id="8"/>
       <w:r>
@@ -6570,8 +6568,8 @@
           <w:szCs w:val="24"/>
         </w:rPr>
       </w:pPr>
-      <w:bookmarkStart w:id="9" w:name="__RefHeading__822_242833606"/>
-      <w:bookmarkStart w:id="10" w:name="_Toc350370125"/>
+      <w:bookmarkStart w:id="9" w:name="_Toc350370125"/>
+      <w:bookmarkStart w:id="10" w:name="__RefHeading__822_242833606"/>
       <w:bookmarkEnd w:id="9"/>
       <w:bookmarkEnd w:id="10"/>
       <w:r>
@@ -7405,8 +7403,8 @@
           <w:szCs w:val="24"/>
         </w:rPr>
       </w:pPr>
-      <w:bookmarkStart w:id="11" w:name="__RefHeading__824_242833606"/>
-      <w:bookmarkStart w:id="12" w:name="_Toc350370126"/>
+      <w:bookmarkStart w:id="11" w:name="_Toc350370126"/>
+      <w:bookmarkStart w:id="12" w:name="__RefHeading__824_242833606"/>
       <w:bookmarkEnd w:id="11"/>
       <w:bookmarkEnd w:id="12"/>
       <w:r>
@@ -7461,47 +7459,7 @@
           <w:szCs w:val="24"/>
           <w:lang w:val="en-US"/>
         </w:rPr>
-        <w:t xml:space="preserve">Este projeto será desenvolvido utilizando a linguagem de programação Python, pois ela provém facilidade no desenvolvimento, as APIs são simples e bem documentadas, assim como a própria linguagem. É fácil </w:t>
-      </w:r>
-      <w:r>
-        <w:rPr>
-          <w:rFonts w:cs="Times New Roman" w:ascii="Times New Roman" w:hAnsi="Times New Roman"/>
-          <w:color w:val="000000"/>
-          <w:sz w:val="24"/>
-          <w:szCs w:val="24"/>
-          <w:lang w:val="en-US"/>
-        </w:rPr>
-        <w:t xml:space="preserve">de </w:t>
-      </w:r>
-      <w:r>
-        <w:rPr>
-          <w:rFonts w:cs="Times New Roman" w:ascii="Times New Roman" w:hAnsi="Times New Roman"/>
-          <w:color w:val="000000"/>
-          <w:sz w:val="24"/>
-          <w:szCs w:val="24"/>
-          <w:lang w:val="en-US"/>
-        </w:rPr>
-        <w:t xml:space="preserve">configurar bibliotecas externas. Python é uma linguagem de programação grátis, onde não </w:t>
-      </w:r>
-      <w:r>
-        <w:rPr>
-          <w:rFonts w:cs="Times New Roman" w:ascii="Times New Roman" w:hAnsi="Times New Roman"/>
-          <w:color w:val="000000"/>
-          <w:sz w:val="24"/>
-          <w:szCs w:val="24"/>
-          <w:lang w:val="en-US"/>
-        </w:rPr>
-        <w:t xml:space="preserve">é necessário </w:t>
-      </w:r>
-      <w:r>
-        <w:rPr>
-          <w:rFonts w:cs="Times New Roman" w:ascii="Times New Roman" w:hAnsi="Times New Roman"/>
-          <w:color w:val="000000"/>
-          <w:sz w:val="24"/>
-          <w:szCs w:val="24"/>
-          <w:lang w:val="en-US"/>
-        </w:rPr>
-        <w:t>pagar licença. (</w:t>
+        <w:t>Este projeto será desenvolvido utilizando a linguagem de programação Python, pois ela provém facilidade no desenvolvimento, as APIs são simples e bem documentadas, assim como a própria linguagem. É fácil de configurar bibliotecas externas. Python é uma linguagem de programação grátis, onde não é necessário pagar licença. (</w:t>
       </w:r>
       <w:hyperlink r:id="rId3">
         <w:r>
@@ -7702,8 +7660,8 @@
           <w:szCs w:val="24"/>
         </w:rPr>
       </w:pPr>
-      <w:bookmarkStart w:id="13" w:name="__RefHeading__826_242833606"/>
-      <w:bookmarkStart w:id="14" w:name="_Toc350370127"/>
+      <w:bookmarkStart w:id="13" w:name="_Toc350370127"/>
+      <w:bookmarkStart w:id="14" w:name="__RefHeading__826_242833606"/>
       <w:bookmarkEnd w:id="13"/>
       <w:bookmarkEnd w:id="14"/>
       <w:r>
@@ -7756,43 +7714,7 @@
           <w:sz w:val="24"/>
           <w:szCs w:val="24"/>
         </w:rPr>
-        <w:t xml:space="preserve">O sistema será restringido somente para pessoas que possuem acesso. Diferentes usuários poderão acessar diferentes projetos, </w:t>
-      </w:r>
-      <w:r>
-        <w:rPr>
-          <w:rFonts w:cs="Times New Roman" w:ascii="Times New Roman" w:hAnsi="Times New Roman"/>
-          <w:color w:val="000000"/>
-          <w:sz w:val="24"/>
-          <w:szCs w:val="24"/>
-        </w:rPr>
-        <w:t>onde</w:t>
-      </w:r>
-      <w:r>
-        <w:rPr>
-          <w:rFonts w:cs="Times New Roman" w:ascii="Times New Roman" w:hAnsi="Times New Roman"/>
-          <w:color w:val="000000"/>
-          <w:sz w:val="24"/>
-          <w:szCs w:val="24"/>
-        </w:rPr>
-        <w:t xml:space="preserve"> terá a opção para fazer a coleta de dados e </w:t>
-      </w:r>
-      <w:r>
-        <w:rPr>
-          <w:rFonts w:cs="Times New Roman" w:ascii="Times New Roman" w:hAnsi="Times New Roman"/>
-          <w:color w:val="000000"/>
-          <w:sz w:val="24"/>
-          <w:szCs w:val="24"/>
-        </w:rPr>
-        <w:t xml:space="preserve">visualizar </w:t>
-      </w:r>
-      <w:r>
-        <w:rPr>
-          <w:rFonts w:cs="Times New Roman" w:ascii="Times New Roman" w:hAnsi="Times New Roman"/>
-          <w:color w:val="000000"/>
-          <w:sz w:val="24"/>
-          <w:szCs w:val="24"/>
-        </w:rPr>
-        <w:t>relatórios. O sistema incluirá a área do administrador, onde poderão ser criados projetos e adicionar pessoas a estes projetos.</w:t>
+        <w:t>O sistema será restringido somente para pessoas que possuem acesso. Diferentes usuários poderão acessar diferentes projetos, onde terá a opção para fazer a coleta de dados e visualizar relatórios. O sistema incluirá a área do administrador, onde poderão ser criados projetos e adicionar pessoas a estes projetos.</w:t>
       </w:r>
     </w:p>
     <w:p>
@@ -7814,25 +7736,7 @@
           <w:sz w:val="24"/>
           <w:szCs w:val="24"/>
         </w:rPr>
-        <w:t xml:space="preserve">Considera-se que os projetos tenham acompanhamento na ferramenta online Trello. Esta ferramenta disponibiliza boards onde o usuário pode criar listas, cards, adicionar informações, anexar arquivos, etc </w:t>
-      </w:r>
-      <w:r>
-        <w:rPr>
-          <w:rFonts w:cs="Times New Roman" w:ascii="Times New Roman" w:hAnsi="Times New Roman"/>
-          <w:color w:val="000000"/>
-          <w:sz w:val="24"/>
-          <w:szCs w:val="24"/>
-        </w:rPr>
-        <w:t>(http://www.trello.com)</w:t>
-      </w:r>
-      <w:r>
-        <w:rPr>
-          <w:rFonts w:cs="Times New Roman" w:ascii="Times New Roman" w:hAnsi="Times New Roman"/>
-          <w:color w:val="000000"/>
-          <w:sz w:val="24"/>
-          <w:szCs w:val="24"/>
-        </w:rPr>
-        <w:t>.</w:t>
+        <w:t>Considera-se que os projetos tenham acompanhamento na ferramenta online Trello. Esta ferramenta disponibiliza boards onde o usuário pode criar listas, cards, adicionar informações, anexar arquivos, etc (http://www.trello.com).</w:t>
       </w:r>
     </w:p>
     <w:p>
@@ -7854,25 +7758,7 @@
           <w:sz w:val="24"/>
           <w:szCs w:val="24"/>
         </w:rPr>
-        <w:t xml:space="preserve">A coleta de métricas basicamente irá acessar a API do Trello em Python. O usuário selecionará um projeto e iniciará a coleta. O sistema irá buscar os cards que estiverem na última coluna do board, que é a coluna “done”, onde </w:t>
-      </w:r>
-      <w:r>
-        <w:rPr>
-          <w:rFonts w:cs="Times New Roman" w:ascii="Times New Roman" w:hAnsi="Times New Roman"/>
-          <w:color w:val="000000"/>
-          <w:sz w:val="24"/>
-          <w:szCs w:val="24"/>
-        </w:rPr>
-        <w:t>estarão</w:t>
-      </w:r>
-      <w:r>
-        <w:rPr>
-          <w:rFonts w:cs="Times New Roman" w:ascii="Times New Roman" w:hAnsi="Times New Roman"/>
-          <w:color w:val="000000"/>
-          <w:sz w:val="24"/>
-          <w:szCs w:val="24"/>
-        </w:rPr>
-        <w:t xml:space="preserve"> as tarefas que foram concluídas na Sprint.</w:t>
+        <w:t>A coleta de métricas basicamente irá acessar a API do Trello em Python. O usuário selecionará um projeto e iniciará a coleta. O sistema irá buscar os cards que estiverem na última coluna do board, que é a coluna “done”, onde estarão as tarefas que foram concluídas na Sprint.</w:t>
       </w:r>
     </w:p>
     <w:p>
@@ -7931,8 +7817,8 @@
           <w:szCs w:val="24"/>
         </w:rPr>
       </w:pPr>
-      <w:bookmarkStart w:id="15" w:name="__RefHeading__828_242833606"/>
-      <w:bookmarkStart w:id="16" w:name="_Toc350370128"/>
+      <w:bookmarkStart w:id="15" w:name="_Toc350370128"/>
+      <w:bookmarkStart w:id="16" w:name="__RefHeading__828_242833606"/>
       <w:bookmarkEnd w:id="15"/>
       <w:bookmarkEnd w:id="16"/>
       <w:r>
@@ -7987,52 +7873,7 @@
           <w:sz w:val="24"/>
           <w:szCs w:val="24"/>
         </w:rPr>
-        <w:t xml:space="preserve">O projeto será desenvolvido basicamente utilizando alguma partes do Scrum </w:t>
-      </w:r>
-      <w:r>
-        <w:rPr>
-          <w:rFonts w:cs="Times New Roman" w:ascii="Times New Roman" w:hAnsi="Times New Roman"/>
-          <w:color w:val="000000"/>
-          <w:sz w:val="24"/>
-          <w:szCs w:val="24"/>
-        </w:rPr>
-        <w:t>e a utilização do Kanban</w:t>
-      </w:r>
-      <w:r>
-        <w:rPr>
-          <w:rFonts w:cs="Times New Roman" w:ascii="Times New Roman" w:hAnsi="Times New Roman"/>
-          <w:color w:val="000000"/>
-          <w:sz w:val="24"/>
-          <w:szCs w:val="24"/>
-        </w:rPr>
-        <w:t xml:space="preserve">. </w:t>
-      </w:r>
-      <w:r>
-        <w:rPr>
-          <w:rFonts w:cs="Times New Roman" w:ascii="Times New Roman" w:hAnsi="Times New Roman"/>
-          <w:color w:val="000000"/>
-          <w:sz w:val="24"/>
-          <w:szCs w:val="24"/>
-        </w:rPr>
-        <w:t xml:space="preserve">O Scrum  é uma metodologia que normalmente é utilizada em times </w:t>
-      </w:r>
-      <w:r>
-        <w:rPr>
-          <w:rFonts w:cs="Times New Roman" w:ascii="Times New Roman" w:hAnsi="Times New Roman"/>
-          <w:color w:val="000000"/>
-          <w:sz w:val="24"/>
-          <w:szCs w:val="24"/>
-        </w:rPr>
-        <w:t>pequenos</w:t>
-      </w:r>
-      <w:r>
-        <w:rPr>
-          <w:rFonts w:cs="Times New Roman" w:ascii="Times New Roman" w:hAnsi="Times New Roman"/>
-          <w:color w:val="000000"/>
-          <w:sz w:val="24"/>
-          <w:szCs w:val="24"/>
-        </w:rPr>
-        <w:t xml:space="preserve">, então algumas partes dele passam a ser relevantes para a necessidade específica do projeto. </w:t>
+        <w:t xml:space="preserve">O projeto será desenvolvido basicamente utilizando alguma partes do Scrum e a utilização do Kanban. O Scrum  é uma metodologia que normalmente é utilizada em times pequenos, então algumas partes dele passam a ser relevantes para a necessidade específica do projeto. </w:t>
       </w:r>
     </w:p>
     <w:p>
@@ -8054,16 +7895,7 @@
           <w:sz w:val="24"/>
           <w:szCs w:val="24"/>
         </w:rPr>
-        <w:t xml:space="preserve">Utilizando o Kanban, </w:t>
-      </w:r>
-      <w:r>
-        <w:rPr>
-          <w:rFonts w:cs="Times New Roman" w:ascii="Times New Roman" w:hAnsi="Times New Roman"/>
-          <w:color w:val="000000"/>
-          <w:sz w:val="24"/>
-          <w:szCs w:val="24"/>
-        </w:rPr>
-        <w:t>será possível ter, de forma visual, um acompanhamento preciso do progresso da sprint corrente.</w:t>
+        <w:t>Utilizando o Kanban, será possível ter, de forma visual, um acompanhamento preciso do progresso da sprint corrente.</w:t>
       </w:r>
     </w:p>
     <w:p>
@@ -8100,8 +7932,8 @@
           <w:szCs w:val="24"/>
         </w:rPr>
       </w:pPr>
-      <w:bookmarkStart w:id="17" w:name="__RefHeading__830_242833606"/>
-      <w:bookmarkStart w:id="18" w:name="_Toc350370129"/>
+      <w:bookmarkStart w:id="17" w:name="_Toc350370129"/>
+      <w:bookmarkStart w:id="18" w:name="__RefHeading__830_242833606"/>
       <w:bookmarkEnd w:id="17"/>
       <w:bookmarkEnd w:id="18"/>
       <w:r>
@@ -8158,84 +7990,68 @@
         </w:rPr>
         <w:t xml:space="preserve">Lorem ipsum dolor sit amet, consectetur adipiscing elit. Quisque rhoncus nisi id ante facilisis sit amet imperdiet nulla lacinia. Donec in dui vitae nisl fringilla hendrerit. Vivamus et arcu vitae odio porta eleifend. </w:t>
       </w:r>
-      <w:r>
-        <w:rPr>
-          <w:rFonts w:cs="Times New Roman" w:ascii="Times New Roman" w:hAnsi="Times New Roman"/>
-          <w:color w:val="000000"/>
-          <w:sz w:val="24"/>
-          <w:szCs w:val="24"/>
-          <w:lang w:val="en-US"/>
-        </w:rPr>
-        <w:t xml:space="preserve">Ut vel mi ut leo pharetra laoreet at vitae tortor. </w:t>
-      </w:r>
-      <w:r>
-        <w:rPr>
-          <w:rFonts w:cs="Times New Roman" w:ascii="Times New Roman" w:hAnsi="Times New Roman"/>
-          <w:color w:val="000000"/>
-          <w:sz w:val="24"/>
-          <w:szCs w:val="24"/>
-        </w:rPr>
-        <w:t>Donec egestas hendrerit elementum. Integer tempus rutrum leo, quis elementum sapien scelerisque a. In vel mauris ante, vitae adipiscing ante. Proin dolor elit, pharetra sed gravida id, suscipit vitae metus.</w:t>
-      </w:r>
     </w:p>
     <w:p>
       <w:pPr>
         <w:pStyle w:val="Normal"/>
         <w:ind w:left="0" w:right="-568" w:firstLine="708"/>
         <w:jc w:val="both"/>
-        <w:rPr>
-          <w:rFonts w:cs="Times New Roman" w:ascii="Times New Roman" w:hAnsi="Times New Roman"/>
-          <w:color w:val="000000"/>
-          <w:sz w:val="24"/>
-          <w:szCs w:val="24"/>
-        </w:rPr>
-      </w:pPr>
-      <w:r>
-        <w:rPr>
-          <w:rFonts w:cs="Times New Roman" w:ascii="Times New Roman" w:hAnsi="Times New Roman"/>
-          <w:color w:val="000000"/>
-          <w:sz w:val="24"/>
-          <w:szCs w:val="24"/>
-        </w:rPr>
-        <w:t xml:space="preserve">Proin bibendum urna at massa ullamcorper tincidunt consectetur nisi hendrerit. Phasellus quis ante quis lorem consectetur cursus. Aenean fringilla, lorem sed pellentesque varius, velit nulla sagittis sem, ut venenatis erat risus rhoncus tortor. Cum sociis natoque penatibus et magnis dis parturient montes, nascetur ridiculus mus. In nec elit nisl, quis dignissim enim. Nam eu libero nunc, non mollis sapien. </w:t>
-      </w:r>
-      <w:r>
-        <w:rPr>
-          <w:rFonts w:cs="Times New Roman" w:ascii="Times New Roman" w:hAnsi="Times New Roman"/>
-          <w:color w:val="000000"/>
-          <w:sz w:val="24"/>
-          <w:szCs w:val="24"/>
-          <w:lang w:val="en-US"/>
-        </w:rPr>
-        <w:t xml:space="preserve">Aliquam tortor diam, congue eget sagittis in, tincidunt eget risus. Proin eget purus ligula. </w:t>
-      </w:r>
-      <w:r>
-        <w:rPr>
-          <w:rFonts w:cs="Times New Roman" w:ascii="Times New Roman" w:hAnsi="Times New Roman"/>
-          <w:color w:val="000000"/>
-          <w:sz w:val="24"/>
-          <w:szCs w:val="24"/>
-        </w:rPr>
-        <w:t xml:space="preserve">Sed consectetur, libero fermentum gravida tempor, mi elit tempus dolor, in pellentesque purus quam at metus. Aenean ante massa, interdum id bibendum eget, tempor sit amet dolor. Fusce a lacus eu massa gravida cursus. </w:t>
-      </w:r>
-      <w:r>
-        <w:rPr>
-          <w:rFonts w:cs="Times New Roman" w:ascii="Times New Roman" w:hAnsi="Times New Roman"/>
-          <w:color w:val="000000"/>
-          <w:sz w:val="24"/>
-          <w:szCs w:val="24"/>
-          <w:lang w:val="en-US"/>
-        </w:rPr>
-        <w:t xml:space="preserve">In sagittis nibh a leo venenatis non placerat arcu tristique. </w:t>
-      </w:r>
-      <w:r>
-        <w:rPr>
-          <w:rFonts w:cs="Times New Roman" w:ascii="Times New Roman" w:hAnsi="Times New Roman"/>
-          <w:color w:val="000000"/>
-          <w:sz w:val="24"/>
-          <w:szCs w:val="24"/>
-        </w:rPr>
-        <w:t>Duis bibendum mattis rhoncus. Nullam sit amet enim sapien.</w:t>
+        <w:rPr/>
+      </w:pPr>
+      <w:r>
+        <w:rPr/>
+        <w:drawing>
+          <wp:anchor behindDoc="0" distT="0" distB="0" distL="0" distR="0" simplePos="0" locked="0" layoutInCell="1" allowOverlap="1" relativeHeight="0">
+            <wp:simplePos x="0" y="0"/>
+            <wp:positionH relativeFrom="column">
+              <wp:posOffset>-180340</wp:posOffset>
+            </wp:positionH>
+            <wp:positionV relativeFrom="paragraph">
+              <wp:posOffset>178435</wp:posOffset>
+            </wp:positionV>
+            <wp:extent cx="5760720" cy="2970530"/>
+            <wp:effectExtent l="0" t="0" r="0" b="0"/>
+            <wp:wrapSquare wrapText="largest"/>
+            <wp:docPr id="0" name="Picture" descr=""/>
+            <wp:cNvGraphicFramePr>
+              <a:graphicFrameLocks xmlns:a="http://schemas.openxmlformats.org/drawingml/2006/main" noChangeAspect="1"/>
+            </wp:cNvGraphicFramePr>
+            <a:graphic xmlns:a="http://schemas.openxmlformats.org/drawingml/2006/main">
+              <a:graphicData uri="http://schemas.openxmlformats.org/drawingml/2006/picture">
+                <pic:pic xmlns:pic="http://schemas.openxmlformats.org/drawingml/2006/picture">
+                  <pic:nvPicPr>
+                    <pic:cNvPr id="0" name="Picture" descr=""/>
+                    <pic:cNvPicPr>
+                      <a:picLocks noChangeAspect="1" noChangeArrowheads="1"/>
+                    </pic:cNvPicPr>
+                  </pic:nvPicPr>
+                  <pic:blipFill>
+                    <a:blip r:embed="rId7"/>
+                    <a:stretch>
+                      <a:fillRect/>
+                    </a:stretch>
+                  </pic:blipFill>
+                  <pic:spPr bwMode="auto">
+                    <a:xfrm>
+                      <a:off x="0" y="0"/>
+                      <a:ext cx="5760720" cy="2970530"/>
+                    </a:xfrm>
+                    <a:prstGeom prst="rect">
+                      <a:avLst/>
+                    </a:prstGeom>
+                    <a:noFill/>
+                    <a:ln w="9525">
+                      <a:noFill/>
+                      <a:miter lim="800000"/>
+                      <a:headEnd/>
+                      <a:tailEnd/>
+                    </a:ln>
+                  </pic:spPr>
+                </pic:pic>
+              </a:graphicData>
+            </a:graphic>
+          </wp:anchor>
+        </w:drawing>
       </w:r>
     </w:p>
     <w:p>
@@ -8435,8 +8251,8 @@
           <w:szCs w:val="24"/>
         </w:rPr>
       </w:pPr>
-      <w:bookmarkStart w:id="21" w:name="__RefHeading__834_242833606"/>
-      <w:bookmarkStart w:id="22" w:name="_Toc350370131"/>
+      <w:bookmarkStart w:id="21" w:name="_Toc350370131"/>
+      <w:bookmarkStart w:id="22" w:name="__RefHeading__834_242833606"/>
       <w:bookmarkEnd w:id="21"/>
       <w:bookmarkEnd w:id="22"/>
       <w:r>
@@ -8503,13 +8319,13 @@
         <w:fldChar w:fldCharType="begin"/>
       </w:r>
       <w:r>
-        <w:instrText> SEQ """""""""""Tabela""""""""""" \*Arabic </w:instrText>
+        <w:instrText> SEQ """"""""""""Tabela"""""""""""" \*Arabic </w:instrText>
       </w:r>
       <w:r>
         <w:fldChar w:fldCharType="separate"/>
       </w:r>
       <w:r>
-        <w:t>0</w:t>
+        <w:t>1</w:t>
       </w:r>
       <w:r>
         <w:fldChar w:fldCharType="end"/>
@@ -8529,7 +8345,7 @@
     <w:tbl>
       <w:tblPr>
         <w:jc w:val="left"/>
-        <w:tblInd w:w="11" w:type="dxa"/>
+        <w:tblInd w:w="65538" w:type="dxa"/>
         <w:tblBorders>
           <w:top w:val="single" w:sz="8" w:space="0" w:color="000001"/>
           <w:left w:val="single" w:sz="8" w:space="0" w:color="000001"/>
@@ -8540,16 +8356,16 @@
         </w:tblBorders>
         <w:tblCellMar>
           <w:top w:w="0" w:type="dxa"/>
-          <w:left w:w="-2" w:type="dxa"/>
+          <w:left w:w="65525" w:type="dxa"/>
           <w:bottom w:w="0" w:type="dxa"/>
           <w:right w:w="108" w:type="dxa"/>
         </w:tblCellMar>
       </w:tblPr>
       <w:tblGrid>
-        <w:gridCol w:w="2542"/>
+        <w:gridCol w:w="2541"/>
         <w:gridCol w:w="1980"/>
         <w:gridCol w:w="1556"/>
-        <w:gridCol w:w="2983"/>
+        <w:gridCol w:w="2984"/>
       </w:tblGrid>
       <w:tr>
         <w:trPr>
@@ -8558,7 +8374,7 @@
         </w:trPr>
         <w:tc>
           <w:tcPr>
-            <w:tcW w:w="2542" w:type="dxa"/>
+            <w:tcW w:w="2541" w:type="dxa"/>
             <w:tcBorders>
               <w:top w:val="single" w:sz="8" w:space="0" w:color="000001"/>
               <w:left w:val="single" w:sz="8" w:space="0" w:color="000001"/>
@@ -8569,7 +8385,7 @@
             </w:tcBorders>
             <w:shd w:fill="BFBFBF" w:val="clear"/>
             <w:tcMar>
-              <w:left w:w="-2" w:type="dxa"/>
+              <w:left w:w="65525" w:type="dxa"/>
             </w:tcMar>
           </w:tcPr>
           <w:p>
@@ -8607,7 +8423,7 @@
             </w:tcBorders>
             <w:shd w:fill="BFBFBF" w:val="clear"/>
             <w:tcMar>
-              <w:left w:w="-2" w:type="dxa"/>
+              <w:left w:w="65525" w:type="dxa"/>
             </w:tcMar>
           </w:tcPr>
           <w:p>
@@ -8645,7 +8461,7 @@
             </w:tcBorders>
             <w:shd w:fill="BFBFBF" w:val="clear"/>
             <w:tcMar>
-              <w:left w:w="-2" w:type="dxa"/>
+              <w:left w:w="65525" w:type="dxa"/>
             </w:tcMar>
           </w:tcPr>
           <w:p>
@@ -8672,7 +8488,7 @@
         </w:tc>
         <w:tc>
           <w:tcPr>
-            <w:tcW w:w="2983" w:type="dxa"/>
+            <w:tcW w:w="2984" w:type="dxa"/>
             <w:tcBorders>
               <w:top w:val="single" w:sz="8" w:space="0" w:color="000001"/>
               <w:left w:val="single" w:sz="8" w:space="0" w:color="000001"/>
@@ -8683,7 +8499,7 @@
             </w:tcBorders>
             <w:shd w:fill="BFBFBF" w:val="clear"/>
             <w:tcMar>
-              <w:left w:w="-2" w:type="dxa"/>
+              <w:left w:w="65525" w:type="dxa"/>
             </w:tcMar>
           </w:tcPr>
           <w:p>
@@ -8716,7 +8532,7 @@
         </w:trPr>
         <w:tc>
           <w:tcPr>
-            <w:tcW w:w="2542" w:type="dxa"/>
+            <w:tcW w:w="2541" w:type="dxa"/>
             <w:tcBorders>
               <w:top w:val="single" w:sz="8" w:space="0" w:color="000001"/>
               <w:left w:val="single" w:sz="8" w:space="0" w:color="000001"/>
@@ -8727,7 +8543,7 @@
             </w:tcBorders>
             <w:shd w:fill="FFFFFF" w:val="clear"/>
             <w:tcMar>
-              <w:left w:w="-2" w:type="dxa"/>
+              <w:left w:w="65525" w:type="dxa"/>
             </w:tcMar>
             <w:vAlign w:val="center"/>
           </w:tcPr>
@@ -8764,7 +8580,7 @@
             </w:tcBorders>
             <w:shd w:fill="FFFFFF" w:val="clear"/>
             <w:tcMar>
-              <w:left w:w="-2" w:type="dxa"/>
+              <w:left w:w="65525" w:type="dxa"/>
             </w:tcMar>
             <w:vAlign w:val="center"/>
           </w:tcPr>
@@ -8801,7 +8617,7 @@
             </w:tcBorders>
             <w:shd w:fill="FFFFFF" w:val="clear"/>
             <w:tcMar>
-              <w:left w:w="-2" w:type="dxa"/>
+              <w:left w:w="65525" w:type="dxa"/>
             </w:tcMar>
             <w:vAlign w:val="center"/>
           </w:tcPr>
@@ -8827,7 +8643,7 @@
         </w:tc>
         <w:tc>
           <w:tcPr>
-            <w:tcW w:w="2983" w:type="dxa"/>
+            <w:tcW w:w="2984" w:type="dxa"/>
             <w:tcBorders>
               <w:top w:val="single" w:sz="8" w:space="0" w:color="000001"/>
               <w:left w:val="single" w:sz="8" w:space="0" w:color="000001"/>
@@ -8838,7 +8654,7 @@
             </w:tcBorders>
             <w:shd w:fill="FFFFFF" w:val="clear"/>
             <w:tcMar>
-              <w:left w:w="-2" w:type="dxa"/>
+              <w:left w:w="65525" w:type="dxa"/>
             </w:tcMar>
             <w:vAlign w:val="center"/>
           </w:tcPr>
@@ -8870,7 +8686,7 @@
         </w:trPr>
         <w:tc>
           <w:tcPr>
-            <w:tcW w:w="2542" w:type="dxa"/>
+            <w:tcW w:w="2541" w:type="dxa"/>
             <w:tcBorders>
               <w:top w:val="single" w:sz="8" w:space="0" w:color="000001"/>
               <w:left w:val="single" w:sz="8" w:space="0" w:color="000001"/>
@@ -8881,7 +8697,7 @@
             </w:tcBorders>
             <w:shd w:fill="FFFFFF" w:val="clear"/>
             <w:tcMar>
-              <w:left w:w="-2" w:type="dxa"/>
+              <w:left w:w="65525" w:type="dxa"/>
             </w:tcMar>
             <w:vAlign w:val="center"/>
           </w:tcPr>
@@ -8918,7 +8734,7 @@
             </w:tcBorders>
             <w:shd w:fill="FFFFFF" w:val="clear"/>
             <w:tcMar>
-              <w:left w:w="-2" w:type="dxa"/>
+              <w:left w:w="65525" w:type="dxa"/>
             </w:tcMar>
             <w:vAlign w:val="center"/>
           </w:tcPr>
@@ -8955,7 +8771,7 @@
             </w:tcBorders>
             <w:shd w:fill="FFFFFF" w:val="clear"/>
             <w:tcMar>
-              <w:left w:w="-2" w:type="dxa"/>
+              <w:left w:w="65525" w:type="dxa"/>
             </w:tcMar>
             <w:vAlign w:val="center"/>
           </w:tcPr>
@@ -8981,7 +8797,7 @@
         </w:tc>
         <w:tc>
           <w:tcPr>
-            <w:tcW w:w="2983" w:type="dxa"/>
+            <w:tcW w:w="2984" w:type="dxa"/>
             <w:tcBorders>
               <w:top w:val="single" w:sz="8" w:space="0" w:color="000001"/>
               <w:left w:val="single" w:sz="8" w:space="0" w:color="000001"/>
@@ -8992,7 +8808,7 @@
             </w:tcBorders>
             <w:shd w:fill="FFFFFF" w:val="clear"/>
             <w:tcMar>
-              <w:left w:w="-2" w:type="dxa"/>
+              <w:left w:w="65525" w:type="dxa"/>
             </w:tcMar>
             <w:vAlign w:val="center"/>
           </w:tcPr>
@@ -9024,7 +8840,7 @@
         </w:trPr>
         <w:tc>
           <w:tcPr>
-            <w:tcW w:w="2542" w:type="dxa"/>
+            <w:tcW w:w="2541" w:type="dxa"/>
             <w:tcBorders>
               <w:top w:val="single" w:sz="8" w:space="0" w:color="000001"/>
               <w:left w:val="single" w:sz="8" w:space="0" w:color="000001"/>
@@ -9035,7 +8851,7 @@
             </w:tcBorders>
             <w:shd w:fill="FFFFFF" w:val="clear"/>
             <w:tcMar>
-              <w:left w:w="-2" w:type="dxa"/>
+              <w:left w:w="65525" w:type="dxa"/>
             </w:tcMar>
             <w:vAlign w:val="center"/>
           </w:tcPr>
@@ -9072,7 +8888,7 @@
             </w:tcBorders>
             <w:shd w:fill="FFFFFF" w:val="clear"/>
             <w:tcMar>
-              <w:left w:w="-2" w:type="dxa"/>
+              <w:left w:w="65525" w:type="dxa"/>
             </w:tcMar>
             <w:vAlign w:val="center"/>
           </w:tcPr>
@@ -9109,7 +8925,7 @@
             </w:tcBorders>
             <w:shd w:fill="FFFFFF" w:val="clear"/>
             <w:tcMar>
-              <w:left w:w="-2" w:type="dxa"/>
+              <w:left w:w="65525" w:type="dxa"/>
             </w:tcMar>
             <w:vAlign w:val="center"/>
           </w:tcPr>
@@ -9135,7 +8951,7 @@
         </w:tc>
         <w:tc>
           <w:tcPr>
-            <w:tcW w:w="2983" w:type="dxa"/>
+            <w:tcW w:w="2984" w:type="dxa"/>
             <w:tcBorders>
               <w:top w:val="single" w:sz="8" w:space="0" w:color="000001"/>
               <w:left w:val="single" w:sz="8" w:space="0" w:color="000001"/>
@@ -9146,7 +8962,7 @@
             </w:tcBorders>
             <w:shd w:fill="FFFFFF" w:val="clear"/>
             <w:tcMar>
-              <w:left w:w="-2" w:type="dxa"/>
+              <w:left w:w="65525" w:type="dxa"/>
             </w:tcMar>
             <w:vAlign w:val="center"/>
           </w:tcPr>
@@ -9178,7 +8994,7 @@
         </w:trPr>
         <w:tc>
           <w:tcPr>
-            <w:tcW w:w="2542" w:type="dxa"/>
+            <w:tcW w:w="2541" w:type="dxa"/>
             <w:tcBorders>
               <w:top w:val="single" w:sz="8" w:space="0" w:color="000001"/>
               <w:left w:val="single" w:sz="8" w:space="0" w:color="000001"/>
@@ -9189,7 +9005,7 @@
             </w:tcBorders>
             <w:shd w:fill="FFFFFF" w:val="clear"/>
             <w:tcMar>
-              <w:left w:w="-2" w:type="dxa"/>
+              <w:left w:w="65525" w:type="dxa"/>
             </w:tcMar>
             <w:vAlign w:val="center"/>
           </w:tcPr>
@@ -9226,7 +9042,7 @@
             </w:tcBorders>
             <w:shd w:fill="FFFFFF" w:val="clear"/>
             <w:tcMar>
-              <w:left w:w="-2" w:type="dxa"/>
+              <w:left w:w="65525" w:type="dxa"/>
             </w:tcMar>
             <w:vAlign w:val="center"/>
           </w:tcPr>
@@ -9263,7 +9079,7 @@
             </w:tcBorders>
             <w:shd w:fill="FFFFFF" w:val="clear"/>
             <w:tcMar>
-              <w:left w:w="-2" w:type="dxa"/>
+              <w:left w:w="65525" w:type="dxa"/>
             </w:tcMar>
             <w:vAlign w:val="center"/>
           </w:tcPr>
@@ -9289,7 +9105,7 @@
         </w:tc>
         <w:tc>
           <w:tcPr>
-            <w:tcW w:w="2983" w:type="dxa"/>
+            <w:tcW w:w="2984" w:type="dxa"/>
             <w:tcBorders>
               <w:top w:val="single" w:sz="8" w:space="0" w:color="000001"/>
               <w:left w:val="single" w:sz="8" w:space="0" w:color="000001"/>
@@ -9300,7 +9116,7 @@
             </w:tcBorders>
             <w:shd w:fill="FFFFFF" w:val="clear"/>
             <w:tcMar>
-              <w:left w:w="-2" w:type="dxa"/>
+              <w:left w:w="65525" w:type="dxa"/>
             </w:tcMar>
             <w:vAlign w:val="center"/>
           </w:tcPr>
@@ -9332,7 +9148,7 @@
         </w:trPr>
         <w:tc>
           <w:tcPr>
-            <w:tcW w:w="2542" w:type="dxa"/>
+            <w:tcW w:w="2541" w:type="dxa"/>
             <w:tcBorders>
               <w:top w:val="single" w:sz="8" w:space="0" w:color="000001"/>
               <w:left w:val="single" w:sz="8" w:space="0" w:color="000001"/>
@@ -9343,7 +9159,7 @@
             </w:tcBorders>
             <w:shd w:fill="FFFFFF" w:val="clear"/>
             <w:tcMar>
-              <w:left w:w="-2" w:type="dxa"/>
+              <w:left w:w="65525" w:type="dxa"/>
             </w:tcMar>
             <w:vAlign w:val="center"/>
           </w:tcPr>
@@ -9380,7 +9196,7 @@
             </w:tcBorders>
             <w:shd w:fill="FFFFFF" w:val="clear"/>
             <w:tcMar>
-              <w:left w:w="-2" w:type="dxa"/>
+              <w:left w:w="65525" w:type="dxa"/>
             </w:tcMar>
             <w:vAlign w:val="center"/>
           </w:tcPr>
@@ -9417,7 +9233,7 @@
             </w:tcBorders>
             <w:shd w:fill="FFFFFF" w:val="clear"/>
             <w:tcMar>
-              <w:left w:w="-2" w:type="dxa"/>
+              <w:left w:w="65525" w:type="dxa"/>
             </w:tcMar>
             <w:vAlign w:val="center"/>
           </w:tcPr>
@@ -9443,7 +9259,7 @@
         </w:tc>
         <w:tc>
           <w:tcPr>
-            <w:tcW w:w="2983" w:type="dxa"/>
+            <w:tcW w:w="2984" w:type="dxa"/>
             <w:tcBorders>
               <w:top w:val="single" w:sz="8" w:space="0" w:color="000001"/>
               <w:left w:val="single" w:sz="8" w:space="0" w:color="000001"/>
@@ -9454,7 +9270,7 @@
             </w:tcBorders>
             <w:shd w:fill="FFFFFF" w:val="clear"/>
             <w:tcMar>
-              <w:left w:w="-2" w:type="dxa"/>
+              <w:left w:w="65525" w:type="dxa"/>
             </w:tcMar>
             <w:vAlign w:val="center"/>
           </w:tcPr>
@@ -9486,7 +9302,7 @@
         </w:trPr>
         <w:tc>
           <w:tcPr>
-            <w:tcW w:w="2542" w:type="dxa"/>
+            <w:tcW w:w="2541" w:type="dxa"/>
             <w:tcBorders>
               <w:top w:val="single" w:sz="8" w:space="0" w:color="000001"/>
               <w:left w:val="single" w:sz="8" w:space="0" w:color="000001"/>
@@ -9497,7 +9313,7 @@
             </w:tcBorders>
             <w:shd w:fill="FFFFFF" w:val="clear"/>
             <w:tcMar>
-              <w:left w:w="-2" w:type="dxa"/>
+              <w:left w:w="65525" w:type="dxa"/>
             </w:tcMar>
             <w:vAlign w:val="center"/>
           </w:tcPr>
@@ -9534,7 +9350,7 @@
             </w:tcBorders>
             <w:shd w:fill="FFFFFF" w:val="clear"/>
             <w:tcMar>
-              <w:left w:w="-2" w:type="dxa"/>
+              <w:left w:w="65525" w:type="dxa"/>
             </w:tcMar>
             <w:vAlign w:val="center"/>
           </w:tcPr>
@@ -9571,7 +9387,7 @@
             </w:tcBorders>
             <w:shd w:fill="FFFFFF" w:val="clear"/>
             <w:tcMar>
-              <w:left w:w="-2" w:type="dxa"/>
+              <w:left w:w="65525" w:type="dxa"/>
             </w:tcMar>
             <w:vAlign w:val="center"/>
           </w:tcPr>
@@ -9597,7 +9413,7 @@
         </w:tc>
         <w:tc>
           <w:tcPr>
-            <w:tcW w:w="2983" w:type="dxa"/>
+            <w:tcW w:w="2984" w:type="dxa"/>
             <w:tcBorders>
               <w:top w:val="single" w:sz="8" w:space="0" w:color="000001"/>
               <w:left w:val="single" w:sz="8" w:space="0" w:color="000001"/>
@@ -9608,7 +9424,7 @@
             </w:tcBorders>
             <w:shd w:fill="FFFFFF" w:val="clear"/>
             <w:tcMar>
-              <w:left w:w="-2" w:type="dxa"/>
+              <w:left w:w="65525" w:type="dxa"/>
             </w:tcMar>
             <w:vAlign w:val="center"/>
           </w:tcPr>
@@ -9640,7 +9456,7 @@
         </w:trPr>
         <w:tc>
           <w:tcPr>
-            <w:tcW w:w="2542" w:type="dxa"/>
+            <w:tcW w:w="2541" w:type="dxa"/>
             <w:tcBorders>
               <w:top w:val="single" w:sz="8" w:space="0" w:color="000001"/>
               <w:left w:val="single" w:sz="8" w:space="0" w:color="000001"/>
@@ -9651,7 +9467,7 @@
             </w:tcBorders>
             <w:shd w:fill="FFFFFF" w:val="clear"/>
             <w:tcMar>
-              <w:left w:w="-2" w:type="dxa"/>
+              <w:left w:w="65525" w:type="dxa"/>
             </w:tcMar>
             <w:vAlign w:val="center"/>
           </w:tcPr>
@@ -9688,7 +9504,7 @@
             </w:tcBorders>
             <w:shd w:fill="FFFFFF" w:val="clear"/>
             <w:tcMar>
-              <w:left w:w="-2" w:type="dxa"/>
+              <w:left w:w="65525" w:type="dxa"/>
             </w:tcMar>
             <w:vAlign w:val="center"/>
           </w:tcPr>
@@ -9725,7 +9541,7 @@
             </w:tcBorders>
             <w:shd w:fill="FFFFFF" w:val="clear"/>
             <w:tcMar>
-              <w:left w:w="-2" w:type="dxa"/>
+              <w:left w:w="65525" w:type="dxa"/>
             </w:tcMar>
             <w:vAlign w:val="center"/>
           </w:tcPr>
@@ -9751,7 +9567,7 @@
         </w:tc>
         <w:tc>
           <w:tcPr>
-            <w:tcW w:w="2983" w:type="dxa"/>
+            <w:tcW w:w="2984" w:type="dxa"/>
             <w:tcBorders>
               <w:top w:val="single" w:sz="8" w:space="0" w:color="000001"/>
               <w:left w:val="single" w:sz="8" w:space="0" w:color="000001"/>
@@ -9762,7 +9578,7 @@
             </w:tcBorders>
             <w:shd w:fill="FFFFFF" w:val="clear"/>
             <w:tcMar>
-              <w:left w:w="-2" w:type="dxa"/>
+              <w:left w:w="65525" w:type="dxa"/>
             </w:tcMar>
             <w:vAlign w:val="center"/>
           </w:tcPr>
@@ -9794,7 +9610,7 @@
         </w:trPr>
         <w:tc>
           <w:tcPr>
-            <w:tcW w:w="2542" w:type="dxa"/>
+            <w:tcW w:w="2541" w:type="dxa"/>
             <w:tcBorders>
               <w:top w:val="single" w:sz="8" w:space="0" w:color="000001"/>
               <w:left w:val="single" w:sz="8" w:space="0" w:color="000001"/>
@@ -9805,7 +9621,7 @@
             </w:tcBorders>
             <w:shd w:fill="FFFFFF" w:val="clear"/>
             <w:tcMar>
-              <w:left w:w="-2" w:type="dxa"/>
+              <w:left w:w="65525" w:type="dxa"/>
             </w:tcMar>
             <w:vAlign w:val="center"/>
           </w:tcPr>
@@ -9842,7 +9658,7 @@
             </w:tcBorders>
             <w:shd w:fill="FFFFFF" w:val="clear"/>
             <w:tcMar>
-              <w:left w:w="-2" w:type="dxa"/>
+              <w:left w:w="65525" w:type="dxa"/>
             </w:tcMar>
             <w:vAlign w:val="center"/>
           </w:tcPr>
@@ -9879,7 +9695,7 @@
             </w:tcBorders>
             <w:shd w:fill="FFFFFF" w:val="clear"/>
             <w:tcMar>
-              <w:left w:w="-2" w:type="dxa"/>
+              <w:left w:w="65525" w:type="dxa"/>
             </w:tcMar>
             <w:vAlign w:val="center"/>
           </w:tcPr>
@@ -9905,7 +9721,7 @@
         </w:tc>
         <w:tc>
           <w:tcPr>
-            <w:tcW w:w="2983" w:type="dxa"/>
+            <w:tcW w:w="2984" w:type="dxa"/>
             <w:tcBorders>
               <w:top w:val="single" w:sz="8" w:space="0" w:color="000001"/>
               <w:left w:val="single" w:sz="8" w:space="0" w:color="000001"/>
@@ -9916,7 +9732,7 @@
             </w:tcBorders>
             <w:shd w:fill="FFFFFF" w:val="clear"/>
             <w:tcMar>
-              <w:left w:w="-2" w:type="dxa"/>
+              <w:left w:w="65525" w:type="dxa"/>
             </w:tcMar>
             <w:vAlign w:val="center"/>
           </w:tcPr>
@@ -9948,7 +9764,7 @@
         </w:trPr>
         <w:tc>
           <w:tcPr>
-            <w:tcW w:w="2542" w:type="dxa"/>
+            <w:tcW w:w="2541" w:type="dxa"/>
             <w:tcBorders>
               <w:top w:val="single" w:sz="8" w:space="0" w:color="000001"/>
               <w:left w:val="single" w:sz="8" w:space="0" w:color="000001"/>
@@ -9959,7 +9775,7 @@
             </w:tcBorders>
             <w:shd w:fill="FFFFFF" w:val="clear"/>
             <w:tcMar>
-              <w:left w:w="-2" w:type="dxa"/>
+              <w:left w:w="65525" w:type="dxa"/>
             </w:tcMar>
             <w:vAlign w:val="center"/>
           </w:tcPr>
@@ -9996,7 +9812,7 @@
             </w:tcBorders>
             <w:shd w:fill="FFFFFF" w:val="clear"/>
             <w:tcMar>
-              <w:left w:w="-2" w:type="dxa"/>
+              <w:left w:w="65525" w:type="dxa"/>
             </w:tcMar>
             <w:vAlign w:val="center"/>
           </w:tcPr>
@@ -10033,7 +9849,7 @@
             </w:tcBorders>
             <w:shd w:fill="FFFFFF" w:val="clear"/>
             <w:tcMar>
-              <w:left w:w="-2" w:type="dxa"/>
+              <w:left w:w="65525" w:type="dxa"/>
             </w:tcMar>
             <w:vAlign w:val="center"/>
           </w:tcPr>
@@ -10059,7 +9875,7 @@
         </w:tc>
         <w:tc>
           <w:tcPr>
-            <w:tcW w:w="2983" w:type="dxa"/>
+            <w:tcW w:w="2984" w:type="dxa"/>
             <w:tcBorders>
               <w:top w:val="single" w:sz="8" w:space="0" w:color="000001"/>
               <w:left w:val="single" w:sz="8" w:space="0" w:color="000001"/>
@@ -10070,7 +9886,7 @@
             </w:tcBorders>
             <w:shd w:fill="FFFFFF" w:val="clear"/>
             <w:tcMar>
-              <w:left w:w="-2" w:type="dxa"/>
+              <w:left w:w="65525" w:type="dxa"/>
             </w:tcMar>
             <w:vAlign w:val="center"/>
           </w:tcPr>
@@ -10102,7 +9918,7 @@
         </w:trPr>
         <w:tc>
           <w:tcPr>
-            <w:tcW w:w="2542" w:type="dxa"/>
+            <w:tcW w:w="2541" w:type="dxa"/>
             <w:tcBorders>
               <w:top w:val="single" w:sz="8" w:space="0" w:color="000001"/>
               <w:left w:val="single" w:sz="8" w:space="0" w:color="000001"/>
@@ -10113,7 +9929,7 @@
             </w:tcBorders>
             <w:shd w:fill="FFFFFF" w:val="clear"/>
             <w:tcMar>
-              <w:left w:w="-2" w:type="dxa"/>
+              <w:left w:w="65525" w:type="dxa"/>
             </w:tcMar>
             <w:vAlign w:val="center"/>
           </w:tcPr>
@@ -10150,7 +9966,7 @@
             </w:tcBorders>
             <w:shd w:fill="FFFFFF" w:val="clear"/>
             <w:tcMar>
-              <w:left w:w="-2" w:type="dxa"/>
+              <w:left w:w="65525" w:type="dxa"/>
             </w:tcMar>
             <w:vAlign w:val="center"/>
           </w:tcPr>
@@ -10187,7 +10003,7 @@
             </w:tcBorders>
             <w:shd w:fill="FFFFFF" w:val="clear"/>
             <w:tcMar>
-              <w:left w:w="-2" w:type="dxa"/>
+              <w:left w:w="65525" w:type="dxa"/>
             </w:tcMar>
             <w:vAlign w:val="center"/>
           </w:tcPr>
@@ -10213,7 +10029,7 @@
         </w:tc>
         <w:tc>
           <w:tcPr>
-            <w:tcW w:w="2983" w:type="dxa"/>
+            <w:tcW w:w="2984" w:type="dxa"/>
             <w:tcBorders>
               <w:top w:val="single" w:sz="8" w:space="0" w:color="000001"/>
               <w:left w:val="single" w:sz="8" w:space="0" w:color="000001"/>
@@ -10224,7 +10040,7 @@
             </w:tcBorders>
             <w:shd w:fill="FFFFFF" w:val="clear"/>
             <w:tcMar>
-              <w:left w:w="-2" w:type="dxa"/>
+              <w:left w:w="65525" w:type="dxa"/>
             </w:tcMar>
             <w:vAlign w:val="center"/>
           </w:tcPr>
@@ -10256,7 +10072,7 @@
         </w:trPr>
         <w:tc>
           <w:tcPr>
-            <w:tcW w:w="2542" w:type="dxa"/>
+            <w:tcW w:w="2541" w:type="dxa"/>
             <w:tcBorders>
               <w:top w:val="single" w:sz="8" w:space="0" w:color="000001"/>
               <w:left w:val="single" w:sz="8" w:space="0" w:color="000001"/>
@@ -10267,7 +10083,7 @@
             </w:tcBorders>
             <w:shd w:fill="FFFFFF" w:val="clear"/>
             <w:tcMar>
-              <w:left w:w="-2" w:type="dxa"/>
+              <w:left w:w="65525" w:type="dxa"/>
             </w:tcMar>
             <w:vAlign w:val="center"/>
           </w:tcPr>
@@ -10304,7 +10120,7 @@
             </w:tcBorders>
             <w:shd w:fill="FFFFFF" w:val="clear"/>
             <w:tcMar>
-              <w:left w:w="-2" w:type="dxa"/>
+              <w:left w:w="65525" w:type="dxa"/>
             </w:tcMar>
             <w:vAlign w:val="center"/>
           </w:tcPr>
@@ -10341,7 +10157,7 @@
             </w:tcBorders>
             <w:shd w:fill="FFFFFF" w:val="clear"/>
             <w:tcMar>
-              <w:left w:w="-2" w:type="dxa"/>
+              <w:left w:w="65525" w:type="dxa"/>
             </w:tcMar>
             <w:vAlign w:val="center"/>
           </w:tcPr>
@@ -10367,7 +10183,7 @@
         </w:tc>
         <w:tc>
           <w:tcPr>
-            <w:tcW w:w="2983" w:type="dxa"/>
+            <w:tcW w:w="2984" w:type="dxa"/>
             <w:tcBorders>
               <w:top w:val="single" w:sz="8" w:space="0" w:color="000001"/>
               <w:left w:val="single" w:sz="8" w:space="0" w:color="000001"/>
@@ -10378,7 +10194,7 @@
             </w:tcBorders>
             <w:shd w:fill="FFFFFF" w:val="clear"/>
             <w:tcMar>
-              <w:left w:w="-2" w:type="dxa"/>
+              <w:left w:w="65525" w:type="dxa"/>
             </w:tcMar>
             <w:vAlign w:val="center"/>
           </w:tcPr>
@@ -10410,7 +10226,7 @@
         </w:trPr>
         <w:tc>
           <w:tcPr>
-            <w:tcW w:w="2542" w:type="dxa"/>
+            <w:tcW w:w="2541" w:type="dxa"/>
             <w:tcBorders>
               <w:top w:val="single" w:sz="8" w:space="0" w:color="000001"/>
               <w:left w:val="single" w:sz="8" w:space="0" w:color="000001"/>
@@ -10421,7 +10237,7 @@
             </w:tcBorders>
             <w:shd w:fill="FFFFFF" w:val="clear"/>
             <w:tcMar>
-              <w:left w:w="-2" w:type="dxa"/>
+              <w:left w:w="65525" w:type="dxa"/>
             </w:tcMar>
             <w:vAlign w:val="center"/>
           </w:tcPr>
@@ -10458,7 +10274,7 @@
             </w:tcBorders>
             <w:shd w:fill="FFFFFF" w:val="clear"/>
             <w:tcMar>
-              <w:left w:w="-2" w:type="dxa"/>
+              <w:left w:w="65525" w:type="dxa"/>
             </w:tcMar>
             <w:vAlign w:val="center"/>
           </w:tcPr>
@@ -10495,7 +10311,7 @@
             </w:tcBorders>
             <w:shd w:fill="FFFFFF" w:val="clear"/>
             <w:tcMar>
-              <w:left w:w="-2" w:type="dxa"/>
+              <w:left w:w="65525" w:type="dxa"/>
             </w:tcMar>
             <w:vAlign w:val="center"/>
           </w:tcPr>
@@ -10521,7 +10337,7 @@
         </w:tc>
         <w:tc>
           <w:tcPr>
-            <w:tcW w:w="2983" w:type="dxa"/>
+            <w:tcW w:w="2984" w:type="dxa"/>
             <w:tcBorders>
               <w:top w:val="single" w:sz="8" w:space="0" w:color="000001"/>
               <w:left w:val="single" w:sz="8" w:space="0" w:color="000001"/>
@@ -10532,7 +10348,7 @@
             </w:tcBorders>
             <w:shd w:fill="FFFFFF" w:val="clear"/>
             <w:tcMar>
-              <w:left w:w="-2" w:type="dxa"/>
+              <w:left w:w="65525" w:type="dxa"/>
             </w:tcMar>
             <w:vAlign w:val="center"/>
           </w:tcPr>
@@ -10564,7 +10380,7 @@
         </w:trPr>
         <w:tc>
           <w:tcPr>
-            <w:tcW w:w="2542" w:type="dxa"/>
+            <w:tcW w:w="2541" w:type="dxa"/>
             <w:tcBorders>
               <w:top w:val="single" w:sz="8" w:space="0" w:color="000001"/>
               <w:left w:val="single" w:sz="8" w:space="0" w:color="000001"/>
@@ -10575,7 +10391,7 @@
             </w:tcBorders>
             <w:shd w:fill="FFFFFF" w:val="clear"/>
             <w:tcMar>
-              <w:left w:w="-2" w:type="dxa"/>
+              <w:left w:w="65525" w:type="dxa"/>
             </w:tcMar>
             <w:vAlign w:val="center"/>
           </w:tcPr>
@@ -10612,7 +10428,7 @@
             </w:tcBorders>
             <w:shd w:fill="FFFFFF" w:val="clear"/>
             <w:tcMar>
-              <w:left w:w="-2" w:type="dxa"/>
+              <w:left w:w="65525" w:type="dxa"/>
             </w:tcMar>
             <w:vAlign w:val="center"/>
           </w:tcPr>
@@ -10649,7 +10465,7 @@
             </w:tcBorders>
             <w:shd w:fill="FFFFFF" w:val="clear"/>
             <w:tcMar>
-              <w:left w:w="-2" w:type="dxa"/>
+              <w:left w:w="65525" w:type="dxa"/>
             </w:tcMar>
             <w:vAlign w:val="center"/>
           </w:tcPr>
@@ -10675,7 +10491,7 @@
         </w:tc>
         <w:tc>
           <w:tcPr>
-            <w:tcW w:w="2983" w:type="dxa"/>
+            <w:tcW w:w="2984" w:type="dxa"/>
             <w:tcBorders>
               <w:top w:val="single" w:sz="8" w:space="0" w:color="000001"/>
               <w:left w:val="single" w:sz="8" w:space="0" w:color="000001"/>
@@ -10686,7 +10502,7 @@
             </w:tcBorders>
             <w:shd w:fill="FFFFFF" w:val="clear"/>
             <w:tcMar>
-              <w:left w:w="-2" w:type="dxa"/>
+              <w:left w:w="65525" w:type="dxa"/>
             </w:tcMar>
             <w:vAlign w:val="center"/>
           </w:tcPr>
@@ -10718,7 +10534,7 @@
         </w:trPr>
         <w:tc>
           <w:tcPr>
-            <w:tcW w:w="2542" w:type="dxa"/>
+            <w:tcW w:w="2541" w:type="dxa"/>
             <w:tcBorders>
               <w:top w:val="single" w:sz="8" w:space="0" w:color="000001"/>
               <w:left w:val="single" w:sz="8" w:space="0" w:color="000001"/>
@@ -10729,7 +10545,7 @@
             </w:tcBorders>
             <w:shd w:fill="FFFFFF" w:val="clear"/>
             <w:tcMar>
-              <w:left w:w="-2" w:type="dxa"/>
+              <w:left w:w="65525" w:type="dxa"/>
             </w:tcMar>
             <w:vAlign w:val="center"/>
           </w:tcPr>
@@ -10766,7 +10582,7 @@
             </w:tcBorders>
             <w:shd w:fill="FFFFFF" w:val="clear"/>
             <w:tcMar>
-              <w:left w:w="-2" w:type="dxa"/>
+              <w:left w:w="65525" w:type="dxa"/>
             </w:tcMar>
             <w:vAlign w:val="center"/>
           </w:tcPr>
@@ -10803,7 +10619,7 @@
             </w:tcBorders>
             <w:shd w:fill="FFFFFF" w:val="clear"/>
             <w:tcMar>
-              <w:left w:w="-2" w:type="dxa"/>
+              <w:left w:w="65525" w:type="dxa"/>
             </w:tcMar>
             <w:vAlign w:val="center"/>
           </w:tcPr>
@@ -10829,7 +10645,7 @@
         </w:tc>
         <w:tc>
           <w:tcPr>
-            <w:tcW w:w="2983" w:type="dxa"/>
+            <w:tcW w:w="2984" w:type="dxa"/>
             <w:tcBorders>
               <w:top w:val="single" w:sz="8" w:space="0" w:color="000001"/>
               <w:left w:val="single" w:sz="8" w:space="0" w:color="000001"/>
@@ -10840,7 +10656,7 @@
             </w:tcBorders>
             <w:shd w:fill="FFFFFF" w:val="clear"/>
             <w:tcMar>
-              <w:left w:w="-2" w:type="dxa"/>
+              <w:left w:w="65525" w:type="dxa"/>
             </w:tcMar>
             <w:vAlign w:val="center"/>
           </w:tcPr>
@@ -10872,7 +10688,7 @@
         </w:trPr>
         <w:tc>
           <w:tcPr>
-            <w:tcW w:w="2542" w:type="dxa"/>
+            <w:tcW w:w="2541" w:type="dxa"/>
             <w:tcBorders>
               <w:top w:val="single" w:sz="8" w:space="0" w:color="000001"/>
               <w:left w:val="single" w:sz="8" w:space="0" w:color="000001"/>
@@ -10883,7 +10699,7 @@
             </w:tcBorders>
             <w:shd w:fill="FFFFFF" w:val="clear"/>
             <w:tcMar>
-              <w:left w:w="-2" w:type="dxa"/>
+              <w:left w:w="65525" w:type="dxa"/>
             </w:tcMar>
             <w:vAlign w:val="center"/>
           </w:tcPr>
@@ -10920,7 +10736,7 @@
             </w:tcBorders>
             <w:shd w:fill="FFFFFF" w:val="clear"/>
             <w:tcMar>
-              <w:left w:w="-2" w:type="dxa"/>
+              <w:left w:w="65525" w:type="dxa"/>
             </w:tcMar>
             <w:vAlign w:val="center"/>
           </w:tcPr>
@@ -10957,7 +10773,7 @@
             </w:tcBorders>
             <w:shd w:fill="FFFFFF" w:val="clear"/>
             <w:tcMar>
-              <w:left w:w="-2" w:type="dxa"/>
+              <w:left w:w="65525" w:type="dxa"/>
             </w:tcMar>
             <w:vAlign w:val="center"/>
           </w:tcPr>
@@ -10983,7 +10799,7 @@
         </w:tc>
         <w:tc>
           <w:tcPr>
-            <w:tcW w:w="2983" w:type="dxa"/>
+            <w:tcW w:w="2984" w:type="dxa"/>
             <w:tcBorders>
               <w:top w:val="single" w:sz="8" w:space="0" w:color="000001"/>
               <w:left w:val="single" w:sz="8" w:space="0" w:color="000001"/>
@@ -10994,7 +10810,7 @@
             </w:tcBorders>
             <w:shd w:fill="FFFFFF" w:val="clear"/>
             <w:tcMar>
-              <w:left w:w="-2" w:type="dxa"/>
+              <w:left w:w="65525" w:type="dxa"/>
             </w:tcMar>
             <w:vAlign w:val="center"/>
           </w:tcPr>
@@ -11026,7 +10842,7 @@
         </w:trPr>
         <w:tc>
           <w:tcPr>
-            <w:tcW w:w="2542" w:type="dxa"/>
+            <w:tcW w:w="2541" w:type="dxa"/>
             <w:tcBorders>
               <w:top w:val="single" w:sz="8" w:space="0" w:color="000001"/>
               <w:left w:val="single" w:sz="8" w:space="0" w:color="000001"/>
@@ -11037,7 +10853,7 @@
             </w:tcBorders>
             <w:shd w:fill="FFFFFF" w:val="clear"/>
             <w:tcMar>
-              <w:left w:w="-2" w:type="dxa"/>
+              <w:left w:w="65525" w:type="dxa"/>
             </w:tcMar>
             <w:vAlign w:val="center"/>
           </w:tcPr>
@@ -11074,7 +10890,7 @@
             </w:tcBorders>
             <w:shd w:fill="FFFFFF" w:val="clear"/>
             <w:tcMar>
-              <w:left w:w="-2" w:type="dxa"/>
+              <w:left w:w="65525" w:type="dxa"/>
             </w:tcMar>
             <w:vAlign w:val="center"/>
           </w:tcPr>
@@ -11111,7 +10927,7 @@
             </w:tcBorders>
             <w:shd w:fill="FFFFFF" w:val="clear"/>
             <w:tcMar>
-              <w:left w:w="-2" w:type="dxa"/>
+              <w:left w:w="65525" w:type="dxa"/>
             </w:tcMar>
             <w:vAlign w:val="center"/>
           </w:tcPr>
@@ -11137,7 +10953,7 @@
         </w:tc>
         <w:tc>
           <w:tcPr>
-            <w:tcW w:w="2983" w:type="dxa"/>
+            <w:tcW w:w="2984" w:type="dxa"/>
             <w:tcBorders>
               <w:top w:val="single" w:sz="8" w:space="0" w:color="000001"/>
               <w:left w:val="single" w:sz="8" w:space="0" w:color="000001"/>
@@ -11148,7 +10964,7 @@
             </w:tcBorders>
             <w:shd w:fill="FFFFFF" w:val="clear"/>
             <w:tcMar>
-              <w:left w:w="-2" w:type="dxa"/>
+              <w:left w:w="65525" w:type="dxa"/>
             </w:tcMar>
             <w:vAlign w:val="center"/>
           </w:tcPr>
@@ -11180,7 +10996,7 @@
         </w:trPr>
         <w:tc>
           <w:tcPr>
-            <w:tcW w:w="2542" w:type="dxa"/>
+            <w:tcW w:w="2541" w:type="dxa"/>
             <w:tcBorders>
               <w:top w:val="single" w:sz="8" w:space="0" w:color="000001"/>
               <w:left w:val="single" w:sz="8" w:space="0" w:color="000001"/>
@@ -11191,7 +11007,7 @@
             </w:tcBorders>
             <w:shd w:fill="FFFFFF" w:val="clear"/>
             <w:tcMar>
-              <w:left w:w="-2" w:type="dxa"/>
+              <w:left w:w="65525" w:type="dxa"/>
             </w:tcMar>
             <w:vAlign w:val="center"/>
           </w:tcPr>
@@ -11228,7 +11044,7 @@
             </w:tcBorders>
             <w:shd w:fill="FFFFFF" w:val="clear"/>
             <w:tcMar>
-              <w:left w:w="-2" w:type="dxa"/>
+              <w:left w:w="65525" w:type="dxa"/>
             </w:tcMar>
             <w:vAlign w:val="center"/>
           </w:tcPr>
@@ -11265,7 +11081,7 @@
             </w:tcBorders>
             <w:shd w:fill="FFFFFF" w:val="clear"/>
             <w:tcMar>
-              <w:left w:w="-2" w:type="dxa"/>
+              <w:left w:w="65525" w:type="dxa"/>
             </w:tcMar>
             <w:vAlign w:val="center"/>
           </w:tcPr>
@@ -11291,7 +11107,7 @@
         </w:tc>
         <w:tc>
           <w:tcPr>
-            <w:tcW w:w="2983" w:type="dxa"/>
+            <w:tcW w:w="2984" w:type="dxa"/>
             <w:tcBorders>
               <w:top w:val="single" w:sz="8" w:space="0" w:color="000001"/>
               <w:left w:val="single" w:sz="8" w:space="0" w:color="000001"/>
@@ -11302,7 +11118,7 @@
             </w:tcBorders>
             <w:shd w:fill="FFFFFF" w:val="clear"/>
             <w:tcMar>
-              <w:left w:w="-2" w:type="dxa"/>
+              <w:left w:w="65525" w:type="dxa"/>
             </w:tcMar>
             <w:vAlign w:val="center"/>
           </w:tcPr>
@@ -11334,7 +11150,7 @@
         </w:trPr>
         <w:tc>
           <w:tcPr>
-            <w:tcW w:w="2542" w:type="dxa"/>
+            <w:tcW w:w="2541" w:type="dxa"/>
             <w:tcBorders>
               <w:top w:val="single" w:sz="8" w:space="0" w:color="000001"/>
               <w:left w:val="single" w:sz="8" w:space="0" w:color="000001"/>
@@ -11345,7 +11161,7 @@
             </w:tcBorders>
             <w:shd w:fill="FFFFFF" w:val="clear"/>
             <w:tcMar>
-              <w:left w:w="-2" w:type="dxa"/>
+              <w:left w:w="65525" w:type="dxa"/>
             </w:tcMar>
             <w:vAlign w:val="center"/>
           </w:tcPr>
@@ -11382,7 +11198,7 @@
             </w:tcBorders>
             <w:shd w:fill="FFFFFF" w:val="clear"/>
             <w:tcMar>
-              <w:left w:w="-2" w:type="dxa"/>
+              <w:left w:w="65525" w:type="dxa"/>
             </w:tcMar>
             <w:vAlign w:val="center"/>
           </w:tcPr>
@@ -11419,7 +11235,7 @@
             </w:tcBorders>
             <w:shd w:fill="FFFFFF" w:val="clear"/>
             <w:tcMar>
-              <w:left w:w="-2" w:type="dxa"/>
+              <w:left w:w="65525" w:type="dxa"/>
             </w:tcMar>
             <w:vAlign w:val="center"/>
           </w:tcPr>
@@ -11445,7 +11261,7 @@
         </w:tc>
         <w:tc>
           <w:tcPr>
-            <w:tcW w:w="2983" w:type="dxa"/>
+            <w:tcW w:w="2984" w:type="dxa"/>
             <w:tcBorders>
               <w:top w:val="single" w:sz="8" w:space="0" w:color="000001"/>
               <w:left w:val="single" w:sz="8" w:space="0" w:color="000001"/>
@@ -11456,7 +11272,7 @@
             </w:tcBorders>
             <w:shd w:fill="FFFFFF" w:val="clear"/>
             <w:tcMar>
-              <w:left w:w="-2" w:type="dxa"/>
+              <w:left w:w="65525" w:type="dxa"/>
             </w:tcMar>
             <w:vAlign w:val="center"/>
           </w:tcPr>
@@ -11488,7 +11304,7 @@
         </w:trPr>
         <w:tc>
           <w:tcPr>
-            <w:tcW w:w="2542" w:type="dxa"/>
+            <w:tcW w:w="2541" w:type="dxa"/>
             <w:tcBorders>
               <w:top w:val="single" w:sz="8" w:space="0" w:color="000001"/>
               <w:left w:val="single" w:sz="8" w:space="0" w:color="000001"/>
@@ -11499,7 +11315,7 @@
             </w:tcBorders>
             <w:shd w:fill="FFFFFF" w:val="clear"/>
             <w:tcMar>
-              <w:left w:w="-2" w:type="dxa"/>
+              <w:left w:w="65525" w:type="dxa"/>
             </w:tcMar>
             <w:vAlign w:val="center"/>
           </w:tcPr>
@@ -11536,7 +11352,7 @@
             </w:tcBorders>
             <w:shd w:fill="FFFFFF" w:val="clear"/>
             <w:tcMar>
-              <w:left w:w="-2" w:type="dxa"/>
+              <w:left w:w="65525" w:type="dxa"/>
             </w:tcMar>
             <w:vAlign w:val="center"/>
           </w:tcPr>
@@ -11573,7 +11389,7 @@
             </w:tcBorders>
             <w:shd w:fill="FFFFFF" w:val="clear"/>
             <w:tcMar>
-              <w:left w:w="-2" w:type="dxa"/>
+              <w:left w:w="65525" w:type="dxa"/>
             </w:tcMar>
             <w:vAlign w:val="center"/>
           </w:tcPr>
@@ -11599,7 +11415,7 @@
         </w:tc>
         <w:tc>
           <w:tcPr>
-            <w:tcW w:w="2983" w:type="dxa"/>
+            <w:tcW w:w="2984" w:type="dxa"/>
             <w:tcBorders>
               <w:top w:val="single" w:sz="8" w:space="0" w:color="000001"/>
               <w:left w:val="single" w:sz="8" w:space="0" w:color="000001"/>
@@ -11610,7 +11426,7 @@
             </w:tcBorders>
             <w:shd w:fill="FFFFFF" w:val="clear"/>
             <w:tcMar>
-              <w:left w:w="-2" w:type="dxa"/>
+              <w:left w:w="65525" w:type="dxa"/>
             </w:tcMar>
             <w:vAlign w:val="center"/>
           </w:tcPr>
@@ -11642,7 +11458,7 @@
         </w:trPr>
         <w:tc>
           <w:tcPr>
-            <w:tcW w:w="2542" w:type="dxa"/>
+            <w:tcW w:w="2541" w:type="dxa"/>
             <w:tcBorders>
               <w:top w:val="single" w:sz="8" w:space="0" w:color="000001"/>
               <w:left w:val="single" w:sz="8" w:space="0" w:color="000001"/>
@@ -11653,7 +11469,7 @@
             </w:tcBorders>
             <w:shd w:fill="FFFFFF" w:val="clear"/>
             <w:tcMar>
-              <w:left w:w="-2" w:type="dxa"/>
+              <w:left w:w="65525" w:type="dxa"/>
             </w:tcMar>
             <w:vAlign w:val="center"/>
           </w:tcPr>
@@ -11690,7 +11506,7 @@
             </w:tcBorders>
             <w:shd w:fill="FFFFFF" w:val="clear"/>
             <w:tcMar>
-              <w:left w:w="-2" w:type="dxa"/>
+              <w:left w:w="65525" w:type="dxa"/>
             </w:tcMar>
             <w:vAlign w:val="center"/>
           </w:tcPr>
@@ -11727,7 +11543,7 @@
             </w:tcBorders>
             <w:shd w:fill="FFFFFF" w:val="clear"/>
             <w:tcMar>
-              <w:left w:w="-2" w:type="dxa"/>
+              <w:left w:w="65525" w:type="dxa"/>
             </w:tcMar>
             <w:vAlign w:val="center"/>
           </w:tcPr>
@@ -11753,7 +11569,7 @@
         </w:tc>
         <w:tc>
           <w:tcPr>
-            <w:tcW w:w="2983" w:type="dxa"/>
+            <w:tcW w:w="2984" w:type="dxa"/>
             <w:tcBorders>
               <w:top w:val="single" w:sz="8" w:space="0" w:color="000001"/>
               <w:left w:val="single" w:sz="8" w:space="0" w:color="000001"/>
@@ -11764,7 +11580,7 @@
             </w:tcBorders>
             <w:shd w:fill="FFFFFF" w:val="clear"/>
             <w:tcMar>
-              <w:left w:w="-2" w:type="dxa"/>
+              <w:left w:w="65525" w:type="dxa"/>
             </w:tcMar>
             <w:vAlign w:val="center"/>
           </w:tcPr>
@@ -11796,7 +11612,7 @@
         </w:trPr>
         <w:tc>
           <w:tcPr>
-            <w:tcW w:w="2542" w:type="dxa"/>
+            <w:tcW w:w="2541" w:type="dxa"/>
             <w:tcBorders>
               <w:top w:val="single" w:sz="8" w:space="0" w:color="000001"/>
               <w:left w:val="single" w:sz="8" w:space="0" w:color="000001"/>
@@ -11807,7 +11623,7 @@
             </w:tcBorders>
             <w:shd w:fill="FFFFFF" w:val="clear"/>
             <w:tcMar>
-              <w:left w:w="-2" w:type="dxa"/>
+              <w:left w:w="65525" w:type="dxa"/>
             </w:tcMar>
             <w:vAlign w:val="center"/>
           </w:tcPr>
@@ -11844,7 +11660,7 @@
             </w:tcBorders>
             <w:shd w:fill="FFFFFF" w:val="clear"/>
             <w:tcMar>
-              <w:left w:w="-2" w:type="dxa"/>
+              <w:left w:w="65525" w:type="dxa"/>
             </w:tcMar>
             <w:vAlign w:val="center"/>
           </w:tcPr>
@@ -11881,7 +11697,7 @@
             </w:tcBorders>
             <w:shd w:fill="FFFFFF" w:val="clear"/>
             <w:tcMar>
-              <w:left w:w="-2" w:type="dxa"/>
+              <w:left w:w="65525" w:type="dxa"/>
             </w:tcMar>
             <w:vAlign w:val="center"/>
           </w:tcPr>
@@ -11907,7 +11723,7 @@
         </w:tc>
         <w:tc>
           <w:tcPr>
-            <w:tcW w:w="2983" w:type="dxa"/>
+            <w:tcW w:w="2984" w:type="dxa"/>
             <w:tcBorders>
               <w:top w:val="single" w:sz="8" w:space="0" w:color="000001"/>
               <w:left w:val="single" w:sz="8" w:space="0" w:color="000001"/>
@@ -11918,7 +11734,7 @@
             </w:tcBorders>
             <w:shd w:fill="FFFFFF" w:val="clear"/>
             <w:tcMar>
-              <w:left w:w="-2" w:type="dxa"/>
+              <w:left w:w="65525" w:type="dxa"/>
             </w:tcMar>
             <w:vAlign w:val="center"/>
           </w:tcPr>
@@ -11950,7 +11766,7 @@
         </w:trPr>
         <w:tc>
           <w:tcPr>
-            <w:tcW w:w="2542" w:type="dxa"/>
+            <w:tcW w:w="2541" w:type="dxa"/>
             <w:tcBorders>
               <w:top w:val="single" w:sz="8" w:space="0" w:color="000001"/>
               <w:left w:val="single" w:sz="8" w:space="0" w:color="000001"/>
@@ -11961,7 +11777,7 @@
             </w:tcBorders>
             <w:shd w:fill="FFFFFF" w:val="clear"/>
             <w:tcMar>
-              <w:left w:w="-2" w:type="dxa"/>
+              <w:left w:w="65525" w:type="dxa"/>
             </w:tcMar>
             <w:vAlign w:val="center"/>
           </w:tcPr>
@@ -11998,7 +11814,7 @@
             </w:tcBorders>
             <w:shd w:fill="FFFFFF" w:val="clear"/>
             <w:tcMar>
-              <w:left w:w="-2" w:type="dxa"/>
+              <w:left w:w="65525" w:type="dxa"/>
             </w:tcMar>
             <w:vAlign w:val="center"/>
           </w:tcPr>
@@ -12035,7 +11851,7 @@
             </w:tcBorders>
             <w:shd w:fill="FFFFFF" w:val="clear"/>
             <w:tcMar>
-              <w:left w:w="-2" w:type="dxa"/>
+              <w:left w:w="65525" w:type="dxa"/>
             </w:tcMar>
             <w:vAlign w:val="center"/>
           </w:tcPr>
@@ -12061,7 +11877,7 @@
         </w:tc>
         <w:tc>
           <w:tcPr>
-            <w:tcW w:w="2983" w:type="dxa"/>
+            <w:tcW w:w="2984" w:type="dxa"/>
             <w:tcBorders>
               <w:top w:val="single" w:sz="8" w:space="0" w:color="000001"/>
               <w:left w:val="single" w:sz="8" w:space="0" w:color="000001"/>
@@ -12072,7 +11888,7 @@
             </w:tcBorders>
             <w:shd w:fill="FFFFFF" w:val="clear"/>
             <w:tcMar>
-              <w:left w:w="-2" w:type="dxa"/>
+              <w:left w:w="65525" w:type="dxa"/>
             </w:tcMar>
             <w:vAlign w:val="center"/>
           </w:tcPr>
@@ -12104,7 +11920,7 @@
         </w:trPr>
         <w:tc>
           <w:tcPr>
-            <w:tcW w:w="2542" w:type="dxa"/>
+            <w:tcW w:w="2541" w:type="dxa"/>
             <w:tcBorders>
               <w:top w:val="single" w:sz="8" w:space="0" w:color="000001"/>
               <w:left w:val="single" w:sz="8" w:space="0" w:color="000001"/>
@@ -12115,7 +11931,7 @@
             </w:tcBorders>
             <w:shd w:fill="FFFFFF" w:val="clear"/>
             <w:tcMar>
-              <w:left w:w="-2" w:type="dxa"/>
+              <w:left w:w="65525" w:type="dxa"/>
             </w:tcMar>
             <w:vAlign w:val="center"/>
           </w:tcPr>
@@ -12152,7 +11968,7 @@
             </w:tcBorders>
             <w:shd w:fill="FFFFFF" w:val="clear"/>
             <w:tcMar>
-              <w:left w:w="-2" w:type="dxa"/>
+              <w:left w:w="65525" w:type="dxa"/>
             </w:tcMar>
             <w:vAlign w:val="center"/>
           </w:tcPr>
@@ -12189,7 +12005,7 @@
             </w:tcBorders>
             <w:shd w:fill="FFFFFF" w:val="clear"/>
             <w:tcMar>
-              <w:left w:w="-2" w:type="dxa"/>
+              <w:left w:w="65525" w:type="dxa"/>
             </w:tcMar>
             <w:vAlign w:val="center"/>
           </w:tcPr>
@@ -12215,7 +12031,7 @@
         </w:tc>
         <w:tc>
           <w:tcPr>
-            <w:tcW w:w="2983" w:type="dxa"/>
+            <w:tcW w:w="2984" w:type="dxa"/>
             <w:tcBorders>
               <w:top w:val="single" w:sz="8" w:space="0" w:color="000001"/>
               <w:left w:val="single" w:sz="8" w:space="0" w:color="000001"/>
@@ -12226,7 +12042,7 @@
             </w:tcBorders>
             <w:shd w:fill="FFFFFF" w:val="clear"/>
             <w:tcMar>
-              <w:left w:w="-2" w:type="dxa"/>
+              <w:left w:w="65525" w:type="dxa"/>
             </w:tcMar>
             <w:vAlign w:val="center"/>
           </w:tcPr>
@@ -12258,7 +12074,7 @@
         </w:trPr>
         <w:tc>
           <w:tcPr>
-            <w:tcW w:w="2542" w:type="dxa"/>
+            <w:tcW w:w="2541" w:type="dxa"/>
             <w:tcBorders>
               <w:top w:val="single" w:sz="8" w:space="0" w:color="000001"/>
               <w:left w:val="single" w:sz="8" w:space="0" w:color="000001"/>
@@ -12269,7 +12085,7 @@
             </w:tcBorders>
             <w:shd w:fill="FFFFFF" w:val="clear"/>
             <w:tcMar>
-              <w:left w:w="-2" w:type="dxa"/>
+              <w:left w:w="65525" w:type="dxa"/>
             </w:tcMar>
             <w:vAlign w:val="center"/>
           </w:tcPr>
@@ -12306,7 +12122,7 @@
             </w:tcBorders>
             <w:shd w:fill="FFFFFF" w:val="clear"/>
             <w:tcMar>
-              <w:left w:w="-2" w:type="dxa"/>
+              <w:left w:w="65525" w:type="dxa"/>
             </w:tcMar>
             <w:vAlign w:val="center"/>
           </w:tcPr>
@@ -12343,7 +12159,7 @@
             </w:tcBorders>
             <w:shd w:fill="FFFFFF" w:val="clear"/>
             <w:tcMar>
-              <w:left w:w="-2" w:type="dxa"/>
+              <w:left w:w="65525" w:type="dxa"/>
             </w:tcMar>
             <w:vAlign w:val="center"/>
           </w:tcPr>
@@ -12369,7 +12185,7 @@
         </w:tc>
         <w:tc>
           <w:tcPr>
-            <w:tcW w:w="2983" w:type="dxa"/>
+            <w:tcW w:w="2984" w:type="dxa"/>
             <w:tcBorders>
               <w:top w:val="single" w:sz="8" w:space="0" w:color="000001"/>
               <w:left w:val="single" w:sz="8" w:space="0" w:color="000001"/>
@@ -12380,7 +12196,7 @@
             </w:tcBorders>
             <w:shd w:fill="FFFFFF" w:val="clear"/>
             <w:tcMar>
-              <w:left w:w="-2" w:type="dxa"/>
+              <w:left w:w="65525" w:type="dxa"/>
             </w:tcMar>
             <w:vAlign w:val="center"/>
           </w:tcPr>
@@ -12412,7 +12228,7 @@
         </w:trPr>
         <w:tc>
           <w:tcPr>
-            <w:tcW w:w="2542" w:type="dxa"/>
+            <w:tcW w:w="2541" w:type="dxa"/>
             <w:tcBorders>
               <w:top w:val="single" w:sz="8" w:space="0" w:color="000001"/>
               <w:left w:val="single" w:sz="8" w:space="0" w:color="000001"/>
@@ -12423,7 +12239,7 @@
             </w:tcBorders>
             <w:shd w:fill="FFFFFF" w:val="clear"/>
             <w:tcMar>
-              <w:left w:w="-2" w:type="dxa"/>
+              <w:left w:w="65525" w:type="dxa"/>
             </w:tcMar>
             <w:vAlign w:val="center"/>
           </w:tcPr>
@@ -12460,7 +12276,7 @@
             </w:tcBorders>
             <w:shd w:fill="FFFFFF" w:val="clear"/>
             <w:tcMar>
-              <w:left w:w="-2" w:type="dxa"/>
+              <w:left w:w="65525" w:type="dxa"/>
             </w:tcMar>
             <w:vAlign w:val="center"/>
           </w:tcPr>
@@ -12497,7 +12313,7 @@
             </w:tcBorders>
             <w:shd w:fill="FFFFFF" w:val="clear"/>
             <w:tcMar>
-              <w:left w:w="-2" w:type="dxa"/>
+              <w:left w:w="65525" w:type="dxa"/>
             </w:tcMar>
             <w:vAlign w:val="center"/>
           </w:tcPr>
@@ -12523,7 +12339,7 @@
         </w:tc>
         <w:tc>
           <w:tcPr>
-            <w:tcW w:w="2983" w:type="dxa"/>
+            <w:tcW w:w="2984" w:type="dxa"/>
             <w:tcBorders>
               <w:top w:val="single" w:sz="8" w:space="0" w:color="000001"/>
               <w:left w:val="single" w:sz="8" w:space="0" w:color="000001"/>
@@ -12534,7 +12350,7 @@
             </w:tcBorders>
             <w:shd w:fill="FFFFFF" w:val="clear"/>
             <w:tcMar>
-              <w:left w:w="-2" w:type="dxa"/>
+              <w:left w:w="65525" w:type="dxa"/>
             </w:tcMar>
             <w:vAlign w:val="center"/>
           </w:tcPr>
@@ -12566,7 +12382,7 @@
         </w:trPr>
         <w:tc>
           <w:tcPr>
-            <w:tcW w:w="2542" w:type="dxa"/>
+            <w:tcW w:w="2541" w:type="dxa"/>
             <w:tcBorders>
               <w:top w:val="single" w:sz="8" w:space="0" w:color="000001"/>
               <w:left w:val="single" w:sz="8" w:space="0" w:color="000001"/>
@@ -12577,7 +12393,7 @@
             </w:tcBorders>
             <w:shd w:fill="FFFFFF" w:val="clear"/>
             <w:tcMar>
-              <w:left w:w="-2" w:type="dxa"/>
+              <w:left w:w="65525" w:type="dxa"/>
             </w:tcMar>
             <w:vAlign w:val="center"/>
           </w:tcPr>
@@ -12614,7 +12430,7 @@
             </w:tcBorders>
             <w:shd w:fill="FFFFFF" w:val="clear"/>
             <w:tcMar>
-              <w:left w:w="-2" w:type="dxa"/>
+              <w:left w:w="65525" w:type="dxa"/>
             </w:tcMar>
             <w:vAlign w:val="center"/>
           </w:tcPr>
@@ -12651,7 +12467,7 @@
             </w:tcBorders>
             <w:shd w:fill="FFFFFF" w:val="clear"/>
             <w:tcMar>
-              <w:left w:w="-2" w:type="dxa"/>
+              <w:left w:w="65525" w:type="dxa"/>
             </w:tcMar>
             <w:vAlign w:val="center"/>
           </w:tcPr>
@@ -12677,7 +12493,7 @@
         </w:tc>
         <w:tc>
           <w:tcPr>
-            <w:tcW w:w="2983" w:type="dxa"/>
+            <w:tcW w:w="2984" w:type="dxa"/>
             <w:tcBorders>
               <w:top w:val="single" w:sz="8" w:space="0" w:color="000001"/>
               <w:left w:val="single" w:sz="8" w:space="0" w:color="000001"/>
@@ -12688,7 +12504,7 @@
             </w:tcBorders>
             <w:shd w:fill="FFFFFF" w:val="clear"/>
             <w:tcMar>
-              <w:left w:w="-2" w:type="dxa"/>
+              <w:left w:w="65525" w:type="dxa"/>
             </w:tcMar>
             <w:vAlign w:val="center"/>
           </w:tcPr>
@@ -12720,7 +12536,7 @@
         </w:trPr>
         <w:tc>
           <w:tcPr>
-            <w:tcW w:w="2542" w:type="dxa"/>
+            <w:tcW w:w="2541" w:type="dxa"/>
             <w:tcBorders>
               <w:top w:val="single" w:sz="8" w:space="0" w:color="000001"/>
               <w:left w:val="single" w:sz="8" w:space="0" w:color="000001"/>
@@ -12731,7 +12547,7 @@
             </w:tcBorders>
             <w:shd w:fill="FFFFFF" w:val="clear"/>
             <w:tcMar>
-              <w:left w:w="-2" w:type="dxa"/>
+              <w:left w:w="65525" w:type="dxa"/>
             </w:tcMar>
             <w:vAlign w:val="center"/>
           </w:tcPr>
@@ -12768,7 +12584,7 @@
             </w:tcBorders>
             <w:shd w:fill="FFFFFF" w:val="clear"/>
             <w:tcMar>
-              <w:left w:w="-2" w:type="dxa"/>
+              <w:left w:w="65525" w:type="dxa"/>
             </w:tcMar>
             <w:vAlign w:val="center"/>
           </w:tcPr>
@@ -12805,7 +12621,7 @@
             </w:tcBorders>
             <w:shd w:fill="FFFFFF" w:val="clear"/>
             <w:tcMar>
-              <w:left w:w="-2" w:type="dxa"/>
+              <w:left w:w="65525" w:type="dxa"/>
             </w:tcMar>
             <w:vAlign w:val="center"/>
           </w:tcPr>
@@ -12831,7 +12647,7 @@
         </w:tc>
         <w:tc>
           <w:tcPr>
-            <w:tcW w:w="2983" w:type="dxa"/>
+            <w:tcW w:w="2984" w:type="dxa"/>
             <w:tcBorders>
               <w:top w:val="single" w:sz="8" w:space="0" w:color="000001"/>
               <w:left w:val="single" w:sz="8" w:space="0" w:color="000001"/>
@@ -12842,7 +12658,7 @@
             </w:tcBorders>
             <w:shd w:fill="FFFFFF" w:val="clear"/>
             <w:tcMar>
-              <w:left w:w="-2" w:type="dxa"/>
+              <w:left w:w="65525" w:type="dxa"/>
             </w:tcMar>
             <w:vAlign w:val="center"/>
           </w:tcPr>
@@ -12874,7 +12690,7 @@
         </w:trPr>
         <w:tc>
           <w:tcPr>
-            <w:tcW w:w="2542" w:type="dxa"/>
+            <w:tcW w:w="2541" w:type="dxa"/>
             <w:tcBorders>
               <w:top w:val="single" w:sz="8" w:space="0" w:color="000001"/>
               <w:left w:val="single" w:sz="8" w:space="0" w:color="000001"/>
@@ -12885,7 +12701,7 @@
             </w:tcBorders>
             <w:shd w:fill="FFFFFF" w:val="clear"/>
             <w:tcMar>
-              <w:left w:w="-2" w:type="dxa"/>
+              <w:left w:w="65525" w:type="dxa"/>
             </w:tcMar>
             <w:vAlign w:val="center"/>
           </w:tcPr>
@@ -12922,7 +12738,7 @@
             </w:tcBorders>
             <w:shd w:fill="FFFFFF" w:val="clear"/>
             <w:tcMar>
-              <w:left w:w="-2" w:type="dxa"/>
+              <w:left w:w="65525" w:type="dxa"/>
             </w:tcMar>
             <w:vAlign w:val="center"/>
           </w:tcPr>
@@ -12959,7 +12775,7 @@
             </w:tcBorders>
             <w:shd w:fill="FFFFFF" w:val="clear"/>
             <w:tcMar>
-              <w:left w:w="-2" w:type="dxa"/>
+              <w:left w:w="65525" w:type="dxa"/>
             </w:tcMar>
             <w:vAlign w:val="center"/>
           </w:tcPr>
@@ -12985,7 +12801,7 @@
         </w:tc>
         <w:tc>
           <w:tcPr>
-            <w:tcW w:w="2983" w:type="dxa"/>
+            <w:tcW w:w="2984" w:type="dxa"/>
             <w:tcBorders>
               <w:top w:val="single" w:sz="8" w:space="0" w:color="000001"/>
               <w:left w:val="single" w:sz="8" w:space="0" w:color="000001"/>
@@ -12996,7 +12812,7 @@
             </w:tcBorders>
             <w:shd w:fill="FFFFFF" w:val="clear"/>
             <w:tcMar>
-              <w:left w:w="-2" w:type="dxa"/>
+              <w:left w:w="65525" w:type="dxa"/>
             </w:tcMar>
             <w:vAlign w:val="center"/>
           </w:tcPr>
@@ -13028,7 +12844,7 @@
         </w:trPr>
         <w:tc>
           <w:tcPr>
-            <w:tcW w:w="2542" w:type="dxa"/>
+            <w:tcW w:w="2541" w:type="dxa"/>
             <w:tcBorders>
               <w:top w:val="single" w:sz="8" w:space="0" w:color="000001"/>
               <w:left w:val="single" w:sz="8" w:space="0" w:color="000001"/>
@@ -13039,7 +12855,7 @@
             </w:tcBorders>
             <w:shd w:fill="FFFFFF" w:val="clear"/>
             <w:tcMar>
-              <w:left w:w="-2" w:type="dxa"/>
+              <w:left w:w="65525" w:type="dxa"/>
             </w:tcMar>
             <w:vAlign w:val="center"/>
           </w:tcPr>
@@ -13076,7 +12892,7 @@
             </w:tcBorders>
             <w:shd w:fill="FFFFFF" w:val="clear"/>
             <w:tcMar>
-              <w:left w:w="-2" w:type="dxa"/>
+              <w:left w:w="65525" w:type="dxa"/>
             </w:tcMar>
             <w:vAlign w:val="center"/>
           </w:tcPr>
@@ -13113,7 +12929,7 @@
             </w:tcBorders>
             <w:shd w:fill="FFFFFF" w:val="clear"/>
             <w:tcMar>
-              <w:left w:w="-2" w:type="dxa"/>
+              <w:left w:w="65525" w:type="dxa"/>
             </w:tcMar>
             <w:vAlign w:val="center"/>
           </w:tcPr>
@@ -13139,7 +12955,7 @@
         </w:tc>
         <w:tc>
           <w:tcPr>
-            <w:tcW w:w="2983" w:type="dxa"/>
+            <w:tcW w:w="2984" w:type="dxa"/>
             <w:tcBorders>
               <w:top w:val="single" w:sz="8" w:space="0" w:color="000001"/>
               <w:left w:val="single" w:sz="8" w:space="0" w:color="000001"/>
@@ -13150,7 +12966,7 @@
             </w:tcBorders>
             <w:shd w:fill="FFFFFF" w:val="clear"/>
             <w:tcMar>
-              <w:left w:w="-2" w:type="dxa"/>
+              <w:left w:w="65525" w:type="dxa"/>
             </w:tcMar>
             <w:vAlign w:val="center"/>
           </w:tcPr>
@@ -13182,7 +12998,7 @@
         </w:trPr>
         <w:tc>
           <w:tcPr>
-            <w:tcW w:w="2542" w:type="dxa"/>
+            <w:tcW w:w="2541" w:type="dxa"/>
             <w:tcBorders>
               <w:top w:val="single" w:sz="8" w:space="0" w:color="000001"/>
               <w:left w:val="single" w:sz="8" w:space="0" w:color="000001"/>
@@ -13193,7 +13009,7 @@
             </w:tcBorders>
             <w:shd w:fill="FFFFFF" w:val="clear"/>
             <w:tcMar>
-              <w:left w:w="-2" w:type="dxa"/>
+              <w:left w:w="65525" w:type="dxa"/>
             </w:tcMar>
             <w:vAlign w:val="center"/>
           </w:tcPr>
@@ -13230,7 +13046,7 @@
             </w:tcBorders>
             <w:shd w:fill="FFFFFF" w:val="clear"/>
             <w:tcMar>
-              <w:left w:w="-2" w:type="dxa"/>
+              <w:left w:w="65525" w:type="dxa"/>
             </w:tcMar>
             <w:vAlign w:val="center"/>
           </w:tcPr>
@@ -13267,7 +13083,7 @@
             </w:tcBorders>
             <w:shd w:fill="FFFFFF" w:val="clear"/>
             <w:tcMar>
-              <w:left w:w="-2" w:type="dxa"/>
+              <w:left w:w="65525" w:type="dxa"/>
             </w:tcMar>
             <w:vAlign w:val="center"/>
           </w:tcPr>
@@ -13293,7 +13109,7 @@
         </w:tc>
         <w:tc>
           <w:tcPr>
-            <w:tcW w:w="2983" w:type="dxa"/>
+            <w:tcW w:w="2984" w:type="dxa"/>
             <w:tcBorders>
               <w:top w:val="single" w:sz="8" w:space="0" w:color="000001"/>
               <w:left w:val="single" w:sz="8" w:space="0" w:color="000001"/>
@@ -13304,7 +13120,7 @@
             </w:tcBorders>
             <w:shd w:fill="FFFFFF" w:val="clear"/>
             <w:tcMar>
-              <w:left w:w="-2" w:type="dxa"/>
+              <w:left w:w="65525" w:type="dxa"/>
             </w:tcMar>
             <w:vAlign w:val="center"/>
           </w:tcPr>
@@ -13336,7 +13152,7 @@
         </w:trPr>
         <w:tc>
           <w:tcPr>
-            <w:tcW w:w="2542" w:type="dxa"/>
+            <w:tcW w:w="2541" w:type="dxa"/>
             <w:tcBorders>
               <w:top w:val="single" w:sz="8" w:space="0" w:color="000001"/>
               <w:left w:val="single" w:sz="8" w:space="0" w:color="000001"/>
@@ -13347,7 +13163,7 @@
             </w:tcBorders>
             <w:shd w:fill="FFFFFF" w:val="clear"/>
             <w:tcMar>
-              <w:left w:w="-2" w:type="dxa"/>
+              <w:left w:w="65525" w:type="dxa"/>
             </w:tcMar>
             <w:vAlign w:val="center"/>
           </w:tcPr>
@@ -13384,7 +13200,7 @@
             </w:tcBorders>
             <w:shd w:fill="FFFFFF" w:val="clear"/>
             <w:tcMar>
-              <w:left w:w="-2" w:type="dxa"/>
+              <w:left w:w="65525" w:type="dxa"/>
             </w:tcMar>
             <w:vAlign w:val="center"/>
           </w:tcPr>
@@ -13421,7 +13237,7 @@
             </w:tcBorders>
             <w:shd w:fill="FFFFFF" w:val="clear"/>
             <w:tcMar>
-              <w:left w:w="-2" w:type="dxa"/>
+              <w:left w:w="65525" w:type="dxa"/>
             </w:tcMar>
             <w:vAlign w:val="center"/>
           </w:tcPr>
@@ -13447,7 +13263,7 @@
         </w:tc>
         <w:tc>
           <w:tcPr>
-            <w:tcW w:w="2983" w:type="dxa"/>
+            <w:tcW w:w="2984" w:type="dxa"/>
             <w:tcBorders>
               <w:top w:val="single" w:sz="8" w:space="0" w:color="000001"/>
               <w:left w:val="single" w:sz="8" w:space="0" w:color="000001"/>
@@ -13458,7 +13274,7 @@
             </w:tcBorders>
             <w:shd w:fill="FFFFFF" w:val="clear"/>
             <w:tcMar>
-              <w:left w:w="-2" w:type="dxa"/>
+              <w:left w:w="65525" w:type="dxa"/>
             </w:tcMar>
             <w:vAlign w:val="center"/>
           </w:tcPr>
@@ -13490,7 +13306,7 @@
         </w:trPr>
         <w:tc>
           <w:tcPr>
-            <w:tcW w:w="2542" w:type="dxa"/>
+            <w:tcW w:w="2541" w:type="dxa"/>
             <w:tcBorders>
               <w:top w:val="single" w:sz="8" w:space="0" w:color="000001"/>
               <w:left w:val="single" w:sz="8" w:space="0" w:color="000001"/>
@@ -13501,7 +13317,7 @@
             </w:tcBorders>
             <w:shd w:fill="FFFFFF" w:val="clear"/>
             <w:tcMar>
-              <w:left w:w="-2" w:type="dxa"/>
+              <w:left w:w="65525" w:type="dxa"/>
             </w:tcMar>
             <w:vAlign w:val="center"/>
           </w:tcPr>
@@ -13538,7 +13354,7 @@
             </w:tcBorders>
             <w:shd w:fill="FFFFFF" w:val="clear"/>
             <w:tcMar>
-              <w:left w:w="-2" w:type="dxa"/>
+              <w:left w:w="65525" w:type="dxa"/>
             </w:tcMar>
             <w:vAlign w:val="center"/>
           </w:tcPr>
@@ -13575,7 +13391,7 @@
             </w:tcBorders>
             <w:shd w:fill="FFFFFF" w:val="clear"/>
             <w:tcMar>
-              <w:left w:w="-2" w:type="dxa"/>
+              <w:left w:w="65525" w:type="dxa"/>
             </w:tcMar>
             <w:vAlign w:val="center"/>
           </w:tcPr>
@@ -13601,7 +13417,7 @@
         </w:tc>
         <w:tc>
           <w:tcPr>
-            <w:tcW w:w="2983" w:type="dxa"/>
+            <w:tcW w:w="2984" w:type="dxa"/>
             <w:tcBorders>
               <w:top w:val="single" w:sz="8" w:space="0" w:color="000001"/>
               <w:left w:val="single" w:sz="8" w:space="0" w:color="000001"/>
@@ -13612,7 +13428,7 @@
             </w:tcBorders>
             <w:shd w:fill="FFFFFF" w:val="clear"/>
             <w:tcMar>
-              <w:left w:w="-2" w:type="dxa"/>
+              <w:left w:w="65525" w:type="dxa"/>
             </w:tcMar>
             <w:vAlign w:val="center"/>
           </w:tcPr>
@@ -13644,7 +13460,7 @@
         </w:trPr>
         <w:tc>
           <w:tcPr>
-            <w:tcW w:w="2542" w:type="dxa"/>
+            <w:tcW w:w="2541" w:type="dxa"/>
             <w:tcBorders>
               <w:top w:val="single" w:sz="8" w:space="0" w:color="000001"/>
               <w:left w:val="single" w:sz="8" w:space="0" w:color="000001"/>
@@ -13655,7 +13471,7 @@
             </w:tcBorders>
             <w:shd w:fill="FFFFFF" w:val="clear"/>
             <w:tcMar>
-              <w:left w:w="-2" w:type="dxa"/>
+              <w:left w:w="65525" w:type="dxa"/>
             </w:tcMar>
             <w:vAlign w:val="center"/>
           </w:tcPr>
@@ -13692,7 +13508,7 @@
             </w:tcBorders>
             <w:shd w:fill="FFFFFF" w:val="clear"/>
             <w:tcMar>
-              <w:left w:w="-2" w:type="dxa"/>
+              <w:left w:w="65525" w:type="dxa"/>
             </w:tcMar>
             <w:vAlign w:val="center"/>
           </w:tcPr>
@@ -13729,7 +13545,7 @@
             </w:tcBorders>
             <w:shd w:fill="FFFFFF" w:val="clear"/>
             <w:tcMar>
-              <w:left w:w="-2" w:type="dxa"/>
+              <w:left w:w="65525" w:type="dxa"/>
             </w:tcMar>
             <w:vAlign w:val="center"/>
           </w:tcPr>
@@ -13755,7 +13571,7 @@
         </w:tc>
         <w:tc>
           <w:tcPr>
-            <w:tcW w:w="2983" w:type="dxa"/>
+            <w:tcW w:w="2984" w:type="dxa"/>
             <w:tcBorders>
               <w:top w:val="single" w:sz="8" w:space="0" w:color="000001"/>
               <w:left w:val="single" w:sz="8" w:space="0" w:color="000001"/>
@@ -13766,7 +13582,7 @@
             </w:tcBorders>
             <w:shd w:fill="FFFFFF" w:val="clear"/>
             <w:tcMar>
-              <w:left w:w="-2" w:type="dxa"/>
+              <w:left w:w="65525" w:type="dxa"/>
             </w:tcMar>
             <w:vAlign w:val="center"/>
           </w:tcPr>
@@ -13798,7 +13614,7 @@
         </w:trPr>
         <w:tc>
           <w:tcPr>
-            <w:tcW w:w="2542" w:type="dxa"/>
+            <w:tcW w:w="2541" w:type="dxa"/>
             <w:tcBorders>
               <w:top w:val="single" w:sz="8" w:space="0" w:color="000001"/>
               <w:left w:val="single" w:sz="8" w:space="0" w:color="000001"/>
@@ -13809,7 +13625,7 @@
             </w:tcBorders>
             <w:shd w:fill="FFFFFF" w:val="clear"/>
             <w:tcMar>
-              <w:left w:w="-2" w:type="dxa"/>
+              <w:left w:w="65525" w:type="dxa"/>
             </w:tcMar>
             <w:vAlign w:val="center"/>
           </w:tcPr>
@@ -13846,7 +13662,7 @@
             </w:tcBorders>
             <w:shd w:fill="FFFFFF" w:val="clear"/>
             <w:tcMar>
-              <w:left w:w="-2" w:type="dxa"/>
+              <w:left w:w="65525" w:type="dxa"/>
             </w:tcMar>
             <w:vAlign w:val="center"/>
           </w:tcPr>
@@ -13883,7 +13699,7 @@
             </w:tcBorders>
             <w:shd w:fill="FFFFFF" w:val="clear"/>
             <w:tcMar>
-              <w:left w:w="-2" w:type="dxa"/>
+              <w:left w:w="65525" w:type="dxa"/>
             </w:tcMar>
             <w:vAlign w:val="center"/>
           </w:tcPr>
@@ -13909,7 +13725,7 @@
         </w:tc>
         <w:tc>
           <w:tcPr>
-            <w:tcW w:w="2983" w:type="dxa"/>
+            <w:tcW w:w="2984" w:type="dxa"/>
             <w:tcBorders>
               <w:top w:val="single" w:sz="8" w:space="0" w:color="000001"/>
               <w:left w:val="single" w:sz="8" w:space="0" w:color="000001"/>
@@ -13920,7 +13736,7 @@
             </w:tcBorders>
             <w:shd w:fill="FFFFFF" w:val="clear"/>
             <w:tcMar>
-              <w:left w:w="-2" w:type="dxa"/>
+              <w:left w:w="65525" w:type="dxa"/>
             </w:tcMar>
             <w:vAlign w:val="center"/>
           </w:tcPr>
@@ -13952,7 +13768,7 @@
         </w:trPr>
         <w:tc>
           <w:tcPr>
-            <w:tcW w:w="2542" w:type="dxa"/>
+            <w:tcW w:w="2541" w:type="dxa"/>
             <w:tcBorders>
               <w:top w:val="single" w:sz="8" w:space="0" w:color="000001"/>
               <w:left w:val="single" w:sz="8" w:space="0" w:color="000001"/>
@@ -13963,7 +13779,7 @@
             </w:tcBorders>
             <w:shd w:fill="FFFFFF" w:val="clear"/>
             <w:tcMar>
-              <w:left w:w="-2" w:type="dxa"/>
+              <w:left w:w="65525" w:type="dxa"/>
             </w:tcMar>
             <w:vAlign w:val="center"/>
           </w:tcPr>
@@ -14000,7 +13816,7 @@
             </w:tcBorders>
             <w:shd w:fill="FFFFFF" w:val="clear"/>
             <w:tcMar>
-              <w:left w:w="-2" w:type="dxa"/>
+              <w:left w:w="65525" w:type="dxa"/>
             </w:tcMar>
             <w:vAlign w:val="center"/>
           </w:tcPr>
@@ -14037,7 +13853,7 @@
             </w:tcBorders>
             <w:shd w:fill="FFFFFF" w:val="clear"/>
             <w:tcMar>
-              <w:left w:w="-2" w:type="dxa"/>
+              <w:left w:w="65525" w:type="dxa"/>
             </w:tcMar>
             <w:vAlign w:val="center"/>
           </w:tcPr>
@@ -14063,7 +13879,7 @@
         </w:tc>
         <w:tc>
           <w:tcPr>
-            <w:tcW w:w="2983" w:type="dxa"/>
+            <w:tcW w:w="2984" w:type="dxa"/>
             <w:tcBorders>
               <w:top w:val="single" w:sz="8" w:space="0" w:color="000001"/>
               <w:left w:val="single" w:sz="8" w:space="0" w:color="000001"/>
@@ -14074,7 +13890,7 @@
             </w:tcBorders>
             <w:shd w:fill="FFFFFF" w:val="clear"/>
             <w:tcMar>
-              <w:left w:w="-2" w:type="dxa"/>
+              <w:left w:w="65525" w:type="dxa"/>
             </w:tcMar>
             <w:vAlign w:val="center"/>
           </w:tcPr>
@@ -14152,8 +13968,8 @@
           <w:szCs w:val="24"/>
         </w:rPr>
       </w:pPr>
-      <w:bookmarkStart w:id="24" w:name="__RefHeading__836_242833606"/>
-      <w:bookmarkStart w:id="25" w:name="_Toc350370132"/>
+      <w:bookmarkStart w:id="24" w:name="_Toc350370132"/>
+      <w:bookmarkStart w:id="25" w:name="__RefHeading__836_242833606"/>
       <w:bookmarkEnd w:id="24"/>
       <w:bookmarkEnd w:id="25"/>
       <w:r>
@@ -14240,7 +14056,7 @@
         </w:rPr>
         <w:t>. 2009. Disponível em: &lt;</w:t>
       </w:r>
-      <w:hyperlink r:id="rId7">
+      <w:hyperlink r:id="rId8">
         <w:r>
           <w:rPr>
             <w:rStyle w:val="InternetLink"/>
@@ -14286,8 +14102,8 @@
           <w:szCs w:val="24"/>
         </w:rPr>
       </w:pPr>
-      <w:bookmarkStart w:id="26" w:name="__RefHeading__838_242833606"/>
-      <w:bookmarkStart w:id="27" w:name="_Toc350370133"/>
+      <w:bookmarkStart w:id="26" w:name="_Toc350370133"/>
+      <w:bookmarkStart w:id="27" w:name="__RefHeading__838_242833606"/>
       <w:bookmarkEnd w:id="26"/>
       <w:bookmarkEnd w:id="27"/>
       <w:r>
@@ -14312,7 +14128,7 @@
       </w:r>
     </w:p>
     <w:sectPr>
-      <w:headerReference w:type="default" r:id="rId8"/>
+      <w:headerReference w:type="default" r:id="rId9"/>
       <w:type w:val="nextPage"/>
       <w:pgSz w:w="11906" w:h="16838"/>
       <w:pgMar w:left="1701" w:right="1701" w:header="708" w:top="1702" w:footer="0" w:bottom="1417" w:gutter="0"/>
@@ -14348,7 +14164,7 @@
       <w:fldChar w:fldCharType="separate"/>
     </w:r>
     <w:r>
-      <w:t>18</w:t>
+      <w:t>15</w:t>
     </w:r>
     <w:r>
       <w:fldChar w:fldCharType="end"/>
@@ -15140,6 +14956,18 @@
   </w:style>
   <w:style w:type="character" w:styleId="ListLabel9">
     <w:name w:val="ListLabel 9"/>
+    <w:rPr>
+      <w:rFonts w:cs="OpenSymbol"/>
+    </w:rPr>
+  </w:style>
+  <w:style w:type="character" w:styleId="ListLabel10">
+    <w:name w:val="ListLabel 10"/>
+    <w:rPr>
+      <w:rFonts w:cs="Symbol"/>
+    </w:rPr>
+  </w:style>
+  <w:style w:type="character" w:styleId="ListLabel11">
+    <w:name w:val="ListLabel 11"/>
     <w:rPr>
       <w:rFonts w:cs="OpenSymbol"/>
     </w:rPr>

</xml_diff>

<commit_message>
enhancing some stuff, adding images, etc
</commit_message>
<xml_diff>
--- a/plano_de_trabalho.docx
+++ b/plano_de_trabalho.docx
@@ -2037,6 +2037,15 @@
       </w:r>
       <w:r>
         <w:fldChar w:fldCharType="end"/>
+      </w:r>
+    </w:p>
+    <w:p>
+      <w:pPr>
+        <w:pStyle w:val="TextBody"/>
+        <w:rPr/>
+      </w:pPr>
+      <w:r>
+        <w:rPr/>
       </w:r>
     </w:p>
     <w:p>
@@ -3116,6 +3125,15 @@
       </w:r>
       <w:r>
         <w:fldChar w:fldCharType="end"/>
+      </w:r>
+    </w:p>
+    <w:p>
+      <w:pPr>
+        <w:pStyle w:val="TextBody"/>
+        <w:rPr/>
+      </w:pPr>
+      <w:r>
+        <w:rPr/>
       </w:r>
     </w:p>
     <w:p>
@@ -5313,9 +5331,11 @@
         </w:tabs>
         <w:rPr/>
       </w:pPr>
-      <w:r>
-        <w:rPr/>
-      </w:r>
+      <w:hyperlink w:anchor="__RefHeading__838_242833606">
+        <w:r>
+          <w:rPr/>
+        </w:r>
+      </w:hyperlink>
     </w:p>
     <w:p>
       <w:pPr>
@@ -5475,7 +5495,11 @@
     </w:p>
     <w:p>
       <w:pPr>
-        <w:pStyle w:val="Normal"/>
+        <w:pStyle w:val="Contents1"/>
+        <w:tabs>
+          <w:tab w:val="right" w:pos="8494" w:leader="dot"/>
+          <w:tab w:val="right" w:pos="8504" w:leader="dot"/>
+        </w:tabs>
         <w:rPr/>
       </w:pPr>
       <w:r>
@@ -5485,21 +5509,10 @@
     <w:p>
       <w:pPr>
         <w:pStyle w:val="Normal"/>
-        <w:ind w:left="0" w:right="-568" w:hanging="0"/>
-        <w:rPr>
-          <w:rFonts w:cs="Times New Roman" w:ascii="Times New Roman" w:hAnsi="Times New Roman"/>
-          <w:b/>
-          <w:sz w:val="24"/>
-          <w:szCs w:val="24"/>
-        </w:rPr>
-      </w:pPr>
-      <w:r>
-        <w:rPr>
-          <w:rFonts w:cs="Times New Roman" w:ascii="Times New Roman" w:hAnsi="Times New Roman"/>
-          <w:b/>
-          <w:sz w:val="24"/>
-          <w:szCs w:val="24"/>
-        </w:rPr>
+        <w:rPr/>
+      </w:pPr>
+      <w:r>
+        <w:rPr/>
       </w:r>
     </w:p>
     <w:p>
@@ -5702,8 +5715,8 @@
           <w:szCs w:val="24"/>
         </w:rPr>
       </w:pPr>
-      <w:bookmarkStart w:id="1" w:name="_Toc350370121"/>
-      <w:bookmarkStart w:id="2" w:name="__RefHeading__814_242833606"/>
+      <w:bookmarkStart w:id="1" w:name="__RefHeading__814_242833606"/>
+      <w:bookmarkStart w:id="2" w:name="_Toc350370121"/>
       <w:bookmarkEnd w:id="1"/>
       <w:bookmarkEnd w:id="2"/>
       <w:r>
@@ -6107,8 +6120,8 @@
           <w:szCs w:val="24"/>
         </w:rPr>
       </w:pPr>
-      <w:bookmarkStart w:id="3" w:name="_Toc350370122"/>
-      <w:bookmarkStart w:id="4" w:name="__RefHeading__816_242833606"/>
+      <w:bookmarkStart w:id="3" w:name="__RefHeading__816_242833606"/>
+      <w:bookmarkStart w:id="4" w:name="_Toc350370122"/>
       <w:bookmarkEnd w:id="3"/>
       <w:bookmarkEnd w:id="4"/>
       <w:r>
@@ -6194,52 +6207,7 @@
           <w:sz w:val="24"/>
           <w:szCs w:val="24"/>
         </w:rPr>
-        <w:t>S</w:t>
-      </w:r>
-      <w:r>
-        <w:rPr>
-          <w:rFonts w:cs="Times New Roman" w:ascii="Times New Roman" w:hAnsi="Times New Roman"/>
-          <w:color w:val="000000"/>
-          <w:sz w:val="24"/>
-          <w:szCs w:val="24"/>
-        </w:rPr>
-        <w:t xml:space="preserve">e o time </w:t>
-      </w:r>
-      <w:r>
-        <w:rPr>
-          <w:rFonts w:cs="Times New Roman" w:ascii="Times New Roman" w:hAnsi="Times New Roman"/>
-          <w:color w:val="000000"/>
-          <w:sz w:val="24"/>
-          <w:szCs w:val="24"/>
-        </w:rPr>
-        <w:t xml:space="preserve">de desenvolvimento de software </w:t>
-      </w:r>
-      <w:r>
-        <w:rPr>
-          <w:rFonts w:cs="Times New Roman" w:ascii="Times New Roman" w:hAnsi="Times New Roman"/>
-          <w:color w:val="000000"/>
-          <w:sz w:val="24"/>
-          <w:szCs w:val="24"/>
-        </w:rPr>
-        <w:t xml:space="preserve">pudesse prover estimativas de esforço precisas, </w:t>
-      </w:r>
-      <w:r>
-        <w:rPr>
-          <w:rFonts w:cs="Times New Roman" w:ascii="Times New Roman" w:hAnsi="Times New Roman"/>
-          <w:color w:val="000000"/>
-          <w:sz w:val="24"/>
-          <w:szCs w:val="24"/>
-        </w:rPr>
-        <w:t>este seria um cenário ideal tanto para o cliente quanto para o time de desenvolvimento</w:t>
-      </w:r>
-      <w:r>
-        <w:rPr>
-          <w:rFonts w:cs="Times New Roman" w:ascii="Times New Roman" w:hAnsi="Times New Roman"/>
-          <w:color w:val="000000"/>
-          <w:sz w:val="24"/>
-          <w:szCs w:val="24"/>
-        </w:rPr>
-        <w:t>. Os projetos poderiam ser vendidos com mais segurança para o cliente e para o time, estipulando o prazo e o custo sem surpresas ao final do projeto.</w:t>
+        <w:t>Se o time de desenvolvimento de software pudesse prover estimativas de esforço precisas, este seria um cenário ideal tanto para o cliente quanto para o time de desenvolvimento. Os projetos poderiam ser vendidos com mais segurança para o cliente e para o time, estipulando o prazo e o custo sem surpresas ao final do projeto.</w:t>
       </w:r>
     </w:p>
     <w:p>
@@ -6261,27 +6229,16 @@
           <w:sz w:val="24"/>
           <w:szCs w:val="24"/>
         </w:rPr>
-        <w:t xml:space="preserve">Projetos executados com metodologias ágeis, como o Scrum, tendem a ter entregas periódicas de funcionalidades específicas acordadas entre o cliente e o time de desenvolvimento, </w:t>
-      </w:r>
-      <w:r>
-        <w:rPr>
-          <w:rFonts w:cs="Times New Roman" w:ascii="Times New Roman" w:hAnsi="Times New Roman"/>
-          <w:color w:val="000000"/>
-          <w:sz w:val="24"/>
-          <w:szCs w:val="24"/>
-        </w:rPr>
-        <w:t xml:space="preserve">conforme ilustrado na figura </w:t>
-      </w:r>
-      <w:r>
-        <w:rPr>
-          <w:rFonts w:cs="Times New Roman" w:ascii="Times New Roman" w:hAnsi="Times New Roman"/>
-          <w:b/>
-          <w:bCs/>
-          <w:color w:val="000000"/>
-          <w:sz w:val="24"/>
-          <w:szCs w:val="24"/>
-        </w:rPr>
-        <w:t>blablabla</w:t>
+        <w:t xml:space="preserve">Projetos executados com metodologias ágeis, como o Scrum, tendem a ter entregas periódicas de funcionalidades específicas acordadas entre o cliente e o time de desenvolvimento, conforme ilustrado na figura </w:t>
+      </w:r>
+      <w:r>
+        <w:rPr>
+          <w:rFonts w:cs="Times New Roman" w:ascii="Times New Roman" w:hAnsi="Times New Roman"/>
+          <w:color w:val="000000"/>
+          <w:sz w:val="24"/>
+          <w:szCs w:val="24"/>
+        </w:rPr>
+        <w:t>1</w:t>
       </w:r>
       <w:r>
         <w:rPr>
@@ -6298,21 +6255,10 @@
         <w:pStyle w:val="Normal"/>
         <w:ind w:left="0" w:right="-568" w:firstLine="708"/>
         <w:jc w:val="both"/>
-        <w:rPr>
-          <w:rFonts w:cs="Times New Roman" w:ascii="Times New Roman" w:hAnsi="Times New Roman"/>
-          <w:color w:val="000000"/>
-          <w:sz w:val="24"/>
-          <w:szCs w:val="24"/>
-        </w:rPr>
-      </w:pPr>
-      <w:r>
-        <w:rPr>
-          <w:rFonts w:cs="Times New Roman" w:ascii="Times New Roman" w:hAnsi="Times New Roman"/>
-          <w:color w:val="000000"/>
-          <w:sz w:val="24"/>
-          <w:szCs w:val="24"/>
-        </w:rPr>
-        <w:t>FIGURA para explicar o Scrum</w:t>
+        <w:rPr/>
+      </w:pPr>
+      <w:r>
+        <w:rPr/>
       </w:r>
     </w:p>
     <w:p>
@@ -6336,7 +6282,27 @@
           <w:sz w:val="24"/>
           <w:szCs w:val="24"/>
         </w:rPr>
-        <w:t>figura blablabla</w:t>
+        <w:t xml:space="preserve">Figura  </w:t>
+      </w:r>
+      <w:r>
+        <w:rPr>
+          <w:rFonts w:cs="Times New Roman" w:ascii="Times New Roman" w:hAnsi="Times New Roman"/>
+          <w:b/>
+          <w:bCs/>
+          <w:color w:val="000000"/>
+          <w:sz w:val="24"/>
+          <w:szCs w:val="24"/>
+        </w:rPr>
+        <w:t>1</w:t>
+      </w:r>
+      <w:r>
+        <w:rPr>
+          <w:rFonts w:cs="Times New Roman" w:ascii="Times New Roman" w:hAnsi="Times New Roman"/>
+          <w:color w:val="000000"/>
+          <w:sz w:val="24"/>
+          <w:szCs w:val="24"/>
+        </w:rPr>
+        <w:t xml:space="preserve"> (http://epf.eclipse.org/wikis/scrumpt/Scrum/guidances/supportingmaterials/resources/ScrumLargeLabelled.png)</w:t>
         <w:drawing>
           <wp:anchor behindDoc="0" distT="0" distB="0" distL="0" distR="0" simplePos="0" locked="0" layoutInCell="1" allowOverlap="1" relativeHeight="1">
             <wp:simplePos x="0" y="0"/>
@@ -6390,15 +6356,6 @@
           </wp:anchor>
         </w:drawing>
       </w:r>
-      <w:r>
-        <w:rPr>
-          <w:rFonts w:cs="Times New Roman" w:ascii="Times New Roman" w:hAnsi="Times New Roman"/>
-          <w:color w:val="000000"/>
-          <w:sz w:val="24"/>
-          <w:szCs w:val="24"/>
-        </w:rPr>
-        <w:t xml:space="preserve"> (http://epf.eclipse.org/wikis/scrumpt/Scrum/guidances/supportingmaterials/resources/ScrumLargeLabelled.png)</w:t>
-      </w:r>
     </w:p>
     <w:p>
       <w:pPr>
@@ -6419,16 +6376,7 @@
           <w:sz w:val="24"/>
           <w:szCs w:val="24"/>
         </w:rPr>
-        <w:t xml:space="preserve">Estórias são os itens que vao ficar, inicialmente, no backlog do projeto. O time escreve as estórias baseando-se no ponto de vista do cliente. Pode-se considerar que a estória é </w:t>
-      </w:r>
-      <w:r>
-        <w:rPr>
-          <w:rFonts w:cs="Times New Roman" w:ascii="Times New Roman" w:hAnsi="Times New Roman"/>
-          <w:color w:val="000000"/>
-          <w:sz w:val="24"/>
-          <w:szCs w:val="24"/>
-        </w:rPr>
-        <w:t>um requisito do sistema. Por exemplo, ao desenvolver uma calculadora, podemos definir as estórias como: subtração, adição, etc (http://scrummethodology.com/scrum-user-stories/).</w:t>
+        <w:t>Estórias são os itens que vao ficar, inicialmente, no backlog do projeto. O time escreve as estórias baseando-se no ponto de vista do cliente. Pode-se considerar que a estória é um requisito do sistema. Por exemplo, ao desenvolver uma calculadora, podemos definir as estórias como: subtração, adição, etc (http://scrummethodology.com/scrum-user-stories/).</w:t>
       </w:r>
     </w:p>
     <w:p>
@@ -6441,7 +6389,6 @@
           <w:color w:val="000000"/>
           <w:sz w:val="24"/>
           <w:szCs w:val="24"/>
-          <w:shd w:fill="FFFF00" w:val="clear"/>
         </w:rPr>
       </w:pPr>
       <w:r>
@@ -6462,7 +6409,7 @@
             <w:sz w:val="24"/>
             <w:szCs w:val="24"/>
           </w:rPr>
-          <w:t>http://en.wikipedia.org/wiki/Planning_poker</w:t>
+          <w:t>http://www.planningpoker.com/</w:t>
         </w:r>
       </w:hyperlink>
       <w:r>
@@ -6472,17 +6419,7 @@
           <w:sz w:val="24"/>
           <w:szCs w:val="24"/>
         </w:rPr>
-        <w:t xml:space="preserve">). </w:t>
-      </w:r>
-      <w:r>
-        <w:rPr>
-          <w:rFonts w:cs="Times New Roman" w:ascii="Times New Roman" w:hAnsi="Times New Roman"/>
-          <w:color w:val="000000"/>
-          <w:sz w:val="24"/>
-          <w:szCs w:val="24"/>
-          <w:shd w:fill="FFFF00" w:val="clear"/>
-        </w:rPr>
-        <w:t>Detalhar Planning poker</w:t>
+        <w:t>).</w:t>
       </w:r>
     </w:p>
     <w:p>
@@ -6495,16 +6432,171 @@
           <w:color w:val="000000"/>
           <w:sz w:val="24"/>
           <w:szCs w:val="24"/>
-        </w:rPr>
-      </w:pPr>
-      <w:r>
-        <w:rPr>
-          <w:rFonts w:cs="Times New Roman" w:ascii="Times New Roman" w:hAnsi="Times New Roman"/>
-          <w:color w:val="000000"/>
-          <w:sz w:val="24"/>
-          <w:szCs w:val="24"/>
-        </w:rPr>
-        <w:t xml:space="preserve">É comum que a pontuação estimada no planning não seja a que foi efetivamente gasta na tarefa... </w:t>
+          <w:shd w:fill="auto" w:val="clear"/>
+        </w:rPr>
+      </w:pPr>
+      <w:r>
+        <w:rPr>
+          <w:rFonts w:cs="Times New Roman" w:ascii="Times New Roman" w:hAnsi="Times New Roman"/>
+          <w:color w:val="000000"/>
+          <w:sz w:val="24"/>
+          <w:szCs w:val="24"/>
+          <w:shd w:fill="auto" w:val="clear"/>
+        </w:rPr>
+        <w:t xml:space="preserve">O Planning Poker basicamente é uma metodologia </w:t>
+      </w:r>
+      <w:r>
+        <w:rPr>
+          <w:rFonts w:cs="Times New Roman" w:ascii="Times New Roman" w:hAnsi="Times New Roman"/>
+          <w:color w:val="000000"/>
+          <w:sz w:val="24"/>
+          <w:szCs w:val="24"/>
+          <w:shd w:fill="auto" w:val="clear"/>
+        </w:rPr>
+        <w:t>utilizada especificamente para</w:t>
+      </w:r>
+      <w:r>
+        <w:rPr>
+          <w:rFonts w:cs="Times New Roman" w:ascii="Times New Roman" w:hAnsi="Times New Roman"/>
+          <w:color w:val="000000"/>
+          <w:sz w:val="24"/>
+          <w:szCs w:val="24"/>
+          <w:shd w:fill="auto" w:val="clear"/>
+        </w:rPr>
+        <w:t xml:space="preserve"> </w:t>
+      </w:r>
+      <w:r>
+        <w:rPr>
+          <w:rFonts w:cs="Times New Roman" w:ascii="Times New Roman" w:hAnsi="Times New Roman"/>
+          <w:color w:val="000000"/>
+          <w:sz w:val="24"/>
+          <w:szCs w:val="24"/>
+          <w:shd w:fill="auto" w:val="clear"/>
+        </w:rPr>
+        <w:t xml:space="preserve">o time </w:t>
+      </w:r>
+      <w:r>
+        <w:rPr>
+          <w:rFonts w:cs="Times New Roman" w:ascii="Times New Roman" w:hAnsi="Times New Roman"/>
+          <w:color w:val="000000"/>
+          <w:sz w:val="24"/>
+          <w:szCs w:val="24"/>
+          <w:shd w:fill="auto" w:val="clear"/>
+        </w:rPr>
+        <w:t xml:space="preserve">fazer estimativas de esforço. Depois que a estória é apresentada para os membros do time, este discute a estória para ter certeza de que todos entenderam. Cada membro do time escolhe uma pontuação representando o esforço que será necessário para implementar estória, </w:t>
+      </w:r>
+      <w:r>
+        <w:rPr>
+          <w:rFonts w:cs="Times New Roman" w:ascii="Times New Roman" w:hAnsi="Times New Roman"/>
+          <w:color w:val="000000"/>
+          <w:sz w:val="24"/>
+          <w:szCs w:val="24"/>
+          <w:shd w:fill="auto" w:val="clear"/>
+        </w:rPr>
+        <w:t>e não mostra para ninguém</w:t>
+      </w:r>
+      <w:r>
+        <w:rPr>
+          <w:rFonts w:cs="Times New Roman" w:ascii="Times New Roman" w:hAnsi="Times New Roman"/>
+          <w:color w:val="000000"/>
+          <w:sz w:val="24"/>
+          <w:szCs w:val="24"/>
+          <w:shd w:fill="auto" w:val="clear"/>
+        </w:rPr>
+        <w:t>. Depois que cada membro do time escolhe</w:t>
+      </w:r>
+      <w:r>
+        <w:rPr>
+          <w:rFonts w:cs="Times New Roman" w:ascii="Times New Roman" w:hAnsi="Times New Roman"/>
+          <w:color w:val="000000"/>
+          <w:sz w:val="24"/>
+          <w:szCs w:val="24"/>
+          <w:shd w:fill="auto" w:val="clear"/>
+        </w:rPr>
+        <w:t>u</w:t>
+      </w:r>
+      <w:r>
+        <w:rPr>
+          <w:rFonts w:cs="Times New Roman" w:ascii="Times New Roman" w:hAnsi="Times New Roman"/>
+          <w:color w:val="000000"/>
+          <w:sz w:val="24"/>
+          <w:szCs w:val="24"/>
+          <w:shd w:fill="auto" w:val="clear"/>
+        </w:rPr>
+        <w:t xml:space="preserve"> uma pontuação, chamada de Story Point, os membros do time voltam a discutir para chegar a um denominador comum, então o time passa a ter a estimativa, em Story Points, para aquela estória específica.</w:t>
+      </w:r>
+    </w:p>
+    <w:p>
+      <w:pPr>
+        <w:pStyle w:val="Normal"/>
+        <w:ind w:left="0" w:right="-568" w:firstLine="708"/>
+        <w:jc w:val="both"/>
+        <w:rPr>
+          <w:rFonts w:cs="Times New Roman" w:ascii="Times New Roman" w:hAnsi="Times New Roman"/>
+          <w:color w:val="000000"/>
+          <w:sz w:val="24"/>
+          <w:szCs w:val="24"/>
+        </w:rPr>
+      </w:pPr>
+      <w:r>
+        <w:rPr>
+          <w:rFonts w:cs="Times New Roman" w:ascii="Times New Roman" w:hAnsi="Times New Roman"/>
+          <w:color w:val="000000"/>
+          <w:sz w:val="24"/>
+          <w:szCs w:val="24"/>
+        </w:rPr>
+        <w:t xml:space="preserve">É comum que a pontuação estimada no Planning Poker para a estória não seja precisa, por exemplo, o time estimou a estória em 5 pontos, mas </w:t>
+      </w:r>
+      <w:r>
+        <w:rPr>
+          <w:rFonts w:cs="Times New Roman" w:ascii="Times New Roman" w:hAnsi="Times New Roman"/>
+          <w:color w:val="000000"/>
+          <w:sz w:val="24"/>
+          <w:szCs w:val="24"/>
+        </w:rPr>
+        <w:t xml:space="preserve">esta </w:t>
+      </w:r>
+      <w:r>
+        <w:rPr>
+          <w:rFonts w:cs="Times New Roman" w:ascii="Times New Roman" w:hAnsi="Times New Roman"/>
+          <w:color w:val="000000"/>
+          <w:sz w:val="24"/>
+          <w:szCs w:val="24"/>
+        </w:rPr>
+        <w:t xml:space="preserve">poderia ser estimada em 3 pontos, pois </w:t>
+      </w:r>
+      <w:r>
+        <w:rPr>
+          <w:rFonts w:cs="Times New Roman" w:ascii="Times New Roman" w:hAnsi="Times New Roman"/>
+          <w:color w:val="000000"/>
+          <w:sz w:val="24"/>
+          <w:szCs w:val="24"/>
+        </w:rPr>
+        <w:t>o esforço gasto foi proporcional a uma estória de 3 pontos.</w:t>
+      </w:r>
+    </w:p>
+    <w:p>
+      <w:pPr>
+        <w:pStyle w:val="Normal"/>
+        <w:ind w:left="0" w:right="-568" w:firstLine="708"/>
+        <w:jc w:val="both"/>
+        <w:rPr>
+          <w:rFonts w:cs="Times New Roman" w:ascii="Times New Roman" w:hAnsi="Times New Roman"/>
+          <w:color w:val="000000"/>
+          <w:sz w:val="24"/>
+          <w:szCs w:val="24"/>
+        </w:rPr>
+      </w:pPr>
+      <w:r>
+        <w:rPr>
+          <w:rFonts w:cs="Times New Roman" w:ascii="Times New Roman" w:hAnsi="Times New Roman"/>
+          <w:color w:val="000000"/>
+          <w:sz w:val="24"/>
+          <w:szCs w:val="24"/>
+        </w:rPr>
+        <w:t xml:space="preserve">Este trabalho visa facilitar as estimativas de estórias baseado em dados históricos de Sprints passadas. Ao final de cada Sprint o sistema deverá coletar quantos pontos a equipe prometeu entregar ao final da Sprint e quantos pontos realmente foram entregues. </w:t>
+        <w:tab/>
+        <w:t>Então baseando-se nas Sprints passadas, as estimativas se tornam cada vez mais precisas e as Sprints podem ser planejadas com mais segurança e precisão. Tudo isto agrega valor para o negócio do cliente.</w:t>
       </w:r>
     </w:p>
     <w:p>
@@ -6520,41 +6612,6 @@
     </w:p>
     <w:p>
       <w:pPr>
-        <w:pStyle w:val="Normal"/>
-        <w:ind w:left="0" w:right="-568" w:firstLine="708"/>
-        <w:jc w:val="both"/>
-        <w:rPr>
-          <w:rFonts w:cs="Times New Roman" w:ascii="Times New Roman" w:hAnsi="Times New Roman"/>
-          <w:color w:val="000000"/>
-          <w:sz w:val="24"/>
-          <w:szCs w:val="24"/>
-        </w:rPr>
-      </w:pPr>
-      <w:r>
-        <w:rPr>
-          <w:rFonts w:cs="Times New Roman" w:ascii="Times New Roman" w:hAnsi="Times New Roman"/>
-          <w:color w:val="000000"/>
-          <w:sz w:val="24"/>
-          <w:szCs w:val="24"/>
-        </w:rPr>
-        <w:t xml:space="preserve">Este trabalho visa facilitar as estimativas de estórias baseado em dados históricos de Sprints passadas. Ao final de cada Sprint o sistema deverá coletar quantos pontos a equipe prometeu entregar ao final da Sprint e quantos pontos realmente foram entregues. </w:t>
-        <w:tab/>
-        <w:t>Então baseando-se nas Sprints passadas, as estimativas se tornam cada vez mais precisas e as Sprints podem ser planejadas com mais segurança e precisão. Tudo isto agrega valor para o negócio do cliente.</w:t>
-      </w:r>
-    </w:p>
-    <w:p>
-      <w:pPr>
-        <w:pStyle w:val="Normal"/>
-        <w:ind w:left="0" w:right="-568" w:firstLine="708"/>
-        <w:jc w:val="both"/>
-        <w:rPr/>
-      </w:pPr>
-      <w:r>
-        <w:rPr/>
-      </w:r>
-    </w:p>
-    <w:p>
-      <w:pPr>
         <w:pStyle w:val="Heading1"/>
         <w:pageBreakBefore/>
         <w:spacing w:before="0" w:after="0"/>
@@ -6565,8 +6622,8 @@
           <w:szCs w:val="24"/>
         </w:rPr>
       </w:pPr>
-      <w:bookmarkStart w:id="5" w:name="_Toc350370123"/>
-      <w:bookmarkStart w:id="6" w:name="__RefHeading__818_242833606"/>
+      <w:bookmarkStart w:id="5" w:name="__RefHeading__818_242833606"/>
+      <w:bookmarkStart w:id="6" w:name="_Toc350370123"/>
       <w:bookmarkEnd w:id="5"/>
       <w:bookmarkEnd w:id="6"/>
       <w:r>
@@ -6646,8 +6703,8 @@
           <w:szCs w:val="24"/>
         </w:rPr>
       </w:pPr>
-      <w:bookmarkStart w:id="7" w:name="_Toc350370124"/>
-      <w:bookmarkStart w:id="8" w:name="__RefHeading__820_242833606"/>
+      <w:bookmarkStart w:id="7" w:name="__RefHeading__820_242833606"/>
+      <w:bookmarkStart w:id="8" w:name="_Toc350370124"/>
       <w:bookmarkEnd w:id="7"/>
       <w:bookmarkEnd w:id="8"/>
       <w:r>
@@ -6715,7 +6772,7 @@
           <w:color w:val="000000"/>
           <w:sz w:val="24"/>
           <w:szCs w:val="24"/>
-          <w:shd w:fill="FFFF00" w:val="clear"/>
+          <w:shd w:fill="auto" w:val="clear"/>
         </w:rPr>
       </w:pPr>
       <w:r>
@@ -6725,9 +6782,9 @@
           <w:color w:val="000000"/>
           <w:sz w:val="24"/>
           <w:szCs w:val="24"/>
-          <w:shd w:fill="FFFF00" w:val="clear"/>
-        </w:rPr>
-        <w:t>O objeti</w:t>
+          <w:shd w:fill="auto" w:val="clear"/>
+        </w:rPr>
+        <w:t>O objetivo geral deste trabalho é facilitar as estimativas de estória</w:t>
       </w:r>
       <w:r>
         <w:rPr>
@@ -6736,22 +6793,9 @@
           <w:color w:val="000000"/>
           <w:sz w:val="24"/>
           <w:szCs w:val="24"/>
-          <w:shd w:fill="FFFF00" w:val="clear"/>
-        </w:rPr>
-        <w:t>v</w:t>
-      </w:r>
-      <w:r>
-        <w:rPr>
-          <w:rFonts w:cs="Times New Roman" w:ascii="Times New Roman" w:hAnsi="Times New Roman"/>
-          <w:bCs/>
-          <w:color w:val="000000"/>
-          <w:sz w:val="24"/>
-          <w:szCs w:val="24"/>
-          <w:shd w:fill="FFFF00" w:val="clear"/>
-        </w:rPr>
-        <w:t xml:space="preserve">o geral deste trabalho é facilitar as estimativas de estórias baseado em dados históricos de Sprints passadas. Ao final de cada Sprint o sistema deverá coletar quantos pontos a equipe prometeu entregar ao final da Sprint e quantos pontos realmente foram entregues. </w:t>
-        <w:tab/>
-        <w:t>Então baseando-se nas Sprints passadas, as estimativas se tornam cada vez mais precisas e as Sprints podem ser planejadas com mais segurança e precisão. Tudo isto agrega valor para o negócio do cliente.</w:t>
+          <w:shd w:fill="auto" w:val="clear"/>
+        </w:rPr>
+        <w:t>, provendo segurança e precisão ao time e ao cliente ao planejar a sprint. O sistema se baseará em dados históricos de sprints passadas para prover estatísticas úteis para facilitar o planejamento da sprint.</w:t>
       </w:r>
     </w:p>
     <w:p>
@@ -6799,8 +6843,8 @@
           <w:szCs w:val="24"/>
         </w:rPr>
       </w:pPr>
-      <w:bookmarkStart w:id="9" w:name="_Toc350370125"/>
-      <w:bookmarkStart w:id="10" w:name="__RefHeading__822_242833606"/>
+      <w:bookmarkStart w:id="9" w:name="__RefHeading__822_242833606"/>
+      <w:bookmarkStart w:id="10" w:name="_Toc350370125"/>
       <w:bookmarkEnd w:id="9"/>
       <w:bookmarkEnd w:id="10"/>
       <w:r>
@@ -6922,29 +6966,7 @@
           <w:szCs w:val="24"/>
           <w:lang w:val="en-US"/>
         </w:rPr>
-        <w:t xml:space="preserve">Garantir a entrega da </w:t>
-      </w:r>
-      <w:r>
-        <w:rPr>
-          <w:rFonts w:cs="Times New Roman" w:ascii="Times New Roman" w:hAnsi="Times New Roman"/>
-          <w:bCs/>
-          <w:color w:val="000000"/>
-          <w:sz w:val="24"/>
-          <w:szCs w:val="24"/>
-          <w:lang w:val="en-US"/>
-        </w:rPr>
-        <w:t>sprint</w:t>
-      </w:r>
-      <w:r>
-        <w:rPr>
-          <w:rFonts w:cs="Times New Roman" w:ascii="Times New Roman" w:hAnsi="Times New Roman"/>
-          <w:bCs/>
-          <w:color w:val="000000"/>
-          <w:sz w:val="24"/>
-          <w:szCs w:val="24"/>
-          <w:lang w:val="en-US"/>
-        </w:rPr>
-        <w:t>;</w:t>
+        <w:t>Garantir a entrega da sprint;</w:t>
       </w:r>
     </w:p>
     <w:p>
@@ -6972,18 +6994,7 @@
           <w:szCs w:val="24"/>
           <w:lang w:val="en-US"/>
         </w:rPr>
-        <w:t xml:space="preserve">Integrar o sistema </w:t>
-      </w:r>
-      <w:r>
-        <w:rPr>
-          <w:rFonts w:cs="Times New Roman" w:ascii="Times New Roman" w:hAnsi="Times New Roman"/>
-          <w:bCs/>
-          <w:color w:val="000000"/>
-          <w:sz w:val="24"/>
-          <w:szCs w:val="24"/>
-          <w:lang w:val="en-US"/>
-        </w:rPr>
-        <w:t>com o software Trello (http://www.trello.com);</w:t>
+        <w:t>Garantir, de forma geral, a entrega de uma release;</w:t>
       </w:r>
     </w:p>
     <w:p>
@@ -6999,6 +7010,7 @@
           <w:color w:val="000000"/>
           <w:sz w:val="24"/>
           <w:szCs w:val="24"/>
+          <w:lang w:val="en-US"/>
         </w:rPr>
       </w:pPr>
       <w:r>
@@ -7008,9 +7020,24 @@
           <w:color w:val="000000"/>
           <w:sz w:val="24"/>
           <w:szCs w:val="24"/>
-        </w:rPr>
-        <w:t xml:space="preserve">Coletar informações </w:t>
-      </w:r>
+          <w:lang w:val="en-US"/>
+        </w:rPr>
+        <w:t>Integrar o sistema com o software Trello (</w:t>
+      </w:r>
+      <w:hyperlink r:id="rId4">
+        <w:r>
+          <w:rPr>
+            <w:rStyle w:val="InternetLink"/>
+            <w:rFonts w:cs="Times New Roman" w:ascii="Times New Roman" w:hAnsi="Times New Roman"/>
+            <w:bCs/>
+            <w:color w:val="000000"/>
+            <w:sz w:val="24"/>
+            <w:szCs w:val="24"/>
+            <w:lang w:val="en-US"/>
+          </w:rPr>
+          <w:t>http://www.trello.com</w:t>
+        </w:r>
+      </w:hyperlink>
       <w:r>
         <w:rPr>
           <w:rFonts w:cs="Times New Roman" w:ascii="Times New Roman" w:hAnsi="Times New Roman"/>
@@ -7018,18 +7045,9 @@
           <w:color w:val="000000"/>
           <w:sz w:val="24"/>
           <w:szCs w:val="24"/>
-        </w:rPr>
-        <w:t xml:space="preserve">pertinentes </w:t>
-      </w:r>
-      <w:r>
-        <w:rPr>
-          <w:rFonts w:cs="Times New Roman" w:ascii="Times New Roman" w:hAnsi="Times New Roman"/>
-          <w:bCs/>
-          <w:color w:val="000000"/>
-          <w:sz w:val="24"/>
-          <w:szCs w:val="24"/>
-        </w:rPr>
-        <w:t>dos boards do trello;</w:t>
+          <w:lang w:val="en-US"/>
+        </w:rPr>
+        <w:t>);</w:t>
       </w:r>
     </w:p>
     <w:p>
@@ -7055,9 +7073,16 @@
           <w:sz w:val="24"/>
           <w:szCs w:val="24"/>
         </w:rPr>
-        <w:t>G</w:t>
-      </w:r>
-      <w:r>
+        <w:t>Coletar informações pertinentes dos boards do trello;</w:t>
+      </w:r>
+    </w:p>
+    <w:p>
+      <w:pPr>
+        <w:pStyle w:val="Normal"/>
+        <w:numPr>
+          <w:ilvl w:val="0"/>
+          <w:numId w:val="1"/>
+        </w:numPr>
         <w:rPr>
           <w:rFonts w:cs="Times New Roman" w:ascii="Times New Roman" w:hAnsi="Times New Roman"/>
           <w:bCs/>
@@ -7065,7 +7090,26 @@
           <w:sz w:val="24"/>
           <w:szCs w:val="24"/>
         </w:rPr>
-        <w:t>erar relatórios para auxiliar nas estimativas futuras;</w:t>
+      </w:pPr>
+      <w:r>
+        <w:rPr>
+          <w:rFonts w:cs="Times New Roman" w:ascii="Times New Roman" w:hAnsi="Times New Roman"/>
+          <w:bCs/>
+          <w:color w:val="000000"/>
+          <w:sz w:val="24"/>
+          <w:szCs w:val="24"/>
+        </w:rPr>
+        <w:t>Gerar relatórios para auxiliar nas estimativas futuras;</w:t>
+      </w:r>
+      <w:r>
+        <w:rPr>
+          <w:rFonts w:cs="Times New Roman" w:ascii="Times New Roman" w:hAnsi="Times New Roman"/>
+          <w:bCs/>
+          <w:color w:val="000000"/>
+          <w:sz w:val="24"/>
+          <w:szCs w:val="24"/>
+        </w:rPr>
+        <w:t>'</w:t>
       </w:r>
     </w:p>
     <w:p>
@@ -7638,8 +7682,8 @@
           <w:szCs w:val="24"/>
         </w:rPr>
       </w:pPr>
-      <w:bookmarkStart w:id="11" w:name="_Toc350370126"/>
-      <w:bookmarkStart w:id="12" w:name="__RefHeading__824_242833606"/>
+      <w:bookmarkStart w:id="11" w:name="__RefHeading__824_242833606"/>
+      <w:bookmarkStart w:id="12" w:name="_Toc350370126"/>
       <w:bookmarkEnd w:id="11"/>
       <w:bookmarkEnd w:id="12"/>
       <w:r>
@@ -7657,20 +7701,10 @@
         <w:pStyle w:val="Normal"/>
         <w:ind w:left="0" w:right="-568" w:hanging="0"/>
         <w:jc w:val="both"/>
-        <w:rPr>
-          <w:rFonts w:cs="Times New Roman" w:ascii="Times New Roman" w:hAnsi="Times New Roman"/>
-          <w:color w:val="000000"/>
-          <w:sz w:val="24"/>
-          <w:szCs w:val="24"/>
-        </w:rPr>
-      </w:pPr>
-      <w:r>
-        <w:rPr>
-          <w:rFonts w:cs="Times New Roman" w:ascii="Times New Roman" w:hAnsi="Times New Roman"/>
-          <w:color w:val="000000"/>
-          <w:sz w:val="24"/>
-          <w:szCs w:val="24"/>
-        </w:rPr>
+        <w:rPr/>
+      </w:pPr>
+      <w:r>
+        <w:rPr/>
       </w:r>
     </w:p>
     <w:p>
@@ -7694,170 +7728,9 @@
           <w:szCs w:val="24"/>
           <w:lang w:val="en-US"/>
         </w:rPr>
-        <w:t>Dividir de sub seções</w:t>
-      </w:r>
-    </w:p>
-    <w:p>
-      <w:pPr>
-        <w:pStyle w:val="Normal"/>
-        <w:ind w:left="0" w:right="-568" w:firstLine="708"/>
-        <w:jc w:val="both"/>
-        <w:rPr>
-          <w:rFonts w:cs="Times New Roman" w:ascii="Times New Roman" w:hAnsi="Times New Roman"/>
-          <w:color w:val="000000"/>
-          <w:sz w:val="24"/>
-          <w:szCs w:val="24"/>
-          <w:lang w:val="en-US"/>
-        </w:rPr>
-      </w:pPr>
-      <w:r>
-        <w:rPr>
-          <w:rFonts w:cs="Times New Roman" w:ascii="Times New Roman" w:hAnsi="Times New Roman"/>
-          <w:color w:val="000000"/>
-          <w:sz w:val="24"/>
-          <w:szCs w:val="24"/>
-          <w:lang w:val="en-US"/>
-        </w:rPr>
-        <w:t>detalhar mais</w:t>
-      </w:r>
-    </w:p>
-    <w:p>
-      <w:pPr>
-        <w:pStyle w:val="Normal"/>
-        <w:ind w:left="0" w:right="-568" w:firstLine="708"/>
-        <w:jc w:val="both"/>
-        <w:rPr>
-          <w:rFonts w:cs="Times New Roman" w:ascii="Times New Roman" w:hAnsi="Times New Roman"/>
-          <w:color w:val="000000"/>
-          <w:sz w:val="24"/>
-          <w:szCs w:val="24"/>
-          <w:lang w:val="en-US"/>
-        </w:rPr>
-      </w:pPr>
-      <w:r>
-        <w:rPr>
-          <w:rFonts w:cs="Times New Roman" w:ascii="Times New Roman" w:hAnsi="Times New Roman"/>
-          <w:color w:val="000000"/>
-          <w:sz w:val="24"/>
-          <w:szCs w:val="24"/>
-          <w:lang w:val="en-US"/>
-        </w:rPr>
-        <w:t xml:space="preserve">incluir trello </w:t>
-      </w:r>
-      <w:r>
-        <w:rPr>
-          <w:rFonts w:cs="Times New Roman" w:ascii="Times New Roman" w:hAnsi="Times New Roman"/>
-          <w:color w:val="000000"/>
-          <w:sz w:val="24"/>
-          <w:szCs w:val="24"/>
-          <w:lang w:val="en-US"/>
-        </w:rPr>
-        <w:t>OK</w:t>
-      </w:r>
-    </w:p>
-    <w:p>
-      <w:pPr>
-        <w:pStyle w:val="Normal"/>
-        <w:ind w:left="0" w:right="-568" w:firstLine="708"/>
-        <w:jc w:val="both"/>
-        <w:rPr>
-          <w:rFonts w:cs="Times New Roman" w:ascii="Times New Roman" w:hAnsi="Times New Roman"/>
-          <w:color w:val="000000"/>
-          <w:sz w:val="24"/>
-          <w:szCs w:val="24"/>
-          <w:lang w:val="en-US"/>
-        </w:rPr>
-      </w:pPr>
-      <w:r>
-        <w:rPr>
-          <w:rFonts w:cs="Times New Roman" w:ascii="Times New Roman" w:hAnsi="Times New Roman"/>
-          <w:color w:val="000000"/>
-          <w:sz w:val="24"/>
-          <w:szCs w:val="24"/>
-          <w:lang w:val="en-US"/>
-        </w:rPr>
-        <w:t xml:space="preserve">incluir github </w:t>
-      </w:r>
-      <w:r>
-        <w:rPr>
-          <w:rFonts w:cs="Times New Roman" w:ascii="Times New Roman" w:hAnsi="Times New Roman"/>
-          <w:color w:val="000000"/>
-          <w:sz w:val="24"/>
-          <w:szCs w:val="24"/>
-          <w:lang w:val="en-US"/>
-        </w:rPr>
-        <w:t>OK</w:t>
-      </w:r>
-    </w:p>
-    <w:p>
-      <w:pPr>
-        <w:pStyle w:val="Normal"/>
-        <w:ind w:left="0" w:right="-568" w:firstLine="708"/>
-        <w:jc w:val="both"/>
-        <w:rPr>
-          <w:rFonts w:cs="Times New Roman" w:ascii="Times New Roman" w:hAnsi="Times New Roman"/>
-          <w:color w:val="000000"/>
-          <w:sz w:val="24"/>
-          <w:szCs w:val="24"/>
-          <w:lang w:val="en-US"/>
-        </w:rPr>
-      </w:pPr>
-      <w:r>
-        <w:rPr>
-          <w:rFonts w:cs="Times New Roman" w:ascii="Times New Roman" w:hAnsi="Times New Roman"/>
-          <w:color w:val="000000"/>
-          <w:sz w:val="24"/>
-          <w:szCs w:val="24"/>
-          <w:lang w:val="en-US"/>
-        </w:rPr>
-        <w:t>i</w:t>
-      </w:r>
-      <w:r>
-        <w:rPr>
-          <w:rFonts w:cs="Times New Roman" w:ascii="Times New Roman" w:hAnsi="Times New Roman"/>
-          <w:color w:val="000000"/>
-          <w:sz w:val="24"/>
-          <w:szCs w:val="24"/>
-          <w:lang w:val="en-US"/>
-        </w:rPr>
-        <w:t>ncluir tdd OK</w:t>
-      </w:r>
-    </w:p>
-    <w:p>
-      <w:pPr>
-        <w:pStyle w:val="Normal"/>
-        <w:ind w:left="0" w:right="-568" w:firstLine="708"/>
-        <w:jc w:val="both"/>
-        <w:rPr/>
-      </w:pPr>
-      <w:r>
-        <w:rPr/>
-      </w:r>
-    </w:p>
-    <w:p>
-      <w:pPr>
-        <w:pStyle w:val="Normal"/>
-        <w:ind w:left="0" w:right="-568" w:firstLine="708"/>
-        <w:jc w:val="both"/>
-        <w:rPr>
-          <w:rFonts w:cs="Times New Roman" w:ascii="Times New Roman" w:hAnsi="Times New Roman"/>
-          <w:color w:val="000000"/>
-          <w:sz w:val="24"/>
-          <w:szCs w:val="24"/>
-          <w:lang w:val="en-US"/>
-        </w:rPr>
-      </w:pPr>
-      <w:r>
-        <w:rPr>
-          <w:rFonts w:cs="Times New Roman" w:ascii="Times New Roman" w:hAnsi="Times New Roman"/>
-          <w:color w:val="000000"/>
-          <w:sz w:val="24"/>
-          <w:szCs w:val="24"/>
-          <w:lang w:val="en-US"/>
-        </w:rPr>
-        <w:t>Este projeto será desenvolvido utilizando a linguagem de programação Python, pois ela provém facilidade no desenvolvimento, as APIs são simples e bem documentadas, assim como a própria linguagem. É fácil de configurar bibliotecas externas. Python é uma linguagem de programação grátis, onde não é necessário pagar licença. (</w:t>
-      </w:r>
-      <w:hyperlink r:id="rId4">
+        <w:t>Este projeto será desenvolvido utilizando a linguagem de programação Python, pois ela provém facilidade no desenvolvimento, as APIs são simples e bem documentadas, assim como a própria linguagem. É fácil de configurar bibliotecas externas. Python é uma linguagem de programação grátis, onde não é necessário pagar licença.  (</w:t>
+      </w:r>
+      <w:hyperlink r:id="rId5">
         <w:r>
           <w:rPr>
             <w:rStyle w:val="InternetLink"/>
@@ -7902,9 +7775,49 @@
           <w:szCs w:val="24"/>
           <w:lang w:val="en-US"/>
         </w:rPr>
-        <w:t>Será utilizado também o framework Django para auxiliar no desenvolvimento das páginas e integração com banco de dados (</w:t>
-      </w:r>
-      <w:hyperlink r:id="rId5">
+        <w:t xml:space="preserve">Será utilizado o framework Django para auxiliar no desenvolvimento das páginas e integração com banco de dados, </w:t>
+      </w:r>
+      <w:r>
+        <w:rPr>
+          <w:rFonts w:cs="Times New Roman" w:ascii="Times New Roman" w:hAnsi="Times New Roman"/>
+          <w:color w:val="000000"/>
+          <w:sz w:val="24"/>
+          <w:szCs w:val="24"/>
+          <w:lang w:val="en-US"/>
+        </w:rPr>
+        <w:t>onde o desenvolvedor pode definir o modelo de dados utilizando a linguagem Python.</w:t>
+      </w:r>
+      <w:r>
+        <w:rPr>
+          <w:rFonts w:cs="Times New Roman" w:ascii="Times New Roman" w:hAnsi="Times New Roman"/>
+          <w:color w:val="000000"/>
+          <w:sz w:val="24"/>
+          <w:szCs w:val="24"/>
+          <w:lang w:val="en-US"/>
+        </w:rPr>
+        <w:t xml:space="preserve"> </w:t>
+      </w:r>
+      <w:r>
+        <w:rPr>
+          <w:rFonts w:cs="Times New Roman" w:ascii="Times New Roman" w:hAnsi="Times New Roman"/>
+          <w:color w:val="000000"/>
+          <w:sz w:val="24"/>
+          <w:szCs w:val="24"/>
+          <w:lang w:val="en-US"/>
+        </w:rPr>
+        <w:t xml:space="preserve">Este framework também provém uma API poderosa de integração com o banco de dados. Django é um framework para desenvolvimento web com Python e serve, principalmente, para agilizar o desenvolvimento.  </w:t>
+      </w:r>
+      <w:r>
+        <w:rPr>
+          <w:rFonts w:cs="Times New Roman" w:ascii="Times New Roman" w:hAnsi="Times New Roman"/>
+          <w:color w:val="000000"/>
+          <w:sz w:val="24"/>
+          <w:szCs w:val="24"/>
+          <w:lang w:val="en-US"/>
+        </w:rPr>
+        <w:t>(</w:t>
+      </w:r>
+      <w:hyperlink r:id="rId6">
         <w:r>
           <w:rPr>
             <w:rStyle w:val="InternetLink"/>
@@ -7930,9 +7843,57 @@
     </w:p>
     <w:p>
       <w:pPr>
+        <w:pStyle w:val="Heading1"/>
+        <w:spacing w:before="0" w:after="0"/>
+        <w:ind w:left="0" w:right="-568" w:hanging="0"/>
+        <w:jc w:val="both"/>
+        <w:rPr/>
+      </w:pPr>
+      <w:r>
+        <w:rPr/>
+      </w:r>
+    </w:p>
+    <w:p>
+      <w:pPr>
+        <w:pStyle w:val="Heading1"/>
+        <w:spacing w:before="0" w:after="0"/>
+        <w:ind w:left="0" w:right="-568" w:hanging="0"/>
+        <w:jc w:val="both"/>
+        <w:rPr>
+          <w:rFonts w:cs="Times New Roman" w:ascii="Times New Roman" w:hAnsi="Times New Roman"/>
+          <w:color w:val="00000A"/>
+          <w:sz w:val="24"/>
+          <w:szCs w:val="24"/>
+          <w:lang w:val="en-US"/>
+        </w:rPr>
+      </w:pPr>
+      <w:r>
+        <w:rPr>
+          <w:rFonts w:cs="Times New Roman" w:ascii="Times New Roman" w:hAnsi="Times New Roman"/>
+          <w:color w:val="00000A"/>
+          <w:sz w:val="24"/>
+          <w:szCs w:val="24"/>
+          <w:lang w:val="en-US"/>
+        </w:rPr>
+        <w:t>4.1 BANCO DE DADOS</w:t>
+      </w:r>
+    </w:p>
+    <w:p>
+      <w:pPr>
         <w:pStyle w:val="Normal"/>
         <w:ind w:left="0" w:right="-568" w:firstLine="708"/>
         <w:jc w:val="both"/>
+        <w:rPr/>
+      </w:pPr>
+      <w:r>
+        <w:rPr/>
+      </w:r>
+    </w:p>
+    <w:p>
+      <w:pPr>
+        <w:pStyle w:val="Normal"/>
+        <w:ind w:left="0" w:right="-568" w:firstLine="708"/>
+        <w:jc w:val="both"/>
         <w:rPr>
           <w:rFonts w:cs="Times New Roman" w:ascii="Times New Roman" w:hAnsi="Times New Roman"/>
           <w:color w:val="000000"/>
@@ -7949,7 +7910,7 @@
         </w:rPr>
         <w:t>Os dados serão guardados no banco de dados PostgreSQL por ser poderoso e grátis. O PostgreSQL provém a capacidade de escrever consultas complexas e retornar os dados em um formato específico para que o sistema possa utilizá-los de maneira mais facil (</w:t>
       </w:r>
-      <w:hyperlink r:id="rId6">
+      <w:hyperlink r:id="rId7">
         <w:r>
           <w:rPr>
             <w:rStyle w:val="InternetLink"/>
@@ -7961,15 +7922,17 @@
           <w:t>http://www.postgresql.org/</w:t>
         </w:r>
       </w:hyperlink>
-      <w:r>
-        <w:rPr>
-          <w:rFonts w:cs="Times New Roman" w:ascii="Times New Roman" w:hAnsi="Times New Roman"/>
-          <w:color w:val="000000"/>
-          <w:sz w:val="24"/>
-          <w:szCs w:val="24"/>
-        </w:rPr>
-        <w:t>).</w:t>
-      </w:r>
+      <w:hyperlink r:id="rId8">
+        <w:r>
+          <w:rPr>
+            <w:rFonts w:cs="Times New Roman" w:ascii="Times New Roman" w:hAnsi="Times New Roman"/>
+            <w:color w:val="000000"/>
+            <w:sz w:val="24"/>
+            <w:szCs w:val="24"/>
+          </w:rPr>
+          <w:t>).</w:t>
+        </w:r>
+      </w:hyperlink>
     </w:p>
     <w:p>
       <w:pPr>
@@ -7990,9 +7953,79 @@
           <w:sz w:val="24"/>
           <w:szCs w:val="24"/>
         </w:rPr>
+        <w:t>O PostgreSQL é um banco de dados relacional open source de fácil instalação de manutenção. Ele pode ser instalado na maioria dos sistemas operacionais.</w:t>
+      </w:r>
+    </w:p>
+    <w:p>
+      <w:pPr>
+        <w:pStyle w:val="Normal"/>
+        <w:ind w:left="0" w:right="-568" w:hanging="0"/>
+        <w:jc w:val="both"/>
+        <w:rPr/>
+      </w:pPr>
+      <w:r>
+        <w:rPr/>
+      </w:r>
+    </w:p>
+    <w:p>
+      <w:pPr>
+        <w:pStyle w:val="Heading1"/>
+        <w:spacing w:before="0" w:after="0"/>
+        <w:ind w:left="0" w:right="-568" w:hanging="0"/>
+        <w:jc w:val="both"/>
+        <w:rPr>
+          <w:rFonts w:cs="Times New Roman" w:ascii="Times New Roman" w:hAnsi="Times New Roman"/>
+          <w:color w:val="00000A"/>
+          <w:sz w:val="24"/>
+          <w:szCs w:val="24"/>
+          <w:lang w:val="en-US"/>
+        </w:rPr>
+      </w:pPr>
+      <w:r>
+        <w:rPr>
+          <w:rFonts w:cs="Times New Roman" w:ascii="Times New Roman" w:hAnsi="Times New Roman"/>
+          <w:color w:val="00000A"/>
+          <w:sz w:val="24"/>
+          <w:szCs w:val="24"/>
+          <w:lang w:val="en-US"/>
+        </w:rPr>
+        <w:t>4.2 DESENVOLVIMENTO</w:t>
+      </w:r>
+    </w:p>
+    <w:p>
+      <w:pPr>
+        <w:pStyle w:val="Normal"/>
+        <w:spacing w:before="0" w:after="0"/>
+        <w:ind w:left="0" w:right="-568" w:hanging="0"/>
+        <w:jc w:val="both"/>
+        <w:rPr/>
+      </w:pPr>
+      <w:r>
+        <w:rPr/>
+      </w:r>
+    </w:p>
+    <w:p>
+      <w:pPr>
+        <w:pStyle w:val="Normal"/>
+        <w:ind w:left="0" w:right="-568" w:firstLine="708"/>
+        <w:jc w:val="both"/>
+        <w:rPr>
+          <w:rFonts w:cs="Times New Roman" w:ascii="Times New Roman" w:hAnsi="Times New Roman"/>
+          <w:color w:val="000000"/>
+          <w:sz w:val="24"/>
+          <w:szCs w:val="24"/>
+        </w:rPr>
+      </w:pPr>
+      <w:r>
+        <w:rPr>
+          <w:rFonts w:cs="Times New Roman" w:ascii="Times New Roman" w:hAnsi="Times New Roman"/>
+          <w:color w:val="000000"/>
+          <w:sz w:val="24"/>
+          <w:szCs w:val="24"/>
+        </w:rPr>
         <w:t>O desenvolvimento será feito utilizando uma ferramenta chamada Sublime. Esta ferramenta facilita o desenvolvimento pois ela oferece muitas funcionalidades úteis como auto complete, lista de arquivos do projeto, multi seleção, entre outras. O Sublime é uma ferramenta extremamente leve. (</w:t>
       </w:r>
-      <w:hyperlink r:id="rId7">
+      <w:hyperlink r:id="rId9">
         <w:r>
           <w:rPr>
             <w:rStyle w:val="InternetLink"/>
@@ -8004,14 +8037,63 @@
           <w:t>http://www.sublimetext.com</w:t>
         </w:r>
       </w:hyperlink>
-      <w:r>
-        <w:rPr>
-          <w:rFonts w:cs="Times New Roman" w:ascii="Times New Roman" w:hAnsi="Times New Roman"/>
-          <w:color w:val="000000"/>
-          <w:sz w:val="24"/>
-          <w:szCs w:val="24"/>
-        </w:rPr>
-        <w:t>).</w:t>
+      <w:hyperlink r:id="rId10">
+        <w:r>
+          <w:rPr>
+            <w:rFonts w:cs="Times New Roman" w:ascii="Times New Roman" w:hAnsi="Times New Roman"/>
+            <w:color w:val="000000"/>
+            <w:sz w:val="24"/>
+            <w:szCs w:val="24"/>
+          </w:rPr>
+          <w:t>).</w:t>
+        </w:r>
+      </w:hyperlink>
+    </w:p>
+    <w:p>
+      <w:pPr>
+        <w:pStyle w:val="Normal"/>
+        <w:ind w:left="0" w:right="-568" w:hanging="0"/>
+        <w:jc w:val="both"/>
+        <w:rPr/>
+      </w:pPr>
+      <w:r>
+        <w:rPr/>
+      </w:r>
+    </w:p>
+    <w:p>
+      <w:pPr>
+        <w:pStyle w:val="Heading1"/>
+        <w:spacing w:before="0" w:after="0"/>
+        <w:ind w:left="0" w:right="-568" w:hanging="0"/>
+        <w:jc w:val="both"/>
+        <w:rPr>
+          <w:rFonts w:cs="Times New Roman" w:ascii="Times New Roman" w:hAnsi="Times New Roman"/>
+          <w:color w:val="00000A"/>
+          <w:sz w:val="24"/>
+          <w:szCs w:val="24"/>
+          <w:lang w:val="en-US"/>
+        </w:rPr>
+      </w:pPr>
+      <w:r>
+        <w:rPr>
+          <w:rFonts w:cs="Times New Roman" w:ascii="Times New Roman" w:hAnsi="Times New Roman"/>
+          <w:color w:val="00000A"/>
+          <w:sz w:val="24"/>
+          <w:szCs w:val="24"/>
+          <w:lang w:val="en-US"/>
+        </w:rPr>
+        <w:t>4.3 CONTROLE DE ATIVIDADES</w:t>
+      </w:r>
+    </w:p>
+    <w:p>
+      <w:pPr>
+        <w:pStyle w:val="Normal"/>
+        <w:ind w:left="0" w:right="-568" w:hanging="0"/>
+        <w:jc w:val="both"/>
+        <w:rPr/>
+      </w:pPr>
+      <w:r>
+        <w:rPr/>
       </w:r>
     </w:p>
     <w:p>
@@ -8035,7 +8117,7 @@
         </w:rPr>
         <w:t>Para a parte de controle de atividades e sprints, será utilizado o software Trello (</w:t>
       </w:r>
-      <w:hyperlink r:id="rId8">
+      <w:hyperlink r:id="rId11">
         <w:r>
           <w:rPr>
             <w:rStyle w:val="InternetLink"/>
@@ -8060,6 +8142,54 @@
     <w:p>
       <w:pPr>
         <w:pStyle w:val="Normal"/>
+        <w:ind w:left="0" w:right="-568" w:hanging="0"/>
+        <w:jc w:val="both"/>
+        <w:rPr/>
+      </w:pPr>
+      <w:r>
+        <w:rPr/>
+      </w:r>
+    </w:p>
+    <w:p>
+      <w:pPr>
+        <w:pStyle w:val="Heading1"/>
+        <w:spacing w:before="0" w:after="0"/>
+        <w:ind w:left="0" w:right="-568" w:hanging="0"/>
+        <w:jc w:val="both"/>
+        <w:rPr>
+          <w:rFonts w:cs="Times New Roman" w:ascii="Times New Roman" w:hAnsi="Times New Roman"/>
+          <w:color w:val="00000A"/>
+          <w:sz w:val="24"/>
+          <w:szCs w:val="24"/>
+          <w:lang w:val="en-US"/>
+        </w:rPr>
+      </w:pPr>
+      <w:r>
+        <w:rPr>
+          <w:rFonts w:cs="Times New Roman" w:ascii="Times New Roman" w:hAnsi="Times New Roman"/>
+          <w:color w:val="00000A"/>
+          <w:sz w:val="24"/>
+          <w:szCs w:val="24"/>
+          <w:lang w:val="en-US"/>
+        </w:rPr>
+        <w:t>4.4 VERSIONAMENTO DE CÓDIGO</w:t>
+      </w:r>
+    </w:p>
+    <w:p>
+      <w:pPr>
+        <w:pStyle w:val="Normal"/>
+        <w:spacing w:before="0" w:after="0"/>
+        <w:ind w:left="0" w:right="-568" w:hanging="0"/>
+        <w:jc w:val="both"/>
+        <w:rPr/>
+      </w:pPr>
+      <w:r>
+        <w:rPr/>
+      </w:r>
+    </w:p>
+    <w:p>
+      <w:pPr>
+        <w:pStyle w:val="Normal"/>
         <w:ind w:left="0" w:right="-568" w:firstLine="708"/>
         <w:jc w:val="both"/>
         <w:rPr>
@@ -8078,7 +8208,7 @@
         </w:rPr>
         <w:t>Para controle de versão de código e da própria documentação do projeto, será utilizada a ferramenta GitHub (</w:t>
       </w:r>
-      <w:hyperlink r:id="rId9">
+      <w:hyperlink r:id="rId12">
         <w:r>
           <w:rPr>
             <w:rStyle w:val="InternetLink"/>
@@ -8105,98 +8235,47 @@
         <w:pStyle w:val="Normal"/>
         <w:ind w:left="0" w:right="-568" w:firstLine="708"/>
         <w:jc w:val="both"/>
-        <w:rPr>
-          <w:rFonts w:cs="Times New Roman" w:ascii="Times New Roman" w:hAnsi="Times New Roman"/>
-          <w:color w:val="000000"/>
-          <w:sz w:val="24"/>
-          <w:szCs w:val="24"/>
-        </w:rPr>
-      </w:pPr>
-      <w:r>
-        <w:rPr>
-          <w:rFonts w:cs="Times New Roman" w:ascii="Times New Roman" w:hAnsi="Times New Roman"/>
-          <w:color w:val="000000"/>
-          <w:sz w:val="24"/>
-          <w:szCs w:val="24"/>
-        </w:rPr>
-        <w:t>F</w:t>
-      </w:r>
-      <w:r>
-        <w:rPr>
-          <w:rFonts w:cs="Times New Roman" w:ascii="Times New Roman" w:hAnsi="Times New Roman"/>
-          <w:color w:val="000000"/>
-          <w:sz w:val="24"/>
-          <w:szCs w:val="24"/>
-        </w:rPr>
-        <w:t>alando de qualidade de código, o sistema será implementado utilizando um método de desenvolvimento chamado TDD (Test Driven Development), que basicamente consiste em desenvolver um sistema baseando-se em testes. Antes de desenvolver uma funcionalidade, escreve-se testes para esta funcionalidade. Estes testes, inicialmente, estarão falhando, pois as funcionalidades ainda não foram implementadas. O primeiro passo seria fazer estes testes passarem, implementando as funcionalidades de acordo com tal necessidade. Assim o desenvolvedor tem uma segurança em saber que aquela funcionalidade já possui testes unitários. A qualidade do código pode ser medida pela cobertura de testes para cada módulo ou classe do sistema (fonte para TDD).</w:t>
-      </w:r>
-    </w:p>
-    <w:p>
-      <w:pPr>
-        <w:pStyle w:val="Normal"/>
-        <w:rPr>
-          <w:rFonts w:cs="Times New Roman" w:ascii="Times New Roman" w:hAnsi="Times New Roman"/>
-          <w:b/>
-          <w:bCs/>
-          <w:sz w:val="24"/>
-          <w:szCs w:val="24"/>
-        </w:rPr>
-      </w:pPr>
-      <w:r>
-        <w:rPr>
-          <w:rFonts w:cs="Times New Roman" w:ascii="Times New Roman" w:hAnsi="Times New Roman"/>
-          <w:b/>
-          <w:bCs/>
-          <w:sz w:val="24"/>
-          <w:szCs w:val="24"/>
-        </w:rPr>
+        <w:rPr/>
+      </w:pPr>
+      <w:r>
+        <w:rPr/>
       </w:r>
     </w:p>
     <w:p>
       <w:pPr>
         <w:pStyle w:val="Heading1"/>
-        <w:pageBreakBefore/>
         <w:spacing w:before="0" w:after="0"/>
+        <w:ind w:left="0" w:right="-568" w:hanging="0"/>
+        <w:jc w:val="both"/>
         <w:rPr>
           <w:rFonts w:cs="Times New Roman" w:ascii="Times New Roman" w:hAnsi="Times New Roman"/>
           <w:color w:val="00000A"/>
           <w:sz w:val="24"/>
           <w:szCs w:val="24"/>
-        </w:rPr>
-      </w:pPr>
-      <w:bookmarkStart w:id="13" w:name="_Toc350370127"/>
-      <w:bookmarkStart w:id="14" w:name="__RefHeading__826_242833606"/>
-      <w:bookmarkEnd w:id="13"/>
-      <w:bookmarkEnd w:id="14"/>
+          <w:lang w:val="en-US"/>
+        </w:rPr>
+      </w:pPr>
       <w:r>
         <w:rPr>
           <w:rFonts w:cs="Times New Roman" w:ascii="Times New Roman" w:hAnsi="Times New Roman"/>
           <w:color w:val="00000A"/>
           <w:sz w:val="24"/>
           <w:szCs w:val="24"/>
-        </w:rPr>
-        <w:t>5 DESCRIÇÃO DA SOLUÇÃO</w:t>
-      </w:r>
-    </w:p>
-    <w:p>
-      <w:pPr>
-        <w:pStyle w:val="Normal"/>
+          <w:lang w:val="en-US"/>
+        </w:rPr>
+        <w:t>4.5 QUALIDADE DE CÓDIGO</w:t>
+      </w:r>
+    </w:p>
+    <w:p>
+      <w:pPr>
+        <w:pStyle w:val="Normal"/>
+        <w:spacing w:before="0" w:after="0"/>
         <w:ind w:left="0" w:right="-568" w:hanging="0"/>
         <w:jc w:val="both"/>
-        <w:rPr>
-          <w:rFonts w:cs="Times New Roman" w:ascii="Times New Roman" w:hAnsi="Times New Roman"/>
-          <w:color w:val="000000"/>
-          <w:sz w:val="24"/>
-          <w:szCs w:val="24"/>
-        </w:rPr>
-      </w:pPr>
-      <w:r>
-        <w:rPr>
-          <w:rFonts w:cs="Times New Roman" w:ascii="Times New Roman" w:hAnsi="Times New Roman"/>
-          <w:color w:val="000000"/>
-          <w:sz w:val="24"/>
-          <w:szCs w:val="24"/>
-        </w:rPr>
+        <w:rPr/>
+      </w:pPr>
+      <w:r>
+        <w:rPr/>
       </w:r>
     </w:p>
     <w:p>
@@ -8218,95 +8297,64 @@
           <w:sz w:val="24"/>
           <w:szCs w:val="24"/>
         </w:rPr>
-        <w:t>O sistema será restringido somente para pessoas que possuem acesso. Diferentes usuários poderão acessar diferentes projetos, onde terá a opção para fazer a coleta de dados e visualizar relatórios. O sistema incluirá a área do administrador, onde poderão ser criados projetos e adicionar pessoas a estes projetos.</w:t>
-      </w:r>
-    </w:p>
-    <w:p>
-      <w:pPr>
-        <w:pStyle w:val="Normal"/>
-        <w:ind w:left="0" w:right="-568" w:firstLine="708"/>
-        <w:jc w:val="both"/>
-        <w:rPr>
-          <w:rFonts w:cs="Times New Roman" w:ascii="Times New Roman" w:hAnsi="Times New Roman"/>
-          <w:color w:val="000000"/>
-          <w:sz w:val="24"/>
-          <w:szCs w:val="24"/>
-        </w:rPr>
-      </w:pPr>
-      <w:r>
-        <w:rPr>
-          <w:rFonts w:cs="Times New Roman" w:ascii="Times New Roman" w:hAnsi="Times New Roman"/>
-          <w:color w:val="000000"/>
-          <w:sz w:val="24"/>
-          <w:szCs w:val="24"/>
-        </w:rPr>
-        <w:t>Considera-se que os projetos tenham acompanhamento na ferramenta online Trello. Esta ferramenta disponibiliza boards onde o usuário pode criar listas, cards, adicionar informações, anexar arquivos, etc (http://www.trello.com).</w:t>
-      </w:r>
-    </w:p>
-    <w:p>
-      <w:pPr>
-        <w:pStyle w:val="Normal"/>
-        <w:ind w:left="0" w:right="-568" w:firstLine="708"/>
-        <w:jc w:val="both"/>
-        <w:rPr>
-          <w:rFonts w:cs="Times New Roman" w:ascii="Times New Roman" w:hAnsi="Times New Roman"/>
-          <w:color w:val="000000"/>
-          <w:sz w:val="24"/>
-          <w:szCs w:val="24"/>
-        </w:rPr>
-      </w:pPr>
-      <w:r>
-        <w:rPr>
-          <w:rFonts w:cs="Times New Roman" w:ascii="Times New Roman" w:hAnsi="Times New Roman"/>
-          <w:color w:val="000000"/>
-          <w:sz w:val="24"/>
-          <w:szCs w:val="24"/>
-        </w:rPr>
-        <w:t>A coleta de métricas basicamente irá acessar a API do Trello em Python. O usuário selecionará um projeto e iniciará a coleta. O sistema irá buscar os cards que estiverem na última coluna do board, que é a coluna “done”, onde estarão as tarefas que foram concluídas na Sprint.</w:t>
-      </w:r>
-    </w:p>
-    <w:p>
-      <w:pPr>
-        <w:pStyle w:val="Normal"/>
-        <w:ind w:left="0" w:right="-568" w:firstLine="708"/>
-        <w:jc w:val="both"/>
-        <w:rPr>
-          <w:rFonts w:cs="Times New Roman" w:ascii="Times New Roman" w:hAnsi="Times New Roman"/>
-          <w:color w:val="000000"/>
-          <w:sz w:val="24"/>
-          <w:szCs w:val="24"/>
-        </w:rPr>
-      </w:pPr>
-      <w:r>
-        <w:rPr>
-          <w:rFonts w:cs="Times New Roman" w:ascii="Times New Roman" w:hAnsi="Times New Roman"/>
-          <w:color w:val="000000"/>
-          <w:sz w:val="24"/>
-          <w:szCs w:val="24"/>
-        </w:rPr>
-        <w:t>O sistema irá coletar o identificador de cada card, quanto tempo levou para ser finalizado, os pontos, linguagem de programação e número de testes unitários criados para aquela tarefa. A última etapa da coleta de dados é salvá-los no banco de dados PostgreSQL. Cada execução referente a um projeto será considerada uma Sprint.</w:t>
-      </w:r>
-    </w:p>
-    <w:p>
-      <w:pPr>
-        <w:pStyle w:val="Normal"/>
-        <w:ind w:left="0" w:right="-568" w:firstLine="708"/>
-        <w:jc w:val="both"/>
-        <w:rPr>
-          <w:rFonts w:cs="Times New Roman" w:ascii="Times New Roman" w:hAnsi="Times New Roman"/>
-          <w:color w:val="000000"/>
-          <w:sz w:val="24"/>
-          <w:szCs w:val="24"/>
-        </w:rPr>
-      </w:pPr>
-      <w:r>
-        <w:rPr>
-          <w:rFonts w:cs="Times New Roman" w:ascii="Times New Roman" w:hAnsi="Times New Roman"/>
-          <w:color w:val="000000"/>
-          <w:sz w:val="24"/>
-          <w:szCs w:val="24"/>
-        </w:rPr>
-        <w:t>Serão disponibilizados relatórios de métricas referentes a um projeto e relatórios de métricas referentes a todos os projetos da empresa. Diferentes visões serão extraídas destes dados, assim como quantidade de testes unitários criados por sprint, quantidade de testes unitários criados por card, quantidade de estórias por pontos e quantidade média de pontos por Sprint.</w:t>
+        <w:t xml:space="preserve">Falando de qualidade de código, o sistema será implementado utilizando um método de desenvolvimento chamado TDD (Test Driven Development), que basicamente consiste em desenvolver um sistema baseando-se em testes. Antes de desenvolver uma funcionalidade, escreve-se testes para esta. Estes testes, inicialmente, estarão falhando, pois as funcionalidades ainda não foram implementadas. O primeiro passo seria fazer estes testes passar, implementando as funcionalidades de acordo com tal necessidade. Assim o desenvolvedor tem uma segurança em saber que aquela funcionalidade já possui testes unitários, </w:t>
+      </w:r>
+      <w:r>
+        <w:rPr>
+          <w:rFonts w:cs="Times New Roman" w:ascii="Times New Roman" w:hAnsi="Times New Roman"/>
+          <w:color w:val="000000"/>
+          <w:sz w:val="24"/>
+          <w:szCs w:val="24"/>
+        </w:rPr>
+        <w:t>provendo segurança também para refatorar o código</w:t>
+      </w:r>
+      <w:r>
+        <w:rPr>
+          <w:rFonts w:cs="Times New Roman" w:ascii="Times New Roman" w:hAnsi="Times New Roman"/>
+          <w:color w:val="000000"/>
+          <w:sz w:val="24"/>
+          <w:szCs w:val="24"/>
+        </w:rPr>
+        <w:t xml:space="preserve">. A qualidade do código pode ser medida pela cobertura de testes para cada módulo ou classe do sistema. </w:t>
+      </w:r>
+      <w:r>
+        <w:rPr>
+          <w:rFonts w:cs="Times New Roman" w:ascii="Times New Roman" w:hAnsi="Times New Roman"/>
+          <w:color w:val="000000"/>
+          <w:sz w:val="24"/>
+          <w:szCs w:val="24"/>
+        </w:rPr>
+        <w:t>O processo básico do TDD está descrito na figura 2.</w:t>
+      </w:r>
+      <w:r>
+        <w:rPr>
+          <w:rFonts w:cs="Times New Roman" w:ascii="Times New Roman" w:hAnsi="Times New Roman"/>
+          <w:color w:val="000000"/>
+          <w:sz w:val="24"/>
+          <w:szCs w:val="24"/>
+        </w:rPr>
+        <w:t xml:space="preserve"> (</w:t>
+      </w:r>
+      <w:hyperlink r:id="rId13">
+        <w:r>
+          <w:rPr>
+            <w:rStyle w:val="InternetLink"/>
+            <w:rFonts w:cs="Times New Roman" w:ascii="Times New Roman" w:hAnsi="Times New Roman"/>
+            <w:color w:val="000000"/>
+            <w:sz w:val="24"/>
+            <w:szCs w:val="24"/>
+          </w:rPr>
+          <w:t>http://www.agiledata.org/essays/tdd.html</w:t>
+        </w:r>
+      </w:hyperlink>
+      <w:r>
+        <w:rPr>
+          <w:rFonts w:cs="Times New Roman" w:ascii="Times New Roman" w:hAnsi="Times New Roman"/>
+          <w:color w:val="000000"/>
+          <w:sz w:val="24"/>
+          <w:szCs w:val="24"/>
+        </w:rPr>
+        <w:t>).</w:t>
       </w:r>
     </w:p>
     <w:p>
@@ -8318,27 +8366,16 @@
       </w:pPr>
       <w:r>
         <w:rPr/>
-      </w:r>
-    </w:p>
-    <w:p>
-      <w:pPr>
-        <w:pStyle w:val="Normal"/>
-        <w:ind w:left="0" w:right="-568" w:firstLine="708"/>
-        <w:jc w:val="both"/>
-        <w:rPr/>
-      </w:pPr>
-      <w:r>
-        <w:rPr/>
         <w:drawing>
-          <wp:anchor behindDoc="0" distT="0" distB="0" distL="0" distR="0" simplePos="0" locked="0" layoutInCell="1" allowOverlap="1" relativeHeight="0">
+          <wp:anchor behindDoc="0" distT="0" distB="0" distL="0" distR="0" simplePos="0" locked="0" layoutInCell="1" allowOverlap="1" relativeHeight="2">
             <wp:simplePos x="0" y="0"/>
             <wp:positionH relativeFrom="column">
-              <wp:posOffset>-179705</wp:posOffset>
+              <wp:align>center</wp:align>
             </wp:positionH>
             <wp:positionV relativeFrom="paragraph">
-              <wp:posOffset>178435</wp:posOffset>
+              <wp:align>top</wp:align>
             </wp:positionV>
-            <wp:extent cx="5760720" cy="2970530"/>
+            <wp:extent cx="2326640" cy="5142230"/>
             <wp:effectExtent l="0" t="0" r="0" b="0"/>
             <wp:wrapSquare wrapText="largest"/>
             <wp:docPr id="1" name="Picture" descr=""/>
@@ -8355,7 +8392,268 @@
                     </pic:cNvPicPr>
                   </pic:nvPicPr>
                   <pic:blipFill>
-                    <a:blip r:embed="rId10"/>
+                    <a:blip r:embed="rId14"/>
+                    <a:stretch>
+                      <a:fillRect/>
+                    </a:stretch>
+                  </pic:blipFill>
+                  <pic:spPr bwMode="auto">
+                    <a:xfrm>
+                      <a:off x="0" y="0"/>
+                      <a:ext cx="2326640" cy="5142230"/>
+                    </a:xfrm>
+                    <a:prstGeom prst="rect">
+                      <a:avLst/>
+                    </a:prstGeom>
+                    <a:noFill/>
+                    <a:ln w="9525">
+                      <a:noFill/>
+                      <a:miter lim="800000"/>
+                      <a:headEnd/>
+                      <a:tailEnd/>
+                    </a:ln>
+                  </pic:spPr>
+                </pic:pic>
+              </a:graphicData>
+            </a:graphic>
+          </wp:anchor>
+        </w:drawing>
+      </w:r>
+    </w:p>
+    <w:p>
+      <w:pPr>
+        <w:pStyle w:val="Normal"/>
+        <w:rPr>
+          <w:rFonts w:cs="Times New Roman" w:ascii="Times New Roman" w:hAnsi="Times New Roman"/>
+          <w:b/>
+          <w:bCs/>
+          <w:sz w:val="24"/>
+          <w:szCs w:val="24"/>
+        </w:rPr>
+      </w:pPr>
+      <w:r>
+        <w:rPr>
+          <w:rFonts w:cs="Times New Roman" w:ascii="Times New Roman" w:hAnsi="Times New Roman"/>
+          <w:b/>
+          <w:bCs/>
+          <w:sz w:val="24"/>
+          <w:szCs w:val="24"/>
+        </w:rPr>
+      </w:r>
+    </w:p>
+    <w:p>
+      <w:pPr>
+        <w:pStyle w:val="Heading1"/>
+        <w:pageBreakBefore/>
+        <w:spacing w:before="0" w:after="0"/>
+        <w:rPr>
+          <w:rFonts w:cs="Times New Roman" w:ascii="Times New Roman" w:hAnsi="Times New Roman"/>
+          <w:color w:val="00000A"/>
+          <w:sz w:val="24"/>
+          <w:szCs w:val="24"/>
+        </w:rPr>
+      </w:pPr>
+      <w:bookmarkStart w:id="13" w:name="__RefHeading__826_242833606"/>
+      <w:bookmarkStart w:id="14" w:name="_Toc350370127"/>
+      <w:bookmarkEnd w:id="13"/>
+      <w:bookmarkEnd w:id="14"/>
+      <w:r>
+        <w:rPr>
+          <w:rFonts w:cs="Times New Roman" w:ascii="Times New Roman" w:hAnsi="Times New Roman"/>
+          <w:color w:val="00000A"/>
+          <w:sz w:val="24"/>
+          <w:szCs w:val="24"/>
+        </w:rPr>
+        <w:t>5 DESCRIÇÃO DA SOLUÇÃO</w:t>
+      </w:r>
+    </w:p>
+    <w:p>
+      <w:pPr>
+        <w:pStyle w:val="Normal"/>
+        <w:ind w:left="0" w:right="-568" w:hanging="0"/>
+        <w:jc w:val="both"/>
+        <w:rPr>
+          <w:rFonts w:cs="Times New Roman" w:ascii="Times New Roman" w:hAnsi="Times New Roman"/>
+          <w:color w:val="000000"/>
+          <w:sz w:val="24"/>
+          <w:szCs w:val="24"/>
+        </w:rPr>
+      </w:pPr>
+      <w:r>
+        <w:rPr>
+          <w:rFonts w:cs="Times New Roman" w:ascii="Times New Roman" w:hAnsi="Times New Roman"/>
+          <w:color w:val="000000"/>
+          <w:sz w:val="24"/>
+          <w:szCs w:val="24"/>
+        </w:rPr>
+      </w:r>
+    </w:p>
+    <w:p>
+      <w:pPr>
+        <w:pStyle w:val="Normal"/>
+        <w:ind w:left="0" w:right="-568" w:firstLine="708"/>
+        <w:jc w:val="both"/>
+        <w:rPr>
+          <w:rFonts w:cs="Times New Roman" w:ascii="Times New Roman" w:hAnsi="Times New Roman"/>
+          <w:color w:val="000000"/>
+          <w:sz w:val="24"/>
+          <w:szCs w:val="24"/>
+        </w:rPr>
+      </w:pPr>
+      <w:r>
+        <w:rPr>
+          <w:rFonts w:cs="Times New Roman" w:ascii="Times New Roman" w:hAnsi="Times New Roman"/>
+          <w:color w:val="000000"/>
+          <w:sz w:val="24"/>
+          <w:szCs w:val="24"/>
+        </w:rPr>
+        <w:t>O sistema será restringido somente para pessoas que possuem acesso. Diferentes usuários poderão acessar diferentes projetos, onde terá a opção para fazer a coleta de dados e visualizar relatórios. O sistema incluirá a área do administrador, onde poderão ser criados projetos e adicionar pessoas a estes projetos.</w:t>
+      </w:r>
+    </w:p>
+    <w:p>
+      <w:pPr>
+        <w:pStyle w:val="Normal"/>
+        <w:ind w:left="0" w:right="-568" w:firstLine="708"/>
+        <w:jc w:val="both"/>
+        <w:rPr>
+          <w:rFonts w:cs="Times New Roman" w:ascii="Times New Roman" w:hAnsi="Times New Roman"/>
+          <w:color w:val="000000"/>
+          <w:sz w:val="24"/>
+          <w:szCs w:val="24"/>
+        </w:rPr>
+      </w:pPr>
+      <w:r>
+        <w:rPr>
+          <w:rFonts w:cs="Times New Roman" w:ascii="Times New Roman" w:hAnsi="Times New Roman"/>
+          <w:color w:val="000000"/>
+          <w:sz w:val="24"/>
+          <w:szCs w:val="24"/>
+        </w:rPr>
+        <w:t>Considera-se que os projetos tenham acompanhamento na ferramenta online Trello. Esta ferramenta disponibiliza boards onde o usuário pode criar listas, cards, adicionar informações, anexar arquivos, etc (http://www.trello.com).</w:t>
+      </w:r>
+    </w:p>
+    <w:p>
+      <w:pPr>
+        <w:pStyle w:val="Normal"/>
+        <w:ind w:left="0" w:right="-568" w:firstLine="708"/>
+        <w:jc w:val="both"/>
+        <w:rPr>
+          <w:rFonts w:cs="Times New Roman" w:ascii="Times New Roman" w:hAnsi="Times New Roman"/>
+          <w:color w:val="000000"/>
+          <w:sz w:val="24"/>
+          <w:szCs w:val="24"/>
+        </w:rPr>
+      </w:pPr>
+      <w:r>
+        <w:rPr>
+          <w:rFonts w:cs="Times New Roman" w:ascii="Times New Roman" w:hAnsi="Times New Roman"/>
+          <w:color w:val="000000"/>
+          <w:sz w:val="24"/>
+          <w:szCs w:val="24"/>
+        </w:rPr>
+        <w:t>A coleta de métricas basicamente irá acessar a API do Trello em Python. O usuário selecionará um projeto e iniciará a coleta. O sistema irá buscar os cards que estiverem na última coluna do board, que é a coluna “done”, onde estarão as tarefas que foram concluídas na Sprint.</w:t>
+      </w:r>
+    </w:p>
+    <w:p>
+      <w:pPr>
+        <w:pStyle w:val="Normal"/>
+        <w:ind w:left="0" w:right="-568" w:firstLine="708"/>
+        <w:jc w:val="both"/>
+        <w:rPr>
+          <w:rFonts w:cs="Times New Roman" w:ascii="Times New Roman" w:hAnsi="Times New Roman"/>
+          <w:color w:val="000000"/>
+          <w:sz w:val="24"/>
+          <w:szCs w:val="24"/>
+        </w:rPr>
+      </w:pPr>
+      <w:r>
+        <w:rPr>
+          <w:rFonts w:cs="Times New Roman" w:ascii="Times New Roman" w:hAnsi="Times New Roman"/>
+          <w:color w:val="000000"/>
+          <w:sz w:val="24"/>
+          <w:szCs w:val="24"/>
+        </w:rPr>
+        <w:t>O sistema irá coletar o identificador de cada card, quanto tempo levou para ser finalizado, os pontos, linguagem de programação e número de testes unitários criados para aquela tarefa. A última etapa da coleta de dados é salvá-los no banco de dados PostgreSQL. Cada execução referente a um projeto será considerada uma Sprint.</w:t>
+      </w:r>
+    </w:p>
+    <w:p>
+      <w:pPr>
+        <w:pStyle w:val="Normal"/>
+        <w:ind w:left="0" w:right="-568" w:firstLine="708"/>
+        <w:jc w:val="both"/>
+        <w:rPr>
+          <w:rFonts w:cs="Times New Roman" w:ascii="Times New Roman" w:hAnsi="Times New Roman"/>
+          <w:color w:val="000000"/>
+          <w:sz w:val="24"/>
+          <w:szCs w:val="24"/>
+        </w:rPr>
+      </w:pPr>
+      <w:r>
+        <w:rPr>
+          <w:rFonts w:cs="Times New Roman" w:ascii="Times New Roman" w:hAnsi="Times New Roman"/>
+          <w:color w:val="000000"/>
+          <w:sz w:val="24"/>
+          <w:szCs w:val="24"/>
+        </w:rPr>
+        <w:t xml:space="preserve">Serão disponibilizados relatórios de métricas referentes a um projeto e relatórios de métricas referentes a todos os projetos da empresa. Diferentes visões serão extraídas destes dados, assim como quantidade de testes unitários criados por sprint, quantidade de testes unitários criados por card, quantidade de estórias por pontos e quantidade média de pontos por Sprint. </w:t>
+      </w:r>
+      <w:r>
+        <w:rPr>
+          <w:rFonts w:cs="Times New Roman" w:ascii="Times New Roman" w:hAnsi="Times New Roman"/>
+          <w:color w:val="000000"/>
+          <w:sz w:val="24"/>
+          <w:szCs w:val="24"/>
+        </w:rPr>
+        <w:t>A estrutura básica do sistema está detalhada na figura 3.</w:t>
+      </w:r>
+    </w:p>
+    <w:p>
+      <w:pPr>
+        <w:pStyle w:val="Normal"/>
+        <w:ind w:left="0" w:right="-568" w:firstLine="708"/>
+        <w:jc w:val="both"/>
+        <w:rPr/>
+      </w:pPr>
+      <w:r>
+        <w:rPr/>
+      </w:r>
+    </w:p>
+    <w:p>
+      <w:pPr>
+        <w:pStyle w:val="Normal"/>
+        <w:ind w:left="0" w:right="-568" w:firstLine="708"/>
+        <w:jc w:val="both"/>
+        <w:rPr/>
+      </w:pPr>
+      <w:r>
+        <w:rPr/>
+        <w:drawing>
+          <wp:anchor behindDoc="0" distT="0" distB="0" distL="0" distR="0" simplePos="0" locked="0" layoutInCell="1" allowOverlap="1" relativeHeight="0">
+            <wp:simplePos x="0" y="0"/>
+            <wp:positionH relativeFrom="column">
+              <wp:posOffset>-179705</wp:posOffset>
+            </wp:positionH>
+            <wp:positionV relativeFrom="paragraph">
+              <wp:posOffset>178435</wp:posOffset>
+            </wp:positionV>
+            <wp:extent cx="5760720" cy="2970530"/>
+            <wp:effectExtent l="0" t="0" r="0" b="0"/>
+            <wp:wrapSquare wrapText="largest"/>
+            <wp:docPr id="2" name="Picture" descr=""/>
+            <wp:cNvGraphicFramePr>
+              <a:graphicFrameLocks xmlns:a="http://schemas.openxmlformats.org/drawingml/2006/main" noChangeAspect="1"/>
+            </wp:cNvGraphicFramePr>
+            <a:graphic xmlns:a="http://schemas.openxmlformats.org/drawingml/2006/main">
+              <a:graphicData uri="http://schemas.openxmlformats.org/drawingml/2006/picture">
+                <pic:pic xmlns:pic="http://schemas.openxmlformats.org/drawingml/2006/picture">
+                  <pic:nvPicPr>
+                    <pic:cNvPr id="2" name="Picture" descr=""/>
+                    <pic:cNvPicPr>
+                      <a:picLocks noChangeAspect="1" noChangeArrowheads="1"/>
+                    </pic:cNvPicPr>
+                  </pic:nvPicPr>
+                  <pic:blipFill>
+                    <a:blip r:embed="rId15"/>
                     <a:stretch>
                       <a:fillRect/>
                     </a:stretch>
@@ -8395,8 +8693,8 @@
           <w:szCs w:val="24"/>
         </w:rPr>
       </w:pPr>
-      <w:bookmarkStart w:id="15" w:name="_Toc350370128"/>
-      <w:bookmarkStart w:id="16" w:name="__RefHeading__828_242833606"/>
+      <w:bookmarkStart w:id="15" w:name="__RefHeading__828_242833606"/>
+      <w:bookmarkStart w:id="16" w:name="_Toc350370128"/>
       <w:bookmarkEnd w:id="15"/>
       <w:bookmarkEnd w:id="16"/>
       <w:r>
@@ -8451,7 +8749,43 @@
           <w:sz w:val="24"/>
           <w:szCs w:val="24"/>
         </w:rPr>
-        <w:t xml:space="preserve">O projeto será desenvolvido basicamente utilizando alguma partes do Scrum e a utilização do Kanban. O Scrum  é uma metodologia que normalmente é utilizada em times pequenos, então algumas partes dele passam a ser relevantes para a necessidade específica do projeto. </w:t>
+        <w:t xml:space="preserve">O projeto será desenvolvido basicamente utilizando alguma partes do Scrum e a utilização do Kanban. O Scrum  é uma metodologia </w:t>
+      </w:r>
+      <w:r>
+        <w:rPr>
+          <w:rFonts w:cs="Times New Roman" w:ascii="Times New Roman" w:hAnsi="Times New Roman"/>
+          <w:color w:val="000000"/>
+          <w:sz w:val="24"/>
+          <w:szCs w:val="24"/>
+        </w:rPr>
+        <w:t xml:space="preserve">ágil de desenvolvimento de software </w:t>
+      </w:r>
+      <w:r>
+        <w:rPr>
+          <w:rFonts w:cs="Times New Roman" w:ascii="Times New Roman" w:hAnsi="Times New Roman"/>
+          <w:color w:val="000000"/>
+          <w:sz w:val="24"/>
+          <w:szCs w:val="24"/>
+        </w:rPr>
+        <w:t xml:space="preserve">que normalmente é utilizada em times pequenos, então algumas partes dele passam a ser relevantes para </w:t>
+      </w:r>
+      <w:r>
+        <w:rPr>
+          <w:rFonts w:cs="Times New Roman" w:ascii="Times New Roman" w:hAnsi="Times New Roman"/>
+          <w:color w:val="000000"/>
+          <w:sz w:val="24"/>
+          <w:szCs w:val="24"/>
+        </w:rPr>
+        <w:t xml:space="preserve">o cenário </w:t>
+      </w:r>
+      <w:r>
+        <w:rPr>
+          <w:rFonts w:cs="Times New Roman" w:ascii="Times New Roman" w:hAnsi="Times New Roman"/>
+          <w:color w:val="000000"/>
+          <w:sz w:val="24"/>
+          <w:szCs w:val="24"/>
+        </w:rPr>
+        <w:t>do projeto.</w:t>
       </w:r>
     </w:p>
     <w:p>
@@ -8473,7 +8807,16 @@
           <w:sz w:val="24"/>
           <w:szCs w:val="24"/>
         </w:rPr>
-        <w:t>Utilizando o Kanban, será possível ter, de forma visual, um acompanhamento preciso do progresso da sprint corrente.</w:t>
+        <w:t xml:space="preserve">Utilizando o Kanban, será possível ter, de forma visual, um acompanhamento preciso do progresso da sprint corrente. </w:t>
+      </w:r>
+      <w:r>
+        <w:rPr>
+          <w:rFonts w:cs="Times New Roman" w:ascii="Times New Roman" w:hAnsi="Times New Roman"/>
+          <w:color w:val="000000"/>
+          <w:sz w:val="24"/>
+          <w:szCs w:val="24"/>
+        </w:rPr>
+        <w:t>O Kanban possibilita a identificação de gargalos no desenvolvimento, e através de algumas técnicas no gerenciamento do quadro, ele possibilita a melhoria no fluxo das atividades.</w:t>
       </w:r>
     </w:p>
     <w:p>
@@ -8495,7 +8838,36 @@
           <w:sz w:val="24"/>
           <w:szCs w:val="24"/>
         </w:rPr>
-        <w:t>Os ciclos, conhecidos como sprint, serão utilizados priorizando itens do backlog para entregas periódicas. Serão executadas sprints de três semanas, onde ao final de cada sprint as funcionalidades priorizadas serão entregues.</w:t>
+        <w:t>Os ciclos, conhecidos como sprint</w:t>
+      </w:r>
+      <w:r>
+        <w:rPr>
+          <w:rFonts w:cs="Times New Roman" w:ascii="Times New Roman" w:hAnsi="Times New Roman"/>
+          <w:color w:val="000000"/>
+          <w:sz w:val="24"/>
+          <w:szCs w:val="24"/>
+        </w:rPr>
+        <w:t>s</w:t>
+      </w:r>
+      <w:r>
+        <w:rPr>
+          <w:rFonts w:cs="Times New Roman" w:ascii="Times New Roman" w:hAnsi="Times New Roman"/>
+          <w:color w:val="000000"/>
+          <w:sz w:val="24"/>
+          <w:szCs w:val="24"/>
+        </w:rPr>
+        <w:t>, serão utilizados priorizando itens do backlog para entregas periódicas. Serão executadas sprints de três semanas, onde ao final de cada sprint as funcion</w:t>
+      </w:r>
+      <w:bookmarkStart w:id="17" w:name="__DdeLink__614_59037718"/>
+      <w:bookmarkEnd w:id="17"/>
+      <w:r>
+        <w:rPr>
+          <w:rFonts w:cs="Times New Roman" w:ascii="Times New Roman" w:hAnsi="Times New Roman"/>
+          <w:color w:val="000000"/>
+          <w:sz w:val="24"/>
+          <w:szCs w:val="24"/>
+        </w:rPr>
+        <w:t>alidades priorizadas serão entregues.</w:t>
       </w:r>
     </w:p>
     <w:p>
@@ -8543,10 +8915,10 @@
           <w:szCs w:val="24"/>
         </w:rPr>
       </w:pPr>
-      <w:bookmarkStart w:id="17" w:name="_Toc350370129"/>
       <w:bookmarkStart w:id="18" w:name="__RefHeading__830_242833606"/>
-      <w:bookmarkEnd w:id="17"/>
+      <w:bookmarkStart w:id="19" w:name="_Toc350370129"/>
       <w:bookmarkEnd w:id="18"/>
+      <w:bookmarkEnd w:id="19"/>
       <w:r>
         <w:rPr>
           <w:rFonts w:cs="Times New Roman" w:ascii="Times New Roman" w:hAnsi="Times New Roman"/>
@@ -8667,19 +9039,19 @@
           <w:szCs w:val="24"/>
         </w:rPr>
       </w:pPr>
-      <w:bookmarkStart w:id="19" w:name="_Toc350370130"/>
-      <w:bookmarkStart w:id="20" w:name="__RefHeading__832_242833606"/>
+      <w:bookmarkStart w:id="20" w:name="_Toc350370130"/>
+      <w:bookmarkStart w:id="21" w:name="__RefHeading__832_242833606"/>
+      <w:bookmarkEnd w:id="21"/>
+      <w:r>
+        <w:rPr>
+          <w:rFonts w:cs="Times New Roman" w:ascii="Times New Roman" w:hAnsi="Times New Roman"/>
+          <w:color w:val="00000A"/>
+          <w:sz w:val="24"/>
+          <w:szCs w:val="24"/>
+        </w:rPr>
+        <w:t>8 VALIDAÇÃO</w:t>
+      </w:r>
       <w:bookmarkEnd w:id="20"/>
-      <w:r>
-        <w:rPr>
-          <w:rFonts w:cs="Times New Roman" w:ascii="Times New Roman" w:hAnsi="Times New Roman"/>
-          <w:color w:val="00000A"/>
-          <w:sz w:val="24"/>
-          <w:szCs w:val="24"/>
-        </w:rPr>
-        <w:t>8 VALIDAÇÃO</w:t>
-      </w:r>
-      <w:bookmarkEnd w:id="19"/>
       <w:r>
         <w:rPr>
           <w:rFonts w:cs="Times New Roman" w:ascii="Times New Roman" w:hAnsi="Times New Roman"/>
@@ -8810,10 +9182,10 @@
           <w:szCs w:val="24"/>
         </w:rPr>
       </w:pPr>
-      <w:bookmarkStart w:id="21" w:name="_Toc350370131"/>
       <w:bookmarkStart w:id="22" w:name="__RefHeading__834_242833606"/>
-      <w:bookmarkEnd w:id="21"/>
+      <w:bookmarkStart w:id="23" w:name="_Toc350370131"/>
       <w:bookmarkEnd w:id="22"/>
+      <w:bookmarkEnd w:id="23"/>
       <w:r>
         <w:rPr>
           <w:rFonts w:cs="Times New Roman" w:ascii="Times New Roman" w:hAnsi="Times New Roman"/>
@@ -8856,7 +9228,7 @@
           <w:szCs w:val="24"/>
         </w:rPr>
       </w:pPr>
-      <w:bookmarkStart w:id="23" w:name="_Toc349914484"/>
+      <w:bookmarkStart w:id="24" w:name="_Toc349914484"/>
       <w:r>
         <w:rPr>
           <w:rFonts w:cs="Times New Roman" w:ascii="Times New Roman" w:hAnsi="Times New Roman"/>
@@ -8878,18 +9250,18 @@
         <w:fldChar w:fldCharType="begin"/>
       </w:r>
       <w:r>
-        <w:instrText> SEQ """"""""""""""Tabela"""""""""""""" \*Arabic </w:instrText>
+        <w:instrText> SEQ """""""""""""""Tabela""""""""""""""" \*Arabic </w:instrText>
       </w:r>
       <w:r>
         <w:fldChar w:fldCharType="separate"/>
       </w:r>
       <w:r>
-        <w:t>1</w:t>
+        <w:t>0</w:t>
       </w:r>
       <w:r>
         <w:fldChar w:fldCharType="end"/>
       </w:r>
-      <w:bookmarkEnd w:id="23"/>
+      <w:bookmarkEnd w:id="24"/>
       <w:r>
         <w:rPr>
           <w:rFonts w:cs="Times New Roman" w:ascii="Times New Roman" w:hAnsi="Times New Roman"/>
@@ -8904,7 +9276,7 @@
     <w:tbl>
       <w:tblPr>
         <w:jc w:val="left"/>
-        <w:tblInd w:w="65518" w:type="dxa"/>
+        <w:tblInd w:w="65508" w:type="dxa"/>
         <w:tblBorders>
           <w:top w:val="single" w:sz="8" w:space="0" w:color="000001"/>
           <w:left w:val="single" w:sz="8" w:space="0" w:color="000001"/>
@@ -8915,16 +9287,16 @@
         </w:tblBorders>
         <w:tblCellMar>
           <w:top w:w="0" w:type="dxa"/>
-          <w:left w:w="65505" w:type="dxa"/>
+          <w:left w:w="65495" w:type="dxa"/>
           <w:bottom w:w="0" w:type="dxa"/>
           <w:right w:w="108" w:type="dxa"/>
         </w:tblCellMar>
       </w:tblPr>
       <w:tblGrid>
-        <w:gridCol w:w="2539"/>
+        <w:gridCol w:w="2538"/>
         <w:gridCol w:w="1980"/>
-        <w:gridCol w:w="1555"/>
-        <w:gridCol w:w="2985"/>
+        <w:gridCol w:w="1554"/>
+        <w:gridCol w:w="2987"/>
       </w:tblGrid>
       <w:tr>
         <w:trPr>
@@ -8933,7 +9305,7 @@
         </w:trPr>
         <w:tc>
           <w:tcPr>
-            <w:tcW w:w="2539" w:type="dxa"/>
+            <w:tcW w:w="2538" w:type="dxa"/>
             <w:tcBorders>
               <w:top w:val="single" w:sz="8" w:space="0" w:color="000001"/>
               <w:left w:val="single" w:sz="8" w:space="0" w:color="000001"/>
@@ -8944,7 +9316,7 @@
             </w:tcBorders>
             <w:shd w:fill="BFBFBF" w:val="clear"/>
             <w:tcMar>
-              <w:left w:w="65505" w:type="dxa"/>
+              <w:left w:w="65495" w:type="dxa"/>
             </w:tcMar>
           </w:tcPr>
           <w:p>
@@ -8982,7 +9354,7 @@
             </w:tcBorders>
             <w:shd w:fill="BFBFBF" w:val="clear"/>
             <w:tcMar>
-              <w:left w:w="65505" w:type="dxa"/>
+              <w:left w:w="65495" w:type="dxa"/>
             </w:tcMar>
           </w:tcPr>
           <w:p>
@@ -9009,7 +9381,7 @@
         </w:tc>
         <w:tc>
           <w:tcPr>
-            <w:tcW w:w="1555" w:type="dxa"/>
+            <w:tcW w:w="1554" w:type="dxa"/>
             <w:tcBorders>
               <w:top w:val="single" w:sz="8" w:space="0" w:color="000001"/>
               <w:left w:val="single" w:sz="8" w:space="0" w:color="000001"/>
@@ -9020,7 +9392,7 @@
             </w:tcBorders>
             <w:shd w:fill="BFBFBF" w:val="clear"/>
             <w:tcMar>
-              <w:left w:w="65505" w:type="dxa"/>
+              <w:left w:w="65495" w:type="dxa"/>
             </w:tcMar>
           </w:tcPr>
           <w:p>
@@ -9047,7 +9419,7 @@
         </w:tc>
         <w:tc>
           <w:tcPr>
-            <w:tcW w:w="2985" w:type="dxa"/>
+            <w:tcW w:w="2987" w:type="dxa"/>
             <w:tcBorders>
               <w:top w:val="single" w:sz="8" w:space="0" w:color="000001"/>
               <w:left w:val="single" w:sz="8" w:space="0" w:color="000001"/>
@@ -9058,7 +9430,7 @@
             </w:tcBorders>
             <w:shd w:fill="BFBFBF" w:val="clear"/>
             <w:tcMar>
-              <w:left w:w="65505" w:type="dxa"/>
+              <w:left w:w="65495" w:type="dxa"/>
             </w:tcMar>
           </w:tcPr>
           <w:p>
@@ -9091,7 +9463,7 @@
         </w:trPr>
         <w:tc>
           <w:tcPr>
-            <w:tcW w:w="2539" w:type="dxa"/>
+            <w:tcW w:w="2538" w:type="dxa"/>
             <w:tcBorders>
               <w:top w:val="single" w:sz="8" w:space="0" w:color="000001"/>
               <w:left w:val="single" w:sz="8" w:space="0" w:color="000001"/>
@@ -9102,7 +9474,7 @@
             </w:tcBorders>
             <w:shd w:fill="FFFFFF" w:val="clear"/>
             <w:tcMar>
-              <w:left w:w="65505" w:type="dxa"/>
+              <w:left w:w="65495" w:type="dxa"/>
             </w:tcMar>
             <w:vAlign w:val="center"/>
           </w:tcPr>
@@ -9139,7 +9511,7 @@
             </w:tcBorders>
             <w:shd w:fill="FFFFFF" w:val="clear"/>
             <w:tcMar>
-              <w:left w:w="65505" w:type="dxa"/>
+              <w:left w:w="65495" w:type="dxa"/>
             </w:tcMar>
             <w:vAlign w:val="center"/>
           </w:tcPr>
@@ -9165,7 +9537,7 @@
         </w:tc>
         <w:tc>
           <w:tcPr>
-            <w:tcW w:w="1555" w:type="dxa"/>
+            <w:tcW w:w="1554" w:type="dxa"/>
             <w:tcBorders>
               <w:top w:val="single" w:sz="8" w:space="0" w:color="000001"/>
               <w:left w:val="single" w:sz="8" w:space="0" w:color="000001"/>
@@ -9176,7 +9548,7 @@
             </w:tcBorders>
             <w:shd w:fill="FFFFFF" w:val="clear"/>
             <w:tcMar>
-              <w:left w:w="65505" w:type="dxa"/>
+              <w:left w:w="65495" w:type="dxa"/>
             </w:tcMar>
             <w:vAlign w:val="center"/>
           </w:tcPr>
@@ -9202,7 +9574,7 @@
         </w:tc>
         <w:tc>
           <w:tcPr>
-            <w:tcW w:w="2985" w:type="dxa"/>
+            <w:tcW w:w="2987" w:type="dxa"/>
             <w:tcBorders>
               <w:top w:val="single" w:sz="8" w:space="0" w:color="000001"/>
               <w:left w:val="single" w:sz="8" w:space="0" w:color="000001"/>
@@ -9213,7 +9585,7 @@
             </w:tcBorders>
             <w:shd w:fill="FFFFFF" w:val="clear"/>
             <w:tcMar>
-              <w:left w:w="65505" w:type="dxa"/>
+              <w:left w:w="65495" w:type="dxa"/>
             </w:tcMar>
             <w:vAlign w:val="center"/>
           </w:tcPr>
@@ -9245,7 +9617,7 @@
         </w:trPr>
         <w:tc>
           <w:tcPr>
-            <w:tcW w:w="2539" w:type="dxa"/>
+            <w:tcW w:w="2538" w:type="dxa"/>
             <w:tcBorders>
               <w:top w:val="single" w:sz="8" w:space="0" w:color="000001"/>
               <w:left w:val="single" w:sz="8" w:space="0" w:color="000001"/>
@@ -9256,7 +9628,7 @@
             </w:tcBorders>
             <w:shd w:fill="FFFFFF" w:val="clear"/>
             <w:tcMar>
-              <w:left w:w="65505" w:type="dxa"/>
+              <w:left w:w="65495" w:type="dxa"/>
             </w:tcMar>
             <w:vAlign w:val="center"/>
           </w:tcPr>
@@ -9293,7 +9665,7 @@
             </w:tcBorders>
             <w:shd w:fill="FFFFFF" w:val="clear"/>
             <w:tcMar>
-              <w:left w:w="65505" w:type="dxa"/>
+              <w:left w:w="65495" w:type="dxa"/>
             </w:tcMar>
             <w:vAlign w:val="center"/>
           </w:tcPr>
@@ -9319,7 +9691,7 @@
         </w:tc>
         <w:tc>
           <w:tcPr>
-            <w:tcW w:w="1555" w:type="dxa"/>
+            <w:tcW w:w="1554" w:type="dxa"/>
             <w:tcBorders>
               <w:top w:val="single" w:sz="8" w:space="0" w:color="000001"/>
               <w:left w:val="single" w:sz="8" w:space="0" w:color="000001"/>
@@ -9330,7 +9702,7 @@
             </w:tcBorders>
             <w:shd w:fill="FFFFFF" w:val="clear"/>
             <w:tcMar>
-              <w:left w:w="65505" w:type="dxa"/>
+              <w:left w:w="65495" w:type="dxa"/>
             </w:tcMar>
             <w:vAlign w:val="center"/>
           </w:tcPr>
@@ -9356,7 +9728,7 @@
         </w:tc>
         <w:tc>
           <w:tcPr>
-            <w:tcW w:w="2985" w:type="dxa"/>
+            <w:tcW w:w="2987" w:type="dxa"/>
             <w:tcBorders>
               <w:top w:val="single" w:sz="8" w:space="0" w:color="000001"/>
               <w:left w:val="single" w:sz="8" w:space="0" w:color="000001"/>
@@ -9367,7 +9739,7 @@
             </w:tcBorders>
             <w:shd w:fill="FFFFFF" w:val="clear"/>
             <w:tcMar>
-              <w:left w:w="65505" w:type="dxa"/>
+              <w:left w:w="65495" w:type="dxa"/>
             </w:tcMar>
             <w:vAlign w:val="center"/>
           </w:tcPr>
@@ -9399,7 +9771,7 @@
         </w:trPr>
         <w:tc>
           <w:tcPr>
-            <w:tcW w:w="2539" w:type="dxa"/>
+            <w:tcW w:w="2538" w:type="dxa"/>
             <w:tcBorders>
               <w:top w:val="single" w:sz="8" w:space="0" w:color="000001"/>
               <w:left w:val="single" w:sz="8" w:space="0" w:color="000001"/>
@@ -9410,7 +9782,7 @@
             </w:tcBorders>
             <w:shd w:fill="FFFFFF" w:val="clear"/>
             <w:tcMar>
-              <w:left w:w="65505" w:type="dxa"/>
+              <w:left w:w="65495" w:type="dxa"/>
             </w:tcMar>
             <w:vAlign w:val="center"/>
           </w:tcPr>
@@ -9447,7 +9819,7 @@
             </w:tcBorders>
             <w:shd w:fill="FFFFFF" w:val="clear"/>
             <w:tcMar>
-              <w:left w:w="65505" w:type="dxa"/>
+              <w:left w:w="65495" w:type="dxa"/>
             </w:tcMar>
             <w:vAlign w:val="center"/>
           </w:tcPr>
@@ -9473,7 +9845,7 @@
         </w:tc>
         <w:tc>
           <w:tcPr>
-            <w:tcW w:w="1555" w:type="dxa"/>
+            <w:tcW w:w="1554" w:type="dxa"/>
             <w:tcBorders>
               <w:top w:val="single" w:sz="8" w:space="0" w:color="000001"/>
               <w:left w:val="single" w:sz="8" w:space="0" w:color="000001"/>
@@ -9484,7 +9856,7 @@
             </w:tcBorders>
             <w:shd w:fill="FFFFFF" w:val="clear"/>
             <w:tcMar>
-              <w:left w:w="65505" w:type="dxa"/>
+              <w:left w:w="65495" w:type="dxa"/>
             </w:tcMar>
             <w:vAlign w:val="center"/>
           </w:tcPr>
@@ -9510,7 +9882,7 @@
         </w:tc>
         <w:tc>
           <w:tcPr>
-            <w:tcW w:w="2985" w:type="dxa"/>
+            <w:tcW w:w="2987" w:type="dxa"/>
             <w:tcBorders>
               <w:top w:val="single" w:sz="8" w:space="0" w:color="000001"/>
               <w:left w:val="single" w:sz="8" w:space="0" w:color="000001"/>
@@ -9521,7 +9893,7 @@
             </w:tcBorders>
             <w:shd w:fill="FFFFFF" w:val="clear"/>
             <w:tcMar>
-              <w:left w:w="65505" w:type="dxa"/>
+              <w:left w:w="65495" w:type="dxa"/>
             </w:tcMar>
             <w:vAlign w:val="center"/>
           </w:tcPr>
@@ -9553,7 +9925,7 @@
         </w:trPr>
         <w:tc>
           <w:tcPr>
-            <w:tcW w:w="2539" w:type="dxa"/>
+            <w:tcW w:w="2538" w:type="dxa"/>
             <w:tcBorders>
               <w:top w:val="single" w:sz="8" w:space="0" w:color="000001"/>
               <w:left w:val="single" w:sz="8" w:space="0" w:color="000001"/>
@@ -9564,7 +9936,7 @@
             </w:tcBorders>
             <w:shd w:fill="FFFFFF" w:val="clear"/>
             <w:tcMar>
-              <w:left w:w="65505" w:type="dxa"/>
+              <w:left w:w="65495" w:type="dxa"/>
             </w:tcMar>
             <w:vAlign w:val="center"/>
           </w:tcPr>
@@ -9601,7 +9973,7 @@
             </w:tcBorders>
             <w:shd w:fill="FFFFFF" w:val="clear"/>
             <w:tcMar>
-              <w:left w:w="65505" w:type="dxa"/>
+              <w:left w:w="65495" w:type="dxa"/>
             </w:tcMar>
             <w:vAlign w:val="center"/>
           </w:tcPr>
@@ -9627,7 +9999,7 @@
         </w:tc>
         <w:tc>
           <w:tcPr>
-            <w:tcW w:w="1555" w:type="dxa"/>
+            <w:tcW w:w="1554" w:type="dxa"/>
             <w:tcBorders>
               <w:top w:val="single" w:sz="8" w:space="0" w:color="000001"/>
               <w:left w:val="single" w:sz="8" w:space="0" w:color="000001"/>
@@ -9638,7 +10010,7 @@
             </w:tcBorders>
             <w:shd w:fill="FFFFFF" w:val="clear"/>
             <w:tcMar>
-              <w:left w:w="65505" w:type="dxa"/>
+              <w:left w:w="65495" w:type="dxa"/>
             </w:tcMar>
             <w:vAlign w:val="center"/>
           </w:tcPr>
@@ -9664,7 +10036,7 @@
         </w:tc>
         <w:tc>
           <w:tcPr>
-            <w:tcW w:w="2985" w:type="dxa"/>
+            <w:tcW w:w="2987" w:type="dxa"/>
             <w:tcBorders>
               <w:top w:val="single" w:sz="8" w:space="0" w:color="000001"/>
               <w:left w:val="single" w:sz="8" w:space="0" w:color="000001"/>
@@ -9675,7 +10047,7 @@
             </w:tcBorders>
             <w:shd w:fill="FFFFFF" w:val="clear"/>
             <w:tcMar>
-              <w:left w:w="65505" w:type="dxa"/>
+              <w:left w:w="65495" w:type="dxa"/>
             </w:tcMar>
             <w:vAlign w:val="center"/>
           </w:tcPr>
@@ -9707,7 +10079,7 @@
         </w:trPr>
         <w:tc>
           <w:tcPr>
-            <w:tcW w:w="2539" w:type="dxa"/>
+            <w:tcW w:w="2538" w:type="dxa"/>
             <w:tcBorders>
               <w:top w:val="single" w:sz="8" w:space="0" w:color="000001"/>
               <w:left w:val="single" w:sz="8" w:space="0" w:color="000001"/>
@@ -9718,7 +10090,7 @@
             </w:tcBorders>
             <w:shd w:fill="FFFFFF" w:val="clear"/>
             <w:tcMar>
-              <w:left w:w="65505" w:type="dxa"/>
+              <w:left w:w="65495" w:type="dxa"/>
             </w:tcMar>
             <w:vAlign w:val="center"/>
           </w:tcPr>
@@ -9755,7 +10127,7 @@
             </w:tcBorders>
             <w:shd w:fill="FFFFFF" w:val="clear"/>
             <w:tcMar>
-              <w:left w:w="65505" w:type="dxa"/>
+              <w:left w:w="65495" w:type="dxa"/>
             </w:tcMar>
             <w:vAlign w:val="center"/>
           </w:tcPr>
@@ -9781,7 +10153,7 @@
         </w:tc>
         <w:tc>
           <w:tcPr>
-            <w:tcW w:w="1555" w:type="dxa"/>
+            <w:tcW w:w="1554" w:type="dxa"/>
             <w:tcBorders>
               <w:top w:val="single" w:sz="8" w:space="0" w:color="000001"/>
               <w:left w:val="single" w:sz="8" w:space="0" w:color="000001"/>
@@ -9792,7 +10164,7 @@
             </w:tcBorders>
             <w:shd w:fill="FFFFFF" w:val="clear"/>
             <w:tcMar>
-              <w:left w:w="65505" w:type="dxa"/>
+              <w:left w:w="65495" w:type="dxa"/>
             </w:tcMar>
             <w:vAlign w:val="center"/>
           </w:tcPr>
@@ -9818,7 +10190,7 @@
         </w:tc>
         <w:tc>
           <w:tcPr>
-            <w:tcW w:w="2985" w:type="dxa"/>
+            <w:tcW w:w="2987" w:type="dxa"/>
             <w:tcBorders>
               <w:top w:val="single" w:sz="8" w:space="0" w:color="000001"/>
               <w:left w:val="single" w:sz="8" w:space="0" w:color="000001"/>
@@ -9829,7 +10201,7 @@
             </w:tcBorders>
             <w:shd w:fill="FFFFFF" w:val="clear"/>
             <w:tcMar>
-              <w:left w:w="65505" w:type="dxa"/>
+              <w:left w:w="65495" w:type="dxa"/>
             </w:tcMar>
             <w:vAlign w:val="center"/>
           </w:tcPr>
@@ -9861,7 +10233,7 @@
         </w:trPr>
         <w:tc>
           <w:tcPr>
-            <w:tcW w:w="2539" w:type="dxa"/>
+            <w:tcW w:w="2538" w:type="dxa"/>
             <w:tcBorders>
               <w:top w:val="single" w:sz="8" w:space="0" w:color="000001"/>
               <w:left w:val="single" w:sz="8" w:space="0" w:color="000001"/>
@@ -9872,7 +10244,7 @@
             </w:tcBorders>
             <w:shd w:fill="FFFFFF" w:val="clear"/>
             <w:tcMar>
-              <w:left w:w="65505" w:type="dxa"/>
+              <w:left w:w="65495" w:type="dxa"/>
             </w:tcMar>
             <w:vAlign w:val="center"/>
           </w:tcPr>
@@ -9909,7 +10281,7 @@
             </w:tcBorders>
             <w:shd w:fill="FFFFFF" w:val="clear"/>
             <w:tcMar>
-              <w:left w:w="65505" w:type="dxa"/>
+              <w:left w:w="65495" w:type="dxa"/>
             </w:tcMar>
             <w:vAlign w:val="center"/>
           </w:tcPr>
@@ -9935,7 +10307,7 @@
         </w:tc>
         <w:tc>
           <w:tcPr>
-            <w:tcW w:w="1555" w:type="dxa"/>
+            <w:tcW w:w="1554" w:type="dxa"/>
             <w:tcBorders>
               <w:top w:val="single" w:sz="8" w:space="0" w:color="000001"/>
               <w:left w:val="single" w:sz="8" w:space="0" w:color="000001"/>
@@ -9946,7 +10318,7 @@
             </w:tcBorders>
             <w:shd w:fill="FFFFFF" w:val="clear"/>
             <w:tcMar>
-              <w:left w:w="65505" w:type="dxa"/>
+              <w:left w:w="65495" w:type="dxa"/>
             </w:tcMar>
             <w:vAlign w:val="center"/>
           </w:tcPr>
@@ -9972,7 +10344,7 @@
         </w:tc>
         <w:tc>
           <w:tcPr>
-            <w:tcW w:w="2985" w:type="dxa"/>
+            <w:tcW w:w="2987" w:type="dxa"/>
             <w:tcBorders>
               <w:top w:val="single" w:sz="8" w:space="0" w:color="000001"/>
               <w:left w:val="single" w:sz="8" w:space="0" w:color="000001"/>
@@ -9983,7 +10355,7 @@
             </w:tcBorders>
             <w:shd w:fill="FFFFFF" w:val="clear"/>
             <w:tcMar>
-              <w:left w:w="65505" w:type="dxa"/>
+              <w:left w:w="65495" w:type="dxa"/>
             </w:tcMar>
             <w:vAlign w:val="center"/>
           </w:tcPr>
@@ -10015,7 +10387,7 @@
         </w:trPr>
         <w:tc>
           <w:tcPr>
-            <w:tcW w:w="2539" w:type="dxa"/>
+            <w:tcW w:w="2538" w:type="dxa"/>
             <w:tcBorders>
               <w:top w:val="single" w:sz="8" w:space="0" w:color="000001"/>
               <w:left w:val="single" w:sz="8" w:space="0" w:color="000001"/>
@@ -10026,7 +10398,7 @@
             </w:tcBorders>
             <w:shd w:fill="FFFFFF" w:val="clear"/>
             <w:tcMar>
-              <w:left w:w="65505" w:type="dxa"/>
+              <w:left w:w="65495" w:type="dxa"/>
             </w:tcMar>
             <w:vAlign w:val="center"/>
           </w:tcPr>
@@ -10063,7 +10435,7 @@
             </w:tcBorders>
             <w:shd w:fill="FFFFFF" w:val="clear"/>
             <w:tcMar>
-              <w:left w:w="65505" w:type="dxa"/>
+              <w:left w:w="65495" w:type="dxa"/>
             </w:tcMar>
             <w:vAlign w:val="center"/>
           </w:tcPr>
@@ -10089,7 +10461,7 @@
         </w:tc>
         <w:tc>
           <w:tcPr>
-            <w:tcW w:w="1555" w:type="dxa"/>
+            <w:tcW w:w="1554" w:type="dxa"/>
             <w:tcBorders>
               <w:top w:val="single" w:sz="8" w:space="0" w:color="000001"/>
               <w:left w:val="single" w:sz="8" w:space="0" w:color="000001"/>
@@ -10100,7 +10472,7 @@
             </w:tcBorders>
             <w:shd w:fill="FFFFFF" w:val="clear"/>
             <w:tcMar>
-              <w:left w:w="65505" w:type="dxa"/>
+              <w:left w:w="65495" w:type="dxa"/>
             </w:tcMar>
             <w:vAlign w:val="center"/>
           </w:tcPr>
@@ -10126,7 +10498,7 @@
         </w:tc>
         <w:tc>
           <w:tcPr>
-            <w:tcW w:w="2985" w:type="dxa"/>
+            <w:tcW w:w="2987" w:type="dxa"/>
             <w:tcBorders>
               <w:top w:val="single" w:sz="8" w:space="0" w:color="000001"/>
               <w:left w:val="single" w:sz="8" w:space="0" w:color="000001"/>
@@ -10137,7 +10509,7 @@
             </w:tcBorders>
             <w:shd w:fill="FFFFFF" w:val="clear"/>
             <w:tcMar>
-              <w:left w:w="65505" w:type="dxa"/>
+              <w:left w:w="65495" w:type="dxa"/>
             </w:tcMar>
             <w:vAlign w:val="center"/>
           </w:tcPr>
@@ -10169,7 +10541,7 @@
         </w:trPr>
         <w:tc>
           <w:tcPr>
-            <w:tcW w:w="2539" w:type="dxa"/>
+            <w:tcW w:w="2538" w:type="dxa"/>
             <w:tcBorders>
               <w:top w:val="single" w:sz="8" w:space="0" w:color="000001"/>
               <w:left w:val="single" w:sz="8" w:space="0" w:color="000001"/>
@@ -10180,7 +10552,7 @@
             </w:tcBorders>
             <w:shd w:fill="FFFFFF" w:val="clear"/>
             <w:tcMar>
-              <w:left w:w="65505" w:type="dxa"/>
+              <w:left w:w="65495" w:type="dxa"/>
             </w:tcMar>
             <w:vAlign w:val="center"/>
           </w:tcPr>
@@ -10217,7 +10589,7 @@
             </w:tcBorders>
             <w:shd w:fill="FFFFFF" w:val="clear"/>
             <w:tcMar>
-              <w:left w:w="65505" w:type="dxa"/>
+              <w:left w:w="65495" w:type="dxa"/>
             </w:tcMar>
             <w:vAlign w:val="center"/>
           </w:tcPr>
@@ -10243,7 +10615,7 @@
         </w:tc>
         <w:tc>
           <w:tcPr>
-            <w:tcW w:w="1555" w:type="dxa"/>
+            <w:tcW w:w="1554" w:type="dxa"/>
             <w:tcBorders>
               <w:top w:val="single" w:sz="8" w:space="0" w:color="000001"/>
               <w:left w:val="single" w:sz="8" w:space="0" w:color="000001"/>
@@ -10254,7 +10626,7 @@
             </w:tcBorders>
             <w:shd w:fill="FFFFFF" w:val="clear"/>
             <w:tcMar>
-              <w:left w:w="65505" w:type="dxa"/>
+              <w:left w:w="65495" w:type="dxa"/>
             </w:tcMar>
             <w:vAlign w:val="center"/>
           </w:tcPr>
@@ -10280,7 +10652,7 @@
         </w:tc>
         <w:tc>
           <w:tcPr>
-            <w:tcW w:w="2985" w:type="dxa"/>
+            <w:tcW w:w="2987" w:type="dxa"/>
             <w:tcBorders>
               <w:top w:val="single" w:sz="8" w:space="0" w:color="000001"/>
               <w:left w:val="single" w:sz="8" w:space="0" w:color="000001"/>
@@ -10291,7 +10663,7 @@
             </w:tcBorders>
             <w:shd w:fill="FFFFFF" w:val="clear"/>
             <w:tcMar>
-              <w:left w:w="65505" w:type="dxa"/>
+              <w:left w:w="65495" w:type="dxa"/>
             </w:tcMar>
             <w:vAlign w:val="center"/>
           </w:tcPr>
@@ -10323,7 +10695,7 @@
         </w:trPr>
         <w:tc>
           <w:tcPr>
-            <w:tcW w:w="2539" w:type="dxa"/>
+            <w:tcW w:w="2538" w:type="dxa"/>
             <w:tcBorders>
               <w:top w:val="single" w:sz="8" w:space="0" w:color="000001"/>
               <w:left w:val="single" w:sz="8" w:space="0" w:color="000001"/>
@@ -10334,7 +10706,7 @@
             </w:tcBorders>
             <w:shd w:fill="FFFFFF" w:val="clear"/>
             <w:tcMar>
-              <w:left w:w="65505" w:type="dxa"/>
+              <w:left w:w="65495" w:type="dxa"/>
             </w:tcMar>
             <w:vAlign w:val="center"/>
           </w:tcPr>
@@ -10371,7 +10743,7 @@
             </w:tcBorders>
             <w:shd w:fill="FFFFFF" w:val="clear"/>
             <w:tcMar>
-              <w:left w:w="65505" w:type="dxa"/>
+              <w:left w:w="65495" w:type="dxa"/>
             </w:tcMar>
             <w:vAlign w:val="center"/>
           </w:tcPr>
@@ -10397,7 +10769,7 @@
         </w:tc>
         <w:tc>
           <w:tcPr>
-            <w:tcW w:w="1555" w:type="dxa"/>
+            <w:tcW w:w="1554" w:type="dxa"/>
             <w:tcBorders>
               <w:top w:val="single" w:sz="8" w:space="0" w:color="000001"/>
               <w:left w:val="single" w:sz="8" w:space="0" w:color="000001"/>
@@ -10408,7 +10780,7 @@
             </w:tcBorders>
             <w:shd w:fill="FFFFFF" w:val="clear"/>
             <w:tcMar>
-              <w:left w:w="65505" w:type="dxa"/>
+              <w:left w:w="65495" w:type="dxa"/>
             </w:tcMar>
             <w:vAlign w:val="center"/>
           </w:tcPr>
@@ -10434,7 +10806,7 @@
         </w:tc>
         <w:tc>
           <w:tcPr>
-            <w:tcW w:w="2985" w:type="dxa"/>
+            <w:tcW w:w="2987" w:type="dxa"/>
             <w:tcBorders>
               <w:top w:val="single" w:sz="8" w:space="0" w:color="000001"/>
               <w:left w:val="single" w:sz="8" w:space="0" w:color="000001"/>
@@ -10445,7 +10817,7 @@
             </w:tcBorders>
             <w:shd w:fill="FFFFFF" w:val="clear"/>
             <w:tcMar>
-              <w:left w:w="65505" w:type="dxa"/>
+              <w:left w:w="65495" w:type="dxa"/>
             </w:tcMar>
             <w:vAlign w:val="center"/>
           </w:tcPr>
@@ -10477,7 +10849,7 @@
         </w:trPr>
         <w:tc>
           <w:tcPr>
-            <w:tcW w:w="2539" w:type="dxa"/>
+            <w:tcW w:w="2538" w:type="dxa"/>
             <w:tcBorders>
               <w:top w:val="single" w:sz="8" w:space="0" w:color="000001"/>
               <w:left w:val="single" w:sz="8" w:space="0" w:color="000001"/>
@@ -10488,7 +10860,7 @@
             </w:tcBorders>
             <w:shd w:fill="FFFFFF" w:val="clear"/>
             <w:tcMar>
-              <w:left w:w="65505" w:type="dxa"/>
+              <w:left w:w="65495" w:type="dxa"/>
             </w:tcMar>
             <w:vAlign w:val="center"/>
           </w:tcPr>
@@ -10525,7 +10897,7 @@
             </w:tcBorders>
             <w:shd w:fill="FFFFFF" w:val="clear"/>
             <w:tcMar>
-              <w:left w:w="65505" w:type="dxa"/>
+              <w:left w:w="65495" w:type="dxa"/>
             </w:tcMar>
             <w:vAlign w:val="center"/>
           </w:tcPr>
@@ -10551,7 +10923,7 @@
         </w:tc>
         <w:tc>
           <w:tcPr>
-            <w:tcW w:w="1555" w:type="dxa"/>
+            <w:tcW w:w="1554" w:type="dxa"/>
             <w:tcBorders>
               <w:top w:val="single" w:sz="8" w:space="0" w:color="000001"/>
               <w:left w:val="single" w:sz="8" w:space="0" w:color="000001"/>
@@ -10562,7 +10934,7 @@
             </w:tcBorders>
             <w:shd w:fill="FFFFFF" w:val="clear"/>
             <w:tcMar>
-              <w:left w:w="65505" w:type="dxa"/>
+              <w:left w:w="65495" w:type="dxa"/>
             </w:tcMar>
             <w:vAlign w:val="center"/>
           </w:tcPr>
@@ -10588,7 +10960,7 @@
         </w:tc>
         <w:tc>
           <w:tcPr>
-            <w:tcW w:w="2985" w:type="dxa"/>
+            <w:tcW w:w="2987" w:type="dxa"/>
             <w:tcBorders>
               <w:top w:val="single" w:sz="8" w:space="0" w:color="000001"/>
               <w:left w:val="single" w:sz="8" w:space="0" w:color="000001"/>
@@ -10599,7 +10971,7 @@
             </w:tcBorders>
             <w:shd w:fill="FFFFFF" w:val="clear"/>
             <w:tcMar>
-              <w:left w:w="65505" w:type="dxa"/>
+              <w:left w:w="65495" w:type="dxa"/>
             </w:tcMar>
             <w:vAlign w:val="center"/>
           </w:tcPr>
@@ -10631,7 +11003,7 @@
         </w:trPr>
         <w:tc>
           <w:tcPr>
-            <w:tcW w:w="2539" w:type="dxa"/>
+            <w:tcW w:w="2538" w:type="dxa"/>
             <w:tcBorders>
               <w:top w:val="single" w:sz="8" w:space="0" w:color="000001"/>
               <w:left w:val="single" w:sz="8" w:space="0" w:color="000001"/>
@@ -10642,7 +11014,7 @@
             </w:tcBorders>
             <w:shd w:fill="FFFFFF" w:val="clear"/>
             <w:tcMar>
-              <w:left w:w="65505" w:type="dxa"/>
+              <w:left w:w="65495" w:type="dxa"/>
             </w:tcMar>
             <w:vAlign w:val="center"/>
           </w:tcPr>
@@ -10679,7 +11051,7 @@
             </w:tcBorders>
             <w:shd w:fill="FFFFFF" w:val="clear"/>
             <w:tcMar>
-              <w:left w:w="65505" w:type="dxa"/>
+              <w:left w:w="65495" w:type="dxa"/>
             </w:tcMar>
             <w:vAlign w:val="center"/>
           </w:tcPr>
@@ -10705,7 +11077,7 @@
         </w:tc>
         <w:tc>
           <w:tcPr>
-            <w:tcW w:w="1555" w:type="dxa"/>
+            <w:tcW w:w="1554" w:type="dxa"/>
             <w:tcBorders>
               <w:top w:val="single" w:sz="8" w:space="0" w:color="000001"/>
               <w:left w:val="single" w:sz="8" w:space="0" w:color="000001"/>
@@ -10716,7 +11088,7 @@
             </w:tcBorders>
             <w:shd w:fill="FFFFFF" w:val="clear"/>
             <w:tcMar>
-              <w:left w:w="65505" w:type="dxa"/>
+              <w:left w:w="65495" w:type="dxa"/>
             </w:tcMar>
             <w:vAlign w:val="center"/>
           </w:tcPr>
@@ -10742,7 +11114,7 @@
         </w:tc>
         <w:tc>
           <w:tcPr>
-            <w:tcW w:w="2985" w:type="dxa"/>
+            <w:tcW w:w="2987" w:type="dxa"/>
             <w:tcBorders>
               <w:top w:val="single" w:sz="8" w:space="0" w:color="000001"/>
               <w:left w:val="single" w:sz="8" w:space="0" w:color="000001"/>
@@ -10753,7 +11125,7 @@
             </w:tcBorders>
             <w:shd w:fill="FFFFFF" w:val="clear"/>
             <w:tcMar>
-              <w:left w:w="65505" w:type="dxa"/>
+              <w:left w:w="65495" w:type="dxa"/>
             </w:tcMar>
             <w:vAlign w:val="center"/>
           </w:tcPr>
@@ -10785,7 +11157,7 @@
         </w:trPr>
         <w:tc>
           <w:tcPr>
-            <w:tcW w:w="2539" w:type="dxa"/>
+            <w:tcW w:w="2538" w:type="dxa"/>
             <w:tcBorders>
               <w:top w:val="single" w:sz="8" w:space="0" w:color="000001"/>
               <w:left w:val="single" w:sz="8" w:space="0" w:color="000001"/>
@@ -10796,7 +11168,7 @@
             </w:tcBorders>
             <w:shd w:fill="FFFFFF" w:val="clear"/>
             <w:tcMar>
-              <w:left w:w="65505" w:type="dxa"/>
+              <w:left w:w="65495" w:type="dxa"/>
             </w:tcMar>
             <w:vAlign w:val="center"/>
           </w:tcPr>
@@ -10833,7 +11205,7 @@
             </w:tcBorders>
             <w:shd w:fill="FFFFFF" w:val="clear"/>
             <w:tcMar>
-              <w:left w:w="65505" w:type="dxa"/>
+              <w:left w:w="65495" w:type="dxa"/>
             </w:tcMar>
             <w:vAlign w:val="center"/>
           </w:tcPr>
@@ -10859,7 +11231,7 @@
         </w:tc>
         <w:tc>
           <w:tcPr>
-            <w:tcW w:w="1555" w:type="dxa"/>
+            <w:tcW w:w="1554" w:type="dxa"/>
             <w:tcBorders>
               <w:top w:val="single" w:sz="8" w:space="0" w:color="000001"/>
               <w:left w:val="single" w:sz="8" w:space="0" w:color="000001"/>
@@ -10870,7 +11242,7 @@
             </w:tcBorders>
             <w:shd w:fill="FFFFFF" w:val="clear"/>
             <w:tcMar>
-              <w:left w:w="65505" w:type="dxa"/>
+              <w:left w:w="65495" w:type="dxa"/>
             </w:tcMar>
             <w:vAlign w:val="center"/>
           </w:tcPr>
@@ -10896,7 +11268,7 @@
         </w:tc>
         <w:tc>
           <w:tcPr>
-            <w:tcW w:w="2985" w:type="dxa"/>
+            <w:tcW w:w="2987" w:type="dxa"/>
             <w:tcBorders>
               <w:top w:val="single" w:sz="8" w:space="0" w:color="000001"/>
               <w:left w:val="single" w:sz="8" w:space="0" w:color="000001"/>
@@ -10907,7 +11279,7 @@
             </w:tcBorders>
             <w:shd w:fill="FFFFFF" w:val="clear"/>
             <w:tcMar>
-              <w:left w:w="65505" w:type="dxa"/>
+              <w:left w:w="65495" w:type="dxa"/>
             </w:tcMar>
             <w:vAlign w:val="center"/>
           </w:tcPr>
@@ -10939,7 +11311,7 @@
         </w:trPr>
         <w:tc>
           <w:tcPr>
-            <w:tcW w:w="2539" w:type="dxa"/>
+            <w:tcW w:w="2538" w:type="dxa"/>
             <w:tcBorders>
               <w:top w:val="single" w:sz="8" w:space="0" w:color="000001"/>
               <w:left w:val="single" w:sz="8" w:space="0" w:color="000001"/>
@@ -10950,7 +11322,7 @@
             </w:tcBorders>
             <w:shd w:fill="FFFFFF" w:val="clear"/>
             <w:tcMar>
-              <w:left w:w="65505" w:type="dxa"/>
+              <w:left w:w="65495" w:type="dxa"/>
             </w:tcMar>
             <w:vAlign w:val="center"/>
           </w:tcPr>
@@ -10987,7 +11359,7 @@
             </w:tcBorders>
             <w:shd w:fill="FFFFFF" w:val="clear"/>
             <w:tcMar>
-              <w:left w:w="65505" w:type="dxa"/>
+              <w:left w:w="65495" w:type="dxa"/>
             </w:tcMar>
             <w:vAlign w:val="center"/>
           </w:tcPr>
@@ -11013,7 +11385,7 @@
         </w:tc>
         <w:tc>
           <w:tcPr>
-            <w:tcW w:w="1555" w:type="dxa"/>
+            <w:tcW w:w="1554" w:type="dxa"/>
             <w:tcBorders>
               <w:top w:val="single" w:sz="8" w:space="0" w:color="000001"/>
               <w:left w:val="single" w:sz="8" w:space="0" w:color="000001"/>
@@ -11024,7 +11396,7 @@
             </w:tcBorders>
             <w:shd w:fill="FFFFFF" w:val="clear"/>
             <w:tcMar>
-              <w:left w:w="65505" w:type="dxa"/>
+              <w:left w:w="65495" w:type="dxa"/>
             </w:tcMar>
             <w:vAlign w:val="center"/>
           </w:tcPr>
@@ -11050,7 +11422,7 @@
         </w:tc>
         <w:tc>
           <w:tcPr>
-            <w:tcW w:w="2985" w:type="dxa"/>
+            <w:tcW w:w="2987" w:type="dxa"/>
             <w:tcBorders>
               <w:top w:val="single" w:sz="8" w:space="0" w:color="000001"/>
               <w:left w:val="single" w:sz="8" w:space="0" w:color="000001"/>
@@ -11061,7 +11433,7 @@
             </w:tcBorders>
             <w:shd w:fill="FFFFFF" w:val="clear"/>
             <w:tcMar>
-              <w:left w:w="65505" w:type="dxa"/>
+              <w:left w:w="65495" w:type="dxa"/>
             </w:tcMar>
             <w:vAlign w:val="center"/>
           </w:tcPr>
@@ -11093,7 +11465,7 @@
         </w:trPr>
         <w:tc>
           <w:tcPr>
-            <w:tcW w:w="2539" w:type="dxa"/>
+            <w:tcW w:w="2538" w:type="dxa"/>
             <w:tcBorders>
               <w:top w:val="single" w:sz="8" w:space="0" w:color="000001"/>
               <w:left w:val="single" w:sz="8" w:space="0" w:color="000001"/>
@@ -11104,7 +11476,7 @@
             </w:tcBorders>
             <w:shd w:fill="FFFFFF" w:val="clear"/>
             <w:tcMar>
-              <w:left w:w="65505" w:type="dxa"/>
+              <w:left w:w="65495" w:type="dxa"/>
             </w:tcMar>
             <w:vAlign w:val="center"/>
           </w:tcPr>
@@ -11141,7 +11513,7 @@
             </w:tcBorders>
             <w:shd w:fill="FFFFFF" w:val="clear"/>
             <w:tcMar>
-              <w:left w:w="65505" w:type="dxa"/>
+              <w:left w:w="65495" w:type="dxa"/>
             </w:tcMar>
             <w:vAlign w:val="center"/>
           </w:tcPr>
@@ -11167,7 +11539,7 @@
         </w:tc>
         <w:tc>
           <w:tcPr>
-            <w:tcW w:w="1555" w:type="dxa"/>
+            <w:tcW w:w="1554" w:type="dxa"/>
             <w:tcBorders>
               <w:top w:val="single" w:sz="8" w:space="0" w:color="000001"/>
               <w:left w:val="single" w:sz="8" w:space="0" w:color="000001"/>
@@ -11178,7 +11550,7 @@
             </w:tcBorders>
             <w:shd w:fill="FFFFFF" w:val="clear"/>
             <w:tcMar>
-              <w:left w:w="65505" w:type="dxa"/>
+              <w:left w:w="65495" w:type="dxa"/>
             </w:tcMar>
             <w:vAlign w:val="center"/>
           </w:tcPr>
@@ -11204,7 +11576,7 @@
         </w:tc>
         <w:tc>
           <w:tcPr>
-            <w:tcW w:w="2985" w:type="dxa"/>
+            <w:tcW w:w="2987" w:type="dxa"/>
             <w:tcBorders>
               <w:top w:val="single" w:sz="8" w:space="0" w:color="000001"/>
               <w:left w:val="single" w:sz="8" w:space="0" w:color="000001"/>
@@ -11215,7 +11587,7 @@
             </w:tcBorders>
             <w:shd w:fill="FFFFFF" w:val="clear"/>
             <w:tcMar>
-              <w:left w:w="65505" w:type="dxa"/>
+              <w:left w:w="65495" w:type="dxa"/>
             </w:tcMar>
             <w:vAlign w:val="center"/>
           </w:tcPr>
@@ -11247,7 +11619,7 @@
         </w:trPr>
         <w:tc>
           <w:tcPr>
-            <w:tcW w:w="2539" w:type="dxa"/>
+            <w:tcW w:w="2538" w:type="dxa"/>
             <w:tcBorders>
               <w:top w:val="single" w:sz="8" w:space="0" w:color="000001"/>
               <w:left w:val="single" w:sz="8" w:space="0" w:color="000001"/>
@@ -11258,7 +11630,7 @@
             </w:tcBorders>
             <w:shd w:fill="FFFFFF" w:val="clear"/>
             <w:tcMar>
-              <w:left w:w="65505" w:type="dxa"/>
+              <w:left w:w="65495" w:type="dxa"/>
             </w:tcMar>
             <w:vAlign w:val="center"/>
           </w:tcPr>
@@ -11295,7 +11667,7 @@
             </w:tcBorders>
             <w:shd w:fill="FFFFFF" w:val="clear"/>
             <w:tcMar>
-              <w:left w:w="65505" w:type="dxa"/>
+              <w:left w:w="65495" w:type="dxa"/>
             </w:tcMar>
             <w:vAlign w:val="center"/>
           </w:tcPr>
@@ -11321,7 +11693,7 @@
         </w:tc>
         <w:tc>
           <w:tcPr>
-            <w:tcW w:w="1555" w:type="dxa"/>
+            <w:tcW w:w="1554" w:type="dxa"/>
             <w:tcBorders>
               <w:top w:val="single" w:sz="8" w:space="0" w:color="000001"/>
               <w:left w:val="single" w:sz="8" w:space="0" w:color="000001"/>
@@ -11332,7 +11704,7 @@
             </w:tcBorders>
             <w:shd w:fill="FFFFFF" w:val="clear"/>
             <w:tcMar>
-              <w:left w:w="65505" w:type="dxa"/>
+              <w:left w:w="65495" w:type="dxa"/>
             </w:tcMar>
             <w:vAlign w:val="center"/>
           </w:tcPr>
@@ -11358,7 +11730,7 @@
         </w:tc>
         <w:tc>
           <w:tcPr>
-            <w:tcW w:w="2985" w:type="dxa"/>
+            <w:tcW w:w="2987" w:type="dxa"/>
             <w:tcBorders>
               <w:top w:val="single" w:sz="8" w:space="0" w:color="000001"/>
               <w:left w:val="single" w:sz="8" w:space="0" w:color="000001"/>
@@ -11369,7 +11741,7 @@
             </w:tcBorders>
             <w:shd w:fill="FFFFFF" w:val="clear"/>
             <w:tcMar>
-              <w:left w:w="65505" w:type="dxa"/>
+              <w:left w:w="65495" w:type="dxa"/>
             </w:tcMar>
             <w:vAlign w:val="center"/>
           </w:tcPr>
@@ -11401,7 +11773,7 @@
         </w:trPr>
         <w:tc>
           <w:tcPr>
-            <w:tcW w:w="2539" w:type="dxa"/>
+            <w:tcW w:w="2538" w:type="dxa"/>
             <w:tcBorders>
               <w:top w:val="single" w:sz="8" w:space="0" w:color="000001"/>
               <w:left w:val="single" w:sz="8" w:space="0" w:color="000001"/>
@@ -11412,7 +11784,7 @@
             </w:tcBorders>
             <w:shd w:fill="FFFFFF" w:val="clear"/>
             <w:tcMar>
-              <w:left w:w="65505" w:type="dxa"/>
+              <w:left w:w="65495" w:type="dxa"/>
             </w:tcMar>
             <w:vAlign w:val="center"/>
           </w:tcPr>
@@ -11449,7 +11821,7 @@
             </w:tcBorders>
             <w:shd w:fill="FFFFFF" w:val="clear"/>
             <w:tcMar>
-              <w:left w:w="65505" w:type="dxa"/>
+              <w:left w:w="65495" w:type="dxa"/>
             </w:tcMar>
             <w:vAlign w:val="center"/>
           </w:tcPr>
@@ -11475,7 +11847,7 @@
         </w:tc>
         <w:tc>
           <w:tcPr>
-            <w:tcW w:w="1555" w:type="dxa"/>
+            <w:tcW w:w="1554" w:type="dxa"/>
             <w:tcBorders>
               <w:top w:val="single" w:sz="8" w:space="0" w:color="000001"/>
               <w:left w:val="single" w:sz="8" w:space="0" w:color="000001"/>
@@ -11486,7 +11858,7 @@
             </w:tcBorders>
             <w:shd w:fill="FFFFFF" w:val="clear"/>
             <w:tcMar>
-              <w:left w:w="65505" w:type="dxa"/>
+              <w:left w:w="65495" w:type="dxa"/>
             </w:tcMar>
             <w:vAlign w:val="center"/>
           </w:tcPr>
@@ -11512,7 +11884,7 @@
         </w:tc>
         <w:tc>
           <w:tcPr>
-            <w:tcW w:w="2985" w:type="dxa"/>
+            <w:tcW w:w="2987" w:type="dxa"/>
             <w:tcBorders>
               <w:top w:val="single" w:sz="8" w:space="0" w:color="000001"/>
               <w:left w:val="single" w:sz="8" w:space="0" w:color="000001"/>
@@ -11523,7 +11895,7 @@
             </w:tcBorders>
             <w:shd w:fill="FFFFFF" w:val="clear"/>
             <w:tcMar>
-              <w:left w:w="65505" w:type="dxa"/>
+              <w:left w:w="65495" w:type="dxa"/>
             </w:tcMar>
             <w:vAlign w:val="center"/>
           </w:tcPr>
@@ -11555,7 +11927,7 @@
         </w:trPr>
         <w:tc>
           <w:tcPr>
-            <w:tcW w:w="2539" w:type="dxa"/>
+            <w:tcW w:w="2538" w:type="dxa"/>
             <w:tcBorders>
               <w:top w:val="single" w:sz="8" w:space="0" w:color="000001"/>
               <w:left w:val="single" w:sz="8" w:space="0" w:color="000001"/>
@@ -11566,7 +11938,7 @@
             </w:tcBorders>
             <w:shd w:fill="FFFFFF" w:val="clear"/>
             <w:tcMar>
-              <w:left w:w="65505" w:type="dxa"/>
+              <w:left w:w="65495" w:type="dxa"/>
             </w:tcMar>
             <w:vAlign w:val="center"/>
           </w:tcPr>
@@ -11603,7 +11975,7 @@
             </w:tcBorders>
             <w:shd w:fill="FFFFFF" w:val="clear"/>
             <w:tcMar>
-              <w:left w:w="65505" w:type="dxa"/>
+              <w:left w:w="65495" w:type="dxa"/>
             </w:tcMar>
             <w:vAlign w:val="center"/>
           </w:tcPr>
@@ -11629,7 +12001,7 @@
         </w:tc>
         <w:tc>
           <w:tcPr>
-            <w:tcW w:w="1555" w:type="dxa"/>
+            <w:tcW w:w="1554" w:type="dxa"/>
             <w:tcBorders>
               <w:top w:val="single" w:sz="8" w:space="0" w:color="000001"/>
               <w:left w:val="single" w:sz="8" w:space="0" w:color="000001"/>
@@ -11640,7 +12012,7 @@
             </w:tcBorders>
             <w:shd w:fill="FFFFFF" w:val="clear"/>
             <w:tcMar>
-              <w:left w:w="65505" w:type="dxa"/>
+              <w:left w:w="65495" w:type="dxa"/>
             </w:tcMar>
             <w:vAlign w:val="center"/>
           </w:tcPr>
@@ -11666,7 +12038,7 @@
         </w:tc>
         <w:tc>
           <w:tcPr>
-            <w:tcW w:w="2985" w:type="dxa"/>
+            <w:tcW w:w="2987" w:type="dxa"/>
             <w:tcBorders>
               <w:top w:val="single" w:sz="8" w:space="0" w:color="000001"/>
               <w:left w:val="single" w:sz="8" w:space="0" w:color="000001"/>
@@ -11677,7 +12049,7 @@
             </w:tcBorders>
             <w:shd w:fill="FFFFFF" w:val="clear"/>
             <w:tcMar>
-              <w:left w:w="65505" w:type="dxa"/>
+              <w:left w:w="65495" w:type="dxa"/>
             </w:tcMar>
             <w:vAlign w:val="center"/>
           </w:tcPr>
@@ -11709,7 +12081,7 @@
         </w:trPr>
         <w:tc>
           <w:tcPr>
-            <w:tcW w:w="2539" w:type="dxa"/>
+            <w:tcW w:w="2538" w:type="dxa"/>
             <w:tcBorders>
               <w:top w:val="single" w:sz="8" w:space="0" w:color="000001"/>
               <w:left w:val="single" w:sz="8" w:space="0" w:color="000001"/>
@@ -11720,7 +12092,7 @@
             </w:tcBorders>
             <w:shd w:fill="FFFFFF" w:val="clear"/>
             <w:tcMar>
-              <w:left w:w="65505" w:type="dxa"/>
+              <w:left w:w="65495" w:type="dxa"/>
             </w:tcMar>
             <w:vAlign w:val="center"/>
           </w:tcPr>
@@ -11757,7 +12129,7 @@
             </w:tcBorders>
             <w:shd w:fill="FFFFFF" w:val="clear"/>
             <w:tcMar>
-              <w:left w:w="65505" w:type="dxa"/>
+              <w:left w:w="65495" w:type="dxa"/>
             </w:tcMar>
             <w:vAlign w:val="center"/>
           </w:tcPr>
@@ -11783,7 +12155,7 @@
         </w:tc>
         <w:tc>
           <w:tcPr>
-            <w:tcW w:w="1555" w:type="dxa"/>
+            <w:tcW w:w="1554" w:type="dxa"/>
             <w:tcBorders>
               <w:top w:val="single" w:sz="8" w:space="0" w:color="000001"/>
               <w:left w:val="single" w:sz="8" w:space="0" w:color="000001"/>
@@ -11794,7 +12166,7 @@
             </w:tcBorders>
             <w:shd w:fill="FFFFFF" w:val="clear"/>
             <w:tcMar>
-              <w:left w:w="65505" w:type="dxa"/>
+              <w:left w:w="65495" w:type="dxa"/>
             </w:tcMar>
             <w:vAlign w:val="center"/>
           </w:tcPr>
@@ -11820,7 +12192,7 @@
         </w:tc>
         <w:tc>
           <w:tcPr>
-            <w:tcW w:w="2985" w:type="dxa"/>
+            <w:tcW w:w="2987" w:type="dxa"/>
             <w:tcBorders>
               <w:top w:val="single" w:sz="8" w:space="0" w:color="000001"/>
               <w:left w:val="single" w:sz="8" w:space="0" w:color="000001"/>
@@ -11831,7 +12203,7 @@
             </w:tcBorders>
             <w:shd w:fill="FFFFFF" w:val="clear"/>
             <w:tcMar>
-              <w:left w:w="65505" w:type="dxa"/>
+              <w:left w:w="65495" w:type="dxa"/>
             </w:tcMar>
             <w:vAlign w:val="center"/>
           </w:tcPr>
@@ -11863,7 +12235,7 @@
         </w:trPr>
         <w:tc>
           <w:tcPr>
-            <w:tcW w:w="2539" w:type="dxa"/>
+            <w:tcW w:w="2538" w:type="dxa"/>
             <w:tcBorders>
               <w:top w:val="single" w:sz="8" w:space="0" w:color="000001"/>
               <w:left w:val="single" w:sz="8" w:space="0" w:color="000001"/>
@@ -11874,7 +12246,7 @@
             </w:tcBorders>
             <w:shd w:fill="FFFFFF" w:val="clear"/>
             <w:tcMar>
-              <w:left w:w="65505" w:type="dxa"/>
+              <w:left w:w="65495" w:type="dxa"/>
             </w:tcMar>
             <w:vAlign w:val="center"/>
           </w:tcPr>
@@ -11911,7 +12283,7 @@
             </w:tcBorders>
             <w:shd w:fill="FFFFFF" w:val="clear"/>
             <w:tcMar>
-              <w:left w:w="65505" w:type="dxa"/>
+              <w:left w:w="65495" w:type="dxa"/>
             </w:tcMar>
             <w:vAlign w:val="center"/>
           </w:tcPr>
@@ -11937,7 +12309,7 @@
         </w:tc>
         <w:tc>
           <w:tcPr>
-            <w:tcW w:w="1555" w:type="dxa"/>
+            <w:tcW w:w="1554" w:type="dxa"/>
             <w:tcBorders>
               <w:top w:val="single" w:sz="8" w:space="0" w:color="000001"/>
               <w:left w:val="single" w:sz="8" w:space="0" w:color="000001"/>
@@ -11948,7 +12320,7 @@
             </w:tcBorders>
             <w:shd w:fill="FFFFFF" w:val="clear"/>
             <w:tcMar>
-              <w:left w:w="65505" w:type="dxa"/>
+              <w:left w:w="65495" w:type="dxa"/>
             </w:tcMar>
             <w:vAlign w:val="center"/>
           </w:tcPr>
@@ -11974,7 +12346,7 @@
         </w:tc>
         <w:tc>
           <w:tcPr>
-            <w:tcW w:w="2985" w:type="dxa"/>
+            <w:tcW w:w="2987" w:type="dxa"/>
             <w:tcBorders>
               <w:top w:val="single" w:sz="8" w:space="0" w:color="000001"/>
               <w:left w:val="single" w:sz="8" w:space="0" w:color="000001"/>
@@ -11985,7 +12357,7 @@
             </w:tcBorders>
             <w:shd w:fill="FFFFFF" w:val="clear"/>
             <w:tcMar>
-              <w:left w:w="65505" w:type="dxa"/>
+              <w:left w:w="65495" w:type="dxa"/>
             </w:tcMar>
             <w:vAlign w:val="center"/>
           </w:tcPr>
@@ -12017,7 +12389,7 @@
         </w:trPr>
         <w:tc>
           <w:tcPr>
-            <w:tcW w:w="2539" w:type="dxa"/>
+            <w:tcW w:w="2538" w:type="dxa"/>
             <w:tcBorders>
               <w:top w:val="single" w:sz="8" w:space="0" w:color="000001"/>
               <w:left w:val="single" w:sz="8" w:space="0" w:color="000001"/>
@@ -12028,7 +12400,7 @@
             </w:tcBorders>
             <w:shd w:fill="FFFFFF" w:val="clear"/>
             <w:tcMar>
-              <w:left w:w="65505" w:type="dxa"/>
+              <w:left w:w="65495" w:type="dxa"/>
             </w:tcMar>
             <w:vAlign w:val="center"/>
           </w:tcPr>
@@ -12065,7 +12437,7 @@
             </w:tcBorders>
             <w:shd w:fill="FFFFFF" w:val="clear"/>
             <w:tcMar>
-              <w:left w:w="65505" w:type="dxa"/>
+              <w:left w:w="65495" w:type="dxa"/>
             </w:tcMar>
             <w:vAlign w:val="center"/>
           </w:tcPr>
@@ -12091,7 +12463,7 @@
         </w:tc>
         <w:tc>
           <w:tcPr>
-            <w:tcW w:w="1555" w:type="dxa"/>
+            <w:tcW w:w="1554" w:type="dxa"/>
             <w:tcBorders>
               <w:top w:val="single" w:sz="8" w:space="0" w:color="000001"/>
               <w:left w:val="single" w:sz="8" w:space="0" w:color="000001"/>
@@ -12102,7 +12474,7 @@
             </w:tcBorders>
             <w:shd w:fill="FFFFFF" w:val="clear"/>
             <w:tcMar>
-              <w:left w:w="65505" w:type="dxa"/>
+              <w:left w:w="65495" w:type="dxa"/>
             </w:tcMar>
             <w:vAlign w:val="center"/>
           </w:tcPr>
@@ -12128,7 +12500,7 @@
         </w:tc>
         <w:tc>
           <w:tcPr>
-            <w:tcW w:w="2985" w:type="dxa"/>
+            <w:tcW w:w="2987" w:type="dxa"/>
             <w:tcBorders>
               <w:top w:val="single" w:sz="8" w:space="0" w:color="000001"/>
               <w:left w:val="single" w:sz="8" w:space="0" w:color="000001"/>
@@ -12139,7 +12511,7 @@
             </w:tcBorders>
             <w:shd w:fill="FFFFFF" w:val="clear"/>
             <w:tcMar>
-              <w:left w:w="65505" w:type="dxa"/>
+              <w:left w:w="65495" w:type="dxa"/>
             </w:tcMar>
             <w:vAlign w:val="center"/>
           </w:tcPr>
@@ -12171,7 +12543,7 @@
         </w:trPr>
         <w:tc>
           <w:tcPr>
-            <w:tcW w:w="2539" w:type="dxa"/>
+            <w:tcW w:w="2538" w:type="dxa"/>
             <w:tcBorders>
               <w:top w:val="single" w:sz="8" w:space="0" w:color="000001"/>
               <w:left w:val="single" w:sz="8" w:space="0" w:color="000001"/>
@@ -12182,7 +12554,7 @@
             </w:tcBorders>
             <w:shd w:fill="FFFFFF" w:val="clear"/>
             <w:tcMar>
-              <w:left w:w="65505" w:type="dxa"/>
+              <w:left w:w="65495" w:type="dxa"/>
             </w:tcMar>
             <w:vAlign w:val="center"/>
           </w:tcPr>
@@ -12219,7 +12591,7 @@
             </w:tcBorders>
             <w:shd w:fill="FFFFFF" w:val="clear"/>
             <w:tcMar>
-              <w:left w:w="65505" w:type="dxa"/>
+              <w:left w:w="65495" w:type="dxa"/>
             </w:tcMar>
             <w:vAlign w:val="center"/>
           </w:tcPr>
@@ -12245,7 +12617,7 @@
         </w:tc>
         <w:tc>
           <w:tcPr>
-            <w:tcW w:w="1555" w:type="dxa"/>
+            <w:tcW w:w="1554" w:type="dxa"/>
             <w:tcBorders>
               <w:top w:val="single" w:sz="8" w:space="0" w:color="000001"/>
               <w:left w:val="single" w:sz="8" w:space="0" w:color="000001"/>
@@ -12256,7 +12628,7 @@
             </w:tcBorders>
             <w:shd w:fill="FFFFFF" w:val="clear"/>
             <w:tcMar>
-              <w:left w:w="65505" w:type="dxa"/>
+              <w:left w:w="65495" w:type="dxa"/>
             </w:tcMar>
             <w:vAlign w:val="center"/>
           </w:tcPr>
@@ -12282,7 +12654,7 @@
         </w:tc>
         <w:tc>
           <w:tcPr>
-            <w:tcW w:w="2985" w:type="dxa"/>
+            <w:tcW w:w="2987" w:type="dxa"/>
             <w:tcBorders>
               <w:top w:val="single" w:sz="8" w:space="0" w:color="000001"/>
               <w:left w:val="single" w:sz="8" w:space="0" w:color="000001"/>
@@ -12293,7 +12665,7 @@
             </w:tcBorders>
             <w:shd w:fill="FFFFFF" w:val="clear"/>
             <w:tcMar>
-              <w:left w:w="65505" w:type="dxa"/>
+              <w:left w:w="65495" w:type="dxa"/>
             </w:tcMar>
             <w:vAlign w:val="center"/>
           </w:tcPr>
@@ -12325,7 +12697,7 @@
         </w:trPr>
         <w:tc>
           <w:tcPr>
-            <w:tcW w:w="2539" w:type="dxa"/>
+            <w:tcW w:w="2538" w:type="dxa"/>
             <w:tcBorders>
               <w:top w:val="single" w:sz="8" w:space="0" w:color="000001"/>
               <w:left w:val="single" w:sz="8" w:space="0" w:color="000001"/>
@@ -12336,7 +12708,7 @@
             </w:tcBorders>
             <w:shd w:fill="FFFFFF" w:val="clear"/>
             <w:tcMar>
-              <w:left w:w="65505" w:type="dxa"/>
+              <w:left w:w="65495" w:type="dxa"/>
             </w:tcMar>
             <w:vAlign w:val="center"/>
           </w:tcPr>
@@ -12373,7 +12745,7 @@
             </w:tcBorders>
             <w:shd w:fill="FFFFFF" w:val="clear"/>
             <w:tcMar>
-              <w:left w:w="65505" w:type="dxa"/>
+              <w:left w:w="65495" w:type="dxa"/>
             </w:tcMar>
             <w:vAlign w:val="center"/>
           </w:tcPr>
@@ -12399,7 +12771,7 @@
         </w:tc>
         <w:tc>
           <w:tcPr>
-            <w:tcW w:w="1555" w:type="dxa"/>
+            <w:tcW w:w="1554" w:type="dxa"/>
             <w:tcBorders>
               <w:top w:val="single" w:sz="8" w:space="0" w:color="000001"/>
               <w:left w:val="single" w:sz="8" w:space="0" w:color="000001"/>
@@ -12410,7 +12782,7 @@
             </w:tcBorders>
             <w:shd w:fill="FFFFFF" w:val="clear"/>
             <w:tcMar>
-              <w:left w:w="65505" w:type="dxa"/>
+              <w:left w:w="65495" w:type="dxa"/>
             </w:tcMar>
             <w:vAlign w:val="center"/>
           </w:tcPr>
@@ -12436,7 +12808,7 @@
         </w:tc>
         <w:tc>
           <w:tcPr>
-            <w:tcW w:w="2985" w:type="dxa"/>
+            <w:tcW w:w="2987" w:type="dxa"/>
             <w:tcBorders>
               <w:top w:val="single" w:sz="8" w:space="0" w:color="000001"/>
               <w:left w:val="single" w:sz="8" w:space="0" w:color="000001"/>
@@ -12447,7 +12819,7 @@
             </w:tcBorders>
             <w:shd w:fill="FFFFFF" w:val="clear"/>
             <w:tcMar>
-              <w:left w:w="65505" w:type="dxa"/>
+              <w:left w:w="65495" w:type="dxa"/>
             </w:tcMar>
             <w:vAlign w:val="center"/>
           </w:tcPr>
@@ -12479,7 +12851,7 @@
         </w:trPr>
         <w:tc>
           <w:tcPr>
-            <w:tcW w:w="2539" w:type="dxa"/>
+            <w:tcW w:w="2538" w:type="dxa"/>
             <w:tcBorders>
               <w:top w:val="single" w:sz="8" w:space="0" w:color="000001"/>
               <w:left w:val="single" w:sz="8" w:space="0" w:color="000001"/>
@@ -12490,7 +12862,7 @@
             </w:tcBorders>
             <w:shd w:fill="FFFFFF" w:val="clear"/>
             <w:tcMar>
-              <w:left w:w="65505" w:type="dxa"/>
+              <w:left w:w="65495" w:type="dxa"/>
             </w:tcMar>
             <w:vAlign w:val="center"/>
           </w:tcPr>
@@ -12527,7 +12899,7 @@
             </w:tcBorders>
             <w:shd w:fill="FFFFFF" w:val="clear"/>
             <w:tcMar>
-              <w:left w:w="65505" w:type="dxa"/>
+              <w:left w:w="65495" w:type="dxa"/>
             </w:tcMar>
             <w:vAlign w:val="center"/>
           </w:tcPr>
@@ -12553,7 +12925,7 @@
         </w:tc>
         <w:tc>
           <w:tcPr>
-            <w:tcW w:w="1555" w:type="dxa"/>
+            <w:tcW w:w="1554" w:type="dxa"/>
             <w:tcBorders>
               <w:top w:val="single" w:sz="8" w:space="0" w:color="000001"/>
               <w:left w:val="single" w:sz="8" w:space="0" w:color="000001"/>
@@ -12564,7 +12936,7 @@
             </w:tcBorders>
             <w:shd w:fill="FFFFFF" w:val="clear"/>
             <w:tcMar>
-              <w:left w:w="65505" w:type="dxa"/>
+              <w:left w:w="65495" w:type="dxa"/>
             </w:tcMar>
             <w:vAlign w:val="center"/>
           </w:tcPr>
@@ -12590,7 +12962,7 @@
         </w:tc>
         <w:tc>
           <w:tcPr>
-            <w:tcW w:w="2985" w:type="dxa"/>
+            <w:tcW w:w="2987" w:type="dxa"/>
             <w:tcBorders>
               <w:top w:val="single" w:sz="8" w:space="0" w:color="000001"/>
               <w:left w:val="single" w:sz="8" w:space="0" w:color="000001"/>
@@ -12601,7 +12973,7 @@
             </w:tcBorders>
             <w:shd w:fill="FFFFFF" w:val="clear"/>
             <w:tcMar>
-              <w:left w:w="65505" w:type="dxa"/>
+              <w:left w:w="65495" w:type="dxa"/>
             </w:tcMar>
             <w:vAlign w:val="center"/>
           </w:tcPr>
@@ -12633,7 +13005,7 @@
         </w:trPr>
         <w:tc>
           <w:tcPr>
-            <w:tcW w:w="2539" w:type="dxa"/>
+            <w:tcW w:w="2538" w:type="dxa"/>
             <w:tcBorders>
               <w:top w:val="single" w:sz="8" w:space="0" w:color="000001"/>
               <w:left w:val="single" w:sz="8" w:space="0" w:color="000001"/>
@@ -12644,7 +13016,7 @@
             </w:tcBorders>
             <w:shd w:fill="FFFFFF" w:val="clear"/>
             <w:tcMar>
-              <w:left w:w="65505" w:type="dxa"/>
+              <w:left w:w="65495" w:type="dxa"/>
             </w:tcMar>
             <w:vAlign w:val="center"/>
           </w:tcPr>
@@ -12681,7 +13053,7 @@
             </w:tcBorders>
             <w:shd w:fill="FFFFFF" w:val="clear"/>
             <w:tcMar>
-              <w:left w:w="65505" w:type="dxa"/>
+              <w:left w:w="65495" w:type="dxa"/>
             </w:tcMar>
             <w:vAlign w:val="center"/>
           </w:tcPr>
@@ -12707,7 +13079,7 @@
         </w:tc>
         <w:tc>
           <w:tcPr>
-            <w:tcW w:w="1555" w:type="dxa"/>
+            <w:tcW w:w="1554" w:type="dxa"/>
             <w:tcBorders>
               <w:top w:val="single" w:sz="8" w:space="0" w:color="000001"/>
               <w:left w:val="single" w:sz="8" w:space="0" w:color="000001"/>
@@ -12718,7 +13090,7 @@
             </w:tcBorders>
             <w:shd w:fill="FFFFFF" w:val="clear"/>
             <w:tcMar>
-              <w:left w:w="65505" w:type="dxa"/>
+              <w:left w:w="65495" w:type="dxa"/>
             </w:tcMar>
             <w:vAlign w:val="center"/>
           </w:tcPr>
@@ -12744,7 +13116,7 @@
         </w:tc>
         <w:tc>
           <w:tcPr>
-            <w:tcW w:w="2985" w:type="dxa"/>
+            <w:tcW w:w="2987" w:type="dxa"/>
             <w:tcBorders>
               <w:top w:val="single" w:sz="8" w:space="0" w:color="000001"/>
               <w:left w:val="single" w:sz="8" w:space="0" w:color="000001"/>
@@ -12755,7 +13127,7 @@
             </w:tcBorders>
             <w:shd w:fill="FFFFFF" w:val="clear"/>
             <w:tcMar>
-              <w:left w:w="65505" w:type="dxa"/>
+              <w:left w:w="65495" w:type="dxa"/>
             </w:tcMar>
             <w:vAlign w:val="center"/>
           </w:tcPr>
@@ -12787,7 +13159,7 @@
         </w:trPr>
         <w:tc>
           <w:tcPr>
-            <w:tcW w:w="2539" w:type="dxa"/>
+            <w:tcW w:w="2538" w:type="dxa"/>
             <w:tcBorders>
               <w:top w:val="single" w:sz="8" w:space="0" w:color="000001"/>
               <w:left w:val="single" w:sz="8" w:space="0" w:color="000001"/>
@@ -12798,7 +13170,7 @@
             </w:tcBorders>
             <w:shd w:fill="FFFFFF" w:val="clear"/>
             <w:tcMar>
-              <w:left w:w="65505" w:type="dxa"/>
+              <w:left w:w="65495" w:type="dxa"/>
             </w:tcMar>
             <w:vAlign w:val="center"/>
           </w:tcPr>
@@ -12835,7 +13207,7 @@
             </w:tcBorders>
             <w:shd w:fill="FFFFFF" w:val="clear"/>
             <w:tcMar>
-              <w:left w:w="65505" w:type="dxa"/>
+              <w:left w:w="65495" w:type="dxa"/>
             </w:tcMar>
             <w:vAlign w:val="center"/>
           </w:tcPr>
@@ -12861,7 +13233,7 @@
         </w:tc>
         <w:tc>
           <w:tcPr>
-            <w:tcW w:w="1555" w:type="dxa"/>
+            <w:tcW w:w="1554" w:type="dxa"/>
             <w:tcBorders>
               <w:top w:val="single" w:sz="8" w:space="0" w:color="000001"/>
               <w:left w:val="single" w:sz="8" w:space="0" w:color="000001"/>
@@ -12872,7 +13244,7 @@
             </w:tcBorders>
             <w:shd w:fill="FFFFFF" w:val="clear"/>
             <w:tcMar>
-              <w:left w:w="65505" w:type="dxa"/>
+              <w:left w:w="65495" w:type="dxa"/>
             </w:tcMar>
             <w:vAlign w:val="center"/>
           </w:tcPr>
@@ -12898,7 +13270,7 @@
         </w:tc>
         <w:tc>
           <w:tcPr>
-            <w:tcW w:w="2985" w:type="dxa"/>
+            <w:tcW w:w="2987" w:type="dxa"/>
             <w:tcBorders>
               <w:top w:val="single" w:sz="8" w:space="0" w:color="000001"/>
               <w:left w:val="single" w:sz="8" w:space="0" w:color="000001"/>
@@ -12909,7 +13281,7 @@
             </w:tcBorders>
             <w:shd w:fill="FFFFFF" w:val="clear"/>
             <w:tcMar>
-              <w:left w:w="65505" w:type="dxa"/>
+              <w:left w:w="65495" w:type="dxa"/>
             </w:tcMar>
             <w:vAlign w:val="center"/>
           </w:tcPr>
@@ -12941,7 +13313,7 @@
         </w:trPr>
         <w:tc>
           <w:tcPr>
-            <w:tcW w:w="2539" w:type="dxa"/>
+            <w:tcW w:w="2538" w:type="dxa"/>
             <w:tcBorders>
               <w:top w:val="single" w:sz="8" w:space="0" w:color="000001"/>
               <w:left w:val="single" w:sz="8" w:space="0" w:color="000001"/>
@@ -12952,7 +13324,7 @@
             </w:tcBorders>
             <w:shd w:fill="FFFFFF" w:val="clear"/>
             <w:tcMar>
-              <w:left w:w="65505" w:type="dxa"/>
+              <w:left w:w="65495" w:type="dxa"/>
             </w:tcMar>
             <w:vAlign w:val="center"/>
           </w:tcPr>
@@ -12989,7 +13361,7 @@
             </w:tcBorders>
             <w:shd w:fill="FFFFFF" w:val="clear"/>
             <w:tcMar>
-              <w:left w:w="65505" w:type="dxa"/>
+              <w:left w:w="65495" w:type="dxa"/>
             </w:tcMar>
             <w:vAlign w:val="center"/>
           </w:tcPr>
@@ -13015,7 +13387,7 @@
         </w:tc>
         <w:tc>
           <w:tcPr>
-            <w:tcW w:w="1555" w:type="dxa"/>
+            <w:tcW w:w="1554" w:type="dxa"/>
             <w:tcBorders>
               <w:top w:val="single" w:sz="8" w:space="0" w:color="000001"/>
               <w:left w:val="single" w:sz="8" w:space="0" w:color="000001"/>
@@ -13026,7 +13398,7 @@
             </w:tcBorders>
             <w:shd w:fill="FFFFFF" w:val="clear"/>
             <w:tcMar>
-              <w:left w:w="65505" w:type="dxa"/>
+              <w:left w:w="65495" w:type="dxa"/>
             </w:tcMar>
             <w:vAlign w:val="center"/>
           </w:tcPr>
@@ -13052,7 +13424,7 @@
         </w:tc>
         <w:tc>
           <w:tcPr>
-            <w:tcW w:w="2985" w:type="dxa"/>
+            <w:tcW w:w="2987" w:type="dxa"/>
             <w:tcBorders>
               <w:top w:val="single" w:sz="8" w:space="0" w:color="000001"/>
               <w:left w:val="single" w:sz="8" w:space="0" w:color="000001"/>
@@ -13063,7 +13435,7 @@
             </w:tcBorders>
             <w:shd w:fill="FFFFFF" w:val="clear"/>
             <w:tcMar>
-              <w:left w:w="65505" w:type="dxa"/>
+              <w:left w:w="65495" w:type="dxa"/>
             </w:tcMar>
             <w:vAlign w:val="center"/>
           </w:tcPr>
@@ -13095,7 +13467,7 @@
         </w:trPr>
         <w:tc>
           <w:tcPr>
-            <w:tcW w:w="2539" w:type="dxa"/>
+            <w:tcW w:w="2538" w:type="dxa"/>
             <w:tcBorders>
               <w:top w:val="single" w:sz="8" w:space="0" w:color="000001"/>
               <w:left w:val="single" w:sz="8" w:space="0" w:color="000001"/>
@@ -13106,7 +13478,7 @@
             </w:tcBorders>
             <w:shd w:fill="FFFFFF" w:val="clear"/>
             <w:tcMar>
-              <w:left w:w="65505" w:type="dxa"/>
+              <w:left w:w="65495" w:type="dxa"/>
             </w:tcMar>
             <w:vAlign w:val="center"/>
           </w:tcPr>
@@ -13143,7 +13515,7 @@
             </w:tcBorders>
             <w:shd w:fill="FFFFFF" w:val="clear"/>
             <w:tcMar>
-              <w:left w:w="65505" w:type="dxa"/>
+              <w:left w:w="65495" w:type="dxa"/>
             </w:tcMar>
             <w:vAlign w:val="center"/>
           </w:tcPr>
@@ -13169,7 +13541,7 @@
         </w:tc>
         <w:tc>
           <w:tcPr>
-            <w:tcW w:w="1555" w:type="dxa"/>
+            <w:tcW w:w="1554" w:type="dxa"/>
             <w:tcBorders>
               <w:top w:val="single" w:sz="8" w:space="0" w:color="000001"/>
               <w:left w:val="single" w:sz="8" w:space="0" w:color="000001"/>
@@ -13180,7 +13552,7 @@
             </w:tcBorders>
             <w:shd w:fill="FFFFFF" w:val="clear"/>
             <w:tcMar>
-              <w:left w:w="65505" w:type="dxa"/>
+              <w:left w:w="65495" w:type="dxa"/>
             </w:tcMar>
             <w:vAlign w:val="center"/>
           </w:tcPr>
@@ -13206,7 +13578,7 @@
         </w:tc>
         <w:tc>
           <w:tcPr>
-            <w:tcW w:w="2985" w:type="dxa"/>
+            <w:tcW w:w="2987" w:type="dxa"/>
             <w:tcBorders>
               <w:top w:val="single" w:sz="8" w:space="0" w:color="000001"/>
               <w:left w:val="single" w:sz="8" w:space="0" w:color="000001"/>
@@ -13217,7 +13589,7 @@
             </w:tcBorders>
             <w:shd w:fill="FFFFFF" w:val="clear"/>
             <w:tcMar>
-              <w:left w:w="65505" w:type="dxa"/>
+              <w:left w:w="65495" w:type="dxa"/>
             </w:tcMar>
             <w:vAlign w:val="center"/>
           </w:tcPr>
@@ -13249,7 +13621,7 @@
         </w:trPr>
         <w:tc>
           <w:tcPr>
-            <w:tcW w:w="2539" w:type="dxa"/>
+            <w:tcW w:w="2538" w:type="dxa"/>
             <w:tcBorders>
               <w:top w:val="single" w:sz="8" w:space="0" w:color="000001"/>
               <w:left w:val="single" w:sz="8" w:space="0" w:color="000001"/>
@@ -13260,7 +13632,7 @@
             </w:tcBorders>
             <w:shd w:fill="FFFFFF" w:val="clear"/>
             <w:tcMar>
-              <w:left w:w="65505" w:type="dxa"/>
+              <w:left w:w="65495" w:type="dxa"/>
             </w:tcMar>
             <w:vAlign w:val="center"/>
           </w:tcPr>
@@ -13297,7 +13669,7 @@
             </w:tcBorders>
             <w:shd w:fill="FFFFFF" w:val="clear"/>
             <w:tcMar>
-              <w:left w:w="65505" w:type="dxa"/>
+              <w:left w:w="65495" w:type="dxa"/>
             </w:tcMar>
             <w:vAlign w:val="center"/>
           </w:tcPr>
@@ -13323,7 +13695,7 @@
         </w:tc>
         <w:tc>
           <w:tcPr>
-            <w:tcW w:w="1555" w:type="dxa"/>
+            <w:tcW w:w="1554" w:type="dxa"/>
             <w:tcBorders>
               <w:top w:val="single" w:sz="8" w:space="0" w:color="000001"/>
               <w:left w:val="single" w:sz="8" w:space="0" w:color="000001"/>
@@ -13334,7 +13706,7 @@
             </w:tcBorders>
             <w:shd w:fill="FFFFFF" w:val="clear"/>
             <w:tcMar>
-              <w:left w:w="65505" w:type="dxa"/>
+              <w:left w:w="65495" w:type="dxa"/>
             </w:tcMar>
             <w:vAlign w:val="center"/>
           </w:tcPr>
@@ -13360,7 +13732,7 @@
         </w:tc>
         <w:tc>
           <w:tcPr>
-            <w:tcW w:w="2985" w:type="dxa"/>
+            <w:tcW w:w="2987" w:type="dxa"/>
             <w:tcBorders>
               <w:top w:val="single" w:sz="8" w:space="0" w:color="000001"/>
               <w:left w:val="single" w:sz="8" w:space="0" w:color="000001"/>
@@ -13371,7 +13743,7 @@
             </w:tcBorders>
             <w:shd w:fill="FFFFFF" w:val="clear"/>
             <w:tcMar>
-              <w:left w:w="65505" w:type="dxa"/>
+              <w:left w:w="65495" w:type="dxa"/>
             </w:tcMar>
             <w:vAlign w:val="center"/>
           </w:tcPr>
@@ -13403,7 +13775,7 @@
         </w:trPr>
         <w:tc>
           <w:tcPr>
-            <w:tcW w:w="2539" w:type="dxa"/>
+            <w:tcW w:w="2538" w:type="dxa"/>
             <w:tcBorders>
               <w:top w:val="single" w:sz="8" w:space="0" w:color="000001"/>
               <w:left w:val="single" w:sz="8" w:space="0" w:color="000001"/>
@@ -13414,7 +13786,7 @@
             </w:tcBorders>
             <w:shd w:fill="FFFFFF" w:val="clear"/>
             <w:tcMar>
-              <w:left w:w="65505" w:type="dxa"/>
+              <w:left w:w="65495" w:type="dxa"/>
             </w:tcMar>
             <w:vAlign w:val="center"/>
           </w:tcPr>
@@ -13451,7 +13823,7 @@
             </w:tcBorders>
             <w:shd w:fill="FFFFFF" w:val="clear"/>
             <w:tcMar>
-              <w:left w:w="65505" w:type="dxa"/>
+              <w:left w:w="65495" w:type="dxa"/>
             </w:tcMar>
             <w:vAlign w:val="center"/>
           </w:tcPr>
@@ -13477,7 +13849,7 @@
         </w:tc>
         <w:tc>
           <w:tcPr>
-            <w:tcW w:w="1555" w:type="dxa"/>
+            <w:tcW w:w="1554" w:type="dxa"/>
             <w:tcBorders>
               <w:top w:val="single" w:sz="8" w:space="0" w:color="000001"/>
               <w:left w:val="single" w:sz="8" w:space="0" w:color="000001"/>
@@ -13488,7 +13860,7 @@
             </w:tcBorders>
             <w:shd w:fill="FFFFFF" w:val="clear"/>
             <w:tcMar>
-              <w:left w:w="65505" w:type="dxa"/>
+              <w:left w:w="65495" w:type="dxa"/>
             </w:tcMar>
             <w:vAlign w:val="center"/>
           </w:tcPr>
@@ -13514,7 +13886,7 @@
         </w:tc>
         <w:tc>
           <w:tcPr>
-            <w:tcW w:w="2985" w:type="dxa"/>
+            <w:tcW w:w="2987" w:type="dxa"/>
             <w:tcBorders>
               <w:top w:val="single" w:sz="8" w:space="0" w:color="000001"/>
               <w:left w:val="single" w:sz="8" w:space="0" w:color="000001"/>
@@ -13525,7 +13897,7 @@
             </w:tcBorders>
             <w:shd w:fill="FFFFFF" w:val="clear"/>
             <w:tcMar>
-              <w:left w:w="65505" w:type="dxa"/>
+              <w:left w:w="65495" w:type="dxa"/>
             </w:tcMar>
             <w:vAlign w:val="center"/>
           </w:tcPr>
@@ -13557,7 +13929,7 @@
         </w:trPr>
         <w:tc>
           <w:tcPr>
-            <w:tcW w:w="2539" w:type="dxa"/>
+            <w:tcW w:w="2538" w:type="dxa"/>
             <w:tcBorders>
               <w:top w:val="single" w:sz="8" w:space="0" w:color="000001"/>
               <w:left w:val="single" w:sz="8" w:space="0" w:color="000001"/>
@@ -13568,7 +13940,7 @@
             </w:tcBorders>
             <w:shd w:fill="FFFFFF" w:val="clear"/>
             <w:tcMar>
-              <w:left w:w="65505" w:type="dxa"/>
+              <w:left w:w="65495" w:type="dxa"/>
             </w:tcMar>
             <w:vAlign w:val="center"/>
           </w:tcPr>
@@ -13605,7 +13977,7 @@
             </w:tcBorders>
             <w:shd w:fill="FFFFFF" w:val="clear"/>
             <w:tcMar>
-              <w:left w:w="65505" w:type="dxa"/>
+              <w:left w:w="65495" w:type="dxa"/>
             </w:tcMar>
             <w:vAlign w:val="center"/>
           </w:tcPr>
@@ -13631,7 +14003,7 @@
         </w:tc>
         <w:tc>
           <w:tcPr>
-            <w:tcW w:w="1555" w:type="dxa"/>
+            <w:tcW w:w="1554" w:type="dxa"/>
             <w:tcBorders>
               <w:top w:val="single" w:sz="8" w:space="0" w:color="000001"/>
               <w:left w:val="single" w:sz="8" w:space="0" w:color="000001"/>
@@ -13642,7 +14014,7 @@
             </w:tcBorders>
             <w:shd w:fill="FFFFFF" w:val="clear"/>
             <w:tcMar>
-              <w:left w:w="65505" w:type="dxa"/>
+              <w:left w:w="65495" w:type="dxa"/>
             </w:tcMar>
             <w:vAlign w:val="center"/>
           </w:tcPr>
@@ -13668,7 +14040,7 @@
         </w:tc>
         <w:tc>
           <w:tcPr>
-            <w:tcW w:w="2985" w:type="dxa"/>
+            <w:tcW w:w="2987" w:type="dxa"/>
             <w:tcBorders>
               <w:top w:val="single" w:sz="8" w:space="0" w:color="000001"/>
               <w:left w:val="single" w:sz="8" w:space="0" w:color="000001"/>
@@ -13679,7 +14051,7 @@
             </w:tcBorders>
             <w:shd w:fill="FFFFFF" w:val="clear"/>
             <w:tcMar>
-              <w:left w:w="65505" w:type="dxa"/>
+              <w:left w:w="65495" w:type="dxa"/>
             </w:tcMar>
             <w:vAlign w:val="center"/>
           </w:tcPr>
@@ -13711,7 +14083,7 @@
         </w:trPr>
         <w:tc>
           <w:tcPr>
-            <w:tcW w:w="2539" w:type="dxa"/>
+            <w:tcW w:w="2538" w:type="dxa"/>
             <w:tcBorders>
               <w:top w:val="single" w:sz="8" w:space="0" w:color="000001"/>
               <w:left w:val="single" w:sz="8" w:space="0" w:color="000001"/>
@@ -13722,7 +14094,7 @@
             </w:tcBorders>
             <w:shd w:fill="FFFFFF" w:val="clear"/>
             <w:tcMar>
-              <w:left w:w="65505" w:type="dxa"/>
+              <w:left w:w="65495" w:type="dxa"/>
             </w:tcMar>
             <w:vAlign w:val="center"/>
           </w:tcPr>
@@ -13759,7 +14131,7 @@
             </w:tcBorders>
             <w:shd w:fill="FFFFFF" w:val="clear"/>
             <w:tcMar>
-              <w:left w:w="65505" w:type="dxa"/>
+              <w:left w:w="65495" w:type="dxa"/>
             </w:tcMar>
             <w:vAlign w:val="center"/>
           </w:tcPr>
@@ -13785,7 +14157,7 @@
         </w:tc>
         <w:tc>
           <w:tcPr>
-            <w:tcW w:w="1555" w:type="dxa"/>
+            <w:tcW w:w="1554" w:type="dxa"/>
             <w:tcBorders>
               <w:top w:val="single" w:sz="8" w:space="0" w:color="000001"/>
               <w:left w:val="single" w:sz="8" w:space="0" w:color="000001"/>
@@ -13796,7 +14168,7 @@
             </w:tcBorders>
             <w:shd w:fill="FFFFFF" w:val="clear"/>
             <w:tcMar>
-              <w:left w:w="65505" w:type="dxa"/>
+              <w:left w:w="65495" w:type="dxa"/>
             </w:tcMar>
             <w:vAlign w:val="center"/>
           </w:tcPr>
@@ -13822,7 +14194,7 @@
         </w:tc>
         <w:tc>
           <w:tcPr>
-            <w:tcW w:w="2985" w:type="dxa"/>
+            <w:tcW w:w="2987" w:type="dxa"/>
             <w:tcBorders>
               <w:top w:val="single" w:sz="8" w:space="0" w:color="000001"/>
               <w:left w:val="single" w:sz="8" w:space="0" w:color="000001"/>
@@ -13833,7 +14205,7 @@
             </w:tcBorders>
             <w:shd w:fill="FFFFFF" w:val="clear"/>
             <w:tcMar>
-              <w:left w:w="65505" w:type="dxa"/>
+              <w:left w:w="65495" w:type="dxa"/>
             </w:tcMar>
             <w:vAlign w:val="center"/>
           </w:tcPr>
@@ -13865,7 +14237,7 @@
         </w:trPr>
         <w:tc>
           <w:tcPr>
-            <w:tcW w:w="2539" w:type="dxa"/>
+            <w:tcW w:w="2538" w:type="dxa"/>
             <w:tcBorders>
               <w:top w:val="single" w:sz="8" w:space="0" w:color="000001"/>
               <w:left w:val="single" w:sz="8" w:space="0" w:color="000001"/>
@@ -13876,7 +14248,7 @@
             </w:tcBorders>
             <w:shd w:fill="FFFFFF" w:val="clear"/>
             <w:tcMar>
-              <w:left w:w="65505" w:type="dxa"/>
+              <w:left w:w="65495" w:type="dxa"/>
             </w:tcMar>
             <w:vAlign w:val="center"/>
           </w:tcPr>
@@ -13913,7 +14285,7 @@
             </w:tcBorders>
             <w:shd w:fill="FFFFFF" w:val="clear"/>
             <w:tcMar>
-              <w:left w:w="65505" w:type="dxa"/>
+              <w:left w:w="65495" w:type="dxa"/>
             </w:tcMar>
             <w:vAlign w:val="center"/>
           </w:tcPr>
@@ -13939,7 +14311,7 @@
         </w:tc>
         <w:tc>
           <w:tcPr>
-            <w:tcW w:w="1555" w:type="dxa"/>
+            <w:tcW w:w="1554" w:type="dxa"/>
             <w:tcBorders>
               <w:top w:val="single" w:sz="8" w:space="0" w:color="000001"/>
               <w:left w:val="single" w:sz="8" w:space="0" w:color="000001"/>
@@ -13950,7 +14322,7 @@
             </w:tcBorders>
             <w:shd w:fill="FFFFFF" w:val="clear"/>
             <w:tcMar>
-              <w:left w:w="65505" w:type="dxa"/>
+              <w:left w:w="65495" w:type="dxa"/>
             </w:tcMar>
             <w:vAlign w:val="center"/>
           </w:tcPr>
@@ -13976,7 +14348,7 @@
         </w:tc>
         <w:tc>
           <w:tcPr>
-            <w:tcW w:w="2985" w:type="dxa"/>
+            <w:tcW w:w="2987" w:type="dxa"/>
             <w:tcBorders>
               <w:top w:val="single" w:sz="8" w:space="0" w:color="000001"/>
               <w:left w:val="single" w:sz="8" w:space="0" w:color="000001"/>
@@ -13987,7 +14359,7 @@
             </w:tcBorders>
             <w:shd w:fill="FFFFFF" w:val="clear"/>
             <w:tcMar>
-              <w:left w:w="65505" w:type="dxa"/>
+              <w:left w:w="65495" w:type="dxa"/>
             </w:tcMar>
             <w:vAlign w:val="center"/>
           </w:tcPr>
@@ -14019,7 +14391,7 @@
         </w:trPr>
         <w:tc>
           <w:tcPr>
-            <w:tcW w:w="2539" w:type="dxa"/>
+            <w:tcW w:w="2538" w:type="dxa"/>
             <w:tcBorders>
               <w:top w:val="single" w:sz="8" w:space="0" w:color="000001"/>
               <w:left w:val="single" w:sz="8" w:space="0" w:color="000001"/>
@@ -14030,7 +14402,7 @@
             </w:tcBorders>
             <w:shd w:fill="FFFFFF" w:val="clear"/>
             <w:tcMar>
-              <w:left w:w="65505" w:type="dxa"/>
+              <w:left w:w="65495" w:type="dxa"/>
             </w:tcMar>
             <w:vAlign w:val="center"/>
           </w:tcPr>
@@ -14067,7 +14439,7 @@
             </w:tcBorders>
             <w:shd w:fill="FFFFFF" w:val="clear"/>
             <w:tcMar>
-              <w:left w:w="65505" w:type="dxa"/>
+              <w:left w:w="65495" w:type="dxa"/>
             </w:tcMar>
             <w:vAlign w:val="center"/>
           </w:tcPr>
@@ -14093,7 +14465,7 @@
         </w:tc>
         <w:tc>
           <w:tcPr>
-            <w:tcW w:w="1555" w:type="dxa"/>
+            <w:tcW w:w="1554" w:type="dxa"/>
             <w:tcBorders>
               <w:top w:val="single" w:sz="8" w:space="0" w:color="000001"/>
               <w:left w:val="single" w:sz="8" w:space="0" w:color="000001"/>
@@ -14104,7 +14476,7 @@
             </w:tcBorders>
             <w:shd w:fill="FFFFFF" w:val="clear"/>
             <w:tcMar>
-              <w:left w:w="65505" w:type="dxa"/>
+              <w:left w:w="65495" w:type="dxa"/>
             </w:tcMar>
             <w:vAlign w:val="center"/>
           </w:tcPr>
@@ -14130,7 +14502,7 @@
         </w:tc>
         <w:tc>
           <w:tcPr>
-            <w:tcW w:w="2985" w:type="dxa"/>
+            <w:tcW w:w="2987" w:type="dxa"/>
             <w:tcBorders>
               <w:top w:val="single" w:sz="8" w:space="0" w:color="000001"/>
               <w:left w:val="single" w:sz="8" w:space="0" w:color="000001"/>
@@ -14141,7 +14513,7 @@
             </w:tcBorders>
             <w:shd w:fill="FFFFFF" w:val="clear"/>
             <w:tcMar>
-              <w:left w:w="65505" w:type="dxa"/>
+              <w:left w:w="65495" w:type="dxa"/>
             </w:tcMar>
             <w:vAlign w:val="center"/>
           </w:tcPr>
@@ -14173,7 +14545,7 @@
         </w:trPr>
         <w:tc>
           <w:tcPr>
-            <w:tcW w:w="2539" w:type="dxa"/>
+            <w:tcW w:w="2538" w:type="dxa"/>
             <w:tcBorders>
               <w:top w:val="single" w:sz="8" w:space="0" w:color="000001"/>
               <w:left w:val="single" w:sz="8" w:space="0" w:color="000001"/>
@@ -14184,7 +14556,7 @@
             </w:tcBorders>
             <w:shd w:fill="FFFFFF" w:val="clear"/>
             <w:tcMar>
-              <w:left w:w="65505" w:type="dxa"/>
+              <w:left w:w="65495" w:type="dxa"/>
             </w:tcMar>
             <w:vAlign w:val="center"/>
           </w:tcPr>
@@ -14221,7 +14593,7 @@
             </w:tcBorders>
             <w:shd w:fill="FFFFFF" w:val="clear"/>
             <w:tcMar>
-              <w:left w:w="65505" w:type="dxa"/>
+              <w:left w:w="65495" w:type="dxa"/>
             </w:tcMar>
             <w:vAlign w:val="center"/>
           </w:tcPr>
@@ -14247,7 +14619,7 @@
         </w:tc>
         <w:tc>
           <w:tcPr>
-            <w:tcW w:w="1555" w:type="dxa"/>
+            <w:tcW w:w="1554" w:type="dxa"/>
             <w:tcBorders>
               <w:top w:val="single" w:sz="8" w:space="0" w:color="000001"/>
               <w:left w:val="single" w:sz="8" w:space="0" w:color="000001"/>
@@ -14258,7 +14630,7 @@
             </w:tcBorders>
             <w:shd w:fill="FFFFFF" w:val="clear"/>
             <w:tcMar>
-              <w:left w:w="65505" w:type="dxa"/>
+              <w:left w:w="65495" w:type="dxa"/>
             </w:tcMar>
             <w:vAlign w:val="center"/>
           </w:tcPr>
@@ -14284,7 +14656,7 @@
         </w:tc>
         <w:tc>
           <w:tcPr>
-            <w:tcW w:w="2985" w:type="dxa"/>
+            <w:tcW w:w="2987" w:type="dxa"/>
             <w:tcBorders>
               <w:top w:val="single" w:sz="8" w:space="0" w:color="000001"/>
               <w:left w:val="single" w:sz="8" w:space="0" w:color="000001"/>
@@ -14295,7 +14667,7 @@
             </w:tcBorders>
             <w:shd w:fill="FFFFFF" w:val="clear"/>
             <w:tcMar>
-              <w:left w:w="65505" w:type="dxa"/>
+              <w:left w:w="65495" w:type="dxa"/>
             </w:tcMar>
             <w:vAlign w:val="center"/>
           </w:tcPr>
@@ -14327,7 +14699,7 @@
         </w:trPr>
         <w:tc>
           <w:tcPr>
-            <w:tcW w:w="2539" w:type="dxa"/>
+            <w:tcW w:w="2538" w:type="dxa"/>
             <w:tcBorders>
               <w:top w:val="single" w:sz="8" w:space="0" w:color="000001"/>
               <w:left w:val="single" w:sz="8" w:space="0" w:color="000001"/>
@@ -14338,7 +14710,7 @@
             </w:tcBorders>
             <w:shd w:fill="FFFFFF" w:val="clear"/>
             <w:tcMar>
-              <w:left w:w="65505" w:type="dxa"/>
+              <w:left w:w="65495" w:type="dxa"/>
             </w:tcMar>
             <w:vAlign w:val="center"/>
           </w:tcPr>
@@ -14375,7 +14747,7 @@
             </w:tcBorders>
             <w:shd w:fill="FFFFFF" w:val="clear"/>
             <w:tcMar>
-              <w:left w:w="65505" w:type="dxa"/>
+              <w:left w:w="65495" w:type="dxa"/>
             </w:tcMar>
             <w:vAlign w:val="center"/>
           </w:tcPr>
@@ -14401,7 +14773,7 @@
         </w:tc>
         <w:tc>
           <w:tcPr>
-            <w:tcW w:w="1555" w:type="dxa"/>
+            <w:tcW w:w="1554" w:type="dxa"/>
             <w:tcBorders>
               <w:top w:val="single" w:sz="8" w:space="0" w:color="000001"/>
               <w:left w:val="single" w:sz="8" w:space="0" w:color="000001"/>
@@ -14412,7 +14784,7 @@
             </w:tcBorders>
             <w:shd w:fill="FFFFFF" w:val="clear"/>
             <w:tcMar>
-              <w:left w:w="65505" w:type="dxa"/>
+              <w:left w:w="65495" w:type="dxa"/>
             </w:tcMar>
             <w:vAlign w:val="center"/>
           </w:tcPr>
@@ -14438,7 +14810,7 @@
         </w:tc>
         <w:tc>
           <w:tcPr>
-            <w:tcW w:w="2985" w:type="dxa"/>
+            <w:tcW w:w="2987" w:type="dxa"/>
             <w:tcBorders>
               <w:top w:val="single" w:sz="8" w:space="0" w:color="000001"/>
               <w:left w:val="single" w:sz="8" w:space="0" w:color="000001"/>
@@ -14449,7 +14821,7 @@
             </w:tcBorders>
             <w:shd w:fill="FFFFFF" w:val="clear"/>
             <w:tcMar>
-              <w:left w:w="65505" w:type="dxa"/>
+              <w:left w:w="65495" w:type="dxa"/>
             </w:tcMar>
             <w:vAlign w:val="center"/>
           </w:tcPr>
@@ -14527,10 +14899,10 @@
           <w:szCs w:val="24"/>
         </w:rPr>
       </w:pPr>
-      <w:bookmarkStart w:id="24" w:name="_Toc350370132"/>
       <w:bookmarkStart w:id="25" w:name="__RefHeading__836_242833606"/>
-      <w:bookmarkEnd w:id="24"/>
+      <w:bookmarkStart w:id="26" w:name="_Toc350370132"/>
       <w:bookmarkEnd w:id="25"/>
+      <w:bookmarkEnd w:id="26"/>
       <w:r>
         <w:rPr>
           <w:rFonts w:cs="Times New Roman" w:ascii="Times New Roman" w:hAnsi="Times New Roman"/>
@@ -14615,7 +14987,7 @@
         </w:rPr>
         <w:t>. 2009. Disponível em: &lt;</w:t>
       </w:r>
-      <w:hyperlink r:id="rId11">
+      <w:hyperlink r:id="rId16">
         <w:r>
           <w:rPr>
             <w:rStyle w:val="InternetLink"/>
@@ -14661,10 +15033,10 @@
           <w:szCs w:val="24"/>
         </w:rPr>
       </w:pPr>
-      <w:bookmarkStart w:id="26" w:name="_Toc350370133"/>
       <w:bookmarkStart w:id="27" w:name="__RefHeading__838_242833606"/>
-      <w:bookmarkEnd w:id="26"/>
+      <w:bookmarkStart w:id="28" w:name="_Toc350370133"/>
       <w:bookmarkEnd w:id="27"/>
+      <w:bookmarkEnd w:id="28"/>
       <w:r>
         <w:rPr>
           <w:rFonts w:cs="Times New Roman" w:ascii="Times New Roman" w:hAnsi="Times New Roman"/>
@@ -14687,7 +15059,7 @@
       </w:r>
     </w:p>
     <w:sectPr>
-      <w:headerReference w:type="default" r:id="rId12"/>
+      <w:headerReference w:type="default" r:id="rId17"/>
       <w:type w:val="nextPage"/>
       <w:pgSz w:w="11906" w:h="16838"/>
       <w:pgMar w:left="1701" w:right="1701" w:header="708" w:top="1702" w:footer="0" w:bottom="1417" w:gutter="0"/>
@@ -14723,7 +15095,7 @@
       <w:fldChar w:fldCharType="separate"/>
     </w:r>
     <w:r>
-      <w:t>19</w:t>
+      <w:t>20</w:t>
     </w:r>
     <w:r>
       <w:fldChar w:fldCharType="end"/>
@@ -15415,6 +15787,18 @@
       <w:rFonts w:cs="OpenSymbol"/>
     </w:rPr>
   </w:style>
+  <w:style w:type="character" w:styleId="ListLabel16">
+    <w:name w:val="ListLabel 16"/>
+    <w:rPr>
+      <w:rFonts w:cs="Symbol"/>
+    </w:rPr>
+  </w:style>
+  <w:style w:type="character" w:styleId="ListLabel17">
+    <w:name w:val="ListLabel 17"/>
+    <w:rPr>
+      <w:rFonts w:cs="OpenSymbol"/>
+    </w:rPr>
+  </w:style>
   <w:style w:type="character" w:styleId="IndexLink">
     <w:name w:val="Index Link"/>
     <w:rPr/>
@@ -15632,6 +16016,12 @@
   <w:style w:type="paragraph" w:styleId="IllustrationIndex1">
     <w:name w:val="Illustration Index 1"/>
     <w:basedOn w:val="Index"/>
+    <w:pPr/>
+    <w:rPr/>
+  </w:style>
+  <w:style w:type="paragraph" w:styleId="Illustration">
+    <w:name w:val="Illustration"/>
+    <w:basedOn w:val="Caption"/>
     <w:pPr/>
     <w:rPr/>
   </w:style>

</xml_diff>

<commit_message>
adding arquitetura do sistema and validação
</commit_message>
<xml_diff>
--- a/plano_de_trabalho.docx
+++ b/plano_de_trabalho.docx
@@ -2037,6 +2037,15 @@
       </w:r>
       <w:r>
         <w:fldChar w:fldCharType="end"/>
+      </w:r>
+    </w:p>
+    <w:p>
+      <w:pPr>
+        <w:pStyle w:val="TextBody"/>
+        <w:rPr/>
+      </w:pPr>
+      <w:r>
+        <w:rPr/>
       </w:r>
     </w:p>
     <w:p>
@@ -3125,6 +3134,15 @@
       </w:r>
       <w:r>
         <w:fldChar w:fldCharType="end"/>
+      </w:r>
+    </w:p>
+    <w:p>
+      <w:pPr>
+        <w:pStyle w:val="TextBody"/>
+        <w:rPr/>
+      </w:pPr>
+      <w:r>
+        <w:rPr/>
       </w:r>
     </w:p>
     <w:p>
@@ -5182,6 +5200,111 @@
           <w:rStyle w:val="IndexLink"/>
         </w:rPr>
       </w:pPr>
+      <w:hyperlink w:anchor="__RefHeading__624_1177024144">
+        <w:r>
+          <w:rPr>
+            <w:rStyle w:val="IndexLink"/>
+          </w:rPr>
+          <w:t>4.1 BANCO DE DADOS</w:t>
+          <w:tab/>
+          <w:t>13</w:t>
+        </w:r>
+      </w:hyperlink>
+    </w:p>
+    <w:p>
+      <w:pPr>
+        <w:pStyle w:val="Contents1"/>
+        <w:tabs>
+          <w:tab w:val="right" w:pos="8504" w:leader="dot"/>
+        </w:tabs>
+        <w:rPr>
+          <w:rStyle w:val="IndexLink"/>
+        </w:rPr>
+      </w:pPr>
+      <w:hyperlink w:anchor="__RefHeading__626_1177024144">
+        <w:r>
+          <w:rPr>
+            <w:rStyle w:val="IndexLink"/>
+          </w:rPr>
+          <w:t>4.2 DESENVOLVIMENTO</w:t>
+          <w:tab/>
+          <w:t>13</w:t>
+        </w:r>
+      </w:hyperlink>
+    </w:p>
+    <w:p>
+      <w:pPr>
+        <w:pStyle w:val="Contents1"/>
+        <w:tabs>
+          <w:tab w:val="right" w:pos="8504" w:leader="dot"/>
+        </w:tabs>
+        <w:rPr>
+          <w:rStyle w:val="IndexLink"/>
+        </w:rPr>
+      </w:pPr>
+      <w:hyperlink w:anchor="__RefHeading__628_1177024144">
+        <w:r>
+          <w:rPr>
+            <w:rStyle w:val="IndexLink"/>
+          </w:rPr>
+          <w:t>4.3 CONTROLE DE ATIVIDADES</w:t>
+          <w:tab/>
+          <w:t>13</w:t>
+        </w:r>
+      </w:hyperlink>
+    </w:p>
+    <w:p>
+      <w:pPr>
+        <w:pStyle w:val="Contents1"/>
+        <w:tabs>
+          <w:tab w:val="right" w:pos="8504" w:leader="dot"/>
+        </w:tabs>
+        <w:rPr>
+          <w:rStyle w:val="IndexLink"/>
+        </w:rPr>
+      </w:pPr>
+      <w:hyperlink w:anchor="__RefHeading__630_1177024144">
+        <w:r>
+          <w:rPr>
+            <w:rStyle w:val="IndexLink"/>
+          </w:rPr>
+          <w:t>4.4 VERSIONAMENTO DE CÓDIGO</w:t>
+          <w:tab/>
+          <w:t>13</w:t>
+        </w:r>
+      </w:hyperlink>
+    </w:p>
+    <w:p>
+      <w:pPr>
+        <w:pStyle w:val="Contents1"/>
+        <w:tabs>
+          <w:tab w:val="right" w:pos="8504" w:leader="dot"/>
+        </w:tabs>
+        <w:rPr>
+          <w:rStyle w:val="IndexLink"/>
+        </w:rPr>
+      </w:pPr>
+      <w:hyperlink w:anchor="__RefHeading__632_1177024144">
+        <w:r>
+          <w:rPr>
+            <w:rStyle w:val="IndexLink"/>
+          </w:rPr>
+          <w:t>4.5 QUALIDADE DE CÓDIGO</w:t>
+          <w:tab/>
+          <w:t>14</w:t>
+        </w:r>
+      </w:hyperlink>
+    </w:p>
+    <w:p>
+      <w:pPr>
+        <w:pStyle w:val="Contents1"/>
+        <w:tabs>
+          <w:tab w:val="right" w:pos="8504" w:leader="dot"/>
+        </w:tabs>
+        <w:rPr>
+          <w:rStyle w:val="IndexLink"/>
+        </w:rPr>
+      </w:pPr>
       <w:hyperlink w:anchor="__RefHeading__826_242833606">
         <w:r>
           <w:rPr>
@@ -5189,7 +5312,7 @@
           </w:rPr>
           <w:t>5 DESCRIÇÃO DA SOLUÇÃO</w:t>
           <w:tab/>
-          <w:t>14</w:t>
+          <w:t>15</w:t>
         </w:r>
       </w:hyperlink>
     </w:p>
@@ -5210,7 +5333,7 @@
           </w:rPr>
           <w:t>6 ABORDAGEM DE DESENVOLVIMENTO</w:t>
           <w:tab/>
-          <w:t>15</w:t>
+          <w:t>16</w:t>
         </w:r>
       </w:hyperlink>
     </w:p>
@@ -5231,7 +5354,7 @@
           </w:rPr>
           <w:t>7 ARQUITETURA DO SISTEMA</w:t>
           <w:tab/>
-          <w:t>16</w:t>
+          <w:t>17</w:t>
         </w:r>
       </w:hyperlink>
     </w:p>
@@ -5252,7 +5375,7 @@
           </w:rPr>
           <w:t>8 VALIDAÇÃO</w:t>
           <w:tab/>
-          <w:t>17</w:t>
+          <w:t>18</w:t>
         </w:r>
       </w:hyperlink>
     </w:p>
@@ -5273,7 +5396,7 @@
           </w:rPr>
           <w:t>9 CRONOGRAMA</w:t>
           <w:tab/>
-          <w:t>18</w:t>
+          <w:t>19</w:t>
         </w:r>
       </w:hyperlink>
     </w:p>
@@ -5294,7 +5417,7 @@
           </w:rPr>
           <w:t>REFERÊNCIAS BIBLIOGRÁFICAS</w:t>
           <w:tab/>
-          <w:t>27</w:t>
+          <w:t>28</w:t>
         </w:r>
       </w:hyperlink>
     </w:p>
@@ -5315,7 +5438,7 @@
           </w:rPr>
           <w:t>COMPONENTES REUTILIZADOS</w:t>
           <w:tab/>
-          <w:t>28</w:t>
+          <w:t>29</w:t>
         </w:r>
       </w:hyperlink>
       <w:r>
@@ -5346,9 +5469,11 @@
         </w:tabs>
         <w:rPr/>
       </w:pPr>
-      <w:r>
-        <w:rPr/>
-      </w:r>
+      <w:hyperlink w:anchor="__RefHeading__838_242833606">
+        <w:r>
+          <w:rPr/>
+        </w:r>
+      </w:hyperlink>
     </w:p>
     <w:p>
       <w:pPr>
@@ -5508,7 +5633,11 @@
     </w:p>
     <w:p>
       <w:pPr>
-        <w:pStyle w:val="Normal"/>
+        <w:pStyle w:val="Contents1"/>
+        <w:tabs>
+          <w:tab w:val="right" w:pos="8494" w:leader="dot"/>
+          <w:tab w:val="right" w:pos="8504" w:leader="dot"/>
+        </w:tabs>
         <w:rPr/>
       </w:pPr>
       <w:r>
@@ -5518,21 +5647,10 @@
     <w:p>
       <w:pPr>
         <w:pStyle w:val="Normal"/>
-        <w:ind w:left="0" w:right="-568" w:hanging="0"/>
-        <w:rPr>
-          <w:rFonts w:cs="Times New Roman" w:ascii="Times New Roman" w:hAnsi="Times New Roman"/>
-          <w:b/>
-          <w:sz w:val="24"/>
-          <w:szCs w:val="24"/>
-        </w:rPr>
-      </w:pPr>
-      <w:r>
-        <w:rPr>
-          <w:rFonts w:cs="Times New Roman" w:ascii="Times New Roman" w:hAnsi="Times New Roman"/>
-          <w:b/>
-          <w:sz w:val="24"/>
-          <w:szCs w:val="24"/>
-        </w:rPr>
+        <w:rPr/>
+      </w:pPr>
+      <w:r>
+        <w:rPr/>
       </w:r>
     </w:p>
     <w:p>
@@ -5715,8 +5833,8 @@
           <w:szCs w:val="24"/>
         </w:rPr>
       </w:pPr>
-      <w:bookmarkStart w:id="1" w:name="__RefHeading__814_242833606"/>
-      <w:bookmarkStart w:id="2" w:name="_Toc350370121"/>
+      <w:bookmarkStart w:id="1" w:name="_Toc350370121"/>
+      <w:bookmarkStart w:id="2" w:name="__RefHeading__814_242833606"/>
       <w:bookmarkEnd w:id="1"/>
       <w:bookmarkEnd w:id="2"/>
       <w:r>
@@ -6120,8 +6238,8 @@
           <w:szCs w:val="24"/>
         </w:rPr>
       </w:pPr>
-      <w:bookmarkStart w:id="3" w:name="__RefHeading__816_242833606"/>
-      <w:bookmarkStart w:id="4" w:name="_Toc350370122"/>
+      <w:bookmarkStart w:id="3" w:name="_Toc350370122"/>
+      <w:bookmarkStart w:id="4" w:name="__RefHeading__816_242833606"/>
       <w:bookmarkEnd w:id="3"/>
       <w:bookmarkEnd w:id="4"/>
       <w:r>
@@ -6229,25 +6347,7 @@
           <w:sz w:val="24"/>
           <w:szCs w:val="24"/>
         </w:rPr>
-        <w:t xml:space="preserve">Projetos executados com metodologias ágeis, como o Scrum, tendem a ter entregas periódicas de funcionalidades específicas acordadas entre o cliente e o time de desenvolvimento, conforme ilustrado na figura </w:t>
-      </w:r>
-      <w:r>
-        <w:rPr>
-          <w:rFonts w:cs="Times New Roman" w:ascii="Times New Roman" w:hAnsi="Times New Roman"/>
-          <w:color w:val="000000"/>
-          <w:sz w:val="24"/>
-          <w:szCs w:val="24"/>
-        </w:rPr>
-        <w:t>1</w:t>
-      </w:r>
-      <w:r>
-        <w:rPr>
-          <w:rFonts w:cs="Times New Roman" w:ascii="Times New Roman" w:hAnsi="Times New Roman"/>
-          <w:color w:val="000000"/>
-          <w:sz w:val="24"/>
-          <w:szCs w:val="24"/>
-        </w:rPr>
-        <w:t>. Estes ciclos são chamados de Sprints. Normalmente são períodos curtos, como por exemplo, duas semanas. Ao final de cada Sprint as funcionalidades são entregues ao cliente, e uma reunião entre cliente e equipe é feita para definir as estórias que deverão ser entregues no próximo ciclo.</w:t>
+        <w:t>Projetos executados com metodologias ágeis, como o Scrum, tendem a ter entregas periódicas de funcionalidades específicas acordadas entre o cliente e o time de desenvolvimento, conforme ilustrado na figura 1. Estes ciclos são chamados de Sprints. Normalmente são períodos curtos, como por exemplo, duas semanas. Ao final de cada Sprint as funcionalidades são entregues ao cliente, e uma reunião entre cliente e equipe é feita para definir as estórias que deverão ser entregues no próximo ciclo.</w:t>
       </w:r>
     </w:p>
     <w:p>
@@ -6282,18 +6382,7 @@
           <w:sz w:val="24"/>
           <w:szCs w:val="24"/>
         </w:rPr>
-        <w:t xml:space="preserve">Figura  </w:t>
-      </w:r>
-      <w:r>
-        <w:rPr>
-          <w:rFonts w:cs="Times New Roman" w:ascii="Times New Roman" w:hAnsi="Times New Roman"/>
-          <w:b/>
-          <w:bCs/>
-          <w:color w:val="000000"/>
-          <w:sz w:val="24"/>
-          <w:szCs w:val="24"/>
-        </w:rPr>
-        <w:t>1</w:t>
+        <w:t>Figura  1</w:t>
       </w:r>
       <w:r>
         <w:rPr>
@@ -6432,98 +6521,18 @@
           <w:color w:val="000000"/>
           <w:sz w:val="24"/>
           <w:szCs w:val="24"/>
-          <w:shd w:fill="auto" w:val="clear"/>
-        </w:rPr>
-      </w:pPr>
-      <w:r>
-        <w:rPr>
-          <w:rFonts w:cs="Times New Roman" w:ascii="Times New Roman" w:hAnsi="Times New Roman"/>
-          <w:color w:val="000000"/>
-          <w:sz w:val="24"/>
-          <w:szCs w:val="24"/>
-          <w:shd w:fill="auto" w:val="clear"/>
-        </w:rPr>
-        <w:t xml:space="preserve">O Planning Poker basicamente é uma metodologia </w:t>
-      </w:r>
-      <w:r>
-        <w:rPr>
-          <w:rFonts w:cs="Times New Roman" w:ascii="Times New Roman" w:hAnsi="Times New Roman"/>
-          <w:color w:val="000000"/>
-          <w:sz w:val="24"/>
-          <w:szCs w:val="24"/>
-          <w:shd w:fill="auto" w:val="clear"/>
-        </w:rPr>
-        <w:t>utilizada especificamente para</w:t>
-      </w:r>
-      <w:r>
-        <w:rPr>
-          <w:rFonts w:cs="Times New Roman" w:ascii="Times New Roman" w:hAnsi="Times New Roman"/>
-          <w:color w:val="000000"/>
-          <w:sz w:val="24"/>
-          <w:szCs w:val="24"/>
-          <w:shd w:fill="auto" w:val="clear"/>
-        </w:rPr>
-        <w:t xml:space="preserve"> </w:t>
-      </w:r>
-      <w:r>
-        <w:rPr>
-          <w:rFonts w:cs="Times New Roman" w:ascii="Times New Roman" w:hAnsi="Times New Roman"/>
-          <w:color w:val="000000"/>
-          <w:sz w:val="24"/>
-          <w:szCs w:val="24"/>
-          <w:shd w:fill="auto" w:val="clear"/>
-        </w:rPr>
-        <w:t xml:space="preserve">o time </w:t>
-      </w:r>
-      <w:r>
-        <w:rPr>
-          <w:rFonts w:cs="Times New Roman" w:ascii="Times New Roman" w:hAnsi="Times New Roman"/>
-          <w:color w:val="000000"/>
-          <w:sz w:val="24"/>
-          <w:szCs w:val="24"/>
-          <w:shd w:fill="auto" w:val="clear"/>
-        </w:rPr>
-        <w:t xml:space="preserve">fazer estimativas de esforço. Depois que a estória é apresentada para os membros do time, este discute a estória para ter certeza de que todos entenderam. Cada membro do time escolhe uma pontuação representando o esforço que será necessário para implementar estória, </w:t>
-      </w:r>
-      <w:r>
-        <w:rPr>
-          <w:rFonts w:cs="Times New Roman" w:ascii="Times New Roman" w:hAnsi="Times New Roman"/>
-          <w:color w:val="000000"/>
-          <w:sz w:val="24"/>
-          <w:szCs w:val="24"/>
-          <w:shd w:fill="auto" w:val="clear"/>
-        </w:rPr>
-        <w:t>e não mostra para ninguém</w:t>
-      </w:r>
-      <w:r>
-        <w:rPr>
-          <w:rFonts w:cs="Times New Roman" w:ascii="Times New Roman" w:hAnsi="Times New Roman"/>
-          <w:color w:val="000000"/>
-          <w:sz w:val="24"/>
-          <w:szCs w:val="24"/>
-          <w:shd w:fill="auto" w:val="clear"/>
-        </w:rPr>
-        <w:t>. Depois que cada membro do time escolhe</w:t>
-      </w:r>
-      <w:r>
-        <w:rPr>
-          <w:rFonts w:cs="Times New Roman" w:ascii="Times New Roman" w:hAnsi="Times New Roman"/>
-          <w:color w:val="000000"/>
-          <w:sz w:val="24"/>
-          <w:szCs w:val="24"/>
-          <w:shd w:fill="auto" w:val="clear"/>
-        </w:rPr>
-        <w:t>u</w:t>
-      </w:r>
-      <w:r>
-        <w:rPr>
-          <w:rFonts w:cs="Times New Roman" w:ascii="Times New Roman" w:hAnsi="Times New Roman"/>
-          <w:color w:val="000000"/>
-          <w:sz w:val="24"/>
-          <w:szCs w:val="24"/>
-          <w:shd w:fill="auto" w:val="clear"/>
-        </w:rPr>
-        <w:t xml:space="preserve"> uma pontuação, chamada de Story Point, os membros do time voltam a discutir para chegar a um denominador comum, então o time passa a ter a estimativa, em Story Points, para aquela estória específica.</w:t>
+          <w:shd w:fill="FFFFFF" w:val="clear"/>
+        </w:rPr>
+      </w:pPr>
+      <w:r>
+        <w:rPr>
+          <w:rFonts w:cs="Times New Roman" w:ascii="Times New Roman" w:hAnsi="Times New Roman"/>
+          <w:color w:val="000000"/>
+          <w:sz w:val="24"/>
+          <w:szCs w:val="24"/>
+          <w:shd w:fill="FFFFFF" w:val="clear"/>
+        </w:rPr>
+        <w:t>O Planning Poker basicamente é uma metodologia utilizada especificamente para o time fazer estimativas de esforço. Depois que a estória é apresentada para os membros do time, este discute a estória para ter certeza de que todos entenderam. Cada membro do time escolhe uma pontuação representando o esforço que será necessário para implementar estória, e não mostra para ninguém. Depois que cada membro do time escolheu uma pontuação, chamada de Story Point, os membros do time voltam a discutir para chegar a um denominador comum, então o time passa a ter a estimativa, em Story Points, para aquela estória específica.</w:t>
       </w:r>
     </w:p>
     <w:p>
@@ -6545,34 +6554,7 @@
           <w:sz w:val="24"/>
           <w:szCs w:val="24"/>
         </w:rPr>
-        <w:t xml:space="preserve">É comum que a pontuação estimada no Planning Poker para a estória não seja precisa, por exemplo, o time estimou a estória em 5 pontos, mas </w:t>
-      </w:r>
-      <w:r>
-        <w:rPr>
-          <w:rFonts w:cs="Times New Roman" w:ascii="Times New Roman" w:hAnsi="Times New Roman"/>
-          <w:color w:val="000000"/>
-          <w:sz w:val="24"/>
-          <w:szCs w:val="24"/>
-        </w:rPr>
-        <w:t xml:space="preserve">esta </w:t>
-      </w:r>
-      <w:r>
-        <w:rPr>
-          <w:rFonts w:cs="Times New Roman" w:ascii="Times New Roman" w:hAnsi="Times New Roman"/>
-          <w:color w:val="000000"/>
-          <w:sz w:val="24"/>
-          <w:szCs w:val="24"/>
-        </w:rPr>
-        <w:t xml:space="preserve">poderia ser estimada em 3 pontos, pois </w:t>
-      </w:r>
-      <w:r>
-        <w:rPr>
-          <w:rFonts w:cs="Times New Roman" w:ascii="Times New Roman" w:hAnsi="Times New Roman"/>
-          <w:color w:val="000000"/>
-          <w:sz w:val="24"/>
-          <w:szCs w:val="24"/>
-        </w:rPr>
-        <w:t>o esforço gasto foi proporcional a uma estória de 3 pontos.</w:t>
+        <w:t>É comum que a pontuação estimada no Planning Poker para a estória não seja precisa, por exemplo, o time estimou a estória em 5 pontos, mas esta poderia ser estimada em 3 pontos, pois o esforço gasto foi proporcional a uma estória de 3 pontos.</w:t>
       </w:r>
     </w:p>
     <w:p>
@@ -6622,8 +6604,8 @@
           <w:szCs w:val="24"/>
         </w:rPr>
       </w:pPr>
-      <w:bookmarkStart w:id="5" w:name="__RefHeading__818_242833606"/>
-      <w:bookmarkStart w:id="6" w:name="_Toc350370123"/>
+      <w:bookmarkStart w:id="5" w:name="_Toc350370123"/>
+      <w:bookmarkStart w:id="6" w:name="__RefHeading__818_242833606"/>
       <w:bookmarkEnd w:id="5"/>
       <w:bookmarkEnd w:id="6"/>
       <w:r>
@@ -6703,8 +6685,8 @@
           <w:szCs w:val="24"/>
         </w:rPr>
       </w:pPr>
-      <w:bookmarkStart w:id="7" w:name="__RefHeading__820_242833606"/>
-      <w:bookmarkStart w:id="8" w:name="_Toc350370124"/>
+      <w:bookmarkStart w:id="7" w:name="_Toc350370124"/>
+      <w:bookmarkStart w:id="8" w:name="__RefHeading__820_242833606"/>
       <w:bookmarkEnd w:id="7"/>
       <w:bookmarkEnd w:id="8"/>
       <w:r>
@@ -6772,7 +6754,7 @@
           <w:color w:val="000000"/>
           <w:sz w:val="24"/>
           <w:szCs w:val="24"/>
-          <w:shd w:fill="auto" w:val="clear"/>
+          <w:shd w:fill="FFFFFF" w:val="clear"/>
         </w:rPr>
       </w:pPr>
       <w:r>
@@ -6782,20 +6764,9 @@
           <w:color w:val="000000"/>
           <w:sz w:val="24"/>
           <w:szCs w:val="24"/>
-          <w:shd w:fill="auto" w:val="clear"/>
-        </w:rPr>
-        <w:t>O objetivo geral deste trabalho é facilitar as estimativas de estória</w:t>
-      </w:r>
-      <w:r>
-        <w:rPr>
-          <w:rFonts w:cs="Times New Roman" w:ascii="Times New Roman" w:hAnsi="Times New Roman"/>
-          <w:bCs/>
-          <w:color w:val="000000"/>
-          <w:sz w:val="24"/>
-          <w:szCs w:val="24"/>
-          <w:shd w:fill="auto" w:val="clear"/>
-        </w:rPr>
-        <w:t>, provendo segurança e precisão ao time e ao cliente ao planejar a sprint. O sistema se baseará em dados históricos de sprints passadas para prover estatísticas úteis para facilitar o planejamento da sprint.</w:t>
+          <w:shd w:fill="FFFFFF" w:val="clear"/>
+        </w:rPr>
+        <w:t>O objetivo geral deste trabalho é facilitar as estimativas de estória, provendo segurança e precisão ao time e ao cliente ao planejar a sprint. O sistema se baseará em dados históricos de sprints passadas para prover estatísticas úteis para facilitar o planejamento da sprint.</w:t>
       </w:r>
     </w:p>
     <w:p>
@@ -6843,8 +6814,8 @@
           <w:szCs w:val="24"/>
         </w:rPr>
       </w:pPr>
-      <w:bookmarkStart w:id="9" w:name="__RefHeading__822_242833606"/>
-      <w:bookmarkStart w:id="10" w:name="_Toc350370125"/>
+      <w:bookmarkStart w:id="9" w:name="_Toc350370125"/>
+      <w:bookmarkStart w:id="10" w:name="__RefHeading__822_242833606"/>
       <w:bookmarkEnd w:id="9"/>
       <w:bookmarkEnd w:id="10"/>
       <w:r>
@@ -7099,17 +7070,7 @@
           <w:sz w:val="24"/>
           <w:szCs w:val="24"/>
         </w:rPr>
-        <w:t>Gerar relatórios para auxiliar nas estimativas futuras;</w:t>
-      </w:r>
-      <w:r>
-        <w:rPr>
-          <w:rFonts w:cs="Times New Roman" w:ascii="Times New Roman" w:hAnsi="Times New Roman"/>
-          <w:bCs/>
-          <w:color w:val="000000"/>
-          <w:sz w:val="24"/>
-          <w:szCs w:val="24"/>
-        </w:rPr>
-        <w:t>'</w:t>
+        <w:t>Gerar relatórios para auxiliar nas estimativas futuras;'</w:t>
       </w:r>
     </w:p>
     <w:p>
@@ -7682,8 +7643,8 @@
           <w:szCs w:val="24"/>
         </w:rPr>
       </w:pPr>
-      <w:bookmarkStart w:id="11" w:name="__RefHeading__824_242833606"/>
-      <w:bookmarkStart w:id="12" w:name="_Toc350370126"/>
+      <w:bookmarkStart w:id="11" w:name="_Toc350370126"/>
+      <w:bookmarkStart w:id="12" w:name="__RefHeading__824_242833606"/>
       <w:bookmarkEnd w:id="11"/>
       <w:bookmarkEnd w:id="12"/>
       <w:r>
@@ -7775,47 +7736,7 @@
           <w:szCs w:val="24"/>
           <w:lang w:val="en-US"/>
         </w:rPr>
-        <w:t xml:space="preserve">Será utilizado o framework Django para auxiliar no desenvolvimento das páginas e integração com banco de dados, </w:t>
-      </w:r>
-      <w:r>
-        <w:rPr>
-          <w:rFonts w:cs="Times New Roman" w:ascii="Times New Roman" w:hAnsi="Times New Roman"/>
-          <w:color w:val="000000"/>
-          <w:sz w:val="24"/>
-          <w:szCs w:val="24"/>
-          <w:lang w:val="en-US"/>
-        </w:rPr>
-        <w:t>onde o desenvolvedor pode definir o modelo de dados utilizando a linguagem Python.</w:t>
-      </w:r>
-      <w:r>
-        <w:rPr>
-          <w:rFonts w:cs="Times New Roman" w:ascii="Times New Roman" w:hAnsi="Times New Roman"/>
-          <w:color w:val="000000"/>
-          <w:sz w:val="24"/>
-          <w:szCs w:val="24"/>
-          <w:lang w:val="en-US"/>
-        </w:rPr>
-        <w:t xml:space="preserve"> </w:t>
-      </w:r>
-      <w:r>
-        <w:rPr>
-          <w:rFonts w:cs="Times New Roman" w:ascii="Times New Roman" w:hAnsi="Times New Roman"/>
-          <w:color w:val="000000"/>
-          <w:sz w:val="24"/>
-          <w:szCs w:val="24"/>
-          <w:lang w:val="en-US"/>
-        </w:rPr>
-        <w:t xml:space="preserve">Este framework também provém uma API poderosa de integração com o banco de dados. Django é um framework para desenvolvimento web com Python e serve, principalmente, para agilizar o desenvolvimento.  </w:t>
-      </w:r>
-      <w:r>
-        <w:rPr>
-          <w:rFonts w:cs="Times New Roman" w:ascii="Times New Roman" w:hAnsi="Times New Roman"/>
-          <w:color w:val="000000"/>
-          <w:sz w:val="24"/>
-          <w:szCs w:val="24"/>
-          <w:lang w:val="en-US"/>
-        </w:rPr>
-        <w:t>(</w:t>
+        <w:t>Será utilizado o framework Django para auxiliar no desenvolvimento das páginas e integração com banco de dados, onde o desenvolvedor pode definir o modelo de dados utilizando a linguagem Python. Este framework também provém uma API poderosa de integração com o banco de dados. Django é um framework para desenvolvimento web com Python e serve, principalmente, para agilizar o desenvolvimento.  (</w:t>
       </w:r>
       <w:hyperlink r:id="rId6">
         <w:r>
@@ -7867,6 +7788,8 @@
           <w:lang w:val="en-US"/>
         </w:rPr>
       </w:pPr>
+      <w:bookmarkStart w:id="13" w:name="__RefHeading__624_1177024144"/>
+      <w:bookmarkEnd w:id="13"/>
       <w:r>
         <w:rPr>
           <w:rFonts w:cs="Times New Roman" w:ascii="Times New Roman" w:hAnsi="Times New Roman"/>
@@ -7875,7 +7798,17 @@
           <w:szCs w:val="24"/>
           <w:lang w:val="en-US"/>
         </w:rPr>
-        <w:t>4.1 BANCO DE DADOS</w:t>
+        <w:t xml:space="preserve">4.1 </w:t>
+      </w:r>
+      <w:r>
+        <w:rPr>
+          <w:rFonts w:cs="Times New Roman" w:ascii="Times New Roman" w:hAnsi="Times New Roman"/>
+          <w:color w:val="00000A"/>
+          <w:sz w:val="24"/>
+          <w:szCs w:val="24"/>
+          <w:lang w:val="en-US"/>
+        </w:rPr>
+        <w:t>Banco de dados</w:t>
       </w:r>
     </w:p>
     <w:p>
@@ -7922,17 +7855,15 @@
           <w:t>http://www.postgresql.org/</w:t>
         </w:r>
       </w:hyperlink>
-      <w:hyperlink r:id="rId8">
-        <w:r>
-          <w:rPr>
-            <w:rFonts w:cs="Times New Roman" w:ascii="Times New Roman" w:hAnsi="Times New Roman"/>
-            <w:color w:val="000000"/>
-            <w:sz w:val="24"/>
-            <w:szCs w:val="24"/>
-          </w:rPr>
-          <w:t>).</w:t>
-        </w:r>
-      </w:hyperlink>
+      <w:r>
+        <w:rPr>
+          <w:rFonts w:cs="Times New Roman" w:ascii="Times New Roman" w:hAnsi="Times New Roman"/>
+          <w:color w:val="000000"/>
+          <w:sz w:val="24"/>
+          <w:szCs w:val="24"/>
+        </w:rPr>
+        <w:t>).</w:t>
+      </w:r>
     </w:p>
     <w:p>
       <w:pPr>
@@ -7981,6 +7912,8 @@
           <w:lang w:val="en-US"/>
         </w:rPr>
       </w:pPr>
+      <w:bookmarkStart w:id="14" w:name="__RefHeading__626_1177024144"/>
+      <w:bookmarkEnd w:id="14"/>
       <w:r>
         <w:rPr>
           <w:rFonts w:cs="Times New Roman" w:ascii="Times New Roman" w:hAnsi="Times New Roman"/>
@@ -7989,7 +7922,17 @@
           <w:szCs w:val="24"/>
           <w:lang w:val="en-US"/>
         </w:rPr>
-        <w:t>4.2 DESENVOLVIMENTO</w:t>
+        <w:t xml:space="preserve">4.2 </w:t>
+      </w:r>
+      <w:r>
+        <w:rPr>
+          <w:rFonts w:cs="Times New Roman" w:ascii="Times New Roman" w:hAnsi="Times New Roman"/>
+          <w:color w:val="00000A"/>
+          <w:sz w:val="24"/>
+          <w:szCs w:val="24"/>
+          <w:lang w:val="en-US"/>
+        </w:rPr>
+        <w:t>Desenvolvimento</w:t>
       </w:r>
     </w:p>
     <w:p>
@@ -8025,7 +7968,7 @@
         </w:rPr>
         <w:t>O desenvolvimento será feito utilizando uma ferramenta chamada Sublime. Esta ferramenta facilita o desenvolvimento pois ela oferece muitas funcionalidades úteis como auto complete, lista de arquivos do projeto, multi seleção, entre outras. O Sublime é uma ferramenta extremamente leve. (</w:t>
       </w:r>
-      <w:hyperlink r:id="rId9">
+      <w:hyperlink r:id="rId8">
         <w:r>
           <w:rPr>
             <w:rStyle w:val="InternetLink"/>
@@ -8037,17 +7980,15 @@
           <w:t>http://www.sublimetext.com</w:t>
         </w:r>
       </w:hyperlink>
-      <w:hyperlink r:id="rId10">
-        <w:r>
-          <w:rPr>
-            <w:rFonts w:cs="Times New Roman" w:ascii="Times New Roman" w:hAnsi="Times New Roman"/>
-            <w:color w:val="000000"/>
-            <w:sz w:val="24"/>
-            <w:szCs w:val="24"/>
-          </w:rPr>
-          <w:t>).</w:t>
-        </w:r>
-      </w:hyperlink>
+      <w:r>
+        <w:rPr>
+          <w:rFonts w:cs="Times New Roman" w:ascii="Times New Roman" w:hAnsi="Times New Roman"/>
+          <w:color w:val="000000"/>
+          <w:sz w:val="24"/>
+          <w:szCs w:val="24"/>
+        </w:rPr>
+        <w:t>).</w:t>
+      </w:r>
     </w:p>
     <w:p>
       <w:pPr>
@@ -8074,6 +8015,8 @@
           <w:lang w:val="en-US"/>
         </w:rPr>
       </w:pPr>
+      <w:bookmarkStart w:id="15" w:name="__RefHeading__628_1177024144"/>
+      <w:bookmarkEnd w:id="15"/>
       <w:r>
         <w:rPr>
           <w:rFonts w:cs="Times New Roman" w:ascii="Times New Roman" w:hAnsi="Times New Roman"/>
@@ -8082,7 +8025,17 @@
           <w:szCs w:val="24"/>
           <w:lang w:val="en-US"/>
         </w:rPr>
-        <w:t>4.3 CONTROLE DE ATIVIDADES</w:t>
+        <w:t xml:space="preserve">4.3 </w:t>
+      </w:r>
+      <w:r>
+        <w:rPr>
+          <w:rFonts w:cs="Times New Roman" w:ascii="Times New Roman" w:hAnsi="Times New Roman"/>
+          <w:color w:val="00000A"/>
+          <w:sz w:val="24"/>
+          <w:szCs w:val="24"/>
+          <w:lang w:val="en-US"/>
+        </w:rPr>
+        <w:t>Controle de Atividades</w:t>
       </w:r>
     </w:p>
     <w:p>
@@ -8117,7 +8070,7 @@
         </w:rPr>
         <w:t>Para a parte de controle de atividades e sprints, será utilizado o software Trello (</w:t>
       </w:r>
-      <w:hyperlink r:id="rId11">
+      <w:hyperlink r:id="rId9">
         <w:r>
           <w:rPr>
             <w:rStyle w:val="InternetLink"/>
@@ -8164,6 +8117,8 @@
           <w:lang w:val="en-US"/>
         </w:rPr>
       </w:pPr>
+      <w:bookmarkStart w:id="16" w:name="__RefHeading__630_1177024144"/>
+      <w:bookmarkEnd w:id="16"/>
       <w:r>
         <w:rPr>
           <w:rFonts w:cs="Times New Roman" w:ascii="Times New Roman" w:hAnsi="Times New Roman"/>
@@ -8172,7 +8127,17 @@
           <w:szCs w:val="24"/>
           <w:lang w:val="en-US"/>
         </w:rPr>
-        <w:t>4.4 VERSIONAMENTO DE CÓDIGO</w:t>
+        <w:t xml:space="preserve">4.4 </w:t>
+      </w:r>
+      <w:r>
+        <w:rPr>
+          <w:rFonts w:cs="Times New Roman" w:ascii="Times New Roman" w:hAnsi="Times New Roman"/>
+          <w:color w:val="00000A"/>
+          <w:sz w:val="24"/>
+          <w:szCs w:val="24"/>
+          <w:lang w:val="en-US"/>
+        </w:rPr>
+        <w:t>Versionamento do Código</w:t>
       </w:r>
     </w:p>
     <w:p>
@@ -8208,7 +8173,7 @@
         </w:rPr>
         <w:t>Para controle de versão de código e da própria documentação do projeto, será utilizada a ferramenta GitHub (</w:t>
       </w:r>
-      <w:hyperlink r:id="rId12">
+      <w:hyperlink r:id="rId10">
         <w:r>
           <w:rPr>
             <w:rStyle w:val="InternetLink"/>
@@ -8255,6 +8220,8 @@
           <w:lang w:val="en-US"/>
         </w:rPr>
       </w:pPr>
+      <w:bookmarkStart w:id="17" w:name="__RefHeading__632_1177024144"/>
+      <w:bookmarkEnd w:id="17"/>
       <w:r>
         <w:rPr>
           <w:rFonts w:cs="Times New Roman" w:ascii="Times New Roman" w:hAnsi="Times New Roman"/>
@@ -8263,7 +8230,17 @@
           <w:szCs w:val="24"/>
           <w:lang w:val="en-US"/>
         </w:rPr>
-        <w:t>4.5 QUALIDADE DE CÓDIGO</w:t>
+        <w:t xml:space="preserve">4.5 </w:t>
+      </w:r>
+      <w:r>
+        <w:rPr>
+          <w:rFonts w:cs="Times New Roman" w:ascii="Times New Roman" w:hAnsi="Times New Roman"/>
+          <w:color w:val="00000A"/>
+          <w:sz w:val="24"/>
+          <w:szCs w:val="24"/>
+          <w:lang w:val="en-US"/>
+        </w:rPr>
+        <w:t>Qualidade do código</w:t>
       </w:r>
     </w:p>
     <w:p>
@@ -8297,45 +8274,9 @@
           <w:sz w:val="24"/>
           <w:szCs w:val="24"/>
         </w:rPr>
-        <w:t xml:space="preserve">Falando de qualidade de código, o sistema será implementado utilizando um método de desenvolvimento chamado TDD (Test Driven Development), que basicamente consiste em desenvolver um sistema baseando-se em testes. Antes de desenvolver uma funcionalidade, escreve-se testes para esta. Estes testes, inicialmente, estarão falhando, pois as funcionalidades ainda não foram implementadas. O primeiro passo seria fazer estes testes passar, implementando as funcionalidades de acordo com tal necessidade. Assim o desenvolvedor tem uma segurança em saber que aquela funcionalidade já possui testes unitários, </w:t>
-      </w:r>
-      <w:r>
-        <w:rPr>
-          <w:rFonts w:cs="Times New Roman" w:ascii="Times New Roman" w:hAnsi="Times New Roman"/>
-          <w:color w:val="000000"/>
-          <w:sz w:val="24"/>
-          <w:szCs w:val="24"/>
-        </w:rPr>
-        <w:t>provendo segurança também para refatorar o código</w:t>
-      </w:r>
-      <w:r>
-        <w:rPr>
-          <w:rFonts w:cs="Times New Roman" w:ascii="Times New Roman" w:hAnsi="Times New Roman"/>
-          <w:color w:val="000000"/>
-          <w:sz w:val="24"/>
-          <w:szCs w:val="24"/>
-        </w:rPr>
-        <w:t xml:space="preserve">. A qualidade do código pode ser medida pela cobertura de testes para cada módulo ou classe do sistema. </w:t>
-      </w:r>
-      <w:r>
-        <w:rPr>
-          <w:rFonts w:cs="Times New Roman" w:ascii="Times New Roman" w:hAnsi="Times New Roman"/>
-          <w:color w:val="000000"/>
-          <w:sz w:val="24"/>
-          <w:szCs w:val="24"/>
-        </w:rPr>
-        <w:t>O processo básico do TDD está descrito na figura 2.</w:t>
-      </w:r>
-      <w:r>
-        <w:rPr>
-          <w:rFonts w:cs="Times New Roman" w:ascii="Times New Roman" w:hAnsi="Times New Roman"/>
-          <w:color w:val="000000"/>
-          <w:sz w:val="24"/>
-          <w:szCs w:val="24"/>
-        </w:rPr>
-        <w:t xml:space="preserve"> (</w:t>
-      </w:r>
-      <w:hyperlink r:id="rId13">
+        <w:t>Falando de qualidade de código, o sistema será implementado utilizando um método de desenvolvimento chamado TDD (Test Driven Development), que basicamente consiste em desenvolver um sistema baseando-se em testes. Antes de desenvolver uma funcionalidade, escreve-se testes para esta. Estes testes, inicialmente, estarão falhando, pois as funcionalidades ainda não foram implementadas. O primeiro passo seria fazer estes testes passar, implementando as funcionalidades de acordo com tal necessidade. Assim o desenvolvedor tem uma segurança em saber que aquela funcionalidade já possui testes unitários, provendo segurança também para refatorar o código. A qualidade do código pode ser medida pela cobertura de testes para cada módulo ou classe do sistema. O processo básico do TDD está descrito na figura 2. (</w:t>
+      </w:r>
+      <w:hyperlink r:id="rId11">
         <w:r>
           <w:rPr>
             <w:rStyle w:val="InternetLink"/>
@@ -8375,7 +8316,7 @@
             <wp:positionV relativeFrom="paragraph">
               <wp:align>top</wp:align>
             </wp:positionV>
-            <wp:extent cx="2326640" cy="5142230"/>
+            <wp:extent cx="2326005" cy="5141595"/>
             <wp:effectExtent l="0" t="0" r="0" b="0"/>
             <wp:wrapSquare wrapText="largest"/>
             <wp:docPr id="1" name="Picture" descr=""/>
@@ -8392,7 +8333,7 @@
                     </pic:cNvPicPr>
                   </pic:nvPicPr>
                   <pic:blipFill>
-                    <a:blip r:embed="rId14"/>
+                    <a:blip r:embed="rId12"/>
                     <a:stretch>
                       <a:fillRect/>
                     </a:stretch>
@@ -8400,7 +8341,7 @@
                   <pic:spPr bwMode="auto">
                     <a:xfrm>
                       <a:off x="0" y="0"/>
-                      <a:ext cx="2326640" cy="5142230"/>
+                      <a:ext cx="2326005" cy="5141595"/>
                     </a:xfrm>
                     <a:prstGeom prst="rect">
                       <a:avLst/>
@@ -8453,10 +8394,10 @@
           <w:szCs w:val="24"/>
         </w:rPr>
       </w:pPr>
-      <w:bookmarkStart w:id="13" w:name="__RefHeading__826_242833606"/>
-      <w:bookmarkStart w:id="14" w:name="_Toc350370127"/>
-      <w:bookmarkEnd w:id="13"/>
-      <w:bookmarkEnd w:id="14"/>
+      <w:bookmarkStart w:id="18" w:name="_Toc350370127"/>
+      <w:bookmarkStart w:id="19" w:name="__RefHeading__826_242833606"/>
+      <w:bookmarkEnd w:id="18"/>
+      <w:bookmarkEnd w:id="19"/>
       <w:r>
         <w:rPr>
           <w:rFonts w:cs="Times New Roman" w:ascii="Times New Roman" w:hAnsi="Times New Roman"/>
@@ -8595,16 +8536,7 @@
           <w:sz w:val="24"/>
           <w:szCs w:val="24"/>
         </w:rPr>
-        <w:t xml:space="preserve">Serão disponibilizados relatórios de métricas referentes a um projeto e relatórios de métricas referentes a todos os projetos da empresa. Diferentes visões serão extraídas destes dados, assim como quantidade de testes unitários criados por sprint, quantidade de testes unitários criados por card, quantidade de estórias por pontos e quantidade média de pontos por Sprint. </w:t>
-      </w:r>
-      <w:r>
-        <w:rPr>
-          <w:rFonts w:cs="Times New Roman" w:ascii="Times New Roman" w:hAnsi="Times New Roman"/>
-          <w:color w:val="000000"/>
-          <w:sz w:val="24"/>
-          <w:szCs w:val="24"/>
-        </w:rPr>
-        <w:t>A estrutura básica do sistema está detalhada na figura 3.</w:t>
+        <w:t>Serão disponibilizados relatórios de métricas referentes a um projeto e relatórios de métricas referentes a todos os projetos da empresa. Diferentes visões serão extraídas destes dados, assim como quantidade de testes unitários criados por sprint, quantidade de testes unitários criados por card, quantidade de estórias por pontos e quantidade média de pontos por Sprint. A estrutura básica do sistema está detalhada na figura 3.</w:t>
       </w:r>
     </w:p>
     <w:p>
@@ -8653,7 +8585,7 @@
                     </pic:cNvPicPr>
                   </pic:nvPicPr>
                   <pic:blipFill>
-                    <a:blip r:embed="rId15"/>
+                    <a:blip r:embed="rId13"/>
                     <a:stretch>
                       <a:fillRect/>
                     </a:stretch>
@@ -8693,10 +8625,10 @@
           <w:szCs w:val="24"/>
         </w:rPr>
       </w:pPr>
-      <w:bookmarkStart w:id="15" w:name="__RefHeading__828_242833606"/>
-      <w:bookmarkStart w:id="16" w:name="_Toc350370128"/>
-      <w:bookmarkEnd w:id="15"/>
-      <w:bookmarkEnd w:id="16"/>
+      <w:bookmarkStart w:id="20" w:name="_Toc350370128"/>
+      <w:bookmarkStart w:id="21" w:name="__RefHeading__828_242833606"/>
+      <w:bookmarkEnd w:id="20"/>
+      <w:bookmarkEnd w:id="21"/>
       <w:r>
         <w:rPr>
           <w:rFonts w:cs="Times New Roman" w:ascii="Times New Roman" w:hAnsi="Times New Roman"/>
@@ -8749,43 +8681,7 @@
           <w:sz w:val="24"/>
           <w:szCs w:val="24"/>
         </w:rPr>
-        <w:t xml:space="preserve">O projeto será desenvolvido basicamente utilizando alguma partes do Scrum e a utilização do Kanban. O Scrum  é uma metodologia </w:t>
-      </w:r>
-      <w:r>
-        <w:rPr>
-          <w:rFonts w:cs="Times New Roman" w:ascii="Times New Roman" w:hAnsi="Times New Roman"/>
-          <w:color w:val="000000"/>
-          <w:sz w:val="24"/>
-          <w:szCs w:val="24"/>
-        </w:rPr>
-        <w:t xml:space="preserve">ágil de desenvolvimento de software </w:t>
-      </w:r>
-      <w:r>
-        <w:rPr>
-          <w:rFonts w:cs="Times New Roman" w:ascii="Times New Roman" w:hAnsi="Times New Roman"/>
-          <w:color w:val="000000"/>
-          <w:sz w:val="24"/>
-          <w:szCs w:val="24"/>
-        </w:rPr>
-        <w:t xml:space="preserve">que normalmente é utilizada em times pequenos, então algumas partes dele passam a ser relevantes para </w:t>
-      </w:r>
-      <w:r>
-        <w:rPr>
-          <w:rFonts w:cs="Times New Roman" w:ascii="Times New Roman" w:hAnsi="Times New Roman"/>
-          <w:color w:val="000000"/>
-          <w:sz w:val="24"/>
-          <w:szCs w:val="24"/>
-        </w:rPr>
-        <w:t xml:space="preserve">o cenário </w:t>
-      </w:r>
-      <w:r>
-        <w:rPr>
-          <w:rFonts w:cs="Times New Roman" w:ascii="Times New Roman" w:hAnsi="Times New Roman"/>
-          <w:color w:val="000000"/>
-          <w:sz w:val="24"/>
-          <w:szCs w:val="24"/>
-        </w:rPr>
-        <w:t>do projeto.</w:t>
+        <w:t>O projeto será desenvolvido basicamente utilizando alguma partes do Scrum e a utilização do Kanban. O Scrum  é uma metodologia ágil de desenvolvimento de software que normalmente é utilizada em times pequenos, então algumas partes dele passam a ser relevantes para o cenário do projeto.</w:t>
       </w:r>
     </w:p>
     <w:p>
@@ -8807,16 +8703,7 @@
           <w:sz w:val="24"/>
           <w:szCs w:val="24"/>
         </w:rPr>
-        <w:t xml:space="preserve">Utilizando o Kanban, será possível ter, de forma visual, um acompanhamento preciso do progresso da sprint corrente. </w:t>
-      </w:r>
-      <w:r>
-        <w:rPr>
-          <w:rFonts w:cs="Times New Roman" w:ascii="Times New Roman" w:hAnsi="Times New Roman"/>
-          <w:color w:val="000000"/>
-          <w:sz w:val="24"/>
-          <w:szCs w:val="24"/>
-        </w:rPr>
-        <w:t>O Kanban possibilita a identificação de gargalos no desenvolvimento, e através de algumas técnicas no gerenciamento do quadro, ele possibilita a melhoria no fluxo das atividades.</w:t>
+        <w:t>Utilizando o Kanban, será possível ter, de forma visual, um acompanhamento preciso do progresso da sprint corrente. O Kanban possibilita a identificação de gargalos no desenvolvimento, e através de algumas técnicas no gerenciamento do quadro, ele possibilita a melhoria no fluxo das atividades.</w:t>
       </w:r>
     </w:p>
     <w:p>
@@ -8838,28 +8725,10 @@
           <w:sz w:val="24"/>
           <w:szCs w:val="24"/>
         </w:rPr>
-        <w:t>Os ciclos, conhecidos como sprint</w:t>
-      </w:r>
-      <w:r>
-        <w:rPr>
-          <w:rFonts w:cs="Times New Roman" w:ascii="Times New Roman" w:hAnsi="Times New Roman"/>
-          <w:color w:val="000000"/>
-          <w:sz w:val="24"/>
-          <w:szCs w:val="24"/>
-        </w:rPr>
-        <w:t>s</w:t>
-      </w:r>
-      <w:r>
-        <w:rPr>
-          <w:rFonts w:cs="Times New Roman" w:ascii="Times New Roman" w:hAnsi="Times New Roman"/>
-          <w:color w:val="000000"/>
-          <w:sz w:val="24"/>
-          <w:szCs w:val="24"/>
-        </w:rPr>
-        <w:t>, serão utilizados priorizando itens do backlog para entregas periódicas. Serão executadas sprints de três semanas, onde ao final de cada sprint as funcion</w:t>
-      </w:r>
-      <w:bookmarkStart w:id="17" w:name="__DdeLink__614_59037718"/>
-      <w:bookmarkEnd w:id="17"/>
+        <w:t>Os ciclos, conhecidos como sprints, serão utilizados priorizando itens do backlog para entregas periódicas. Serão executadas sprints de três semanas, onde ao final de cada sprint as funcion</w:t>
+      </w:r>
+      <w:bookmarkStart w:id="22" w:name="__DdeLink__614_59037718"/>
+      <w:bookmarkEnd w:id="22"/>
       <w:r>
         <w:rPr>
           <w:rFonts w:cs="Times New Roman" w:ascii="Times New Roman" w:hAnsi="Times New Roman"/>
@@ -8868,6 +8737,518 @@
           <w:szCs w:val="24"/>
         </w:rPr>
         <w:t>alidades priorizadas serão entregues.</w:t>
+      </w:r>
+    </w:p>
+    <w:p>
+      <w:pPr>
+        <w:pStyle w:val="Normal"/>
+        <w:ind w:left="0" w:right="-568" w:firstLine="708"/>
+        <w:jc w:val="both"/>
+        <w:rPr>
+          <w:rFonts w:cs="Times New Roman" w:ascii="Times New Roman" w:hAnsi="Times New Roman"/>
+          <w:color w:val="000000"/>
+          <w:sz w:val="24"/>
+          <w:szCs w:val="24"/>
+        </w:rPr>
+      </w:pPr>
+      <w:r>
+        <w:rPr>
+          <w:rFonts w:cs="Times New Roman" w:ascii="Times New Roman" w:hAnsi="Times New Roman"/>
+          <w:color w:val="000000"/>
+          <w:sz w:val="24"/>
+          <w:szCs w:val="24"/>
+        </w:rPr>
+        <w:t>O projeto basicamente será dividido nas etapas descritas abaixo:</w:t>
+      </w:r>
+    </w:p>
+    <w:p>
+      <w:pPr>
+        <w:pStyle w:val="Normal"/>
+        <w:ind w:left="0" w:right="-568" w:hanging="0"/>
+        <w:jc w:val="both"/>
+        <w:rPr/>
+      </w:pPr>
+      <w:r>
+        <w:rPr/>
+      </w:r>
+    </w:p>
+    <w:p>
+      <w:pPr>
+        <w:pStyle w:val="Normal"/>
+        <w:numPr>
+          <w:ilvl w:val="0"/>
+          <w:numId w:val="2"/>
+        </w:numPr>
+        <w:jc w:val="both"/>
+        <w:rPr>
+          <w:rFonts w:cs="Times New Roman" w:ascii="Times New Roman" w:hAnsi="Times New Roman"/>
+          <w:color w:val="000000"/>
+          <w:sz w:val="24"/>
+          <w:szCs w:val="24"/>
+        </w:rPr>
+      </w:pPr>
+      <w:r>
+        <w:rPr>
+          <w:rFonts w:cs="Times New Roman" w:ascii="Times New Roman" w:hAnsi="Times New Roman"/>
+          <w:color w:val="000000"/>
+          <w:sz w:val="24"/>
+          <w:szCs w:val="24"/>
+        </w:rPr>
+        <w:t>Estrutura básica do projeto com Django;</w:t>
+      </w:r>
+    </w:p>
+    <w:p>
+      <w:pPr>
+        <w:pStyle w:val="Normal"/>
+        <w:numPr>
+          <w:ilvl w:val="0"/>
+          <w:numId w:val="2"/>
+        </w:numPr>
+        <w:jc w:val="both"/>
+        <w:rPr>
+          <w:rFonts w:cs="Times New Roman" w:ascii="Times New Roman" w:hAnsi="Times New Roman"/>
+          <w:color w:val="000000"/>
+          <w:sz w:val="24"/>
+          <w:szCs w:val="24"/>
+        </w:rPr>
+      </w:pPr>
+      <w:r>
+        <w:rPr>
+          <w:rFonts w:cs="Times New Roman" w:ascii="Times New Roman" w:hAnsi="Times New Roman"/>
+          <w:color w:val="000000"/>
+          <w:sz w:val="24"/>
+          <w:szCs w:val="24"/>
+        </w:rPr>
+        <w:t>C</w:t>
+      </w:r>
+      <w:r>
+        <w:rPr>
+          <w:rFonts w:cs="Times New Roman" w:ascii="Times New Roman" w:hAnsi="Times New Roman"/>
+          <w:color w:val="000000"/>
+          <w:sz w:val="24"/>
+          <w:szCs w:val="24"/>
+        </w:rPr>
+        <w:t>riação de telas principais;</w:t>
+      </w:r>
+    </w:p>
+    <w:p>
+      <w:pPr>
+        <w:pStyle w:val="Normal"/>
+        <w:numPr>
+          <w:ilvl w:val="0"/>
+          <w:numId w:val="2"/>
+        </w:numPr>
+        <w:jc w:val="both"/>
+        <w:rPr>
+          <w:rFonts w:cs="Times New Roman" w:ascii="Times New Roman" w:hAnsi="Times New Roman"/>
+          <w:color w:val="000000"/>
+          <w:sz w:val="24"/>
+          <w:szCs w:val="24"/>
+        </w:rPr>
+      </w:pPr>
+      <w:r>
+        <w:rPr>
+          <w:rFonts w:cs="Times New Roman" w:ascii="Times New Roman" w:hAnsi="Times New Roman"/>
+          <w:color w:val="000000"/>
+          <w:sz w:val="24"/>
+          <w:szCs w:val="24"/>
+        </w:rPr>
+        <w:t>Integração com a API do Trello;</w:t>
+      </w:r>
+    </w:p>
+    <w:p>
+      <w:pPr>
+        <w:pStyle w:val="Normal"/>
+        <w:numPr>
+          <w:ilvl w:val="0"/>
+          <w:numId w:val="2"/>
+        </w:numPr>
+        <w:jc w:val="both"/>
+        <w:rPr>
+          <w:rFonts w:cs="Times New Roman" w:ascii="Times New Roman" w:hAnsi="Times New Roman"/>
+          <w:color w:val="000000"/>
+          <w:sz w:val="24"/>
+          <w:szCs w:val="24"/>
+        </w:rPr>
+      </w:pPr>
+      <w:r>
+        <w:rPr>
+          <w:rFonts w:cs="Times New Roman" w:ascii="Times New Roman" w:hAnsi="Times New Roman"/>
+          <w:color w:val="000000"/>
+          <w:sz w:val="24"/>
+          <w:szCs w:val="24"/>
+        </w:rPr>
+        <w:t>Criação do modelo de dados;</w:t>
+      </w:r>
+    </w:p>
+    <w:p>
+      <w:pPr>
+        <w:pStyle w:val="Normal"/>
+        <w:numPr>
+          <w:ilvl w:val="0"/>
+          <w:numId w:val="2"/>
+        </w:numPr>
+        <w:jc w:val="both"/>
+        <w:rPr>
+          <w:rFonts w:cs="Times New Roman" w:ascii="Times New Roman" w:hAnsi="Times New Roman"/>
+          <w:color w:val="000000"/>
+          <w:sz w:val="24"/>
+          <w:szCs w:val="24"/>
+        </w:rPr>
+      </w:pPr>
+      <w:r>
+        <w:rPr>
+          <w:rFonts w:cs="Times New Roman" w:ascii="Times New Roman" w:hAnsi="Times New Roman"/>
+          <w:color w:val="000000"/>
+          <w:sz w:val="24"/>
+          <w:szCs w:val="24"/>
+        </w:rPr>
+        <w:t>Processo de coleta de dados;</w:t>
+      </w:r>
+    </w:p>
+    <w:p>
+      <w:pPr>
+        <w:pStyle w:val="Normal"/>
+        <w:numPr>
+          <w:ilvl w:val="0"/>
+          <w:numId w:val="2"/>
+        </w:numPr>
+        <w:jc w:val="both"/>
+        <w:rPr>
+          <w:rFonts w:cs="Times New Roman" w:ascii="Times New Roman" w:hAnsi="Times New Roman"/>
+          <w:color w:val="000000"/>
+          <w:sz w:val="24"/>
+          <w:szCs w:val="24"/>
+        </w:rPr>
+      </w:pPr>
+      <w:r>
+        <w:rPr>
+          <w:rFonts w:cs="Times New Roman" w:ascii="Times New Roman" w:hAnsi="Times New Roman"/>
+          <w:color w:val="000000"/>
+          <w:sz w:val="24"/>
+          <w:szCs w:val="24"/>
+        </w:rPr>
+        <w:t>Geração de relatórios;</w:t>
+      </w:r>
+    </w:p>
+    <w:p>
+      <w:pPr>
+        <w:pStyle w:val="Normal"/>
+        <w:jc w:val="both"/>
+        <w:rPr/>
+      </w:pPr>
+      <w:r>
+        <w:rPr/>
+      </w:r>
+    </w:p>
+    <w:p>
+      <w:pPr>
+        <w:pStyle w:val="Normal"/>
+        <w:ind w:left="0" w:right="-568" w:hanging="0"/>
+        <w:jc w:val="both"/>
+        <w:rPr>
+          <w:rFonts w:cs="Times New Roman" w:ascii="Times New Roman" w:hAnsi="Times New Roman"/>
+          <w:color w:val="000000"/>
+          <w:sz w:val="24"/>
+          <w:szCs w:val="24"/>
+        </w:rPr>
+      </w:pPr>
+      <w:r>
+        <w:rPr>
+          <w:rFonts w:cs="Times New Roman" w:ascii="Times New Roman" w:hAnsi="Times New Roman"/>
+          <w:color w:val="000000"/>
+          <w:sz w:val="24"/>
+          <w:szCs w:val="24"/>
+        </w:rPr>
+        <w:tab/>
+      </w:r>
+    </w:p>
+    <w:p>
+      <w:pPr>
+        <w:pStyle w:val="Heading1"/>
+        <w:pageBreakBefore/>
+        <w:spacing w:before="0" w:after="0"/>
+        <w:rPr>
+          <w:rFonts w:cs="Times New Roman" w:ascii="Times New Roman" w:hAnsi="Times New Roman"/>
+          <w:color w:val="00000A"/>
+          <w:sz w:val="24"/>
+          <w:szCs w:val="24"/>
+        </w:rPr>
+      </w:pPr>
+      <w:bookmarkStart w:id="23" w:name="_Toc350370129"/>
+      <w:bookmarkStart w:id="24" w:name="__RefHeading__830_242833606"/>
+      <w:bookmarkEnd w:id="23"/>
+      <w:bookmarkEnd w:id="24"/>
+      <w:r>
+        <w:rPr>
+          <w:rFonts w:cs="Times New Roman" w:ascii="Times New Roman" w:hAnsi="Times New Roman"/>
+          <w:color w:val="00000A"/>
+          <w:sz w:val="24"/>
+          <w:szCs w:val="24"/>
+        </w:rPr>
+        <w:t>7 ARQUITETURA DO SISTEMA</w:t>
+      </w:r>
+    </w:p>
+    <w:p>
+      <w:pPr>
+        <w:pStyle w:val="Normal"/>
+        <w:ind w:left="0" w:right="-568" w:hanging="0"/>
+        <w:jc w:val="both"/>
+        <w:rPr>
+          <w:rFonts w:cs="Times New Roman" w:ascii="Times New Roman" w:hAnsi="Times New Roman"/>
+          <w:b/>
+          <w:color w:val="000000"/>
+          <w:sz w:val="24"/>
+          <w:szCs w:val="24"/>
+        </w:rPr>
+      </w:pPr>
+      <w:r>
+        <w:rPr>
+          <w:rFonts w:cs="Times New Roman" w:ascii="Times New Roman" w:hAnsi="Times New Roman"/>
+          <w:b/>
+          <w:color w:val="000000"/>
+          <w:sz w:val="24"/>
+          <w:szCs w:val="24"/>
+        </w:rPr>
+      </w:r>
+    </w:p>
+    <w:p>
+      <w:pPr>
+        <w:pStyle w:val="Normal"/>
+        <w:ind w:left="0" w:right="-568" w:firstLine="708"/>
+        <w:jc w:val="both"/>
+        <w:rPr>
+          <w:rFonts w:cs="Times New Roman" w:ascii="Times New Roman" w:hAnsi="Times New Roman"/>
+          <w:color w:val="000000"/>
+          <w:sz w:val="24"/>
+          <w:szCs w:val="24"/>
+        </w:rPr>
+      </w:pPr>
+      <w:r>
+        <w:rPr>
+          <w:rFonts w:cs="Times New Roman" w:ascii="Times New Roman" w:hAnsi="Times New Roman"/>
+          <w:color w:val="000000"/>
+          <w:sz w:val="24"/>
+          <w:szCs w:val="24"/>
+        </w:rPr>
+        <w:t>A arquitetura do sistema será dividida em Modelos UML, Modelagem de Dados e Interface Gráfica.</w:t>
+      </w:r>
+    </w:p>
+    <w:p>
+      <w:pPr>
+        <w:pStyle w:val="Heading1"/>
+        <w:spacing w:before="0" w:after="0"/>
+        <w:ind w:left="0" w:right="-568" w:hanging="0"/>
+        <w:jc w:val="both"/>
+        <w:rPr/>
+      </w:pPr>
+      <w:r>
+        <w:rPr/>
+      </w:r>
+    </w:p>
+    <w:p>
+      <w:pPr>
+        <w:pStyle w:val="Heading1"/>
+        <w:spacing w:before="0" w:after="0"/>
+        <w:ind w:left="0" w:right="-568" w:hanging="0"/>
+        <w:jc w:val="both"/>
+        <w:rPr>
+          <w:rFonts w:cs="Times New Roman" w:ascii="Times New Roman" w:hAnsi="Times New Roman"/>
+          <w:color w:val="00000A"/>
+          <w:sz w:val="24"/>
+          <w:szCs w:val="24"/>
+        </w:rPr>
+      </w:pPr>
+      <w:r>
+        <w:rPr>
+          <w:rFonts w:cs="Times New Roman" w:ascii="Times New Roman" w:hAnsi="Times New Roman"/>
+          <w:color w:val="00000A"/>
+          <w:sz w:val="24"/>
+          <w:szCs w:val="24"/>
+        </w:rPr>
+        <w:t>7.1 Modelos UML</w:t>
+      </w:r>
+    </w:p>
+    <w:p>
+      <w:pPr>
+        <w:pStyle w:val="Normal"/>
+        <w:spacing w:before="0" w:after="0"/>
+        <w:ind w:left="0" w:right="-568" w:hanging="0"/>
+        <w:jc w:val="both"/>
+        <w:rPr>
+          <w:rFonts w:cs="Times New Roman" w:ascii="Times New Roman" w:hAnsi="Times New Roman"/>
+          <w:color w:val="000000"/>
+          <w:sz w:val="24"/>
+          <w:szCs w:val="24"/>
+        </w:rPr>
+      </w:pPr>
+      <w:r>
+        <w:rPr>
+          <w:rFonts w:cs="Times New Roman" w:ascii="Times New Roman" w:hAnsi="Times New Roman"/>
+          <w:color w:val="00000A"/>
+          <w:sz w:val="24"/>
+          <w:szCs w:val="24"/>
+        </w:rPr>
+        <w:tab/>
+      </w:r>
+      <w:r>
+        <w:rPr>
+          <w:rFonts w:cs="Times New Roman" w:ascii="Times New Roman" w:hAnsi="Times New Roman"/>
+          <w:color w:val="000000"/>
+          <w:sz w:val="24"/>
+          <w:szCs w:val="24"/>
+        </w:rPr>
+        <w:t>Diagrama de Classes e Diagrama de Casos de Uso.</w:t>
+      </w:r>
+    </w:p>
+    <w:p>
+      <w:pPr>
+        <w:pStyle w:val="Normal"/>
+        <w:spacing w:before="0" w:after="0"/>
+        <w:ind w:left="0" w:right="-568" w:hanging="0"/>
+        <w:jc w:val="both"/>
+        <w:rPr/>
+      </w:pPr>
+      <w:r>
+        <w:rPr/>
+      </w:r>
+    </w:p>
+    <w:p>
+      <w:pPr>
+        <w:pStyle w:val="Heading1"/>
+        <w:spacing w:before="0" w:after="0"/>
+        <w:ind w:left="0" w:right="-568" w:hanging="0"/>
+        <w:jc w:val="both"/>
+        <w:rPr>
+          <w:rFonts w:cs="Times New Roman" w:ascii="Times New Roman" w:hAnsi="Times New Roman"/>
+          <w:color w:val="00000A"/>
+          <w:sz w:val="24"/>
+          <w:szCs w:val="24"/>
+        </w:rPr>
+      </w:pPr>
+      <w:r>
+        <w:rPr>
+          <w:rFonts w:cs="Times New Roman" w:ascii="Times New Roman" w:hAnsi="Times New Roman"/>
+          <w:color w:val="00000A"/>
+          <w:sz w:val="24"/>
+          <w:szCs w:val="24"/>
+        </w:rPr>
+        <w:t>7.2 Modelagem de Dados</w:t>
+      </w:r>
+    </w:p>
+    <w:p>
+      <w:pPr>
+        <w:pStyle w:val="Normal"/>
+        <w:spacing w:before="0" w:after="0"/>
+        <w:ind w:left="0" w:right="-568" w:hanging="0"/>
+        <w:jc w:val="both"/>
+        <w:rPr>
+          <w:rFonts w:cs="Times New Roman" w:ascii="Times New Roman" w:hAnsi="Times New Roman"/>
+          <w:color w:val="000000"/>
+          <w:sz w:val="24"/>
+          <w:szCs w:val="24"/>
+        </w:rPr>
+      </w:pPr>
+      <w:r>
+        <w:rPr>
+          <w:rFonts w:cs="Times New Roman" w:ascii="Times New Roman" w:hAnsi="Times New Roman"/>
+          <w:color w:val="000000"/>
+          <w:sz w:val="24"/>
+          <w:szCs w:val="24"/>
+        </w:rPr>
+        <w:tab/>
+        <w:t>Diagrama Entidade Relacionamento.</w:t>
+      </w:r>
+    </w:p>
+    <w:p>
+      <w:pPr>
+        <w:pStyle w:val="Normal"/>
+        <w:spacing w:before="0" w:after="0"/>
+        <w:ind w:left="0" w:right="-568" w:hanging="0"/>
+        <w:jc w:val="both"/>
+        <w:rPr/>
+      </w:pPr>
+      <w:r>
+        <w:rPr/>
+      </w:r>
+    </w:p>
+    <w:p>
+      <w:pPr>
+        <w:pStyle w:val="Heading1"/>
+        <w:spacing w:before="0" w:after="0"/>
+        <w:ind w:left="0" w:right="-568" w:hanging="0"/>
+        <w:jc w:val="both"/>
+        <w:rPr>
+          <w:rFonts w:cs="Times New Roman" w:ascii="Times New Roman" w:hAnsi="Times New Roman"/>
+          <w:color w:val="00000A"/>
+          <w:sz w:val="24"/>
+          <w:szCs w:val="24"/>
+        </w:rPr>
+      </w:pPr>
+      <w:r>
+        <w:rPr>
+          <w:rFonts w:cs="Times New Roman" w:ascii="Times New Roman" w:hAnsi="Times New Roman"/>
+          <w:color w:val="00000A"/>
+          <w:sz w:val="24"/>
+          <w:szCs w:val="24"/>
+        </w:rPr>
+        <w:t>7.3 Interface Gráfica</w:t>
+      </w:r>
+    </w:p>
+    <w:p>
+      <w:pPr>
+        <w:pStyle w:val="Normal"/>
+        <w:spacing w:before="0" w:after="0"/>
+        <w:ind w:left="0" w:right="-568" w:hanging="0"/>
+        <w:jc w:val="both"/>
+        <w:rPr>
+          <w:rFonts w:cs="Times New Roman" w:ascii="Times New Roman" w:hAnsi="Times New Roman"/>
+          <w:color w:val="000000"/>
+          <w:sz w:val="24"/>
+          <w:szCs w:val="24"/>
+        </w:rPr>
+      </w:pPr>
+      <w:r>
+        <w:rPr>
+          <w:rFonts w:cs="Times New Roman" w:ascii="Times New Roman" w:hAnsi="Times New Roman"/>
+          <w:color w:val="00000A"/>
+          <w:sz w:val="24"/>
+          <w:szCs w:val="24"/>
+        </w:rPr>
+        <w:tab/>
+      </w:r>
+      <w:r>
+        <w:rPr>
+          <w:rFonts w:cs="Times New Roman" w:ascii="Times New Roman" w:hAnsi="Times New Roman"/>
+          <w:color w:val="000000"/>
+          <w:sz w:val="24"/>
+          <w:szCs w:val="24"/>
+        </w:rPr>
+        <w:t>Protótipo de telas do sistema.</w:t>
+      </w:r>
+    </w:p>
+    <w:p>
+      <w:pPr>
+        <w:pStyle w:val="Normal"/>
+        <w:spacing w:before="0" w:after="0"/>
+        <w:ind w:left="0" w:right="-568" w:hanging="0"/>
+        <w:jc w:val="both"/>
+        <w:rPr/>
+      </w:pPr>
+      <w:r>
+        <w:rPr/>
+      </w:r>
+    </w:p>
+    <w:p>
+      <w:pPr>
+        <w:pStyle w:val="Normal"/>
+        <w:spacing w:before="0" w:after="0"/>
+        <w:ind w:left="0" w:right="-568" w:hanging="0"/>
+        <w:jc w:val="both"/>
+        <w:rPr/>
+      </w:pPr>
+      <w:r>
+        <w:rPr/>
       </w:r>
     </w:p>
     <w:p>
@@ -8884,7 +9265,7 @@
     <w:p>
       <w:pPr>
         <w:pStyle w:val="Normal"/>
-        <w:ind w:left="0" w:right="-568" w:firstLine="708"/>
+        <w:ind w:left="0" w:right="-568" w:hanging="0"/>
         <w:jc w:val="both"/>
         <w:rPr>
           <w:rFonts w:cs="Times New Roman" w:ascii="Times New Roman" w:hAnsi="Times New Roman"/>
@@ -8900,7 +9281,27 @@
           <w:sz w:val="24"/>
           <w:szCs w:val="24"/>
         </w:rPr>
-        <w:t>Descrever etapas do projeto... artefatos, requisitos, blabla</w:t>
+      </w:r>
+    </w:p>
+    <w:p>
+      <w:pPr>
+        <w:pStyle w:val="Normal"/>
+        <w:rPr>
+          <w:rFonts w:cs="Times New Roman" w:ascii="Times New Roman" w:hAnsi="Times New Roman"/>
+          <w:b/>
+          <w:bCs/>
+          <w:sz w:val="24"/>
+          <w:szCs w:val="24"/>
+        </w:rPr>
+      </w:pPr>
+      <w:r>
+        <w:rPr>
+          <w:rFonts w:cs="Times New Roman" w:ascii="Times New Roman" w:hAnsi="Times New Roman"/>
+          <w:b/>
+          <w:bCs/>
+          <w:sz w:val="24"/>
+          <w:szCs w:val="24"/>
+        </w:rPr>
       </w:r>
     </w:p>
     <w:p>
@@ -8915,10 +9316,9 @@
           <w:szCs w:val="24"/>
         </w:rPr>
       </w:pPr>
-      <w:bookmarkStart w:id="18" w:name="__RefHeading__830_242833606"/>
-      <w:bookmarkStart w:id="19" w:name="_Toc350370129"/>
-      <w:bookmarkEnd w:id="18"/>
-      <w:bookmarkEnd w:id="19"/>
+      <w:bookmarkStart w:id="25" w:name="_Toc350370130"/>
+      <w:bookmarkStart w:id="26" w:name="__RefHeading__832_242833606"/>
+      <w:bookmarkEnd w:id="26"/>
       <w:r>
         <w:rPr>
           <w:rFonts w:cs="Times New Roman" w:ascii="Times New Roman" w:hAnsi="Times New Roman"/>
@@ -8926,27 +9326,34 @@
           <w:sz w:val="24"/>
           <w:szCs w:val="24"/>
         </w:rPr>
-        <w:t>7 ARQUITETURA DO SISTEMA</w:t>
-      </w:r>
-    </w:p>
-    <w:p>
-      <w:pPr>
-        <w:pStyle w:val="Normal"/>
-        <w:ind w:left="0" w:right="-568" w:hanging="0"/>
+        <w:t>8 VALIDAÇÃO</w:t>
+      </w:r>
+      <w:bookmarkEnd w:id="25"/>
+      <w:r>
+        <w:rPr>
+          <w:rFonts w:cs="Times New Roman" w:ascii="Times New Roman" w:hAnsi="Times New Roman"/>
+          <w:color w:val="00000A"/>
+          <w:sz w:val="24"/>
+          <w:szCs w:val="24"/>
+        </w:rPr>
+        <w:t xml:space="preserve"> </w:t>
+      </w:r>
+    </w:p>
+    <w:p>
+      <w:pPr>
+        <w:pStyle w:val="Normal"/>
         <w:jc w:val="both"/>
         <w:rPr>
           <w:rFonts w:cs="Times New Roman" w:ascii="Times New Roman" w:hAnsi="Times New Roman"/>
-          <w:b/>
-          <w:color w:val="000000"/>
-          <w:sz w:val="24"/>
-          <w:szCs w:val="24"/>
-        </w:rPr>
-      </w:pPr>
-      <w:r>
-        <w:rPr>
-          <w:rFonts w:cs="Times New Roman" w:ascii="Times New Roman" w:hAnsi="Times New Roman"/>
-          <w:b/>
-          <w:color w:val="000000"/>
+          <w:color w:val="FF0000"/>
+          <w:sz w:val="24"/>
+          <w:szCs w:val="24"/>
+        </w:rPr>
+      </w:pPr>
+      <w:r>
+        <w:rPr>
+          <w:rFonts w:cs="Times New Roman" w:ascii="Times New Roman" w:hAnsi="Times New Roman"/>
+          <w:color w:val="FF0000"/>
           <w:sz w:val="24"/>
           <w:szCs w:val="24"/>
         </w:rPr>
@@ -8971,7 +9378,28 @@
           <w:sz w:val="24"/>
           <w:szCs w:val="24"/>
         </w:rPr>
-        <w:t xml:space="preserve">Lorem ipsum dolor sit amet, consectetur adipiscing elit. Quisque rhoncus nisi id ante facilisis sit amet imperdiet nulla lacinia. Donec in dui vitae nisl fringilla hendrerit. Vivamus et arcu vitae odio porta eleifend. </w:t>
+        <w:t>A validação do projeto será dada através da implantação do sistema na empresa de desenvolvimento de software ilegra (</w:t>
+      </w:r>
+      <w:hyperlink r:id="rId14">
+        <w:r>
+          <w:rPr>
+            <w:rStyle w:val="InternetLink"/>
+            <w:rFonts w:cs="Times New Roman" w:ascii="Times New Roman" w:hAnsi="Times New Roman"/>
+            <w:color w:val="000000"/>
+            <w:sz w:val="24"/>
+            <w:szCs w:val="24"/>
+          </w:rPr>
+          <w:t>http://www.ilegra.com</w:t>
+        </w:r>
+      </w:hyperlink>
+      <w:r>
+        <w:rPr>
+          <w:rFonts w:cs="Times New Roman" w:ascii="Times New Roman" w:hAnsi="Times New Roman"/>
+          <w:color w:val="000000"/>
+          <w:sz w:val="24"/>
+          <w:szCs w:val="24"/>
+        </w:rPr>
+        <w:t>). Este poderá ser utilizada por um projeto específico pra mostrar se realmente foram registradas melhoras nas estimativas e planejamento das sprints.</w:t>
       </w:r>
     </w:p>
     <w:p>
@@ -8979,40 +9407,32 @@
         <w:pStyle w:val="Normal"/>
         <w:ind w:left="0" w:right="-568" w:firstLine="708"/>
         <w:jc w:val="both"/>
-        <w:rPr/>
-      </w:pPr>
-      <w:r>
-        <w:rPr/>
-      </w:r>
-    </w:p>
-    <w:p>
-      <w:pPr>
-        <w:pStyle w:val="Normal"/>
-        <w:ind w:left="0" w:right="-568" w:hanging="0"/>
+        <w:rPr>
+          <w:rFonts w:cs="Times New Roman" w:ascii="Times New Roman" w:hAnsi="Times New Roman"/>
+          <w:color w:val="000000"/>
+          <w:sz w:val="24"/>
+          <w:szCs w:val="24"/>
+        </w:rPr>
+      </w:pPr>
+      <w:r>
+        <w:rPr>
+          <w:rFonts w:cs="Times New Roman" w:ascii="Times New Roman" w:hAnsi="Times New Roman"/>
+          <w:color w:val="000000"/>
+          <w:sz w:val="24"/>
+          <w:szCs w:val="24"/>
+        </w:rPr>
+        <w:t>Serão disponibilizados questionários aos membros do time, onde poderão ser preenchidos após 4 sprints, quando o sistema terá dados históricos suficientes para prover estimativas precisas.</w:t>
+      </w:r>
+    </w:p>
+    <w:p>
+      <w:pPr>
+        <w:pStyle w:val="Normal"/>
         <w:jc w:val="both"/>
         <w:rPr>
           <w:rFonts w:cs="Times New Roman" w:ascii="Times New Roman" w:hAnsi="Times New Roman"/>
-          <w:color w:val="000000"/>
-          <w:sz w:val="24"/>
-          <w:szCs w:val="24"/>
-        </w:rPr>
-      </w:pPr>
-      <w:r>
-        <w:rPr>
-          <w:rFonts w:cs="Times New Roman" w:ascii="Times New Roman" w:hAnsi="Times New Roman"/>
-          <w:color w:val="000000"/>
-          <w:sz w:val="24"/>
-          <w:szCs w:val="24"/>
-        </w:rPr>
-      </w:r>
-    </w:p>
-    <w:p>
-      <w:pPr>
-        <w:pStyle w:val="Normal"/>
-        <w:rPr>
-          <w:rFonts w:cs="Times New Roman" w:ascii="Times New Roman" w:hAnsi="Times New Roman"/>
           <w:b/>
           <w:bCs/>
+          <w:color w:val="000000"/>
           <w:sz w:val="24"/>
           <w:szCs w:val="24"/>
         </w:rPr>
@@ -9022,6 +9442,30 @@
           <w:rFonts w:cs="Times New Roman" w:ascii="Times New Roman" w:hAnsi="Times New Roman"/>
           <w:b/>
           <w:bCs/>
+          <w:color w:val="000000"/>
+          <w:sz w:val="24"/>
+          <w:szCs w:val="24"/>
+        </w:rPr>
+      </w:r>
+    </w:p>
+    <w:p>
+      <w:pPr>
+        <w:pStyle w:val="Normal"/>
+        <w:rPr>
+          <w:rFonts w:cs="Times New Roman" w:ascii="Times New Roman" w:hAnsi="Times New Roman"/>
+          <w:b/>
+          <w:bCs/>
+          <w:color w:val="000000"/>
+          <w:sz w:val="24"/>
+          <w:szCs w:val="24"/>
+        </w:rPr>
+      </w:pPr>
+      <w:r>
+        <w:rPr>
+          <w:rFonts w:cs="Times New Roman" w:ascii="Times New Roman" w:hAnsi="Times New Roman"/>
+          <w:b/>
+          <w:bCs/>
+          <w:color w:val="000000"/>
           <w:sz w:val="24"/>
           <w:szCs w:val="24"/>
         </w:rPr>
@@ -9039,153 +9483,10 @@
           <w:szCs w:val="24"/>
         </w:rPr>
       </w:pPr>
-      <w:bookmarkStart w:id="20" w:name="_Toc350370130"/>
-      <w:bookmarkStart w:id="21" w:name="__RefHeading__832_242833606"/>
-      <w:bookmarkEnd w:id="21"/>
-      <w:r>
-        <w:rPr>
-          <w:rFonts w:cs="Times New Roman" w:ascii="Times New Roman" w:hAnsi="Times New Roman"/>
-          <w:color w:val="00000A"/>
-          <w:sz w:val="24"/>
-          <w:szCs w:val="24"/>
-        </w:rPr>
-        <w:t>8 VALIDAÇÃO</w:t>
-      </w:r>
-      <w:bookmarkEnd w:id="20"/>
-      <w:r>
-        <w:rPr>
-          <w:rFonts w:cs="Times New Roman" w:ascii="Times New Roman" w:hAnsi="Times New Roman"/>
-          <w:color w:val="00000A"/>
-          <w:sz w:val="24"/>
-          <w:szCs w:val="24"/>
-        </w:rPr>
-        <w:t xml:space="preserve"> </w:t>
-      </w:r>
-    </w:p>
-    <w:p>
-      <w:pPr>
-        <w:pStyle w:val="Normal"/>
-        <w:jc w:val="both"/>
-        <w:rPr>
-          <w:rFonts w:cs="Times New Roman" w:ascii="Times New Roman" w:hAnsi="Times New Roman"/>
-          <w:color w:val="FF0000"/>
-          <w:sz w:val="24"/>
-          <w:szCs w:val="24"/>
-        </w:rPr>
-      </w:pPr>
-      <w:r>
-        <w:rPr>
-          <w:rFonts w:cs="Times New Roman" w:ascii="Times New Roman" w:hAnsi="Times New Roman"/>
-          <w:color w:val="FF0000"/>
-          <w:sz w:val="24"/>
-          <w:szCs w:val="24"/>
-        </w:rPr>
-      </w:r>
-    </w:p>
-    <w:p>
-      <w:pPr>
-        <w:pStyle w:val="Normal"/>
-        <w:ind w:left="0" w:right="-568" w:firstLine="708"/>
-        <w:jc w:val="both"/>
-        <w:rPr>
-          <w:rFonts w:cs="Times New Roman" w:ascii="Times New Roman" w:hAnsi="Times New Roman"/>
-          <w:color w:val="000000"/>
-          <w:sz w:val="24"/>
-          <w:szCs w:val="24"/>
-        </w:rPr>
-      </w:pPr>
-      <w:r>
-        <w:rPr>
-          <w:rFonts w:cs="Times New Roman" w:ascii="Times New Roman" w:hAnsi="Times New Roman"/>
-          <w:color w:val="000000"/>
-          <w:sz w:val="24"/>
-          <w:szCs w:val="24"/>
-        </w:rPr>
-        <w:t xml:space="preserve">Lorem ipsum dolor sit amet, consectetur adipiscing elit. Quisque rhoncus nisi id ante facilisis sit amet imperdiet nulla lacinia. Donec in dui vitae nisl fringilla hendrerit. Vivamus et arcu vitae odio porta eleifend. </w:t>
-      </w:r>
-      <w:r>
-        <w:rPr>
-          <w:rFonts w:cs="Times New Roman" w:ascii="Times New Roman" w:hAnsi="Times New Roman"/>
-          <w:color w:val="000000"/>
-          <w:sz w:val="24"/>
-          <w:szCs w:val="24"/>
-          <w:lang w:val="en-US"/>
-        </w:rPr>
-        <w:t xml:space="preserve">Ut vel mi ut leo pharetra laoreet at vitae tortor. </w:t>
-      </w:r>
-      <w:r>
-        <w:rPr>
-          <w:rFonts w:cs="Times New Roman" w:ascii="Times New Roman" w:hAnsi="Times New Roman"/>
-          <w:color w:val="000000"/>
-          <w:sz w:val="24"/>
-          <w:szCs w:val="24"/>
-        </w:rPr>
-        <w:t>Donec egestas hendrerit elementum. Integer tempus rutrum leo, quis elementum sapien scelerisque a. In vel mauris ante, vitae adipiscing ante. Proin dolor elit, pharetra sed gravida id, suscipit vitae metus.</w:t>
-      </w:r>
-    </w:p>
-    <w:p>
-      <w:pPr>
-        <w:pStyle w:val="Normal"/>
-        <w:jc w:val="both"/>
-        <w:rPr>
-          <w:rFonts w:cs="Times New Roman" w:ascii="Times New Roman" w:hAnsi="Times New Roman"/>
-          <w:b/>
-          <w:bCs/>
-          <w:color w:val="000000"/>
-          <w:sz w:val="24"/>
-          <w:szCs w:val="24"/>
-        </w:rPr>
-      </w:pPr>
-      <w:r>
-        <w:rPr>
-          <w:rFonts w:cs="Times New Roman" w:ascii="Times New Roman" w:hAnsi="Times New Roman"/>
-          <w:b/>
-          <w:bCs/>
-          <w:color w:val="000000"/>
-          <w:sz w:val="24"/>
-          <w:szCs w:val="24"/>
-        </w:rPr>
-      </w:r>
-    </w:p>
-    <w:p>
-      <w:pPr>
-        <w:pStyle w:val="Normal"/>
-        <w:rPr>
-          <w:rFonts w:cs="Times New Roman" w:ascii="Times New Roman" w:hAnsi="Times New Roman"/>
-          <w:b/>
-          <w:bCs/>
-          <w:color w:val="000000"/>
-          <w:sz w:val="24"/>
-          <w:szCs w:val="24"/>
-        </w:rPr>
-      </w:pPr>
-      <w:r>
-        <w:rPr>
-          <w:rFonts w:cs="Times New Roman" w:ascii="Times New Roman" w:hAnsi="Times New Roman"/>
-          <w:b/>
-          <w:bCs/>
-          <w:color w:val="000000"/>
-          <w:sz w:val="24"/>
-          <w:szCs w:val="24"/>
-        </w:rPr>
-      </w:r>
-    </w:p>
-    <w:p>
-      <w:pPr>
-        <w:pStyle w:val="Heading1"/>
-        <w:pageBreakBefore/>
-        <w:spacing w:before="0" w:after="0"/>
-        <w:rPr>
-          <w:rFonts w:cs="Times New Roman" w:ascii="Times New Roman" w:hAnsi="Times New Roman"/>
-          <w:color w:val="00000A"/>
-          <w:sz w:val="24"/>
-          <w:szCs w:val="24"/>
-        </w:rPr>
-      </w:pPr>
-      <w:bookmarkStart w:id="22" w:name="__RefHeading__834_242833606"/>
-      <w:bookmarkStart w:id="23" w:name="_Toc350370131"/>
-      <w:bookmarkEnd w:id="22"/>
-      <w:bookmarkEnd w:id="23"/>
+      <w:bookmarkStart w:id="27" w:name="_Toc350370131"/>
+      <w:bookmarkStart w:id="28" w:name="__RefHeading__834_242833606"/>
+      <w:bookmarkEnd w:id="27"/>
+      <w:bookmarkEnd w:id="28"/>
       <w:r>
         <w:rPr>
           <w:rFonts w:cs="Times New Roman" w:ascii="Times New Roman" w:hAnsi="Times New Roman"/>
@@ -9228,7 +9529,7 @@
           <w:szCs w:val="24"/>
         </w:rPr>
       </w:pPr>
-      <w:bookmarkStart w:id="24" w:name="_Toc349914484"/>
+      <w:bookmarkStart w:id="29" w:name="_Toc349914484"/>
       <w:r>
         <w:rPr>
           <w:rFonts w:cs="Times New Roman" w:ascii="Times New Roman" w:hAnsi="Times New Roman"/>
@@ -9250,18 +9551,18 @@
         <w:fldChar w:fldCharType="begin"/>
       </w:r>
       <w:r>
-        <w:instrText> SEQ """""""""""""""Tabela""""""""""""""" \*Arabic </w:instrText>
+        <w:instrText> SEQ """"""""""""""""Tabela"""""""""""""""" \*Arabic </w:instrText>
       </w:r>
       <w:r>
         <w:fldChar w:fldCharType="separate"/>
       </w:r>
       <w:r>
-        <w:t>0</w:t>
+        <w:t>1</w:t>
       </w:r>
       <w:r>
         <w:fldChar w:fldCharType="end"/>
       </w:r>
-      <w:bookmarkEnd w:id="24"/>
+      <w:bookmarkEnd w:id="29"/>
       <w:r>
         <w:rPr>
           <w:rFonts w:cs="Times New Roman" w:ascii="Times New Roman" w:hAnsi="Times New Roman"/>
@@ -9276,7 +9577,7 @@
     <w:tbl>
       <w:tblPr>
         <w:jc w:val="left"/>
-        <w:tblInd w:w="65508" w:type="dxa"/>
+        <w:tblInd w:w="65498" w:type="dxa"/>
         <w:tblBorders>
           <w:top w:val="single" w:sz="8" w:space="0" w:color="000001"/>
           <w:left w:val="single" w:sz="8" w:space="0" w:color="000001"/>
@@ -9287,16 +9588,16 @@
         </w:tblBorders>
         <w:tblCellMar>
           <w:top w:w="0" w:type="dxa"/>
-          <w:left w:w="65495" w:type="dxa"/>
+          <w:left w:w="65485" w:type="dxa"/>
           <w:bottom w:w="0" w:type="dxa"/>
           <w:right w:w="108" w:type="dxa"/>
         </w:tblCellMar>
       </w:tblPr>
       <w:tblGrid>
-        <w:gridCol w:w="2538"/>
+        <w:gridCol w:w="2537"/>
         <w:gridCol w:w="1980"/>
         <w:gridCol w:w="1554"/>
-        <w:gridCol w:w="2987"/>
+        <w:gridCol w:w="2988"/>
       </w:tblGrid>
       <w:tr>
         <w:trPr>
@@ -9305,7 +9606,7 @@
         </w:trPr>
         <w:tc>
           <w:tcPr>
-            <w:tcW w:w="2538" w:type="dxa"/>
+            <w:tcW w:w="2537" w:type="dxa"/>
             <w:tcBorders>
               <w:top w:val="single" w:sz="8" w:space="0" w:color="000001"/>
               <w:left w:val="single" w:sz="8" w:space="0" w:color="000001"/>
@@ -9316,7 +9617,7 @@
             </w:tcBorders>
             <w:shd w:fill="BFBFBF" w:val="clear"/>
             <w:tcMar>
-              <w:left w:w="65495" w:type="dxa"/>
+              <w:left w:w="65485" w:type="dxa"/>
             </w:tcMar>
           </w:tcPr>
           <w:p>
@@ -9354,7 +9655,7 @@
             </w:tcBorders>
             <w:shd w:fill="BFBFBF" w:val="clear"/>
             <w:tcMar>
-              <w:left w:w="65495" w:type="dxa"/>
+              <w:left w:w="65485" w:type="dxa"/>
             </w:tcMar>
           </w:tcPr>
           <w:p>
@@ -9392,7 +9693,7 @@
             </w:tcBorders>
             <w:shd w:fill="BFBFBF" w:val="clear"/>
             <w:tcMar>
-              <w:left w:w="65495" w:type="dxa"/>
+              <w:left w:w="65485" w:type="dxa"/>
             </w:tcMar>
           </w:tcPr>
           <w:p>
@@ -9419,7 +9720,7 @@
         </w:tc>
         <w:tc>
           <w:tcPr>
-            <w:tcW w:w="2987" w:type="dxa"/>
+            <w:tcW w:w="2988" w:type="dxa"/>
             <w:tcBorders>
               <w:top w:val="single" w:sz="8" w:space="0" w:color="000001"/>
               <w:left w:val="single" w:sz="8" w:space="0" w:color="000001"/>
@@ -9430,7 +9731,7 @@
             </w:tcBorders>
             <w:shd w:fill="BFBFBF" w:val="clear"/>
             <w:tcMar>
-              <w:left w:w="65495" w:type="dxa"/>
+              <w:left w:w="65485" w:type="dxa"/>
             </w:tcMar>
           </w:tcPr>
           <w:p>
@@ -9463,7 +9764,7 @@
         </w:trPr>
         <w:tc>
           <w:tcPr>
-            <w:tcW w:w="2538" w:type="dxa"/>
+            <w:tcW w:w="2537" w:type="dxa"/>
             <w:tcBorders>
               <w:top w:val="single" w:sz="8" w:space="0" w:color="000001"/>
               <w:left w:val="single" w:sz="8" w:space="0" w:color="000001"/>
@@ -9474,7 +9775,7 @@
             </w:tcBorders>
             <w:shd w:fill="FFFFFF" w:val="clear"/>
             <w:tcMar>
-              <w:left w:w="65495" w:type="dxa"/>
+              <w:left w:w="65485" w:type="dxa"/>
             </w:tcMar>
             <w:vAlign w:val="center"/>
           </w:tcPr>
@@ -9511,7 +9812,7 @@
             </w:tcBorders>
             <w:shd w:fill="FFFFFF" w:val="clear"/>
             <w:tcMar>
-              <w:left w:w="65495" w:type="dxa"/>
+              <w:left w:w="65485" w:type="dxa"/>
             </w:tcMar>
             <w:vAlign w:val="center"/>
           </w:tcPr>
@@ -9548,7 +9849,7 @@
             </w:tcBorders>
             <w:shd w:fill="FFFFFF" w:val="clear"/>
             <w:tcMar>
-              <w:left w:w="65495" w:type="dxa"/>
+              <w:left w:w="65485" w:type="dxa"/>
             </w:tcMar>
             <w:vAlign w:val="center"/>
           </w:tcPr>
@@ -9574,7 +9875,7 @@
         </w:tc>
         <w:tc>
           <w:tcPr>
-            <w:tcW w:w="2987" w:type="dxa"/>
+            <w:tcW w:w="2988" w:type="dxa"/>
             <w:tcBorders>
               <w:top w:val="single" w:sz="8" w:space="0" w:color="000001"/>
               <w:left w:val="single" w:sz="8" w:space="0" w:color="000001"/>
@@ -9585,7 +9886,7 @@
             </w:tcBorders>
             <w:shd w:fill="FFFFFF" w:val="clear"/>
             <w:tcMar>
-              <w:left w:w="65495" w:type="dxa"/>
+              <w:left w:w="65485" w:type="dxa"/>
             </w:tcMar>
             <w:vAlign w:val="center"/>
           </w:tcPr>
@@ -9617,7 +9918,7 @@
         </w:trPr>
         <w:tc>
           <w:tcPr>
-            <w:tcW w:w="2538" w:type="dxa"/>
+            <w:tcW w:w="2537" w:type="dxa"/>
             <w:tcBorders>
               <w:top w:val="single" w:sz="8" w:space="0" w:color="000001"/>
               <w:left w:val="single" w:sz="8" w:space="0" w:color="000001"/>
@@ -9628,7 +9929,7 @@
             </w:tcBorders>
             <w:shd w:fill="FFFFFF" w:val="clear"/>
             <w:tcMar>
-              <w:left w:w="65495" w:type="dxa"/>
+              <w:left w:w="65485" w:type="dxa"/>
             </w:tcMar>
             <w:vAlign w:val="center"/>
           </w:tcPr>
@@ -9665,7 +9966,7 @@
             </w:tcBorders>
             <w:shd w:fill="FFFFFF" w:val="clear"/>
             <w:tcMar>
-              <w:left w:w="65495" w:type="dxa"/>
+              <w:left w:w="65485" w:type="dxa"/>
             </w:tcMar>
             <w:vAlign w:val="center"/>
           </w:tcPr>
@@ -9702,7 +10003,7 @@
             </w:tcBorders>
             <w:shd w:fill="FFFFFF" w:val="clear"/>
             <w:tcMar>
-              <w:left w:w="65495" w:type="dxa"/>
+              <w:left w:w="65485" w:type="dxa"/>
             </w:tcMar>
             <w:vAlign w:val="center"/>
           </w:tcPr>
@@ -9728,7 +10029,7 @@
         </w:tc>
         <w:tc>
           <w:tcPr>
-            <w:tcW w:w="2987" w:type="dxa"/>
+            <w:tcW w:w="2988" w:type="dxa"/>
             <w:tcBorders>
               <w:top w:val="single" w:sz="8" w:space="0" w:color="000001"/>
               <w:left w:val="single" w:sz="8" w:space="0" w:color="000001"/>
@@ -9739,7 +10040,7 @@
             </w:tcBorders>
             <w:shd w:fill="FFFFFF" w:val="clear"/>
             <w:tcMar>
-              <w:left w:w="65495" w:type="dxa"/>
+              <w:left w:w="65485" w:type="dxa"/>
             </w:tcMar>
             <w:vAlign w:val="center"/>
           </w:tcPr>
@@ -9771,7 +10072,7 @@
         </w:trPr>
         <w:tc>
           <w:tcPr>
-            <w:tcW w:w="2538" w:type="dxa"/>
+            <w:tcW w:w="2537" w:type="dxa"/>
             <w:tcBorders>
               <w:top w:val="single" w:sz="8" w:space="0" w:color="000001"/>
               <w:left w:val="single" w:sz="8" w:space="0" w:color="000001"/>
@@ -9782,7 +10083,7 @@
             </w:tcBorders>
             <w:shd w:fill="FFFFFF" w:val="clear"/>
             <w:tcMar>
-              <w:left w:w="65495" w:type="dxa"/>
+              <w:left w:w="65485" w:type="dxa"/>
             </w:tcMar>
             <w:vAlign w:val="center"/>
           </w:tcPr>
@@ -9819,7 +10120,7 @@
             </w:tcBorders>
             <w:shd w:fill="FFFFFF" w:val="clear"/>
             <w:tcMar>
-              <w:left w:w="65495" w:type="dxa"/>
+              <w:left w:w="65485" w:type="dxa"/>
             </w:tcMar>
             <w:vAlign w:val="center"/>
           </w:tcPr>
@@ -9856,7 +10157,7 @@
             </w:tcBorders>
             <w:shd w:fill="FFFFFF" w:val="clear"/>
             <w:tcMar>
-              <w:left w:w="65495" w:type="dxa"/>
+              <w:left w:w="65485" w:type="dxa"/>
             </w:tcMar>
             <w:vAlign w:val="center"/>
           </w:tcPr>
@@ -9882,7 +10183,7 @@
         </w:tc>
         <w:tc>
           <w:tcPr>
-            <w:tcW w:w="2987" w:type="dxa"/>
+            <w:tcW w:w="2988" w:type="dxa"/>
             <w:tcBorders>
               <w:top w:val="single" w:sz="8" w:space="0" w:color="000001"/>
               <w:left w:val="single" w:sz="8" w:space="0" w:color="000001"/>
@@ -9893,7 +10194,7 @@
             </w:tcBorders>
             <w:shd w:fill="FFFFFF" w:val="clear"/>
             <w:tcMar>
-              <w:left w:w="65495" w:type="dxa"/>
+              <w:left w:w="65485" w:type="dxa"/>
             </w:tcMar>
             <w:vAlign w:val="center"/>
           </w:tcPr>
@@ -9925,7 +10226,7 @@
         </w:trPr>
         <w:tc>
           <w:tcPr>
-            <w:tcW w:w="2538" w:type="dxa"/>
+            <w:tcW w:w="2537" w:type="dxa"/>
             <w:tcBorders>
               <w:top w:val="single" w:sz="8" w:space="0" w:color="000001"/>
               <w:left w:val="single" w:sz="8" w:space="0" w:color="000001"/>
@@ -9936,7 +10237,7 @@
             </w:tcBorders>
             <w:shd w:fill="FFFFFF" w:val="clear"/>
             <w:tcMar>
-              <w:left w:w="65495" w:type="dxa"/>
+              <w:left w:w="65485" w:type="dxa"/>
             </w:tcMar>
             <w:vAlign w:val="center"/>
           </w:tcPr>
@@ -9973,7 +10274,7 @@
             </w:tcBorders>
             <w:shd w:fill="FFFFFF" w:val="clear"/>
             <w:tcMar>
-              <w:left w:w="65495" w:type="dxa"/>
+              <w:left w:w="65485" w:type="dxa"/>
             </w:tcMar>
             <w:vAlign w:val="center"/>
           </w:tcPr>
@@ -10010,7 +10311,7 @@
             </w:tcBorders>
             <w:shd w:fill="FFFFFF" w:val="clear"/>
             <w:tcMar>
-              <w:left w:w="65495" w:type="dxa"/>
+              <w:left w:w="65485" w:type="dxa"/>
             </w:tcMar>
             <w:vAlign w:val="center"/>
           </w:tcPr>
@@ -10036,7 +10337,7 @@
         </w:tc>
         <w:tc>
           <w:tcPr>
-            <w:tcW w:w="2987" w:type="dxa"/>
+            <w:tcW w:w="2988" w:type="dxa"/>
             <w:tcBorders>
               <w:top w:val="single" w:sz="8" w:space="0" w:color="000001"/>
               <w:left w:val="single" w:sz="8" w:space="0" w:color="000001"/>
@@ -10047,7 +10348,7 @@
             </w:tcBorders>
             <w:shd w:fill="FFFFFF" w:val="clear"/>
             <w:tcMar>
-              <w:left w:w="65495" w:type="dxa"/>
+              <w:left w:w="65485" w:type="dxa"/>
             </w:tcMar>
             <w:vAlign w:val="center"/>
           </w:tcPr>
@@ -10079,7 +10380,7 @@
         </w:trPr>
         <w:tc>
           <w:tcPr>
-            <w:tcW w:w="2538" w:type="dxa"/>
+            <w:tcW w:w="2537" w:type="dxa"/>
             <w:tcBorders>
               <w:top w:val="single" w:sz="8" w:space="0" w:color="000001"/>
               <w:left w:val="single" w:sz="8" w:space="0" w:color="000001"/>
@@ -10090,7 +10391,7 @@
             </w:tcBorders>
             <w:shd w:fill="FFFFFF" w:val="clear"/>
             <w:tcMar>
-              <w:left w:w="65495" w:type="dxa"/>
+              <w:left w:w="65485" w:type="dxa"/>
             </w:tcMar>
             <w:vAlign w:val="center"/>
           </w:tcPr>
@@ -10127,7 +10428,7 @@
             </w:tcBorders>
             <w:shd w:fill="FFFFFF" w:val="clear"/>
             <w:tcMar>
-              <w:left w:w="65495" w:type="dxa"/>
+              <w:left w:w="65485" w:type="dxa"/>
             </w:tcMar>
             <w:vAlign w:val="center"/>
           </w:tcPr>
@@ -10164,7 +10465,7 @@
             </w:tcBorders>
             <w:shd w:fill="FFFFFF" w:val="clear"/>
             <w:tcMar>
-              <w:left w:w="65495" w:type="dxa"/>
+              <w:left w:w="65485" w:type="dxa"/>
             </w:tcMar>
             <w:vAlign w:val="center"/>
           </w:tcPr>
@@ -10190,7 +10491,7 @@
         </w:tc>
         <w:tc>
           <w:tcPr>
-            <w:tcW w:w="2987" w:type="dxa"/>
+            <w:tcW w:w="2988" w:type="dxa"/>
             <w:tcBorders>
               <w:top w:val="single" w:sz="8" w:space="0" w:color="000001"/>
               <w:left w:val="single" w:sz="8" w:space="0" w:color="000001"/>
@@ -10201,7 +10502,7 @@
             </w:tcBorders>
             <w:shd w:fill="FFFFFF" w:val="clear"/>
             <w:tcMar>
-              <w:left w:w="65495" w:type="dxa"/>
+              <w:left w:w="65485" w:type="dxa"/>
             </w:tcMar>
             <w:vAlign w:val="center"/>
           </w:tcPr>
@@ -10233,7 +10534,7 @@
         </w:trPr>
         <w:tc>
           <w:tcPr>
-            <w:tcW w:w="2538" w:type="dxa"/>
+            <w:tcW w:w="2537" w:type="dxa"/>
             <w:tcBorders>
               <w:top w:val="single" w:sz="8" w:space="0" w:color="000001"/>
               <w:left w:val="single" w:sz="8" w:space="0" w:color="000001"/>
@@ -10244,7 +10545,7 @@
             </w:tcBorders>
             <w:shd w:fill="FFFFFF" w:val="clear"/>
             <w:tcMar>
-              <w:left w:w="65495" w:type="dxa"/>
+              <w:left w:w="65485" w:type="dxa"/>
             </w:tcMar>
             <w:vAlign w:val="center"/>
           </w:tcPr>
@@ -10281,7 +10582,7 @@
             </w:tcBorders>
             <w:shd w:fill="FFFFFF" w:val="clear"/>
             <w:tcMar>
-              <w:left w:w="65495" w:type="dxa"/>
+              <w:left w:w="65485" w:type="dxa"/>
             </w:tcMar>
             <w:vAlign w:val="center"/>
           </w:tcPr>
@@ -10318,7 +10619,7 @@
             </w:tcBorders>
             <w:shd w:fill="FFFFFF" w:val="clear"/>
             <w:tcMar>
-              <w:left w:w="65495" w:type="dxa"/>
+              <w:left w:w="65485" w:type="dxa"/>
             </w:tcMar>
             <w:vAlign w:val="center"/>
           </w:tcPr>
@@ -10344,7 +10645,7 @@
         </w:tc>
         <w:tc>
           <w:tcPr>
-            <w:tcW w:w="2987" w:type="dxa"/>
+            <w:tcW w:w="2988" w:type="dxa"/>
             <w:tcBorders>
               <w:top w:val="single" w:sz="8" w:space="0" w:color="000001"/>
               <w:left w:val="single" w:sz="8" w:space="0" w:color="000001"/>
@@ -10355,7 +10656,7 @@
             </w:tcBorders>
             <w:shd w:fill="FFFFFF" w:val="clear"/>
             <w:tcMar>
-              <w:left w:w="65495" w:type="dxa"/>
+              <w:left w:w="65485" w:type="dxa"/>
             </w:tcMar>
             <w:vAlign w:val="center"/>
           </w:tcPr>
@@ -10387,7 +10688,7 @@
         </w:trPr>
         <w:tc>
           <w:tcPr>
-            <w:tcW w:w="2538" w:type="dxa"/>
+            <w:tcW w:w="2537" w:type="dxa"/>
             <w:tcBorders>
               <w:top w:val="single" w:sz="8" w:space="0" w:color="000001"/>
               <w:left w:val="single" w:sz="8" w:space="0" w:color="000001"/>
@@ -10398,7 +10699,7 @@
             </w:tcBorders>
             <w:shd w:fill="FFFFFF" w:val="clear"/>
             <w:tcMar>
-              <w:left w:w="65495" w:type="dxa"/>
+              <w:left w:w="65485" w:type="dxa"/>
             </w:tcMar>
             <w:vAlign w:val="center"/>
           </w:tcPr>
@@ -10435,7 +10736,7 @@
             </w:tcBorders>
             <w:shd w:fill="FFFFFF" w:val="clear"/>
             <w:tcMar>
-              <w:left w:w="65495" w:type="dxa"/>
+              <w:left w:w="65485" w:type="dxa"/>
             </w:tcMar>
             <w:vAlign w:val="center"/>
           </w:tcPr>
@@ -10472,7 +10773,7 @@
             </w:tcBorders>
             <w:shd w:fill="FFFFFF" w:val="clear"/>
             <w:tcMar>
-              <w:left w:w="65495" w:type="dxa"/>
+              <w:left w:w="65485" w:type="dxa"/>
             </w:tcMar>
             <w:vAlign w:val="center"/>
           </w:tcPr>
@@ -10498,7 +10799,7 @@
         </w:tc>
         <w:tc>
           <w:tcPr>
-            <w:tcW w:w="2987" w:type="dxa"/>
+            <w:tcW w:w="2988" w:type="dxa"/>
             <w:tcBorders>
               <w:top w:val="single" w:sz="8" w:space="0" w:color="000001"/>
               <w:left w:val="single" w:sz="8" w:space="0" w:color="000001"/>
@@ -10509,7 +10810,7 @@
             </w:tcBorders>
             <w:shd w:fill="FFFFFF" w:val="clear"/>
             <w:tcMar>
-              <w:left w:w="65495" w:type="dxa"/>
+              <w:left w:w="65485" w:type="dxa"/>
             </w:tcMar>
             <w:vAlign w:val="center"/>
           </w:tcPr>
@@ -10541,7 +10842,7 @@
         </w:trPr>
         <w:tc>
           <w:tcPr>
-            <w:tcW w:w="2538" w:type="dxa"/>
+            <w:tcW w:w="2537" w:type="dxa"/>
             <w:tcBorders>
               <w:top w:val="single" w:sz="8" w:space="0" w:color="000001"/>
               <w:left w:val="single" w:sz="8" w:space="0" w:color="000001"/>
@@ -10552,7 +10853,7 @@
             </w:tcBorders>
             <w:shd w:fill="FFFFFF" w:val="clear"/>
             <w:tcMar>
-              <w:left w:w="65495" w:type="dxa"/>
+              <w:left w:w="65485" w:type="dxa"/>
             </w:tcMar>
             <w:vAlign w:val="center"/>
           </w:tcPr>
@@ -10589,7 +10890,7 @@
             </w:tcBorders>
             <w:shd w:fill="FFFFFF" w:val="clear"/>
             <w:tcMar>
-              <w:left w:w="65495" w:type="dxa"/>
+              <w:left w:w="65485" w:type="dxa"/>
             </w:tcMar>
             <w:vAlign w:val="center"/>
           </w:tcPr>
@@ -10626,7 +10927,7 @@
             </w:tcBorders>
             <w:shd w:fill="FFFFFF" w:val="clear"/>
             <w:tcMar>
-              <w:left w:w="65495" w:type="dxa"/>
+              <w:left w:w="65485" w:type="dxa"/>
             </w:tcMar>
             <w:vAlign w:val="center"/>
           </w:tcPr>
@@ -10652,7 +10953,7 @@
         </w:tc>
         <w:tc>
           <w:tcPr>
-            <w:tcW w:w="2987" w:type="dxa"/>
+            <w:tcW w:w="2988" w:type="dxa"/>
             <w:tcBorders>
               <w:top w:val="single" w:sz="8" w:space="0" w:color="000001"/>
               <w:left w:val="single" w:sz="8" w:space="0" w:color="000001"/>
@@ -10663,7 +10964,7 @@
             </w:tcBorders>
             <w:shd w:fill="FFFFFF" w:val="clear"/>
             <w:tcMar>
-              <w:left w:w="65495" w:type="dxa"/>
+              <w:left w:w="65485" w:type="dxa"/>
             </w:tcMar>
             <w:vAlign w:val="center"/>
           </w:tcPr>
@@ -10695,7 +10996,7 @@
         </w:trPr>
         <w:tc>
           <w:tcPr>
-            <w:tcW w:w="2538" w:type="dxa"/>
+            <w:tcW w:w="2537" w:type="dxa"/>
             <w:tcBorders>
               <w:top w:val="single" w:sz="8" w:space="0" w:color="000001"/>
               <w:left w:val="single" w:sz="8" w:space="0" w:color="000001"/>
@@ -10706,7 +11007,7 @@
             </w:tcBorders>
             <w:shd w:fill="FFFFFF" w:val="clear"/>
             <w:tcMar>
-              <w:left w:w="65495" w:type="dxa"/>
+              <w:left w:w="65485" w:type="dxa"/>
             </w:tcMar>
             <w:vAlign w:val="center"/>
           </w:tcPr>
@@ -10743,7 +11044,7 @@
             </w:tcBorders>
             <w:shd w:fill="FFFFFF" w:val="clear"/>
             <w:tcMar>
-              <w:left w:w="65495" w:type="dxa"/>
+              <w:left w:w="65485" w:type="dxa"/>
             </w:tcMar>
             <w:vAlign w:val="center"/>
           </w:tcPr>
@@ -10780,7 +11081,7 @@
             </w:tcBorders>
             <w:shd w:fill="FFFFFF" w:val="clear"/>
             <w:tcMar>
-              <w:left w:w="65495" w:type="dxa"/>
+              <w:left w:w="65485" w:type="dxa"/>
             </w:tcMar>
             <w:vAlign w:val="center"/>
           </w:tcPr>
@@ -10806,7 +11107,7 @@
         </w:tc>
         <w:tc>
           <w:tcPr>
-            <w:tcW w:w="2987" w:type="dxa"/>
+            <w:tcW w:w="2988" w:type="dxa"/>
             <w:tcBorders>
               <w:top w:val="single" w:sz="8" w:space="0" w:color="000001"/>
               <w:left w:val="single" w:sz="8" w:space="0" w:color="000001"/>
@@ -10817,7 +11118,7 @@
             </w:tcBorders>
             <w:shd w:fill="FFFFFF" w:val="clear"/>
             <w:tcMar>
-              <w:left w:w="65495" w:type="dxa"/>
+              <w:left w:w="65485" w:type="dxa"/>
             </w:tcMar>
             <w:vAlign w:val="center"/>
           </w:tcPr>
@@ -10849,7 +11150,7 @@
         </w:trPr>
         <w:tc>
           <w:tcPr>
-            <w:tcW w:w="2538" w:type="dxa"/>
+            <w:tcW w:w="2537" w:type="dxa"/>
             <w:tcBorders>
               <w:top w:val="single" w:sz="8" w:space="0" w:color="000001"/>
               <w:left w:val="single" w:sz="8" w:space="0" w:color="000001"/>
@@ -10860,7 +11161,7 @@
             </w:tcBorders>
             <w:shd w:fill="FFFFFF" w:val="clear"/>
             <w:tcMar>
-              <w:left w:w="65495" w:type="dxa"/>
+              <w:left w:w="65485" w:type="dxa"/>
             </w:tcMar>
             <w:vAlign w:val="center"/>
           </w:tcPr>
@@ -10897,7 +11198,7 @@
             </w:tcBorders>
             <w:shd w:fill="FFFFFF" w:val="clear"/>
             <w:tcMar>
-              <w:left w:w="65495" w:type="dxa"/>
+              <w:left w:w="65485" w:type="dxa"/>
             </w:tcMar>
             <w:vAlign w:val="center"/>
           </w:tcPr>
@@ -10934,7 +11235,7 @@
             </w:tcBorders>
             <w:shd w:fill="FFFFFF" w:val="clear"/>
             <w:tcMar>
-              <w:left w:w="65495" w:type="dxa"/>
+              <w:left w:w="65485" w:type="dxa"/>
             </w:tcMar>
             <w:vAlign w:val="center"/>
           </w:tcPr>
@@ -10960,7 +11261,7 @@
         </w:tc>
         <w:tc>
           <w:tcPr>
-            <w:tcW w:w="2987" w:type="dxa"/>
+            <w:tcW w:w="2988" w:type="dxa"/>
             <w:tcBorders>
               <w:top w:val="single" w:sz="8" w:space="0" w:color="000001"/>
               <w:left w:val="single" w:sz="8" w:space="0" w:color="000001"/>
@@ -10971,7 +11272,7 @@
             </w:tcBorders>
             <w:shd w:fill="FFFFFF" w:val="clear"/>
             <w:tcMar>
-              <w:left w:w="65495" w:type="dxa"/>
+              <w:left w:w="65485" w:type="dxa"/>
             </w:tcMar>
             <w:vAlign w:val="center"/>
           </w:tcPr>
@@ -11003,7 +11304,7 @@
         </w:trPr>
         <w:tc>
           <w:tcPr>
-            <w:tcW w:w="2538" w:type="dxa"/>
+            <w:tcW w:w="2537" w:type="dxa"/>
             <w:tcBorders>
               <w:top w:val="single" w:sz="8" w:space="0" w:color="000001"/>
               <w:left w:val="single" w:sz="8" w:space="0" w:color="000001"/>
@@ -11014,7 +11315,7 @@
             </w:tcBorders>
             <w:shd w:fill="FFFFFF" w:val="clear"/>
             <w:tcMar>
-              <w:left w:w="65495" w:type="dxa"/>
+              <w:left w:w="65485" w:type="dxa"/>
             </w:tcMar>
             <w:vAlign w:val="center"/>
           </w:tcPr>
@@ -11051,7 +11352,7 @@
             </w:tcBorders>
             <w:shd w:fill="FFFFFF" w:val="clear"/>
             <w:tcMar>
-              <w:left w:w="65495" w:type="dxa"/>
+              <w:left w:w="65485" w:type="dxa"/>
             </w:tcMar>
             <w:vAlign w:val="center"/>
           </w:tcPr>
@@ -11088,7 +11389,7 @@
             </w:tcBorders>
             <w:shd w:fill="FFFFFF" w:val="clear"/>
             <w:tcMar>
-              <w:left w:w="65495" w:type="dxa"/>
+              <w:left w:w="65485" w:type="dxa"/>
             </w:tcMar>
             <w:vAlign w:val="center"/>
           </w:tcPr>
@@ -11114,7 +11415,7 @@
         </w:tc>
         <w:tc>
           <w:tcPr>
-            <w:tcW w:w="2987" w:type="dxa"/>
+            <w:tcW w:w="2988" w:type="dxa"/>
             <w:tcBorders>
               <w:top w:val="single" w:sz="8" w:space="0" w:color="000001"/>
               <w:left w:val="single" w:sz="8" w:space="0" w:color="000001"/>
@@ -11125,7 +11426,7 @@
             </w:tcBorders>
             <w:shd w:fill="FFFFFF" w:val="clear"/>
             <w:tcMar>
-              <w:left w:w="65495" w:type="dxa"/>
+              <w:left w:w="65485" w:type="dxa"/>
             </w:tcMar>
             <w:vAlign w:val="center"/>
           </w:tcPr>
@@ -11157,7 +11458,7 @@
         </w:trPr>
         <w:tc>
           <w:tcPr>
-            <w:tcW w:w="2538" w:type="dxa"/>
+            <w:tcW w:w="2537" w:type="dxa"/>
             <w:tcBorders>
               <w:top w:val="single" w:sz="8" w:space="0" w:color="000001"/>
               <w:left w:val="single" w:sz="8" w:space="0" w:color="000001"/>
@@ -11168,7 +11469,7 @@
             </w:tcBorders>
             <w:shd w:fill="FFFFFF" w:val="clear"/>
             <w:tcMar>
-              <w:left w:w="65495" w:type="dxa"/>
+              <w:left w:w="65485" w:type="dxa"/>
             </w:tcMar>
             <w:vAlign w:val="center"/>
           </w:tcPr>
@@ -11205,7 +11506,7 @@
             </w:tcBorders>
             <w:shd w:fill="FFFFFF" w:val="clear"/>
             <w:tcMar>
-              <w:left w:w="65495" w:type="dxa"/>
+              <w:left w:w="65485" w:type="dxa"/>
             </w:tcMar>
             <w:vAlign w:val="center"/>
           </w:tcPr>
@@ -11242,7 +11543,7 @@
             </w:tcBorders>
             <w:shd w:fill="FFFFFF" w:val="clear"/>
             <w:tcMar>
-              <w:left w:w="65495" w:type="dxa"/>
+              <w:left w:w="65485" w:type="dxa"/>
             </w:tcMar>
             <w:vAlign w:val="center"/>
           </w:tcPr>
@@ -11268,7 +11569,7 @@
         </w:tc>
         <w:tc>
           <w:tcPr>
-            <w:tcW w:w="2987" w:type="dxa"/>
+            <w:tcW w:w="2988" w:type="dxa"/>
             <w:tcBorders>
               <w:top w:val="single" w:sz="8" w:space="0" w:color="000001"/>
               <w:left w:val="single" w:sz="8" w:space="0" w:color="000001"/>
@@ -11279,7 +11580,7 @@
             </w:tcBorders>
             <w:shd w:fill="FFFFFF" w:val="clear"/>
             <w:tcMar>
-              <w:left w:w="65495" w:type="dxa"/>
+              <w:left w:w="65485" w:type="dxa"/>
             </w:tcMar>
             <w:vAlign w:val="center"/>
           </w:tcPr>
@@ -11311,7 +11612,7 @@
         </w:trPr>
         <w:tc>
           <w:tcPr>
-            <w:tcW w:w="2538" w:type="dxa"/>
+            <w:tcW w:w="2537" w:type="dxa"/>
             <w:tcBorders>
               <w:top w:val="single" w:sz="8" w:space="0" w:color="000001"/>
               <w:left w:val="single" w:sz="8" w:space="0" w:color="000001"/>
@@ -11322,7 +11623,7 @@
             </w:tcBorders>
             <w:shd w:fill="FFFFFF" w:val="clear"/>
             <w:tcMar>
-              <w:left w:w="65495" w:type="dxa"/>
+              <w:left w:w="65485" w:type="dxa"/>
             </w:tcMar>
             <w:vAlign w:val="center"/>
           </w:tcPr>
@@ -11359,7 +11660,7 @@
             </w:tcBorders>
             <w:shd w:fill="FFFFFF" w:val="clear"/>
             <w:tcMar>
-              <w:left w:w="65495" w:type="dxa"/>
+              <w:left w:w="65485" w:type="dxa"/>
             </w:tcMar>
             <w:vAlign w:val="center"/>
           </w:tcPr>
@@ -11396,7 +11697,7 @@
             </w:tcBorders>
             <w:shd w:fill="FFFFFF" w:val="clear"/>
             <w:tcMar>
-              <w:left w:w="65495" w:type="dxa"/>
+              <w:left w:w="65485" w:type="dxa"/>
             </w:tcMar>
             <w:vAlign w:val="center"/>
           </w:tcPr>
@@ -11422,7 +11723,7 @@
         </w:tc>
         <w:tc>
           <w:tcPr>
-            <w:tcW w:w="2987" w:type="dxa"/>
+            <w:tcW w:w="2988" w:type="dxa"/>
             <w:tcBorders>
               <w:top w:val="single" w:sz="8" w:space="0" w:color="000001"/>
               <w:left w:val="single" w:sz="8" w:space="0" w:color="000001"/>
@@ -11433,7 +11734,7 @@
             </w:tcBorders>
             <w:shd w:fill="FFFFFF" w:val="clear"/>
             <w:tcMar>
-              <w:left w:w="65495" w:type="dxa"/>
+              <w:left w:w="65485" w:type="dxa"/>
             </w:tcMar>
             <w:vAlign w:val="center"/>
           </w:tcPr>
@@ -11465,7 +11766,7 @@
         </w:trPr>
         <w:tc>
           <w:tcPr>
-            <w:tcW w:w="2538" w:type="dxa"/>
+            <w:tcW w:w="2537" w:type="dxa"/>
             <w:tcBorders>
               <w:top w:val="single" w:sz="8" w:space="0" w:color="000001"/>
               <w:left w:val="single" w:sz="8" w:space="0" w:color="000001"/>
@@ -11476,7 +11777,7 @@
             </w:tcBorders>
             <w:shd w:fill="FFFFFF" w:val="clear"/>
             <w:tcMar>
-              <w:left w:w="65495" w:type="dxa"/>
+              <w:left w:w="65485" w:type="dxa"/>
             </w:tcMar>
             <w:vAlign w:val="center"/>
           </w:tcPr>
@@ -11513,7 +11814,7 @@
             </w:tcBorders>
             <w:shd w:fill="FFFFFF" w:val="clear"/>
             <w:tcMar>
-              <w:left w:w="65495" w:type="dxa"/>
+              <w:left w:w="65485" w:type="dxa"/>
             </w:tcMar>
             <w:vAlign w:val="center"/>
           </w:tcPr>
@@ -11550,7 +11851,7 @@
             </w:tcBorders>
             <w:shd w:fill="FFFFFF" w:val="clear"/>
             <w:tcMar>
-              <w:left w:w="65495" w:type="dxa"/>
+              <w:left w:w="65485" w:type="dxa"/>
             </w:tcMar>
             <w:vAlign w:val="center"/>
           </w:tcPr>
@@ -11576,7 +11877,7 @@
         </w:tc>
         <w:tc>
           <w:tcPr>
-            <w:tcW w:w="2987" w:type="dxa"/>
+            <w:tcW w:w="2988" w:type="dxa"/>
             <w:tcBorders>
               <w:top w:val="single" w:sz="8" w:space="0" w:color="000001"/>
               <w:left w:val="single" w:sz="8" w:space="0" w:color="000001"/>
@@ -11587,7 +11888,7 @@
             </w:tcBorders>
             <w:shd w:fill="FFFFFF" w:val="clear"/>
             <w:tcMar>
-              <w:left w:w="65495" w:type="dxa"/>
+              <w:left w:w="65485" w:type="dxa"/>
             </w:tcMar>
             <w:vAlign w:val="center"/>
           </w:tcPr>
@@ -11619,7 +11920,7 @@
         </w:trPr>
         <w:tc>
           <w:tcPr>
-            <w:tcW w:w="2538" w:type="dxa"/>
+            <w:tcW w:w="2537" w:type="dxa"/>
             <w:tcBorders>
               <w:top w:val="single" w:sz="8" w:space="0" w:color="000001"/>
               <w:left w:val="single" w:sz="8" w:space="0" w:color="000001"/>
@@ -11630,7 +11931,7 @@
             </w:tcBorders>
             <w:shd w:fill="FFFFFF" w:val="clear"/>
             <w:tcMar>
-              <w:left w:w="65495" w:type="dxa"/>
+              <w:left w:w="65485" w:type="dxa"/>
             </w:tcMar>
             <w:vAlign w:val="center"/>
           </w:tcPr>
@@ -11667,7 +11968,7 @@
             </w:tcBorders>
             <w:shd w:fill="FFFFFF" w:val="clear"/>
             <w:tcMar>
-              <w:left w:w="65495" w:type="dxa"/>
+              <w:left w:w="65485" w:type="dxa"/>
             </w:tcMar>
             <w:vAlign w:val="center"/>
           </w:tcPr>
@@ -11704,7 +12005,7 @@
             </w:tcBorders>
             <w:shd w:fill="FFFFFF" w:val="clear"/>
             <w:tcMar>
-              <w:left w:w="65495" w:type="dxa"/>
+              <w:left w:w="65485" w:type="dxa"/>
             </w:tcMar>
             <w:vAlign w:val="center"/>
           </w:tcPr>
@@ -11730,7 +12031,7 @@
         </w:tc>
         <w:tc>
           <w:tcPr>
-            <w:tcW w:w="2987" w:type="dxa"/>
+            <w:tcW w:w="2988" w:type="dxa"/>
             <w:tcBorders>
               <w:top w:val="single" w:sz="8" w:space="0" w:color="000001"/>
               <w:left w:val="single" w:sz="8" w:space="0" w:color="000001"/>
@@ -11741,7 +12042,7 @@
             </w:tcBorders>
             <w:shd w:fill="FFFFFF" w:val="clear"/>
             <w:tcMar>
-              <w:left w:w="65495" w:type="dxa"/>
+              <w:left w:w="65485" w:type="dxa"/>
             </w:tcMar>
             <w:vAlign w:val="center"/>
           </w:tcPr>
@@ -11773,7 +12074,7 @@
         </w:trPr>
         <w:tc>
           <w:tcPr>
-            <w:tcW w:w="2538" w:type="dxa"/>
+            <w:tcW w:w="2537" w:type="dxa"/>
             <w:tcBorders>
               <w:top w:val="single" w:sz="8" w:space="0" w:color="000001"/>
               <w:left w:val="single" w:sz="8" w:space="0" w:color="000001"/>
@@ -11784,7 +12085,7 @@
             </w:tcBorders>
             <w:shd w:fill="FFFFFF" w:val="clear"/>
             <w:tcMar>
-              <w:left w:w="65495" w:type="dxa"/>
+              <w:left w:w="65485" w:type="dxa"/>
             </w:tcMar>
             <w:vAlign w:val="center"/>
           </w:tcPr>
@@ -11821,7 +12122,7 @@
             </w:tcBorders>
             <w:shd w:fill="FFFFFF" w:val="clear"/>
             <w:tcMar>
-              <w:left w:w="65495" w:type="dxa"/>
+              <w:left w:w="65485" w:type="dxa"/>
             </w:tcMar>
             <w:vAlign w:val="center"/>
           </w:tcPr>
@@ -11858,7 +12159,7 @@
             </w:tcBorders>
             <w:shd w:fill="FFFFFF" w:val="clear"/>
             <w:tcMar>
-              <w:left w:w="65495" w:type="dxa"/>
+              <w:left w:w="65485" w:type="dxa"/>
             </w:tcMar>
             <w:vAlign w:val="center"/>
           </w:tcPr>
@@ -11884,7 +12185,7 @@
         </w:tc>
         <w:tc>
           <w:tcPr>
-            <w:tcW w:w="2987" w:type="dxa"/>
+            <w:tcW w:w="2988" w:type="dxa"/>
             <w:tcBorders>
               <w:top w:val="single" w:sz="8" w:space="0" w:color="000001"/>
               <w:left w:val="single" w:sz="8" w:space="0" w:color="000001"/>
@@ -11895,7 +12196,7 @@
             </w:tcBorders>
             <w:shd w:fill="FFFFFF" w:val="clear"/>
             <w:tcMar>
-              <w:left w:w="65495" w:type="dxa"/>
+              <w:left w:w="65485" w:type="dxa"/>
             </w:tcMar>
             <w:vAlign w:val="center"/>
           </w:tcPr>
@@ -11927,7 +12228,7 @@
         </w:trPr>
         <w:tc>
           <w:tcPr>
-            <w:tcW w:w="2538" w:type="dxa"/>
+            <w:tcW w:w="2537" w:type="dxa"/>
             <w:tcBorders>
               <w:top w:val="single" w:sz="8" w:space="0" w:color="000001"/>
               <w:left w:val="single" w:sz="8" w:space="0" w:color="000001"/>
@@ -11938,7 +12239,7 @@
             </w:tcBorders>
             <w:shd w:fill="FFFFFF" w:val="clear"/>
             <w:tcMar>
-              <w:left w:w="65495" w:type="dxa"/>
+              <w:left w:w="65485" w:type="dxa"/>
             </w:tcMar>
             <w:vAlign w:val="center"/>
           </w:tcPr>
@@ -11975,7 +12276,7 @@
             </w:tcBorders>
             <w:shd w:fill="FFFFFF" w:val="clear"/>
             <w:tcMar>
-              <w:left w:w="65495" w:type="dxa"/>
+              <w:left w:w="65485" w:type="dxa"/>
             </w:tcMar>
             <w:vAlign w:val="center"/>
           </w:tcPr>
@@ -12012,7 +12313,7 @@
             </w:tcBorders>
             <w:shd w:fill="FFFFFF" w:val="clear"/>
             <w:tcMar>
-              <w:left w:w="65495" w:type="dxa"/>
+              <w:left w:w="65485" w:type="dxa"/>
             </w:tcMar>
             <w:vAlign w:val="center"/>
           </w:tcPr>
@@ -12038,7 +12339,7 @@
         </w:tc>
         <w:tc>
           <w:tcPr>
-            <w:tcW w:w="2987" w:type="dxa"/>
+            <w:tcW w:w="2988" w:type="dxa"/>
             <w:tcBorders>
               <w:top w:val="single" w:sz="8" w:space="0" w:color="000001"/>
               <w:left w:val="single" w:sz="8" w:space="0" w:color="000001"/>
@@ -12049,7 +12350,7 @@
             </w:tcBorders>
             <w:shd w:fill="FFFFFF" w:val="clear"/>
             <w:tcMar>
-              <w:left w:w="65495" w:type="dxa"/>
+              <w:left w:w="65485" w:type="dxa"/>
             </w:tcMar>
             <w:vAlign w:val="center"/>
           </w:tcPr>
@@ -12081,7 +12382,7 @@
         </w:trPr>
         <w:tc>
           <w:tcPr>
-            <w:tcW w:w="2538" w:type="dxa"/>
+            <w:tcW w:w="2537" w:type="dxa"/>
             <w:tcBorders>
               <w:top w:val="single" w:sz="8" w:space="0" w:color="000001"/>
               <w:left w:val="single" w:sz="8" w:space="0" w:color="000001"/>
@@ -12092,7 +12393,7 @@
             </w:tcBorders>
             <w:shd w:fill="FFFFFF" w:val="clear"/>
             <w:tcMar>
-              <w:left w:w="65495" w:type="dxa"/>
+              <w:left w:w="65485" w:type="dxa"/>
             </w:tcMar>
             <w:vAlign w:val="center"/>
           </w:tcPr>
@@ -12129,7 +12430,7 @@
             </w:tcBorders>
             <w:shd w:fill="FFFFFF" w:val="clear"/>
             <w:tcMar>
-              <w:left w:w="65495" w:type="dxa"/>
+              <w:left w:w="65485" w:type="dxa"/>
             </w:tcMar>
             <w:vAlign w:val="center"/>
           </w:tcPr>
@@ -12166,7 +12467,7 @@
             </w:tcBorders>
             <w:shd w:fill="FFFFFF" w:val="clear"/>
             <w:tcMar>
-              <w:left w:w="65495" w:type="dxa"/>
+              <w:left w:w="65485" w:type="dxa"/>
             </w:tcMar>
             <w:vAlign w:val="center"/>
           </w:tcPr>
@@ -12192,7 +12493,7 @@
         </w:tc>
         <w:tc>
           <w:tcPr>
-            <w:tcW w:w="2987" w:type="dxa"/>
+            <w:tcW w:w="2988" w:type="dxa"/>
             <w:tcBorders>
               <w:top w:val="single" w:sz="8" w:space="0" w:color="000001"/>
               <w:left w:val="single" w:sz="8" w:space="0" w:color="000001"/>
@@ -12203,7 +12504,7 @@
             </w:tcBorders>
             <w:shd w:fill="FFFFFF" w:val="clear"/>
             <w:tcMar>
-              <w:left w:w="65495" w:type="dxa"/>
+              <w:left w:w="65485" w:type="dxa"/>
             </w:tcMar>
             <w:vAlign w:val="center"/>
           </w:tcPr>
@@ -12235,7 +12536,7 @@
         </w:trPr>
         <w:tc>
           <w:tcPr>
-            <w:tcW w:w="2538" w:type="dxa"/>
+            <w:tcW w:w="2537" w:type="dxa"/>
             <w:tcBorders>
               <w:top w:val="single" w:sz="8" w:space="0" w:color="000001"/>
               <w:left w:val="single" w:sz="8" w:space="0" w:color="000001"/>
@@ -12246,7 +12547,7 @@
             </w:tcBorders>
             <w:shd w:fill="FFFFFF" w:val="clear"/>
             <w:tcMar>
-              <w:left w:w="65495" w:type="dxa"/>
+              <w:left w:w="65485" w:type="dxa"/>
             </w:tcMar>
             <w:vAlign w:val="center"/>
           </w:tcPr>
@@ -12283,7 +12584,7 @@
             </w:tcBorders>
             <w:shd w:fill="FFFFFF" w:val="clear"/>
             <w:tcMar>
-              <w:left w:w="65495" w:type="dxa"/>
+              <w:left w:w="65485" w:type="dxa"/>
             </w:tcMar>
             <w:vAlign w:val="center"/>
           </w:tcPr>
@@ -12320,7 +12621,7 @@
             </w:tcBorders>
             <w:shd w:fill="FFFFFF" w:val="clear"/>
             <w:tcMar>
-              <w:left w:w="65495" w:type="dxa"/>
+              <w:left w:w="65485" w:type="dxa"/>
             </w:tcMar>
             <w:vAlign w:val="center"/>
           </w:tcPr>
@@ -12346,7 +12647,7 @@
         </w:tc>
         <w:tc>
           <w:tcPr>
-            <w:tcW w:w="2987" w:type="dxa"/>
+            <w:tcW w:w="2988" w:type="dxa"/>
             <w:tcBorders>
               <w:top w:val="single" w:sz="8" w:space="0" w:color="000001"/>
               <w:left w:val="single" w:sz="8" w:space="0" w:color="000001"/>
@@ -12357,7 +12658,7 @@
             </w:tcBorders>
             <w:shd w:fill="FFFFFF" w:val="clear"/>
             <w:tcMar>
-              <w:left w:w="65495" w:type="dxa"/>
+              <w:left w:w="65485" w:type="dxa"/>
             </w:tcMar>
             <w:vAlign w:val="center"/>
           </w:tcPr>
@@ -12389,7 +12690,7 @@
         </w:trPr>
         <w:tc>
           <w:tcPr>
-            <w:tcW w:w="2538" w:type="dxa"/>
+            <w:tcW w:w="2537" w:type="dxa"/>
             <w:tcBorders>
               <w:top w:val="single" w:sz="8" w:space="0" w:color="000001"/>
               <w:left w:val="single" w:sz="8" w:space="0" w:color="000001"/>
@@ -12400,7 +12701,7 @@
             </w:tcBorders>
             <w:shd w:fill="FFFFFF" w:val="clear"/>
             <w:tcMar>
-              <w:left w:w="65495" w:type="dxa"/>
+              <w:left w:w="65485" w:type="dxa"/>
             </w:tcMar>
             <w:vAlign w:val="center"/>
           </w:tcPr>
@@ -12437,7 +12738,7 @@
             </w:tcBorders>
             <w:shd w:fill="FFFFFF" w:val="clear"/>
             <w:tcMar>
-              <w:left w:w="65495" w:type="dxa"/>
+              <w:left w:w="65485" w:type="dxa"/>
             </w:tcMar>
             <w:vAlign w:val="center"/>
           </w:tcPr>
@@ -12474,7 +12775,7 @@
             </w:tcBorders>
             <w:shd w:fill="FFFFFF" w:val="clear"/>
             <w:tcMar>
-              <w:left w:w="65495" w:type="dxa"/>
+              <w:left w:w="65485" w:type="dxa"/>
             </w:tcMar>
             <w:vAlign w:val="center"/>
           </w:tcPr>
@@ -12500,7 +12801,7 @@
         </w:tc>
         <w:tc>
           <w:tcPr>
-            <w:tcW w:w="2987" w:type="dxa"/>
+            <w:tcW w:w="2988" w:type="dxa"/>
             <w:tcBorders>
               <w:top w:val="single" w:sz="8" w:space="0" w:color="000001"/>
               <w:left w:val="single" w:sz="8" w:space="0" w:color="000001"/>
@@ -12511,7 +12812,7 @@
             </w:tcBorders>
             <w:shd w:fill="FFFFFF" w:val="clear"/>
             <w:tcMar>
-              <w:left w:w="65495" w:type="dxa"/>
+              <w:left w:w="65485" w:type="dxa"/>
             </w:tcMar>
             <w:vAlign w:val="center"/>
           </w:tcPr>
@@ -12543,7 +12844,7 @@
         </w:trPr>
         <w:tc>
           <w:tcPr>
-            <w:tcW w:w="2538" w:type="dxa"/>
+            <w:tcW w:w="2537" w:type="dxa"/>
             <w:tcBorders>
               <w:top w:val="single" w:sz="8" w:space="0" w:color="000001"/>
               <w:left w:val="single" w:sz="8" w:space="0" w:color="000001"/>
@@ -12554,7 +12855,7 @@
             </w:tcBorders>
             <w:shd w:fill="FFFFFF" w:val="clear"/>
             <w:tcMar>
-              <w:left w:w="65495" w:type="dxa"/>
+              <w:left w:w="65485" w:type="dxa"/>
             </w:tcMar>
             <w:vAlign w:val="center"/>
           </w:tcPr>
@@ -12591,7 +12892,7 @@
             </w:tcBorders>
             <w:shd w:fill="FFFFFF" w:val="clear"/>
             <w:tcMar>
-              <w:left w:w="65495" w:type="dxa"/>
+              <w:left w:w="65485" w:type="dxa"/>
             </w:tcMar>
             <w:vAlign w:val="center"/>
           </w:tcPr>
@@ -12628,7 +12929,7 @@
             </w:tcBorders>
             <w:shd w:fill="FFFFFF" w:val="clear"/>
             <w:tcMar>
-              <w:left w:w="65495" w:type="dxa"/>
+              <w:left w:w="65485" w:type="dxa"/>
             </w:tcMar>
             <w:vAlign w:val="center"/>
           </w:tcPr>
@@ -12654,7 +12955,7 @@
         </w:tc>
         <w:tc>
           <w:tcPr>
-            <w:tcW w:w="2987" w:type="dxa"/>
+            <w:tcW w:w="2988" w:type="dxa"/>
             <w:tcBorders>
               <w:top w:val="single" w:sz="8" w:space="0" w:color="000001"/>
               <w:left w:val="single" w:sz="8" w:space="0" w:color="000001"/>
@@ -12665,7 +12966,7 @@
             </w:tcBorders>
             <w:shd w:fill="FFFFFF" w:val="clear"/>
             <w:tcMar>
-              <w:left w:w="65495" w:type="dxa"/>
+              <w:left w:w="65485" w:type="dxa"/>
             </w:tcMar>
             <w:vAlign w:val="center"/>
           </w:tcPr>
@@ -12697,7 +12998,7 @@
         </w:trPr>
         <w:tc>
           <w:tcPr>
-            <w:tcW w:w="2538" w:type="dxa"/>
+            <w:tcW w:w="2537" w:type="dxa"/>
             <w:tcBorders>
               <w:top w:val="single" w:sz="8" w:space="0" w:color="000001"/>
               <w:left w:val="single" w:sz="8" w:space="0" w:color="000001"/>
@@ -12708,7 +13009,7 @@
             </w:tcBorders>
             <w:shd w:fill="FFFFFF" w:val="clear"/>
             <w:tcMar>
-              <w:left w:w="65495" w:type="dxa"/>
+              <w:left w:w="65485" w:type="dxa"/>
             </w:tcMar>
             <w:vAlign w:val="center"/>
           </w:tcPr>
@@ -12745,7 +13046,7 @@
             </w:tcBorders>
             <w:shd w:fill="FFFFFF" w:val="clear"/>
             <w:tcMar>
-              <w:left w:w="65495" w:type="dxa"/>
+              <w:left w:w="65485" w:type="dxa"/>
             </w:tcMar>
             <w:vAlign w:val="center"/>
           </w:tcPr>
@@ -12782,7 +13083,7 @@
             </w:tcBorders>
             <w:shd w:fill="FFFFFF" w:val="clear"/>
             <w:tcMar>
-              <w:left w:w="65495" w:type="dxa"/>
+              <w:left w:w="65485" w:type="dxa"/>
             </w:tcMar>
             <w:vAlign w:val="center"/>
           </w:tcPr>
@@ -12808,7 +13109,7 @@
         </w:tc>
         <w:tc>
           <w:tcPr>
-            <w:tcW w:w="2987" w:type="dxa"/>
+            <w:tcW w:w="2988" w:type="dxa"/>
             <w:tcBorders>
               <w:top w:val="single" w:sz="8" w:space="0" w:color="000001"/>
               <w:left w:val="single" w:sz="8" w:space="0" w:color="000001"/>
@@ -12819,7 +13120,7 @@
             </w:tcBorders>
             <w:shd w:fill="FFFFFF" w:val="clear"/>
             <w:tcMar>
-              <w:left w:w="65495" w:type="dxa"/>
+              <w:left w:w="65485" w:type="dxa"/>
             </w:tcMar>
             <w:vAlign w:val="center"/>
           </w:tcPr>
@@ -12851,7 +13152,7 @@
         </w:trPr>
         <w:tc>
           <w:tcPr>
-            <w:tcW w:w="2538" w:type="dxa"/>
+            <w:tcW w:w="2537" w:type="dxa"/>
             <w:tcBorders>
               <w:top w:val="single" w:sz="8" w:space="0" w:color="000001"/>
               <w:left w:val="single" w:sz="8" w:space="0" w:color="000001"/>
@@ -12862,7 +13163,7 @@
             </w:tcBorders>
             <w:shd w:fill="FFFFFF" w:val="clear"/>
             <w:tcMar>
-              <w:left w:w="65495" w:type="dxa"/>
+              <w:left w:w="65485" w:type="dxa"/>
             </w:tcMar>
             <w:vAlign w:val="center"/>
           </w:tcPr>
@@ -12899,7 +13200,7 @@
             </w:tcBorders>
             <w:shd w:fill="FFFFFF" w:val="clear"/>
             <w:tcMar>
-              <w:left w:w="65495" w:type="dxa"/>
+              <w:left w:w="65485" w:type="dxa"/>
             </w:tcMar>
             <w:vAlign w:val="center"/>
           </w:tcPr>
@@ -12936,7 +13237,7 @@
             </w:tcBorders>
             <w:shd w:fill="FFFFFF" w:val="clear"/>
             <w:tcMar>
-              <w:left w:w="65495" w:type="dxa"/>
+              <w:left w:w="65485" w:type="dxa"/>
             </w:tcMar>
             <w:vAlign w:val="center"/>
           </w:tcPr>
@@ -12962,7 +13263,7 @@
         </w:tc>
         <w:tc>
           <w:tcPr>
-            <w:tcW w:w="2987" w:type="dxa"/>
+            <w:tcW w:w="2988" w:type="dxa"/>
             <w:tcBorders>
               <w:top w:val="single" w:sz="8" w:space="0" w:color="000001"/>
               <w:left w:val="single" w:sz="8" w:space="0" w:color="000001"/>
@@ -12973,7 +13274,7 @@
             </w:tcBorders>
             <w:shd w:fill="FFFFFF" w:val="clear"/>
             <w:tcMar>
-              <w:left w:w="65495" w:type="dxa"/>
+              <w:left w:w="65485" w:type="dxa"/>
             </w:tcMar>
             <w:vAlign w:val="center"/>
           </w:tcPr>
@@ -13005,7 +13306,7 @@
         </w:trPr>
         <w:tc>
           <w:tcPr>
-            <w:tcW w:w="2538" w:type="dxa"/>
+            <w:tcW w:w="2537" w:type="dxa"/>
             <w:tcBorders>
               <w:top w:val="single" w:sz="8" w:space="0" w:color="000001"/>
               <w:left w:val="single" w:sz="8" w:space="0" w:color="000001"/>
@@ -13016,7 +13317,7 @@
             </w:tcBorders>
             <w:shd w:fill="FFFFFF" w:val="clear"/>
             <w:tcMar>
-              <w:left w:w="65495" w:type="dxa"/>
+              <w:left w:w="65485" w:type="dxa"/>
             </w:tcMar>
             <w:vAlign w:val="center"/>
           </w:tcPr>
@@ -13053,7 +13354,7 @@
             </w:tcBorders>
             <w:shd w:fill="FFFFFF" w:val="clear"/>
             <w:tcMar>
-              <w:left w:w="65495" w:type="dxa"/>
+              <w:left w:w="65485" w:type="dxa"/>
             </w:tcMar>
             <w:vAlign w:val="center"/>
           </w:tcPr>
@@ -13090,7 +13391,7 @@
             </w:tcBorders>
             <w:shd w:fill="FFFFFF" w:val="clear"/>
             <w:tcMar>
-              <w:left w:w="65495" w:type="dxa"/>
+              <w:left w:w="65485" w:type="dxa"/>
             </w:tcMar>
             <w:vAlign w:val="center"/>
           </w:tcPr>
@@ -13116,7 +13417,7 @@
         </w:tc>
         <w:tc>
           <w:tcPr>
-            <w:tcW w:w="2987" w:type="dxa"/>
+            <w:tcW w:w="2988" w:type="dxa"/>
             <w:tcBorders>
               <w:top w:val="single" w:sz="8" w:space="0" w:color="000001"/>
               <w:left w:val="single" w:sz="8" w:space="0" w:color="000001"/>
@@ -13127,7 +13428,7 @@
             </w:tcBorders>
             <w:shd w:fill="FFFFFF" w:val="clear"/>
             <w:tcMar>
-              <w:left w:w="65495" w:type="dxa"/>
+              <w:left w:w="65485" w:type="dxa"/>
             </w:tcMar>
             <w:vAlign w:val="center"/>
           </w:tcPr>
@@ -13159,7 +13460,7 @@
         </w:trPr>
         <w:tc>
           <w:tcPr>
-            <w:tcW w:w="2538" w:type="dxa"/>
+            <w:tcW w:w="2537" w:type="dxa"/>
             <w:tcBorders>
               <w:top w:val="single" w:sz="8" w:space="0" w:color="000001"/>
               <w:left w:val="single" w:sz="8" w:space="0" w:color="000001"/>
@@ -13170,7 +13471,7 @@
             </w:tcBorders>
             <w:shd w:fill="FFFFFF" w:val="clear"/>
             <w:tcMar>
-              <w:left w:w="65495" w:type="dxa"/>
+              <w:left w:w="65485" w:type="dxa"/>
             </w:tcMar>
             <w:vAlign w:val="center"/>
           </w:tcPr>
@@ -13207,7 +13508,7 @@
             </w:tcBorders>
             <w:shd w:fill="FFFFFF" w:val="clear"/>
             <w:tcMar>
-              <w:left w:w="65495" w:type="dxa"/>
+              <w:left w:w="65485" w:type="dxa"/>
             </w:tcMar>
             <w:vAlign w:val="center"/>
           </w:tcPr>
@@ -13244,7 +13545,7 @@
             </w:tcBorders>
             <w:shd w:fill="FFFFFF" w:val="clear"/>
             <w:tcMar>
-              <w:left w:w="65495" w:type="dxa"/>
+              <w:left w:w="65485" w:type="dxa"/>
             </w:tcMar>
             <w:vAlign w:val="center"/>
           </w:tcPr>
@@ -13270,7 +13571,7 @@
         </w:tc>
         <w:tc>
           <w:tcPr>
-            <w:tcW w:w="2987" w:type="dxa"/>
+            <w:tcW w:w="2988" w:type="dxa"/>
             <w:tcBorders>
               <w:top w:val="single" w:sz="8" w:space="0" w:color="000001"/>
               <w:left w:val="single" w:sz="8" w:space="0" w:color="000001"/>
@@ -13281,7 +13582,7 @@
             </w:tcBorders>
             <w:shd w:fill="FFFFFF" w:val="clear"/>
             <w:tcMar>
-              <w:left w:w="65495" w:type="dxa"/>
+              <w:left w:w="65485" w:type="dxa"/>
             </w:tcMar>
             <w:vAlign w:val="center"/>
           </w:tcPr>
@@ -13313,7 +13614,7 @@
         </w:trPr>
         <w:tc>
           <w:tcPr>
-            <w:tcW w:w="2538" w:type="dxa"/>
+            <w:tcW w:w="2537" w:type="dxa"/>
             <w:tcBorders>
               <w:top w:val="single" w:sz="8" w:space="0" w:color="000001"/>
               <w:left w:val="single" w:sz="8" w:space="0" w:color="000001"/>
@@ -13324,7 +13625,7 @@
             </w:tcBorders>
             <w:shd w:fill="FFFFFF" w:val="clear"/>
             <w:tcMar>
-              <w:left w:w="65495" w:type="dxa"/>
+              <w:left w:w="65485" w:type="dxa"/>
             </w:tcMar>
             <w:vAlign w:val="center"/>
           </w:tcPr>
@@ -13361,7 +13662,7 @@
             </w:tcBorders>
             <w:shd w:fill="FFFFFF" w:val="clear"/>
             <w:tcMar>
-              <w:left w:w="65495" w:type="dxa"/>
+              <w:left w:w="65485" w:type="dxa"/>
             </w:tcMar>
             <w:vAlign w:val="center"/>
           </w:tcPr>
@@ -13398,7 +13699,7 @@
             </w:tcBorders>
             <w:shd w:fill="FFFFFF" w:val="clear"/>
             <w:tcMar>
-              <w:left w:w="65495" w:type="dxa"/>
+              <w:left w:w="65485" w:type="dxa"/>
             </w:tcMar>
             <w:vAlign w:val="center"/>
           </w:tcPr>
@@ -13424,7 +13725,7 @@
         </w:tc>
         <w:tc>
           <w:tcPr>
-            <w:tcW w:w="2987" w:type="dxa"/>
+            <w:tcW w:w="2988" w:type="dxa"/>
             <w:tcBorders>
               <w:top w:val="single" w:sz="8" w:space="0" w:color="000001"/>
               <w:left w:val="single" w:sz="8" w:space="0" w:color="000001"/>
@@ -13435,7 +13736,7 @@
             </w:tcBorders>
             <w:shd w:fill="FFFFFF" w:val="clear"/>
             <w:tcMar>
-              <w:left w:w="65495" w:type="dxa"/>
+              <w:left w:w="65485" w:type="dxa"/>
             </w:tcMar>
             <w:vAlign w:val="center"/>
           </w:tcPr>
@@ -13467,7 +13768,7 @@
         </w:trPr>
         <w:tc>
           <w:tcPr>
-            <w:tcW w:w="2538" w:type="dxa"/>
+            <w:tcW w:w="2537" w:type="dxa"/>
             <w:tcBorders>
               <w:top w:val="single" w:sz="8" w:space="0" w:color="000001"/>
               <w:left w:val="single" w:sz="8" w:space="0" w:color="000001"/>
@@ -13478,7 +13779,7 @@
             </w:tcBorders>
             <w:shd w:fill="FFFFFF" w:val="clear"/>
             <w:tcMar>
-              <w:left w:w="65495" w:type="dxa"/>
+              <w:left w:w="65485" w:type="dxa"/>
             </w:tcMar>
             <w:vAlign w:val="center"/>
           </w:tcPr>
@@ -13515,7 +13816,7 @@
             </w:tcBorders>
             <w:shd w:fill="FFFFFF" w:val="clear"/>
             <w:tcMar>
-              <w:left w:w="65495" w:type="dxa"/>
+              <w:left w:w="65485" w:type="dxa"/>
             </w:tcMar>
             <w:vAlign w:val="center"/>
           </w:tcPr>
@@ -13552,7 +13853,7 @@
             </w:tcBorders>
             <w:shd w:fill="FFFFFF" w:val="clear"/>
             <w:tcMar>
-              <w:left w:w="65495" w:type="dxa"/>
+              <w:left w:w="65485" w:type="dxa"/>
             </w:tcMar>
             <w:vAlign w:val="center"/>
           </w:tcPr>
@@ -13578,7 +13879,7 @@
         </w:tc>
         <w:tc>
           <w:tcPr>
-            <w:tcW w:w="2987" w:type="dxa"/>
+            <w:tcW w:w="2988" w:type="dxa"/>
             <w:tcBorders>
               <w:top w:val="single" w:sz="8" w:space="0" w:color="000001"/>
               <w:left w:val="single" w:sz="8" w:space="0" w:color="000001"/>
@@ -13589,7 +13890,7 @@
             </w:tcBorders>
             <w:shd w:fill="FFFFFF" w:val="clear"/>
             <w:tcMar>
-              <w:left w:w="65495" w:type="dxa"/>
+              <w:left w:w="65485" w:type="dxa"/>
             </w:tcMar>
             <w:vAlign w:val="center"/>
           </w:tcPr>
@@ -13621,7 +13922,7 @@
         </w:trPr>
         <w:tc>
           <w:tcPr>
-            <w:tcW w:w="2538" w:type="dxa"/>
+            <w:tcW w:w="2537" w:type="dxa"/>
             <w:tcBorders>
               <w:top w:val="single" w:sz="8" w:space="0" w:color="000001"/>
               <w:left w:val="single" w:sz="8" w:space="0" w:color="000001"/>
@@ -13632,7 +13933,7 @@
             </w:tcBorders>
             <w:shd w:fill="FFFFFF" w:val="clear"/>
             <w:tcMar>
-              <w:left w:w="65495" w:type="dxa"/>
+              <w:left w:w="65485" w:type="dxa"/>
             </w:tcMar>
             <w:vAlign w:val="center"/>
           </w:tcPr>
@@ -13669,7 +13970,7 @@
             </w:tcBorders>
             <w:shd w:fill="FFFFFF" w:val="clear"/>
             <w:tcMar>
-              <w:left w:w="65495" w:type="dxa"/>
+              <w:left w:w="65485" w:type="dxa"/>
             </w:tcMar>
             <w:vAlign w:val="center"/>
           </w:tcPr>
@@ -13706,7 +14007,7 @@
             </w:tcBorders>
             <w:shd w:fill="FFFFFF" w:val="clear"/>
             <w:tcMar>
-              <w:left w:w="65495" w:type="dxa"/>
+              <w:left w:w="65485" w:type="dxa"/>
             </w:tcMar>
             <w:vAlign w:val="center"/>
           </w:tcPr>
@@ -13732,7 +14033,7 @@
         </w:tc>
         <w:tc>
           <w:tcPr>
-            <w:tcW w:w="2987" w:type="dxa"/>
+            <w:tcW w:w="2988" w:type="dxa"/>
             <w:tcBorders>
               <w:top w:val="single" w:sz="8" w:space="0" w:color="000001"/>
               <w:left w:val="single" w:sz="8" w:space="0" w:color="000001"/>
@@ -13743,7 +14044,7 @@
             </w:tcBorders>
             <w:shd w:fill="FFFFFF" w:val="clear"/>
             <w:tcMar>
-              <w:left w:w="65495" w:type="dxa"/>
+              <w:left w:w="65485" w:type="dxa"/>
             </w:tcMar>
             <w:vAlign w:val="center"/>
           </w:tcPr>
@@ -13775,7 +14076,7 @@
         </w:trPr>
         <w:tc>
           <w:tcPr>
-            <w:tcW w:w="2538" w:type="dxa"/>
+            <w:tcW w:w="2537" w:type="dxa"/>
             <w:tcBorders>
               <w:top w:val="single" w:sz="8" w:space="0" w:color="000001"/>
               <w:left w:val="single" w:sz="8" w:space="0" w:color="000001"/>
@@ -13786,7 +14087,7 @@
             </w:tcBorders>
             <w:shd w:fill="FFFFFF" w:val="clear"/>
             <w:tcMar>
-              <w:left w:w="65495" w:type="dxa"/>
+              <w:left w:w="65485" w:type="dxa"/>
             </w:tcMar>
             <w:vAlign w:val="center"/>
           </w:tcPr>
@@ -13823,7 +14124,7 @@
             </w:tcBorders>
             <w:shd w:fill="FFFFFF" w:val="clear"/>
             <w:tcMar>
-              <w:left w:w="65495" w:type="dxa"/>
+              <w:left w:w="65485" w:type="dxa"/>
             </w:tcMar>
             <w:vAlign w:val="center"/>
           </w:tcPr>
@@ -13860,7 +14161,7 @@
             </w:tcBorders>
             <w:shd w:fill="FFFFFF" w:val="clear"/>
             <w:tcMar>
-              <w:left w:w="65495" w:type="dxa"/>
+              <w:left w:w="65485" w:type="dxa"/>
             </w:tcMar>
             <w:vAlign w:val="center"/>
           </w:tcPr>
@@ -13886,7 +14187,7 @@
         </w:tc>
         <w:tc>
           <w:tcPr>
-            <w:tcW w:w="2987" w:type="dxa"/>
+            <w:tcW w:w="2988" w:type="dxa"/>
             <w:tcBorders>
               <w:top w:val="single" w:sz="8" w:space="0" w:color="000001"/>
               <w:left w:val="single" w:sz="8" w:space="0" w:color="000001"/>
@@ -13897,7 +14198,7 @@
             </w:tcBorders>
             <w:shd w:fill="FFFFFF" w:val="clear"/>
             <w:tcMar>
-              <w:left w:w="65495" w:type="dxa"/>
+              <w:left w:w="65485" w:type="dxa"/>
             </w:tcMar>
             <w:vAlign w:val="center"/>
           </w:tcPr>
@@ -13929,7 +14230,7 @@
         </w:trPr>
         <w:tc>
           <w:tcPr>
-            <w:tcW w:w="2538" w:type="dxa"/>
+            <w:tcW w:w="2537" w:type="dxa"/>
             <w:tcBorders>
               <w:top w:val="single" w:sz="8" w:space="0" w:color="000001"/>
               <w:left w:val="single" w:sz="8" w:space="0" w:color="000001"/>
@@ -13940,7 +14241,7 @@
             </w:tcBorders>
             <w:shd w:fill="FFFFFF" w:val="clear"/>
             <w:tcMar>
-              <w:left w:w="65495" w:type="dxa"/>
+              <w:left w:w="65485" w:type="dxa"/>
             </w:tcMar>
             <w:vAlign w:val="center"/>
           </w:tcPr>
@@ -13977,7 +14278,7 @@
             </w:tcBorders>
             <w:shd w:fill="FFFFFF" w:val="clear"/>
             <w:tcMar>
-              <w:left w:w="65495" w:type="dxa"/>
+              <w:left w:w="65485" w:type="dxa"/>
             </w:tcMar>
             <w:vAlign w:val="center"/>
           </w:tcPr>
@@ -14014,7 +14315,7 @@
             </w:tcBorders>
             <w:shd w:fill="FFFFFF" w:val="clear"/>
             <w:tcMar>
-              <w:left w:w="65495" w:type="dxa"/>
+              <w:left w:w="65485" w:type="dxa"/>
             </w:tcMar>
             <w:vAlign w:val="center"/>
           </w:tcPr>
@@ -14040,7 +14341,7 @@
         </w:tc>
         <w:tc>
           <w:tcPr>
-            <w:tcW w:w="2987" w:type="dxa"/>
+            <w:tcW w:w="2988" w:type="dxa"/>
             <w:tcBorders>
               <w:top w:val="single" w:sz="8" w:space="0" w:color="000001"/>
               <w:left w:val="single" w:sz="8" w:space="0" w:color="000001"/>
@@ -14051,7 +14352,7 @@
             </w:tcBorders>
             <w:shd w:fill="FFFFFF" w:val="clear"/>
             <w:tcMar>
-              <w:left w:w="65495" w:type="dxa"/>
+              <w:left w:w="65485" w:type="dxa"/>
             </w:tcMar>
             <w:vAlign w:val="center"/>
           </w:tcPr>
@@ -14083,7 +14384,7 @@
         </w:trPr>
         <w:tc>
           <w:tcPr>
-            <w:tcW w:w="2538" w:type="dxa"/>
+            <w:tcW w:w="2537" w:type="dxa"/>
             <w:tcBorders>
               <w:top w:val="single" w:sz="8" w:space="0" w:color="000001"/>
               <w:left w:val="single" w:sz="8" w:space="0" w:color="000001"/>
@@ -14094,7 +14395,7 @@
             </w:tcBorders>
             <w:shd w:fill="FFFFFF" w:val="clear"/>
             <w:tcMar>
-              <w:left w:w="65495" w:type="dxa"/>
+              <w:left w:w="65485" w:type="dxa"/>
             </w:tcMar>
             <w:vAlign w:val="center"/>
           </w:tcPr>
@@ -14131,7 +14432,7 @@
             </w:tcBorders>
             <w:shd w:fill="FFFFFF" w:val="clear"/>
             <w:tcMar>
-              <w:left w:w="65495" w:type="dxa"/>
+              <w:left w:w="65485" w:type="dxa"/>
             </w:tcMar>
             <w:vAlign w:val="center"/>
           </w:tcPr>
@@ -14168,7 +14469,7 @@
             </w:tcBorders>
             <w:shd w:fill="FFFFFF" w:val="clear"/>
             <w:tcMar>
-              <w:left w:w="65495" w:type="dxa"/>
+              <w:left w:w="65485" w:type="dxa"/>
             </w:tcMar>
             <w:vAlign w:val="center"/>
           </w:tcPr>
@@ -14194,7 +14495,7 @@
         </w:tc>
         <w:tc>
           <w:tcPr>
-            <w:tcW w:w="2987" w:type="dxa"/>
+            <w:tcW w:w="2988" w:type="dxa"/>
             <w:tcBorders>
               <w:top w:val="single" w:sz="8" w:space="0" w:color="000001"/>
               <w:left w:val="single" w:sz="8" w:space="0" w:color="000001"/>
@@ -14205,7 +14506,7 @@
             </w:tcBorders>
             <w:shd w:fill="FFFFFF" w:val="clear"/>
             <w:tcMar>
-              <w:left w:w="65495" w:type="dxa"/>
+              <w:left w:w="65485" w:type="dxa"/>
             </w:tcMar>
             <w:vAlign w:val="center"/>
           </w:tcPr>
@@ -14237,7 +14538,7 @@
         </w:trPr>
         <w:tc>
           <w:tcPr>
-            <w:tcW w:w="2538" w:type="dxa"/>
+            <w:tcW w:w="2537" w:type="dxa"/>
             <w:tcBorders>
               <w:top w:val="single" w:sz="8" w:space="0" w:color="000001"/>
               <w:left w:val="single" w:sz="8" w:space="0" w:color="000001"/>
@@ -14248,7 +14549,7 @@
             </w:tcBorders>
             <w:shd w:fill="FFFFFF" w:val="clear"/>
             <w:tcMar>
-              <w:left w:w="65495" w:type="dxa"/>
+              <w:left w:w="65485" w:type="dxa"/>
             </w:tcMar>
             <w:vAlign w:val="center"/>
           </w:tcPr>
@@ -14285,7 +14586,7 @@
             </w:tcBorders>
             <w:shd w:fill="FFFFFF" w:val="clear"/>
             <w:tcMar>
-              <w:left w:w="65495" w:type="dxa"/>
+              <w:left w:w="65485" w:type="dxa"/>
             </w:tcMar>
             <w:vAlign w:val="center"/>
           </w:tcPr>
@@ -14322,7 +14623,7 @@
             </w:tcBorders>
             <w:shd w:fill="FFFFFF" w:val="clear"/>
             <w:tcMar>
-              <w:left w:w="65495" w:type="dxa"/>
+              <w:left w:w="65485" w:type="dxa"/>
             </w:tcMar>
             <w:vAlign w:val="center"/>
           </w:tcPr>
@@ -14348,7 +14649,7 @@
         </w:tc>
         <w:tc>
           <w:tcPr>
-            <w:tcW w:w="2987" w:type="dxa"/>
+            <w:tcW w:w="2988" w:type="dxa"/>
             <w:tcBorders>
               <w:top w:val="single" w:sz="8" w:space="0" w:color="000001"/>
               <w:left w:val="single" w:sz="8" w:space="0" w:color="000001"/>
@@ -14359,7 +14660,7 @@
             </w:tcBorders>
             <w:shd w:fill="FFFFFF" w:val="clear"/>
             <w:tcMar>
-              <w:left w:w="65495" w:type="dxa"/>
+              <w:left w:w="65485" w:type="dxa"/>
             </w:tcMar>
             <w:vAlign w:val="center"/>
           </w:tcPr>
@@ -14391,7 +14692,7 @@
         </w:trPr>
         <w:tc>
           <w:tcPr>
-            <w:tcW w:w="2538" w:type="dxa"/>
+            <w:tcW w:w="2537" w:type="dxa"/>
             <w:tcBorders>
               <w:top w:val="single" w:sz="8" w:space="0" w:color="000001"/>
               <w:left w:val="single" w:sz="8" w:space="0" w:color="000001"/>
@@ -14402,7 +14703,7 @@
             </w:tcBorders>
             <w:shd w:fill="FFFFFF" w:val="clear"/>
             <w:tcMar>
-              <w:left w:w="65495" w:type="dxa"/>
+              <w:left w:w="65485" w:type="dxa"/>
             </w:tcMar>
             <w:vAlign w:val="center"/>
           </w:tcPr>
@@ -14439,7 +14740,7 @@
             </w:tcBorders>
             <w:shd w:fill="FFFFFF" w:val="clear"/>
             <w:tcMar>
-              <w:left w:w="65495" w:type="dxa"/>
+              <w:left w:w="65485" w:type="dxa"/>
             </w:tcMar>
             <w:vAlign w:val="center"/>
           </w:tcPr>
@@ -14476,7 +14777,7 @@
             </w:tcBorders>
             <w:shd w:fill="FFFFFF" w:val="clear"/>
             <w:tcMar>
-              <w:left w:w="65495" w:type="dxa"/>
+              <w:left w:w="65485" w:type="dxa"/>
             </w:tcMar>
             <w:vAlign w:val="center"/>
           </w:tcPr>
@@ -14502,7 +14803,7 @@
         </w:tc>
         <w:tc>
           <w:tcPr>
-            <w:tcW w:w="2987" w:type="dxa"/>
+            <w:tcW w:w="2988" w:type="dxa"/>
             <w:tcBorders>
               <w:top w:val="single" w:sz="8" w:space="0" w:color="000001"/>
               <w:left w:val="single" w:sz="8" w:space="0" w:color="000001"/>
@@ -14513,7 +14814,7 @@
             </w:tcBorders>
             <w:shd w:fill="FFFFFF" w:val="clear"/>
             <w:tcMar>
-              <w:left w:w="65495" w:type="dxa"/>
+              <w:left w:w="65485" w:type="dxa"/>
             </w:tcMar>
             <w:vAlign w:val="center"/>
           </w:tcPr>
@@ -14545,7 +14846,7 @@
         </w:trPr>
         <w:tc>
           <w:tcPr>
-            <w:tcW w:w="2538" w:type="dxa"/>
+            <w:tcW w:w="2537" w:type="dxa"/>
             <w:tcBorders>
               <w:top w:val="single" w:sz="8" w:space="0" w:color="000001"/>
               <w:left w:val="single" w:sz="8" w:space="0" w:color="000001"/>
@@ -14556,7 +14857,7 @@
             </w:tcBorders>
             <w:shd w:fill="FFFFFF" w:val="clear"/>
             <w:tcMar>
-              <w:left w:w="65495" w:type="dxa"/>
+              <w:left w:w="65485" w:type="dxa"/>
             </w:tcMar>
             <w:vAlign w:val="center"/>
           </w:tcPr>
@@ -14593,7 +14894,7 @@
             </w:tcBorders>
             <w:shd w:fill="FFFFFF" w:val="clear"/>
             <w:tcMar>
-              <w:left w:w="65495" w:type="dxa"/>
+              <w:left w:w="65485" w:type="dxa"/>
             </w:tcMar>
             <w:vAlign w:val="center"/>
           </w:tcPr>
@@ -14630,7 +14931,7 @@
             </w:tcBorders>
             <w:shd w:fill="FFFFFF" w:val="clear"/>
             <w:tcMar>
-              <w:left w:w="65495" w:type="dxa"/>
+              <w:left w:w="65485" w:type="dxa"/>
             </w:tcMar>
             <w:vAlign w:val="center"/>
           </w:tcPr>
@@ -14656,7 +14957,7 @@
         </w:tc>
         <w:tc>
           <w:tcPr>
-            <w:tcW w:w="2987" w:type="dxa"/>
+            <w:tcW w:w="2988" w:type="dxa"/>
             <w:tcBorders>
               <w:top w:val="single" w:sz="8" w:space="0" w:color="000001"/>
               <w:left w:val="single" w:sz="8" w:space="0" w:color="000001"/>
@@ -14667,7 +14968,7 @@
             </w:tcBorders>
             <w:shd w:fill="FFFFFF" w:val="clear"/>
             <w:tcMar>
-              <w:left w:w="65495" w:type="dxa"/>
+              <w:left w:w="65485" w:type="dxa"/>
             </w:tcMar>
             <w:vAlign w:val="center"/>
           </w:tcPr>
@@ -14699,7 +15000,7 @@
         </w:trPr>
         <w:tc>
           <w:tcPr>
-            <w:tcW w:w="2538" w:type="dxa"/>
+            <w:tcW w:w="2537" w:type="dxa"/>
             <w:tcBorders>
               <w:top w:val="single" w:sz="8" w:space="0" w:color="000001"/>
               <w:left w:val="single" w:sz="8" w:space="0" w:color="000001"/>
@@ -14710,7 +15011,7 @@
             </w:tcBorders>
             <w:shd w:fill="FFFFFF" w:val="clear"/>
             <w:tcMar>
-              <w:left w:w="65495" w:type="dxa"/>
+              <w:left w:w="65485" w:type="dxa"/>
             </w:tcMar>
             <w:vAlign w:val="center"/>
           </w:tcPr>
@@ -14747,7 +15048,7 @@
             </w:tcBorders>
             <w:shd w:fill="FFFFFF" w:val="clear"/>
             <w:tcMar>
-              <w:left w:w="65495" w:type="dxa"/>
+              <w:left w:w="65485" w:type="dxa"/>
             </w:tcMar>
             <w:vAlign w:val="center"/>
           </w:tcPr>
@@ -14784,7 +15085,7 @@
             </w:tcBorders>
             <w:shd w:fill="FFFFFF" w:val="clear"/>
             <w:tcMar>
-              <w:left w:w="65495" w:type="dxa"/>
+              <w:left w:w="65485" w:type="dxa"/>
             </w:tcMar>
             <w:vAlign w:val="center"/>
           </w:tcPr>
@@ -14810,7 +15111,7 @@
         </w:tc>
         <w:tc>
           <w:tcPr>
-            <w:tcW w:w="2987" w:type="dxa"/>
+            <w:tcW w:w="2988" w:type="dxa"/>
             <w:tcBorders>
               <w:top w:val="single" w:sz="8" w:space="0" w:color="000001"/>
               <w:left w:val="single" w:sz="8" w:space="0" w:color="000001"/>
@@ -14821,7 +15122,7 @@
             </w:tcBorders>
             <w:shd w:fill="FFFFFF" w:val="clear"/>
             <w:tcMar>
-              <w:left w:w="65495" w:type="dxa"/>
+              <w:left w:w="65485" w:type="dxa"/>
             </w:tcMar>
             <w:vAlign w:val="center"/>
           </w:tcPr>
@@ -14899,10 +15200,10 @@
           <w:szCs w:val="24"/>
         </w:rPr>
       </w:pPr>
-      <w:bookmarkStart w:id="25" w:name="__RefHeading__836_242833606"/>
-      <w:bookmarkStart w:id="26" w:name="_Toc350370132"/>
-      <w:bookmarkEnd w:id="25"/>
-      <w:bookmarkEnd w:id="26"/>
+      <w:bookmarkStart w:id="30" w:name="_Toc350370132"/>
+      <w:bookmarkStart w:id="31" w:name="__RefHeading__836_242833606"/>
+      <w:bookmarkEnd w:id="30"/>
+      <w:bookmarkEnd w:id="31"/>
       <w:r>
         <w:rPr>
           <w:rFonts w:cs="Times New Roman" w:ascii="Times New Roman" w:hAnsi="Times New Roman"/>
@@ -14987,7 +15288,7 @@
         </w:rPr>
         <w:t>. 2009. Disponível em: &lt;</w:t>
       </w:r>
-      <w:hyperlink r:id="rId16">
+      <w:hyperlink r:id="rId15">
         <w:r>
           <w:rPr>
             <w:rStyle w:val="InternetLink"/>
@@ -15033,10 +15334,10 @@
           <w:szCs w:val="24"/>
         </w:rPr>
       </w:pPr>
-      <w:bookmarkStart w:id="27" w:name="__RefHeading__838_242833606"/>
-      <w:bookmarkStart w:id="28" w:name="_Toc350370133"/>
-      <w:bookmarkEnd w:id="27"/>
-      <w:bookmarkEnd w:id="28"/>
+      <w:bookmarkStart w:id="32" w:name="_Toc350370133"/>
+      <w:bookmarkStart w:id="33" w:name="__RefHeading__838_242833606"/>
+      <w:bookmarkEnd w:id="32"/>
+      <w:bookmarkEnd w:id="33"/>
       <w:r>
         <w:rPr>
           <w:rFonts w:cs="Times New Roman" w:ascii="Times New Roman" w:hAnsi="Times New Roman"/>
@@ -15059,7 +15360,7 @@
       </w:r>
     </w:p>
     <w:sectPr>
-      <w:headerReference w:type="default" r:id="rId17"/>
+      <w:headerReference w:type="default" r:id="rId16"/>
       <w:type w:val="nextPage"/>
       <w:pgSz w:w="11906" w:h="16838"/>
       <w:pgMar w:left="1701" w:right="1701" w:header="708" w:top="1702" w:footer="0" w:bottom="1417" w:gutter="0"/>
@@ -15255,6 +15556,143 @@
   <w:abstractNum w:abstractNumId="2">
     <w:lvl w:ilvl="0">
       <w:start w:val="1"/>
+      <w:numFmt w:val="bullet"/>
+      <w:lvlText w:val=""/>
+      <w:lvlJc w:val="left"/>
+      <w:pPr>
+        <w:tabs>
+          <w:tab w:val="num" w:pos="720"/>
+        </w:tabs>
+        <w:ind w:left="720" w:hanging="360"/>
+      </w:pPr>
+      <w:rPr>
+        <w:rFonts w:ascii="Symbol" w:hAnsi="Symbol" w:cs="Symbol" w:hint="default"/>
+      </w:rPr>
+    </w:lvl>
+    <w:lvl w:ilvl="1">
+      <w:start w:val="1"/>
+      <w:numFmt w:val="bullet"/>
+      <w:lvlText w:val="◦"/>
+      <w:lvlJc w:val="left"/>
+      <w:pPr>
+        <w:tabs>
+          <w:tab w:val="num" w:pos="1080"/>
+        </w:tabs>
+        <w:ind w:left="1080" w:hanging="360"/>
+      </w:pPr>
+      <w:rPr>
+        <w:rFonts w:ascii="OpenSymbol" w:hAnsi="OpenSymbol" w:cs="OpenSymbol" w:hint="default"/>
+      </w:rPr>
+    </w:lvl>
+    <w:lvl w:ilvl="2">
+      <w:start w:val="1"/>
+      <w:numFmt w:val="bullet"/>
+      <w:lvlText w:val="▪"/>
+      <w:lvlJc w:val="left"/>
+      <w:pPr>
+        <w:tabs>
+          <w:tab w:val="num" w:pos="1440"/>
+        </w:tabs>
+        <w:ind w:left="1440" w:hanging="360"/>
+      </w:pPr>
+      <w:rPr>
+        <w:rFonts w:ascii="OpenSymbol" w:hAnsi="OpenSymbol" w:cs="OpenSymbol" w:hint="default"/>
+      </w:rPr>
+    </w:lvl>
+    <w:lvl w:ilvl="3">
+      <w:start w:val="1"/>
+      <w:numFmt w:val="bullet"/>
+      <w:lvlText w:val=""/>
+      <w:lvlJc w:val="left"/>
+      <w:pPr>
+        <w:tabs>
+          <w:tab w:val="num" w:pos="1800"/>
+        </w:tabs>
+        <w:ind w:left="1800" w:hanging="360"/>
+      </w:pPr>
+      <w:rPr>
+        <w:rFonts w:ascii="Symbol" w:hAnsi="Symbol" w:cs="Symbol" w:hint="default"/>
+      </w:rPr>
+    </w:lvl>
+    <w:lvl w:ilvl="4">
+      <w:start w:val="1"/>
+      <w:numFmt w:val="bullet"/>
+      <w:lvlText w:val="◦"/>
+      <w:lvlJc w:val="left"/>
+      <w:pPr>
+        <w:tabs>
+          <w:tab w:val="num" w:pos="2160"/>
+        </w:tabs>
+        <w:ind w:left="2160" w:hanging="360"/>
+      </w:pPr>
+      <w:rPr>
+        <w:rFonts w:ascii="OpenSymbol" w:hAnsi="OpenSymbol" w:cs="OpenSymbol" w:hint="default"/>
+      </w:rPr>
+    </w:lvl>
+    <w:lvl w:ilvl="5">
+      <w:start w:val="1"/>
+      <w:numFmt w:val="bullet"/>
+      <w:lvlText w:val="▪"/>
+      <w:lvlJc w:val="left"/>
+      <w:pPr>
+        <w:tabs>
+          <w:tab w:val="num" w:pos="2520"/>
+        </w:tabs>
+        <w:ind w:left="2520" w:hanging="360"/>
+      </w:pPr>
+      <w:rPr>
+        <w:rFonts w:ascii="OpenSymbol" w:hAnsi="OpenSymbol" w:cs="OpenSymbol" w:hint="default"/>
+      </w:rPr>
+    </w:lvl>
+    <w:lvl w:ilvl="6">
+      <w:start w:val="1"/>
+      <w:numFmt w:val="bullet"/>
+      <w:lvlText w:val=""/>
+      <w:lvlJc w:val="left"/>
+      <w:pPr>
+        <w:tabs>
+          <w:tab w:val="num" w:pos="2880"/>
+        </w:tabs>
+        <w:ind w:left="2880" w:hanging="360"/>
+      </w:pPr>
+      <w:rPr>
+        <w:rFonts w:ascii="Symbol" w:hAnsi="Symbol" w:cs="Symbol" w:hint="default"/>
+      </w:rPr>
+    </w:lvl>
+    <w:lvl w:ilvl="7">
+      <w:start w:val="1"/>
+      <w:numFmt w:val="bullet"/>
+      <w:lvlText w:val="◦"/>
+      <w:lvlJc w:val="left"/>
+      <w:pPr>
+        <w:tabs>
+          <w:tab w:val="num" w:pos="3240"/>
+        </w:tabs>
+        <w:ind w:left="3240" w:hanging="360"/>
+      </w:pPr>
+      <w:rPr>
+        <w:rFonts w:ascii="OpenSymbol" w:hAnsi="OpenSymbol" w:cs="OpenSymbol" w:hint="default"/>
+      </w:rPr>
+    </w:lvl>
+    <w:lvl w:ilvl="8">
+      <w:start w:val="1"/>
+      <w:numFmt w:val="bullet"/>
+      <w:lvlText w:val="▪"/>
+      <w:lvlJc w:val="left"/>
+      <w:pPr>
+        <w:tabs>
+          <w:tab w:val="num" w:pos="3600"/>
+        </w:tabs>
+        <w:ind w:left="3600" w:hanging="360"/>
+      </w:pPr>
+      <w:rPr>
+        <w:rFonts w:ascii="OpenSymbol" w:hAnsi="OpenSymbol" w:cs="OpenSymbol" w:hint="default"/>
+      </w:rPr>
+    </w:lvl>
+  </w:abstractNum>
+  <w:abstractNum w:abstractNumId="3">
+    <w:lvl w:ilvl="0">
+      <w:start w:val="1"/>
       <w:numFmt w:val="none"/>
       <w:suff w:val="nothing"/>
       <w:lvlText w:val=""/>
@@ -15376,6 +15814,9 @@
   </w:num>
   <w:num w:numId="2">
     <w:abstractNumId w:val="2"/>
+  </w:num>
+  <w:num w:numId="3">
+    <w:abstractNumId w:val="3"/>
   </w:num>
 </w:numbering>
 </file>
@@ -15795,6 +16236,18 @@
   </w:style>
   <w:style w:type="character" w:styleId="ListLabel17">
     <w:name w:val="ListLabel 17"/>
+    <w:rPr>
+      <w:rFonts w:cs="OpenSymbol"/>
+    </w:rPr>
+  </w:style>
+  <w:style w:type="character" w:styleId="ListLabel18">
+    <w:name w:val="ListLabel 18"/>
+    <w:rPr>
+      <w:rFonts w:cs="Symbol"/>
+    </w:rPr>
+  </w:style>
+  <w:style w:type="character" w:styleId="ListLabel19">
+    <w:name w:val="ListLabel 19"/>
     <w:rPr>
       <w:rFonts w:cs="OpenSymbol"/>
     </w:rPr>

</xml_diff>

<commit_message>
fixing suggestions that came back from the evaluation
</commit_message>
<xml_diff>
--- a/plano_de_trabalho.docx
+++ b/plano_de_trabalho.docx
@@ -3440,12 +3440,12 @@
           <w:r>
             <w:fldChar w:fldCharType="separate"/>
           </w:r>
-          <w:hyperlink w:anchor="_Toc384027224" w:history="1">
+          <w:hyperlink w:anchor="_Toc385847663" w:history="1">
             <w:r>
               <w:rPr>
                 <w:rStyle w:val="Hyperlink"/>
               </w:rPr>
-              <w:t>1APRESENTAÇÃO GERAL DO PROJETO</w:t>
+              <w:t>1 APRESENTAÇÃO GERAL DO PROJETO</w:t>
             </w:r>
             <w:r>
               <w:rPr>
@@ -3463,7 +3463,7 @@
               <w:rPr>
                 <w:webHidden/>
               </w:rPr>
-              <w:instrText xml:space="preserve"> PAGEREF _Toc384027224 \h </w:instrText>
+              <w:instrText xml:space="preserve"> PAGEREF _Toc385847663 \h </w:instrText>
             </w:r>
             <w:r>
               <w:rPr>
@@ -3501,12 +3501,12 @@
               <w:lang w:eastAsia="pt-BR"/>
             </w:rPr>
           </w:pPr>
-          <w:hyperlink w:anchor="_Toc384027225" w:history="1">
+          <w:hyperlink w:anchor="_Toc385847664" w:history="1">
             <w:r>
               <w:rPr>
                 <w:rStyle w:val="Hyperlink"/>
               </w:rPr>
-              <w:t>2DEFINIÇÃO DO PROBLEMA</w:t>
+              <w:t>2 DEFINIÇÃO DO PROBLEMA</w:t>
             </w:r>
             <w:r>
               <w:rPr>
@@ -3524,7 +3524,7 @@
               <w:rPr>
                 <w:webHidden/>
               </w:rPr>
-              <w:instrText xml:space="preserve"> PAGEREF _Toc384027225 \h </w:instrText>
+              <w:instrText xml:space="preserve"> PAGEREF _Toc385847664 \h </w:instrText>
             </w:r>
             <w:r>
               <w:rPr>
@@ -3562,12 +3562,12 @@
               <w:lang w:eastAsia="pt-BR"/>
             </w:rPr>
           </w:pPr>
-          <w:hyperlink w:anchor="_Toc384027226" w:history="1">
+          <w:hyperlink w:anchor="_Toc385847665" w:history="1">
             <w:r>
               <w:rPr>
                 <w:rStyle w:val="Hyperlink"/>
               </w:rPr>
-              <w:t>3OBJETIVOS</w:t>
+              <w:t>3 OBJETIVOS</w:t>
             </w:r>
             <w:r>
               <w:rPr>
@@ -3585,7 +3585,7 @@
               <w:rPr>
                 <w:webHidden/>
               </w:rPr>
-              <w:instrText xml:space="preserve"> PAGEREF _Toc384027226 \h </w:instrText>
+              <w:instrText xml:space="preserve"> PAGEREF _Toc385847665 \h </w:instrText>
             </w:r>
             <w:r>
               <w:rPr>
@@ -3624,7 +3624,7 @@
               <w:lang w:eastAsia="pt-BR"/>
             </w:rPr>
           </w:pPr>
-          <w:hyperlink w:anchor="_Toc384027227" w:history="1">
+          <w:hyperlink w:anchor="_Toc385847666" w:history="1">
             <w:r>
               <w:rPr>
                 <w:rStyle w:val="Hyperlink"/>
@@ -3652,7 +3652,7 @@
                 <w:noProof/>
                 <w:webHidden/>
               </w:rPr>
-              <w:instrText xml:space="preserve"> PAGEREF _Toc384027227 \h </w:instrText>
+              <w:instrText xml:space="preserve"> PAGEREF _Toc385847666 \h </w:instrText>
             </w:r>
             <w:r>
               <w:rPr>
@@ -3695,7 +3695,7 @@
               <w:lang w:eastAsia="pt-BR"/>
             </w:rPr>
           </w:pPr>
-          <w:hyperlink w:anchor="_Toc384027228" w:history="1">
+          <w:hyperlink w:anchor="_Toc385847667" w:history="1">
             <w:r>
               <w:rPr>
                 <w:rStyle w:val="Hyperlink"/>
@@ -3723,7 +3723,7 @@
                 <w:noProof/>
                 <w:webHidden/>
               </w:rPr>
-              <w:instrText xml:space="preserve"> PAGEREF _Toc384027228 \h </w:instrText>
+              <w:instrText xml:space="preserve"> PAGEREF _Toc385847667 \h </w:instrText>
             </w:r>
             <w:r>
               <w:rPr>
@@ -3765,12 +3765,12 @@
               <w:lang w:eastAsia="pt-BR"/>
             </w:rPr>
           </w:pPr>
-          <w:hyperlink w:anchor="_Toc384027229" w:history="1">
+          <w:hyperlink w:anchor="_Toc385847668" w:history="1">
             <w:r>
               <w:rPr>
                 <w:rStyle w:val="Hyperlink"/>
               </w:rPr>
-              <w:t>4ANÁLISE DE TECNOLOGIAS/FERRAMENTAS</w:t>
+              <w:t>4 ANÁLISE DE TECNOLOGIAS/FERRAMENTAS</w:t>
             </w:r>
             <w:r>
               <w:rPr>
@@ -3788,7 +3788,7 @@
               <w:rPr>
                 <w:webHidden/>
               </w:rPr>
-              <w:instrText xml:space="preserve"> PAGEREF _Toc384027229 \h </w:instrText>
+              <w:instrText xml:space="preserve"> PAGEREF _Toc385847668 \h </w:instrText>
             </w:r>
             <w:r>
               <w:rPr>
@@ -3827,7 +3827,7 @@
               <w:lang w:eastAsia="pt-BR"/>
             </w:rPr>
           </w:pPr>
-          <w:hyperlink w:anchor="_Toc384027230" w:history="1">
+          <w:hyperlink w:anchor="_Toc385847669" w:history="1">
             <w:r>
               <w:rPr>
                 <w:rStyle w:val="Hyperlink"/>
@@ -3864,7 +3864,7 @@
                 <w:noProof/>
                 <w:webHidden/>
               </w:rPr>
-              <w:instrText xml:space="preserve"> PAGEREF _Toc384027230 \h </w:instrText>
+              <w:instrText xml:space="preserve"> PAGEREF _Toc385847669 \h </w:instrText>
             </w:r>
             <w:r>
               <w:rPr>
@@ -3907,7 +3907,7 @@
               <w:lang w:eastAsia="pt-BR"/>
             </w:rPr>
           </w:pPr>
-          <w:hyperlink w:anchor="_Toc384027231" w:history="1">
+          <w:hyperlink w:anchor="_Toc385847670" w:history="1">
             <w:r>
               <w:rPr>
                 <w:rStyle w:val="Hyperlink"/>
@@ -3944,7 +3944,7 @@
                 <w:noProof/>
                 <w:webHidden/>
               </w:rPr>
-              <w:instrText xml:space="preserve"> PAGEREF _Toc384027231 \h </w:instrText>
+              <w:instrText xml:space="preserve"> PAGEREF _Toc385847670 \h </w:instrText>
             </w:r>
             <w:r>
               <w:rPr>
@@ -3987,7 +3987,7 @@
               <w:lang w:eastAsia="pt-BR"/>
             </w:rPr>
           </w:pPr>
-          <w:hyperlink w:anchor="_Toc384027232" w:history="1">
+          <w:hyperlink w:anchor="_Toc385847671" w:history="1">
             <w:r>
               <w:rPr>
                 <w:rStyle w:val="Hyperlink"/>
@@ -4024,7 +4024,7 @@
                 <w:noProof/>
                 <w:webHidden/>
               </w:rPr>
-              <w:instrText xml:space="preserve"> PAGEREF _Toc384027232 \h </w:instrText>
+              <w:instrText xml:space="preserve"> PAGEREF _Toc385847671 \h </w:instrText>
             </w:r>
             <w:r>
               <w:rPr>
@@ -4067,7 +4067,7 @@
               <w:lang w:eastAsia="pt-BR"/>
             </w:rPr>
           </w:pPr>
-          <w:hyperlink w:anchor="_Toc384027233" w:history="1">
+          <w:hyperlink w:anchor="_Toc385847672" w:history="1">
             <w:r>
               <w:rPr>
                 <w:rStyle w:val="Hyperlink"/>
@@ -4104,7 +4104,7 @@
                 <w:noProof/>
                 <w:webHidden/>
               </w:rPr>
-              <w:instrText xml:space="preserve"> PAGEREF _Toc384027233 \h </w:instrText>
+              <w:instrText xml:space="preserve"> PAGEREF _Toc385847672 \h </w:instrText>
             </w:r>
             <w:r>
               <w:rPr>
@@ -4147,7 +4147,7 @@
               <w:lang w:eastAsia="pt-BR"/>
             </w:rPr>
           </w:pPr>
-          <w:hyperlink w:anchor="_Toc384027234" w:history="1">
+          <w:hyperlink w:anchor="_Toc385847673" w:history="1">
             <w:r>
               <w:rPr>
                 <w:rStyle w:val="Hyperlink"/>
@@ -4184,7 +4184,7 @@
                 <w:noProof/>
                 <w:webHidden/>
               </w:rPr>
-              <w:instrText xml:space="preserve"> PAGEREF _Toc384027234 \h </w:instrText>
+              <w:instrText xml:space="preserve"> PAGEREF _Toc385847673 \h </w:instrText>
             </w:r>
             <w:r>
               <w:rPr>
@@ -4227,7 +4227,7 @@
               <w:lang w:eastAsia="pt-BR"/>
             </w:rPr>
           </w:pPr>
-          <w:hyperlink w:anchor="_Toc384027235" w:history="1">
+          <w:hyperlink w:anchor="_Toc385847674" w:history="1">
             <w:r>
               <w:rPr>
                 <w:rStyle w:val="Hyperlink"/>
@@ -4264,7 +4264,7 @@
                 <w:noProof/>
                 <w:webHidden/>
               </w:rPr>
-              <w:instrText xml:space="preserve"> PAGEREF _Toc384027235 \h </w:instrText>
+              <w:instrText xml:space="preserve"> PAGEREF _Toc385847674 \h </w:instrText>
             </w:r>
             <w:r>
               <w:rPr>
@@ -4307,7 +4307,7 @@
               <w:lang w:eastAsia="pt-BR"/>
             </w:rPr>
           </w:pPr>
-          <w:hyperlink w:anchor="_Toc384027236" w:history="1">
+          <w:hyperlink w:anchor="_Toc385847675" w:history="1">
             <w:r>
               <w:rPr>
                 <w:rStyle w:val="Hyperlink"/>
@@ -4344,7 +4344,7 @@
                 <w:noProof/>
                 <w:webHidden/>
               </w:rPr>
-              <w:instrText xml:space="preserve"> PAGEREF _Toc384027236 \h </w:instrText>
+              <w:instrText xml:space="preserve"> PAGEREF _Toc385847675 \h </w:instrText>
             </w:r>
             <w:r>
               <w:rPr>
@@ -4387,7 +4387,7 @@
               <w:lang w:eastAsia="pt-BR"/>
             </w:rPr>
           </w:pPr>
-          <w:hyperlink w:anchor="_Toc384027237" w:history="1">
+          <w:hyperlink w:anchor="_Toc385847676" w:history="1">
             <w:r>
               <w:rPr>
                 <w:rStyle w:val="Hyperlink"/>
@@ -4424,7 +4424,7 @@
                 <w:noProof/>
                 <w:webHidden/>
               </w:rPr>
-              <w:instrText xml:space="preserve"> PAGEREF _Toc384027237 \h </w:instrText>
+              <w:instrText xml:space="preserve"> PAGEREF _Toc385847676 \h </w:instrText>
             </w:r>
             <w:r>
               <w:rPr>
@@ -4467,7 +4467,7 @@
               <w:lang w:eastAsia="pt-BR"/>
             </w:rPr>
           </w:pPr>
-          <w:hyperlink w:anchor="_Toc384027238" w:history="1">
+          <w:hyperlink w:anchor="_Toc385847677" w:history="1">
             <w:r>
               <w:rPr>
                 <w:rStyle w:val="Hyperlink"/>
@@ -4504,7 +4504,7 @@
                 <w:noProof/>
                 <w:webHidden/>
               </w:rPr>
-              <w:instrText xml:space="preserve"> PAGEREF _Toc384027238 \h </w:instrText>
+              <w:instrText xml:space="preserve"> PAGEREF _Toc385847677 \h </w:instrText>
             </w:r>
             <w:r>
               <w:rPr>
@@ -4546,12 +4546,12 @@
               <w:lang w:eastAsia="pt-BR"/>
             </w:rPr>
           </w:pPr>
-          <w:hyperlink w:anchor="_Toc384027239" w:history="1">
+          <w:hyperlink w:anchor="_Toc385847678" w:history="1">
             <w:r>
               <w:rPr>
                 <w:rStyle w:val="Hyperlink"/>
               </w:rPr>
-              <w:t>5DESCRIÇÃO DA SOLUÇÃO</w:t>
+              <w:t>5 DESCRIÇÃO DA SOLUÇÃO</w:t>
             </w:r>
             <w:r>
               <w:rPr>
@@ -4569,7 +4569,7 @@
               <w:rPr>
                 <w:webHidden/>
               </w:rPr>
-              <w:instrText xml:space="preserve"> PAGEREF _Toc384027239 \h </w:instrText>
+              <w:instrText xml:space="preserve"> PAGEREF _Toc385847678 \h </w:instrText>
             </w:r>
             <w:r>
               <w:rPr>
@@ -4607,12 +4607,12 @@
               <w:lang w:eastAsia="pt-BR"/>
             </w:rPr>
           </w:pPr>
-          <w:hyperlink w:anchor="_Toc384027240" w:history="1">
+          <w:hyperlink w:anchor="_Toc385847679" w:history="1">
             <w:r>
               <w:rPr>
                 <w:rStyle w:val="Hyperlink"/>
               </w:rPr>
-              <w:t>6ABORDAGEM DE DESENVOLVIMENTO</w:t>
+              <w:t>6 ABORDAGEM DE DESENVOLVIMENTO</w:t>
             </w:r>
             <w:r>
               <w:rPr>
@@ -4630,7 +4630,7 @@
               <w:rPr>
                 <w:webHidden/>
               </w:rPr>
-              <w:instrText xml:space="preserve"> PAGEREF _Toc384027240 \h </w:instrText>
+              <w:instrText xml:space="preserve"> PAGEREF _Toc385847679 \h </w:instrText>
             </w:r>
             <w:r>
               <w:rPr>
@@ -4647,7 +4647,7 @@
               <w:rPr>
                 <w:webHidden/>
               </w:rPr>
-              <w:t>16</w:t>
+              <w:t>17</w:t>
             </w:r>
             <w:r>
               <w:rPr>
@@ -4669,7 +4669,7 @@
               <w:lang w:eastAsia="pt-BR"/>
             </w:rPr>
           </w:pPr>
-          <w:hyperlink w:anchor="_Toc384027241" w:history="1">
+          <w:hyperlink w:anchor="_Toc385847680" w:history="1">
             <w:r>
               <w:rPr>
                 <w:rStyle w:val="Hyperlink"/>
@@ -4697,7 +4697,7 @@
                 <w:noProof/>
                 <w:webHidden/>
               </w:rPr>
-              <w:instrText xml:space="preserve"> PAGEREF _Toc384027241 \h </w:instrText>
+              <w:instrText xml:space="preserve"> PAGEREF _Toc385847680 \h </w:instrText>
             </w:r>
             <w:r>
               <w:rPr>
@@ -4717,7 +4717,7 @@
                 <w:noProof/>
                 <w:webHidden/>
               </w:rPr>
-              <w:t>16</w:t>
+              <w:t>17</w:t>
             </w:r>
             <w:r>
               <w:rPr>
@@ -4740,7 +4740,7 @@
               <w:lang w:eastAsia="pt-BR"/>
             </w:rPr>
           </w:pPr>
-          <w:hyperlink w:anchor="_Toc384027242" w:history="1">
+          <w:hyperlink w:anchor="_Toc385847681" w:history="1">
             <w:r>
               <w:rPr>
                 <w:rStyle w:val="Hyperlink"/>
@@ -4768,7 +4768,7 @@
                 <w:noProof/>
                 <w:webHidden/>
               </w:rPr>
-              <w:instrText xml:space="preserve"> PAGEREF _Toc384027242 \h </w:instrText>
+              <w:instrText xml:space="preserve"> PAGEREF _Toc385847681 \h </w:instrText>
             </w:r>
             <w:r>
               <w:rPr>
@@ -4788,7 +4788,7 @@
                 <w:noProof/>
                 <w:webHidden/>
               </w:rPr>
-              <w:t>16</w:t>
+              <w:t>17</w:t>
             </w:r>
             <w:r>
               <w:rPr>
@@ -4811,7 +4811,7 @@
               <w:lang w:eastAsia="pt-BR"/>
             </w:rPr>
           </w:pPr>
-          <w:hyperlink w:anchor="_Toc384027243" w:history="1">
+          <w:hyperlink w:anchor="_Toc385847682" w:history="1">
             <w:r>
               <w:rPr>
                 <w:rStyle w:val="Hyperlink"/>
@@ -4839,7 +4839,7 @@
                 <w:noProof/>
                 <w:webHidden/>
               </w:rPr>
-              <w:instrText xml:space="preserve"> PAGEREF _Toc384027243 \h </w:instrText>
+              <w:instrText xml:space="preserve"> PAGEREF _Toc385847682 \h </w:instrText>
             </w:r>
             <w:r>
               <w:rPr>
@@ -4859,7 +4859,7 @@
                 <w:noProof/>
                 <w:webHidden/>
               </w:rPr>
-              <w:t>16</w:t>
+              <w:t>17</w:t>
             </w:r>
             <w:r>
               <w:rPr>
@@ -4882,7 +4882,7 @@
               <w:lang w:eastAsia="pt-BR"/>
             </w:rPr>
           </w:pPr>
-          <w:hyperlink w:anchor="_Toc384027244" w:history="1">
+          <w:hyperlink w:anchor="_Toc385847683" w:history="1">
             <w:r>
               <w:rPr>
                 <w:rStyle w:val="Hyperlink"/>
@@ -4910,7 +4910,7 @@
                 <w:noProof/>
                 <w:webHidden/>
               </w:rPr>
-              <w:instrText xml:space="preserve"> PAGEREF _Toc384027244 \h </w:instrText>
+              <w:instrText xml:space="preserve"> PAGEREF _Toc385847683 \h </w:instrText>
             </w:r>
             <w:r>
               <w:rPr>
@@ -4930,7 +4930,7 @@
                 <w:noProof/>
                 <w:webHidden/>
               </w:rPr>
-              <w:t>16</w:t>
+              <w:t>17</w:t>
             </w:r>
             <w:r>
               <w:rPr>
@@ -4952,7 +4952,7 @@
               <w:lang w:eastAsia="pt-BR"/>
             </w:rPr>
           </w:pPr>
-          <w:hyperlink w:anchor="_Toc384027245" w:history="1">
+          <w:hyperlink w:anchor="_Toc385847684" w:history="1">
             <w:r>
               <w:rPr>
                 <w:rStyle w:val="Hyperlink"/>
@@ -4975,7 +4975,7 @@
               <w:rPr>
                 <w:webHidden/>
               </w:rPr>
-              <w:instrText xml:space="preserve"> PAGEREF _Toc384027245 \h </w:instrText>
+              <w:instrText xml:space="preserve"> PAGEREF _Toc385847684 \h </w:instrText>
             </w:r>
             <w:r>
               <w:rPr>
@@ -4992,7 +4992,7 @@
               <w:rPr>
                 <w:webHidden/>
               </w:rPr>
-              <w:t>17</w:t>
+              <w:t>19</w:t>
             </w:r>
             <w:r>
               <w:rPr>
@@ -5014,7 +5014,7 @@
               <w:lang w:eastAsia="pt-BR"/>
             </w:rPr>
           </w:pPr>
-          <w:hyperlink w:anchor="_Toc384027246" w:history="1">
+          <w:hyperlink w:anchor="_Toc385847685" w:history="1">
             <w:r>
               <w:rPr>
                 <w:rStyle w:val="Hyperlink"/>
@@ -5042,7 +5042,7 @@
                 <w:noProof/>
                 <w:webHidden/>
               </w:rPr>
-              <w:instrText xml:space="preserve"> PAGEREF _Toc384027246 \h </w:instrText>
+              <w:instrText xml:space="preserve"> PAGEREF _Toc385847685 \h </w:instrText>
             </w:r>
             <w:r>
               <w:rPr>
@@ -5062,7 +5062,7 @@
                 <w:noProof/>
                 <w:webHidden/>
               </w:rPr>
-              <w:t>17</w:t>
+              <w:t>19</w:t>
             </w:r>
             <w:r>
               <w:rPr>
@@ -5085,7 +5085,7 @@
               <w:lang w:eastAsia="pt-BR"/>
             </w:rPr>
           </w:pPr>
-          <w:hyperlink w:anchor="_Toc384027247" w:history="1">
+          <w:hyperlink w:anchor="_Toc385847686" w:history="1">
             <w:r>
               <w:rPr>
                 <w:rStyle w:val="Hyperlink"/>
@@ -5113,7 +5113,7 @@
                 <w:noProof/>
                 <w:webHidden/>
               </w:rPr>
-              <w:instrText xml:space="preserve"> PAGEREF _Toc384027247 \h </w:instrText>
+              <w:instrText xml:space="preserve"> PAGEREF _Toc385847686 \h </w:instrText>
             </w:r>
             <w:r>
               <w:rPr>
@@ -5133,7 +5133,7 @@
                 <w:noProof/>
                 <w:webHidden/>
               </w:rPr>
-              <w:t>17</w:t>
+              <w:t>19</w:t>
             </w:r>
             <w:r>
               <w:rPr>
@@ -5156,7 +5156,7 @@
               <w:lang w:eastAsia="pt-BR"/>
             </w:rPr>
           </w:pPr>
-          <w:hyperlink w:anchor="_Toc384027248" w:history="1">
+          <w:hyperlink w:anchor="_Toc385847687" w:history="1">
             <w:r>
               <w:rPr>
                 <w:rStyle w:val="Hyperlink"/>
@@ -5184,7 +5184,7 @@
                 <w:noProof/>
                 <w:webHidden/>
               </w:rPr>
-              <w:instrText xml:space="preserve"> PAGEREF _Toc384027248 \h </w:instrText>
+              <w:instrText xml:space="preserve"> PAGEREF _Toc385847687 \h </w:instrText>
             </w:r>
             <w:r>
               <w:rPr>
@@ -5204,7 +5204,7 @@
                 <w:noProof/>
                 <w:webHidden/>
               </w:rPr>
-              <w:t>17</w:t>
+              <w:t>19</w:t>
             </w:r>
             <w:r>
               <w:rPr>
@@ -5227,7 +5227,7 @@
               <w:lang w:eastAsia="pt-BR"/>
             </w:rPr>
           </w:pPr>
-          <w:hyperlink w:anchor="_Toc384027249" w:history="1">
+          <w:hyperlink w:anchor="_Toc385847688" w:history="1">
             <w:r>
               <w:rPr>
                 <w:rStyle w:val="Hyperlink"/>
@@ -5255,7 +5255,7 @@
                 <w:noProof/>
                 <w:webHidden/>
               </w:rPr>
-              <w:instrText xml:space="preserve"> PAGEREF _Toc384027249 \h </w:instrText>
+              <w:instrText xml:space="preserve"> PAGEREF _Toc385847688 \h </w:instrText>
             </w:r>
             <w:r>
               <w:rPr>
@@ -5275,7 +5275,7 @@
                 <w:noProof/>
                 <w:webHidden/>
               </w:rPr>
-              <w:t>17</w:t>
+              <w:t>19</w:t>
             </w:r>
             <w:r>
               <w:rPr>
@@ -5297,12 +5297,12 @@
               <w:lang w:eastAsia="pt-BR"/>
             </w:rPr>
           </w:pPr>
-          <w:hyperlink w:anchor="_Toc384027250" w:history="1">
+          <w:hyperlink w:anchor="_Toc385847689" w:history="1">
             <w:r>
               <w:rPr>
                 <w:rStyle w:val="Hyperlink"/>
               </w:rPr>
-              <w:t>8VALIDAÇÃO</w:t>
+              <w:t>8 VALIDAÇÃO</w:t>
             </w:r>
             <w:r>
               <w:rPr>
@@ -5320,7 +5320,7 @@
               <w:rPr>
                 <w:webHidden/>
               </w:rPr>
-              <w:instrText xml:space="preserve"> PAGEREF _Toc384027250 \h </w:instrText>
+              <w:instrText xml:space="preserve"> PAGEREF _Toc385847689 \h </w:instrText>
             </w:r>
             <w:r>
               <w:rPr>
@@ -5337,7 +5337,7 @@
               <w:rPr>
                 <w:webHidden/>
               </w:rPr>
-              <w:t>18</w:t>
+              <w:t>20</w:t>
             </w:r>
             <w:r>
               <w:rPr>
@@ -5358,7 +5358,7 @@
               <w:lang w:eastAsia="pt-BR"/>
             </w:rPr>
           </w:pPr>
-          <w:hyperlink w:anchor="_Toc384027251" w:history="1">
+          <w:hyperlink w:anchor="_Toc385847690" w:history="1">
             <w:r>
               <w:rPr>
                 <w:rStyle w:val="Hyperlink"/>
@@ -5381,7 +5381,7 @@
               <w:rPr>
                 <w:webHidden/>
               </w:rPr>
-              <w:instrText xml:space="preserve"> PAGEREF _Toc384027251 \h </w:instrText>
+              <w:instrText xml:space="preserve"> PAGEREF _Toc385847690 \h </w:instrText>
             </w:r>
             <w:r>
               <w:rPr>
@@ -5398,7 +5398,7 @@
               <w:rPr>
                 <w:webHidden/>
               </w:rPr>
-              <w:t>19</w:t>
+              <w:t>21</w:t>
             </w:r>
             <w:r>
               <w:rPr>
@@ -5419,7 +5419,7 @@
               <w:lang w:eastAsia="pt-BR"/>
             </w:rPr>
           </w:pPr>
-          <w:hyperlink w:anchor="_Toc384027252" w:history="1">
+          <w:hyperlink w:anchor="_Toc385847691" w:history="1">
             <w:r>
               <w:rPr>
                 <w:rStyle w:val="Hyperlink"/>
@@ -5442,7 +5442,7 @@
               <w:rPr>
                 <w:webHidden/>
               </w:rPr>
-              <w:instrText xml:space="preserve"> PAGEREF _Toc384027252 \h </w:instrText>
+              <w:instrText xml:space="preserve"> PAGEREF _Toc385847691 \h </w:instrText>
             </w:r>
             <w:r>
               <w:rPr>
@@ -5459,7 +5459,7 @@
               <w:rPr>
                 <w:webHidden/>
               </w:rPr>
-              <w:t>21</w:t>
+              <w:t>23</w:t>
             </w:r>
             <w:r>
               <w:rPr>
@@ -5480,7 +5480,7 @@
               <w:lang w:eastAsia="pt-BR"/>
             </w:rPr>
           </w:pPr>
-          <w:hyperlink w:anchor="_Toc384027253" w:history="1">
+          <w:hyperlink w:anchor="_Toc385847692" w:history="1">
             <w:r>
               <w:rPr>
                 <w:rStyle w:val="Hyperlink"/>
@@ -5503,7 +5503,7 @@
               <w:rPr>
                 <w:webHidden/>
               </w:rPr>
-              <w:instrText xml:space="preserve"> PAGEREF _Toc384027253 \h </w:instrText>
+              <w:instrText xml:space="preserve"> PAGEREF _Toc385847692 \h </w:instrText>
             </w:r>
             <w:r>
               <w:rPr>
@@ -5520,7 +5520,7 @@
               <w:rPr>
                 <w:webHidden/>
               </w:rPr>
-              <w:t>23</w:t>
+              <w:t>25</w:t>
             </w:r>
             <w:r>
               <w:rPr>
@@ -5833,7 +5833,7 @@
         </w:rPr>
       </w:pPr>
       <w:bookmarkStart w:id="1" w:name="_Toc383992844"/>
-      <w:bookmarkStart w:id="2" w:name="_Toc384027224"/>
+      <w:bookmarkStart w:id="2" w:name="_Toc385847663"/>
       <w:r>
         <w:rPr>
           <w:rFonts w:ascii="Times New Roman" w:hAnsi="Times New Roman" w:cs="Times New Roman"/>
@@ -5842,7 +5842,25 @@
           <w:szCs w:val="24"/>
         </w:rPr>
         <w:lastRenderedPageBreak/>
-        <w:t>1APRESENTAÇÃO GERAL DO PROJETO</w:t>
+        <w:t>1</w:t>
+      </w:r>
+      <w:r>
+        <w:rPr>
+          <w:rFonts w:ascii="Times New Roman" w:hAnsi="Times New Roman" w:cs="Times New Roman"/>
+          <w:color w:val="auto"/>
+          <w:sz w:val="24"/>
+          <w:szCs w:val="24"/>
+        </w:rPr>
+        <w:t xml:space="preserve"> </w:t>
+      </w:r>
+      <w:r>
+        <w:rPr>
+          <w:rFonts w:ascii="Times New Roman" w:hAnsi="Times New Roman" w:cs="Times New Roman"/>
+          <w:color w:val="auto"/>
+          <w:sz w:val="24"/>
+          <w:szCs w:val="24"/>
+        </w:rPr>
+        <w:t>APRESENTAÇÃO GERAL DO PROJETO</w:t>
       </w:r>
       <w:bookmarkEnd w:id="1"/>
       <w:bookmarkEnd w:id="2"/>
@@ -6135,7 +6153,7 @@
         </w:rPr>
       </w:pPr>
       <w:bookmarkStart w:id="3" w:name="_Toc383992845"/>
-      <w:bookmarkStart w:id="4" w:name="_Toc384027225"/>
+      <w:bookmarkStart w:id="4" w:name="_Toc385847664"/>
       <w:r>
         <w:rPr>
           <w:rFonts w:ascii="Times New Roman" w:hAnsi="Times New Roman" w:cs="Times New Roman"/>
@@ -6144,7 +6162,25 @@
           <w:szCs w:val="24"/>
         </w:rPr>
         <w:lastRenderedPageBreak/>
-        <w:t>2DEFINIÇÃO DO PROBLEMA</w:t>
+        <w:t>2</w:t>
+      </w:r>
+      <w:r>
+        <w:rPr>
+          <w:rFonts w:ascii="Times New Roman" w:hAnsi="Times New Roman" w:cs="Times New Roman"/>
+          <w:color w:val="auto"/>
+          <w:sz w:val="24"/>
+          <w:szCs w:val="24"/>
+        </w:rPr>
+        <w:t xml:space="preserve"> </w:t>
+      </w:r>
+      <w:r>
+        <w:rPr>
+          <w:rFonts w:ascii="Times New Roman" w:hAnsi="Times New Roman" w:cs="Times New Roman"/>
+          <w:color w:val="auto"/>
+          <w:sz w:val="24"/>
+          <w:szCs w:val="24"/>
+        </w:rPr>
+        <w:t>DEFINIÇÃO DO PROBLEMA</w:t>
       </w:r>
       <w:bookmarkEnd w:id="3"/>
       <w:bookmarkEnd w:id="4"/>
@@ -6718,7 +6754,7 @@
         </w:rPr>
       </w:pPr>
       <w:bookmarkStart w:id="7" w:name="_Toc383992846"/>
-      <w:bookmarkStart w:id="8" w:name="_Toc384027226"/>
+      <w:bookmarkStart w:id="8" w:name="_Toc385847665"/>
       <w:r>
         <w:rPr>
           <w:rFonts w:ascii="Times New Roman" w:hAnsi="Times New Roman" w:cs="Times New Roman"/>
@@ -6728,6 +6764,15 @@
         </w:rPr>
         <w:lastRenderedPageBreak/>
         <w:t>3</w:t>
+      </w:r>
+      <w:r>
+        <w:rPr>
+          <w:rFonts w:ascii="Times New Roman" w:hAnsi="Times New Roman" w:cs="Times New Roman"/>
+          <w:color w:val="auto"/>
+          <w:sz w:val="24"/>
+          <w:szCs w:val="24"/>
+        </w:rPr>
+        <w:t xml:space="preserve"> </w:t>
       </w:r>
       <w:r>
         <w:rPr>
@@ -6807,7 +6852,7 @@
         </w:rPr>
       </w:pPr>
       <w:bookmarkStart w:id="9" w:name="_Toc383992847"/>
-      <w:bookmarkStart w:id="10" w:name="_Toc384027227"/>
+      <w:bookmarkStart w:id="10" w:name="_Toc385847666"/>
       <w:r>
         <w:rPr>
           <w:rFonts w:ascii="Times New Roman" w:hAnsi="Times New Roman" w:cs="Times New Roman"/>
@@ -6859,7 +6904,40 @@
           <w:szCs w:val="24"/>
           <w:shd w:val="clear" w:color="auto" w:fill="FFFFFF"/>
         </w:rPr>
-        <w:t>O objetivo geral deste trabalho é facilitar as estimativas de estória, provendo segurança e precisão ao time e ao cliente ao planejar a sprint. O sistema se baseará em dados históricos de sprints passadas para prover estatísticas úteis para facilitar o planejamento da sprint.</w:t>
+        <w:t xml:space="preserve">O objetivo geral deste trabalho é </w:t>
+      </w:r>
+      <w:r>
+        <w:rPr>
+          <w:rFonts w:ascii="Times New Roman" w:hAnsi="Times New Roman" w:cs="Times New Roman"/>
+          <w:bCs/>
+          <w:color w:val="000000"/>
+          <w:sz w:val="24"/>
+          <w:szCs w:val="24"/>
+          <w:shd w:val="clear" w:color="auto" w:fill="FFFFFF"/>
+        </w:rPr>
+        <w:t>melhorar as estimativas de estórias baseadas em planning poker a partir de dados históricos baseados em estimativas</w:t>
+      </w:r>
+      <w:r>
+        <w:rPr>
+          <w:rFonts w:ascii="Times New Roman" w:hAnsi="Times New Roman" w:cs="Times New Roman"/>
+          <w:bCs/>
+          <w:color w:val="000000"/>
+          <w:sz w:val="24"/>
+          <w:szCs w:val="24"/>
+          <w:shd w:val="clear" w:color="auto" w:fill="FFFFFF"/>
+        </w:rPr>
+        <w:t xml:space="preserve"> </w:t>
+      </w:r>
+      <w:r>
+        <w:rPr>
+          <w:rFonts w:ascii="Times New Roman" w:hAnsi="Times New Roman" w:cs="Times New Roman"/>
+          <w:bCs/>
+          <w:color w:val="000000"/>
+          <w:sz w:val="24"/>
+          <w:szCs w:val="24"/>
+          <w:shd w:val="clear" w:color="auto" w:fill="FFFFFF"/>
+        </w:rPr>
+        <w:t>de sprints anteriores.</w:t>
       </w:r>
     </w:p>
     <w:p>
@@ -6867,6 +6945,22 @@
         <w:autoSpaceDE w:val="0"/>
         <w:autoSpaceDN w:val="0"/>
         <w:adjustRightInd w:val="0"/>
+        <w:ind w:right="-568" w:firstLine="708"/>
+        <w:rPr>
+          <w:rFonts w:ascii="Times New Roman" w:hAnsi="Times New Roman" w:cs="Times New Roman"/>
+          <w:bCs/>
+          <w:color w:val="000000"/>
+          <w:sz w:val="24"/>
+          <w:szCs w:val="24"/>
+          <w:lang w:val="en-US"/>
+        </w:rPr>
+      </w:pPr>
+    </w:p>
+    <w:p>
+      <w:pPr>
+        <w:autoSpaceDE w:val="0"/>
+        <w:autoSpaceDN w:val="0"/>
+        <w:adjustRightInd w:val="0"/>
         <w:ind w:right="-568"/>
         <w:rPr>
           <w:rFonts w:ascii="Times New Roman" w:hAnsi="Times New Roman" w:cs="Times New Roman"/>
@@ -6890,7 +6984,7 @@
         </w:rPr>
       </w:pPr>
       <w:bookmarkStart w:id="11" w:name="_Toc383992848"/>
-      <w:bookmarkStart w:id="12" w:name="_Toc384027228"/>
+      <w:bookmarkStart w:id="12" w:name="_Toc385847667"/>
       <w:r>
         <w:rPr>
           <w:rFonts w:ascii="Times New Roman" w:hAnsi="Times New Roman" w:cs="Times New Roman"/>
@@ -7585,7 +7679,7 @@
         </w:rPr>
       </w:pPr>
       <w:bookmarkStart w:id="13" w:name="_Toc383992849"/>
-      <w:bookmarkStart w:id="14" w:name="_Toc384027229"/>
+      <w:bookmarkStart w:id="14" w:name="_Toc385847668"/>
       <w:r>
         <w:rPr>
           <w:rFonts w:ascii="Times New Roman" w:hAnsi="Times New Roman" w:cs="Times New Roman"/>
@@ -7594,7 +7688,25 @@
           <w:szCs w:val="24"/>
         </w:rPr>
         <w:lastRenderedPageBreak/>
-        <w:t>4ANÁLISE DE TECNOLOGIAS/FERRAMENTAS</w:t>
+        <w:t>4</w:t>
+      </w:r>
+      <w:r>
+        <w:rPr>
+          <w:rFonts w:ascii="Times New Roman" w:hAnsi="Times New Roman" w:cs="Times New Roman"/>
+          <w:color w:val="auto"/>
+          <w:sz w:val="24"/>
+          <w:szCs w:val="24"/>
+        </w:rPr>
+        <w:t xml:space="preserve"> </w:t>
+      </w:r>
+      <w:r>
+        <w:rPr>
+          <w:rFonts w:ascii="Times New Roman" w:hAnsi="Times New Roman" w:cs="Times New Roman"/>
+          <w:color w:val="auto"/>
+          <w:sz w:val="24"/>
+          <w:szCs w:val="24"/>
+        </w:rPr>
+        <w:t>ANÁLISE DE TECNOLOGIAS/FERRAMENTAS</w:t>
       </w:r>
       <w:bookmarkEnd w:id="13"/>
       <w:bookmarkEnd w:id="14"/>
@@ -7668,7 +7780,7 @@
         </w:rPr>
       </w:pPr>
       <w:bookmarkStart w:id="15" w:name="_Toc383992850"/>
-      <w:bookmarkStart w:id="16" w:name="_Toc384027230"/>
+      <w:bookmarkStart w:id="16" w:name="_Toc385847669"/>
       <w:r>
         <w:rPr>
           <w:rFonts w:ascii="Times New Roman" w:hAnsi="Times New Roman" w:cs="Times New Roman"/>
@@ -7825,7 +7937,7 @@
         </w:rPr>
       </w:pPr>
       <w:bookmarkStart w:id="17" w:name="_Toc383992851"/>
-      <w:bookmarkStart w:id="18" w:name="_Toc384027231"/>
+      <w:bookmarkStart w:id="18" w:name="_Toc385847670"/>
       <w:r>
         <w:rPr>
           <w:rFonts w:ascii="Times New Roman" w:hAnsi="Times New Roman" w:cs="Times New Roman"/>
@@ -7929,7 +8041,7 @@
         </w:rPr>
       </w:pPr>
       <w:bookmarkStart w:id="19" w:name="_Toc383992852"/>
-      <w:bookmarkStart w:id="20" w:name="_Toc384027232"/>
+      <w:bookmarkStart w:id="20" w:name="_Toc385847671"/>
       <w:r>
         <w:rPr>
           <w:rFonts w:ascii="Times New Roman" w:hAnsi="Times New Roman" w:cs="Times New Roman"/>
@@ -8035,7 +8147,7 @@
         </w:rPr>
       </w:pPr>
       <w:bookmarkStart w:id="21" w:name="_Toc383992853"/>
-      <w:bookmarkStart w:id="22" w:name="_Toc384027233"/>
+      <w:bookmarkStart w:id="22" w:name="_Toc385847672"/>
       <w:r>
         <w:rPr>
           <w:rFonts w:ascii="Times New Roman" w:hAnsi="Times New Roman" w:cs="Times New Roman"/>
@@ -8130,7 +8242,7 @@
         </w:rPr>
       </w:pPr>
       <w:bookmarkStart w:id="23" w:name="_Toc383992854"/>
-      <w:bookmarkStart w:id="24" w:name="_Toc384027234"/>
+      <w:bookmarkStart w:id="24" w:name="_Toc385847673"/>
       <w:r>
         <w:rPr>
           <w:rFonts w:ascii="Times New Roman" w:hAnsi="Times New Roman" w:cs="Times New Roman"/>
@@ -8235,7 +8347,7 @@
         </w:rPr>
       </w:pPr>
       <w:bookmarkStart w:id="25" w:name="_Toc383992855"/>
-      <w:bookmarkStart w:id="26" w:name="_Toc384027235"/>
+      <w:bookmarkStart w:id="26" w:name="_Toc385847674"/>
       <w:r>
         <w:rPr>
           <w:rFonts w:ascii="Times New Roman" w:hAnsi="Times New Roman" w:cs="Times New Roman"/>
@@ -8503,7 +8615,7 @@
         </w:rPr>
       </w:pPr>
       <w:bookmarkStart w:id="29" w:name="_Toc383992856"/>
-      <w:bookmarkStart w:id="30" w:name="_Toc384027236"/>
+      <w:bookmarkStart w:id="30" w:name="_Toc385847675"/>
       <w:r>
         <w:rPr>
           <w:rFonts w:ascii="Times New Roman" w:hAnsi="Times New Roman" w:cs="Times New Roman"/>
@@ -8585,7 +8697,7 @@
         </w:rPr>
       </w:pPr>
       <w:bookmarkStart w:id="31" w:name="_Toc383992857"/>
-      <w:bookmarkStart w:id="32" w:name="_Toc384027237"/>
+      <w:bookmarkStart w:id="32" w:name="_Toc385847676"/>
       <w:r>
         <w:rPr>
           <w:rFonts w:ascii="Times New Roman" w:hAnsi="Times New Roman" w:cs="Times New Roman"/>
@@ -8669,7 +8781,7 @@
         </w:rPr>
       </w:pPr>
       <w:bookmarkStart w:id="33" w:name="_Toc383992858"/>
-      <w:bookmarkStart w:id="34" w:name="_Toc384027238"/>
+      <w:bookmarkStart w:id="34" w:name="_Toc385847677"/>
       <w:r>
         <w:rPr>
           <w:rFonts w:ascii="Times New Roman" w:hAnsi="Times New Roman" w:cs="Times New Roman"/>
@@ -8768,7 +8880,7 @@
         </w:rPr>
       </w:pPr>
       <w:bookmarkStart w:id="35" w:name="_Toc383992859"/>
-      <w:bookmarkStart w:id="36" w:name="_Toc384027239"/>
+      <w:bookmarkStart w:id="36" w:name="_Toc385847678"/>
       <w:r>
         <w:rPr>
           <w:rFonts w:ascii="Times New Roman" w:hAnsi="Times New Roman" w:cs="Times New Roman"/>
@@ -8777,7 +8889,25 @@
           <w:szCs w:val="24"/>
         </w:rPr>
         <w:lastRenderedPageBreak/>
-        <w:t>5DESCRIÇÃO DA SOLUÇÃO</w:t>
+        <w:t>5</w:t>
+      </w:r>
+      <w:r>
+        <w:rPr>
+          <w:rFonts w:ascii="Times New Roman" w:hAnsi="Times New Roman" w:cs="Times New Roman"/>
+          <w:color w:val="auto"/>
+          <w:sz w:val="24"/>
+          <w:szCs w:val="24"/>
+        </w:rPr>
+        <w:t xml:space="preserve"> </w:t>
+      </w:r>
+      <w:r>
+        <w:rPr>
+          <w:rFonts w:ascii="Times New Roman" w:hAnsi="Times New Roman" w:cs="Times New Roman"/>
+          <w:color w:val="auto"/>
+          <w:sz w:val="24"/>
+          <w:szCs w:val="24"/>
+        </w:rPr>
+        <w:t>DESCRIÇÃO DA SOLUÇÃO</w:t>
       </w:r>
       <w:bookmarkEnd w:id="35"/>
       <w:bookmarkEnd w:id="36"/>
@@ -8815,7 +8945,116 @@
           <w:sz w:val="24"/>
           <w:szCs w:val="24"/>
         </w:rPr>
-        <w:t>O sistema será restringido somente para pessoas que possuem acesso. Diferentes usuários poderão acessar diferentes projetos, onde terá a opção para fazer a coleta de dados e visualizar relatórios. O sistema incluirá a área do administrador, onde poderão ser criados projetos e adicionar pessoas a estes projetos.</w:t>
+        <w:t xml:space="preserve">Esta solução se baseará em dados historicos extraídos de estimativas de sprints. É um sistema específico para </w:t>
+      </w:r>
+      <w:r>
+        <w:rPr>
+          <w:rFonts w:ascii="Times New Roman" w:hAnsi="Times New Roman" w:cs="Times New Roman"/>
+          <w:color w:val="000000"/>
+          <w:sz w:val="24"/>
+          <w:szCs w:val="24"/>
+        </w:rPr>
+        <w:t xml:space="preserve">o </w:t>
+      </w:r>
+      <w:r>
+        <w:rPr>
+          <w:rFonts w:ascii="Times New Roman" w:hAnsi="Times New Roman" w:cs="Times New Roman"/>
+          <w:color w:val="000000"/>
+          <w:sz w:val="24"/>
+          <w:szCs w:val="24"/>
+        </w:rPr>
+        <w:t xml:space="preserve">auxílio de estimativas </w:t>
+      </w:r>
+      <w:r>
+        <w:rPr>
+          <w:rFonts w:ascii="Times New Roman" w:hAnsi="Times New Roman" w:cs="Times New Roman"/>
+          <w:color w:val="000000"/>
+          <w:sz w:val="24"/>
+          <w:szCs w:val="24"/>
+        </w:rPr>
+        <w:t>em</w:t>
+      </w:r>
+      <w:r>
+        <w:rPr>
+          <w:rFonts w:ascii="Times New Roman" w:hAnsi="Times New Roman" w:cs="Times New Roman"/>
+          <w:color w:val="000000"/>
+          <w:sz w:val="24"/>
+          <w:szCs w:val="24"/>
+        </w:rPr>
+        <w:t xml:space="preserve"> projetos ágeis, onde as estórias são estimadas utilizando o </w:t>
+      </w:r>
+      <w:r>
+        <w:rPr>
+          <w:rFonts w:ascii="Times New Roman" w:hAnsi="Times New Roman" w:cs="Times New Roman"/>
+          <w:i/>
+          <w:color w:val="000000"/>
+          <w:sz w:val="24"/>
+          <w:szCs w:val="24"/>
+        </w:rPr>
+        <w:t>planning poker</w:t>
+      </w:r>
+      <w:r>
+        <w:rPr>
+          <w:rFonts w:ascii="Times New Roman" w:hAnsi="Times New Roman" w:cs="Times New Roman"/>
+          <w:color w:val="000000"/>
+          <w:sz w:val="24"/>
+          <w:szCs w:val="24"/>
+        </w:rPr>
+        <w:t>. As estimativas das sprints, medidas em pontos, são extraídas e salvas em um banco de dados. Est</w:t>
+      </w:r>
+      <w:r>
+        <w:rPr>
+          <w:rFonts w:ascii="Times New Roman" w:hAnsi="Times New Roman" w:cs="Times New Roman"/>
+          <w:color w:val="000000"/>
+          <w:sz w:val="24"/>
+          <w:szCs w:val="24"/>
+        </w:rPr>
+        <w:t>e</w:t>
+      </w:r>
+      <w:r>
+        <w:rPr>
+          <w:rFonts w:ascii="Times New Roman" w:hAnsi="Times New Roman" w:cs="Times New Roman"/>
+          <w:color w:val="000000"/>
+          <w:sz w:val="24"/>
+          <w:szCs w:val="24"/>
+        </w:rPr>
+        <w:t xml:space="preserve">s </w:t>
+      </w:r>
+      <w:r>
+        <w:rPr>
+          <w:rFonts w:ascii="Times New Roman" w:hAnsi="Times New Roman" w:cs="Times New Roman"/>
+          <w:color w:val="000000"/>
+          <w:sz w:val="24"/>
+          <w:szCs w:val="24"/>
+        </w:rPr>
+        <w:t xml:space="preserve">dados </w:t>
+      </w:r>
+      <w:r>
+        <w:rPr>
+          <w:rFonts w:ascii="Times New Roman" w:hAnsi="Times New Roman" w:cs="Times New Roman"/>
+          <w:color w:val="000000"/>
+          <w:sz w:val="24"/>
+          <w:szCs w:val="24"/>
+        </w:rPr>
+        <w:t>históric</w:t>
+      </w:r>
+      <w:r>
+        <w:rPr>
+          <w:rFonts w:ascii="Times New Roman" w:hAnsi="Times New Roman" w:cs="Times New Roman"/>
+          <w:color w:val="000000"/>
+          <w:sz w:val="24"/>
+          <w:szCs w:val="24"/>
+        </w:rPr>
+        <w:t>o</w:t>
+      </w:r>
+      <w:r>
+        <w:rPr>
+          <w:rFonts w:ascii="Times New Roman" w:hAnsi="Times New Roman" w:cs="Times New Roman"/>
+          <w:color w:val="000000"/>
+          <w:sz w:val="24"/>
+          <w:szCs w:val="24"/>
+        </w:rPr>
+        <w:t>s são utilizadas para geração de relatórios utilizados para prover auxílio ao time no momento de planejar uma nova sprint.</w:t>
       </w:r>
     </w:p>
     <w:p>
@@ -8836,7 +9075,167 @@
           <w:sz w:val="24"/>
           <w:szCs w:val="24"/>
         </w:rPr>
-        <w:t>Considera-se que os projetos tenham acompanhamento na ferramenta online Trello. Esta ferramenta disponibiliza boards onde o usuário pode criar listas, cards, adicionar informações, anexar arquivos, etc (trello.com, 2014).</w:t>
+        <w:t xml:space="preserve">O sistema será restringido somente para pessoas que possuem acesso. Diferentes usuários poderão acessar diferentes projetos, onde terá a opção para fazer a coleta de dados e visualizar relatórios. O sistema incluirá a área do administrador, onde poderão ser criados projetos e adicionar </w:t>
+      </w:r>
+      <w:r>
+        <w:rPr>
+          <w:rFonts w:ascii="Times New Roman" w:hAnsi="Times New Roman" w:cs="Times New Roman"/>
+          <w:color w:val="000000"/>
+          <w:sz w:val="24"/>
+          <w:szCs w:val="24"/>
+        </w:rPr>
+        <w:t>recursos</w:t>
+      </w:r>
+      <w:r>
+        <w:rPr>
+          <w:rFonts w:ascii="Times New Roman" w:hAnsi="Times New Roman" w:cs="Times New Roman"/>
+          <w:color w:val="000000"/>
+          <w:sz w:val="24"/>
+          <w:szCs w:val="24"/>
+        </w:rPr>
+        <w:t xml:space="preserve"> a estes projetos.</w:t>
+      </w:r>
+    </w:p>
+    <w:p>
+      <w:pPr>
+        <w:ind w:right="-568" w:firstLine="708"/>
+        <w:jc w:val="both"/>
+        <w:rPr>
+          <w:rFonts w:ascii="Times New Roman" w:hAnsi="Times New Roman" w:cs="Times New Roman"/>
+          <w:color w:val="000000"/>
+          <w:sz w:val="24"/>
+          <w:szCs w:val="24"/>
+        </w:rPr>
+      </w:pPr>
+      <w:r>
+        <w:rPr>
+          <w:rFonts w:ascii="Times New Roman" w:hAnsi="Times New Roman" w:cs="Times New Roman"/>
+          <w:color w:val="000000"/>
+          <w:sz w:val="24"/>
+          <w:szCs w:val="24"/>
+        </w:rPr>
+        <w:t xml:space="preserve">Considera-se que os projetos tenham acompanhamento na ferramenta online Trello. Esta ferramenta </w:t>
+      </w:r>
+      <w:r>
+        <w:rPr>
+          <w:rFonts w:ascii="Times New Roman" w:hAnsi="Times New Roman" w:cs="Times New Roman"/>
+          <w:color w:val="000000"/>
+          <w:sz w:val="24"/>
+          <w:szCs w:val="24"/>
+        </w:rPr>
+        <w:t xml:space="preserve">é utilizada para montar um Kanban, possibilita a criação de </w:t>
+      </w:r>
+      <w:r>
+        <w:rPr>
+          <w:rFonts w:ascii="Times New Roman" w:hAnsi="Times New Roman" w:cs="Times New Roman"/>
+          <w:i/>
+          <w:color w:val="000000"/>
+          <w:sz w:val="24"/>
+          <w:szCs w:val="24"/>
+        </w:rPr>
+        <w:t>boards</w:t>
+      </w:r>
+      <w:r>
+        <w:rPr>
+          <w:rFonts w:ascii="Times New Roman" w:hAnsi="Times New Roman" w:cs="Times New Roman"/>
+          <w:color w:val="000000"/>
+          <w:sz w:val="24"/>
+          <w:szCs w:val="24"/>
+        </w:rPr>
+        <w:t xml:space="preserve"> onde o usuário pode criar </w:t>
+      </w:r>
+      <w:r>
+        <w:rPr>
+          <w:rFonts w:ascii="Times New Roman" w:hAnsi="Times New Roman" w:cs="Times New Roman"/>
+          <w:i/>
+          <w:color w:val="000000"/>
+          <w:sz w:val="24"/>
+          <w:szCs w:val="24"/>
+        </w:rPr>
+        <w:t>listas</w:t>
+      </w:r>
+      <w:r>
+        <w:rPr>
+          <w:rFonts w:ascii="Times New Roman" w:hAnsi="Times New Roman" w:cs="Times New Roman"/>
+          <w:color w:val="000000"/>
+          <w:sz w:val="24"/>
+          <w:szCs w:val="24"/>
+        </w:rPr>
+        <w:t xml:space="preserve">, </w:t>
+      </w:r>
+      <w:r>
+        <w:rPr>
+          <w:rFonts w:ascii="Times New Roman" w:hAnsi="Times New Roman" w:cs="Times New Roman"/>
+          <w:i/>
+          <w:color w:val="000000"/>
+          <w:sz w:val="24"/>
+          <w:szCs w:val="24"/>
+        </w:rPr>
+        <w:t>cards</w:t>
+      </w:r>
+      <w:r>
+        <w:rPr>
+          <w:rFonts w:ascii="Times New Roman" w:hAnsi="Times New Roman" w:cs="Times New Roman"/>
+          <w:color w:val="000000"/>
+          <w:sz w:val="24"/>
+          <w:szCs w:val="24"/>
+        </w:rPr>
+        <w:t>,</w:t>
+      </w:r>
+      <w:r>
+        <w:rPr>
+          <w:rFonts w:ascii="Times New Roman" w:hAnsi="Times New Roman" w:cs="Times New Roman"/>
+          <w:color w:val="000000"/>
+          <w:sz w:val="24"/>
+          <w:szCs w:val="24"/>
+        </w:rPr>
+        <w:t xml:space="preserve"> </w:t>
+      </w:r>
+      <w:r>
+        <w:rPr>
+          <w:rFonts w:ascii="Times New Roman" w:hAnsi="Times New Roman" w:cs="Times New Roman"/>
+          <w:i/>
+          <w:color w:val="000000"/>
+          <w:sz w:val="24"/>
+          <w:szCs w:val="24"/>
+        </w:rPr>
+        <w:t>labels</w:t>
+      </w:r>
+      <w:r>
+        <w:rPr>
+          <w:rFonts w:ascii="Times New Roman" w:hAnsi="Times New Roman" w:cs="Times New Roman"/>
+          <w:color w:val="000000"/>
+          <w:sz w:val="24"/>
+          <w:szCs w:val="24"/>
+        </w:rPr>
+        <w:t xml:space="preserve">, </w:t>
+      </w:r>
+      <w:r>
+        <w:rPr>
+          <w:rFonts w:ascii="Times New Roman" w:hAnsi="Times New Roman" w:cs="Times New Roman"/>
+          <w:color w:val="000000"/>
+          <w:sz w:val="24"/>
+          <w:szCs w:val="24"/>
+        </w:rPr>
+        <w:t>adicionar in</w:t>
+      </w:r>
+      <w:r>
+        <w:rPr>
+          <w:rFonts w:ascii="Times New Roman" w:hAnsi="Times New Roman" w:cs="Times New Roman"/>
+          <w:color w:val="000000"/>
+          <w:sz w:val="24"/>
+          <w:szCs w:val="24"/>
+        </w:rPr>
+        <w:t>formações, anexar arquivos, etc.</w:t>
+      </w:r>
+      <w:r>
+        <w:rPr>
+          <w:rFonts w:ascii="Times New Roman" w:hAnsi="Times New Roman" w:cs="Times New Roman"/>
+          <w:color w:val="000000"/>
+          <w:sz w:val="24"/>
+          <w:szCs w:val="24"/>
+        </w:rPr>
+        <w:t>(trello.com, 2014).</w:t>
       </w:r>
     </w:p>
     <w:p>
@@ -9096,6 +9495,7 @@
           <w:sz w:val="24"/>
           <w:szCs w:val="24"/>
         </w:rPr>
+        <w:lastRenderedPageBreak/>
         <w:br w:type="page"/>
       </w:r>
     </w:p>
@@ -9111,7 +9511,7 @@
         </w:rPr>
       </w:pPr>
       <w:bookmarkStart w:id="39" w:name="_Toc383992860"/>
-      <w:bookmarkStart w:id="40" w:name="_Toc384027240"/>
+      <w:bookmarkStart w:id="40" w:name="_Toc385847679"/>
       <w:r>
         <w:rPr>
           <w:rFonts w:ascii="Times New Roman" w:hAnsi="Times New Roman" w:cs="Times New Roman"/>
@@ -9120,7 +9520,25 @@
           <w:szCs w:val="24"/>
         </w:rPr>
         <w:lastRenderedPageBreak/>
-        <w:t>6ABORDAGEM DE DESENVOLVIMENTO</w:t>
+        <w:t>6</w:t>
+      </w:r>
+      <w:r>
+        <w:rPr>
+          <w:rFonts w:ascii="Times New Roman" w:hAnsi="Times New Roman" w:cs="Times New Roman"/>
+          <w:color w:val="auto"/>
+          <w:sz w:val="24"/>
+          <w:szCs w:val="24"/>
+        </w:rPr>
+        <w:t xml:space="preserve"> </w:t>
+      </w:r>
+      <w:r>
+        <w:rPr>
+          <w:rFonts w:ascii="Times New Roman" w:hAnsi="Times New Roman" w:cs="Times New Roman"/>
+          <w:color w:val="auto"/>
+          <w:sz w:val="24"/>
+          <w:szCs w:val="24"/>
+        </w:rPr>
+        <w:t>ABORDAGEM DE DESENVOLVIMENTO</w:t>
       </w:r>
       <w:bookmarkEnd w:id="39"/>
       <w:bookmarkEnd w:id="40"/>
@@ -9181,6 +9599,69 @@
           <w:szCs w:val="24"/>
         </w:rPr>
         <w:t>Utilizando o Kanban, será possível ter, de forma visual, um acompanhamento preciso do progresso da sprint corrente. O Kanban possibilita a identificação de gargalos no desenvolvimento, e através de algumas técnicas no gerenciamento do quadro, ele possibilita a melhoria no fluxo das atividades.</w:t>
+      </w:r>
+      <w:r>
+        <w:rPr>
+          <w:rFonts w:ascii="Times New Roman" w:hAnsi="Times New Roman" w:cs="Times New Roman"/>
+          <w:color w:val="000000"/>
+          <w:sz w:val="24"/>
+          <w:szCs w:val="24"/>
+        </w:rPr>
+        <w:t xml:space="preserve"> O objetivo principal é finalizar as tarefas que já estão mais </w:t>
+      </w:r>
+      <w:r>
+        <w:rPr>
+          <w:rFonts w:ascii="Times New Roman" w:hAnsi="Times New Roman" w:cs="Times New Roman"/>
+          <w:color w:val="000000"/>
+          <w:sz w:val="24"/>
+          <w:szCs w:val="24"/>
+        </w:rPr>
+        <w:t xml:space="preserve">no </w:t>
+      </w:r>
+      <w:r>
+        <w:rPr>
+          <w:rFonts w:ascii="Times New Roman" w:hAnsi="Times New Roman" w:cs="Times New Roman"/>
+          <w:color w:val="000000"/>
+          <w:sz w:val="24"/>
+          <w:szCs w:val="24"/>
+        </w:rPr>
+        <w:t>lado direito</w:t>
+      </w:r>
+      <w:r>
+        <w:rPr>
+          <w:rFonts w:ascii="Times New Roman" w:hAnsi="Times New Roman" w:cs="Times New Roman"/>
+          <w:color w:val="000000"/>
+          <w:sz w:val="24"/>
+          <w:szCs w:val="24"/>
+        </w:rPr>
+        <w:t xml:space="preserve"> do quadro</w:t>
+      </w:r>
+      <w:r>
+        <w:rPr>
+          <w:rFonts w:ascii="Times New Roman" w:hAnsi="Times New Roman" w:cs="Times New Roman"/>
+          <w:color w:val="000000"/>
+          <w:sz w:val="24"/>
+          <w:szCs w:val="24"/>
+        </w:rPr>
+        <w:t>, focando o trabalho nos itens que já estão sendo executados</w:t>
+      </w:r>
+      <w:r>
+        <w:rPr>
+          <w:rFonts w:ascii="Times New Roman" w:hAnsi="Times New Roman" w:cs="Times New Roman"/>
+          <w:color w:val="000000"/>
+          <w:sz w:val="24"/>
+          <w:szCs w:val="24"/>
+        </w:rPr>
+        <w:t>, resultando em mais itens entregues e maior fluxo de atividades</w:t>
+      </w:r>
+      <w:r>
+        <w:rPr>
+          <w:rFonts w:ascii="Times New Roman" w:hAnsi="Times New Roman" w:cs="Times New Roman"/>
+          <w:color w:val="000000"/>
+          <w:sz w:val="24"/>
+          <w:szCs w:val="24"/>
+        </w:rPr>
+        <w:t>.</w:t>
       </w:r>
     </w:p>
     <w:p>
@@ -9471,7 +9952,7 @@
       </w:pPr>
       <w:bookmarkStart w:id="42" w:name="_Toc383985636"/>
       <w:bookmarkStart w:id="43" w:name="_Toc383992861"/>
-      <w:bookmarkStart w:id="44" w:name="_Toc384027241"/>
+      <w:bookmarkStart w:id="44" w:name="_Toc385847680"/>
       <w:r>
         <w:rPr>
           <w:rFonts w:ascii="Times New Roman" w:hAnsi="Times New Roman" w:cs="Times New Roman"/>
@@ -9537,7 +10018,7 @@
       </w:pPr>
       <w:bookmarkStart w:id="46" w:name="_Toc383985638"/>
       <w:bookmarkStart w:id="47" w:name="_Toc383992862"/>
-      <w:bookmarkStart w:id="48" w:name="_Toc384027242"/>
+      <w:bookmarkStart w:id="48" w:name="_Toc385847681"/>
       <w:r>
         <w:rPr>
           <w:rFonts w:ascii="Times New Roman" w:hAnsi="Times New Roman" w:cs="Times New Roman"/>
@@ -9588,7 +10069,7 @@
       </w:pPr>
       <w:bookmarkStart w:id="50" w:name="_Toc383985640"/>
       <w:bookmarkStart w:id="51" w:name="_Toc383992863"/>
-      <w:bookmarkStart w:id="52" w:name="_Toc384027243"/>
+      <w:bookmarkStart w:id="52" w:name="_Toc385847682"/>
       <w:r>
         <w:rPr>
           <w:rFonts w:ascii="Times New Roman" w:hAnsi="Times New Roman" w:cs="Times New Roman"/>
@@ -9665,7 +10146,7 @@
       </w:pPr>
       <w:bookmarkStart w:id="54" w:name="_Toc383985642"/>
       <w:bookmarkStart w:id="55" w:name="_Toc383992864"/>
-      <w:bookmarkStart w:id="56" w:name="_Toc384027244"/>
+      <w:bookmarkStart w:id="56" w:name="_Toc385847683"/>
       <w:r>
         <w:rPr>
           <w:rFonts w:ascii="Times New Roman" w:hAnsi="Times New Roman" w:cs="Times New Roman"/>
@@ -9725,7 +10206,17 @@
           <w:sz w:val="24"/>
           <w:szCs w:val="24"/>
         </w:rPr>
-        <w:t>rias, baseiam-se no ponto de vista do cliente. Pode-se considerar que a estória é um requisito do sistema. As estórias, basicamente podem ser definidas pelo time, baseando-se na perspectiva de quem vai utilizar a funcionalidade gerada por esta estória. Por exemplo, ao desenvolver uma calculadora, podemos definir as estórias como: subtração, adição, etc. (</w:t>
+        <w:t xml:space="preserve">rias, baseiam-se no ponto de vista do cliente. Pode-se considerar que a estória é um requisito do sistema. As estórias, basicamente podem ser definidas pelo time, baseando-se na perspectiva de quem vai utilizar a funcionalidade gerada por esta </w:t>
+      </w:r>
+      <w:r>
+        <w:rPr>
+          <w:rFonts w:ascii="Times New Roman" w:eastAsia="Droid Sans Fallback" w:hAnsi="Times New Roman" w:cs="Times New Roman"/>
+          <w:color w:val="000000"/>
+          <w:sz w:val="24"/>
+          <w:szCs w:val="24"/>
+        </w:rPr>
+        <w:lastRenderedPageBreak/>
+        <w:t>estória. Por exemplo, ao desenvolver uma calculadora, podemos definir as estórias como: subtração, adição, etc. (</w:t>
       </w:r>
       <w:r>
         <w:rPr>
@@ -9767,7 +10258,7 @@
         </w:rPr>
       </w:pPr>
       <w:bookmarkStart w:id="58" w:name="_Toc383992865"/>
-      <w:bookmarkStart w:id="59" w:name="_Toc384027245"/>
+      <w:bookmarkStart w:id="59" w:name="_Toc385847684"/>
       <w:r>
         <w:rPr>
           <w:rFonts w:ascii="Times New Roman" w:hAnsi="Times New Roman" w:cs="Times New Roman"/>
@@ -9839,7 +10330,7 @@
       </w:pPr>
       <w:bookmarkStart w:id="60" w:name="_Toc383985645"/>
       <w:bookmarkStart w:id="61" w:name="_Toc383992866"/>
-      <w:bookmarkStart w:id="62" w:name="_Toc384027246"/>
+      <w:bookmarkStart w:id="62" w:name="_Toc385847685"/>
       <w:r>
         <w:rPr>
           <w:rFonts w:ascii="Times New Roman" w:hAnsi="Times New Roman" w:cs="Times New Roman"/>
@@ -9903,7 +10394,7 @@
       </w:pPr>
       <w:bookmarkStart w:id="63" w:name="_Toc383985646"/>
       <w:bookmarkStart w:id="64" w:name="_Toc383992867"/>
-      <w:bookmarkStart w:id="65" w:name="_Toc384027247"/>
+      <w:bookmarkStart w:id="65" w:name="_Toc385847686"/>
       <w:r>
         <w:rPr>
           <w:rFonts w:ascii="Times New Roman" w:hAnsi="Times New Roman" w:cs="Times New Roman"/>
@@ -9958,7 +10449,7 @@
       </w:pPr>
       <w:bookmarkStart w:id="66" w:name="_Toc383985647"/>
       <w:bookmarkStart w:id="67" w:name="_Toc383992868"/>
-      <w:bookmarkStart w:id="68" w:name="_Toc384027248"/>
+      <w:bookmarkStart w:id="68" w:name="_Toc385847687"/>
       <w:r>
         <w:rPr>
           <w:rFonts w:ascii="Times New Roman" w:hAnsi="Times New Roman" w:cs="Times New Roman"/>
@@ -10022,7 +10513,7 @@
       </w:pPr>
       <w:bookmarkStart w:id="69" w:name="_Toc383985648"/>
       <w:bookmarkStart w:id="70" w:name="_Toc383992869"/>
-      <w:bookmarkStart w:id="71" w:name="_Toc384027249"/>
+      <w:bookmarkStart w:id="71" w:name="_Toc385847688"/>
       <w:r>
         <w:rPr>
           <w:rFonts w:ascii="Times New Roman" w:hAnsi="Times New Roman" w:cs="Times New Roman"/>
@@ -10298,7 +10789,7 @@
         </w:rPr>
       </w:pPr>
       <w:bookmarkStart w:id="74" w:name="_Toc383992870"/>
-      <w:bookmarkStart w:id="75" w:name="_Toc384027250"/>
+      <w:bookmarkStart w:id="75" w:name="_Toc385847689"/>
       <w:r>
         <w:rPr>
           <w:rFonts w:ascii="Times New Roman" w:hAnsi="Times New Roman" w:cs="Times New Roman"/>
@@ -10308,6 +10799,15 @@
         </w:rPr>
         <w:lastRenderedPageBreak/>
         <w:t>8</w:t>
+      </w:r>
+      <w:r>
+        <w:rPr>
+          <w:rFonts w:ascii="Times New Roman" w:hAnsi="Times New Roman" w:cs="Times New Roman"/>
+          <w:color w:val="auto"/>
+          <w:sz w:val="24"/>
+          <w:szCs w:val="24"/>
+        </w:rPr>
+        <w:t xml:space="preserve"> </w:t>
       </w:r>
       <w:r>
         <w:rPr>
@@ -10551,7 +11051,7 @@
         </w:rPr>
       </w:pPr>
       <w:bookmarkStart w:id="76" w:name="_Toc383992871"/>
-      <w:bookmarkStart w:id="77" w:name="_Toc384027251"/>
+      <w:bookmarkStart w:id="77" w:name="_Toc385847690"/>
       <w:r>
         <w:rPr>
           <w:rFonts w:ascii="Times New Roman" w:hAnsi="Times New Roman" w:cs="Times New Roman"/>
@@ -12862,7 +13362,7 @@
         </w:rPr>
       </w:pPr>
       <w:bookmarkStart w:id="80" w:name="_Toc383992872"/>
-      <w:bookmarkStart w:id="81" w:name="_Toc384027252"/>
+      <w:bookmarkStart w:id="81" w:name="_Toc385847691"/>
       <w:r>
         <w:rPr>
           <w:rFonts w:ascii="Times New Roman" w:hAnsi="Times New Roman" w:cs="Times New Roman"/>
@@ -13988,7 +14488,7 @@
         </w:rPr>
       </w:pPr>
       <w:bookmarkStart w:id="82" w:name="_Toc383992873"/>
-      <w:bookmarkStart w:id="83" w:name="_Toc384027253"/>
+      <w:bookmarkStart w:id="83" w:name="_Toc385847692"/>
       <w:r>
         <w:rPr>
           <w:rFonts w:ascii="Times New Roman" w:hAnsi="Times New Roman" w:cs="Times New Roman"/>
@@ -14290,7 +14790,7 @@
           <w:rPr>
             <w:noProof/>
           </w:rPr>
-          <w:t>8</w:t>
+          <w:t>25</w:t>
         </w:r>
         <w:r>
           <w:fldChar w:fldCharType="end"/>

</xml_diff>

<commit_message>
adding new source ...
</commit_message>
<xml_diff>
--- a/plano_de_trabalho.docx
+++ b/plano_de_trabalho.docx
@@ -6331,6 +6331,48 @@
           <w:szCs w:val="24"/>
         </w:rPr>
       </w:pPr>
+      <w:bookmarkStart w:id="5" w:name="_Toc383990878"/>
+      <w:bookmarkStart w:id="6" w:name="_Toc384026491"/>
+      <w:r>
+        <w:rPr>
+          <w:rFonts w:ascii="Times New Roman" w:hAnsi="Times New Roman" w:cs="Times New Roman"/>
+          <w:b w:val="0"/>
+          <w:color w:val="auto"/>
+          <w:sz w:val="24"/>
+          <w:szCs w:val="24"/>
+        </w:rPr>
+        <w:t xml:space="preserve">Figura </w:t>
+      </w:r>
+      <w:r>
+        <w:rPr>
+          <w:rFonts w:ascii="Times New Roman" w:hAnsi="Times New Roman" w:cs="Times New Roman"/>
+          <w:b w:val="0"/>
+          <w:color w:val="auto"/>
+          <w:sz w:val="24"/>
+          <w:szCs w:val="24"/>
+        </w:rPr>
+        <w:fldChar w:fldCharType="begin"/>
+      </w:r>
+      <w:r>
+        <w:rPr>
+          <w:rFonts w:ascii="Times New Roman" w:hAnsi="Times New Roman" w:cs="Times New Roman"/>
+          <w:b w:val="0"/>
+          <w:color w:val="auto"/>
+          <w:sz w:val="24"/>
+          <w:szCs w:val="24"/>
+        </w:rPr>
+        <w:instrText xml:space="preserve"> SEQ Figura \* ARABIC </w:instrText>
+      </w:r>
+      <w:r>
+        <w:rPr>
+          <w:rFonts w:ascii="Times New Roman" w:hAnsi="Times New Roman" w:cs="Times New Roman"/>
+          <w:b w:val="0"/>
+          <w:color w:val="auto"/>
+          <w:sz w:val="24"/>
+          <w:szCs w:val="24"/>
+        </w:rPr>
+        <w:fldChar w:fldCharType="separate"/>
+      </w:r>
       <w:r>
         <w:rPr>
           <w:rFonts w:ascii="Times New Roman" w:hAnsi="Times New Roman" w:cs="Times New Roman"/>
@@ -6339,18 +6381,78 @@
           <w:color w:val="auto"/>
           <w:sz w:val="24"/>
           <w:szCs w:val="24"/>
+        </w:rPr>
+        <w:t>1</w:t>
+      </w:r>
+      <w:r>
+        <w:rPr>
+          <w:rFonts w:ascii="Times New Roman" w:hAnsi="Times New Roman" w:cs="Times New Roman"/>
+          <w:b w:val="0"/>
+          <w:color w:val="auto"/>
+          <w:sz w:val="24"/>
+          <w:szCs w:val="24"/>
+        </w:rPr>
+        <w:fldChar w:fldCharType="end"/>
+      </w:r>
+      <w:r>
+        <w:rPr>
+          <w:rFonts w:ascii="Times New Roman" w:hAnsi="Times New Roman" w:cs="Times New Roman"/>
+          <w:b w:val="0"/>
+          <w:color w:val="auto"/>
+          <w:sz w:val="24"/>
+          <w:szCs w:val="24"/>
+        </w:rPr>
+        <w:t xml:space="preserve"> </w:t>
+      </w:r>
+      <w:r>
+        <w:rPr>
+          <w:rFonts w:ascii="Times New Roman" w:hAnsi="Times New Roman" w:cs="Times New Roman"/>
+          <w:b w:val="0"/>
+          <w:color w:val="auto"/>
+          <w:sz w:val="24"/>
+          <w:szCs w:val="24"/>
+        </w:rPr>
+        <w:t>–</w:t>
+      </w:r>
+      <w:r>
+        <w:rPr>
+          <w:rFonts w:ascii="Times New Roman" w:hAnsi="Times New Roman" w:cs="Times New Roman"/>
+          <w:b w:val="0"/>
+          <w:color w:val="auto"/>
+          <w:sz w:val="24"/>
+          <w:szCs w:val="24"/>
+        </w:rPr>
+        <w:t xml:space="preserve"> </w:t>
+      </w:r>
+      <w:r>
+        <w:rPr>
+          <w:rFonts w:ascii="Times New Roman" w:hAnsi="Times New Roman" w:cs="Times New Roman"/>
+          <w:b w:val="0"/>
+          <w:color w:val="auto"/>
+          <w:sz w:val="24"/>
+          <w:szCs w:val="24"/>
+        </w:rPr>
+        <w:t xml:space="preserve">Processo básico do Scrum </w:t>
+      </w:r>
+      <w:bookmarkEnd w:id="5"/>
+      <w:bookmarkEnd w:id="6"/>
+    </w:p>
+    <w:p>
+      <w:r>
+        <w:rPr>
+          <w:noProof/>
           <w:lang w:eastAsia="pt-BR"/>
         </w:rPr>
         <w:drawing>
           <wp:anchor distT="0" distB="0" distL="0" distR="0" simplePos="0" relativeHeight="251659264" behindDoc="0" locked="0" layoutInCell="1" allowOverlap="1">
             <wp:simplePos x="0" y="0"/>
             <wp:positionH relativeFrom="column">
-              <wp:posOffset>-87630</wp:posOffset>
+              <wp:posOffset>-83185</wp:posOffset>
             </wp:positionH>
             <wp:positionV relativeFrom="paragraph">
-              <wp:posOffset>542290</wp:posOffset>
+              <wp:posOffset>299085</wp:posOffset>
             </wp:positionV>
-            <wp:extent cx="5775325" cy="2673350"/>
+            <wp:extent cx="5775325" cy="2668270"/>
             <wp:effectExtent l="19050" t="0" r="0" b="0"/>
             <wp:wrapSquare wrapText="largest"/>
             <wp:docPr id="2" name="Picture"/>
@@ -6375,7 +6477,7 @@
                   <pic:spPr bwMode="auto">
                     <a:xfrm>
                       <a:off x="0" y="0"/>
-                      <a:ext cx="5775325" cy="2673350"/>
+                      <a:ext cx="5775325" cy="2668270"/>
                     </a:xfrm>
                     <a:prstGeom prst="rect">
                       <a:avLst/>
@@ -6394,131 +6496,37 @@
           </wp:anchor>
         </w:drawing>
       </w:r>
-      <w:bookmarkStart w:id="5" w:name="_Toc383990878"/>
-      <w:bookmarkStart w:id="6" w:name="_Toc384026491"/>
-      <w:r>
-        <w:rPr>
-          <w:rFonts w:ascii="Times New Roman" w:hAnsi="Times New Roman" w:cs="Times New Roman"/>
-          <w:b w:val="0"/>
-          <w:color w:val="auto"/>
-          <w:sz w:val="24"/>
-          <w:szCs w:val="24"/>
-        </w:rPr>
-        <w:t xml:space="preserve">Figura </w:t>
-      </w:r>
-      <w:r>
-        <w:rPr>
-          <w:rFonts w:ascii="Times New Roman" w:hAnsi="Times New Roman" w:cs="Times New Roman"/>
-          <w:b w:val="0"/>
-          <w:color w:val="auto"/>
-          <w:sz w:val="24"/>
-          <w:szCs w:val="24"/>
-        </w:rPr>
-        <w:fldChar w:fldCharType="begin"/>
-      </w:r>
-      <w:r>
-        <w:rPr>
-          <w:rFonts w:ascii="Times New Roman" w:hAnsi="Times New Roman" w:cs="Times New Roman"/>
-          <w:b w:val="0"/>
-          <w:color w:val="auto"/>
-          <w:sz w:val="24"/>
-          <w:szCs w:val="24"/>
-        </w:rPr>
-        <w:instrText xml:space="preserve"> SEQ Figura \* ARABIC </w:instrText>
-      </w:r>
-      <w:r>
-        <w:rPr>
-          <w:rFonts w:ascii="Times New Roman" w:hAnsi="Times New Roman" w:cs="Times New Roman"/>
-          <w:b w:val="0"/>
-          <w:color w:val="auto"/>
-          <w:sz w:val="24"/>
-          <w:szCs w:val="24"/>
-        </w:rPr>
-        <w:fldChar w:fldCharType="separate"/>
-      </w:r>
-      <w:r>
-        <w:rPr>
-          <w:rFonts w:ascii="Times New Roman" w:hAnsi="Times New Roman" w:cs="Times New Roman"/>
-          <w:b w:val="0"/>
-          <w:noProof/>
-          <w:color w:val="auto"/>
-          <w:sz w:val="24"/>
-          <w:szCs w:val="24"/>
-        </w:rPr>
-        <w:t>1</w:t>
-      </w:r>
-      <w:r>
-        <w:rPr>
-          <w:rFonts w:ascii="Times New Roman" w:hAnsi="Times New Roman" w:cs="Times New Roman"/>
-          <w:b w:val="0"/>
-          <w:color w:val="auto"/>
-          <w:sz w:val="24"/>
-          <w:szCs w:val="24"/>
-        </w:rPr>
-        <w:fldChar w:fldCharType="end"/>
-      </w:r>
-      <w:r>
-        <w:rPr>
-          <w:rFonts w:ascii="Times New Roman" w:hAnsi="Times New Roman" w:cs="Times New Roman"/>
-          <w:b w:val="0"/>
-          <w:color w:val="auto"/>
-          <w:sz w:val="24"/>
-          <w:szCs w:val="24"/>
-        </w:rPr>
-        <w:t xml:space="preserve"> </w:t>
-      </w:r>
-      <w:r>
-        <w:rPr>
-          <w:rFonts w:ascii="Times New Roman" w:hAnsi="Times New Roman" w:cs="Times New Roman"/>
-          <w:b w:val="0"/>
-          <w:color w:val="auto"/>
-          <w:sz w:val="24"/>
-          <w:szCs w:val="24"/>
-        </w:rPr>
-        <w:t>–</w:t>
-      </w:r>
-      <w:r>
-        <w:rPr>
-          <w:rFonts w:ascii="Times New Roman" w:hAnsi="Times New Roman" w:cs="Times New Roman"/>
-          <w:b w:val="0"/>
-          <w:color w:val="auto"/>
-          <w:sz w:val="24"/>
-          <w:szCs w:val="24"/>
-        </w:rPr>
-        <w:t xml:space="preserve"> </w:t>
-      </w:r>
-      <w:r>
-        <w:rPr>
-          <w:rFonts w:ascii="Times New Roman" w:hAnsi="Times New Roman" w:cs="Times New Roman"/>
-          <w:b w:val="0"/>
-          <w:color w:val="auto"/>
-          <w:sz w:val="24"/>
-          <w:szCs w:val="24"/>
-        </w:rPr>
-        <w:t>Processo básico do Scrum (</w:t>
-      </w:r>
-      <w:r>
-        <w:rPr>
-          <w:rFonts w:ascii="Times New Roman" w:hAnsi="Times New Roman" w:cs="Times New Roman"/>
-          <w:b w:val="0"/>
-          <w:color w:val="000000"/>
-          <w:sz w:val="24"/>
-          <w:szCs w:val="24"/>
-        </w:rPr>
-        <w:t>http://epf.eclipse.org/wikis/scrumpt/Scrum/guidances/supportingmaterials/resources/ScrumLargeLabelled.png</w:t>
-      </w:r>
-      <w:r>
-        <w:rPr>
-          <w:rFonts w:ascii="Times New Roman" w:hAnsi="Times New Roman" w:cs="Times New Roman"/>
-          <w:b w:val="0"/>
-          <w:color w:val="auto"/>
-          <w:sz w:val="24"/>
-          <w:szCs w:val="24"/>
-        </w:rPr>
-        <w:t>)</w:t>
-      </w:r>
-      <w:bookmarkEnd w:id="5"/>
-      <w:bookmarkEnd w:id="6"/>
+    </w:p>
+    <w:p/>
+    <w:p>
+      <w:pPr>
+        <w:ind w:right="-568"/>
+        <w:jc w:val="both"/>
+        <w:rPr>
+          <w:rFonts w:ascii="Times New Roman" w:hAnsi="Times New Roman" w:cs="Times New Roman"/>
+          <w:color w:val="000000"/>
+          <w:sz w:val="24"/>
+          <w:szCs w:val="24"/>
+        </w:rPr>
+      </w:pPr>
+      <w:r>
+        <w:rPr>
+          <w:rFonts w:ascii="Times New Roman" w:hAnsi="Times New Roman" w:cs="Times New Roman"/>
+          <w:color w:val="000000"/>
+          <w:sz w:val="24"/>
+          <w:szCs w:val="24"/>
+        </w:rPr>
+        <w:t>Fonte: Eclipse Org</w:t>
+      </w:r>
+      <w:r>
+        <w:rPr>
+          <w:rFonts w:ascii="Times New Roman" w:hAnsi="Times New Roman" w:cs="Times New Roman"/>
+          <w:color w:val="000000"/>
+          <w:sz w:val="24"/>
+          <w:szCs w:val="24"/>
+        </w:rPr>
+        <w:t>.</w:t>
+      </w:r>
     </w:p>
     <w:p>
       <w:pPr>
@@ -6640,7 +6648,7 @@
           <w:szCs w:val="24"/>
           <w:shd w:val="clear" w:color="auto" w:fill="FFFFFF"/>
         </w:rPr>
-        <w:t xml:space="preserve">O Planning Poker basicamente é uma metodologia utilizada especificamente para o time fazer estimativas de esforço. Depois que a estória é apresentada para os membros do time, este discute a estória para ter certeza de que todos entenderam. Cada membro do time escolhe uma pontuação representando o esforço que será necessário para implementar estória, e não mostra para ninguém. Depois que cada membro do time escolheu uma pontuação, </w:t>
+        <w:t xml:space="preserve">O Planning Poker basicamente é uma metodologia utilizada especificamente para o time fazer estimativas de esforço. Depois que a estória é apresentada para os membros do time, este discute a estória para ter certeza de que todos entenderam. Cada membro do time escolhe uma pontuação representando o esforço que será necessário para implementar estória, </w:t>
       </w:r>
       <w:r>
         <w:rPr>
@@ -6651,7 +6659,7 @@
           <w:shd w:val="clear" w:color="auto" w:fill="FFFFFF"/>
         </w:rPr>
         <w:lastRenderedPageBreak/>
-        <w:t>chamada de Story Point, os membros do time voltam a discutir para chegar a um denominador comum, então o time passa a ter a estimativa, em Story Points, para aquela estória específica.</w:t>
+        <w:t>e não mostra para ninguém. Depois que cada membro do time escolheu uma pontuação, chamada de Story Point, os membros do time voltam a discutir para chegar a um denominador comum, então o time passa a ter a estimativa, em Story Points, para aquela estória específica.</w:t>
       </w:r>
     </w:p>
     <w:p>
@@ -6677,6 +6685,8 @@
     </w:p>
     <w:p>
       <w:pPr>
+        <w:ind w:right="-568" w:firstLine="708"/>
+        <w:jc w:val="both"/>
         <w:rPr>
           <w:rFonts w:ascii="Times New Roman" w:hAnsi="Times New Roman" w:cs="Times New Roman"/>
           <w:color w:val="000000"/>
@@ -6696,7 +6706,8 @@
     </w:p>
     <w:p>
       <w:pPr>
-        <w:ind w:firstLine="708"/>
+        <w:ind w:right="-568" w:firstLine="708"/>
+        <w:jc w:val="both"/>
       </w:pPr>
       <w:r>
         <w:rPr>
@@ -6886,6 +6897,7 @@
         <w:autoSpaceDN w:val="0"/>
         <w:adjustRightInd w:val="0"/>
         <w:ind w:right="-568" w:firstLine="708"/>
+        <w:jc w:val="both"/>
         <w:rPr>
           <w:rFonts w:ascii="Times New Roman" w:hAnsi="Times New Roman" w:cs="Times New Roman"/>
           <w:bCs/>
@@ -7018,6 +7030,7 @@
         <w:autoSpaceDN w:val="0"/>
         <w:adjustRightInd w:val="0"/>
         <w:ind w:right="-568" w:firstLine="708"/>
+        <w:jc w:val="both"/>
         <w:rPr>
           <w:rFonts w:ascii="Times New Roman" w:hAnsi="Times New Roman" w:cs="Times New Roman"/>
           <w:bCs/>
@@ -8178,7 +8191,8 @@
     </w:p>
     <w:p>
       <w:pPr>
-        <w:ind w:firstLine="708"/>
+        <w:ind w:right="-568" w:firstLine="708"/>
+        <w:jc w:val="both"/>
         <w:rPr>
           <w:rFonts w:ascii="Times New Roman" w:hAnsi="Times New Roman" w:cs="Times New Roman"/>
           <w:color w:val="000000"/>
@@ -8273,7 +8287,8 @@
     </w:p>
     <w:p>
       <w:pPr>
-        <w:ind w:firstLine="708"/>
+        <w:ind w:right="-568" w:firstLine="708"/>
+        <w:jc w:val="both"/>
         <w:rPr>
           <w:rFonts w:ascii="Times New Roman" w:hAnsi="Times New Roman" w:cs="Times New Roman"/>
           <w:color w:val="000000"/>
@@ -8312,7 +8327,7 @@
           <w:sz w:val="24"/>
           <w:szCs w:val="24"/>
         </w:rPr>
-        <w:t xml:space="preserve">). É um software grátis, onde, </w:t>
+        <w:t xml:space="preserve">). É um software grátis, onde, registrando um usuário, </w:t>
       </w:r>
       <w:r>
         <w:rPr>
@@ -8322,7 +8337,7 @@
           <w:szCs w:val="24"/>
         </w:rPr>
         <w:lastRenderedPageBreak/>
-        <w:t>registrando um usuário, este pode cadastrar vários projetos, possibilitando a criação de bugs, melhorias, outros usuarios podem contribuir para o projeto, etc. O GitHub será importante para o projeto na parte de versionamento de código, onde tudo será salvo na nuvem e não tem perigo de perder dados em caso de incidentes imprevistos.</w:t>
+        <w:t>este pode cadastrar vários projetos, possibilitando a criação de bugs, melhorias, outros usuarios podem contribuir para o projeto, etc. O GitHub será importante para o projeto na parte de versionamento de código, onde tudo será salvo na nuvem e não tem perigo de perder dados em caso de incidentes imprevistos.</w:t>
       </w:r>
     </w:p>
     <w:p>
@@ -8378,7 +8393,8 @@
     </w:p>
     <w:p>
       <w:pPr>
-        <w:ind w:firstLine="708"/>
+        <w:ind w:right="-568" w:firstLine="708"/>
+        <w:jc w:val="both"/>
         <w:rPr>
           <w:rFonts w:ascii="Times New Roman" w:hAnsi="Times New Roman" w:cs="Times New Roman"/>
           <w:color w:val="000000"/>
@@ -8520,10 +8536,22 @@
           <w:szCs w:val="24"/>
           <w:lang w:val="en-US"/>
         </w:rPr>
-        <w:t>Estrutura básica do TDD (http://www.agiledata.org/images/tddSteps.jpg)</w:t>
+        <w:t>Estrutura básica do TDD</w:t>
       </w:r>
       <w:bookmarkEnd w:id="27"/>
       <w:bookmarkEnd w:id="28"/>
+      <w:r>
+        <w:rPr>
+          <w:rFonts w:ascii="Times New Roman" w:hAnsi="Times New Roman" w:cs="Times New Roman"/>
+          <w:b w:val="0"/>
+          <w:bCs w:val="0"/>
+          <w:color w:val="00000A"/>
+          <w:sz w:val="24"/>
+          <w:szCs w:val="24"/>
+          <w:lang w:val="en-US"/>
+        </w:rPr>
+        <w:t>.</w:t>
+      </w:r>
     </w:p>
     <w:p>
       <w:pPr>
@@ -8545,12 +8573,12 @@
           <wp:anchor distT="0" distB="0" distL="0" distR="0" simplePos="0" relativeHeight="251660288" behindDoc="0" locked="0" layoutInCell="1" allowOverlap="1">
             <wp:simplePos x="0" y="0"/>
             <wp:positionH relativeFrom="column">
-              <wp:posOffset>1165225</wp:posOffset>
+              <wp:posOffset>937260</wp:posOffset>
             </wp:positionH>
             <wp:positionV relativeFrom="paragraph">
-              <wp:posOffset>152400</wp:posOffset>
+              <wp:posOffset>49530</wp:posOffset>
             </wp:positionV>
-            <wp:extent cx="2326005" cy="5138420"/>
+            <wp:extent cx="2043430" cy="4518660"/>
             <wp:effectExtent l="19050" t="0" r="0" b="0"/>
             <wp:wrapSquare wrapText="largest"/>
             <wp:docPr id="3" name="Picture"/>
@@ -8575,7 +8603,7 @@
                   <pic:spPr bwMode="auto">
                     <a:xfrm>
                       <a:off x="0" y="0"/>
-                      <a:ext cx="2326005" cy="5138420"/>
+                      <a:ext cx="2043430" cy="4518660"/>
                     </a:xfrm>
                     <a:prstGeom prst="rect">
                       <a:avLst/>
@@ -8594,14 +8622,274 @@
           </wp:anchor>
         </w:drawing>
       </w:r>
-      <w:r>
-        <w:rPr>
-          <w:rFonts w:ascii="Times New Roman" w:hAnsi="Times New Roman" w:cs="Times New Roman"/>
-          <w:sz w:val="24"/>
-          <w:szCs w:val="24"/>
-        </w:rPr>
-        <w:br w:type="page"/>
-      </w:r>
+    </w:p>
+    <w:p>
+      <w:pPr>
+        <w:rPr>
+          <w:rFonts w:ascii="Times New Roman" w:hAnsi="Times New Roman" w:cs="Times New Roman"/>
+          <w:sz w:val="24"/>
+          <w:szCs w:val="24"/>
+        </w:rPr>
+      </w:pPr>
+    </w:p>
+    <w:p>
+      <w:pPr>
+        <w:rPr>
+          <w:rFonts w:ascii="Times New Roman" w:hAnsi="Times New Roman" w:cs="Times New Roman"/>
+          <w:sz w:val="24"/>
+          <w:szCs w:val="24"/>
+        </w:rPr>
+      </w:pPr>
+    </w:p>
+    <w:p>
+      <w:pPr>
+        <w:rPr>
+          <w:rFonts w:ascii="Times New Roman" w:hAnsi="Times New Roman" w:cs="Times New Roman"/>
+          <w:sz w:val="24"/>
+          <w:szCs w:val="24"/>
+        </w:rPr>
+      </w:pPr>
+    </w:p>
+    <w:p>
+      <w:pPr>
+        <w:rPr>
+          <w:rFonts w:ascii="Times New Roman" w:hAnsi="Times New Roman" w:cs="Times New Roman"/>
+          <w:sz w:val="24"/>
+          <w:szCs w:val="24"/>
+        </w:rPr>
+      </w:pPr>
+    </w:p>
+    <w:p>
+      <w:pPr>
+        <w:rPr>
+          <w:rFonts w:ascii="Times New Roman" w:hAnsi="Times New Roman" w:cs="Times New Roman"/>
+          <w:sz w:val="24"/>
+          <w:szCs w:val="24"/>
+        </w:rPr>
+      </w:pPr>
+    </w:p>
+    <w:p>
+      <w:pPr>
+        <w:rPr>
+          <w:rFonts w:ascii="Times New Roman" w:hAnsi="Times New Roman" w:cs="Times New Roman"/>
+          <w:sz w:val="24"/>
+          <w:szCs w:val="24"/>
+        </w:rPr>
+      </w:pPr>
+    </w:p>
+    <w:p>
+      <w:pPr>
+        <w:rPr>
+          <w:rFonts w:ascii="Times New Roman" w:hAnsi="Times New Roman" w:cs="Times New Roman"/>
+          <w:sz w:val="24"/>
+          <w:szCs w:val="24"/>
+        </w:rPr>
+      </w:pPr>
+    </w:p>
+    <w:p>
+      <w:pPr>
+        <w:rPr>
+          <w:rFonts w:ascii="Times New Roman" w:hAnsi="Times New Roman" w:cs="Times New Roman"/>
+          <w:sz w:val="24"/>
+          <w:szCs w:val="24"/>
+        </w:rPr>
+      </w:pPr>
+    </w:p>
+    <w:p>
+      <w:pPr>
+        <w:rPr>
+          <w:rFonts w:ascii="Times New Roman" w:hAnsi="Times New Roman" w:cs="Times New Roman"/>
+          <w:sz w:val="24"/>
+          <w:szCs w:val="24"/>
+        </w:rPr>
+      </w:pPr>
+    </w:p>
+    <w:p>
+      <w:pPr>
+        <w:rPr>
+          <w:rFonts w:ascii="Times New Roman" w:hAnsi="Times New Roman" w:cs="Times New Roman"/>
+          <w:sz w:val="24"/>
+          <w:szCs w:val="24"/>
+        </w:rPr>
+      </w:pPr>
+    </w:p>
+    <w:p>
+      <w:pPr>
+        <w:rPr>
+          <w:rFonts w:ascii="Times New Roman" w:hAnsi="Times New Roman" w:cs="Times New Roman"/>
+          <w:sz w:val="24"/>
+          <w:szCs w:val="24"/>
+        </w:rPr>
+      </w:pPr>
+    </w:p>
+    <w:p>
+      <w:pPr>
+        <w:rPr>
+          <w:rFonts w:ascii="Times New Roman" w:hAnsi="Times New Roman" w:cs="Times New Roman"/>
+          <w:sz w:val="24"/>
+          <w:szCs w:val="24"/>
+        </w:rPr>
+      </w:pPr>
+    </w:p>
+    <w:p>
+      <w:pPr>
+        <w:rPr>
+          <w:rFonts w:ascii="Times New Roman" w:hAnsi="Times New Roman" w:cs="Times New Roman"/>
+          <w:sz w:val="24"/>
+          <w:szCs w:val="24"/>
+        </w:rPr>
+      </w:pPr>
+    </w:p>
+    <w:p>
+      <w:pPr>
+        <w:rPr>
+          <w:rFonts w:ascii="Times New Roman" w:hAnsi="Times New Roman" w:cs="Times New Roman"/>
+          <w:sz w:val="24"/>
+          <w:szCs w:val="24"/>
+        </w:rPr>
+      </w:pPr>
+    </w:p>
+    <w:p>
+      <w:pPr>
+        <w:rPr>
+          <w:rFonts w:ascii="Times New Roman" w:hAnsi="Times New Roman" w:cs="Times New Roman"/>
+          <w:sz w:val="24"/>
+          <w:szCs w:val="24"/>
+        </w:rPr>
+      </w:pPr>
+    </w:p>
+    <w:p>
+      <w:pPr>
+        <w:rPr>
+          <w:rFonts w:ascii="Times New Roman" w:hAnsi="Times New Roman" w:cs="Times New Roman"/>
+          <w:sz w:val="24"/>
+          <w:szCs w:val="24"/>
+        </w:rPr>
+      </w:pPr>
+    </w:p>
+    <w:p>
+      <w:pPr>
+        <w:rPr>
+          <w:rFonts w:ascii="Times New Roman" w:hAnsi="Times New Roman" w:cs="Times New Roman"/>
+          <w:sz w:val="24"/>
+          <w:szCs w:val="24"/>
+        </w:rPr>
+      </w:pPr>
+    </w:p>
+    <w:p>
+      <w:pPr>
+        <w:rPr>
+          <w:rFonts w:ascii="Times New Roman" w:hAnsi="Times New Roman" w:cs="Times New Roman"/>
+          <w:sz w:val="24"/>
+          <w:szCs w:val="24"/>
+        </w:rPr>
+      </w:pPr>
+    </w:p>
+    <w:p>
+      <w:pPr>
+        <w:rPr>
+          <w:rFonts w:ascii="Times New Roman" w:hAnsi="Times New Roman" w:cs="Times New Roman"/>
+          <w:sz w:val="24"/>
+          <w:szCs w:val="24"/>
+        </w:rPr>
+      </w:pPr>
+    </w:p>
+    <w:p>
+      <w:pPr>
+        <w:rPr>
+          <w:rFonts w:ascii="Times New Roman" w:hAnsi="Times New Roman" w:cs="Times New Roman"/>
+          <w:sz w:val="24"/>
+          <w:szCs w:val="24"/>
+        </w:rPr>
+      </w:pPr>
+    </w:p>
+    <w:p>
+      <w:pPr>
+        <w:rPr>
+          <w:rFonts w:ascii="Times New Roman" w:hAnsi="Times New Roman" w:cs="Times New Roman"/>
+          <w:sz w:val="24"/>
+          <w:szCs w:val="24"/>
+        </w:rPr>
+      </w:pPr>
+    </w:p>
+    <w:p>
+      <w:pPr>
+        <w:rPr>
+          <w:rFonts w:ascii="Times New Roman" w:hAnsi="Times New Roman" w:cs="Times New Roman"/>
+          <w:sz w:val="24"/>
+          <w:szCs w:val="24"/>
+        </w:rPr>
+      </w:pPr>
+    </w:p>
+    <w:p>
+      <w:pPr>
+        <w:rPr>
+          <w:rFonts w:ascii="Times New Roman" w:hAnsi="Times New Roman" w:cs="Times New Roman"/>
+          <w:sz w:val="24"/>
+          <w:szCs w:val="24"/>
+        </w:rPr>
+      </w:pPr>
+    </w:p>
+    <w:p>
+      <w:pPr>
+        <w:rPr>
+          <w:rFonts w:ascii="Times New Roman" w:hAnsi="Times New Roman" w:cs="Times New Roman"/>
+          <w:sz w:val="24"/>
+          <w:szCs w:val="24"/>
+        </w:rPr>
+      </w:pPr>
+    </w:p>
+    <w:p>
+      <w:pPr>
+        <w:rPr>
+          <w:rFonts w:ascii="Times New Roman" w:hAnsi="Times New Roman" w:cs="Times New Roman"/>
+          <w:sz w:val="24"/>
+          <w:szCs w:val="24"/>
+        </w:rPr>
+      </w:pPr>
+    </w:p>
+    <w:p>
+      <w:pPr>
+        <w:rPr>
+          <w:rFonts w:ascii="Times New Roman" w:hAnsi="Times New Roman" w:cs="Times New Roman"/>
+          <w:sz w:val="24"/>
+          <w:szCs w:val="24"/>
+        </w:rPr>
+      </w:pPr>
+    </w:p>
+    <w:p>
+      <w:pPr>
+        <w:rPr>
+          <w:rFonts w:ascii="Times New Roman" w:hAnsi="Times New Roman" w:cs="Times New Roman"/>
+          <w:sz w:val="24"/>
+          <w:szCs w:val="24"/>
+        </w:rPr>
+      </w:pPr>
+      <w:r>
+        <w:rPr>
+          <w:rFonts w:ascii="Times New Roman" w:hAnsi="Times New Roman" w:cs="Times New Roman"/>
+          <w:sz w:val="24"/>
+          <w:szCs w:val="24"/>
+        </w:rPr>
+        <w:t>Fonte: Agile Data</w:t>
+      </w:r>
+      <w:r>
+        <w:rPr>
+          <w:rFonts w:ascii="Times New Roman" w:hAnsi="Times New Roman" w:cs="Times New Roman"/>
+          <w:sz w:val="24"/>
+          <w:szCs w:val="24"/>
+        </w:rPr>
+        <w:t>.</w:t>
+      </w:r>
+    </w:p>
+    <w:p>
+      <w:pPr>
+        <w:rPr>
+          <w:rFonts w:ascii="Times New Roman" w:hAnsi="Times New Roman" w:cs="Times New Roman"/>
+          <w:sz w:val="24"/>
+          <w:szCs w:val="24"/>
+        </w:rPr>
+      </w:pPr>
     </w:p>
     <w:p>
       <w:pPr>
@@ -8659,6 +8947,7 @@
     <w:p>
       <w:pPr>
         <w:ind w:firstLine="708"/>
+        <w:jc w:val="both"/>
         <w:rPr>
           <w:rFonts w:ascii="Times New Roman" w:hAnsi="Times New Roman" w:cs="Times New Roman"/>
           <w:color w:val="000000"/>
@@ -8725,6 +9014,7 @@
     <w:p>
       <w:pPr>
         <w:ind w:firstLine="708"/>
+        <w:jc w:val="both"/>
         <w:rPr>
           <w:rFonts w:ascii="Times New Roman" w:hAnsi="Times New Roman" w:cs="Times New Roman"/>
           <w:color w:val="000000"/>
@@ -8809,6 +9099,7 @@
     <w:p>
       <w:pPr>
         <w:ind w:firstLine="708"/>
+        <w:jc w:val="both"/>
         <w:rPr>
           <w:rFonts w:ascii="Times New Roman" w:eastAsiaTheme="majorEastAsia" w:hAnsi="Times New Roman" w:cs="Times New Roman"/>
           <w:b/>
@@ -9428,12 +9719,12 @@
           <wp:anchor distT="0" distB="0" distL="0" distR="0" simplePos="0" relativeHeight="251661312" behindDoc="0" locked="0" layoutInCell="1" allowOverlap="1">
             <wp:simplePos x="0" y="0"/>
             <wp:positionH relativeFrom="column">
-              <wp:posOffset>-97155</wp:posOffset>
+              <wp:posOffset>33655</wp:posOffset>
             </wp:positionH>
             <wp:positionV relativeFrom="paragraph">
-              <wp:posOffset>200025</wp:posOffset>
+              <wp:posOffset>200660</wp:posOffset>
             </wp:positionV>
-            <wp:extent cx="5775325" cy="2971800"/>
+            <wp:extent cx="5775325" cy="2976880"/>
             <wp:effectExtent l="19050" t="0" r="0" b="0"/>
             <wp:wrapSquare wrapText="largest"/>
             <wp:docPr id="4" name="Picture"/>
@@ -9458,7 +9749,7 @@
                   <pic:spPr bwMode="auto">
                     <a:xfrm>
                       <a:off x="0" y="0"/>
-                      <a:ext cx="5775325" cy="2971800"/>
+                      <a:ext cx="5775325" cy="2976880"/>
                     </a:xfrm>
                     <a:prstGeom prst="rect">
                       <a:avLst/>
@@ -9478,7 +9769,23 @@
         </w:drawing>
       </w:r>
     </w:p>
-    <w:p/>
+    <w:p>
+      <w:pPr>
+        <w:rPr>
+          <w:rFonts w:ascii="Times New Roman" w:hAnsi="Times New Roman" w:cs="Times New Roman"/>
+          <w:sz w:val="24"/>
+          <w:szCs w:val="24"/>
+        </w:rPr>
+      </w:pPr>
+      <w:r>
+        <w:rPr>
+          <w:rFonts w:ascii="Times New Roman" w:hAnsi="Times New Roman" w:cs="Times New Roman"/>
+          <w:sz w:val="24"/>
+          <w:szCs w:val="24"/>
+        </w:rPr>
+        <w:t>Fonte: Elaborado pelo autor deste trabalho.</w:t>
+      </w:r>
+    </w:p>
     <w:p>
       <w:pPr>
         <w:rPr>
@@ -9984,6 +10291,7 @@
     <w:p>
       <w:pPr>
         <w:ind w:firstLine="708"/>
+        <w:jc w:val="both"/>
         <w:rPr>
           <w:rFonts w:ascii="Times New Roman" w:hAnsi="Times New Roman" w:cs="Times New Roman"/>
           <w:b/>
@@ -10034,6 +10342,7 @@
     <w:p>
       <w:pPr>
         <w:ind w:firstLine="708"/>
+        <w:jc w:val="both"/>
         <w:rPr>
           <w:rFonts w:ascii="Times New Roman" w:hAnsi="Times New Roman" w:cs="Times New Roman"/>
           <w:b/>
@@ -10094,6 +10403,7 @@
     </w:p>
     <w:p>
       <w:pPr>
+        <w:jc w:val="both"/>
         <w:rPr>
           <w:rFonts w:ascii="Times New Roman" w:hAnsi="Times New Roman" w:cs="Times New Roman"/>
           <w:b/>
@@ -10592,13 +10902,13 @@
           <wp:anchor distT="0" distB="0" distL="0" distR="0" simplePos="0" relativeHeight="251662336" behindDoc="0" locked="0" layoutInCell="1" allowOverlap="1">
             <wp:simplePos x="0" y="0"/>
             <wp:positionH relativeFrom="column">
-              <wp:align>center</wp:align>
+              <wp:posOffset>12700</wp:posOffset>
             </wp:positionH>
             <wp:positionV relativeFrom="paragraph">
-              <wp:posOffset>318135</wp:posOffset>
+              <wp:posOffset>313055</wp:posOffset>
             </wp:positionV>
-            <wp:extent cx="5770880" cy="1600200"/>
-            <wp:effectExtent l="19050" t="0" r="1270" b="0"/>
+            <wp:extent cx="5775325" cy="1605280"/>
+            <wp:effectExtent l="19050" t="0" r="0" b="0"/>
             <wp:wrapSquare wrapText="largest"/>
             <wp:docPr id="6" name="Picture"/>
             <wp:cNvGraphicFramePr>
@@ -10622,7 +10932,7 @@
                   <pic:spPr bwMode="auto">
                     <a:xfrm>
                       <a:off x="0" y="0"/>
-                      <a:ext cx="5770880" cy="1600200"/>
+                      <a:ext cx="5775325" cy="1605280"/>
                     </a:xfrm>
                     <a:prstGeom prst="rect">
                       <a:avLst/>
@@ -10727,6 +11037,52 @@
           <w:szCs w:val="24"/>
         </w:rPr>
       </w:pPr>
+    </w:p>
+    <w:p>
+      <w:pPr>
+        <w:autoSpaceDE w:val="0"/>
+        <w:autoSpaceDN w:val="0"/>
+        <w:adjustRightInd w:val="0"/>
+        <w:ind w:right="-568"/>
+        <w:jc w:val="both"/>
+        <w:rPr>
+          <w:rFonts w:ascii="Times New Roman" w:hAnsi="Times New Roman" w:cs="Times New Roman"/>
+          <w:sz w:val="24"/>
+          <w:szCs w:val="24"/>
+        </w:rPr>
+      </w:pPr>
+      <w:r>
+        <w:rPr>
+          <w:rFonts w:ascii="Times New Roman" w:hAnsi="Times New Roman" w:cs="Times New Roman"/>
+          <w:sz w:val="24"/>
+          <w:szCs w:val="24"/>
+        </w:rPr>
+        <w:t>F</w:t>
+      </w:r>
+      <w:r>
+        <w:rPr>
+          <w:rFonts w:ascii="Times New Roman" w:hAnsi="Times New Roman" w:cs="Times New Roman"/>
+          <w:sz w:val="24"/>
+          <w:szCs w:val="24"/>
+        </w:rPr>
+        <w:t>onte:</w:t>
+      </w:r>
+      <w:r>
+        <w:rPr>
+          <w:rFonts w:ascii="Times New Roman" w:hAnsi="Times New Roman" w:cs="Times New Roman"/>
+          <w:sz w:val="24"/>
+          <w:szCs w:val="24"/>
+        </w:rPr>
+        <w:t xml:space="preserve"> </w:t>
+      </w:r>
+      <w:r>
+        <w:rPr>
+          <w:rFonts w:ascii="Times New Roman" w:hAnsi="Times New Roman" w:cs="Times New Roman"/>
+          <w:sz w:val="24"/>
+          <w:szCs w:val="24"/>
+        </w:rPr>
+        <w:t>Elaborado pelo autor deste trabalho.</w:t>
+      </w:r>
     </w:p>
     <w:p>
       <w:pPr>
@@ -13795,7 +14151,7 @@
             <w:sz w:val="24"/>
             <w:szCs w:val="24"/>
           </w:rPr>
-          <w:t>http://scrummethodology.com/scrum-user-stories/</w:t>
+          <w:t>http://scrummethodology.com/scrum-user-stories</w:t>
         </w:r>
       </w:hyperlink>
       <w:r>
@@ -13899,7 +14255,16 @@
           <w:sz w:val="24"/>
           <w:szCs w:val="24"/>
         </w:rPr>
-        <w:t>jQuery. Disponível em: &lt; http://jquery.com/&gt;. Acesso em: 20 mar. 2014.</w:t>
+        <w:t>jQuery. Disponível em: &lt;</w:t>
+      </w:r>
+      <w:r>
+        <w:rPr>
+          <w:rFonts w:ascii="Times New Roman" w:hAnsi="Times New Roman" w:cs="Times New Roman"/>
+          <w:color w:val="000000"/>
+          <w:sz w:val="24"/>
+          <w:szCs w:val="24"/>
+        </w:rPr>
+        <w:t>http://jquery.com/&gt;. Acesso em: 20 mar. 2014.</w:t>
       </w:r>
     </w:p>
     <w:p>
@@ -13986,9 +14351,146 @@
           <w:sz w:val="24"/>
           <w:szCs w:val="24"/>
         </w:rPr>
+        <w:t>Eclipse Org. Disponível em</w:t>
+      </w:r>
+      <w:r>
+        <w:rPr>
+          <w:rFonts w:ascii="Times New Roman" w:hAnsi="Times New Roman" w:cs="Times New Roman"/>
+          <w:color w:val="000000"/>
+          <w:sz w:val="24"/>
+          <w:szCs w:val="24"/>
+        </w:rPr>
+        <w:t>:</w:t>
+      </w:r>
+      <w:r>
+        <w:rPr>
+          <w:rFonts w:ascii="Times New Roman" w:hAnsi="Times New Roman" w:cs="Times New Roman"/>
+          <w:color w:val="000000"/>
+          <w:sz w:val="24"/>
+          <w:szCs w:val="24"/>
+        </w:rPr>
+        <w:t xml:space="preserve"> &lt;</w:t>
+      </w:r>
+      <w:hyperlink r:id="rId20" w:history="1">
+        <w:r>
+          <w:rPr>
+            <w:rStyle w:val="Hyperlink"/>
+            <w:rFonts w:ascii="Times New Roman" w:hAnsi="Times New Roman" w:cs="Times New Roman"/>
+            <w:sz w:val="24"/>
+            <w:szCs w:val="24"/>
+          </w:rPr>
+          <w:t>http://epf.eclipse.org/wikis/scrumpt/Scrum/guidances/supportingmaterials/resources/ScrumLargeLabelled.png</w:t>
+        </w:r>
+      </w:hyperlink>
+      <w:r>
+        <w:rPr>
+          <w:rFonts w:ascii="Times New Roman" w:hAnsi="Times New Roman" w:cs="Times New Roman"/>
+          <w:color w:val="000000"/>
+          <w:sz w:val="24"/>
+          <w:szCs w:val="24"/>
+        </w:rPr>
+        <w:t xml:space="preserve">.&gt;. Acesso em 23 </w:t>
+      </w:r>
+      <w:r>
+        <w:rPr>
+          <w:rFonts w:ascii="Times New Roman" w:hAnsi="Times New Roman" w:cs="Times New Roman"/>
+          <w:color w:val="000000"/>
+          <w:sz w:val="24"/>
+          <w:szCs w:val="24"/>
+        </w:rPr>
+        <w:t>a</w:t>
+      </w:r>
+      <w:r>
+        <w:rPr>
+          <w:rFonts w:ascii="Times New Roman" w:hAnsi="Times New Roman" w:cs="Times New Roman"/>
+          <w:color w:val="000000"/>
+          <w:sz w:val="24"/>
+          <w:szCs w:val="24"/>
+        </w:rPr>
+        <w:t>br. 2014.</w:t>
+      </w:r>
+    </w:p>
+    <w:p>
+      <w:pPr>
+        <w:rPr>
+          <w:rFonts w:ascii="Times New Roman" w:hAnsi="Times New Roman" w:cs="Times New Roman"/>
+          <w:color w:val="000000"/>
+          <w:sz w:val="24"/>
+          <w:szCs w:val="24"/>
+        </w:rPr>
+      </w:pPr>
+    </w:p>
+    <w:p>
+      <w:pPr>
+        <w:rPr>
+          <w:rFonts w:ascii="Times New Roman" w:hAnsi="Times New Roman" w:cs="Times New Roman"/>
+          <w:color w:val="000000"/>
+          <w:sz w:val="24"/>
+          <w:szCs w:val="24"/>
+        </w:rPr>
+      </w:pPr>
+      <w:r>
+        <w:rPr>
+          <w:rFonts w:ascii="Times New Roman" w:hAnsi="Times New Roman" w:cs="Times New Roman"/>
+          <w:color w:val="00000A"/>
+          <w:sz w:val="24"/>
+          <w:szCs w:val="24"/>
+          <w:lang w:val="en-US"/>
+        </w:rPr>
+        <w:t>Agile Data. Disponível em: &lt;</w:t>
+      </w:r>
+      <w:hyperlink r:id="rId21" w:history="1">
+        <w:r>
+          <w:rPr>
+            <w:rStyle w:val="Hyperlink"/>
+            <w:rFonts w:ascii="Times New Roman" w:hAnsi="Times New Roman" w:cs="Times New Roman"/>
+            <w:sz w:val="24"/>
+            <w:szCs w:val="24"/>
+            <w:lang w:val="en-US"/>
+          </w:rPr>
+          <w:t>http://www.agiledata.org/images/tddSteps.jpg</w:t>
+        </w:r>
+      </w:hyperlink>
+      <w:r>
+        <w:rPr>
+          <w:rFonts w:ascii="Times New Roman" w:hAnsi="Times New Roman" w:cs="Times New Roman"/>
+          <w:color w:val="00000A"/>
+          <w:sz w:val="24"/>
+          <w:szCs w:val="24"/>
+          <w:lang w:val="en-US"/>
+        </w:rPr>
+        <w:t>&gt;. Acesso em 27 abr. 2014.</w:t>
+      </w:r>
+    </w:p>
+    <w:p>
+      <w:pPr>
+        <w:rPr>
+          <w:rFonts w:ascii="Times New Roman" w:hAnsi="Times New Roman" w:cs="Times New Roman"/>
+          <w:color w:val="000000"/>
+          <w:sz w:val="24"/>
+          <w:szCs w:val="24"/>
+        </w:rPr>
+      </w:pPr>
+    </w:p>
+    <w:p>
+      <w:pPr>
+        <w:rPr>
+          <w:rFonts w:ascii="Times New Roman" w:hAnsi="Times New Roman" w:cs="Times New Roman"/>
+          <w:color w:val="000000"/>
+          <w:sz w:val="24"/>
+          <w:szCs w:val="24"/>
+        </w:rPr>
+      </w:pPr>
+      <w:r>
+        <w:rPr>
+          <w:rFonts w:ascii="Times New Roman" w:hAnsi="Times New Roman" w:cs="Times New Roman"/>
+          <w:color w:val="000000"/>
+          <w:sz w:val="24"/>
+          <w:szCs w:val="24"/>
+        </w:rPr>
         <w:t>Trello. Disponível em &lt;</w:t>
       </w:r>
-      <w:hyperlink r:id="rId20">
+      <w:hyperlink r:id="rId22">
         <w:r>
           <w:t>http://www.trello.com</w:t>
         </w:r>
@@ -14000,7 +14502,7 @@
           <w:sz w:val="24"/>
           <w:szCs w:val="24"/>
         </w:rPr>
-        <w:t>/&gt;. Acesso em: 17 mar. 2014.</w:t>
+        <w:t>&gt;. Acesso em: 17 mar. 2014.</w:t>
       </w:r>
     </w:p>
     <w:p>
@@ -14049,7 +14551,7 @@
         </w:rPr>
         <w:t>. Disponível em &lt;</w:t>
       </w:r>
-      <w:hyperlink r:id="rId21">
+      <w:hyperlink r:id="rId23">
         <w:r>
           <w:t>http://www.trello.com</w:t>
         </w:r>
@@ -14128,9 +14630,9 @@
         </w:rPr>
         <w:t>Python. Disponível em &lt;</w:t>
       </w:r>
-      <w:hyperlink r:id="rId22">
+      <w:hyperlink r:id="rId24">
         <w:r>
-          <w:t>http://www.python.org.br/</w:t>
+          <w:t>http://www.python.org.br</w:t>
         </w:r>
       </w:hyperlink>
       <w:r>
@@ -14171,9 +14673,9 @@
         </w:rPr>
         <w:t>Django. Disponível em &lt;</w:t>
       </w:r>
-      <w:hyperlink r:id="rId23">
+      <w:hyperlink r:id="rId25">
         <w:r>
-          <w:t>https://www.djangoproject.com/</w:t>
+          <w:t>https://www.djangoproject.com</w:t>
         </w:r>
       </w:hyperlink>
       <w:r>
@@ -14212,9 +14714,10 @@
           <w:sz w:val="24"/>
           <w:szCs w:val="24"/>
         </w:rPr>
+        <w:lastRenderedPageBreak/>
         <w:t>SublimeText. Disponível em &lt;</w:t>
       </w:r>
-      <w:hyperlink r:id="rId24">
+      <w:hyperlink r:id="rId26">
         <w:r>
           <w:t>http://www.sublimetext.com</w:t>
         </w:r>
@@ -14226,7 +14729,7 @@
           <w:sz w:val="24"/>
           <w:szCs w:val="24"/>
         </w:rPr>
-        <w:t>/&gt;. Acesso em: 24 mar. 2014.</w:t>
+        <w:t>&gt;. Acesso em: 24 mar. 2014.</w:t>
       </w:r>
     </w:p>
     <w:p>
@@ -14257,9 +14760,9 @@
         </w:rPr>
         <w:t>Postgresql. Disponível em &lt;</w:t>
       </w:r>
-      <w:hyperlink r:id="rId25">
+      <w:hyperlink r:id="rId27">
         <w:r>
-          <w:t>http://www.postgresql.org/</w:t>
+          <w:t>http://www.postgresql.org</w:t>
         </w:r>
       </w:hyperlink>
       <w:r>
@@ -14300,7 +14803,7 @@
         </w:rPr>
         <w:t>Github. Disponível em &lt;</w:t>
       </w:r>
-      <w:hyperlink r:id="rId26">
+      <w:hyperlink r:id="rId28">
         <w:r>
           <w:t>http://www.github.com</w:t>
         </w:r>
@@ -14312,7 +14815,7 @@
           <w:sz w:val="24"/>
           <w:szCs w:val="24"/>
         </w:rPr>
-        <w:t>/&gt;. Acesso em: 21 mar. 2014.</w:t>
+        <w:t>&gt;. Acesso em: 21 mar. 2014.</w:t>
       </w:r>
     </w:p>
     <w:p>
@@ -14343,9 +14846,9 @@
         </w:rPr>
         <w:t>NinjaMock. Disponível em &lt;</w:t>
       </w:r>
-      <w:hyperlink r:id="rId27">
+      <w:hyperlink r:id="rId29">
         <w:r>
-          <w:t>http://ninjamock.com/</w:t>
+          <w:t>http://ninjamock.com</w:t>
         </w:r>
       </w:hyperlink>
       <w:r>
@@ -14386,9 +14889,9 @@
         </w:rPr>
         <w:t>Cacoo. Disponível em &lt;</w:t>
       </w:r>
-      <w:hyperlink r:id="rId28">
+      <w:hyperlink r:id="rId30">
         <w:r>
-          <w:t>https://cacoo.com/</w:t>
+          <w:t>https://cacoo.com</w:t>
         </w:r>
       </w:hyperlink>
       <w:r>
@@ -14421,7 +14924,7 @@
         </w:rPr>
         <w:t>ilegra. Disponível em &lt;</w:t>
       </w:r>
-      <w:hyperlink r:id="rId29">
+      <w:hyperlink r:id="rId31">
         <w:r>
           <w:t>http://www.ilegra.com</w:t>
         </w:r>
@@ -14433,7 +14936,7 @@
           <w:sz w:val="24"/>
           <w:szCs w:val="24"/>
         </w:rPr>
-        <w:t>/&gt;. Acesso em: 26 mar. 2014.</w:t>
+        <w:t>&gt;. Acesso em: 26 mar. 2014.</w:t>
       </w:r>
     </w:p>
     <w:p>
@@ -14712,7 +15215,7 @@
       </w:pPr>
     </w:p>
     <w:sectPr>
-      <w:headerReference w:type="default" r:id="rId30"/>
+      <w:headerReference w:type="default" r:id="rId32"/>
       <w:pgSz w:w="11906" w:h="16838"/>
       <w:pgMar w:top="1702" w:right="1701" w:bottom="1417" w:left="1701" w:header="708" w:footer="708" w:gutter="0"/>
       <w:pgNumType w:start="8"/>
@@ -14790,7 +15293,7 @@
           <w:rPr>
             <w:noProof/>
           </w:rPr>
-          <w:t>25</w:t>
+          <w:t>11</w:t>
         </w:r>
         <w:r>
           <w:fldChar w:fldCharType="end"/>
@@ -15756,7 +16259,6 @@
   <w:style w:type="character" w:default="1" w:styleId="Fontepargpadro">
     <w:name w:val="Default Paragraph Font"/>
     <w:uiPriority w:val="1"/>
-    <w:semiHidden/>
     <w:unhideWhenUsed/>
   </w:style>
   <w:style w:type="table" w:default="1" w:styleId="Tabelanormal">

</xml_diff>